<commit_message>
Changes for TFS 5903.
git-tfs-id: [https://tfs.omnicloud.local/tfs/cco%20program/]$/eCoaching_V2;C36530
</commit_message>
<xml_diff>
--- a/Runbook/DB/CCO_eCoaching_DB_Runbook.docx
+++ b/Runbook/DB/CCO_eCoaching_DB_Runbook.docx
@@ -213,7 +213,19 @@
               <w:rPr>
                 <w:rFonts w:ascii="Times New Roman (PCL6)" w:hAnsi="Times New Roman (PCL6)"/>
               </w:rPr>
-              <w:t>02/03/2017</w:t>
+              <w:t>02/0</w:t>
+            </w:r>
+            <w:r>
+              <w:rPr>
+                <w:rFonts w:ascii="Times New Roman (PCL6)" w:hAnsi="Times New Roman (PCL6)"/>
+              </w:rPr>
+              <w:t>6</w:t>
+            </w:r>
+            <w:r>
+              <w:rPr>
+                <w:rFonts w:ascii="Times New Roman (PCL6)" w:hAnsi="Times New Roman (PCL6)"/>
+              </w:rPr>
+              <w:t>/2017</w:t>
             </w:r>
           </w:p>
         </w:tc>
@@ -256,13 +268,13 @@
               <w:rPr>
                 <w:rFonts w:ascii="Times New Roman (PCL6)" w:hAnsi="Times New Roman (PCL6)"/>
               </w:rPr>
-              <w:t>TFS 52</w:t>
+              <w:t>TFS 5</w:t>
             </w:r>
             <w:r>
               <w:rPr>
                 <w:rFonts w:ascii="Times New Roman (PCL6)" w:hAnsi="Times New Roman (PCL6)"/>
               </w:rPr>
-              <w:t>53</w:t>
+              <w:t>903</w:t>
             </w:r>
             <w:r>
               <w:rPr>
@@ -274,7 +286,7 @@
               <w:rPr>
                 <w:rFonts w:ascii="Times New Roman (PCL6)" w:hAnsi="Times New Roman (PCL6)"/>
               </w:rPr>
-              <w:t>Updates from 2016 index review</w:t>
+              <w:t>NPN Quality Feed</w:t>
             </w:r>
           </w:p>
         </w:tc>
@@ -492,7 +504,25 @@
           <w:sz w:val="22"/>
           <w:szCs w:val="22"/>
         </w:rPr>
-        <w:t>02/03/2017</w:t>
+        <w:t>02/0</w:t>
+      </w:r>
+      <w:r>
+        <w:rPr>
+          <w:rFonts w:ascii="Times New Roman (PCL6)" w:hAnsi="Times New Roman (PCL6)"/>
+          <w:b w:val="0"/>
+          <w:sz w:val="22"/>
+          <w:szCs w:val="22"/>
+        </w:rPr>
+        <w:t>6</w:t>
+      </w:r>
+      <w:r>
+        <w:rPr>
+          <w:rFonts w:ascii="Times New Roman (PCL6)" w:hAnsi="Times New Roman (PCL6)"/>
+          <w:b w:val="0"/>
+          <w:sz w:val="22"/>
+          <w:szCs w:val="22"/>
+        </w:rPr>
+        <w:t>/2017</w:t>
       </w:r>
     </w:p>
     <w:p>
@@ -1088,19 +1118,78 @@
               <w:rPr>
                 <w:rFonts w:ascii="Times New Roman (PCL6)" w:hAnsi="Times New Roman (PCL6)"/>
               </w:rPr>
-              <w:t>TFS 5253</w:t>
+              <w:t>TFS 5253 - Updates from 2016 index review</w:t>
             </w:r>
+          </w:p>
+        </w:tc>
+        <w:tc>
+          <w:tcPr>
+            <w:tcW w:w="2790" w:type="dxa"/>
+            <w:tcBorders>
+              <w:top w:val="single" w:sz="4" w:space="0" w:color="auto"/>
+              <w:left w:val="single" w:sz="4" w:space="0" w:color="auto"/>
+              <w:bottom w:val="single" w:sz="4" w:space="0" w:color="auto"/>
+              <w:right w:val="single" w:sz="4" w:space="0" w:color="auto"/>
+            </w:tcBorders>
+          </w:tcPr>
+          <w:p>
+            <w:pPr>
+              <w:pStyle w:val="hdr1"/>
+              <w:ind w:left="0"/>
+              <w:jc w:val="left"/>
+            </w:pPr>
+            <w:r>
+              <w:t>Susmitha Palacherla</w:t>
+            </w:r>
+          </w:p>
+        </w:tc>
+      </w:tr>
+      <w:tr>
+        <w:tc>
+          <w:tcPr>
+            <w:tcW w:w="1440" w:type="dxa"/>
+            <w:tcBorders>
+              <w:top w:val="single" w:sz="4" w:space="0" w:color="auto"/>
+              <w:left w:val="single" w:sz="4" w:space="0" w:color="auto"/>
+              <w:bottom w:val="single" w:sz="4" w:space="0" w:color="auto"/>
+              <w:right w:val="single" w:sz="4" w:space="0" w:color="auto"/>
+            </w:tcBorders>
+          </w:tcPr>
+          <w:p>
+            <w:pPr>
+              <w:pStyle w:val="hdr1"/>
+              <w:ind w:left="0"/>
+              <w:jc w:val="left"/>
+            </w:pPr>
+            <w:r>
+              <w:t>02/06/2017</w:t>
+            </w:r>
+          </w:p>
+        </w:tc>
+        <w:tc>
+          <w:tcPr>
+            <w:tcW w:w="5238" w:type="dxa"/>
+            <w:tcBorders>
+              <w:top w:val="single" w:sz="4" w:space="0" w:color="auto"/>
+              <w:left w:val="single" w:sz="4" w:space="0" w:color="auto"/>
+              <w:bottom w:val="single" w:sz="4" w:space="0" w:color="auto"/>
+              <w:right w:val="single" w:sz="4" w:space="0" w:color="auto"/>
+            </w:tcBorders>
+          </w:tcPr>
+          <w:p>
+            <w:pPr>
+              <w:pStyle w:val="hdr1"/>
+              <w:ind w:left="0"/>
+              <w:jc w:val="left"/>
+              <w:rPr>
+                <w:rFonts w:ascii="Times New Roman (PCL6)" w:hAnsi="Times New Roman (PCL6)"/>
+              </w:rPr>
+            </w:pPr>
             <w:r>
               <w:rPr>
                 <w:rFonts w:ascii="Times New Roman (PCL6)" w:hAnsi="Times New Roman (PCL6)"/>
               </w:rPr>
-              <w:t xml:space="preserve"> - </w:t>
-            </w:r>
-            <w:r>
-              <w:rPr>
-                <w:rFonts w:ascii="Times New Roman (PCL6)" w:hAnsi="Times New Roman (PCL6)"/>
-              </w:rPr>
-              <w:t>Updates from 2016 index review</w:t>
+              <w:t>TFS 5903 – NPN Quality feed</w:t>
             </w:r>
           </w:p>
         </w:tc>
@@ -1539,65 +1628,6 @@
           </w:p>
         </w:tc>
       </w:tr>
-      <w:tr>
-        <w:tc>
-          <w:tcPr>
-            <w:tcW w:w="1440" w:type="dxa"/>
-            <w:tcBorders>
-              <w:top w:val="single" w:sz="4" w:space="0" w:color="auto"/>
-              <w:left w:val="single" w:sz="4" w:space="0" w:color="auto"/>
-              <w:bottom w:val="single" w:sz="4" w:space="0" w:color="auto"/>
-              <w:right w:val="single" w:sz="4" w:space="0" w:color="auto"/>
-            </w:tcBorders>
-          </w:tcPr>
-          <w:p>
-            <w:pPr>
-              <w:pStyle w:val="hdr1"/>
-              <w:ind w:left="0"/>
-              <w:jc w:val="left"/>
-            </w:pPr>
-          </w:p>
-        </w:tc>
-        <w:tc>
-          <w:tcPr>
-            <w:tcW w:w="5238" w:type="dxa"/>
-            <w:tcBorders>
-              <w:top w:val="single" w:sz="4" w:space="0" w:color="auto"/>
-              <w:left w:val="single" w:sz="4" w:space="0" w:color="auto"/>
-              <w:bottom w:val="single" w:sz="4" w:space="0" w:color="auto"/>
-              <w:right w:val="single" w:sz="4" w:space="0" w:color="auto"/>
-            </w:tcBorders>
-          </w:tcPr>
-          <w:p>
-            <w:pPr>
-              <w:pStyle w:val="hdr1"/>
-              <w:ind w:left="0"/>
-              <w:jc w:val="left"/>
-              <w:rPr>
-                <w:rFonts w:ascii="Times New Roman (PCL6)" w:hAnsi="Times New Roman (PCL6)"/>
-              </w:rPr>
-            </w:pPr>
-          </w:p>
-        </w:tc>
-        <w:tc>
-          <w:tcPr>
-            <w:tcW w:w="2790" w:type="dxa"/>
-            <w:tcBorders>
-              <w:top w:val="single" w:sz="4" w:space="0" w:color="auto"/>
-              <w:left w:val="single" w:sz="4" w:space="0" w:color="auto"/>
-              <w:bottom w:val="single" w:sz="4" w:space="0" w:color="auto"/>
-              <w:right w:val="single" w:sz="4" w:space="0" w:color="auto"/>
-            </w:tcBorders>
-          </w:tcPr>
-          <w:p>
-            <w:pPr>
-              <w:pStyle w:val="hdr1"/>
-              <w:ind w:left="0"/>
-              <w:jc w:val="left"/>
-            </w:pPr>
-          </w:p>
-        </w:tc>
-      </w:tr>
     </w:tbl>
     <w:p>
       <w:pPr>
@@ -1669,7 +1699,7 @@
           <w:szCs w:val="20"/>
           <w:highlight w:val="green"/>
         </w:rPr>
-        <w:t>353</w:t>
+        <w:t>903</w:t>
       </w:r>
     </w:p>
     <w:p>
@@ -1688,7 +1718,7 @@
           <w:sz w:val="20"/>
           <w:szCs w:val="20"/>
         </w:rPr>
-        <w:t>Indexes are being created or dropped based on research done in TFS 3171.</w:t>
+        <w:t>New NPN Quality Feed</w:t>
       </w:r>
     </w:p>
     <w:p>
@@ -2257,10 +2287,284 @@
           <w:rFonts w:ascii="Times New Roman" w:hAnsi="Times New Roman"/>
           <w:sz w:val="20"/>
           <w:szCs w:val="20"/>
+        </w:rPr>
+        <w:t xml:space="preserve">No SSIS packages </w:t>
+      </w:r>
+      <w:r>
+        <w:rPr>
+          <w:rFonts w:ascii="Times New Roman" w:hAnsi="Times New Roman"/>
+          <w:sz w:val="20"/>
+          <w:szCs w:val="20"/>
+        </w:rPr>
+        <w:t>for this work item.</w:t>
+      </w:r>
+    </w:p>
+    <w:p>
+      <w:pPr>
+        <w:pStyle w:val="NoSpacing"/>
+        <w:rPr>
+          <w:rFonts w:ascii="Times New Roman" w:hAnsi="Times New Roman"/>
+          <w:sz w:val="20"/>
+          <w:szCs w:val="20"/>
+        </w:rPr>
+      </w:pPr>
+      <w:r>
+        <w:rPr>
+          <w:rFonts w:ascii="Times New Roman" w:hAnsi="Times New Roman"/>
+          <w:sz w:val="20"/>
+          <w:szCs w:val="20"/>
+        </w:rPr>
+        <w:t>eCL_Inactivations.dtsx</w:t>
+      </w:r>
+    </w:p>
+    <w:p>
+      <w:pPr>
+        <w:pStyle w:val="NoSpacing"/>
+        <w:rPr>
+          <w:rFonts w:ascii="Times New Roman" w:hAnsi="Times New Roman"/>
+          <w:sz w:val="20"/>
+          <w:szCs w:val="20"/>
+        </w:rPr>
+      </w:pPr>
+      <w:r>
+        <w:rPr>
+          <w:rFonts w:ascii="Times New Roman" w:hAnsi="Times New Roman"/>
+          <w:sz w:val="20"/>
+          <w:szCs w:val="20"/>
+        </w:rPr>
+        <w:t>eCL_Surveys.dtsx</w:t>
+      </w:r>
+    </w:p>
+    <w:p>
+      <w:pPr>
+        <w:pStyle w:val="NoSpacing"/>
+        <w:rPr>
+          <w:rFonts w:ascii="Times New Roman" w:hAnsi="Times New Roman"/>
+          <w:sz w:val="20"/>
+          <w:szCs w:val="20"/>
+        </w:rPr>
+      </w:pPr>
+      <w:r>
+        <w:rPr>
+          <w:rFonts w:ascii="Times New Roman" w:hAnsi="Times New Roman"/>
+          <w:sz w:val="20"/>
+          <w:szCs w:val="20"/>
+        </w:rPr>
+        <w:t>Employee_Hierarchy.dtsx</w:t>
+      </w:r>
+    </w:p>
+    <w:p>
+      <w:pPr>
+        <w:pStyle w:val="NoSpacing"/>
+        <w:rPr>
+          <w:rFonts w:ascii="Times New Roman" w:hAnsi="Times New Roman"/>
+          <w:sz w:val="20"/>
+          <w:szCs w:val="20"/>
+        </w:rPr>
+      </w:pPr>
+      <w:r>
+        <w:rPr>
+          <w:rFonts w:ascii="Times New Roman" w:hAnsi="Times New Roman"/>
+          <w:sz w:val="20"/>
+          <w:szCs w:val="20"/>
+        </w:rPr>
+        <w:t>ETS_Coaching.dtsx</w:t>
+      </w:r>
+    </w:p>
+    <w:p>
+      <w:pPr>
+        <w:pStyle w:val="NoSpacing"/>
+        <w:rPr>
+          <w:rFonts w:ascii="Times New Roman" w:hAnsi="Times New Roman"/>
+          <w:sz w:val="20"/>
+          <w:szCs w:val="20"/>
+        </w:rPr>
+      </w:pPr>
+      <w:r>
+        <w:rPr>
+          <w:rFonts w:ascii="Times New Roman" w:hAnsi="Times New Roman"/>
+          <w:sz w:val="20"/>
+          <w:szCs w:val="20"/>
+        </w:rPr>
+        <w:t>Generic_Coaching.dtsx</w:t>
+      </w:r>
+    </w:p>
+    <w:p>
+      <w:pPr>
+        <w:pStyle w:val="NoSpacing"/>
+        <w:rPr>
+          <w:rFonts w:ascii="Times New Roman" w:hAnsi="Times New Roman"/>
+          <w:sz w:val="20"/>
+          <w:szCs w:val="20"/>
+        </w:rPr>
+      </w:pPr>
+      <w:r>
+        <w:rPr>
+          <w:rFonts w:ascii="Times New Roman" w:hAnsi="Times New Roman"/>
+          <w:sz w:val="20"/>
+          <w:szCs w:val="20"/>
+        </w:rPr>
+        <w:t>IQS_Coaching.dtsx</w:t>
+      </w:r>
+    </w:p>
+    <w:p>
+      <w:pPr>
+        <w:pStyle w:val="NoSpacing"/>
+        <w:rPr>
+          <w:rFonts w:ascii="Times New Roman" w:hAnsi="Times New Roman"/>
+          <w:sz w:val="20"/>
+          <w:szCs w:val="20"/>
+        </w:rPr>
+      </w:pPr>
+      <w:r>
+        <w:rPr>
+          <w:rFonts w:ascii="Times New Roman" w:hAnsi="Times New Roman"/>
+          <w:sz w:val="20"/>
+          <w:szCs w:val="20"/>
+        </w:rPr>
+        <w:t>Outlier_Coaching.dtsx</w:t>
+      </w:r>
+    </w:p>
+    <w:p>
+      <w:pPr>
+        <w:pStyle w:val="NoSpacing"/>
+        <w:rPr>
+          <w:rFonts w:ascii="Times New Roman" w:hAnsi="Times New Roman"/>
+          <w:sz w:val="20"/>
+          <w:szCs w:val="20"/>
+        </w:rPr>
+      </w:pPr>
+      <w:r>
+        <w:rPr>
+          <w:rFonts w:ascii="Times New Roman" w:hAnsi="Times New Roman"/>
+          <w:sz w:val="20"/>
+          <w:szCs w:val="20"/>
           <w:highlight w:val="green"/>
         </w:rPr>
-        <w:t xml:space="preserve">No SSIS packages </w:t>
-      </w:r>
+        <w:t>Quality_Other_Coaching.dtsx</w:t>
+      </w:r>
+    </w:p>
+    <w:p>
+      <w:pPr>
+        <w:pStyle w:val="NoSpacing"/>
+        <w:rPr>
+          <w:rFonts w:ascii="Times New Roman" w:hAnsi="Times New Roman"/>
+          <w:sz w:val="20"/>
+          <w:szCs w:val="20"/>
+        </w:rPr>
+      </w:pPr>
+      <w:r>
+        <w:rPr>
+          <w:rFonts w:ascii="Times New Roman" w:hAnsi="Times New Roman"/>
+          <w:sz w:val="20"/>
+          <w:szCs w:val="20"/>
+        </w:rPr>
+        <w:t>Training_Coaching.dtsx</w:t>
+      </w:r>
+    </w:p>
+    <w:p>
+      <w:pPr>
+        <w:pStyle w:val="NoSpacing"/>
+        <w:rPr>
+          <w:rFonts w:ascii="Times New Roman" w:hAnsi="Times New Roman"/>
+          <w:sz w:val="20"/>
+          <w:szCs w:val="20"/>
+        </w:rPr>
+      </w:pPr>
+      <w:r>
+        <w:rPr>
+          <w:rFonts w:ascii="Times New Roman" w:hAnsi="Times New Roman"/>
+          <w:sz w:val="20"/>
+          <w:szCs w:val="20"/>
+        </w:rPr>
+        <w:t>Warnings_History.dtsx</w:t>
+      </w:r>
+    </w:p>
+    <w:p>
+      <w:pPr>
+        <w:pStyle w:val="NoSpacing"/>
+        <w:rPr>
+          <w:rFonts w:ascii="Times New Roman" w:hAnsi="Times New Roman"/>
+          <w:sz w:val="20"/>
+          <w:szCs w:val="20"/>
+        </w:rPr>
+      </w:pPr>
+    </w:p>
+    <w:p>
+      <w:pPr>
+        <w:pStyle w:val="NoSpacing"/>
+        <w:rPr>
+          <w:rFonts w:ascii="Times New Roman" w:hAnsi="Times New Roman"/>
+          <w:sz w:val="20"/>
+          <w:szCs w:val="20"/>
+        </w:rPr>
+      </w:pPr>
+    </w:p>
+    <w:p>
+      <w:pPr>
+        <w:pStyle w:val="NoSpacing"/>
+        <w:rPr>
+          <w:rFonts w:ascii="Times New Roman" w:hAnsi="Times New Roman"/>
+          <w:b/>
+          <w:sz w:val="20"/>
+          <w:szCs w:val="20"/>
+        </w:rPr>
+      </w:pPr>
+      <w:r>
+        <w:rPr>
+          <w:rFonts w:ascii="Times New Roman" w:hAnsi="Times New Roman"/>
+          <w:b/>
+          <w:sz w:val="20"/>
+          <w:szCs w:val="20"/>
+        </w:rPr>
+        <w:t xml:space="preserve">SSIS </w:t>
+      </w:r>
+      <w:r>
+        <w:rPr>
+          <w:rFonts w:ascii="Times New Roman" w:hAnsi="Times New Roman"/>
+          <w:b/>
+          <w:sz w:val="20"/>
+          <w:szCs w:val="20"/>
+        </w:rPr>
+        <w:t>config</w:t>
+      </w:r>
+      <w:r>
+        <w:rPr>
+          <w:rFonts w:ascii="Times New Roman" w:hAnsi="Times New Roman"/>
+          <w:b/>
+          <w:sz w:val="20"/>
+          <w:szCs w:val="20"/>
+        </w:rPr>
+        <w:t xml:space="preserve"> </w:t>
+      </w:r>
+      <w:r>
+        <w:rPr>
+          <w:rFonts w:ascii="Times New Roman" w:hAnsi="Times New Roman"/>
+          <w:b/>
+          <w:sz w:val="20"/>
+          <w:szCs w:val="20"/>
+        </w:rPr>
+        <w:t>f</w:t>
+      </w:r>
+      <w:r>
+        <w:rPr>
+          <w:rFonts w:ascii="Times New Roman" w:hAnsi="Times New Roman"/>
+          <w:b/>
+          <w:sz w:val="20"/>
+          <w:szCs w:val="20"/>
+        </w:rPr>
+        <w:t>iles: \eCoaching_V2\Code\ETL\</w:t>
+      </w:r>
+    </w:p>
+    <w:p>
+      <w:pPr>
+        <w:pStyle w:val="NoSpacing"/>
+        <w:rPr>
+          <w:rFonts w:ascii="Times New Roman" w:hAnsi="Times New Roman"/>
+          <w:sz w:val="20"/>
+          <w:szCs w:val="20"/>
+        </w:rPr>
+      </w:pPr>
       <w:r>
         <w:rPr>
           <w:rFonts w:ascii="Times New Roman" w:hAnsi="Times New Roman"/>
@@ -2268,274 +2572,9 @@
           <w:szCs w:val="20"/>
           <w:highlight w:val="green"/>
         </w:rPr>
-        <w:t>for this work item.</w:t>
-      </w:r>
-    </w:p>
-    <w:p>
-      <w:pPr>
-        <w:pStyle w:val="NoSpacing"/>
-        <w:rPr>
-          <w:rFonts w:ascii="Times New Roman" w:hAnsi="Times New Roman"/>
-          <w:sz w:val="20"/>
-          <w:szCs w:val="20"/>
-        </w:rPr>
-      </w:pPr>
-      <w:r>
-        <w:rPr>
-          <w:rFonts w:ascii="Times New Roman" w:hAnsi="Times New Roman"/>
-          <w:sz w:val="20"/>
-          <w:szCs w:val="20"/>
-        </w:rPr>
-        <w:t>eCL_Inactivations.dtsx</w:t>
-      </w:r>
-    </w:p>
-    <w:p>
-      <w:pPr>
-        <w:pStyle w:val="NoSpacing"/>
-        <w:rPr>
-          <w:rFonts w:ascii="Times New Roman" w:hAnsi="Times New Roman"/>
-          <w:sz w:val="20"/>
-          <w:szCs w:val="20"/>
-        </w:rPr>
-      </w:pPr>
-      <w:r>
-        <w:rPr>
-          <w:rFonts w:ascii="Times New Roman" w:hAnsi="Times New Roman"/>
-          <w:sz w:val="20"/>
-          <w:szCs w:val="20"/>
-        </w:rPr>
-        <w:t>eCL_Surveys.dtsx</w:t>
-      </w:r>
-    </w:p>
-    <w:p>
-      <w:pPr>
-        <w:pStyle w:val="NoSpacing"/>
-        <w:rPr>
-          <w:rFonts w:ascii="Times New Roman" w:hAnsi="Times New Roman"/>
-          <w:sz w:val="20"/>
-          <w:szCs w:val="20"/>
-        </w:rPr>
-      </w:pPr>
-      <w:r>
-        <w:rPr>
-          <w:rFonts w:ascii="Times New Roman" w:hAnsi="Times New Roman"/>
-          <w:sz w:val="20"/>
-          <w:szCs w:val="20"/>
-        </w:rPr>
-        <w:t>Employee_Hierarchy.dtsx</w:t>
-      </w:r>
-    </w:p>
-    <w:p>
-      <w:pPr>
-        <w:pStyle w:val="NoSpacing"/>
-        <w:rPr>
-          <w:rFonts w:ascii="Times New Roman" w:hAnsi="Times New Roman"/>
-          <w:sz w:val="20"/>
-          <w:szCs w:val="20"/>
-        </w:rPr>
-      </w:pPr>
-      <w:r>
-        <w:rPr>
-          <w:rFonts w:ascii="Times New Roman" w:hAnsi="Times New Roman"/>
-          <w:sz w:val="20"/>
-          <w:szCs w:val="20"/>
-        </w:rPr>
-        <w:t>ETS_Coaching.dtsx</w:t>
-      </w:r>
-    </w:p>
-    <w:p>
-      <w:pPr>
-        <w:pStyle w:val="NoSpacing"/>
-        <w:rPr>
-          <w:rFonts w:ascii="Times New Roman" w:hAnsi="Times New Roman"/>
-          <w:sz w:val="20"/>
-          <w:szCs w:val="20"/>
-        </w:rPr>
-      </w:pPr>
-      <w:r>
-        <w:rPr>
-          <w:rFonts w:ascii="Times New Roman" w:hAnsi="Times New Roman"/>
-          <w:sz w:val="20"/>
-          <w:szCs w:val="20"/>
-        </w:rPr>
-        <w:t>Generic_Coaching.dtsx</w:t>
-      </w:r>
-    </w:p>
-    <w:p>
-      <w:pPr>
-        <w:pStyle w:val="NoSpacing"/>
-        <w:rPr>
-          <w:rFonts w:ascii="Times New Roman" w:hAnsi="Times New Roman"/>
-          <w:sz w:val="20"/>
-          <w:szCs w:val="20"/>
-        </w:rPr>
-      </w:pPr>
-      <w:r>
-        <w:rPr>
-          <w:rFonts w:ascii="Times New Roman" w:hAnsi="Times New Roman"/>
-          <w:sz w:val="20"/>
-          <w:szCs w:val="20"/>
-        </w:rPr>
-        <w:t>IQS_Coaching.dtsx</w:t>
-      </w:r>
-    </w:p>
-    <w:p>
-      <w:pPr>
-        <w:pStyle w:val="NoSpacing"/>
-        <w:rPr>
-          <w:rFonts w:ascii="Times New Roman" w:hAnsi="Times New Roman"/>
-          <w:sz w:val="20"/>
-          <w:szCs w:val="20"/>
-        </w:rPr>
-      </w:pPr>
-      <w:r>
-        <w:rPr>
-          <w:rFonts w:ascii="Times New Roman" w:hAnsi="Times New Roman"/>
-          <w:sz w:val="20"/>
-          <w:szCs w:val="20"/>
-        </w:rPr>
-        <w:t>Outlier_Coaching.dtsx</w:t>
-      </w:r>
-    </w:p>
-    <w:p>
-      <w:pPr>
-        <w:pStyle w:val="NoSpacing"/>
-        <w:rPr>
-          <w:rFonts w:ascii="Times New Roman" w:hAnsi="Times New Roman"/>
-          <w:sz w:val="20"/>
-          <w:szCs w:val="20"/>
-        </w:rPr>
-      </w:pPr>
-      <w:r>
-        <w:rPr>
-          <w:rFonts w:ascii="Times New Roman" w:hAnsi="Times New Roman"/>
-          <w:sz w:val="20"/>
-          <w:szCs w:val="20"/>
-        </w:rPr>
-        <w:t>Quality_Other_Coaching.dtsx</w:t>
-      </w:r>
-    </w:p>
-    <w:p>
-      <w:pPr>
-        <w:pStyle w:val="NoSpacing"/>
-        <w:rPr>
-          <w:rFonts w:ascii="Times New Roman" w:hAnsi="Times New Roman"/>
-          <w:sz w:val="20"/>
-          <w:szCs w:val="20"/>
-        </w:rPr>
-      </w:pPr>
-      <w:r>
-        <w:rPr>
-          <w:rFonts w:ascii="Times New Roman" w:hAnsi="Times New Roman"/>
-          <w:sz w:val="20"/>
-          <w:szCs w:val="20"/>
-        </w:rPr>
-        <w:t>Training_Coaching.dtsx</w:t>
-      </w:r>
-    </w:p>
-    <w:p>
-      <w:pPr>
-        <w:pStyle w:val="NoSpacing"/>
-        <w:rPr>
-          <w:rFonts w:ascii="Times New Roman" w:hAnsi="Times New Roman"/>
-          <w:sz w:val="20"/>
-          <w:szCs w:val="20"/>
-        </w:rPr>
-      </w:pPr>
-      <w:r>
-        <w:rPr>
-          <w:rFonts w:ascii="Times New Roman" w:hAnsi="Times New Roman"/>
-          <w:sz w:val="20"/>
-          <w:szCs w:val="20"/>
-        </w:rPr>
-        <w:t>Warnings_History.dtsx</w:t>
-      </w:r>
-    </w:p>
-    <w:p>
-      <w:pPr>
-        <w:pStyle w:val="NoSpacing"/>
-        <w:rPr>
-          <w:rFonts w:ascii="Times New Roman" w:hAnsi="Times New Roman"/>
-          <w:sz w:val="20"/>
-          <w:szCs w:val="20"/>
-        </w:rPr>
-      </w:pPr>
-    </w:p>
-    <w:p>
-      <w:pPr>
-        <w:pStyle w:val="NoSpacing"/>
-        <w:rPr>
-          <w:rFonts w:ascii="Times New Roman" w:hAnsi="Times New Roman"/>
-          <w:sz w:val="20"/>
-          <w:szCs w:val="20"/>
-        </w:rPr>
-      </w:pPr>
-    </w:p>
-    <w:p>
-      <w:pPr>
-        <w:pStyle w:val="NoSpacing"/>
-        <w:rPr>
-          <w:rFonts w:ascii="Times New Roman" w:hAnsi="Times New Roman"/>
-          <w:b/>
-          <w:sz w:val="20"/>
-          <w:szCs w:val="20"/>
-        </w:rPr>
-      </w:pPr>
-      <w:r>
-        <w:rPr>
-          <w:rFonts w:ascii="Times New Roman" w:hAnsi="Times New Roman"/>
-          <w:b/>
-          <w:sz w:val="20"/>
-          <w:szCs w:val="20"/>
-        </w:rPr>
-        <w:t xml:space="preserve">SSIS </w:t>
-      </w:r>
-      <w:r>
-        <w:rPr>
-          <w:rFonts w:ascii="Times New Roman" w:hAnsi="Times New Roman"/>
-          <w:b/>
-          <w:sz w:val="20"/>
-          <w:szCs w:val="20"/>
-        </w:rPr>
-        <w:t>config</w:t>
-      </w:r>
-      <w:r>
-        <w:rPr>
-          <w:rFonts w:ascii="Times New Roman" w:hAnsi="Times New Roman"/>
-          <w:b/>
-          <w:sz w:val="20"/>
-          <w:szCs w:val="20"/>
-        </w:rPr>
-        <w:t xml:space="preserve"> </w:t>
-      </w:r>
-      <w:r>
-        <w:rPr>
-          <w:rFonts w:ascii="Times New Roman" w:hAnsi="Times New Roman"/>
-          <w:b/>
-          <w:sz w:val="20"/>
-          <w:szCs w:val="20"/>
-        </w:rPr>
-        <w:t>f</w:t>
-      </w:r>
-      <w:r>
-        <w:rPr>
-          <w:rFonts w:ascii="Times New Roman" w:hAnsi="Times New Roman"/>
-          <w:b/>
-          <w:sz w:val="20"/>
-          <w:szCs w:val="20"/>
-        </w:rPr>
-        <w:t>iles: \eCoaching_V2\Code\ETL\</w:t>
-      </w:r>
-    </w:p>
-    <w:p>
-      <w:pPr>
-        <w:pStyle w:val="NoSpacing"/>
-        <w:rPr>
-          <w:rFonts w:ascii="Times New Roman" w:hAnsi="Times New Roman"/>
-          <w:sz w:val="20"/>
-          <w:szCs w:val="20"/>
-        </w:rPr>
-      </w:pPr>
+        <w:t xml:space="preserve">No SSIS </w:t>
+      </w:r>
+      <w:proofErr w:type="spellStart"/>
       <w:r>
         <w:rPr>
           <w:rFonts w:ascii="Times New Roman" w:hAnsi="Times New Roman"/>
@@ -2543,7 +2582,7 @@
           <w:szCs w:val="20"/>
           <w:highlight w:val="green"/>
         </w:rPr>
-        <w:t>No SSIS c</w:t>
+        <w:t>c</w:t>
       </w:r>
       <w:r>
         <w:rPr>
@@ -2552,7 +2591,17 @@
           <w:szCs w:val="20"/>
           <w:highlight w:val="green"/>
         </w:rPr>
-        <w:t>onfig files for this work item.</w:t>
+        <w:t>onfig</w:t>
+      </w:r>
+      <w:proofErr w:type="spellEnd"/>
+      <w:r>
+        <w:rPr>
+          <w:rFonts w:ascii="Times New Roman" w:hAnsi="Times New Roman"/>
+          <w:sz w:val="20"/>
+          <w:szCs w:val="20"/>
+          <w:highlight w:val="green"/>
+        </w:rPr>
+        <w:t xml:space="preserve"> files for this work item.</w:t>
       </w:r>
     </w:p>
     <w:p>
@@ -3802,15 +3851,13 @@
           <w:rFonts w:ascii="Times New Roman" w:hAnsi="Times New Roman"/>
           <w:sz w:val="20"/>
           <w:szCs w:val="20"/>
-          <w:highlight w:val="green"/>
-        </w:rPr>
-      </w:pPr>
-      <w:r>
-        <w:rPr>
-          <w:rFonts w:ascii="Times New Roman" w:hAnsi="Times New Roman"/>
-          <w:sz w:val="20"/>
-          <w:szCs w:val="20"/>
-          <w:highlight w:val="green"/>
+        </w:rPr>
+      </w:pPr>
+      <w:r>
+        <w:rPr>
+          <w:rFonts w:ascii="Times New Roman" w:hAnsi="Times New Roman"/>
+          <w:sz w:val="20"/>
+          <w:szCs w:val="20"/>
         </w:rPr>
         <w:t xml:space="preserve">No Stored </w:t>
       </w:r>
@@ -3819,7 +3866,6 @@
           <w:rFonts w:ascii="Times New Roman" w:hAnsi="Times New Roman"/>
           <w:sz w:val="20"/>
           <w:szCs w:val="20"/>
-          <w:highlight w:val="green"/>
         </w:rPr>
         <w:t>procedures</w:t>
       </w:r>
@@ -3828,7 +3874,6 @@
           <w:rFonts w:ascii="Times New Roman" w:hAnsi="Times New Roman"/>
           <w:sz w:val="20"/>
           <w:szCs w:val="20"/>
-          <w:highlight w:val="green"/>
         </w:rPr>
         <w:t xml:space="preserve"> </w:t>
       </w:r>
@@ -3837,7 +3882,6 @@
           <w:rFonts w:ascii="Times New Roman" w:hAnsi="Times New Roman"/>
           <w:sz w:val="20"/>
           <w:szCs w:val="20"/>
-          <w:highlight w:val="green"/>
         </w:rPr>
         <w:t>for this work item.</w:t>
       </w:r>
@@ -5452,6 +5496,7 @@
           <w:rFonts w:ascii="Times New Roman" w:hAnsi="Times New Roman"/>
           <w:sz w:val="20"/>
           <w:szCs w:val="20"/>
+          <w:highlight w:val="green"/>
         </w:rPr>
         <w:t>sp_SelectReviewFrom_Coaching_Log</w:t>
       </w:r>
@@ -6614,6 +6659,7 @@
           <w:rFonts w:ascii="Times New Roman" w:hAnsi="Times New Roman"/>
           <w:sz w:val="20"/>
           <w:szCs w:val="20"/>
+          <w:highlight w:val="green"/>
         </w:rPr>
         <w:t>sp_InsertInto_Coaching_Log_Quality_Other</w:t>
       </w:r>
@@ -7369,7 +7415,6 @@
           <w:rFonts w:ascii="Times New Roman" w:hAnsi="Times New Roman"/>
           <w:sz w:val="20"/>
           <w:szCs w:val="20"/>
-          <w:highlight w:val="green"/>
         </w:rPr>
         <w:lastRenderedPageBreak/>
         <w:t>No Functions for this work item.</w:t>
@@ -7587,6 +7632,7 @@
           <w:rFonts w:ascii="Times New Roman" w:hAnsi="Times New Roman"/>
           <w:sz w:val="20"/>
           <w:szCs w:val="20"/>
+          <w:highlight w:val="green"/>
         </w:rPr>
         <w:t>fn_intSubCoachReasonIDFromRptCode.sql</w:t>
       </w:r>
@@ -8272,139 +8318,108 @@
           <w:szCs w:val="20"/>
         </w:rPr>
       </w:pPr>
+      <w:r>
+        <w:rPr>
+          <w:rFonts w:ascii="Times New Roman" w:hAnsi="Times New Roman"/>
+          <w:sz w:val="20"/>
+          <w:szCs w:val="20"/>
+          <w:highlight w:val="green"/>
+        </w:rPr>
+        <w:t xml:space="preserve">No </w:t>
+      </w:r>
       <w:proofErr w:type="spellStart"/>
       <w:r>
         <w:rPr>
           <w:rFonts w:ascii="Times New Roman" w:hAnsi="Times New Roman"/>
           <w:sz w:val="20"/>
           <w:szCs w:val="20"/>
-          <w:highlight w:val="yellow"/>
-        </w:rPr>
-        <w:t>CCO_eCoaching_Common_Indexes_Create.sql</w:t>
+          <w:highlight w:val="green"/>
+        </w:rPr>
+        <w:t>Misc</w:t>
       </w:r>
       <w:proofErr w:type="spellEnd"/>
-    </w:p>
-    <w:p>
-      <w:pPr>
-        <w:pStyle w:val="NoSpacing"/>
-        <w:rPr>
-          <w:rFonts w:ascii="Times New Roman" w:hAnsi="Times New Roman"/>
-          <w:sz w:val="20"/>
-          <w:szCs w:val="20"/>
-        </w:rPr>
-      </w:pPr>
-    </w:p>
-    <w:p>
-      <w:pPr>
-        <w:pStyle w:val="NoSpacing"/>
-        <w:rPr>
-          <w:rFonts w:ascii="Times New Roman" w:hAnsi="Times New Roman"/>
-          <w:sz w:val="20"/>
-          <w:szCs w:val="20"/>
-        </w:rPr>
-      </w:pPr>
-    </w:p>
-    <w:p>
-      <w:pPr>
-        <w:pStyle w:val="NoSpacing"/>
-        <w:rPr>
-          <w:rFonts w:ascii="Times New Roman" w:hAnsi="Times New Roman"/>
-          <w:sz w:val="20"/>
-          <w:szCs w:val="20"/>
-        </w:rPr>
-      </w:pPr>
-    </w:p>
-    <w:p>
-      <w:pPr>
-        <w:pStyle w:val="NoSpacing"/>
-        <w:rPr>
-          <w:rFonts w:ascii="Times New Roman" w:hAnsi="Times New Roman"/>
-          <w:b/>
-          <w:sz w:val="20"/>
-          <w:szCs w:val="20"/>
-        </w:rPr>
-      </w:pPr>
-      <w:r>
-        <w:rPr>
-          <w:rFonts w:ascii="Times New Roman" w:hAnsi="Times New Roman"/>
-          <w:b/>
-          <w:sz w:val="20"/>
-          <w:szCs w:val="20"/>
-          <w:highlight w:val="yellow"/>
-        </w:rPr>
-        <w:t>Run Once: \eCoaching_V2\Runbook\</w:t>
-      </w:r>
-    </w:p>
-    <w:p>
-      <w:pPr>
-        <w:pStyle w:val="NoSpacing"/>
-        <w:rPr>
-          <w:rFonts w:ascii="Times New Roman" w:hAnsi="Times New Roman"/>
-          <w:sz w:val="20"/>
-          <w:szCs w:val="20"/>
-        </w:rPr>
-      </w:pPr>
-      <w:r>
-        <w:rPr>
-          <w:rFonts w:ascii="Times New Roman" w:hAnsi="Times New Roman"/>
-          <w:sz w:val="20"/>
-          <w:szCs w:val="20"/>
-        </w:rPr>
-        <w:t>CCO_eCoaching_DB_RunOnce_TFS_5353.txt</w:t>
-      </w:r>
-    </w:p>
-    <w:p>
-      <w:pPr>
-        <w:pStyle w:val="NoSpacing"/>
-        <w:rPr>
-          <w:rFonts w:ascii="Times New Roman" w:hAnsi="Times New Roman"/>
-          <w:sz w:val="20"/>
-          <w:szCs w:val="20"/>
-        </w:rPr>
-      </w:pPr>
-    </w:p>
-    <w:p>
-      <w:pPr>
-        <w:pStyle w:val="NoSpacing"/>
-        <w:rPr>
-          <w:rFonts w:ascii="Times New Roman" w:hAnsi="Times New Roman"/>
-          <w:sz w:val="20"/>
-          <w:szCs w:val="20"/>
-        </w:rPr>
-      </w:pPr>
-    </w:p>
-    <w:p>
-      <w:pPr>
-        <w:pStyle w:val="NoSpacing"/>
-        <w:rPr>
-          <w:rFonts w:ascii="Times New Roman" w:hAnsi="Times New Roman"/>
-          <w:b/>
-          <w:sz w:val="20"/>
-          <w:szCs w:val="20"/>
-        </w:rPr>
-      </w:pPr>
-      <w:r>
-        <w:rPr>
-          <w:rFonts w:ascii="Times New Roman" w:hAnsi="Times New Roman"/>
-          <w:b/>
-          <w:sz w:val="20"/>
-          <w:szCs w:val="20"/>
-        </w:rPr>
-        <w:t>Environments and Destinations</w:t>
-      </w:r>
-    </w:p>
-    <w:p>
-      <w:pPr>
-        <w:pStyle w:val="NoSpacing"/>
-        <w:rPr>
-          <w:rFonts w:ascii="Times New Roman" w:hAnsi="Times New Roman"/>
-          <w:b/>
+      <w:r>
+        <w:rPr>
+          <w:rFonts w:ascii="Times New Roman" w:hAnsi="Times New Roman"/>
+          <w:sz w:val="20"/>
+          <w:szCs w:val="20"/>
+          <w:highlight w:val="green"/>
+        </w:rPr>
+        <w:t xml:space="preserve"> code or Run Once for this release.</w:t>
+      </w:r>
+    </w:p>
+    <w:p>
+      <w:pPr>
+        <w:pStyle w:val="NoSpacing"/>
+        <w:rPr>
+          <w:rFonts w:ascii="Times New Roman" w:hAnsi="Times New Roman"/>
+          <w:sz w:val="20"/>
+          <w:szCs w:val="20"/>
+        </w:rPr>
+      </w:pPr>
+    </w:p>
+    <w:p>
+      <w:pPr>
+        <w:pStyle w:val="NoSpacing"/>
+        <w:rPr>
+          <w:rFonts w:ascii="Times New Roman" w:hAnsi="Times New Roman"/>
+          <w:sz w:val="20"/>
+          <w:szCs w:val="20"/>
+        </w:rPr>
+      </w:pPr>
+    </w:p>
+    <w:p>
+      <w:pPr>
+        <w:pStyle w:val="NoSpacing"/>
+        <w:rPr>
+          <w:rFonts w:ascii="Times New Roman" w:hAnsi="Times New Roman"/>
           <w:sz w:val="20"/>
           <w:szCs w:val="20"/>
         </w:rPr>
       </w:pPr>
       <w:bookmarkStart w:id="2" w:name="_GoBack"/>
       <w:bookmarkEnd w:id="2"/>
+    </w:p>
+    <w:p>
+      <w:pPr>
+        <w:pStyle w:val="NoSpacing"/>
+        <w:rPr>
+          <w:rFonts w:ascii="Times New Roman" w:hAnsi="Times New Roman"/>
+          <w:sz w:val="20"/>
+          <w:szCs w:val="20"/>
+        </w:rPr>
+      </w:pPr>
+    </w:p>
+    <w:p>
+      <w:pPr>
+        <w:pStyle w:val="NoSpacing"/>
+        <w:rPr>
+          <w:rFonts w:ascii="Times New Roman" w:hAnsi="Times New Roman"/>
+          <w:b/>
+          <w:sz w:val="20"/>
+          <w:szCs w:val="20"/>
+        </w:rPr>
+      </w:pPr>
+      <w:r>
+        <w:rPr>
+          <w:rFonts w:ascii="Times New Roman" w:hAnsi="Times New Roman"/>
+          <w:b/>
+          <w:sz w:val="20"/>
+          <w:szCs w:val="20"/>
+        </w:rPr>
+        <w:t>Environments and Destinations</w:t>
+      </w:r>
+    </w:p>
+    <w:p>
+      <w:pPr>
+        <w:pStyle w:val="NoSpacing"/>
+        <w:rPr>
+          <w:rFonts w:ascii="Times New Roman" w:hAnsi="Times New Roman"/>
+          <w:b/>
+          <w:sz w:val="20"/>
+          <w:szCs w:val="20"/>
+        </w:rPr>
+      </w:pPr>
     </w:p>
     <w:p>
       <w:pPr>
@@ -9651,7 +9666,7 @@
       <w:rPr>
         <w:noProof/>
       </w:rPr>
-      <w:t>2/3/2017</w:t>
+      <w:t>2/6/2017</w:t>
     </w:r>
     <w:r>
       <w:fldChar w:fldCharType="end"/>
@@ -9684,27 +9699,14 @@
     <w:r>
       <w:t xml:space="preserve"> of </w:t>
     </w:r>
-    <w:r>
-      <w:fldChar w:fldCharType="begin"/>
-    </w:r>
-    <w:r>
-      <w:instrText xml:space="preserve"> NUMPAGES </w:instrText>
-    </w:r>
-    <w:r>
-      <w:fldChar w:fldCharType="separate"/>
-    </w:r>
-    <w:r>
-      <w:rPr>
-        <w:noProof/>
-      </w:rPr>
-      <w:t>11</w:t>
-    </w:r>
-    <w:r>
-      <w:rPr>
-        <w:noProof/>
-      </w:rPr>
-      <w:fldChar w:fldCharType="end"/>
-    </w:r>
+    <w:fldSimple w:instr=" NUMPAGES ">
+      <w:r>
+        <w:rPr>
+          <w:noProof/>
+        </w:rPr>
+        <w:t>11</w:t>
+      </w:r>
+    </w:fldSimple>
   </w:p>
 </w:ftr>
 </file>
@@ -11436,7 +11438,7 @@
 </file>
 
 <file path=customXml/itemProps1.xml><?xml version="1.0" encoding="utf-8"?>
-<ds:datastoreItem xmlns:ds="http://schemas.openxmlformats.org/officeDocument/2006/customXml" ds:itemID="{B261C4CD-CBEC-4421-89A0-9DBE896881CF}">
+<ds:datastoreItem xmlns:ds="http://schemas.openxmlformats.org/officeDocument/2006/customXml" ds:itemID="{0635F78E-EA4F-4615-9269-5E429B989572}">
   <ds:schemaRefs>
     <ds:schemaRef ds:uri="http://schemas.openxmlformats.org/officeDocument/2006/bibliography"/>
   </ds:schemaRefs>

</xml_diff>

<commit_message>
Updates for TFS 6011. Reused employee Ids.
git-tfs-id: [https://tfs.omnicloud.local/tfs/cco%20program/]$/eCoaching_V2;C36953
</commit_message>
<xml_diff>
--- a/Runbook/DB/CCO_eCoaching_DB_Runbook.docx
+++ b/Runbook/DB/CCO_eCoaching_DB_Runbook.docx
@@ -225,13 +225,13 @@
               <w:rPr>
                 <w:rFonts w:ascii="Times New Roman (PCL6)" w:hAnsi="Times New Roman (PCL6)"/>
               </w:rPr>
-              <w:t>03/0</w:t>
+              <w:t>03/</w:t>
             </w:r>
             <w:r>
               <w:rPr>
                 <w:rFonts w:ascii="Times New Roman (PCL6)" w:hAnsi="Times New Roman (PCL6)"/>
               </w:rPr>
-              <w:t>6</w:t>
+              <w:t>22</w:t>
             </w:r>
             <w:r>
               <w:rPr>
@@ -280,13 +280,13 @@
               <w:rPr>
                 <w:rFonts w:ascii="Times New Roman (PCL6)" w:hAnsi="Times New Roman (PCL6)"/>
               </w:rPr>
-              <w:t>TFS 5</w:t>
+              <w:t>TFS</w:t>
             </w:r>
             <w:r>
               <w:rPr>
                 <w:rFonts w:ascii="Times New Roman (PCL6)" w:hAnsi="Times New Roman (PCL6)"/>
               </w:rPr>
-              <w:t>756</w:t>
+              <w:t xml:space="preserve"> 6011</w:t>
             </w:r>
             <w:r>
               <w:rPr>
@@ -298,21 +298,7 @@
               <w:rPr>
                 <w:rFonts w:ascii="Times New Roman (PCL6)" w:hAnsi="Times New Roman (PCL6)"/>
               </w:rPr>
-              <w:t xml:space="preserve">Admin tool access for </w:t>
-            </w:r>
-            <w:proofErr w:type="spellStart"/>
-            <w:r>
-              <w:rPr>
-                <w:rFonts w:ascii="Times New Roman (PCL6)" w:hAnsi="Times New Roman (PCL6)"/>
-              </w:rPr>
-              <w:t>jobcode</w:t>
-            </w:r>
-            <w:proofErr w:type="spellEnd"/>
-            <w:r>
-              <w:rPr>
-                <w:rFonts w:ascii="Times New Roman (PCL6)" w:hAnsi="Times New Roman (PCL6)"/>
-              </w:rPr>
-              <w:t xml:space="preserve"> WPPM50</w:t>
+              <w:t>Support Reused numeric part of Employee Ids</w:t>
             </w:r>
           </w:p>
         </w:tc>
@@ -530,7 +516,7 @@
           <w:sz w:val="22"/>
           <w:szCs w:val="22"/>
         </w:rPr>
-        <w:t>03/0</w:t>
+        <w:t>03/</w:t>
       </w:r>
       <w:r>
         <w:rPr>
@@ -539,7 +525,7 @@
           <w:sz w:val="22"/>
           <w:szCs w:val="22"/>
         </w:rPr>
-        <w:t>6</w:t>
+        <w:t>22</w:t>
       </w:r>
       <w:r>
         <w:rPr>
@@ -1460,13 +1446,7 @@
               <w:rPr>
                 <w:rFonts w:ascii="Times New Roman (PCL6)" w:hAnsi="Times New Roman (PCL6)"/>
               </w:rPr>
-              <w:t>TFS 5756</w:t>
-            </w:r>
-            <w:r>
-              <w:rPr>
-                <w:rFonts w:ascii="Times New Roman (PCL6)" w:hAnsi="Times New Roman (PCL6)"/>
-              </w:rPr>
-              <w:t xml:space="preserve"> - </w:t>
+              <w:t xml:space="preserve">TFS 5756 - </w:t>
             </w:r>
             <w:r>
               <w:rPr>
@@ -1491,6 +1471,77 @@
                 <w:szCs w:val="22"/>
               </w:rPr>
               <w:t>code WPPM50</w:t>
+            </w:r>
+          </w:p>
+        </w:tc>
+        <w:tc>
+          <w:tcPr>
+            <w:tcW w:w="2790" w:type="dxa"/>
+            <w:tcBorders>
+              <w:top w:val="single" w:sz="4" w:space="0" w:color="auto"/>
+              <w:left w:val="single" w:sz="4" w:space="0" w:color="auto"/>
+              <w:bottom w:val="single" w:sz="4" w:space="0" w:color="auto"/>
+              <w:right w:val="single" w:sz="4" w:space="0" w:color="auto"/>
+            </w:tcBorders>
+          </w:tcPr>
+          <w:p>
+            <w:pPr>
+              <w:pStyle w:val="hdr1"/>
+              <w:ind w:left="0"/>
+              <w:jc w:val="left"/>
+            </w:pPr>
+            <w:r>
+              <w:t>Susmitha Palacherla</w:t>
+            </w:r>
+          </w:p>
+        </w:tc>
+      </w:tr>
+      <w:tr>
+        <w:tc>
+          <w:tcPr>
+            <w:tcW w:w="1440" w:type="dxa"/>
+            <w:tcBorders>
+              <w:top w:val="single" w:sz="4" w:space="0" w:color="auto"/>
+              <w:left w:val="single" w:sz="4" w:space="0" w:color="auto"/>
+              <w:bottom w:val="single" w:sz="4" w:space="0" w:color="auto"/>
+              <w:right w:val="single" w:sz="4" w:space="0" w:color="auto"/>
+            </w:tcBorders>
+          </w:tcPr>
+          <w:p>
+            <w:pPr>
+              <w:pStyle w:val="hdr1"/>
+              <w:ind w:left="0"/>
+              <w:jc w:val="left"/>
+            </w:pPr>
+            <w:r>
+              <w:t>03/22/2017</w:t>
+            </w:r>
+          </w:p>
+        </w:tc>
+        <w:tc>
+          <w:tcPr>
+            <w:tcW w:w="5238" w:type="dxa"/>
+            <w:tcBorders>
+              <w:top w:val="single" w:sz="4" w:space="0" w:color="auto"/>
+              <w:left w:val="single" w:sz="4" w:space="0" w:color="auto"/>
+              <w:bottom w:val="single" w:sz="4" w:space="0" w:color="auto"/>
+              <w:right w:val="single" w:sz="4" w:space="0" w:color="auto"/>
+            </w:tcBorders>
+          </w:tcPr>
+          <w:p>
+            <w:pPr>
+              <w:pStyle w:val="hdr1"/>
+              <w:ind w:left="0"/>
+              <w:jc w:val="left"/>
+              <w:rPr>
+                <w:rFonts w:ascii="Times New Roman (PCL6)" w:hAnsi="Times New Roman (PCL6)"/>
+              </w:rPr>
+            </w:pPr>
+            <w:r>
+              <w:rPr>
+                <w:rFonts w:ascii="Times New Roman (PCL6)" w:hAnsi="Times New Roman (PCL6)"/>
+              </w:rPr>
+              <w:t>TFS 6011 – Support Reused numeric part of Employee Ids</w:t>
             </w:r>
           </w:p>
         </w:tc>
@@ -1693,65 +1744,6 @@
           </w:p>
         </w:tc>
       </w:tr>
-      <w:tr>
-        <w:tc>
-          <w:tcPr>
-            <w:tcW w:w="1440" w:type="dxa"/>
-            <w:tcBorders>
-              <w:top w:val="single" w:sz="4" w:space="0" w:color="auto"/>
-              <w:left w:val="single" w:sz="4" w:space="0" w:color="auto"/>
-              <w:bottom w:val="single" w:sz="4" w:space="0" w:color="auto"/>
-              <w:right w:val="single" w:sz="4" w:space="0" w:color="auto"/>
-            </w:tcBorders>
-          </w:tcPr>
-          <w:p>
-            <w:pPr>
-              <w:pStyle w:val="hdr1"/>
-              <w:ind w:left="0"/>
-              <w:jc w:val="left"/>
-            </w:pPr>
-          </w:p>
-        </w:tc>
-        <w:tc>
-          <w:tcPr>
-            <w:tcW w:w="5238" w:type="dxa"/>
-            <w:tcBorders>
-              <w:top w:val="single" w:sz="4" w:space="0" w:color="auto"/>
-              <w:left w:val="single" w:sz="4" w:space="0" w:color="auto"/>
-              <w:bottom w:val="single" w:sz="4" w:space="0" w:color="auto"/>
-              <w:right w:val="single" w:sz="4" w:space="0" w:color="auto"/>
-            </w:tcBorders>
-          </w:tcPr>
-          <w:p>
-            <w:pPr>
-              <w:pStyle w:val="hdr1"/>
-              <w:ind w:left="0"/>
-              <w:jc w:val="left"/>
-              <w:rPr>
-                <w:rFonts w:ascii="Times New Roman (PCL6)" w:hAnsi="Times New Roman (PCL6)"/>
-              </w:rPr>
-            </w:pPr>
-          </w:p>
-        </w:tc>
-        <w:tc>
-          <w:tcPr>
-            <w:tcW w:w="2790" w:type="dxa"/>
-            <w:tcBorders>
-              <w:top w:val="single" w:sz="4" w:space="0" w:color="auto"/>
-              <w:left w:val="single" w:sz="4" w:space="0" w:color="auto"/>
-              <w:bottom w:val="single" w:sz="4" w:space="0" w:color="auto"/>
-              <w:right w:val="single" w:sz="4" w:space="0" w:color="auto"/>
-            </w:tcBorders>
-          </w:tcPr>
-          <w:p>
-            <w:pPr>
-              <w:pStyle w:val="hdr1"/>
-              <w:ind w:left="0"/>
-              <w:jc w:val="left"/>
-            </w:pPr>
-          </w:p>
-        </w:tc>
-      </w:tr>
     </w:tbl>
     <w:p>
       <w:pPr>
@@ -1814,7 +1806,7 @@
           <w:szCs w:val="20"/>
           <w:highlight w:val="green"/>
         </w:rPr>
-        <w:t>: TFS 5</w:t>
+        <w:t xml:space="preserve">: TFS </w:t>
       </w:r>
       <w:r>
         <w:rPr>
@@ -1823,7 +1815,7 @@
           <w:szCs w:val="20"/>
           <w:highlight w:val="green"/>
         </w:rPr>
-        <w:t>756</w:t>
+        <w:t>6011</w:t>
       </w:r>
     </w:p>
     <w:p>
@@ -1838,19 +1830,7 @@
         <w:rPr>
           <w:rFonts w:ascii="Times New Roman (PCL6)" w:hAnsi="Times New Roman (PCL6)"/>
         </w:rPr>
-        <w:t>Admin tool access for job</w:t>
-      </w:r>
-      <w:r>
-        <w:rPr>
-          <w:rFonts w:ascii="Times New Roman (PCL6)" w:hAnsi="Times New Roman (PCL6)"/>
-        </w:rPr>
-        <w:t xml:space="preserve"> </w:t>
-      </w:r>
-      <w:r>
-        <w:rPr>
-          <w:rFonts w:ascii="Times New Roman (PCL6)" w:hAnsi="Times New Roman (PCL6)"/>
-        </w:rPr>
-        <w:t>code WPPM50</w:t>
+        <w:t>Support Reused numeric part of Employee Ids</w:t>
       </w:r>
     </w:p>
     <w:p>
@@ -2411,39 +2391,21 @@
         <w:rPr>
           <w:rFonts w:ascii="Times New Roman" w:hAnsi="Times New Roman"/>
           <w:b/>
-          <w:sz w:val="20"/>
-          <w:szCs w:val="20"/>
-        </w:rPr>
-      </w:pPr>
-      <w:r>
-        <w:rPr>
-          <w:rFonts w:ascii="Times New Roman" w:hAnsi="Times New Roman"/>
-          <w:b/>
-          <w:sz w:val="20"/>
-          <w:szCs w:val="20"/>
-          <w:highlight w:val="green"/>
-        </w:rPr>
-        <w:t xml:space="preserve">No SSIS packages for this </w:t>
-      </w:r>
-      <w:r>
-        <w:rPr>
-          <w:rFonts w:ascii="Times New Roman" w:hAnsi="Times New Roman"/>
-          <w:b/>
-          <w:sz w:val="20"/>
-          <w:szCs w:val="20"/>
-          <w:highlight w:val="green"/>
-        </w:rPr>
-        <w:t>work item</w:t>
-      </w:r>
-      <w:r>
-        <w:rPr>
-          <w:rFonts w:ascii="Times New Roman" w:hAnsi="Times New Roman"/>
-          <w:b/>
-          <w:sz w:val="20"/>
-          <w:szCs w:val="20"/>
-          <w:highlight w:val="green"/>
-        </w:rPr>
-        <w:t>.</w:t>
+          <w:color w:val="FF0000"/>
+          <w:sz w:val="20"/>
+          <w:szCs w:val="20"/>
+        </w:rPr>
+      </w:pPr>
+      <w:r>
+        <w:rPr>
+          <w:rFonts w:ascii="Times New Roman" w:hAnsi="Times New Roman"/>
+          <w:b/>
+          <w:color w:val="FF0000"/>
+          <w:sz w:val="20"/>
+          <w:szCs w:val="20"/>
+          <w:highlight w:val="lightGray"/>
+        </w:rPr>
+        <w:t>No SSIS packages for this work item.</w:t>
       </w:r>
     </w:p>
     <w:p>
@@ -2749,16 +2711,20 @@
         <w:pStyle w:val="NoSpacing"/>
         <w:rPr>
           <w:rFonts w:ascii="Times New Roman" w:hAnsi="Times New Roman"/>
-          <w:sz w:val="20"/>
-          <w:szCs w:val="20"/>
-        </w:rPr>
-      </w:pPr>
-      <w:r>
-        <w:rPr>
-          <w:rFonts w:ascii="Times New Roman" w:hAnsi="Times New Roman"/>
-          <w:sz w:val="20"/>
-          <w:szCs w:val="20"/>
-          <w:highlight w:val="green"/>
+          <w:b/>
+          <w:color w:val="FF0000"/>
+          <w:sz w:val="20"/>
+          <w:szCs w:val="20"/>
+        </w:rPr>
+      </w:pPr>
+      <w:r>
+        <w:rPr>
+          <w:rFonts w:ascii="Times New Roman" w:hAnsi="Times New Roman"/>
+          <w:b/>
+          <w:color w:val="FF0000"/>
+          <w:sz w:val="20"/>
+          <w:szCs w:val="20"/>
+          <w:highlight w:val="lightGray"/>
         </w:rPr>
         <w:t xml:space="preserve">No </w:t>
       </w:r>
@@ -2766,9 +2732,11 @@
       <w:r>
         <w:rPr>
           <w:rFonts w:ascii="Times New Roman" w:hAnsi="Times New Roman"/>
-          <w:sz w:val="20"/>
-          <w:szCs w:val="20"/>
-          <w:highlight w:val="green"/>
+          <w:b/>
+          <w:color w:val="FF0000"/>
+          <w:sz w:val="20"/>
+          <w:szCs w:val="20"/>
+          <w:highlight w:val="lightGray"/>
         </w:rPr>
         <w:t>Config</w:t>
       </w:r>
@@ -2776,20 +2744,13 @@
       <w:r>
         <w:rPr>
           <w:rFonts w:ascii="Times New Roman" w:hAnsi="Times New Roman"/>
-          <w:sz w:val="20"/>
-          <w:szCs w:val="20"/>
-          <w:highlight w:val="green"/>
-        </w:rPr>
-        <w:t xml:space="preserve"> files </w:t>
-      </w:r>
-      <w:r>
-        <w:rPr>
-          <w:rFonts w:ascii="Times New Roman" w:hAnsi="Times New Roman"/>
-          <w:sz w:val="20"/>
-          <w:szCs w:val="20"/>
-          <w:highlight w:val="green"/>
-        </w:rPr>
-        <w:t>for this work item.</w:t>
+          <w:b/>
+          <w:color w:val="FF0000"/>
+          <w:sz w:val="20"/>
+          <w:szCs w:val="20"/>
+          <w:highlight w:val="lightGray"/>
+        </w:rPr>
+        <w:t xml:space="preserve"> files for this work item.</w:t>
       </w:r>
     </w:p>
     <w:p>
@@ -3408,291 +3369,797 @@
         <w:pStyle w:val="NoSpacing"/>
         <w:rPr>
           <w:rFonts w:ascii="Times New Roman" w:hAnsi="Times New Roman"/>
-          <w:sz w:val="20"/>
-          <w:szCs w:val="20"/>
-        </w:rPr>
-      </w:pPr>
-      <w:r>
-        <w:rPr>
-          <w:rFonts w:ascii="Times New Roman" w:hAnsi="Times New Roman"/>
+          <w:b/>
+          <w:color w:val="FF0000"/>
+          <w:sz w:val="20"/>
+          <w:szCs w:val="20"/>
+        </w:rPr>
+      </w:pPr>
+      <w:r>
+        <w:rPr>
+          <w:rFonts w:ascii="Times New Roman" w:hAnsi="Times New Roman"/>
+          <w:b/>
+          <w:color w:val="FF0000"/>
+          <w:sz w:val="20"/>
+          <w:szCs w:val="20"/>
+          <w:highlight w:val="lightGray"/>
+        </w:rPr>
+        <w:t>No scripts for this work item.</w:t>
+      </w:r>
+    </w:p>
+    <w:p>
+      <w:pPr>
+        <w:pStyle w:val="NoSpacing"/>
+        <w:rPr>
+          <w:rFonts w:ascii="Times New Roman" w:hAnsi="Times New Roman"/>
+          <w:sz w:val="20"/>
+          <w:szCs w:val="20"/>
+        </w:rPr>
+      </w:pPr>
+      <w:r>
+        <w:rPr>
+          <w:rFonts w:ascii="Times New Roman" w:hAnsi="Times New Roman"/>
+          <w:sz w:val="20"/>
+          <w:szCs w:val="20"/>
+        </w:rPr>
+        <w:t>Notifications_Dev.vbs</w:t>
+      </w:r>
+    </w:p>
+    <w:p>
+      <w:pPr>
+        <w:pStyle w:val="NoSpacing"/>
+        <w:rPr>
+          <w:rFonts w:ascii="Times New Roman" w:hAnsi="Times New Roman"/>
+          <w:sz w:val="20"/>
+          <w:szCs w:val="20"/>
+        </w:rPr>
+      </w:pPr>
+      <w:r>
+        <w:rPr>
+          <w:rFonts w:ascii="Times New Roman" w:hAnsi="Times New Roman"/>
+          <w:sz w:val="20"/>
+          <w:szCs w:val="20"/>
+        </w:rPr>
+        <w:t>Notifications_prod.vbs</w:t>
+      </w:r>
+    </w:p>
+    <w:p>
+      <w:pPr>
+        <w:pStyle w:val="NoSpacing"/>
+        <w:rPr>
+          <w:rFonts w:ascii="Times New Roman" w:hAnsi="Times New Roman"/>
+          <w:sz w:val="20"/>
+          <w:szCs w:val="20"/>
+        </w:rPr>
+      </w:pPr>
+      <w:r>
+        <w:rPr>
+          <w:rFonts w:ascii="Times New Roman" w:hAnsi="Times New Roman"/>
+          <w:sz w:val="20"/>
+          <w:szCs w:val="20"/>
+        </w:rPr>
+        <w:t>Notifications_Survey_Dev.vbs</w:t>
+      </w:r>
+    </w:p>
+    <w:p>
+      <w:pPr>
+        <w:pStyle w:val="NoSpacing"/>
+        <w:rPr>
+          <w:rFonts w:ascii="Times New Roman" w:hAnsi="Times New Roman"/>
+          <w:sz w:val="20"/>
+          <w:szCs w:val="20"/>
+        </w:rPr>
+      </w:pPr>
+      <w:r>
+        <w:rPr>
+          <w:rFonts w:ascii="Times New Roman" w:hAnsi="Times New Roman"/>
+          <w:sz w:val="20"/>
+          <w:szCs w:val="20"/>
+        </w:rPr>
+        <w:t>Notifications_Survey_Prod.vbs</w:t>
+      </w:r>
+    </w:p>
+    <w:p>
+      <w:pPr>
+        <w:pStyle w:val="NoSpacing"/>
+        <w:rPr>
+          <w:rFonts w:ascii="Times New Roman" w:hAnsi="Times New Roman"/>
+          <w:sz w:val="20"/>
+          <w:szCs w:val="20"/>
+        </w:rPr>
+      </w:pPr>
+      <w:r>
+        <w:rPr>
+          <w:rFonts w:ascii="Times New Roman" w:hAnsi="Times New Roman"/>
+          <w:sz w:val="20"/>
+          <w:szCs w:val="20"/>
+        </w:rPr>
+        <w:t>Notifications_Survey_Test.vbs</w:t>
+      </w:r>
+    </w:p>
+    <w:p>
+      <w:pPr>
+        <w:pStyle w:val="NoSpacing"/>
+        <w:rPr>
+          <w:rFonts w:ascii="Times New Roman" w:hAnsi="Times New Roman"/>
+          <w:sz w:val="20"/>
+          <w:szCs w:val="20"/>
+        </w:rPr>
+      </w:pPr>
+      <w:r>
+        <w:rPr>
+          <w:rFonts w:ascii="Times New Roman" w:hAnsi="Times New Roman"/>
+          <w:sz w:val="20"/>
+          <w:szCs w:val="20"/>
+        </w:rPr>
+        <w:t>Notifications_Test.vbs</w:t>
+      </w:r>
+    </w:p>
+    <w:p>
+      <w:pPr>
+        <w:pStyle w:val="NoSpacing"/>
+        <w:rPr>
+          <w:rFonts w:ascii="Times New Roman" w:hAnsi="Times New Roman"/>
+          <w:sz w:val="20"/>
+          <w:szCs w:val="20"/>
+        </w:rPr>
+      </w:pPr>
+      <w:r>
+        <w:rPr>
+          <w:rFonts w:ascii="Times New Roman" w:hAnsi="Times New Roman"/>
+          <w:sz w:val="20"/>
+          <w:szCs w:val="20"/>
+        </w:rPr>
+        <w:t>Reminders_Dev.vbs</w:t>
+      </w:r>
+    </w:p>
+    <w:p>
+      <w:pPr>
+        <w:pStyle w:val="NoSpacing"/>
+        <w:rPr>
+          <w:rFonts w:ascii="Times New Roman" w:hAnsi="Times New Roman"/>
+          <w:sz w:val="20"/>
+          <w:szCs w:val="20"/>
+        </w:rPr>
+      </w:pPr>
+      <w:r>
+        <w:rPr>
+          <w:rFonts w:ascii="Times New Roman" w:hAnsi="Times New Roman"/>
+          <w:sz w:val="20"/>
+          <w:szCs w:val="20"/>
+        </w:rPr>
+        <w:t>Reminders_Prod.vbs</w:t>
+      </w:r>
+    </w:p>
+    <w:p>
+      <w:pPr>
+        <w:pStyle w:val="NoSpacing"/>
+        <w:rPr>
+          <w:rFonts w:ascii="Times New Roman" w:hAnsi="Times New Roman"/>
+          <w:sz w:val="20"/>
+          <w:szCs w:val="20"/>
+        </w:rPr>
+      </w:pPr>
+      <w:r>
+        <w:rPr>
+          <w:rFonts w:ascii="Times New Roman" w:hAnsi="Times New Roman"/>
+          <w:sz w:val="20"/>
+          <w:szCs w:val="20"/>
+        </w:rPr>
+        <w:t>Reminders_Survey_Dev.vbs</w:t>
+      </w:r>
+    </w:p>
+    <w:p>
+      <w:pPr>
+        <w:pStyle w:val="NoSpacing"/>
+        <w:rPr>
+          <w:rFonts w:ascii="Times New Roman" w:hAnsi="Times New Roman"/>
+          <w:sz w:val="20"/>
+          <w:szCs w:val="20"/>
+        </w:rPr>
+      </w:pPr>
+      <w:r>
+        <w:rPr>
+          <w:rFonts w:ascii="Times New Roman" w:hAnsi="Times New Roman"/>
+          <w:sz w:val="20"/>
+          <w:szCs w:val="20"/>
+        </w:rPr>
+        <w:t>Reminders_Survey_Prod.vbs</w:t>
+      </w:r>
+    </w:p>
+    <w:p>
+      <w:pPr>
+        <w:pStyle w:val="NoSpacing"/>
+        <w:rPr>
+          <w:rFonts w:ascii="Times New Roman" w:hAnsi="Times New Roman"/>
+          <w:sz w:val="20"/>
+          <w:szCs w:val="20"/>
+        </w:rPr>
+      </w:pPr>
+      <w:r>
+        <w:rPr>
+          <w:rFonts w:ascii="Times New Roman" w:hAnsi="Times New Roman"/>
+          <w:sz w:val="20"/>
+          <w:szCs w:val="20"/>
+        </w:rPr>
+        <w:t>Reminders_Survey_Test.vbs</w:t>
+      </w:r>
+    </w:p>
+    <w:p>
+      <w:pPr>
+        <w:pStyle w:val="NoSpacing"/>
+        <w:rPr>
+          <w:rFonts w:ascii="Times New Roman" w:hAnsi="Times New Roman"/>
+          <w:sz w:val="20"/>
+          <w:szCs w:val="20"/>
+        </w:rPr>
+      </w:pPr>
+      <w:r>
+        <w:rPr>
+          <w:rFonts w:ascii="Times New Roman" w:hAnsi="Times New Roman"/>
+          <w:sz w:val="20"/>
+          <w:szCs w:val="20"/>
+        </w:rPr>
+        <w:t>Reminders_Test.vbs</w:t>
+      </w:r>
+    </w:p>
+    <w:p>
+      <w:pPr>
+        <w:pStyle w:val="NoSpacing"/>
+        <w:rPr>
+          <w:rFonts w:ascii="Times New Roman" w:hAnsi="Times New Roman"/>
+          <w:sz w:val="20"/>
+          <w:szCs w:val="20"/>
+        </w:rPr>
+      </w:pPr>
+    </w:p>
+    <w:p>
+      <w:pPr>
+        <w:pStyle w:val="NoSpacing"/>
+        <w:rPr>
+          <w:rFonts w:ascii="Times New Roman" w:hAnsi="Times New Roman"/>
+          <w:sz w:val="20"/>
+          <w:szCs w:val="20"/>
+        </w:rPr>
+      </w:pPr>
+    </w:p>
+    <w:p>
+      <w:pPr>
+        <w:pStyle w:val="NoSpacing"/>
+        <w:rPr>
+          <w:rFonts w:ascii="Times New Roman" w:hAnsi="Times New Roman"/>
+          <w:sz w:val="20"/>
+          <w:szCs w:val="20"/>
+        </w:rPr>
+      </w:pPr>
+    </w:p>
+    <w:p>
+      <w:pPr>
+        <w:pStyle w:val="NoSpacing"/>
+        <w:rPr>
+          <w:rFonts w:ascii="Times New Roman" w:hAnsi="Times New Roman"/>
+          <w:b/>
+          <w:sz w:val="20"/>
+          <w:szCs w:val="20"/>
+        </w:rPr>
+      </w:pPr>
+      <w:r>
+        <w:rPr>
+          <w:rFonts w:ascii="Times New Roman" w:hAnsi="Times New Roman"/>
+          <w:b/>
+          <w:sz w:val="20"/>
+          <w:szCs w:val="20"/>
+        </w:rPr>
+        <w:t>Tables:</w:t>
+      </w:r>
+      <w:r>
+        <w:rPr>
+          <w:rFonts w:ascii="Times New Roman" w:hAnsi="Times New Roman"/>
+          <w:b/>
+          <w:sz w:val="20"/>
+          <w:szCs w:val="20"/>
+        </w:rPr>
+        <w:t xml:space="preserve"> </w:t>
+      </w:r>
+      <w:r>
+        <w:rPr>
+          <w:rFonts w:ascii="Times New Roman" w:hAnsi="Times New Roman"/>
+          <w:b/>
+          <w:sz w:val="20"/>
+          <w:szCs w:val="20"/>
+        </w:rPr>
+        <w:t>\eCoaching_V2\Code\DB</w:t>
+      </w:r>
+      <w:r>
+        <w:rPr>
+          <w:rFonts w:ascii="Times New Roman" w:hAnsi="Times New Roman"/>
+          <w:b/>
+          <w:sz w:val="20"/>
+          <w:szCs w:val="20"/>
+        </w:rPr>
+        <w:t>\</w:t>
+      </w:r>
+      <w:r>
+        <w:rPr>
+          <w:rFonts w:ascii="Times New Roman" w:hAnsi="Times New Roman"/>
+          <w:b/>
+          <w:sz w:val="20"/>
+          <w:szCs w:val="20"/>
+        </w:rPr>
+        <w:t>Tables</w:t>
+      </w:r>
+    </w:p>
+    <w:p>
+      <w:pPr>
+        <w:pStyle w:val="NoSpacing"/>
+        <w:rPr>
+          <w:rFonts w:ascii="Times New Roman" w:hAnsi="Times New Roman"/>
+          <w:sz w:val="20"/>
+          <w:szCs w:val="20"/>
+        </w:rPr>
+      </w:pPr>
+      <w:r>
+        <w:rPr>
+          <w:rFonts w:ascii="Times New Roman" w:hAnsi="Times New Roman"/>
+          <w:sz w:val="20"/>
+          <w:szCs w:val="20"/>
+          <w:highlight w:val="yellow"/>
+        </w:rPr>
+        <w:t>Table</w:t>
+      </w:r>
+      <w:r>
+        <w:rPr>
+          <w:rFonts w:ascii="Times New Roman" w:hAnsi="Times New Roman"/>
+          <w:sz w:val="20"/>
+          <w:szCs w:val="20"/>
+          <w:highlight w:val="yellow"/>
+        </w:rPr>
+        <w:t>s</w:t>
+      </w:r>
+      <w:r>
+        <w:rPr>
+          <w:rFonts w:ascii="Times New Roman" w:hAnsi="Times New Roman"/>
+          <w:sz w:val="20"/>
+          <w:szCs w:val="20"/>
+          <w:highlight w:val="yellow"/>
+        </w:rPr>
+        <w:t xml:space="preserve"> for this work item</w:t>
+      </w:r>
+      <w:r>
+        <w:rPr>
+          <w:rFonts w:ascii="Times New Roman" w:hAnsi="Times New Roman"/>
+          <w:sz w:val="20"/>
+          <w:szCs w:val="20"/>
+          <w:highlight w:val="yellow"/>
+        </w:rPr>
+        <w:t xml:space="preserve">; Updated through </w:t>
+      </w:r>
+      <w:proofErr w:type="spellStart"/>
+      <w:r>
+        <w:rPr>
+          <w:rFonts w:ascii="Times New Roman" w:hAnsi="Times New Roman"/>
+          <w:sz w:val="20"/>
+          <w:szCs w:val="20"/>
+          <w:highlight w:val="yellow"/>
+        </w:rPr>
+        <w:t>RunOnce</w:t>
+      </w:r>
+      <w:proofErr w:type="spellEnd"/>
+      <w:r>
+        <w:rPr>
+          <w:rFonts w:ascii="Times New Roman" w:hAnsi="Times New Roman"/>
+          <w:sz w:val="20"/>
+          <w:szCs w:val="20"/>
+          <w:highlight w:val="yellow"/>
+        </w:rPr>
+        <w:t>.</w:t>
+      </w:r>
+    </w:p>
+    <w:p>
+      <w:pPr>
+        <w:pStyle w:val="NoSpacing"/>
+        <w:rPr>
+          <w:rFonts w:ascii="Times New Roman" w:hAnsi="Times New Roman"/>
+          <w:sz w:val="20"/>
+          <w:szCs w:val="20"/>
+        </w:rPr>
+      </w:pPr>
+      <w:proofErr w:type="spellStart"/>
+      <w:r>
+        <w:rPr>
+          <w:rFonts w:ascii="Times New Roman" w:hAnsi="Times New Roman"/>
+          <w:sz w:val="20"/>
+          <w:szCs w:val="20"/>
+        </w:rPr>
+        <w:t>CCO_eCoaching_Admin_Tool_Tables_Create.sql</w:t>
+      </w:r>
+      <w:proofErr w:type="spellEnd"/>
+    </w:p>
+    <w:p>
+      <w:pPr>
+        <w:pStyle w:val="NoSpacing"/>
+        <w:rPr>
+          <w:rFonts w:ascii="Times New Roman" w:hAnsi="Times New Roman"/>
+          <w:sz w:val="20"/>
+          <w:szCs w:val="20"/>
+        </w:rPr>
+      </w:pPr>
+      <w:proofErr w:type="spellStart"/>
+      <w:r>
+        <w:rPr>
+          <w:rFonts w:ascii="Times New Roman" w:hAnsi="Times New Roman"/>
+          <w:sz w:val="20"/>
+          <w:szCs w:val="20"/>
+        </w:rPr>
+        <w:t>CCO_eCoaching_Dimension_Tables_Create.sql</w:t>
+      </w:r>
+      <w:proofErr w:type="spellEnd"/>
+    </w:p>
+    <w:p>
+      <w:pPr>
+        <w:pStyle w:val="NoSpacing"/>
+        <w:rPr>
+          <w:rFonts w:ascii="Times New Roman" w:hAnsi="Times New Roman"/>
+          <w:sz w:val="20"/>
+          <w:szCs w:val="20"/>
+        </w:rPr>
+      </w:pPr>
+      <w:proofErr w:type="spellStart"/>
+      <w:r>
+        <w:rPr>
+          <w:rFonts w:ascii="Times New Roman" w:hAnsi="Times New Roman"/>
+          <w:sz w:val="20"/>
+          <w:szCs w:val="20"/>
+          <w:highlight w:val="yellow"/>
+        </w:rPr>
+        <w:t>CCO_eCoaching_EmployeeHierarchy_Load_Tables_Create.sql</w:t>
+      </w:r>
+      <w:proofErr w:type="spellEnd"/>
+    </w:p>
+    <w:p>
+      <w:pPr>
+        <w:pStyle w:val="NoSpacing"/>
+        <w:rPr>
+          <w:rFonts w:ascii="Times New Roman" w:hAnsi="Times New Roman"/>
+          <w:sz w:val="20"/>
+          <w:szCs w:val="20"/>
+        </w:rPr>
+      </w:pPr>
+      <w:proofErr w:type="spellStart"/>
+      <w:r>
+        <w:rPr>
+          <w:rFonts w:ascii="Times New Roman" w:hAnsi="Times New Roman"/>
+          <w:sz w:val="20"/>
+          <w:szCs w:val="20"/>
+        </w:rPr>
+        <w:t>CCO_eCoaching_ETS_Load_Tables_Create.sql</w:t>
+      </w:r>
+      <w:proofErr w:type="spellEnd"/>
+    </w:p>
+    <w:p>
+      <w:pPr>
+        <w:pStyle w:val="NoSpacing"/>
+        <w:rPr>
+          <w:rFonts w:ascii="Times New Roman" w:hAnsi="Times New Roman"/>
+          <w:sz w:val="20"/>
+          <w:szCs w:val="20"/>
+        </w:rPr>
+      </w:pPr>
+      <w:proofErr w:type="spellStart"/>
+      <w:r>
+        <w:rPr>
+          <w:rFonts w:ascii="Times New Roman" w:hAnsi="Times New Roman"/>
+          <w:sz w:val="20"/>
+          <w:szCs w:val="20"/>
+        </w:rPr>
+        <w:t>CCO_eCoaching_Generic_Load_Tables_Create.sql</w:t>
+      </w:r>
+      <w:proofErr w:type="spellEnd"/>
+    </w:p>
+    <w:p>
+      <w:pPr>
+        <w:pStyle w:val="NoSpacing"/>
+        <w:rPr>
+          <w:rFonts w:ascii="Times New Roman" w:hAnsi="Times New Roman"/>
+          <w:sz w:val="20"/>
+          <w:szCs w:val="20"/>
+        </w:rPr>
+      </w:pPr>
+      <w:proofErr w:type="spellStart"/>
+      <w:r>
+        <w:rPr>
+          <w:rFonts w:ascii="Times New Roman" w:hAnsi="Times New Roman"/>
+          <w:sz w:val="20"/>
+          <w:szCs w:val="20"/>
+        </w:rPr>
+        <w:t>CCO_eCoaching_Historical_Dashboard_Tables_Create.sql</w:t>
+      </w:r>
+      <w:proofErr w:type="spellEnd"/>
+    </w:p>
+    <w:p>
+      <w:pPr>
+        <w:pStyle w:val="NoSpacing"/>
+        <w:rPr>
+          <w:rFonts w:ascii="Times New Roman" w:hAnsi="Times New Roman"/>
+          <w:sz w:val="20"/>
+          <w:szCs w:val="20"/>
+        </w:rPr>
+      </w:pPr>
+      <w:proofErr w:type="spellStart"/>
+      <w:r>
+        <w:rPr>
+          <w:rFonts w:ascii="Times New Roman" w:hAnsi="Times New Roman"/>
+          <w:sz w:val="20"/>
+          <w:szCs w:val="20"/>
+        </w:rPr>
+        <w:t>CCO_eCoaching_Log_Tables_Create.sql</w:t>
+      </w:r>
+      <w:proofErr w:type="spellEnd"/>
+    </w:p>
+    <w:p>
+      <w:pPr>
+        <w:pStyle w:val="NoSpacing"/>
+        <w:rPr>
+          <w:rFonts w:ascii="Times New Roman" w:hAnsi="Times New Roman"/>
+          <w:sz w:val="20"/>
+          <w:szCs w:val="20"/>
+        </w:rPr>
+      </w:pPr>
+      <w:proofErr w:type="spellStart"/>
+      <w:r>
+        <w:rPr>
+          <w:rFonts w:ascii="Times New Roman" w:hAnsi="Times New Roman"/>
+          <w:sz w:val="20"/>
+          <w:szCs w:val="20"/>
+        </w:rPr>
+        <w:t>CCO_eCoaching_Maintenance_Tables_Create.sql</w:t>
+      </w:r>
+      <w:proofErr w:type="spellEnd"/>
+    </w:p>
+    <w:p>
+      <w:pPr>
+        <w:pStyle w:val="NoSpacing"/>
+        <w:rPr>
+          <w:rFonts w:ascii="Times New Roman" w:hAnsi="Times New Roman"/>
+          <w:sz w:val="20"/>
+          <w:szCs w:val="20"/>
+        </w:rPr>
+      </w:pPr>
+      <w:proofErr w:type="spellStart"/>
+      <w:r>
+        <w:rPr>
+          <w:rFonts w:ascii="Times New Roman" w:hAnsi="Times New Roman"/>
+          <w:sz w:val="20"/>
+          <w:szCs w:val="20"/>
+        </w:rPr>
+        <w:t>CCO_eCoaching_Outliers_Load_Tables_Create.sql</w:t>
+      </w:r>
+      <w:proofErr w:type="spellEnd"/>
+    </w:p>
+    <w:p>
+      <w:pPr>
+        <w:pStyle w:val="NoSpacing"/>
+        <w:rPr>
+          <w:rFonts w:ascii="Times New Roman" w:hAnsi="Times New Roman"/>
+          <w:sz w:val="20"/>
+          <w:szCs w:val="20"/>
+        </w:rPr>
+      </w:pPr>
+      <w:proofErr w:type="spellStart"/>
+      <w:r>
+        <w:rPr>
+          <w:rFonts w:ascii="Times New Roman" w:hAnsi="Times New Roman"/>
+          <w:sz w:val="20"/>
+          <w:szCs w:val="20"/>
+        </w:rPr>
+        <w:t>CCO_eCoaching_Quality_Load_Tables_Create.sql</w:t>
+      </w:r>
+      <w:proofErr w:type="spellEnd"/>
+    </w:p>
+    <w:p>
+      <w:pPr>
+        <w:pStyle w:val="NoSpacing"/>
+        <w:rPr>
+          <w:rFonts w:ascii="Times New Roman" w:hAnsi="Times New Roman"/>
+          <w:sz w:val="20"/>
+          <w:szCs w:val="20"/>
+        </w:rPr>
+      </w:pPr>
+      <w:proofErr w:type="spellStart"/>
+      <w:r>
+        <w:rPr>
+          <w:rFonts w:ascii="Times New Roman" w:hAnsi="Times New Roman"/>
+          <w:sz w:val="20"/>
+          <w:szCs w:val="20"/>
+        </w:rPr>
+        <w:t>CCO_eCoaching_Quality_Other_Load_Tables_Create.sql</w:t>
+      </w:r>
+      <w:proofErr w:type="spellEnd"/>
+    </w:p>
+    <w:p>
+      <w:pPr>
+        <w:pStyle w:val="NoSpacing"/>
+        <w:rPr>
+          <w:rFonts w:ascii="Times New Roman" w:hAnsi="Times New Roman"/>
+          <w:sz w:val="20"/>
+          <w:szCs w:val="20"/>
+        </w:rPr>
+      </w:pPr>
+      <w:proofErr w:type="spellStart"/>
+      <w:r>
+        <w:rPr>
+          <w:rFonts w:ascii="Times New Roman" w:hAnsi="Times New Roman"/>
+          <w:sz w:val="20"/>
+          <w:szCs w:val="20"/>
+        </w:rPr>
+        <w:t>CCO_eCoaching_Surveys_Tables_Create.sql</w:t>
+      </w:r>
+      <w:proofErr w:type="spellEnd"/>
+    </w:p>
+    <w:p>
+      <w:pPr>
+        <w:pStyle w:val="NoSpacing"/>
+        <w:rPr>
+          <w:rFonts w:ascii="Times New Roman" w:hAnsi="Times New Roman"/>
+          <w:sz w:val="20"/>
+          <w:szCs w:val="20"/>
+        </w:rPr>
+      </w:pPr>
+      <w:proofErr w:type="spellStart"/>
+      <w:r>
+        <w:rPr>
+          <w:rFonts w:ascii="Times New Roman" w:hAnsi="Times New Roman"/>
+          <w:sz w:val="20"/>
+          <w:szCs w:val="20"/>
+        </w:rPr>
+        <w:t>CCO_eCoaching_Training_Load_Tables_Create.sql</w:t>
+      </w:r>
+      <w:proofErr w:type="spellEnd"/>
+    </w:p>
+    <w:p>
+      <w:pPr>
+        <w:pStyle w:val="NoSpacing"/>
+        <w:rPr>
+          <w:rFonts w:ascii="Times New Roman" w:hAnsi="Times New Roman"/>
+          <w:sz w:val="20"/>
+          <w:szCs w:val="20"/>
+        </w:rPr>
+      </w:pPr>
+      <w:proofErr w:type="spellStart"/>
+      <w:r>
+        <w:rPr>
+          <w:rFonts w:ascii="Times New Roman" w:hAnsi="Times New Roman"/>
+          <w:sz w:val="20"/>
+          <w:szCs w:val="20"/>
+        </w:rPr>
+        <w:t>CCO_eCoaching_Warning_Log_Tables_Create.sql</w:t>
+      </w:r>
+      <w:proofErr w:type="spellEnd"/>
+    </w:p>
+    <w:p>
+      <w:pPr>
+        <w:pStyle w:val="NoSpacing"/>
+        <w:rPr>
+          <w:rFonts w:ascii="Times New Roman" w:hAnsi="Times New Roman"/>
+          <w:sz w:val="20"/>
+          <w:szCs w:val="20"/>
+        </w:rPr>
+      </w:pPr>
+    </w:p>
+    <w:p>
+      <w:pPr>
+        <w:pStyle w:val="NoSpacing"/>
+        <w:rPr>
+          <w:rFonts w:ascii="Times New Roman" w:hAnsi="Times New Roman"/>
+          <w:sz w:val="20"/>
+          <w:szCs w:val="20"/>
+        </w:rPr>
+      </w:pPr>
+    </w:p>
+    <w:p>
+      <w:pPr>
+        <w:pStyle w:val="NoSpacing"/>
+        <w:rPr>
+          <w:rFonts w:ascii="Times New Roman" w:hAnsi="Times New Roman"/>
+          <w:sz w:val="20"/>
+          <w:szCs w:val="20"/>
+        </w:rPr>
+      </w:pPr>
+    </w:p>
+    <w:p>
+      <w:pPr>
+        <w:pStyle w:val="NoSpacing"/>
+        <w:rPr>
+          <w:rFonts w:ascii="Times New Roman" w:hAnsi="Times New Roman"/>
+          <w:b/>
+          <w:sz w:val="20"/>
+          <w:szCs w:val="20"/>
+        </w:rPr>
+      </w:pPr>
+      <w:r>
+        <w:rPr>
+          <w:rFonts w:ascii="Times New Roman" w:hAnsi="Times New Roman"/>
+          <w:b/>
+          <w:sz w:val="20"/>
+          <w:szCs w:val="20"/>
+        </w:rPr>
+        <w:t>Stored Procedures:</w:t>
+      </w:r>
+      <w:r>
+        <w:rPr>
+          <w:rFonts w:ascii="Times New Roman" w:hAnsi="Times New Roman"/>
+          <w:b/>
+          <w:sz w:val="20"/>
+          <w:szCs w:val="20"/>
+        </w:rPr>
+        <w:t xml:space="preserve"> </w:t>
+      </w:r>
+      <w:r>
+        <w:rPr>
+          <w:rFonts w:ascii="Times New Roman" w:hAnsi="Times New Roman"/>
+          <w:b/>
+          <w:sz w:val="20"/>
+          <w:szCs w:val="20"/>
+        </w:rPr>
+        <w:t>\eCoaching_V2\Code\DB\</w:t>
+      </w:r>
+      <w:r>
+        <w:rPr>
+          <w:rFonts w:ascii="Times New Roman" w:hAnsi="Times New Roman"/>
+          <w:b/>
+          <w:sz w:val="20"/>
+          <w:szCs w:val="20"/>
+        </w:rPr>
+        <w:t>Stored Procedures</w:t>
+      </w:r>
+    </w:p>
+    <w:p>
+      <w:pPr>
+        <w:pStyle w:val="NoSpacing"/>
+        <w:rPr>
+          <w:rFonts w:ascii="Times New Roman" w:hAnsi="Times New Roman"/>
+          <w:b/>
+          <w:sz w:val="20"/>
+          <w:szCs w:val="20"/>
+        </w:rPr>
+      </w:pPr>
+      <w:r>
+        <w:rPr>
+          <w:rFonts w:ascii="Times New Roman" w:hAnsi="Times New Roman"/>
+          <w:b/>
           <w:sz w:val="20"/>
           <w:szCs w:val="20"/>
           <w:highlight w:val="green"/>
         </w:rPr>
-        <w:t>No scripts for this work item.</w:t>
-      </w:r>
-    </w:p>
-    <w:p>
-      <w:pPr>
-        <w:pStyle w:val="NoSpacing"/>
-        <w:rPr>
-          <w:rFonts w:ascii="Times New Roman" w:hAnsi="Times New Roman"/>
-          <w:sz w:val="20"/>
-          <w:szCs w:val="20"/>
-        </w:rPr>
-      </w:pPr>
-      <w:r>
-        <w:rPr>
-          <w:rFonts w:ascii="Times New Roman" w:hAnsi="Times New Roman"/>
-          <w:sz w:val="20"/>
-          <w:szCs w:val="20"/>
-        </w:rPr>
-        <w:t>Notifications_Dev.vbs</w:t>
-      </w:r>
-    </w:p>
-    <w:p>
-      <w:pPr>
-        <w:pStyle w:val="NoSpacing"/>
-        <w:rPr>
-          <w:rFonts w:ascii="Times New Roman" w:hAnsi="Times New Roman"/>
-          <w:sz w:val="20"/>
-          <w:szCs w:val="20"/>
-        </w:rPr>
-      </w:pPr>
-      <w:r>
-        <w:rPr>
-          <w:rFonts w:ascii="Times New Roman" w:hAnsi="Times New Roman"/>
-          <w:sz w:val="20"/>
-          <w:szCs w:val="20"/>
-        </w:rPr>
-        <w:t>Notifications_prod.vbs</w:t>
-      </w:r>
-    </w:p>
-    <w:p>
-      <w:pPr>
-        <w:pStyle w:val="NoSpacing"/>
-        <w:rPr>
-          <w:rFonts w:ascii="Times New Roman" w:hAnsi="Times New Roman"/>
-          <w:sz w:val="20"/>
-          <w:szCs w:val="20"/>
-        </w:rPr>
-      </w:pPr>
-      <w:r>
-        <w:rPr>
-          <w:rFonts w:ascii="Times New Roman" w:hAnsi="Times New Roman"/>
-          <w:sz w:val="20"/>
-          <w:szCs w:val="20"/>
-        </w:rPr>
-        <w:t>Notifications_Survey_Dev.vbs</w:t>
-      </w:r>
-    </w:p>
-    <w:p>
-      <w:pPr>
-        <w:pStyle w:val="NoSpacing"/>
-        <w:rPr>
-          <w:rFonts w:ascii="Times New Roman" w:hAnsi="Times New Roman"/>
-          <w:sz w:val="20"/>
-          <w:szCs w:val="20"/>
-        </w:rPr>
-      </w:pPr>
-      <w:r>
-        <w:rPr>
-          <w:rFonts w:ascii="Times New Roman" w:hAnsi="Times New Roman"/>
-          <w:sz w:val="20"/>
-          <w:szCs w:val="20"/>
-        </w:rPr>
-        <w:t>Notifications_Survey_Prod.vbs</w:t>
-      </w:r>
-    </w:p>
-    <w:p>
-      <w:pPr>
-        <w:pStyle w:val="NoSpacing"/>
-        <w:rPr>
-          <w:rFonts w:ascii="Times New Roman" w:hAnsi="Times New Roman"/>
-          <w:sz w:val="20"/>
-          <w:szCs w:val="20"/>
-        </w:rPr>
-      </w:pPr>
-      <w:r>
-        <w:rPr>
-          <w:rFonts w:ascii="Times New Roman" w:hAnsi="Times New Roman"/>
-          <w:sz w:val="20"/>
-          <w:szCs w:val="20"/>
-        </w:rPr>
-        <w:t>Notifications_Survey_Test.vbs</w:t>
-      </w:r>
-    </w:p>
-    <w:p>
-      <w:pPr>
-        <w:pStyle w:val="NoSpacing"/>
-        <w:rPr>
-          <w:rFonts w:ascii="Times New Roman" w:hAnsi="Times New Roman"/>
-          <w:sz w:val="20"/>
-          <w:szCs w:val="20"/>
-        </w:rPr>
-      </w:pPr>
-      <w:r>
-        <w:rPr>
-          <w:rFonts w:ascii="Times New Roman" w:hAnsi="Times New Roman"/>
-          <w:sz w:val="20"/>
-          <w:szCs w:val="20"/>
-        </w:rPr>
-        <w:t>Notifications_Test.vbs</w:t>
-      </w:r>
-    </w:p>
-    <w:p>
-      <w:pPr>
-        <w:pStyle w:val="NoSpacing"/>
-        <w:rPr>
-          <w:rFonts w:ascii="Times New Roman" w:hAnsi="Times New Roman"/>
-          <w:sz w:val="20"/>
-          <w:szCs w:val="20"/>
-        </w:rPr>
-      </w:pPr>
-      <w:r>
-        <w:rPr>
-          <w:rFonts w:ascii="Times New Roman" w:hAnsi="Times New Roman"/>
-          <w:sz w:val="20"/>
-          <w:szCs w:val="20"/>
-        </w:rPr>
-        <w:t>Reminders_Dev.vbs</w:t>
-      </w:r>
-    </w:p>
-    <w:p>
-      <w:pPr>
-        <w:pStyle w:val="NoSpacing"/>
-        <w:rPr>
-          <w:rFonts w:ascii="Times New Roman" w:hAnsi="Times New Roman"/>
-          <w:sz w:val="20"/>
-          <w:szCs w:val="20"/>
-        </w:rPr>
-      </w:pPr>
-      <w:r>
-        <w:rPr>
-          <w:rFonts w:ascii="Times New Roman" w:hAnsi="Times New Roman"/>
-          <w:sz w:val="20"/>
-          <w:szCs w:val="20"/>
-        </w:rPr>
-        <w:t>Reminders_Prod.vbs</w:t>
-      </w:r>
-    </w:p>
-    <w:p>
-      <w:pPr>
-        <w:pStyle w:val="NoSpacing"/>
-        <w:rPr>
-          <w:rFonts w:ascii="Times New Roman" w:hAnsi="Times New Roman"/>
-          <w:sz w:val="20"/>
-          <w:szCs w:val="20"/>
-        </w:rPr>
-      </w:pPr>
-      <w:r>
-        <w:rPr>
-          <w:rFonts w:ascii="Times New Roman" w:hAnsi="Times New Roman"/>
-          <w:sz w:val="20"/>
-          <w:szCs w:val="20"/>
-        </w:rPr>
-        <w:t>Reminders_Survey_Dev.vbs</w:t>
-      </w:r>
-    </w:p>
-    <w:p>
-      <w:pPr>
-        <w:pStyle w:val="NoSpacing"/>
-        <w:rPr>
-          <w:rFonts w:ascii="Times New Roman" w:hAnsi="Times New Roman"/>
-          <w:sz w:val="20"/>
-          <w:szCs w:val="20"/>
-        </w:rPr>
-      </w:pPr>
-      <w:r>
-        <w:rPr>
-          <w:rFonts w:ascii="Times New Roman" w:hAnsi="Times New Roman"/>
-          <w:sz w:val="20"/>
-          <w:szCs w:val="20"/>
-        </w:rPr>
-        <w:t>Reminders_Survey_Prod.vbs</w:t>
-      </w:r>
-    </w:p>
-    <w:p>
-      <w:pPr>
-        <w:pStyle w:val="NoSpacing"/>
-        <w:rPr>
-          <w:rFonts w:ascii="Times New Roman" w:hAnsi="Times New Roman"/>
-          <w:sz w:val="20"/>
-          <w:szCs w:val="20"/>
-        </w:rPr>
-      </w:pPr>
-      <w:r>
-        <w:rPr>
-          <w:rFonts w:ascii="Times New Roman" w:hAnsi="Times New Roman"/>
-          <w:sz w:val="20"/>
-          <w:szCs w:val="20"/>
-        </w:rPr>
-        <w:t>Reminders_Survey_Test.vbs</w:t>
-      </w:r>
-    </w:p>
-    <w:p>
-      <w:pPr>
-        <w:pStyle w:val="NoSpacing"/>
-        <w:rPr>
-          <w:rFonts w:ascii="Times New Roman" w:hAnsi="Times New Roman"/>
-          <w:sz w:val="20"/>
-          <w:szCs w:val="20"/>
-        </w:rPr>
-      </w:pPr>
-      <w:r>
-        <w:rPr>
-          <w:rFonts w:ascii="Times New Roman" w:hAnsi="Times New Roman"/>
-          <w:sz w:val="20"/>
-          <w:szCs w:val="20"/>
-        </w:rPr>
-        <w:t>Reminders_Test.vbs</w:t>
-      </w:r>
-    </w:p>
-    <w:p>
-      <w:pPr>
-        <w:pStyle w:val="NoSpacing"/>
-        <w:rPr>
-          <w:rFonts w:ascii="Times New Roman" w:hAnsi="Times New Roman"/>
-          <w:sz w:val="20"/>
-          <w:szCs w:val="20"/>
-        </w:rPr>
-      </w:pPr>
-    </w:p>
-    <w:p>
-      <w:pPr>
-        <w:pStyle w:val="NoSpacing"/>
-        <w:rPr>
-          <w:rFonts w:ascii="Times New Roman" w:hAnsi="Times New Roman"/>
-          <w:sz w:val="20"/>
-          <w:szCs w:val="20"/>
-        </w:rPr>
-      </w:pPr>
-    </w:p>
-    <w:p>
-      <w:pPr>
-        <w:pStyle w:val="NoSpacing"/>
-        <w:rPr>
-          <w:rFonts w:ascii="Times New Roman" w:hAnsi="Times New Roman"/>
-          <w:sz w:val="20"/>
-          <w:szCs w:val="20"/>
-        </w:rPr>
-      </w:pPr>
-    </w:p>
-    <w:p>
-      <w:pPr>
-        <w:pStyle w:val="NoSpacing"/>
-        <w:rPr>
-          <w:rFonts w:ascii="Times New Roman" w:hAnsi="Times New Roman"/>
-          <w:b/>
-          <w:sz w:val="20"/>
-          <w:szCs w:val="20"/>
-        </w:rPr>
-      </w:pPr>
-      <w:r>
-        <w:rPr>
-          <w:rFonts w:ascii="Times New Roman" w:hAnsi="Times New Roman"/>
-          <w:b/>
-          <w:sz w:val="20"/>
-          <w:szCs w:val="20"/>
-        </w:rPr>
-        <w:t>Tables:</w:t>
-      </w:r>
-      <w:r>
-        <w:rPr>
-          <w:rFonts w:ascii="Times New Roman" w:hAnsi="Times New Roman"/>
-          <w:b/>
-          <w:sz w:val="20"/>
-          <w:szCs w:val="20"/>
+        <w:t xml:space="preserve">Stored </w:t>
+      </w:r>
+      <w:r>
+        <w:rPr>
+          <w:rFonts w:ascii="Times New Roman" w:hAnsi="Times New Roman"/>
+          <w:b/>
+          <w:sz w:val="20"/>
+          <w:szCs w:val="20"/>
+          <w:highlight w:val="green"/>
+        </w:rPr>
+        <w:t>procedures</w:t>
+      </w:r>
+      <w:r>
+        <w:rPr>
+          <w:rFonts w:ascii="Times New Roman" w:hAnsi="Times New Roman"/>
+          <w:b/>
+          <w:sz w:val="20"/>
+          <w:szCs w:val="20"/>
+          <w:highlight w:val="green"/>
+        </w:rPr>
+        <w:t xml:space="preserve"> affected</w:t>
+      </w:r>
+      <w:r>
+        <w:rPr>
+          <w:rFonts w:ascii="Times New Roman" w:hAnsi="Times New Roman"/>
+          <w:b/>
+          <w:sz w:val="20"/>
+          <w:szCs w:val="20"/>
+          <w:highlight w:val="green"/>
         </w:rPr>
         <w:t xml:space="preserve"> </w:t>
       </w:r>
@@ -3702,55 +4169,472 @@
           <w:b/>
           <w:sz w:val="20"/>
           <w:szCs w:val="20"/>
-        </w:rPr>
-        <w:t>\eCoaching_V2\Code\DB</w:t>
-      </w:r>
-      <w:r>
-        <w:rPr>
-          <w:rFonts w:ascii="Times New Roman" w:hAnsi="Times New Roman"/>
-          <w:b/>
-          <w:sz w:val="20"/>
-          <w:szCs w:val="20"/>
-        </w:rPr>
-        <w:t>\</w:t>
-      </w:r>
-      <w:r>
-        <w:rPr>
-          <w:rFonts w:ascii="Times New Roman" w:hAnsi="Times New Roman"/>
-          <w:b/>
-          <w:sz w:val="20"/>
-          <w:szCs w:val="20"/>
-        </w:rPr>
-        <w:t>Tables</w:t>
-      </w:r>
-    </w:p>
-    <w:p>
-      <w:pPr>
-        <w:pStyle w:val="NoSpacing"/>
-        <w:rPr>
-          <w:rFonts w:ascii="Times New Roman" w:hAnsi="Times New Roman"/>
-          <w:sz w:val="20"/>
-          <w:szCs w:val="20"/>
-        </w:rPr>
-      </w:pPr>
-      <w:r>
-        <w:rPr>
-          <w:rFonts w:ascii="Times New Roman" w:hAnsi="Times New Roman"/>
-          <w:sz w:val="20"/>
-          <w:szCs w:val="20"/>
           <w:highlight w:val="green"/>
         </w:rPr>
-        <w:t xml:space="preserve">No </w:t>
-      </w:r>
-      <w:r>
+        <w:t>for this work item.</w:t>
+      </w:r>
+    </w:p>
+    <w:p>
+      <w:pPr>
+        <w:pStyle w:val="NoSpacing"/>
         <w:rPr>
           <w:rFonts w:ascii="Times New Roman" w:hAnsi="Times New Roman"/>
           <w:sz w:val="20"/>
           <w:szCs w:val="20"/>
           <w:highlight w:val="green"/>
         </w:rPr>
-        <w:t>Table</w:t>
-      </w:r>
+      </w:pPr>
+    </w:p>
+    <w:p>
+      <w:pPr>
+        <w:pStyle w:val="NoSpacing"/>
+        <w:rPr>
+          <w:rFonts w:ascii="Times New Roman" w:hAnsi="Times New Roman"/>
+          <w:b/>
+          <w:sz w:val="20"/>
+          <w:szCs w:val="20"/>
+        </w:rPr>
+      </w:pPr>
+      <w:r>
+        <w:rPr>
+          <w:rFonts w:ascii="Times New Roman" w:hAnsi="Times New Roman"/>
+          <w:b/>
+          <w:sz w:val="20"/>
+          <w:szCs w:val="20"/>
+        </w:rPr>
+        <w:t>--Admin tool</w:t>
+      </w:r>
+    </w:p>
+    <w:p>
+      <w:pPr>
+        <w:pStyle w:val="NoSpacing"/>
+        <w:rPr>
+          <w:rFonts w:ascii="Times New Roman" w:hAnsi="Times New Roman"/>
+          <w:sz w:val="20"/>
+          <w:szCs w:val="20"/>
+        </w:rPr>
+      </w:pPr>
+      <w:proofErr w:type="spellStart"/>
+      <w:r>
+        <w:rPr>
+          <w:rFonts w:ascii="Times New Roman" w:hAnsi="Times New Roman"/>
+          <w:sz w:val="20"/>
+          <w:szCs w:val="20"/>
+        </w:rPr>
+        <w:t>sp_AT_Check_Entitlements.sql</w:t>
+      </w:r>
+      <w:proofErr w:type="spellEnd"/>
+    </w:p>
+    <w:p>
+      <w:pPr>
+        <w:pStyle w:val="NoSpacing"/>
+        <w:rPr>
+          <w:rFonts w:ascii="Times New Roman" w:hAnsi="Times New Roman"/>
+          <w:sz w:val="20"/>
+          <w:szCs w:val="20"/>
+        </w:rPr>
+      </w:pPr>
+      <w:proofErr w:type="spellStart"/>
+      <w:r>
+        <w:rPr>
+          <w:rFonts w:ascii="Times New Roman" w:hAnsi="Times New Roman"/>
+          <w:sz w:val="20"/>
+          <w:szCs w:val="20"/>
+        </w:rPr>
+        <w:t>sp_AT_Coaching_Inactivation_Reactivation.sql</w:t>
+      </w:r>
+      <w:proofErr w:type="spellEnd"/>
+    </w:p>
+    <w:p>
+      <w:pPr>
+        <w:pStyle w:val="NoSpacing"/>
+        <w:rPr>
+          <w:rFonts w:ascii="Times New Roman" w:hAnsi="Times New Roman"/>
+          <w:sz w:val="20"/>
+          <w:szCs w:val="20"/>
+        </w:rPr>
+      </w:pPr>
+      <w:proofErr w:type="spellStart"/>
+      <w:r>
+        <w:rPr>
+          <w:rFonts w:ascii="Times New Roman" w:hAnsi="Times New Roman"/>
+          <w:sz w:val="20"/>
+          <w:szCs w:val="20"/>
+        </w:rPr>
+        <w:t>sp_AT_Coaching_Reassignment.sql</w:t>
+      </w:r>
+      <w:proofErr w:type="spellEnd"/>
+    </w:p>
+    <w:p>
+      <w:pPr>
+        <w:pStyle w:val="NoSpacing"/>
+        <w:rPr>
+          <w:rFonts w:ascii="Times New Roman" w:hAnsi="Times New Roman"/>
+          <w:sz w:val="20"/>
+          <w:szCs w:val="20"/>
+        </w:rPr>
+      </w:pPr>
+      <w:proofErr w:type="spellStart"/>
+      <w:r>
+        <w:rPr>
+          <w:rFonts w:ascii="Times New Roman" w:hAnsi="Times New Roman"/>
+          <w:sz w:val="20"/>
+          <w:szCs w:val="20"/>
+        </w:rPr>
+        <w:t>sp_AT_Populate_User.sql</w:t>
+      </w:r>
+      <w:proofErr w:type="spellEnd"/>
+    </w:p>
+    <w:p>
+      <w:pPr>
+        <w:pStyle w:val="NoSpacing"/>
+        <w:rPr>
+          <w:rFonts w:ascii="Times New Roman" w:hAnsi="Times New Roman"/>
+          <w:sz w:val="20"/>
+          <w:szCs w:val="20"/>
+        </w:rPr>
+      </w:pPr>
+      <w:proofErr w:type="spellStart"/>
+      <w:r>
+        <w:rPr>
+          <w:rFonts w:ascii="Times New Roman" w:hAnsi="Times New Roman"/>
+          <w:sz w:val="20"/>
+          <w:szCs w:val="20"/>
+        </w:rPr>
+        <w:t>sp_AT_Select_Action_Reasons.sql</w:t>
+      </w:r>
+      <w:proofErr w:type="spellEnd"/>
+    </w:p>
+    <w:p>
+      <w:pPr>
+        <w:pStyle w:val="NoSpacing"/>
+        <w:rPr>
+          <w:rFonts w:ascii="Times New Roman" w:hAnsi="Times New Roman"/>
+          <w:sz w:val="20"/>
+          <w:szCs w:val="20"/>
+        </w:rPr>
+      </w:pPr>
+      <w:proofErr w:type="spellStart"/>
+      <w:r>
+        <w:rPr>
+          <w:rFonts w:ascii="Times New Roman" w:hAnsi="Times New Roman"/>
+          <w:sz w:val="20"/>
+          <w:szCs w:val="20"/>
+        </w:rPr>
+        <w:t>sp_AT_Select_Employees_Coaching_Inactivation_Reactivation.sql</w:t>
+      </w:r>
+      <w:proofErr w:type="spellEnd"/>
+    </w:p>
+    <w:p>
+      <w:pPr>
+        <w:pStyle w:val="NoSpacing"/>
+        <w:rPr>
+          <w:rFonts w:ascii="Times New Roman" w:hAnsi="Times New Roman"/>
+          <w:sz w:val="20"/>
+          <w:szCs w:val="20"/>
+        </w:rPr>
+      </w:pPr>
+      <w:proofErr w:type="spellStart"/>
+      <w:r>
+        <w:rPr>
+          <w:rFonts w:ascii="Times New Roman" w:hAnsi="Times New Roman"/>
+          <w:sz w:val="20"/>
+          <w:szCs w:val="20"/>
+        </w:rPr>
+        <w:t>sp_AT_Select_Employees_Inactivation_Reactivation.sql</w:t>
+      </w:r>
+      <w:proofErr w:type="spellEnd"/>
+    </w:p>
+    <w:p>
+      <w:pPr>
+        <w:pStyle w:val="NoSpacing"/>
+        <w:rPr>
+          <w:rFonts w:ascii="Times New Roman" w:hAnsi="Times New Roman"/>
+          <w:sz w:val="20"/>
+          <w:szCs w:val="20"/>
+        </w:rPr>
+      </w:pPr>
+      <w:proofErr w:type="spellStart"/>
+      <w:r>
+        <w:rPr>
+          <w:rFonts w:ascii="Times New Roman" w:hAnsi="Times New Roman"/>
+          <w:sz w:val="20"/>
+          <w:szCs w:val="20"/>
+        </w:rPr>
+        <w:t>sp_AT_Select_Employees_Warning_Inactivation_Reactivation.sql</w:t>
+      </w:r>
+      <w:proofErr w:type="spellEnd"/>
+    </w:p>
+    <w:p>
+      <w:pPr>
+        <w:pStyle w:val="NoSpacing"/>
+        <w:rPr>
+          <w:rFonts w:ascii="Times New Roman" w:hAnsi="Times New Roman"/>
+          <w:sz w:val="20"/>
+          <w:szCs w:val="20"/>
+        </w:rPr>
+      </w:pPr>
+      <w:proofErr w:type="spellStart"/>
+      <w:r>
+        <w:rPr>
+          <w:rFonts w:ascii="Times New Roman" w:hAnsi="Times New Roman"/>
+          <w:sz w:val="20"/>
+          <w:szCs w:val="20"/>
+        </w:rPr>
+        <w:t>sp_AT_Select_Logs_Inactivation_Reactivation.sql</w:t>
+      </w:r>
+      <w:proofErr w:type="spellEnd"/>
+    </w:p>
+    <w:p>
+      <w:pPr>
+        <w:pStyle w:val="NoSpacing"/>
+        <w:rPr>
+          <w:rFonts w:ascii="Times New Roman" w:hAnsi="Times New Roman"/>
+          <w:sz w:val="20"/>
+          <w:szCs w:val="20"/>
+        </w:rPr>
+      </w:pPr>
+      <w:proofErr w:type="spellStart"/>
+      <w:r>
+        <w:rPr>
+          <w:rFonts w:ascii="Times New Roman" w:hAnsi="Times New Roman"/>
+          <w:sz w:val="20"/>
+          <w:szCs w:val="20"/>
+        </w:rPr>
+        <w:t>sp_AT_Select_Logs_Reassign.sql</w:t>
+      </w:r>
+      <w:proofErr w:type="spellEnd"/>
+    </w:p>
+    <w:p>
+      <w:pPr>
+        <w:pStyle w:val="NoSpacing"/>
+        <w:rPr>
+          <w:rFonts w:ascii="Times New Roman" w:hAnsi="Times New Roman"/>
+          <w:sz w:val="20"/>
+          <w:szCs w:val="20"/>
+        </w:rPr>
+      </w:pPr>
+      <w:proofErr w:type="spellStart"/>
+      <w:r>
+        <w:rPr>
+          <w:rFonts w:ascii="Times New Roman" w:hAnsi="Times New Roman"/>
+          <w:sz w:val="20"/>
+          <w:szCs w:val="20"/>
+        </w:rPr>
+        <w:t>sp_AT_Select_Modules_By_LanID.sql</w:t>
+      </w:r>
+      <w:proofErr w:type="spellEnd"/>
+    </w:p>
+    <w:p>
+      <w:pPr>
+        <w:pStyle w:val="NoSpacing"/>
+        <w:rPr>
+          <w:rFonts w:ascii="Times New Roman" w:hAnsi="Times New Roman"/>
+          <w:sz w:val="20"/>
+          <w:szCs w:val="20"/>
+        </w:rPr>
+      </w:pPr>
+      <w:proofErr w:type="spellStart"/>
+      <w:r>
+        <w:rPr>
+          <w:rFonts w:ascii="Times New Roman" w:hAnsi="Times New Roman"/>
+          <w:sz w:val="20"/>
+          <w:szCs w:val="20"/>
+        </w:rPr>
+        <w:t>sp_AT_Select_ReassignFrom_Users.sql</w:t>
+      </w:r>
+      <w:proofErr w:type="spellEnd"/>
+    </w:p>
+    <w:p>
+      <w:pPr>
+        <w:pStyle w:val="NoSpacing"/>
+        <w:rPr>
+          <w:rFonts w:ascii="Times New Roman" w:hAnsi="Times New Roman"/>
+          <w:sz w:val="20"/>
+          <w:szCs w:val="20"/>
+        </w:rPr>
+      </w:pPr>
+      <w:proofErr w:type="spellStart"/>
+      <w:r>
+        <w:rPr>
+          <w:rFonts w:ascii="Times New Roman" w:hAnsi="Times New Roman"/>
+          <w:sz w:val="20"/>
+          <w:szCs w:val="20"/>
+        </w:rPr>
+        <w:t>sp_AT_Select_ReassignTo_Users.sql</w:t>
+      </w:r>
+      <w:proofErr w:type="spellEnd"/>
+    </w:p>
+    <w:p>
+      <w:pPr>
+        <w:pStyle w:val="NoSpacing"/>
+        <w:rPr>
+          <w:rFonts w:ascii="Times New Roman" w:hAnsi="Times New Roman"/>
+          <w:sz w:val="20"/>
+          <w:szCs w:val="20"/>
+        </w:rPr>
+      </w:pPr>
+      <w:proofErr w:type="spellStart"/>
+      <w:r>
+        <w:rPr>
+          <w:rFonts w:ascii="Times New Roman" w:hAnsi="Times New Roman"/>
+          <w:sz w:val="20"/>
+          <w:szCs w:val="20"/>
+        </w:rPr>
+        <w:t>sp_AT_Select_Roles_By_User.sql</w:t>
+      </w:r>
+      <w:proofErr w:type="spellEnd"/>
+    </w:p>
+    <w:p>
+      <w:pPr>
+        <w:pStyle w:val="NoSpacing"/>
+        <w:rPr>
+          <w:rFonts w:ascii="Times New Roman" w:hAnsi="Times New Roman"/>
+          <w:sz w:val="20"/>
+          <w:szCs w:val="20"/>
+        </w:rPr>
+      </w:pPr>
+      <w:proofErr w:type="spellStart"/>
+      <w:r>
+        <w:rPr>
+          <w:rFonts w:ascii="Times New Roman" w:hAnsi="Times New Roman"/>
+          <w:sz w:val="20"/>
+          <w:szCs w:val="20"/>
+        </w:rPr>
+        <w:t>sp_AT_Select_Status_By_Module.sql</w:t>
+      </w:r>
+      <w:proofErr w:type="spellEnd"/>
+    </w:p>
+    <w:p>
+      <w:pPr>
+        <w:pStyle w:val="NoSpacing"/>
+        <w:rPr>
+          <w:rFonts w:ascii="Times New Roman" w:hAnsi="Times New Roman"/>
+          <w:sz w:val="20"/>
+          <w:szCs w:val="20"/>
+        </w:rPr>
+      </w:pPr>
+      <w:proofErr w:type="spellStart"/>
+      <w:r>
+        <w:rPr>
+          <w:rFonts w:ascii="Times New Roman" w:hAnsi="Times New Roman"/>
+          <w:sz w:val="20"/>
+          <w:szCs w:val="20"/>
+        </w:rPr>
+        <w:t>sp_AT_Warning_Inactivation_Reactivation.sql</w:t>
+      </w:r>
+      <w:proofErr w:type="spellEnd"/>
+    </w:p>
+    <w:p>
+      <w:pPr>
+        <w:pStyle w:val="NoSpacing"/>
+        <w:rPr>
+          <w:rFonts w:ascii="Times New Roman" w:hAnsi="Times New Roman"/>
+          <w:sz w:val="20"/>
+          <w:szCs w:val="20"/>
+        </w:rPr>
+      </w:pPr>
+    </w:p>
+    <w:p>
+      <w:pPr>
+        <w:pStyle w:val="NoSpacing"/>
+        <w:rPr>
+          <w:rFonts w:ascii="Times New Roman" w:hAnsi="Times New Roman"/>
+          <w:b/>
+          <w:sz w:val="20"/>
+          <w:szCs w:val="20"/>
+        </w:rPr>
+      </w:pPr>
+      <w:r>
+        <w:rPr>
+          <w:rFonts w:ascii="Times New Roman" w:hAnsi="Times New Roman"/>
+          <w:b/>
+          <w:sz w:val="20"/>
+          <w:szCs w:val="20"/>
+        </w:rPr>
+        <w:t>--Date Dim</w:t>
+      </w:r>
+    </w:p>
+    <w:p>
+      <w:pPr>
+        <w:pStyle w:val="NoSpacing"/>
+        <w:rPr>
+          <w:rFonts w:ascii="Times New Roman" w:hAnsi="Times New Roman"/>
+          <w:sz w:val="20"/>
+          <w:szCs w:val="20"/>
+        </w:rPr>
+      </w:pPr>
+      <w:proofErr w:type="spellStart"/>
+      <w:r>
+        <w:rPr>
+          <w:rFonts w:ascii="Times New Roman" w:hAnsi="Times New Roman"/>
+          <w:sz w:val="20"/>
+          <w:szCs w:val="20"/>
+        </w:rPr>
+        <w:t>sp_Dim_Date_Add_Date_Range</w:t>
+      </w:r>
+      <w:proofErr w:type="spellEnd"/>
+    </w:p>
+    <w:p>
+      <w:pPr>
+        <w:pStyle w:val="NoSpacing"/>
+        <w:rPr>
+          <w:rFonts w:ascii="Times New Roman" w:hAnsi="Times New Roman"/>
+          <w:sz w:val="20"/>
+          <w:szCs w:val="20"/>
+        </w:rPr>
+      </w:pPr>
+      <w:proofErr w:type="spellStart"/>
+      <w:r>
+        <w:rPr>
+          <w:rFonts w:ascii="Times New Roman" w:hAnsi="Times New Roman"/>
+          <w:sz w:val="20"/>
+          <w:szCs w:val="20"/>
+        </w:rPr>
+        <w:t>sp_Dim_Date_Add_Unknown_Row</w:t>
+      </w:r>
+      <w:proofErr w:type="spellEnd"/>
+    </w:p>
+    <w:p>
+      <w:pPr>
+        <w:pStyle w:val="NoSpacing"/>
+        <w:rPr>
+          <w:rFonts w:ascii="Times New Roman" w:hAnsi="Times New Roman"/>
+          <w:sz w:val="20"/>
+          <w:szCs w:val="20"/>
+        </w:rPr>
+      </w:pPr>
+    </w:p>
+    <w:p>
+      <w:pPr>
+        <w:pStyle w:val="NoSpacing"/>
+        <w:rPr>
+          <w:rFonts w:ascii="Times New Roman" w:hAnsi="Times New Roman"/>
+          <w:b/>
+          <w:sz w:val="20"/>
+          <w:szCs w:val="20"/>
+        </w:rPr>
+      </w:pPr>
+      <w:r>
+        <w:rPr>
+          <w:rFonts w:ascii="Times New Roman" w:hAnsi="Times New Roman"/>
+          <w:b/>
+          <w:sz w:val="20"/>
+          <w:szCs w:val="20"/>
+        </w:rPr>
+        <w:t>--Employee Hierarchy</w:t>
+      </w:r>
+    </w:p>
+    <w:p>
+      <w:pPr>
+        <w:pStyle w:val="NoSpacing"/>
+        <w:rPr>
+          <w:rFonts w:ascii="Times New Roman" w:hAnsi="Times New Roman"/>
+          <w:sz w:val="20"/>
+          <w:szCs w:val="20"/>
+        </w:rPr>
+      </w:pPr>
+      <w:proofErr w:type="spellStart"/>
       <w:r>
         <w:rPr>
           <w:rFonts w:ascii="Times New Roman" w:hAnsi="Times New Roman"/>
@@ -3758,1077 +4642,196 @@
           <w:szCs w:val="20"/>
           <w:highlight w:val="green"/>
         </w:rPr>
-        <w:t>s</w:t>
-      </w:r>
+        <w:t>sp_Update_Employee_Hierarchy_Stage</w:t>
+      </w:r>
+      <w:proofErr w:type="spellEnd"/>
+      <w:r>
+        <w:rPr>
+          <w:rFonts w:ascii="Times New Roman" w:hAnsi="Times New Roman"/>
+          <w:sz w:val="20"/>
+          <w:szCs w:val="20"/>
+        </w:rPr>
+        <w:t xml:space="preserve"> </w:t>
+      </w:r>
+    </w:p>
+    <w:p>
+      <w:pPr>
+        <w:pStyle w:val="NoSpacing"/>
+        <w:rPr>
+          <w:rFonts w:ascii="Times New Roman" w:hAnsi="Times New Roman"/>
+          <w:sz w:val="20"/>
+          <w:szCs w:val="20"/>
+        </w:rPr>
+      </w:pPr>
+      <w:proofErr w:type="spellStart"/>
+      <w:r>
+        <w:rPr>
+          <w:rFonts w:ascii="Times New Roman" w:hAnsi="Times New Roman"/>
+          <w:sz w:val="20"/>
+          <w:szCs w:val="20"/>
+        </w:rPr>
+        <w:t>sp_Populate_Employee_Hierarchy</w:t>
+      </w:r>
+      <w:proofErr w:type="spellEnd"/>
+      <w:r>
+        <w:rPr>
+          <w:rFonts w:ascii="Times New Roman" w:hAnsi="Times New Roman"/>
+          <w:sz w:val="20"/>
+          <w:szCs w:val="20"/>
+        </w:rPr>
+        <w:t xml:space="preserve"> </w:t>
+      </w:r>
+    </w:p>
+    <w:p>
+      <w:pPr>
+        <w:pStyle w:val="NoSpacing"/>
+        <w:rPr>
+          <w:rFonts w:ascii="Times New Roman" w:hAnsi="Times New Roman"/>
+          <w:sz w:val="20"/>
+          <w:szCs w:val="20"/>
+        </w:rPr>
+      </w:pPr>
+      <w:proofErr w:type="spellStart"/>
+      <w:r>
+        <w:rPr>
+          <w:rFonts w:ascii="Times New Roman" w:hAnsi="Times New Roman"/>
+          <w:sz w:val="20"/>
+          <w:szCs w:val="20"/>
+        </w:rPr>
+        <w:t>sp_Update_EmployeeID_To_LanID</w:t>
+      </w:r>
+      <w:proofErr w:type="spellEnd"/>
+      <w:r>
+        <w:rPr>
+          <w:rFonts w:ascii="Times New Roman" w:hAnsi="Times New Roman"/>
+          <w:sz w:val="20"/>
+          <w:szCs w:val="20"/>
+        </w:rPr>
+        <w:t xml:space="preserve"> </w:t>
+      </w:r>
+    </w:p>
+    <w:p>
+      <w:pPr>
+        <w:pStyle w:val="NoSpacing"/>
+        <w:rPr>
+          <w:rFonts w:ascii="Times New Roman" w:hAnsi="Times New Roman"/>
+          <w:sz w:val="20"/>
+          <w:szCs w:val="20"/>
+        </w:rPr>
+      </w:pPr>
+      <w:proofErr w:type="spellStart"/>
+      <w:r>
+        <w:rPr>
+          <w:rFonts w:ascii="Times New Roman" w:hAnsi="Times New Roman"/>
+          <w:sz w:val="20"/>
+          <w:szCs w:val="20"/>
+        </w:rPr>
+        <w:t>sp_Update_CSR_Hierarchy</w:t>
+      </w:r>
+      <w:proofErr w:type="spellEnd"/>
+      <w:r>
+        <w:rPr>
+          <w:rFonts w:ascii="Times New Roman" w:hAnsi="Times New Roman"/>
+          <w:sz w:val="20"/>
+          <w:szCs w:val="20"/>
+        </w:rPr>
+        <w:t xml:space="preserve"> </w:t>
+      </w:r>
+    </w:p>
+    <w:p>
+      <w:pPr>
+        <w:pStyle w:val="NoSpacing"/>
+        <w:rPr>
+          <w:rFonts w:ascii="Times New Roman" w:hAnsi="Times New Roman"/>
+          <w:sz w:val="20"/>
+          <w:szCs w:val="20"/>
+        </w:rPr>
+      </w:pPr>
+      <w:proofErr w:type="spellStart"/>
+      <w:r>
+        <w:rPr>
+          <w:rFonts w:ascii="Times New Roman" w:hAnsi="Times New Roman"/>
+          <w:sz w:val="20"/>
+          <w:szCs w:val="20"/>
+        </w:rPr>
+        <w:t>sp_InactivateCoachingLogsForTerms</w:t>
+      </w:r>
+      <w:proofErr w:type="spellEnd"/>
+      <w:r>
+        <w:rPr>
+          <w:rFonts w:ascii="Times New Roman" w:hAnsi="Times New Roman"/>
+          <w:sz w:val="20"/>
+          <w:szCs w:val="20"/>
+        </w:rPr>
+        <w:t xml:space="preserve"> </w:t>
+      </w:r>
+    </w:p>
+    <w:p>
+      <w:pPr>
+        <w:pStyle w:val="NoSpacing"/>
+        <w:rPr>
+          <w:rFonts w:ascii="Times New Roman" w:hAnsi="Times New Roman"/>
+          <w:sz w:val="20"/>
+          <w:szCs w:val="20"/>
+        </w:rPr>
+      </w:pPr>
+      <w:proofErr w:type="spellStart"/>
+      <w:r>
+        <w:rPr>
+          <w:rFonts w:ascii="Times New Roman" w:hAnsi="Times New Roman"/>
+          <w:sz w:val="20"/>
+          <w:szCs w:val="20"/>
+        </w:rPr>
+        <w:t>sp_Merge_HR_Employee_Hierarchy_Stage</w:t>
+      </w:r>
+      <w:proofErr w:type="spellEnd"/>
+    </w:p>
+    <w:p>
+      <w:pPr>
+        <w:pStyle w:val="NoSpacing"/>
+        <w:rPr>
+          <w:rFonts w:ascii="Times New Roman" w:hAnsi="Times New Roman"/>
+          <w:sz w:val="20"/>
+          <w:szCs w:val="20"/>
+        </w:rPr>
+      </w:pPr>
+    </w:p>
+    <w:p>
+      <w:pPr>
+        <w:pStyle w:val="NoSpacing"/>
+        <w:rPr>
+          <w:rFonts w:ascii="Times New Roman" w:hAnsi="Times New Roman"/>
+          <w:b/>
+          <w:sz w:val="20"/>
+          <w:szCs w:val="20"/>
+        </w:rPr>
+      </w:pPr>
+      <w:r>
+        <w:rPr>
+          <w:rFonts w:ascii="Times New Roman" w:hAnsi="Times New Roman"/>
+          <w:b/>
+          <w:sz w:val="20"/>
+          <w:szCs w:val="20"/>
+        </w:rPr>
+        <w:t>--ETS Load</w:t>
+      </w:r>
+    </w:p>
+    <w:p>
+      <w:pPr>
+        <w:pStyle w:val="NoSpacing"/>
+        <w:rPr>
+          <w:rFonts w:ascii="Times New Roman" w:hAnsi="Times New Roman"/>
+          <w:sz w:val="20"/>
+          <w:szCs w:val="20"/>
+        </w:rPr>
+      </w:pPr>
+      <w:proofErr w:type="spellStart"/>
       <w:r>
         <w:rPr>
           <w:rFonts w:ascii="Times New Roman" w:hAnsi="Times New Roman"/>
           <w:sz w:val="20"/>
           <w:szCs w:val="20"/>
           <w:highlight w:val="green"/>
-        </w:rPr>
-        <w:t xml:space="preserve"> for this work item.</w:t>
-      </w:r>
-    </w:p>
-    <w:p>
-      <w:pPr>
-        <w:pStyle w:val="NoSpacing"/>
-        <w:rPr>
-          <w:rFonts w:ascii="Times New Roman" w:hAnsi="Times New Roman"/>
-          <w:sz w:val="20"/>
-          <w:szCs w:val="20"/>
-        </w:rPr>
-      </w:pPr>
-      <w:proofErr w:type="spellStart"/>
-      <w:r>
-        <w:rPr>
-          <w:rFonts w:ascii="Times New Roman" w:hAnsi="Times New Roman"/>
-          <w:sz w:val="20"/>
-          <w:szCs w:val="20"/>
-        </w:rPr>
-        <w:t>CCO_eCoaching_Admin_Tool_Tables_Create.sql</w:t>
-      </w:r>
-      <w:proofErr w:type="spellEnd"/>
-    </w:p>
-    <w:p>
-      <w:pPr>
-        <w:pStyle w:val="NoSpacing"/>
-        <w:rPr>
-          <w:rFonts w:ascii="Times New Roman" w:hAnsi="Times New Roman"/>
-          <w:sz w:val="20"/>
-          <w:szCs w:val="20"/>
-        </w:rPr>
-      </w:pPr>
-      <w:proofErr w:type="spellStart"/>
-      <w:r>
-        <w:rPr>
-          <w:rFonts w:ascii="Times New Roman" w:hAnsi="Times New Roman"/>
-          <w:sz w:val="20"/>
-          <w:szCs w:val="20"/>
-        </w:rPr>
-        <w:t>CCO_eCoaching_Dimension_Tables_Create.sql</w:t>
-      </w:r>
-      <w:proofErr w:type="spellEnd"/>
-    </w:p>
-    <w:p>
-      <w:pPr>
-        <w:pStyle w:val="NoSpacing"/>
-        <w:rPr>
-          <w:rFonts w:ascii="Times New Roman" w:hAnsi="Times New Roman"/>
-          <w:sz w:val="20"/>
-          <w:szCs w:val="20"/>
-        </w:rPr>
-      </w:pPr>
-      <w:proofErr w:type="spellStart"/>
-      <w:r>
-        <w:rPr>
-          <w:rFonts w:ascii="Times New Roman" w:hAnsi="Times New Roman"/>
-          <w:sz w:val="20"/>
-          <w:szCs w:val="20"/>
-        </w:rPr>
-        <w:t>CCO_eCoaching_EmployeeHierarchy_Load_Tables_Create.sql</w:t>
-      </w:r>
-      <w:proofErr w:type="spellEnd"/>
-    </w:p>
-    <w:p>
-      <w:pPr>
-        <w:pStyle w:val="NoSpacing"/>
-        <w:rPr>
-          <w:rFonts w:ascii="Times New Roman" w:hAnsi="Times New Roman"/>
-          <w:sz w:val="20"/>
-          <w:szCs w:val="20"/>
-        </w:rPr>
-      </w:pPr>
-      <w:proofErr w:type="spellStart"/>
-      <w:r>
-        <w:rPr>
-          <w:rFonts w:ascii="Times New Roman" w:hAnsi="Times New Roman"/>
-          <w:sz w:val="20"/>
-          <w:szCs w:val="20"/>
-        </w:rPr>
-        <w:t>CCO_eCoaching_ETS_Load_Tables_Create.sql</w:t>
-      </w:r>
-      <w:proofErr w:type="spellEnd"/>
-    </w:p>
-    <w:p>
-      <w:pPr>
-        <w:pStyle w:val="NoSpacing"/>
-        <w:rPr>
-          <w:rFonts w:ascii="Times New Roman" w:hAnsi="Times New Roman"/>
-          <w:sz w:val="20"/>
-          <w:szCs w:val="20"/>
-        </w:rPr>
-      </w:pPr>
-      <w:proofErr w:type="spellStart"/>
-      <w:r>
-        <w:rPr>
-          <w:rFonts w:ascii="Times New Roman" w:hAnsi="Times New Roman"/>
-          <w:sz w:val="20"/>
-          <w:szCs w:val="20"/>
-        </w:rPr>
-        <w:t>CCO_eCoaching_Generic_Load_Tables_Create.sql</w:t>
-      </w:r>
-      <w:proofErr w:type="spellEnd"/>
-    </w:p>
-    <w:p>
-      <w:pPr>
-        <w:pStyle w:val="NoSpacing"/>
-        <w:rPr>
-          <w:rFonts w:ascii="Times New Roman" w:hAnsi="Times New Roman"/>
-          <w:sz w:val="20"/>
-          <w:szCs w:val="20"/>
-        </w:rPr>
-      </w:pPr>
-      <w:proofErr w:type="spellStart"/>
-      <w:r>
-        <w:rPr>
-          <w:rFonts w:ascii="Times New Roman" w:hAnsi="Times New Roman"/>
-          <w:sz w:val="20"/>
-          <w:szCs w:val="20"/>
-        </w:rPr>
-        <w:t>CCO_eCoaching_Historical_Dashboard_Tables_Create.sql</w:t>
-      </w:r>
-      <w:proofErr w:type="spellEnd"/>
-    </w:p>
-    <w:p>
-      <w:pPr>
-        <w:pStyle w:val="NoSpacing"/>
-        <w:rPr>
-          <w:rFonts w:ascii="Times New Roman" w:hAnsi="Times New Roman"/>
-          <w:sz w:val="20"/>
-          <w:szCs w:val="20"/>
-        </w:rPr>
-      </w:pPr>
-      <w:proofErr w:type="spellStart"/>
-      <w:r>
-        <w:rPr>
-          <w:rFonts w:ascii="Times New Roman" w:hAnsi="Times New Roman"/>
-          <w:sz w:val="20"/>
-          <w:szCs w:val="20"/>
-        </w:rPr>
-        <w:t>CCO_eCoaching_Log_Tables_Create.sql</w:t>
-      </w:r>
-      <w:proofErr w:type="spellEnd"/>
-    </w:p>
-    <w:p>
-      <w:pPr>
-        <w:pStyle w:val="NoSpacing"/>
-        <w:rPr>
-          <w:rFonts w:ascii="Times New Roman" w:hAnsi="Times New Roman"/>
-          <w:sz w:val="20"/>
-          <w:szCs w:val="20"/>
-        </w:rPr>
-      </w:pPr>
-      <w:proofErr w:type="spellStart"/>
-      <w:r>
-        <w:rPr>
-          <w:rFonts w:ascii="Times New Roman" w:hAnsi="Times New Roman"/>
-          <w:sz w:val="20"/>
-          <w:szCs w:val="20"/>
-        </w:rPr>
-        <w:t>CCO_eCoaching_Maintenance_Tables_Create.sql</w:t>
-      </w:r>
-      <w:proofErr w:type="spellEnd"/>
-    </w:p>
-    <w:p>
-      <w:pPr>
-        <w:pStyle w:val="NoSpacing"/>
-        <w:rPr>
-          <w:rFonts w:ascii="Times New Roman" w:hAnsi="Times New Roman"/>
-          <w:sz w:val="20"/>
-          <w:szCs w:val="20"/>
-        </w:rPr>
-      </w:pPr>
-      <w:proofErr w:type="spellStart"/>
-      <w:r>
-        <w:rPr>
-          <w:rFonts w:ascii="Times New Roman" w:hAnsi="Times New Roman"/>
-          <w:sz w:val="20"/>
-          <w:szCs w:val="20"/>
-        </w:rPr>
-        <w:t>CCO_eCoaching_Outliers_Load_Tables_Create.sql</w:t>
-      </w:r>
-      <w:proofErr w:type="spellEnd"/>
-    </w:p>
-    <w:p>
-      <w:pPr>
-        <w:pStyle w:val="NoSpacing"/>
-        <w:rPr>
-          <w:rFonts w:ascii="Times New Roman" w:hAnsi="Times New Roman"/>
-          <w:sz w:val="20"/>
-          <w:szCs w:val="20"/>
-        </w:rPr>
-      </w:pPr>
-      <w:proofErr w:type="spellStart"/>
-      <w:r>
-        <w:rPr>
-          <w:rFonts w:ascii="Times New Roman" w:hAnsi="Times New Roman"/>
-          <w:sz w:val="20"/>
-          <w:szCs w:val="20"/>
-        </w:rPr>
-        <w:t>CCO_eCoaching_Quality_Load_Tables_Create.sql</w:t>
-      </w:r>
-      <w:proofErr w:type="spellEnd"/>
-    </w:p>
-    <w:p>
-      <w:pPr>
-        <w:pStyle w:val="NoSpacing"/>
-        <w:rPr>
-          <w:rFonts w:ascii="Times New Roman" w:hAnsi="Times New Roman"/>
-          <w:sz w:val="20"/>
-          <w:szCs w:val="20"/>
-        </w:rPr>
-      </w:pPr>
-      <w:proofErr w:type="spellStart"/>
-      <w:r>
-        <w:rPr>
-          <w:rFonts w:ascii="Times New Roman" w:hAnsi="Times New Roman"/>
-          <w:sz w:val="20"/>
-          <w:szCs w:val="20"/>
-        </w:rPr>
-        <w:t>CCO_eCoaching_Quality_Other_Load_Tables_Create.sql</w:t>
-      </w:r>
-      <w:proofErr w:type="spellEnd"/>
-    </w:p>
-    <w:p>
-      <w:pPr>
-        <w:pStyle w:val="NoSpacing"/>
-        <w:rPr>
-          <w:rFonts w:ascii="Times New Roman" w:hAnsi="Times New Roman"/>
-          <w:sz w:val="20"/>
-          <w:szCs w:val="20"/>
-        </w:rPr>
-      </w:pPr>
-      <w:proofErr w:type="spellStart"/>
-      <w:r>
-        <w:rPr>
-          <w:rFonts w:ascii="Times New Roman" w:hAnsi="Times New Roman"/>
-          <w:sz w:val="20"/>
-          <w:szCs w:val="20"/>
-        </w:rPr>
-        <w:t>CCO_eCoaching_Surveys_Tables_Create.sql</w:t>
-      </w:r>
-      <w:proofErr w:type="spellEnd"/>
-    </w:p>
-    <w:p>
-      <w:pPr>
-        <w:pStyle w:val="NoSpacing"/>
-        <w:rPr>
-          <w:rFonts w:ascii="Times New Roman" w:hAnsi="Times New Roman"/>
-          <w:sz w:val="20"/>
-          <w:szCs w:val="20"/>
-        </w:rPr>
-      </w:pPr>
-      <w:proofErr w:type="spellStart"/>
-      <w:r>
-        <w:rPr>
-          <w:rFonts w:ascii="Times New Roman" w:hAnsi="Times New Roman"/>
-          <w:sz w:val="20"/>
-          <w:szCs w:val="20"/>
-        </w:rPr>
-        <w:t>CCO_eCoaching_Training_Load_Tables_Create.sql</w:t>
-      </w:r>
-      <w:proofErr w:type="spellEnd"/>
-    </w:p>
-    <w:p>
-      <w:pPr>
-        <w:pStyle w:val="NoSpacing"/>
-        <w:rPr>
-          <w:rFonts w:ascii="Times New Roman" w:hAnsi="Times New Roman"/>
-          <w:sz w:val="20"/>
-          <w:szCs w:val="20"/>
-        </w:rPr>
-      </w:pPr>
-      <w:proofErr w:type="spellStart"/>
-      <w:r>
-        <w:rPr>
-          <w:rFonts w:ascii="Times New Roman" w:hAnsi="Times New Roman"/>
-          <w:sz w:val="20"/>
-          <w:szCs w:val="20"/>
-        </w:rPr>
-        <w:t>CCO_eCoaching_Warning_Log_Tables_Create.sql</w:t>
-      </w:r>
-      <w:proofErr w:type="spellEnd"/>
-    </w:p>
-    <w:p>
-      <w:pPr>
-        <w:pStyle w:val="NoSpacing"/>
-        <w:rPr>
-          <w:rFonts w:ascii="Times New Roman" w:hAnsi="Times New Roman"/>
-          <w:sz w:val="20"/>
-          <w:szCs w:val="20"/>
-        </w:rPr>
-      </w:pPr>
-    </w:p>
-    <w:p>
-      <w:pPr>
-        <w:pStyle w:val="NoSpacing"/>
-        <w:rPr>
-          <w:rFonts w:ascii="Times New Roman" w:hAnsi="Times New Roman"/>
-          <w:sz w:val="20"/>
-          <w:szCs w:val="20"/>
-        </w:rPr>
-      </w:pPr>
-    </w:p>
-    <w:p>
-      <w:pPr>
-        <w:pStyle w:val="NoSpacing"/>
-        <w:rPr>
-          <w:rFonts w:ascii="Times New Roman" w:hAnsi="Times New Roman"/>
-          <w:sz w:val="20"/>
-          <w:szCs w:val="20"/>
-        </w:rPr>
-      </w:pPr>
-    </w:p>
-    <w:p>
-      <w:pPr>
-        <w:pStyle w:val="NoSpacing"/>
-        <w:rPr>
-          <w:rFonts w:ascii="Times New Roman" w:hAnsi="Times New Roman"/>
-          <w:b/>
-          <w:sz w:val="20"/>
-          <w:szCs w:val="20"/>
-        </w:rPr>
-      </w:pPr>
-      <w:r>
-        <w:rPr>
-          <w:rFonts w:ascii="Times New Roman" w:hAnsi="Times New Roman"/>
-          <w:b/>
-          <w:sz w:val="20"/>
-          <w:szCs w:val="20"/>
-        </w:rPr>
-        <w:t>Stored Procedures:</w:t>
-      </w:r>
-      <w:r>
-        <w:rPr>
-          <w:rFonts w:ascii="Times New Roman" w:hAnsi="Times New Roman"/>
-          <w:b/>
-          <w:sz w:val="20"/>
-          <w:szCs w:val="20"/>
-        </w:rPr>
-        <w:t xml:space="preserve"> </w:t>
-      </w:r>
-      <w:r>
-        <w:rPr>
-          <w:rFonts w:ascii="Times New Roman" w:hAnsi="Times New Roman"/>
-          <w:b/>
-          <w:sz w:val="20"/>
-          <w:szCs w:val="20"/>
-        </w:rPr>
-        <w:t>\eCoaching_V2\Code\DB\</w:t>
-      </w:r>
-      <w:r>
-        <w:rPr>
-          <w:rFonts w:ascii="Times New Roman" w:hAnsi="Times New Roman"/>
-          <w:b/>
-          <w:sz w:val="20"/>
-          <w:szCs w:val="20"/>
-        </w:rPr>
-        <w:t>Stored Procedures</w:t>
-      </w:r>
-    </w:p>
-    <w:p>
-      <w:pPr>
-        <w:pStyle w:val="NoSpacing"/>
-        <w:rPr>
-          <w:rFonts w:ascii="Times New Roman" w:hAnsi="Times New Roman"/>
-          <w:sz w:val="20"/>
-          <w:szCs w:val="20"/>
-        </w:rPr>
-      </w:pPr>
-      <w:r>
-        <w:rPr>
-          <w:rFonts w:ascii="Times New Roman" w:hAnsi="Times New Roman"/>
-          <w:sz w:val="20"/>
-          <w:szCs w:val="20"/>
-          <w:highlight w:val="green"/>
-        </w:rPr>
-        <w:t xml:space="preserve">No Stored </w:t>
-      </w:r>
-      <w:r>
-        <w:rPr>
-          <w:rFonts w:ascii="Times New Roman" w:hAnsi="Times New Roman"/>
-          <w:sz w:val="20"/>
-          <w:szCs w:val="20"/>
-          <w:highlight w:val="green"/>
-        </w:rPr>
-        <w:t>procedures</w:t>
-      </w:r>
-      <w:r>
-        <w:rPr>
-          <w:rFonts w:ascii="Times New Roman" w:hAnsi="Times New Roman"/>
-          <w:sz w:val="20"/>
-          <w:szCs w:val="20"/>
-          <w:highlight w:val="green"/>
-        </w:rPr>
-        <w:t xml:space="preserve"> </w:t>
-      </w:r>
-      <w:r>
-        <w:rPr>
-          <w:rFonts w:ascii="Times New Roman" w:hAnsi="Times New Roman"/>
-          <w:sz w:val="20"/>
-          <w:szCs w:val="20"/>
-          <w:highlight w:val="green"/>
-        </w:rPr>
-        <w:t>for this work item.</w:t>
-      </w:r>
-    </w:p>
-    <w:p>
-      <w:pPr>
-        <w:pStyle w:val="NoSpacing"/>
-        <w:rPr>
-          <w:rFonts w:ascii="Times New Roman" w:hAnsi="Times New Roman"/>
-          <w:sz w:val="20"/>
-          <w:szCs w:val="20"/>
-          <w:highlight w:val="green"/>
-        </w:rPr>
-      </w:pPr>
-    </w:p>
-    <w:p>
-      <w:pPr>
-        <w:pStyle w:val="NoSpacing"/>
-        <w:rPr>
-          <w:rFonts w:ascii="Times New Roman" w:hAnsi="Times New Roman"/>
-          <w:b/>
-          <w:sz w:val="20"/>
-          <w:szCs w:val="20"/>
-        </w:rPr>
-      </w:pPr>
-      <w:r>
-        <w:rPr>
-          <w:rFonts w:ascii="Times New Roman" w:hAnsi="Times New Roman"/>
-          <w:b/>
-          <w:sz w:val="20"/>
-          <w:szCs w:val="20"/>
-        </w:rPr>
-        <w:t>--Admin tool</w:t>
-      </w:r>
-    </w:p>
-    <w:p>
-      <w:pPr>
-        <w:pStyle w:val="NoSpacing"/>
-        <w:rPr>
-          <w:rFonts w:ascii="Times New Roman" w:hAnsi="Times New Roman"/>
-          <w:sz w:val="20"/>
-          <w:szCs w:val="20"/>
-        </w:rPr>
-      </w:pPr>
-      <w:proofErr w:type="spellStart"/>
-      <w:r>
-        <w:rPr>
-          <w:rFonts w:ascii="Times New Roman" w:hAnsi="Times New Roman"/>
-          <w:sz w:val="20"/>
-          <w:szCs w:val="20"/>
-        </w:rPr>
-        <w:t>sp_AT_Check_Entitlements.sql</w:t>
-      </w:r>
-      <w:proofErr w:type="spellEnd"/>
-    </w:p>
-    <w:p>
-      <w:pPr>
-        <w:pStyle w:val="NoSpacing"/>
-        <w:rPr>
-          <w:rFonts w:ascii="Times New Roman" w:hAnsi="Times New Roman"/>
-          <w:sz w:val="20"/>
-          <w:szCs w:val="20"/>
-        </w:rPr>
-      </w:pPr>
-      <w:proofErr w:type="spellStart"/>
-      <w:r>
-        <w:rPr>
-          <w:rFonts w:ascii="Times New Roman" w:hAnsi="Times New Roman"/>
-          <w:sz w:val="20"/>
-          <w:szCs w:val="20"/>
-        </w:rPr>
-        <w:t>sp_AT_Coaching_Inactivation_Reactivation.sql</w:t>
-      </w:r>
-      <w:proofErr w:type="spellEnd"/>
-    </w:p>
-    <w:p>
-      <w:pPr>
-        <w:pStyle w:val="NoSpacing"/>
-        <w:rPr>
-          <w:rFonts w:ascii="Times New Roman" w:hAnsi="Times New Roman"/>
-          <w:sz w:val="20"/>
-          <w:szCs w:val="20"/>
-        </w:rPr>
-      </w:pPr>
-      <w:proofErr w:type="spellStart"/>
-      <w:r>
-        <w:rPr>
-          <w:rFonts w:ascii="Times New Roman" w:hAnsi="Times New Roman"/>
-          <w:sz w:val="20"/>
-          <w:szCs w:val="20"/>
-        </w:rPr>
-        <w:t>sp_AT_Coaching_Reassignment.sql</w:t>
-      </w:r>
-      <w:proofErr w:type="spellEnd"/>
-    </w:p>
-    <w:p>
-      <w:pPr>
-        <w:pStyle w:val="NoSpacing"/>
-        <w:rPr>
-          <w:rFonts w:ascii="Times New Roman" w:hAnsi="Times New Roman"/>
-          <w:sz w:val="20"/>
-          <w:szCs w:val="20"/>
-        </w:rPr>
-      </w:pPr>
-      <w:proofErr w:type="spellStart"/>
-      <w:r>
-        <w:rPr>
-          <w:rFonts w:ascii="Times New Roman" w:hAnsi="Times New Roman"/>
-          <w:sz w:val="20"/>
-          <w:szCs w:val="20"/>
-        </w:rPr>
-        <w:t>sp_AT_Populate_User.sql</w:t>
-      </w:r>
-      <w:proofErr w:type="spellEnd"/>
-    </w:p>
-    <w:p>
-      <w:pPr>
-        <w:pStyle w:val="NoSpacing"/>
-        <w:rPr>
-          <w:rFonts w:ascii="Times New Roman" w:hAnsi="Times New Roman"/>
-          <w:sz w:val="20"/>
-          <w:szCs w:val="20"/>
-        </w:rPr>
-      </w:pPr>
-      <w:proofErr w:type="spellStart"/>
-      <w:r>
-        <w:rPr>
-          <w:rFonts w:ascii="Times New Roman" w:hAnsi="Times New Roman"/>
-          <w:sz w:val="20"/>
-          <w:szCs w:val="20"/>
-        </w:rPr>
-        <w:t>sp_AT_Select_Action_Reasons.sql</w:t>
-      </w:r>
-      <w:proofErr w:type="spellEnd"/>
-    </w:p>
-    <w:p>
-      <w:pPr>
-        <w:pStyle w:val="NoSpacing"/>
-        <w:rPr>
-          <w:rFonts w:ascii="Times New Roman" w:hAnsi="Times New Roman"/>
-          <w:sz w:val="20"/>
-          <w:szCs w:val="20"/>
-        </w:rPr>
-      </w:pPr>
-      <w:proofErr w:type="spellStart"/>
-      <w:r>
-        <w:rPr>
-          <w:rFonts w:ascii="Times New Roman" w:hAnsi="Times New Roman"/>
-          <w:sz w:val="20"/>
-          <w:szCs w:val="20"/>
-        </w:rPr>
-        <w:t>sp_AT_Select_Employees_Coaching_Inactivation_Reactivation.sql</w:t>
-      </w:r>
-      <w:proofErr w:type="spellEnd"/>
-    </w:p>
-    <w:p>
-      <w:pPr>
-        <w:pStyle w:val="NoSpacing"/>
-        <w:rPr>
-          <w:rFonts w:ascii="Times New Roman" w:hAnsi="Times New Roman"/>
-          <w:sz w:val="20"/>
-          <w:szCs w:val="20"/>
-        </w:rPr>
-      </w:pPr>
-      <w:proofErr w:type="spellStart"/>
-      <w:r>
-        <w:rPr>
-          <w:rFonts w:ascii="Times New Roman" w:hAnsi="Times New Roman"/>
-          <w:sz w:val="20"/>
-          <w:szCs w:val="20"/>
-        </w:rPr>
-        <w:t>sp_AT_Select_Employees_Inactivation_Reactivation.sql</w:t>
-      </w:r>
-      <w:proofErr w:type="spellEnd"/>
-    </w:p>
-    <w:p>
-      <w:pPr>
-        <w:pStyle w:val="NoSpacing"/>
-        <w:rPr>
-          <w:rFonts w:ascii="Times New Roman" w:hAnsi="Times New Roman"/>
-          <w:sz w:val="20"/>
-          <w:szCs w:val="20"/>
-        </w:rPr>
-      </w:pPr>
-      <w:proofErr w:type="spellStart"/>
-      <w:r>
-        <w:rPr>
-          <w:rFonts w:ascii="Times New Roman" w:hAnsi="Times New Roman"/>
-          <w:sz w:val="20"/>
-          <w:szCs w:val="20"/>
-        </w:rPr>
-        <w:t>sp_AT_Select_Employees_Warning_Inactivation_Reactivation.sql</w:t>
-      </w:r>
-      <w:proofErr w:type="spellEnd"/>
-    </w:p>
-    <w:p>
-      <w:pPr>
-        <w:pStyle w:val="NoSpacing"/>
-        <w:rPr>
-          <w:rFonts w:ascii="Times New Roman" w:hAnsi="Times New Roman"/>
-          <w:sz w:val="20"/>
-          <w:szCs w:val="20"/>
-        </w:rPr>
-      </w:pPr>
-      <w:proofErr w:type="spellStart"/>
-      <w:r>
-        <w:rPr>
-          <w:rFonts w:ascii="Times New Roman" w:hAnsi="Times New Roman"/>
-          <w:sz w:val="20"/>
-          <w:szCs w:val="20"/>
-        </w:rPr>
-        <w:t>sp_AT_Select_Logs_Inactivation_Reactivation.sql</w:t>
-      </w:r>
-      <w:proofErr w:type="spellEnd"/>
-    </w:p>
-    <w:p>
-      <w:pPr>
-        <w:pStyle w:val="NoSpacing"/>
-        <w:rPr>
-          <w:rFonts w:ascii="Times New Roman" w:hAnsi="Times New Roman"/>
-          <w:sz w:val="20"/>
-          <w:szCs w:val="20"/>
-        </w:rPr>
-      </w:pPr>
-      <w:proofErr w:type="spellStart"/>
-      <w:r>
-        <w:rPr>
-          <w:rFonts w:ascii="Times New Roman" w:hAnsi="Times New Roman"/>
-          <w:sz w:val="20"/>
-          <w:szCs w:val="20"/>
-        </w:rPr>
-        <w:t>sp_AT_Select_Logs_Reassign.sql</w:t>
-      </w:r>
-      <w:proofErr w:type="spellEnd"/>
-    </w:p>
-    <w:p>
-      <w:pPr>
-        <w:pStyle w:val="NoSpacing"/>
-        <w:rPr>
-          <w:rFonts w:ascii="Times New Roman" w:hAnsi="Times New Roman"/>
-          <w:sz w:val="20"/>
-          <w:szCs w:val="20"/>
-        </w:rPr>
-      </w:pPr>
-      <w:proofErr w:type="spellStart"/>
-      <w:r>
-        <w:rPr>
-          <w:rFonts w:ascii="Times New Roman" w:hAnsi="Times New Roman"/>
-          <w:sz w:val="20"/>
-          <w:szCs w:val="20"/>
-        </w:rPr>
-        <w:t>sp_AT_Select_Modules_By_LanID.sql</w:t>
-      </w:r>
-      <w:proofErr w:type="spellEnd"/>
-    </w:p>
-    <w:p>
-      <w:pPr>
-        <w:pStyle w:val="NoSpacing"/>
-        <w:rPr>
-          <w:rFonts w:ascii="Times New Roman" w:hAnsi="Times New Roman"/>
-          <w:sz w:val="20"/>
-          <w:szCs w:val="20"/>
-        </w:rPr>
-      </w:pPr>
-      <w:proofErr w:type="spellStart"/>
-      <w:r>
-        <w:rPr>
-          <w:rFonts w:ascii="Times New Roman" w:hAnsi="Times New Roman"/>
-          <w:sz w:val="20"/>
-          <w:szCs w:val="20"/>
-        </w:rPr>
-        <w:t>sp_AT_Select_ReassignFrom_Users.sql</w:t>
-      </w:r>
-      <w:proofErr w:type="spellEnd"/>
-    </w:p>
-    <w:p>
-      <w:pPr>
-        <w:pStyle w:val="NoSpacing"/>
-        <w:rPr>
-          <w:rFonts w:ascii="Times New Roman" w:hAnsi="Times New Roman"/>
-          <w:sz w:val="20"/>
-          <w:szCs w:val="20"/>
-        </w:rPr>
-      </w:pPr>
-      <w:proofErr w:type="spellStart"/>
-      <w:r>
-        <w:rPr>
-          <w:rFonts w:ascii="Times New Roman" w:hAnsi="Times New Roman"/>
-          <w:sz w:val="20"/>
-          <w:szCs w:val="20"/>
-        </w:rPr>
-        <w:t>sp_AT_Select_ReassignTo_Users.sql</w:t>
-      </w:r>
-      <w:proofErr w:type="spellEnd"/>
-    </w:p>
-    <w:p>
-      <w:pPr>
-        <w:pStyle w:val="NoSpacing"/>
-        <w:rPr>
-          <w:rFonts w:ascii="Times New Roman" w:hAnsi="Times New Roman"/>
-          <w:sz w:val="20"/>
-          <w:szCs w:val="20"/>
-        </w:rPr>
-      </w:pPr>
-      <w:proofErr w:type="spellStart"/>
-      <w:r>
-        <w:rPr>
-          <w:rFonts w:ascii="Times New Roman" w:hAnsi="Times New Roman"/>
-          <w:sz w:val="20"/>
-          <w:szCs w:val="20"/>
-        </w:rPr>
-        <w:t>sp_AT_Select_Roles_By_User.sql</w:t>
-      </w:r>
-      <w:proofErr w:type="spellEnd"/>
-    </w:p>
-    <w:p>
-      <w:pPr>
-        <w:pStyle w:val="NoSpacing"/>
-        <w:rPr>
-          <w:rFonts w:ascii="Times New Roman" w:hAnsi="Times New Roman"/>
-          <w:sz w:val="20"/>
-          <w:szCs w:val="20"/>
-        </w:rPr>
-      </w:pPr>
-      <w:proofErr w:type="spellStart"/>
-      <w:r>
-        <w:rPr>
-          <w:rFonts w:ascii="Times New Roman" w:hAnsi="Times New Roman"/>
-          <w:sz w:val="20"/>
-          <w:szCs w:val="20"/>
-        </w:rPr>
-        <w:t>sp_AT_Select_Status_By_Module.sql</w:t>
-      </w:r>
-      <w:proofErr w:type="spellEnd"/>
-    </w:p>
-    <w:p>
-      <w:pPr>
-        <w:pStyle w:val="NoSpacing"/>
-        <w:rPr>
-          <w:rFonts w:ascii="Times New Roman" w:hAnsi="Times New Roman"/>
-          <w:sz w:val="20"/>
-          <w:szCs w:val="20"/>
-        </w:rPr>
-      </w:pPr>
-      <w:proofErr w:type="spellStart"/>
-      <w:r>
-        <w:rPr>
-          <w:rFonts w:ascii="Times New Roman" w:hAnsi="Times New Roman"/>
-          <w:sz w:val="20"/>
-          <w:szCs w:val="20"/>
-        </w:rPr>
-        <w:t>sp_AT_Warning_Inactivation_Reactivation.sql</w:t>
-      </w:r>
-      <w:proofErr w:type="spellEnd"/>
-    </w:p>
-    <w:p>
-      <w:pPr>
-        <w:pStyle w:val="NoSpacing"/>
-        <w:rPr>
-          <w:rFonts w:ascii="Times New Roman" w:hAnsi="Times New Roman"/>
-          <w:sz w:val="20"/>
-          <w:szCs w:val="20"/>
-        </w:rPr>
-      </w:pPr>
-    </w:p>
-    <w:p>
-      <w:pPr>
-        <w:pStyle w:val="NoSpacing"/>
-        <w:rPr>
-          <w:rFonts w:ascii="Times New Roman" w:hAnsi="Times New Roman"/>
-          <w:b/>
-          <w:sz w:val="20"/>
-          <w:szCs w:val="20"/>
-        </w:rPr>
-      </w:pPr>
-      <w:r>
-        <w:rPr>
-          <w:rFonts w:ascii="Times New Roman" w:hAnsi="Times New Roman"/>
-          <w:b/>
-          <w:sz w:val="20"/>
-          <w:szCs w:val="20"/>
-        </w:rPr>
-        <w:t>--Date Dim</w:t>
-      </w:r>
-    </w:p>
-    <w:p>
-      <w:pPr>
-        <w:pStyle w:val="NoSpacing"/>
-        <w:rPr>
-          <w:rFonts w:ascii="Times New Roman" w:hAnsi="Times New Roman"/>
-          <w:sz w:val="20"/>
-          <w:szCs w:val="20"/>
-        </w:rPr>
-      </w:pPr>
-      <w:proofErr w:type="spellStart"/>
-      <w:r>
-        <w:rPr>
-          <w:rFonts w:ascii="Times New Roman" w:hAnsi="Times New Roman"/>
-          <w:sz w:val="20"/>
-          <w:szCs w:val="20"/>
-        </w:rPr>
-        <w:t>sp_Dim_Date_Add_Date_Range</w:t>
-      </w:r>
-      <w:proofErr w:type="spellEnd"/>
-    </w:p>
-    <w:p>
-      <w:pPr>
-        <w:pStyle w:val="NoSpacing"/>
-        <w:rPr>
-          <w:rFonts w:ascii="Times New Roman" w:hAnsi="Times New Roman"/>
-          <w:sz w:val="20"/>
-          <w:szCs w:val="20"/>
-        </w:rPr>
-      </w:pPr>
-      <w:proofErr w:type="spellStart"/>
-      <w:r>
-        <w:rPr>
-          <w:rFonts w:ascii="Times New Roman" w:hAnsi="Times New Roman"/>
-          <w:sz w:val="20"/>
-          <w:szCs w:val="20"/>
-        </w:rPr>
-        <w:t>sp_Dim_Date_Add_Unknown_Row</w:t>
-      </w:r>
-      <w:proofErr w:type="spellEnd"/>
-    </w:p>
-    <w:p>
-      <w:pPr>
-        <w:pStyle w:val="NoSpacing"/>
-        <w:rPr>
-          <w:rFonts w:ascii="Times New Roman" w:hAnsi="Times New Roman"/>
-          <w:sz w:val="20"/>
-          <w:szCs w:val="20"/>
-        </w:rPr>
-      </w:pPr>
-    </w:p>
-    <w:p>
-      <w:pPr>
-        <w:pStyle w:val="NoSpacing"/>
-        <w:rPr>
-          <w:rFonts w:ascii="Times New Roman" w:hAnsi="Times New Roman"/>
-          <w:b/>
-          <w:sz w:val="20"/>
-          <w:szCs w:val="20"/>
-        </w:rPr>
-      </w:pPr>
-      <w:r>
-        <w:rPr>
-          <w:rFonts w:ascii="Times New Roman" w:hAnsi="Times New Roman"/>
-          <w:b/>
-          <w:sz w:val="20"/>
-          <w:szCs w:val="20"/>
-        </w:rPr>
-        <w:t>--Employee Hierarchy</w:t>
-      </w:r>
-    </w:p>
-    <w:p>
-      <w:pPr>
-        <w:pStyle w:val="NoSpacing"/>
-        <w:rPr>
-          <w:rFonts w:ascii="Times New Roman" w:hAnsi="Times New Roman"/>
-          <w:sz w:val="20"/>
-          <w:szCs w:val="20"/>
-        </w:rPr>
-      </w:pPr>
-      <w:proofErr w:type="spellStart"/>
-      <w:r>
-        <w:rPr>
-          <w:rFonts w:ascii="Times New Roman" w:hAnsi="Times New Roman"/>
-          <w:sz w:val="20"/>
-          <w:szCs w:val="20"/>
-        </w:rPr>
-        <w:t>sp_Update_Employee_Hierarchy_Stage</w:t>
-      </w:r>
-      <w:proofErr w:type="spellEnd"/>
-      <w:r>
-        <w:rPr>
-          <w:rFonts w:ascii="Times New Roman" w:hAnsi="Times New Roman"/>
-          <w:sz w:val="20"/>
-          <w:szCs w:val="20"/>
-        </w:rPr>
-        <w:t xml:space="preserve"> </w:t>
-      </w:r>
-    </w:p>
-    <w:p>
-      <w:pPr>
-        <w:pStyle w:val="NoSpacing"/>
-        <w:rPr>
-          <w:rFonts w:ascii="Times New Roman" w:hAnsi="Times New Roman"/>
-          <w:sz w:val="20"/>
-          <w:szCs w:val="20"/>
-        </w:rPr>
-      </w:pPr>
-      <w:proofErr w:type="spellStart"/>
-      <w:r>
-        <w:rPr>
-          <w:rFonts w:ascii="Times New Roman" w:hAnsi="Times New Roman"/>
-          <w:sz w:val="20"/>
-          <w:szCs w:val="20"/>
-        </w:rPr>
-        <w:t>sp_Populate_Employee_Hierarchy</w:t>
-      </w:r>
-      <w:proofErr w:type="spellEnd"/>
-      <w:r>
-        <w:rPr>
-          <w:rFonts w:ascii="Times New Roman" w:hAnsi="Times New Roman"/>
-          <w:sz w:val="20"/>
-          <w:szCs w:val="20"/>
-        </w:rPr>
-        <w:t xml:space="preserve"> </w:t>
-      </w:r>
-    </w:p>
-    <w:p>
-      <w:pPr>
-        <w:pStyle w:val="NoSpacing"/>
-        <w:rPr>
-          <w:rFonts w:ascii="Times New Roman" w:hAnsi="Times New Roman"/>
-          <w:sz w:val="20"/>
-          <w:szCs w:val="20"/>
-        </w:rPr>
-      </w:pPr>
-      <w:proofErr w:type="spellStart"/>
-      <w:r>
-        <w:rPr>
-          <w:rFonts w:ascii="Times New Roman" w:hAnsi="Times New Roman"/>
-          <w:sz w:val="20"/>
-          <w:szCs w:val="20"/>
-        </w:rPr>
-        <w:t>sp_Update_EmployeeID_To_LanID</w:t>
-      </w:r>
-      <w:proofErr w:type="spellEnd"/>
-      <w:r>
-        <w:rPr>
-          <w:rFonts w:ascii="Times New Roman" w:hAnsi="Times New Roman"/>
-          <w:sz w:val="20"/>
-          <w:szCs w:val="20"/>
-        </w:rPr>
-        <w:t xml:space="preserve"> </w:t>
-      </w:r>
-    </w:p>
-    <w:p>
-      <w:pPr>
-        <w:pStyle w:val="NoSpacing"/>
-        <w:rPr>
-          <w:rFonts w:ascii="Times New Roman" w:hAnsi="Times New Roman"/>
-          <w:sz w:val="20"/>
-          <w:szCs w:val="20"/>
-        </w:rPr>
-      </w:pPr>
-      <w:proofErr w:type="spellStart"/>
-      <w:r>
-        <w:rPr>
-          <w:rFonts w:ascii="Times New Roman" w:hAnsi="Times New Roman"/>
-          <w:sz w:val="20"/>
-          <w:szCs w:val="20"/>
-        </w:rPr>
-        <w:t>sp_Update_CSR_Hierarchy</w:t>
-      </w:r>
-      <w:proofErr w:type="spellEnd"/>
-      <w:r>
-        <w:rPr>
-          <w:rFonts w:ascii="Times New Roman" w:hAnsi="Times New Roman"/>
-          <w:sz w:val="20"/>
-          <w:szCs w:val="20"/>
-        </w:rPr>
-        <w:t xml:space="preserve"> </w:t>
-      </w:r>
-    </w:p>
-    <w:p>
-      <w:pPr>
-        <w:pStyle w:val="NoSpacing"/>
-        <w:rPr>
-          <w:rFonts w:ascii="Times New Roman" w:hAnsi="Times New Roman"/>
-          <w:sz w:val="20"/>
-          <w:szCs w:val="20"/>
-        </w:rPr>
-      </w:pPr>
-      <w:proofErr w:type="spellStart"/>
-      <w:r>
-        <w:rPr>
-          <w:rFonts w:ascii="Times New Roman" w:hAnsi="Times New Roman"/>
-          <w:sz w:val="20"/>
-          <w:szCs w:val="20"/>
-        </w:rPr>
-        <w:t>sp_InactivateCoachingLogsForTerms</w:t>
-      </w:r>
-      <w:proofErr w:type="spellEnd"/>
-      <w:r>
-        <w:rPr>
-          <w:rFonts w:ascii="Times New Roman" w:hAnsi="Times New Roman"/>
-          <w:sz w:val="20"/>
-          <w:szCs w:val="20"/>
-        </w:rPr>
-        <w:t xml:space="preserve"> </w:t>
-      </w:r>
-    </w:p>
-    <w:p>
-      <w:pPr>
-        <w:pStyle w:val="NoSpacing"/>
-        <w:rPr>
-          <w:rFonts w:ascii="Times New Roman" w:hAnsi="Times New Roman"/>
-          <w:sz w:val="20"/>
-          <w:szCs w:val="20"/>
-        </w:rPr>
-      </w:pPr>
-      <w:proofErr w:type="spellStart"/>
-      <w:r>
-        <w:rPr>
-          <w:rFonts w:ascii="Times New Roman" w:hAnsi="Times New Roman"/>
-          <w:sz w:val="20"/>
-          <w:szCs w:val="20"/>
-        </w:rPr>
-        <w:t>sp_Merge_HR_Employee_Hierarchy_Stage</w:t>
-      </w:r>
-      <w:proofErr w:type="spellEnd"/>
-    </w:p>
-    <w:p>
-      <w:pPr>
-        <w:pStyle w:val="NoSpacing"/>
-        <w:rPr>
-          <w:rFonts w:ascii="Times New Roman" w:hAnsi="Times New Roman"/>
-          <w:sz w:val="20"/>
-          <w:szCs w:val="20"/>
-        </w:rPr>
-      </w:pPr>
-    </w:p>
-    <w:p>
-      <w:pPr>
-        <w:pStyle w:val="NoSpacing"/>
-        <w:rPr>
-          <w:rFonts w:ascii="Times New Roman" w:hAnsi="Times New Roman"/>
-          <w:b/>
-          <w:sz w:val="20"/>
-          <w:szCs w:val="20"/>
-        </w:rPr>
-      </w:pPr>
-      <w:r>
-        <w:rPr>
-          <w:rFonts w:ascii="Times New Roman" w:hAnsi="Times New Roman"/>
-          <w:b/>
-          <w:sz w:val="20"/>
-          <w:szCs w:val="20"/>
-        </w:rPr>
-        <w:t>--ETS Load</w:t>
-      </w:r>
-    </w:p>
-    <w:p>
-      <w:pPr>
-        <w:pStyle w:val="NoSpacing"/>
-        <w:rPr>
-          <w:rFonts w:ascii="Times New Roman" w:hAnsi="Times New Roman"/>
-          <w:sz w:val="20"/>
-          <w:szCs w:val="20"/>
-        </w:rPr>
-      </w:pPr>
-      <w:proofErr w:type="spellStart"/>
-      <w:r>
-        <w:rPr>
-          <w:rFonts w:ascii="Times New Roman" w:hAnsi="Times New Roman"/>
-          <w:sz w:val="20"/>
-          <w:szCs w:val="20"/>
         </w:rPr>
         <w:t>sp_Update_ETS_Coaching_Stage</w:t>
       </w:r>
@@ -8259,36 +8262,22 @@
         <w:pStyle w:val="NoSpacing"/>
         <w:rPr>
           <w:rFonts w:ascii="Times New Roman" w:hAnsi="Times New Roman"/>
-          <w:sz w:val="20"/>
-          <w:szCs w:val="20"/>
-        </w:rPr>
-      </w:pPr>
-      <w:r>
-        <w:rPr>
-          <w:rFonts w:ascii="Times New Roman" w:hAnsi="Times New Roman"/>
-          <w:sz w:val="20"/>
-          <w:szCs w:val="20"/>
-          <w:highlight w:val="green"/>
-        </w:rPr>
-        <w:t xml:space="preserve">No </w:t>
-      </w:r>
-      <w:r>
-        <w:rPr>
-          <w:rFonts w:ascii="Times New Roman" w:hAnsi="Times New Roman"/>
-          <w:sz w:val="20"/>
-          <w:szCs w:val="20"/>
-          <w:highlight w:val="green"/>
-        </w:rPr>
-        <w:t>Functions</w:t>
-      </w:r>
-      <w:r>
-        <w:rPr>
-          <w:rFonts w:ascii="Times New Roman" w:hAnsi="Times New Roman"/>
-          <w:sz w:val="20"/>
-          <w:szCs w:val="20"/>
-          <w:highlight w:val="green"/>
-        </w:rPr>
-        <w:t xml:space="preserve"> for this work item.</w:t>
+          <w:b/>
+          <w:color w:val="FF0000"/>
+          <w:sz w:val="20"/>
+          <w:szCs w:val="20"/>
+        </w:rPr>
+      </w:pPr>
+      <w:r>
+        <w:rPr>
+          <w:rFonts w:ascii="Times New Roman" w:hAnsi="Times New Roman"/>
+          <w:b/>
+          <w:color w:val="FF0000"/>
+          <w:sz w:val="20"/>
+          <w:szCs w:val="20"/>
+          <w:highlight w:val="lightGray"/>
+        </w:rPr>
+        <w:t>No Functions for this work item.</w:t>
       </w:r>
     </w:p>
     <w:p>
@@ -9310,15 +9299,20 @@
         <w:pStyle w:val="NoSpacing"/>
         <w:rPr>
           <w:rFonts w:ascii="Times New Roman" w:hAnsi="Times New Roman"/>
-          <w:sz w:val="20"/>
-          <w:szCs w:val="20"/>
-        </w:rPr>
-      </w:pPr>
-      <w:r>
-        <w:rPr>
-          <w:rFonts w:ascii="Times New Roman" w:hAnsi="Times New Roman"/>
-          <w:sz w:val="20"/>
-          <w:szCs w:val="20"/>
+          <w:b/>
+          <w:color w:val="FF0000"/>
+          <w:sz w:val="20"/>
+          <w:szCs w:val="20"/>
+        </w:rPr>
+      </w:pPr>
+      <w:r>
+        <w:rPr>
+          <w:rFonts w:ascii="Times New Roman" w:hAnsi="Times New Roman"/>
+          <w:b/>
+          <w:color w:val="FF0000"/>
+          <w:sz w:val="20"/>
+          <w:szCs w:val="20"/>
+          <w:highlight w:val="lightGray"/>
         </w:rPr>
         <w:t xml:space="preserve">No </w:t>
       </w:r>
@@ -9326,8 +9320,11 @@
       <w:r>
         <w:rPr>
           <w:rFonts w:ascii="Times New Roman" w:hAnsi="Times New Roman"/>
-          <w:sz w:val="20"/>
-          <w:szCs w:val="20"/>
+          <w:b/>
+          <w:color w:val="FF0000"/>
+          <w:sz w:val="20"/>
+          <w:szCs w:val="20"/>
+          <w:highlight w:val="lightGray"/>
         </w:rPr>
         <w:t>Misc</w:t>
       </w:r>
@@ -9335,8 +9332,11 @@
       <w:r>
         <w:rPr>
           <w:rFonts w:ascii="Times New Roman" w:hAnsi="Times New Roman"/>
-          <w:sz w:val="20"/>
-          <w:szCs w:val="20"/>
+          <w:b/>
+          <w:color w:val="FF0000"/>
+          <w:sz w:val="20"/>
+          <w:szCs w:val="20"/>
+          <w:highlight w:val="lightGray"/>
         </w:rPr>
         <w:t xml:space="preserve"> code or Run Once for this release.</w:t>
       </w:r>
@@ -9360,43 +9360,43 @@
           <w:szCs w:val="20"/>
         </w:rPr>
       </w:pPr>
-    </w:p>
-    <w:p>
-      <w:pPr>
-        <w:pStyle w:val="NoSpacing"/>
-        <w:rPr>
-          <w:rFonts w:ascii="Times New Roman" w:hAnsi="Times New Roman"/>
-          <w:sz w:val="20"/>
-          <w:szCs w:val="20"/>
-        </w:rPr>
-      </w:pPr>
-      <w:r>
-        <w:rPr>
-          <w:rFonts w:ascii="Times New Roman" w:hAnsi="Times New Roman"/>
-          <w:sz w:val="20"/>
-          <w:szCs w:val="20"/>
-        </w:rPr>
-        <w:t>Run Once: \eCoaching_V2\Runbook\</w:t>
-      </w:r>
-      <w:r>
-        <w:rPr>
-          <w:rFonts w:ascii="Times New Roman" w:hAnsi="Times New Roman"/>
-          <w:sz w:val="20"/>
-          <w:szCs w:val="20"/>
-        </w:rPr>
-        <w:t>DB\</w:t>
-      </w:r>
-      <w:proofErr w:type="spellStart"/>
-      <w:r>
-        <w:rPr>
-          <w:rFonts w:ascii="Times New Roman" w:hAnsi="Times New Roman"/>
-          <w:sz w:val="20"/>
-          <w:szCs w:val="20"/>
-        </w:rPr>
-        <w:t>RunOnce</w:t>
-      </w:r>
       <w:bookmarkStart w:id="2" w:name="_GoBack"/>
       <w:bookmarkEnd w:id="2"/>
+    </w:p>
+    <w:p>
+      <w:pPr>
+        <w:pStyle w:val="NoSpacing"/>
+        <w:rPr>
+          <w:rFonts w:ascii="Times New Roman" w:hAnsi="Times New Roman"/>
+          <w:sz w:val="20"/>
+          <w:szCs w:val="20"/>
+        </w:rPr>
+      </w:pPr>
+      <w:r>
+        <w:rPr>
+          <w:rFonts w:ascii="Times New Roman" w:hAnsi="Times New Roman"/>
+          <w:sz w:val="20"/>
+          <w:szCs w:val="20"/>
+        </w:rPr>
+        <w:t>Run Once: \eCoaching_V2\Runbook\</w:t>
+      </w:r>
+      <w:r>
+        <w:rPr>
+          <w:rFonts w:ascii="Times New Roman" w:hAnsi="Times New Roman"/>
+          <w:sz w:val="20"/>
+          <w:szCs w:val="20"/>
+        </w:rPr>
+        <w:t>DB\</w:t>
+      </w:r>
+      <w:proofErr w:type="spellStart"/>
+      <w:r>
+        <w:rPr>
+          <w:rFonts w:ascii="Times New Roman" w:hAnsi="Times New Roman"/>
+          <w:sz w:val="20"/>
+          <w:szCs w:val="20"/>
+        </w:rPr>
+        <w:t>RunOnce</w:t>
+      </w:r>
       <w:proofErr w:type="spellEnd"/>
     </w:p>
     <w:p>
@@ -9415,7 +9415,25 @@
           <w:szCs w:val="20"/>
           <w:highlight w:val="yellow"/>
         </w:rPr>
-        <w:t>CCO_eCoaching_DB_RunOnce_TFS_5756.txt</w:t>
+        <w:t>CCO_eCoaching_DB_RunOnce_TFS_</w:t>
+      </w:r>
+      <w:r>
+        <w:rPr>
+          <w:rFonts w:ascii="Times New Roman" w:hAnsi="Times New Roman"/>
+          <w:sz w:val="20"/>
+          <w:szCs w:val="20"/>
+          <w:highlight w:val="yellow"/>
+        </w:rPr>
+        <w:t>6011</w:t>
+      </w:r>
+      <w:r>
+        <w:rPr>
+          <w:rFonts w:ascii="Times New Roman" w:hAnsi="Times New Roman"/>
+          <w:sz w:val="20"/>
+          <w:szCs w:val="20"/>
+          <w:highlight w:val="yellow"/>
+        </w:rPr>
+        <w:t>.txt</w:t>
       </w:r>
     </w:p>
     <w:p>
@@ -10816,7 +10834,7 @@
       <w:rPr>
         <w:noProof/>
       </w:rPr>
-      <w:t>3/6/2017</w:t>
+      <w:t>3/22/2017</w:t>
     </w:r>
     <w:r>
       <w:fldChar w:fldCharType="end"/>
@@ -10849,27 +10867,14 @@
     <w:r>
       <w:t xml:space="preserve"> of </w:t>
     </w:r>
-    <w:r>
-      <w:fldChar w:fldCharType="begin"/>
-    </w:r>
-    <w:r>
-      <w:instrText xml:space="preserve"> NUMPAGES </w:instrText>
-    </w:r>
-    <w:r>
-      <w:fldChar w:fldCharType="separate"/>
-    </w:r>
-    <w:r>
-      <w:rPr>
-        <w:noProof/>
-      </w:rPr>
-      <w:t>11</w:t>
-    </w:r>
-    <w:r>
-      <w:rPr>
-        <w:noProof/>
-      </w:rPr>
-      <w:fldChar w:fldCharType="end"/>
-    </w:r>
+    <w:fldSimple w:instr=" NUMPAGES ">
+      <w:r>
+        <w:rPr>
+          <w:noProof/>
+        </w:rPr>
+        <w:t>11</w:t>
+      </w:r>
+    </w:fldSimple>
   </w:p>
 </w:ftr>
 </file>
@@ -12606,7 +12611,7 @@
 </file>
 
 <file path=customXml/itemProps1.xml><?xml version="1.0" encoding="utf-8"?>
-<ds:datastoreItem xmlns:ds="http://schemas.openxmlformats.org/officeDocument/2006/customXml" ds:itemID="{47C0227F-D03E-47A5-9260-AB2BE7861990}">
+<ds:datastoreItem xmlns:ds="http://schemas.openxmlformats.org/officeDocument/2006/customXml" ds:itemID="{C83FEB18-774D-47C3-83E6-9F20FA54EC95}">
   <ds:schemaRefs>
     <ds:schemaRef ds:uri="http://schemas.openxmlformats.org/officeDocument/2006/bibliography"/>
   </ds:schemaRefs>

</xml_diff>

<commit_message>
Updated for tfs 6246. access for new job code to admin tool.
git-tfs-id: [https://tfs.omnicloud.local/tfs/cco%20program/]$/eCoaching_V2;C37004
</commit_message>
<xml_diff>
--- a/Runbook/DB/CCO_eCoaching_DB_Runbook.docx
+++ b/Runbook/DB/CCO_eCoaching_DB_Runbook.docx
@@ -286,7 +286,13 @@
               <w:rPr>
                 <w:rFonts w:ascii="Times New Roman (PCL6)" w:hAnsi="Times New Roman (PCL6)"/>
               </w:rPr>
-              <w:t xml:space="preserve"> 6011</w:t>
+              <w:t xml:space="preserve"> 6</w:t>
+            </w:r>
+            <w:r>
+              <w:rPr>
+                <w:rFonts w:ascii="Times New Roman (PCL6)" w:hAnsi="Times New Roman (PCL6)"/>
+              </w:rPr>
+              <w:t>246</w:t>
             </w:r>
             <w:r>
               <w:rPr>
@@ -298,7 +304,13 @@
               <w:rPr>
                 <w:rFonts w:ascii="Times New Roman (PCL6)" w:hAnsi="Times New Roman (PCL6)"/>
               </w:rPr>
-              <w:t>Support Reused numeric part of Employee Ids</w:t>
+              <w:t>Admin Tool access for Mark Hackman</w:t>
+            </w:r>
+            <w:r>
+              <w:rPr>
+                <w:rFonts w:ascii="Times New Roman (PCL6)" w:hAnsi="Times New Roman (PCL6)"/>
+              </w:rPr>
+              <w:t>’s new Job code WPSM13</w:t>
             </w:r>
           </w:p>
         </w:tc>
@@ -516,25 +528,7 @@
           <w:sz w:val="22"/>
           <w:szCs w:val="22"/>
         </w:rPr>
-        <w:t>03/</w:t>
-      </w:r>
-      <w:r>
-        <w:rPr>
-          <w:rFonts w:ascii="Times New Roman (PCL6)" w:hAnsi="Times New Roman (PCL6)"/>
-          <w:b w:val="0"/>
-          <w:sz w:val="22"/>
-          <w:szCs w:val="22"/>
-        </w:rPr>
-        <w:t>22</w:t>
-      </w:r>
-      <w:r>
-        <w:rPr>
-          <w:rFonts w:ascii="Times New Roman (PCL6)" w:hAnsi="Times New Roman (PCL6)"/>
-          <w:b w:val="0"/>
-          <w:sz w:val="22"/>
-          <w:szCs w:val="22"/>
-        </w:rPr>
-        <w:t>/2017</w:t>
+        <w:t>4/11/2017</w:t>
       </w:r>
     </w:p>
     <w:p>
@@ -1584,6 +1578,9 @@
               <w:ind w:left="0"/>
               <w:jc w:val="left"/>
             </w:pPr>
+            <w:r>
+              <w:t>4/11/2017</w:t>
+            </w:r>
           </w:p>
         </w:tc>
         <w:tc>
@@ -1605,6 +1602,24 @@
                 <w:rFonts w:ascii="Times New Roman (PCL6)" w:hAnsi="Times New Roman (PCL6)"/>
               </w:rPr>
             </w:pPr>
+            <w:r>
+              <w:rPr>
+                <w:rFonts w:ascii="Times New Roman (PCL6)" w:hAnsi="Times New Roman (PCL6)"/>
+              </w:rPr>
+              <w:t xml:space="preserve">TFS 6246: </w:t>
+            </w:r>
+            <w:r>
+              <w:rPr>
+                <w:rFonts w:ascii="Times New Roman (PCL6)" w:hAnsi="Times New Roman (PCL6)"/>
+              </w:rPr>
+              <w:t>Admin Tool access for Mark Hackman</w:t>
+            </w:r>
+            <w:r>
+              <w:rPr>
+                <w:rFonts w:ascii="Times New Roman (PCL6)" w:hAnsi="Times New Roman (PCL6)"/>
+              </w:rPr>
+              <w:t>’s new Job code WPSM13</w:t>
+            </w:r>
           </w:p>
         </w:tc>
         <w:tc>
@@ -1623,6 +1638,9 @@
               <w:ind w:left="0"/>
               <w:jc w:val="left"/>
             </w:pPr>
+            <w:r>
+              <w:t>Susmitha Palacherla</w:t>
+            </w:r>
           </w:p>
         </w:tc>
       </w:tr>
@@ -1815,7 +1833,16 @@
           <w:szCs w:val="20"/>
           <w:highlight w:val="green"/>
         </w:rPr>
-        <w:t>6011</w:t>
+        <w:t>6</w:t>
+      </w:r>
+      <w:r>
+        <w:rPr>
+          <w:rFonts w:ascii="Times New Roman" w:hAnsi="Times New Roman"/>
+          <w:sz w:val="20"/>
+          <w:szCs w:val="20"/>
+          <w:highlight w:val="green"/>
+        </w:rPr>
+        <w:t>246</w:t>
       </w:r>
     </w:p>
     <w:p>
@@ -3694,22 +3721,29 @@
         <w:pStyle w:val="NoSpacing"/>
         <w:rPr>
           <w:rFonts w:ascii="Times New Roman" w:hAnsi="Times New Roman"/>
-          <w:sz w:val="20"/>
-          <w:szCs w:val="20"/>
-        </w:rPr>
-      </w:pPr>
-      <w:r>
-        <w:rPr>
-          <w:rFonts w:ascii="Times New Roman" w:hAnsi="Times New Roman"/>
+          <w:b/>
+          <w:color w:val="FF0000"/>
           <w:sz w:val="20"/>
           <w:szCs w:val="20"/>
           <w:highlight w:val="yellow"/>
         </w:rPr>
+      </w:pPr>
+      <w:r>
+        <w:rPr>
+          <w:rFonts w:ascii="Times New Roman" w:hAnsi="Times New Roman"/>
+          <w:b/>
+          <w:color w:val="FF0000"/>
+          <w:sz w:val="20"/>
+          <w:szCs w:val="20"/>
+          <w:highlight w:val="yellow"/>
+        </w:rPr>
         <w:t>Table</w:t>
       </w:r>
       <w:r>
         <w:rPr>
           <w:rFonts w:ascii="Times New Roman" w:hAnsi="Times New Roman"/>
+          <w:b/>
+          <w:color w:val="FF0000"/>
           <w:sz w:val="20"/>
           <w:szCs w:val="20"/>
           <w:highlight w:val="yellow"/>
@@ -3719,6 +3753,8 @@
       <w:r>
         <w:rPr>
           <w:rFonts w:ascii="Times New Roman" w:hAnsi="Times New Roman"/>
+          <w:b/>
+          <w:color w:val="FF0000"/>
           <w:sz w:val="20"/>
           <w:szCs w:val="20"/>
           <w:highlight w:val="yellow"/>
@@ -3728,30 +3764,56 @@
       <w:r>
         <w:rPr>
           <w:rFonts w:ascii="Times New Roman" w:hAnsi="Times New Roman"/>
+          <w:b/>
+          <w:color w:val="FF0000"/>
           <w:sz w:val="20"/>
           <w:szCs w:val="20"/>
           <w:highlight w:val="yellow"/>
         </w:rPr>
-        <w:t xml:space="preserve">; Updated through </w:t>
-      </w:r>
-      <w:proofErr w:type="spellStart"/>
-      <w:r>
-        <w:rPr>
-          <w:rFonts w:ascii="Times New Roman" w:hAnsi="Times New Roman"/>
+        <w:t xml:space="preserve"> U</w:t>
+      </w:r>
+      <w:r>
+        <w:rPr>
+          <w:rFonts w:ascii="Times New Roman" w:hAnsi="Times New Roman"/>
+          <w:b/>
+          <w:color w:val="FF0000"/>
           <w:sz w:val="20"/>
           <w:szCs w:val="20"/>
           <w:highlight w:val="yellow"/>
         </w:rPr>
-        <w:t>RunOnce</w:t>
-      </w:r>
-      <w:proofErr w:type="spellEnd"/>
-      <w:r>
-        <w:rPr>
-          <w:rFonts w:ascii="Times New Roman" w:hAnsi="Times New Roman"/>
+        <w:t>pdated through Run</w:t>
+      </w:r>
+      <w:r>
+        <w:rPr>
+          <w:rFonts w:ascii="Times New Roman" w:hAnsi="Times New Roman"/>
+          <w:b/>
+          <w:color w:val="FF0000"/>
           <w:sz w:val="20"/>
           <w:szCs w:val="20"/>
           <w:highlight w:val="yellow"/>
         </w:rPr>
+        <w:t xml:space="preserve"> </w:t>
+      </w:r>
+      <w:r>
+        <w:rPr>
+          <w:rFonts w:ascii="Times New Roman" w:hAnsi="Times New Roman"/>
+          <w:b/>
+          <w:color w:val="FF0000"/>
+          <w:sz w:val="20"/>
+          <w:szCs w:val="20"/>
+          <w:highlight w:val="yellow"/>
+        </w:rPr>
+        <w:t>Once</w:t>
+      </w:r>
+      <w:r>
+        <w:rPr>
+          <w:rFonts w:ascii="Times New Roman" w:hAnsi="Times New Roman"/>
+          <w:b/>
+          <w:color w:val="FF0000"/>
+          <w:sz w:val="20"/>
+          <w:szCs w:val="20"/>
+          <w:highlight w:val="yellow"/>
+        </w:rPr>
         <w:t>.</w:t>
       </w:r>
     </w:p>
@@ -3810,7 +3872,6 @@
           <w:rFonts w:ascii="Times New Roman" w:hAnsi="Times New Roman"/>
           <w:sz w:val="20"/>
           <w:szCs w:val="20"/>
-          <w:highlight w:val="yellow"/>
         </w:rPr>
         <w:t>CCO_eCoaching_EmployeeHierarchy_Load_Tables_Create.sql</w:t>
       </w:r>
@@ -4119,530 +4180,575 @@
         <w:rPr>
           <w:rFonts w:ascii="Times New Roman" w:hAnsi="Times New Roman"/>
           <w:b/>
-          <w:sz w:val="20"/>
-          <w:szCs w:val="20"/>
-        </w:rPr>
-      </w:pPr>
-      <w:r>
-        <w:rPr>
-          <w:rFonts w:ascii="Times New Roman" w:hAnsi="Times New Roman"/>
-          <w:b/>
+          <w:color w:val="FF0000"/>
+          <w:sz w:val="20"/>
+          <w:szCs w:val="20"/>
+          <w:highlight w:val="lightGray"/>
+        </w:rPr>
+      </w:pPr>
+      <w:r>
+        <w:rPr>
+          <w:rFonts w:ascii="Times New Roman" w:hAnsi="Times New Roman"/>
+          <w:b/>
+          <w:color w:val="FF0000"/>
+          <w:sz w:val="20"/>
+          <w:szCs w:val="20"/>
+          <w:highlight w:val="lightGray"/>
+        </w:rPr>
+        <w:t xml:space="preserve">No </w:t>
+      </w:r>
+      <w:r>
+        <w:rPr>
+          <w:rFonts w:ascii="Times New Roman" w:hAnsi="Times New Roman"/>
+          <w:b/>
+          <w:color w:val="FF0000"/>
+          <w:sz w:val="20"/>
+          <w:szCs w:val="20"/>
+          <w:highlight w:val="lightGray"/>
+        </w:rPr>
+        <w:t xml:space="preserve">Stored </w:t>
+      </w:r>
+      <w:r>
+        <w:rPr>
+          <w:rFonts w:ascii="Times New Roman" w:hAnsi="Times New Roman"/>
+          <w:b/>
+          <w:color w:val="FF0000"/>
+          <w:sz w:val="20"/>
+          <w:szCs w:val="20"/>
+          <w:highlight w:val="lightGray"/>
+        </w:rPr>
+        <w:t>procedures</w:t>
+      </w:r>
+      <w:r>
+        <w:rPr>
+          <w:rFonts w:ascii="Times New Roman" w:hAnsi="Times New Roman"/>
+          <w:b/>
+          <w:color w:val="FF0000"/>
+          <w:sz w:val="20"/>
+          <w:szCs w:val="20"/>
+          <w:highlight w:val="lightGray"/>
+        </w:rPr>
+        <w:t xml:space="preserve"> affected</w:t>
+      </w:r>
+      <w:r>
+        <w:rPr>
+          <w:rFonts w:ascii="Times New Roman" w:hAnsi="Times New Roman"/>
+          <w:b/>
+          <w:color w:val="FF0000"/>
+          <w:sz w:val="20"/>
+          <w:szCs w:val="20"/>
+          <w:highlight w:val="lightGray"/>
+        </w:rPr>
+        <w:t xml:space="preserve"> </w:t>
+      </w:r>
+      <w:r>
+        <w:rPr>
+          <w:rFonts w:ascii="Times New Roman" w:hAnsi="Times New Roman"/>
+          <w:b/>
+          <w:color w:val="FF0000"/>
+          <w:sz w:val="20"/>
+          <w:szCs w:val="20"/>
+          <w:highlight w:val="lightGray"/>
+        </w:rPr>
+        <w:t>for this work item.</w:t>
+      </w:r>
+    </w:p>
+    <w:p>
+      <w:pPr>
+        <w:pStyle w:val="NoSpacing"/>
+        <w:rPr>
+          <w:rFonts w:ascii="Times New Roman" w:hAnsi="Times New Roman"/>
           <w:sz w:val="20"/>
           <w:szCs w:val="20"/>
           <w:highlight w:val="green"/>
         </w:rPr>
-        <w:t xml:space="preserve">Stored </w:t>
-      </w:r>
-      <w:r>
-        <w:rPr>
-          <w:rFonts w:ascii="Times New Roman" w:hAnsi="Times New Roman"/>
-          <w:b/>
-          <w:sz w:val="20"/>
-          <w:szCs w:val="20"/>
-          <w:highlight w:val="green"/>
-        </w:rPr>
-        <w:t>procedures</w:t>
-      </w:r>
-      <w:r>
-        <w:rPr>
-          <w:rFonts w:ascii="Times New Roman" w:hAnsi="Times New Roman"/>
-          <w:b/>
-          <w:sz w:val="20"/>
-          <w:szCs w:val="20"/>
-          <w:highlight w:val="green"/>
-        </w:rPr>
-        <w:t xml:space="preserve"> affected</w:t>
-      </w:r>
-      <w:r>
-        <w:rPr>
-          <w:rFonts w:ascii="Times New Roman" w:hAnsi="Times New Roman"/>
-          <w:b/>
-          <w:sz w:val="20"/>
-          <w:szCs w:val="20"/>
-          <w:highlight w:val="green"/>
+      </w:pPr>
+    </w:p>
+    <w:p>
+      <w:pPr>
+        <w:pStyle w:val="NoSpacing"/>
+        <w:rPr>
+          <w:rFonts w:ascii="Times New Roman" w:hAnsi="Times New Roman"/>
+          <w:b/>
+          <w:sz w:val="20"/>
+          <w:szCs w:val="20"/>
+        </w:rPr>
+      </w:pPr>
+      <w:r>
+        <w:rPr>
+          <w:rFonts w:ascii="Times New Roman" w:hAnsi="Times New Roman"/>
+          <w:b/>
+          <w:sz w:val="20"/>
+          <w:szCs w:val="20"/>
+        </w:rPr>
+        <w:t>--Admin tool</w:t>
+      </w:r>
+    </w:p>
+    <w:p>
+      <w:pPr>
+        <w:pStyle w:val="NoSpacing"/>
+        <w:rPr>
+          <w:rFonts w:ascii="Times New Roman" w:hAnsi="Times New Roman"/>
+          <w:sz w:val="20"/>
+          <w:szCs w:val="20"/>
+        </w:rPr>
+      </w:pPr>
+      <w:proofErr w:type="spellStart"/>
+      <w:r>
+        <w:rPr>
+          <w:rFonts w:ascii="Times New Roman" w:hAnsi="Times New Roman"/>
+          <w:sz w:val="20"/>
+          <w:szCs w:val="20"/>
+        </w:rPr>
+        <w:t>sp_AT_Check_Entitlements.sql</w:t>
+      </w:r>
+      <w:proofErr w:type="spellEnd"/>
+    </w:p>
+    <w:p>
+      <w:pPr>
+        <w:pStyle w:val="NoSpacing"/>
+        <w:rPr>
+          <w:rFonts w:ascii="Times New Roman" w:hAnsi="Times New Roman"/>
+          <w:sz w:val="20"/>
+          <w:szCs w:val="20"/>
+        </w:rPr>
+      </w:pPr>
+      <w:proofErr w:type="spellStart"/>
+      <w:r>
+        <w:rPr>
+          <w:rFonts w:ascii="Times New Roman" w:hAnsi="Times New Roman"/>
+          <w:sz w:val="20"/>
+          <w:szCs w:val="20"/>
+        </w:rPr>
+        <w:t>sp_AT_Coaching_Inactivation_Reactivation.sql</w:t>
+      </w:r>
+      <w:proofErr w:type="spellEnd"/>
+    </w:p>
+    <w:p>
+      <w:pPr>
+        <w:pStyle w:val="NoSpacing"/>
+        <w:rPr>
+          <w:rFonts w:ascii="Times New Roman" w:hAnsi="Times New Roman"/>
+          <w:sz w:val="20"/>
+          <w:szCs w:val="20"/>
+        </w:rPr>
+      </w:pPr>
+      <w:proofErr w:type="spellStart"/>
+      <w:r>
+        <w:rPr>
+          <w:rFonts w:ascii="Times New Roman" w:hAnsi="Times New Roman"/>
+          <w:sz w:val="20"/>
+          <w:szCs w:val="20"/>
+        </w:rPr>
+        <w:t>sp_AT_Coaching_Reassignment.sql</w:t>
+      </w:r>
+      <w:proofErr w:type="spellEnd"/>
+    </w:p>
+    <w:p>
+      <w:pPr>
+        <w:pStyle w:val="NoSpacing"/>
+        <w:rPr>
+          <w:rFonts w:ascii="Times New Roman" w:hAnsi="Times New Roman"/>
+          <w:sz w:val="20"/>
+          <w:szCs w:val="20"/>
+        </w:rPr>
+      </w:pPr>
+      <w:proofErr w:type="spellStart"/>
+      <w:r>
+        <w:rPr>
+          <w:rFonts w:ascii="Times New Roman" w:hAnsi="Times New Roman"/>
+          <w:sz w:val="20"/>
+          <w:szCs w:val="20"/>
+        </w:rPr>
+        <w:t>sp_AT_Populate_User.sql</w:t>
+      </w:r>
+      <w:proofErr w:type="spellEnd"/>
+    </w:p>
+    <w:p>
+      <w:pPr>
+        <w:pStyle w:val="NoSpacing"/>
+        <w:rPr>
+          <w:rFonts w:ascii="Times New Roman" w:hAnsi="Times New Roman"/>
+          <w:sz w:val="20"/>
+          <w:szCs w:val="20"/>
+        </w:rPr>
+      </w:pPr>
+      <w:proofErr w:type="spellStart"/>
+      <w:r>
+        <w:rPr>
+          <w:rFonts w:ascii="Times New Roman" w:hAnsi="Times New Roman"/>
+          <w:sz w:val="20"/>
+          <w:szCs w:val="20"/>
+        </w:rPr>
+        <w:t>sp_AT_Select_Action_Reasons.sql</w:t>
+      </w:r>
+      <w:proofErr w:type="spellEnd"/>
+    </w:p>
+    <w:p>
+      <w:pPr>
+        <w:pStyle w:val="NoSpacing"/>
+        <w:rPr>
+          <w:rFonts w:ascii="Times New Roman" w:hAnsi="Times New Roman"/>
+          <w:sz w:val="20"/>
+          <w:szCs w:val="20"/>
+        </w:rPr>
+      </w:pPr>
+      <w:proofErr w:type="spellStart"/>
+      <w:r>
+        <w:rPr>
+          <w:rFonts w:ascii="Times New Roman" w:hAnsi="Times New Roman"/>
+          <w:sz w:val="20"/>
+          <w:szCs w:val="20"/>
+        </w:rPr>
+        <w:t>sp_AT_Select_Employees_Coaching_Inactivation_Reactivation.sql</w:t>
+      </w:r>
+      <w:proofErr w:type="spellEnd"/>
+    </w:p>
+    <w:p>
+      <w:pPr>
+        <w:pStyle w:val="NoSpacing"/>
+        <w:rPr>
+          <w:rFonts w:ascii="Times New Roman" w:hAnsi="Times New Roman"/>
+          <w:sz w:val="20"/>
+          <w:szCs w:val="20"/>
+        </w:rPr>
+      </w:pPr>
+      <w:proofErr w:type="spellStart"/>
+      <w:r>
+        <w:rPr>
+          <w:rFonts w:ascii="Times New Roman" w:hAnsi="Times New Roman"/>
+          <w:sz w:val="20"/>
+          <w:szCs w:val="20"/>
+        </w:rPr>
+        <w:t>sp_AT_Select_Employees_Inactivation_Reactivation.sql</w:t>
+      </w:r>
+      <w:proofErr w:type="spellEnd"/>
+    </w:p>
+    <w:p>
+      <w:pPr>
+        <w:pStyle w:val="NoSpacing"/>
+        <w:rPr>
+          <w:rFonts w:ascii="Times New Roman" w:hAnsi="Times New Roman"/>
+          <w:sz w:val="20"/>
+          <w:szCs w:val="20"/>
+        </w:rPr>
+      </w:pPr>
+      <w:proofErr w:type="spellStart"/>
+      <w:r>
+        <w:rPr>
+          <w:rFonts w:ascii="Times New Roman" w:hAnsi="Times New Roman"/>
+          <w:sz w:val="20"/>
+          <w:szCs w:val="20"/>
+        </w:rPr>
+        <w:t>sp_AT_Select_Employees_Warning_Inactivation_Reactivation.sql</w:t>
+      </w:r>
+      <w:proofErr w:type="spellEnd"/>
+    </w:p>
+    <w:p>
+      <w:pPr>
+        <w:pStyle w:val="NoSpacing"/>
+        <w:rPr>
+          <w:rFonts w:ascii="Times New Roman" w:hAnsi="Times New Roman"/>
+          <w:sz w:val="20"/>
+          <w:szCs w:val="20"/>
+        </w:rPr>
+      </w:pPr>
+      <w:proofErr w:type="spellStart"/>
+      <w:r>
+        <w:rPr>
+          <w:rFonts w:ascii="Times New Roman" w:hAnsi="Times New Roman"/>
+          <w:sz w:val="20"/>
+          <w:szCs w:val="20"/>
+        </w:rPr>
+        <w:t>sp_AT_Select_Logs_Inactivation_Reactivation.sql</w:t>
+      </w:r>
+      <w:proofErr w:type="spellEnd"/>
+    </w:p>
+    <w:p>
+      <w:pPr>
+        <w:pStyle w:val="NoSpacing"/>
+        <w:rPr>
+          <w:rFonts w:ascii="Times New Roman" w:hAnsi="Times New Roman"/>
+          <w:sz w:val="20"/>
+          <w:szCs w:val="20"/>
+        </w:rPr>
+      </w:pPr>
+      <w:proofErr w:type="spellStart"/>
+      <w:r>
+        <w:rPr>
+          <w:rFonts w:ascii="Times New Roman" w:hAnsi="Times New Roman"/>
+          <w:sz w:val="20"/>
+          <w:szCs w:val="20"/>
+        </w:rPr>
+        <w:t>sp_AT_Select_Logs_Reassign.sql</w:t>
+      </w:r>
+      <w:proofErr w:type="spellEnd"/>
+    </w:p>
+    <w:p>
+      <w:pPr>
+        <w:pStyle w:val="NoSpacing"/>
+        <w:rPr>
+          <w:rFonts w:ascii="Times New Roman" w:hAnsi="Times New Roman"/>
+          <w:sz w:val="20"/>
+          <w:szCs w:val="20"/>
+        </w:rPr>
+      </w:pPr>
+      <w:proofErr w:type="spellStart"/>
+      <w:r>
+        <w:rPr>
+          <w:rFonts w:ascii="Times New Roman" w:hAnsi="Times New Roman"/>
+          <w:sz w:val="20"/>
+          <w:szCs w:val="20"/>
+        </w:rPr>
+        <w:t>sp_AT_Select_Modules_By_LanID.sql</w:t>
+      </w:r>
+      <w:proofErr w:type="spellEnd"/>
+    </w:p>
+    <w:p>
+      <w:pPr>
+        <w:pStyle w:val="NoSpacing"/>
+        <w:rPr>
+          <w:rFonts w:ascii="Times New Roman" w:hAnsi="Times New Roman"/>
+          <w:sz w:val="20"/>
+          <w:szCs w:val="20"/>
+        </w:rPr>
+      </w:pPr>
+      <w:proofErr w:type="spellStart"/>
+      <w:r>
+        <w:rPr>
+          <w:rFonts w:ascii="Times New Roman" w:hAnsi="Times New Roman"/>
+          <w:sz w:val="20"/>
+          <w:szCs w:val="20"/>
+        </w:rPr>
+        <w:t>sp_AT_Select_ReassignFrom_Users.sql</w:t>
+      </w:r>
+      <w:proofErr w:type="spellEnd"/>
+    </w:p>
+    <w:p>
+      <w:pPr>
+        <w:pStyle w:val="NoSpacing"/>
+        <w:rPr>
+          <w:rFonts w:ascii="Times New Roman" w:hAnsi="Times New Roman"/>
+          <w:sz w:val="20"/>
+          <w:szCs w:val="20"/>
+        </w:rPr>
+      </w:pPr>
+      <w:proofErr w:type="spellStart"/>
+      <w:r>
+        <w:rPr>
+          <w:rFonts w:ascii="Times New Roman" w:hAnsi="Times New Roman"/>
+          <w:sz w:val="20"/>
+          <w:szCs w:val="20"/>
+        </w:rPr>
+        <w:t>sp_AT_Select_ReassignTo_Users.sql</w:t>
+      </w:r>
+      <w:proofErr w:type="spellEnd"/>
+    </w:p>
+    <w:p>
+      <w:pPr>
+        <w:pStyle w:val="NoSpacing"/>
+        <w:rPr>
+          <w:rFonts w:ascii="Times New Roman" w:hAnsi="Times New Roman"/>
+          <w:sz w:val="20"/>
+          <w:szCs w:val="20"/>
+        </w:rPr>
+      </w:pPr>
+      <w:proofErr w:type="spellStart"/>
+      <w:r>
+        <w:rPr>
+          <w:rFonts w:ascii="Times New Roman" w:hAnsi="Times New Roman"/>
+          <w:sz w:val="20"/>
+          <w:szCs w:val="20"/>
+        </w:rPr>
+        <w:t>sp_AT_Select_Roles_By_User.sql</w:t>
+      </w:r>
+      <w:proofErr w:type="spellEnd"/>
+    </w:p>
+    <w:p>
+      <w:pPr>
+        <w:pStyle w:val="NoSpacing"/>
+        <w:rPr>
+          <w:rFonts w:ascii="Times New Roman" w:hAnsi="Times New Roman"/>
+          <w:sz w:val="20"/>
+          <w:szCs w:val="20"/>
+        </w:rPr>
+      </w:pPr>
+      <w:proofErr w:type="spellStart"/>
+      <w:r>
+        <w:rPr>
+          <w:rFonts w:ascii="Times New Roman" w:hAnsi="Times New Roman"/>
+          <w:sz w:val="20"/>
+          <w:szCs w:val="20"/>
+        </w:rPr>
+        <w:t>sp_AT_Select_Status_By_Module.sql</w:t>
+      </w:r>
+      <w:proofErr w:type="spellEnd"/>
+    </w:p>
+    <w:p>
+      <w:pPr>
+        <w:pStyle w:val="NoSpacing"/>
+        <w:rPr>
+          <w:rFonts w:ascii="Times New Roman" w:hAnsi="Times New Roman"/>
+          <w:sz w:val="20"/>
+          <w:szCs w:val="20"/>
+        </w:rPr>
+      </w:pPr>
+      <w:proofErr w:type="spellStart"/>
+      <w:r>
+        <w:rPr>
+          <w:rFonts w:ascii="Times New Roman" w:hAnsi="Times New Roman"/>
+          <w:sz w:val="20"/>
+          <w:szCs w:val="20"/>
+        </w:rPr>
+        <w:t>sp_AT_Warning_Inactivation_Reactivation.sql</w:t>
+      </w:r>
+      <w:proofErr w:type="spellEnd"/>
+    </w:p>
+    <w:p>
+      <w:pPr>
+        <w:pStyle w:val="NoSpacing"/>
+        <w:rPr>
+          <w:rFonts w:ascii="Times New Roman" w:hAnsi="Times New Roman"/>
+          <w:sz w:val="20"/>
+          <w:szCs w:val="20"/>
+        </w:rPr>
+      </w:pPr>
+    </w:p>
+    <w:p>
+      <w:pPr>
+        <w:pStyle w:val="NoSpacing"/>
+        <w:rPr>
+          <w:rFonts w:ascii="Times New Roman" w:hAnsi="Times New Roman"/>
+          <w:b/>
+          <w:sz w:val="20"/>
+          <w:szCs w:val="20"/>
+        </w:rPr>
+      </w:pPr>
+      <w:r>
+        <w:rPr>
+          <w:rFonts w:ascii="Times New Roman" w:hAnsi="Times New Roman"/>
+          <w:b/>
+          <w:sz w:val="20"/>
+          <w:szCs w:val="20"/>
+        </w:rPr>
+        <w:t>--Date Dim</w:t>
+      </w:r>
+    </w:p>
+    <w:p>
+      <w:pPr>
+        <w:pStyle w:val="NoSpacing"/>
+        <w:rPr>
+          <w:rFonts w:ascii="Times New Roman" w:hAnsi="Times New Roman"/>
+          <w:sz w:val="20"/>
+          <w:szCs w:val="20"/>
+        </w:rPr>
+      </w:pPr>
+      <w:proofErr w:type="spellStart"/>
+      <w:r>
+        <w:rPr>
+          <w:rFonts w:ascii="Times New Roman" w:hAnsi="Times New Roman"/>
+          <w:sz w:val="20"/>
+          <w:szCs w:val="20"/>
+        </w:rPr>
+        <w:t>sp_Dim_Date_Add_Date_Range</w:t>
+      </w:r>
+      <w:proofErr w:type="spellEnd"/>
+    </w:p>
+    <w:p>
+      <w:pPr>
+        <w:pStyle w:val="NoSpacing"/>
+        <w:rPr>
+          <w:rFonts w:ascii="Times New Roman" w:hAnsi="Times New Roman"/>
+          <w:sz w:val="20"/>
+          <w:szCs w:val="20"/>
+        </w:rPr>
+      </w:pPr>
+      <w:proofErr w:type="spellStart"/>
+      <w:r>
+        <w:rPr>
+          <w:rFonts w:ascii="Times New Roman" w:hAnsi="Times New Roman"/>
+          <w:sz w:val="20"/>
+          <w:szCs w:val="20"/>
+        </w:rPr>
+        <w:t>sp_Dim_Date_Add_Unknown_Row</w:t>
+      </w:r>
+      <w:proofErr w:type="spellEnd"/>
+    </w:p>
+    <w:p>
+      <w:pPr>
+        <w:pStyle w:val="NoSpacing"/>
+        <w:rPr>
+          <w:rFonts w:ascii="Times New Roman" w:hAnsi="Times New Roman"/>
+          <w:sz w:val="20"/>
+          <w:szCs w:val="20"/>
+        </w:rPr>
+      </w:pPr>
+    </w:p>
+    <w:p>
+      <w:pPr>
+        <w:pStyle w:val="NoSpacing"/>
+        <w:rPr>
+          <w:rFonts w:ascii="Times New Roman" w:hAnsi="Times New Roman"/>
+          <w:b/>
+          <w:sz w:val="20"/>
+          <w:szCs w:val="20"/>
+        </w:rPr>
+      </w:pPr>
+      <w:r>
+        <w:rPr>
+          <w:rFonts w:ascii="Times New Roman" w:hAnsi="Times New Roman"/>
+          <w:b/>
+          <w:sz w:val="20"/>
+          <w:szCs w:val="20"/>
+        </w:rPr>
+        <w:t>--Employee Hierarchy</w:t>
+      </w:r>
+    </w:p>
+    <w:p>
+      <w:pPr>
+        <w:pStyle w:val="NoSpacing"/>
+        <w:rPr>
+          <w:rFonts w:ascii="Times New Roman" w:hAnsi="Times New Roman"/>
+          <w:sz w:val="20"/>
+          <w:szCs w:val="20"/>
+        </w:rPr>
+      </w:pPr>
+      <w:proofErr w:type="spellStart"/>
+      <w:r>
+        <w:rPr>
+          <w:rFonts w:ascii="Times New Roman" w:hAnsi="Times New Roman"/>
+          <w:sz w:val="20"/>
+          <w:szCs w:val="20"/>
+        </w:rPr>
+        <w:t>sp_Update_Employee_Hierarchy_Stage</w:t>
+      </w:r>
+      <w:proofErr w:type="spellEnd"/>
+      <w:r>
+        <w:rPr>
+          <w:rFonts w:ascii="Times New Roman" w:hAnsi="Times New Roman"/>
+          <w:sz w:val="20"/>
+          <w:szCs w:val="20"/>
         </w:rPr>
         <w:t xml:space="preserve"> </w:t>
       </w:r>
-      <w:r>
-        <w:rPr>
-          <w:rFonts w:ascii="Times New Roman" w:hAnsi="Times New Roman"/>
-          <w:b/>
-          <w:sz w:val="20"/>
-          <w:szCs w:val="20"/>
-          <w:highlight w:val="green"/>
-        </w:rPr>
-        <w:t>for this work item.</w:t>
-      </w:r>
-    </w:p>
-    <w:p>
-      <w:pPr>
-        <w:pStyle w:val="NoSpacing"/>
-        <w:rPr>
-          <w:rFonts w:ascii="Times New Roman" w:hAnsi="Times New Roman"/>
-          <w:sz w:val="20"/>
-          <w:szCs w:val="20"/>
-          <w:highlight w:val="green"/>
-        </w:rPr>
-      </w:pPr>
-    </w:p>
-    <w:p>
-      <w:pPr>
-        <w:pStyle w:val="NoSpacing"/>
-        <w:rPr>
-          <w:rFonts w:ascii="Times New Roman" w:hAnsi="Times New Roman"/>
-          <w:b/>
-          <w:sz w:val="20"/>
-          <w:szCs w:val="20"/>
-        </w:rPr>
-      </w:pPr>
-      <w:r>
-        <w:rPr>
-          <w:rFonts w:ascii="Times New Roman" w:hAnsi="Times New Roman"/>
-          <w:b/>
-          <w:sz w:val="20"/>
-          <w:szCs w:val="20"/>
-        </w:rPr>
-        <w:t>--Admin tool</w:t>
-      </w:r>
-    </w:p>
-    <w:p>
-      <w:pPr>
-        <w:pStyle w:val="NoSpacing"/>
-        <w:rPr>
-          <w:rFonts w:ascii="Times New Roman" w:hAnsi="Times New Roman"/>
-          <w:sz w:val="20"/>
-          <w:szCs w:val="20"/>
-        </w:rPr>
-      </w:pPr>
-      <w:proofErr w:type="spellStart"/>
-      <w:r>
-        <w:rPr>
-          <w:rFonts w:ascii="Times New Roman" w:hAnsi="Times New Roman"/>
-          <w:sz w:val="20"/>
-          <w:szCs w:val="20"/>
-        </w:rPr>
-        <w:t>sp_AT_Check_Entitlements.sql</w:t>
-      </w:r>
-      <w:proofErr w:type="spellEnd"/>
-    </w:p>
-    <w:p>
-      <w:pPr>
-        <w:pStyle w:val="NoSpacing"/>
-        <w:rPr>
-          <w:rFonts w:ascii="Times New Roman" w:hAnsi="Times New Roman"/>
-          <w:sz w:val="20"/>
-          <w:szCs w:val="20"/>
-        </w:rPr>
-      </w:pPr>
-      <w:proofErr w:type="spellStart"/>
-      <w:r>
-        <w:rPr>
-          <w:rFonts w:ascii="Times New Roman" w:hAnsi="Times New Roman"/>
-          <w:sz w:val="20"/>
-          <w:szCs w:val="20"/>
-        </w:rPr>
-        <w:t>sp_AT_Coaching_Inactivation_Reactivation.sql</w:t>
-      </w:r>
-      <w:proofErr w:type="spellEnd"/>
-    </w:p>
-    <w:p>
-      <w:pPr>
-        <w:pStyle w:val="NoSpacing"/>
-        <w:rPr>
-          <w:rFonts w:ascii="Times New Roman" w:hAnsi="Times New Roman"/>
-          <w:sz w:val="20"/>
-          <w:szCs w:val="20"/>
-        </w:rPr>
-      </w:pPr>
-      <w:proofErr w:type="spellStart"/>
-      <w:r>
-        <w:rPr>
-          <w:rFonts w:ascii="Times New Roman" w:hAnsi="Times New Roman"/>
-          <w:sz w:val="20"/>
-          <w:szCs w:val="20"/>
-        </w:rPr>
-        <w:t>sp_AT_Coaching_Reassignment.sql</w:t>
-      </w:r>
-      <w:proofErr w:type="spellEnd"/>
-    </w:p>
-    <w:p>
-      <w:pPr>
-        <w:pStyle w:val="NoSpacing"/>
-        <w:rPr>
-          <w:rFonts w:ascii="Times New Roman" w:hAnsi="Times New Roman"/>
-          <w:sz w:val="20"/>
-          <w:szCs w:val="20"/>
-        </w:rPr>
-      </w:pPr>
-      <w:proofErr w:type="spellStart"/>
-      <w:r>
-        <w:rPr>
-          <w:rFonts w:ascii="Times New Roman" w:hAnsi="Times New Roman"/>
-          <w:sz w:val="20"/>
-          <w:szCs w:val="20"/>
-        </w:rPr>
-        <w:t>sp_AT_Populate_User.sql</w:t>
-      </w:r>
-      <w:proofErr w:type="spellEnd"/>
-    </w:p>
-    <w:p>
-      <w:pPr>
-        <w:pStyle w:val="NoSpacing"/>
-        <w:rPr>
-          <w:rFonts w:ascii="Times New Roman" w:hAnsi="Times New Roman"/>
-          <w:sz w:val="20"/>
-          <w:szCs w:val="20"/>
-        </w:rPr>
-      </w:pPr>
-      <w:proofErr w:type="spellStart"/>
-      <w:r>
-        <w:rPr>
-          <w:rFonts w:ascii="Times New Roman" w:hAnsi="Times New Roman"/>
-          <w:sz w:val="20"/>
-          <w:szCs w:val="20"/>
-        </w:rPr>
-        <w:t>sp_AT_Select_Action_Reasons.sql</w:t>
-      </w:r>
-      <w:proofErr w:type="spellEnd"/>
-    </w:p>
-    <w:p>
-      <w:pPr>
-        <w:pStyle w:val="NoSpacing"/>
-        <w:rPr>
-          <w:rFonts w:ascii="Times New Roman" w:hAnsi="Times New Roman"/>
-          <w:sz w:val="20"/>
-          <w:szCs w:val="20"/>
-        </w:rPr>
-      </w:pPr>
-      <w:proofErr w:type="spellStart"/>
-      <w:r>
-        <w:rPr>
-          <w:rFonts w:ascii="Times New Roman" w:hAnsi="Times New Roman"/>
-          <w:sz w:val="20"/>
-          <w:szCs w:val="20"/>
-        </w:rPr>
-        <w:t>sp_AT_Select_Employees_Coaching_Inactivation_Reactivation.sql</w:t>
-      </w:r>
-      <w:proofErr w:type="spellEnd"/>
-    </w:p>
-    <w:p>
-      <w:pPr>
-        <w:pStyle w:val="NoSpacing"/>
-        <w:rPr>
-          <w:rFonts w:ascii="Times New Roman" w:hAnsi="Times New Roman"/>
-          <w:sz w:val="20"/>
-          <w:szCs w:val="20"/>
-        </w:rPr>
-      </w:pPr>
-      <w:proofErr w:type="spellStart"/>
-      <w:r>
-        <w:rPr>
-          <w:rFonts w:ascii="Times New Roman" w:hAnsi="Times New Roman"/>
-          <w:sz w:val="20"/>
-          <w:szCs w:val="20"/>
-        </w:rPr>
-        <w:t>sp_AT_Select_Employees_Inactivation_Reactivation.sql</w:t>
-      </w:r>
-      <w:proofErr w:type="spellEnd"/>
-    </w:p>
-    <w:p>
-      <w:pPr>
-        <w:pStyle w:val="NoSpacing"/>
-        <w:rPr>
-          <w:rFonts w:ascii="Times New Roman" w:hAnsi="Times New Roman"/>
-          <w:sz w:val="20"/>
-          <w:szCs w:val="20"/>
-        </w:rPr>
-      </w:pPr>
-      <w:proofErr w:type="spellStart"/>
-      <w:r>
-        <w:rPr>
-          <w:rFonts w:ascii="Times New Roman" w:hAnsi="Times New Roman"/>
-          <w:sz w:val="20"/>
-          <w:szCs w:val="20"/>
-        </w:rPr>
-        <w:t>sp_AT_Select_Employees_Warning_Inactivation_Reactivation.sql</w:t>
-      </w:r>
-      <w:proofErr w:type="spellEnd"/>
-    </w:p>
-    <w:p>
-      <w:pPr>
-        <w:pStyle w:val="NoSpacing"/>
-        <w:rPr>
-          <w:rFonts w:ascii="Times New Roman" w:hAnsi="Times New Roman"/>
-          <w:sz w:val="20"/>
-          <w:szCs w:val="20"/>
-        </w:rPr>
-      </w:pPr>
-      <w:proofErr w:type="spellStart"/>
-      <w:r>
-        <w:rPr>
-          <w:rFonts w:ascii="Times New Roman" w:hAnsi="Times New Roman"/>
-          <w:sz w:val="20"/>
-          <w:szCs w:val="20"/>
-        </w:rPr>
-        <w:t>sp_AT_Select_Logs_Inactivation_Reactivation.sql</w:t>
-      </w:r>
-      <w:proofErr w:type="spellEnd"/>
-    </w:p>
-    <w:p>
-      <w:pPr>
-        <w:pStyle w:val="NoSpacing"/>
-        <w:rPr>
-          <w:rFonts w:ascii="Times New Roman" w:hAnsi="Times New Roman"/>
-          <w:sz w:val="20"/>
-          <w:szCs w:val="20"/>
-        </w:rPr>
-      </w:pPr>
-      <w:proofErr w:type="spellStart"/>
-      <w:r>
-        <w:rPr>
-          <w:rFonts w:ascii="Times New Roman" w:hAnsi="Times New Roman"/>
-          <w:sz w:val="20"/>
-          <w:szCs w:val="20"/>
-        </w:rPr>
-        <w:t>sp_AT_Select_Logs_Reassign.sql</w:t>
-      </w:r>
-      <w:proofErr w:type="spellEnd"/>
-    </w:p>
-    <w:p>
-      <w:pPr>
-        <w:pStyle w:val="NoSpacing"/>
-        <w:rPr>
-          <w:rFonts w:ascii="Times New Roman" w:hAnsi="Times New Roman"/>
-          <w:sz w:val="20"/>
-          <w:szCs w:val="20"/>
-        </w:rPr>
-      </w:pPr>
-      <w:proofErr w:type="spellStart"/>
-      <w:r>
-        <w:rPr>
-          <w:rFonts w:ascii="Times New Roman" w:hAnsi="Times New Roman"/>
-          <w:sz w:val="20"/>
-          <w:szCs w:val="20"/>
-        </w:rPr>
-        <w:t>sp_AT_Select_Modules_By_LanID.sql</w:t>
-      </w:r>
-      <w:proofErr w:type="spellEnd"/>
-    </w:p>
-    <w:p>
-      <w:pPr>
-        <w:pStyle w:val="NoSpacing"/>
-        <w:rPr>
-          <w:rFonts w:ascii="Times New Roman" w:hAnsi="Times New Roman"/>
-          <w:sz w:val="20"/>
-          <w:szCs w:val="20"/>
-        </w:rPr>
-      </w:pPr>
-      <w:proofErr w:type="spellStart"/>
-      <w:r>
-        <w:rPr>
-          <w:rFonts w:ascii="Times New Roman" w:hAnsi="Times New Roman"/>
-          <w:sz w:val="20"/>
-          <w:szCs w:val="20"/>
-        </w:rPr>
-        <w:t>sp_AT_Select_ReassignFrom_Users.sql</w:t>
-      </w:r>
-      <w:proofErr w:type="spellEnd"/>
-    </w:p>
-    <w:p>
-      <w:pPr>
-        <w:pStyle w:val="NoSpacing"/>
-        <w:rPr>
-          <w:rFonts w:ascii="Times New Roman" w:hAnsi="Times New Roman"/>
-          <w:sz w:val="20"/>
-          <w:szCs w:val="20"/>
-        </w:rPr>
-      </w:pPr>
-      <w:proofErr w:type="spellStart"/>
-      <w:r>
-        <w:rPr>
-          <w:rFonts w:ascii="Times New Roman" w:hAnsi="Times New Roman"/>
-          <w:sz w:val="20"/>
-          <w:szCs w:val="20"/>
-        </w:rPr>
-        <w:t>sp_AT_Select_ReassignTo_Users.sql</w:t>
-      </w:r>
-      <w:proofErr w:type="spellEnd"/>
-    </w:p>
-    <w:p>
-      <w:pPr>
-        <w:pStyle w:val="NoSpacing"/>
-        <w:rPr>
-          <w:rFonts w:ascii="Times New Roman" w:hAnsi="Times New Roman"/>
-          <w:sz w:val="20"/>
-          <w:szCs w:val="20"/>
-        </w:rPr>
-      </w:pPr>
-      <w:proofErr w:type="spellStart"/>
-      <w:r>
-        <w:rPr>
-          <w:rFonts w:ascii="Times New Roman" w:hAnsi="Times New Roman"/>
-          <w:sz w:val="20"/>
-          <w:szCs w:val="20"/>
-        </w:rPr>
-        <w:t>sp_AT_Select_Roles_By_User.sql</w:t>
-      </w:r>
-      <w:proofErr w:type="spellEnd"/>
-    </w:p>
-    <w:p>
-      <w:pPr>
-        <w:pStyle w:val="NoSpacing"/>
-        <w:rPr>
-          <w:rFonts w:ascii="Times New Roman" w:hAnsi="Times New Roman"/>
-          <w:sz w:val="20"/>
-          <w:szCs w:val="20"/>
-        </w:rPr>
-      </w:pPr>
-      <w:proofErr w:type="spellStart"/>
-      <w:r>
-        <w:rPr>
-          <w:rFonts w:ascii="Times New Roman" w:hAnsi="Times New Roman"/>
-          <w:sz w:val="20"/>
-          <w:szCs w:val="20"/>
-        </w:rPr>
-        <w:t>sp_AT_Select_Status_By_Module.sql</w:t>
-      </w:r>
-      <w:proofErr w:type="spellEnd"/>
-    </w:p>
-    <w:p>
-      <w:pPr>
-        <w:pStyle w:val="NoSpacing"/>
-        <w:rPr>
-          <w:rFonts w:ascii="Times New Roman" w:hAnsi="Times New Roman"/>
-          <w:sz w:val="20"/>
-          <w:szCs w:val="20"/>
-        </w:rPr>
-      </w:pPr>
-      <w:proofErr w:type="spellStart"/>
-      <w:r>
-        <w:rPr>
-          <w:rFonts w:ascii="Times New Roman" w:hAnsi="Times New Roman"/>
-          <w:sz w:val="20"/>
-          <w:szCs w:val="20"/>
-        </w:rPr>
-        <w:t>sp_AT_Warning_Inactivation_Reactivation.sql</w:t>
-      </w:r>
-      <w:proofErr w:type="spellEnd"/>
-    </w:p>
-    <w:p>
-      <w:pPr>
-        <w:pStyle w:val="NoSpacing"/>
-        <w:rPr>
-          <w:rFonts w:ascii="Times New Roman" w:hAnsi="Times New Roman"/>
-          <w:sz w:val="20"/>
-          <w:szCs w:val="20"/>
-        </w:rPr>
-      </w:pPr>
-    </w:p>
-    <w:p>
-      <w:pPr>
-        <w:pStyle w:val="NoSpacing"/>
-        <w:rPr>
-          <w:rFonts w:ascii="Times New Roman" w:hAnsi="Times New Roman"/>
-          <w:b/>
-          <w:sz w:val="20"/>
-          <w:szCs w:val="20"/>
-        </w:rPr>
-      </w:pPr>
-      <w:r>
-        <w:rPr>
-          <w:rFonts w:ascii="Times New Roman" w:hAnsi="Times New Roman"/>
-          <w:b/>
-          <w:sz w:val="20"/>
-          <w:szCs w:val="20"/>
-        </w:rPr>
-        <w:t>--Date Dim</w:t>
-      </w:r>
-    </w:p>
-    <w:p>
-      <w:pPr>
-        <w:pStyle w:val="NoSpacing"/>
-        <w:rPr>
-          <w:rFonts w:ascii="Times New Roman" w:hAnsi="Times New Roman"/>
-          <w:sz w:val="20"/>
-          <w:szCs w:val="20"/>
-        </w:rPr>
-      </w:pPr>
-      <w:proofErr w:type="spellStart"/>
-      <w:r>
-        <w:rPr>
-          <w:rFonts w:ascii="Times New Roman" w:hAnsi="Times New Roman"/>
-          <w:sz w:val="20"/>
-          <w:szCs w:val="20"/>
-        </w:rPr>
-        <w:t>sp_Dim_Date_Add_Date_Range</w:t>
-      </w:r>
-      <w:proofErr w:type="spellEnd"/>
-    </w:p>
-    <w:p>
-      <w:pPr>
-        <w:pStyle w:val="NoSpacing"/>
-        <w:rPr>
-          <w:rFonts w:ascii="Times New Roman" w:hAnsi="Times New Roman"/>
-          <w:sz w:val="20"/>
-          <w:szCs w:val="20"/>
-        </w:rPr>
-      </w:pPr>
-      <w:proofErr w:type="spellStart"/>
-      <w:r>
-        <w:rPr>
-          <w:rFonts w:ascii="Times New Roman" w:hAnsi="Times New Roman"/>
-          <w:sz w:val="20"/>
-          <w:szCs w:val="20"/>
-        </w:rPr>
-        <w:t>sp_Dim_Date_Add_Unknown_Row</w:t>
-      </w:r>
-      <w:proofErr w:type="spellEnd"/>
-    </w:p>
-    <w:p>
-      <w:pPr>
-        <w:pStyle w:val="NoSpacing"/>
-        <w:rPr>
-          <w:rFonts w:ascii="Times New Roman" w:hAnsi="Times New Roman"/>
-          <w:sz w:val="20"/>
-          <w:szCs w:val="20"/>
-        </w:rPr>
-      </w:pPr>
-    </w:p>
-    <w:p>
-      <w:pPr>
-        <w:pStyle w:val="NoSpacing"/>
-        <w:rPr>
-          <w:rFonts w:ascii="Times New Roman" w:hAnsi="Times New Roman"/>
-          <w:b/>
-          <w:sz w:val="20"/>
-          <w:szCs w:val="20"/>
-        </w:rPr>
-      </w:pPr>
-      <w:r>
-        <w:rPr>
-          <w:rFonts w:ascii="Times New Roman" w:hAnsi="Times New Roman"/>
-          <w:b/>
-          <w:sz w:val="20"/>
-          <w:szCs w:val="20"/>
-        </w:rPr>
-        <w:t>--Employee Hierarchy</w:t>
-      </w:r>
-    </w:p>
-    <w:p>
-      <w:pPr>
-        <w:pStyle w:val="NoSpacing"/>
-        <w:rPr>
-          <w:rFonts w:ascii="Times New Roman" w:hAnsi="Times New Roman"/>
-          <w:sz w:val="20"/>
-          <w:szCs w:val="20"/>
-        </w:rPr>
-      </w:pPr>
-      <w:proofErr w:type="spellStart"/>
-      <w:r>
-        <w:rPr>
-          <w:rFonts w:ascii="Times New Roman" w:hAnsi="Times New Roman"/>
-          <w:sz w:val="20"/>
-          <w:szCs w:val="20"/>
-          <w:highlight w:val="green"/>
-        </w:rPr>
-        <w:t>sp_Update_Employee_Hierarchy_Stage</w:t>
+    </w:p>
+    <w:p>
+      <w:pPr>
+        <w:pStyle w:val="NoSpacing"/>
+        <w:rPr>
+          <w:rFonts w:ascii="Times New Roman" w:hAnsi="Times New Roman"/>
+          <w:sz w:val="20"/>
+          <w:szCs w:val="20"/>
+        </w:rPr>
+      </w:pPr>
+      <w:proofErr w:type="spellStart"/>
+      <w:r>
+        <w:rPr>
+          <w:rFonts w:ascii="Times New Roman" w:hAnsi="Times New Roman"/>
+          <w:sz w:val="20"/>
+          <w:szCs w:val="20"/>
+        </w:rPr>
+        <w:t>sp_Populate_Employee_Hierarchy</w:t>
       </w:r>
       <w:proofErr w:type="spellEnd"/>
       <w:r>
@@ -4670,7 +4776,7 @@
           <w:sz w:val="20"/>
           <w:szCs w:val="20"/>
         </w:rPr>
-        <w:t>sp_Populate_Employee_Hierarchy</w:t>
+        <w:t>sp_Update_EmployeeID_To_LanID</w:t>
       </w:r>
       <w:proofErr w:type="spellEnd"/>
       <w:r>
@@ -4698,7 +4804,7 @@
           <w:sz w:val="20"/>
           <w:szCs w:val="20"/>
         </w:rPr>
-        <w:t>sp_Update_EmployeeID_To_LanID</w:t>
+        <w:t>sp_Update_CSR_Hierarchy</w:t>
       </w:r>
       <w:proofErr w:type="spellEnd"/>
       <w:r>
@@ -4726,7 +4832,7 @@
           <w:sz w:val="20"/>
           <w:szCs w:val="20"/>
         </w:rPr>
-        <w:t>sp_Update_CSR_Hierarchy</w:t>
+        <w:t>sp_InactivateCoachingLogsForTerms</w:t>
       </w:r>
       <w:proofErr w:type="spellEnd"/>
       <w:r>
@@ -4754,34 +4860,6 @@
           <w:sz w:val="20"/>
           <w:szCs w:val="20"/>
         </w:rPr>
-        <w:t>sp_InactivateCoachingLogsForTerms</w:t>
-      </w:r>
-      <w:proofErr w:type="spellEnd"/>
-      <w:r>
-        <w:rPr>
-          <w:rFonts w:ascii="Times New Roman" w:hAnsi="Times New Roman"/>
-          <w:sz w:val="20"/>
-          <w:szCs w:val="20"/>
-        </w:rPr>
-        <w:t xml:space="preserve"> </w:t>
-      </w:r>
-    </w:p>
-    <w:p>
-      <w:pPr>
-        <w:pStyle w:val="NoSpacing"/>
-        <w:rPr>
-          <w:rFonts w:ascii="Times New Roman" w:hAnsi="Times New Roman"/>
-          <w:sz w:val="20"/>
-          <w:szCs w:val="20"/>
-        </w:rPr>
-      </w:pPr>
-      <w:proofErr w:type="spellStart"/>
-      <w:r>
-        <w:rPr>
-          <w:rFonts w:ascii="Times New Roman" w:hAnsi="Times New Roman"/>
-          <w:sz w:val="20"/>
-          <w:szCs w:val="20"/>
-        </w:rPr>
         <w:t>sp_Merge_HR_Employee_Hierarchy_Stage</w:t>
       </w:r>
       <w:proofErr w:type="spellEnd"/>
@@ -4831,7 +4909,6 @@
           <w:rFonts w:ascii="Times New Roman" w:hAnsi="Times New Roman"/>
           <w:sz w:val="20"/>
           <w:szCs w:val="20"/>
-          <w:highlight w:val="green"/>
         </w:rPr>
         <w:t>sp_Update_ETS_Coaching_Stage</w:t>
       </w:r>
@@ -9293,73 +9370,6 @@
         </w:rPr>
         <w:t>\</w:t>
       </w:r>
-    </w:p>
-    <w:p>
-      <w:pPr>
-        <w:pStyle w:val="NoSpacing"/>
-        <w:rPr>
-          <w:rFonts w:ascii="Times New Roman" w:hAnsi="Times New Roman"/>
-          <w:b/>
-          <w:color w:val="FF0000"/>
-          <w:sz w:val="20"/>
-          <w:szCs w:val="20"/>
-        </w:rPr>
-      </w:pPr>
-      <w:r>
-        <w:rPr>
-          <w:rFonts w:ascii="Times New Roman" w:hAnsi="Times New Roman"/>
-          <w:b/>
-          <w:color w:val="FF0000"/>
-          <w:sz w:val="20"/>
-          <w:szCs w:val="20"/>
-          <w:highlight w:val="lightGray"/>
-        </w:rPr>
-        <w:t xml:space="preserve">No </w:t>
-      </w:r>
-      <w:proofErr w:type="spellStart"/>
-      <w:r>
-        <w:rPr>
-          <w:rFonts w:ascii="Times New Roman" w:hAnsi="Times New Roman"/>
-          <w:b/>
-          <w:color w:val="FF0000"/>
-          <w:sz w:val="20"/>
-          <w:szCs w:val="20"/>
-          <w:highlight w:val="lightGray"/>
-        </w:rPr>
-        <w:t>Misc</w:t>
-      </w:r>
-      <w:proofErr w:type="spellEnd"/>
-      <w:r>
-        <w:rPr>
-          <w:rFonts w:ascii="Times New Roman" w:hAnsi="Times New Roman"/>
-          <w:b/>
-          <w:color w:val="FF0000"/>
-          <w:sz w:val="20"/>
-          <w:szCs w:val="20"/>
-          <w:highlight w:val="lightGray"/>
-        </w:rPr>
-        <w:t xml:space="preserve"> code or Run Once for this release.</w:t>
-      </w:r>
-    </w:p>
-    <w:p>
-      <w:pPr>
-        <w:pStyle w:val="NoSpacing"/>
-        <w:rPr>
-          <w:rFonts w:ascii="Times New Roman" w:hAnsi="Times New Roman"/>
-          <w:sz w:val="20"/>
-          <w:szCs w:val="20"/>
-        </w:rPr>
-      </w:pPr>
-    </w:p>
-    <w:p>
-      <w:pPr>
-        <w:pStyle w:val="NoSpacing"/>
-        <w:rPr>
-          <w:rFonts w:ascii="Times New Roman" w:hAnsi="Times New Roman"/>
-          <w:sz w:val="20"/>
-          <w:szCs w:val="20"/>
-        </w:rPr>
-      </w:pPr>
       <w:bookmarkStart w:id="2" w:name="_GoBack"/>
       <w:bookmarkEnd w:id="2"/>
     </w:p>
@@ -9368,6 +9378,73 @@
         <w:pStyle w:val="NoSpacing"/>
         <w:rPr>
           <w:rFonts w:ascii="Times New Roman" w:hAnsi="Times New Roman"/>
+          <w:b/>
+          <w:color w:val="FF0000"/>
+          <w:sz w:val="20"/>
+          <w:szCs w:val="20"/>
+        </w:rPr>
+      </w:pPr>
+      <w:r>
+        <w:rPr>
+          <w:rFonts w:ascii="Times New Roman" w:hAnsi="Times New Roman"/>
+          <w:b/>
+          <w:color w:val="FF0000"/>
+          <w:sz w:val="20"/>
+          <w:szCs w:val="20"/>
+          <w:highlight w:val="lightGray"/>
+        </w:rPr>
+        <w:t xml:space="preserve">No </w:t>
+      </w:r>
+      <w:proofErr w:type="spellStart"/>
+      <w:r>
+        <w:rPr>
+          <w:rFonts w:ascii="Times New Roman" w:hAnsi="Times New Roman"/>
+          <w:b/>
+          <w:color w:val="FF0000"/>
+          <w:sz w:val="20"/>
+          <w:szCs w:val="20"/>
+          <w:highlight w:val="lightGray"/>
+        </w:rPr>
+        <w:t>Misc</w:t>
+      </w:r>
+      <w:proofErr w:type="spellEnd"/>
+      <w:r>
+        <w:rPr>
+          <w:rFonts w:ascii="Times New Roman" w:hAnsi="Times New Roman"/>
+          <w:b/>
+          <w:color w:val="FF0000"/>
+          <w:sz w:val="20"/>
+          <w:szCs w:val="20"/>
+          <w:highlight w:val="lightGray"/>
+        </w:rPr>
+        <w:t xml:space="preserve"> code for this release.</w:t>
+      </w:r>
+    </w:p>
+    <w:p>
+      <w:pPr>
+        <w:pStyle w:val="NoSpacing"/>
+        <w:rPr>
+          <w:rFonts w:ascii="Times New Roman" w:hAnsi="Times New Roman"/>
+          <w:sz w:val="20"/>
+          <w:szCs w:val="20"/>
+        </w:rPr>
+      </w:pPr>
+    </w:p>
+    <w:p>
+      <w:pPr>
+        <w:pStyle w:val="NoSpacing"/>
+        <w:rPr>
+          <w:rFonts w:ascii="Times New Roman" w:hAnsi="Times New Roman"/>
+          <w:sz w:val="20"/>
+          <w:szCs w:val="20"/>
+        </w:rPr>
+      </w:pPr>
+    </w:p>
+    <w:p>
+      <w:pPr>
+        <w:pStyle w:val="NoSpacing"/>
+        <w:rPr>
+          <w:rFonts w:ascii="Times New Roman" w:hAnsi="Times New Roman"/>
           <w:sz w:val="20"/>
           <w:szCs w:val="20"/>
         </w:rPr>
@@ -9424,7 +9501,16 @@
           <w:szCs w:val="20"/>
           <w:highlight w:val="yellow"/>
         </w:rPr>
-        <w:t>6011</w:t>
+        <w:t>6</w:t>
+      </w:r>
+      <w:r>
+        <w:rPr>
+          <w:rFonts w:ascii="Times New Roman" w:hAnsi="Times New Roman"/>
+          <w:sz w:val="20"/>
+          <w:szCs w:val="20"/>
+          <w:highlight w:val="yellow"/>
+        </w:rPr>
+        <w:t>246</w:t>
       </w:r>
       <w:r>
         <w:rPr>
@@ -10834,7 +10920,7 @@
       <w:rPr>
         <w:noProof/>
       </w:rPr>
-      <w:t>3/22/2017</w:t>
+      <w:t>4/11/2017</w:t>
     </w:r>
     <w:r>
       <w:fldChar w:fldCharType="end"/>
@@ -10867,14 +10953,27 @@
     <w:r>
       <w:t xml:space="preserve"> of </w:t>
     </w:r>
-    <w:fldSimple w:instr=" NUMPAGES ">
-      <w:r>
-        <w:rPr>
-          <w:noProof/>
-        </w:rPr>
-        <w:t>11</w:t>
-      </w:r>
-    </w:fldSimple>
+    <w:r>
+      <w:fldChar w:fldCharType="begin"/>
+    </w:r>
+    <w:r>
+      <w:instrText xml:space="preserve"> NUMPAGES </w:instrText>
+    </w:r>
+    <w:r>
+      <w:fldChar w:fldCharType="separate"/>
+    </w:r>
+    <w:r>
+      <w:rPr>
+        <w:noProof/>
+      </w:rPr>
+      <w:t>11</w:t>
+    </w:r>
+    <w:r>
+      <w:rPr>
+        <w:noProof/>
+      </w:rPr>
+      <w:fldChar w:fldCharType="end"/>
+    </w:r>
   </w:p>
 </w:ftr>
 </file>
@@ -12611,7 +12710,7 @@
 </file>
 
 <file path=customXml/itemProps1.xml><?xml version="1.0" encoding="utf-8"?>
-<ds:datastoreItem xmlns:ds="http://schemas.openxmlformats.org/officeDocument/2006/customXml" ds:itemID="{C83FEB18-774D-47C3-83E6-9F20FA54EC95}">
+<ds:datastoreItem xmlns:ds="http://schemas.openxmlformats.org/officeDocument/2006/customXml" ds:itemID="{E6C51506-0285-418A-A31B-2CDCF5673E4A}">
   <ds:schemaRefs>
     <ds:schemaRef ds:uri="http://schemas.openxmlformats.org/officeDocument/2006/bibliography"/>
   </ds:schemaRefs>

</xml_diff>

<commit_message>
Additional changes for TFS 6145 - cleaned up typos.
git-tfs-id: [https://tfs.omnicloud.local/tfs/cco%20program/]$/eCoaching_V2;C37074
</commit_message>
<xml_diff>
--- a/Runbook/DB/CCO_eCoaching_DB_Runbook.docx
+++ b/Runbook/DB/CCO_eCoaching_DB_Runbook.docx
@@ -225,13 +225,7 @@
               <w:rPr>
                 <w:rFonts w:ascii="Times New Roman (PCL6)" w:hAnsi="Times New Roman (PCL6)"/>
               </w:rPr>
-              <w:t>03/</w:t>
-            </w:r>
-            <w:r>
-              <w:rPr>
-                <w:rFonts w:ascii="Times New Roman (PCL6)" w:hAnsi="Times New Roman (PCL6)"/>
-              </w:rPr>
-              <w:t>22</w:t>
+              <w:t>04/17</w:t>
             </w:r>
             <w:r>
               <w:rPr>
@@ -258,6 +252,8 @@
                 <w:rFonts w:ascii="Times New Roman (PCL6)" w:hAnsi="Times New Roman (PCL6)"/>
               </w:rPr>
             </w:pPr>
+            <w:bookmarkStart w:id="1" w:name="_GoBack"/>
+            <w:bookmarkEnd w:id="1"/>
           </w:p>
         </w:tc>
         <w:tc>
@@ -280,37 +276,7 @@
               <w:rPr>
                 <w:rFonts w:ascii="Times New Roman (PCL6)" w:hAnsi="Times New Roman (PCL6)"/>
               </w:rPr>
-              <w:t>TFS</w:t>
-            </w:r>
-            <w:r>
-              <w:rPr>
-                <w:rFonts w:ascii="Times New Roman (PCL6)" w:hAnsi="Times New Roman (PCL6)"/>
-              </w:rPr>
-              <w:t xml:space="preserve"> 6</w:t>
-            </w:r>
-            <w:r>
-              <w:rPr>
-                <w:rFonts w:ascii="Times New Roman (PCL6)" w:hAnsi="Times New Roman (PCL6)"/>
-              </w:rPr>
-              <w:t>246</w:t>
-            </w:r>
-            <w:r>
-              <w:rPr>
-                <w:rFonts w:ascii="Times New Roman (PCL6)" w:hAnsi="Times New Roman (PCL6)"/>
-              </w:rPr>
-              <w:t xml:space="preserve">: </w:t>
-            </w:r>
-            <w:r>
-              <w:rPr>
-                <w:rFonts w:ascii="Times New Roman (PCL6)" w:hAnsi="Times New Roman (PCL6)"/>
-              </w:rPr>
-              <w:t>Admin Tool access for Mark Hackman</w:t>
-            </w:r>
-            <w:r>
-              <w:rPr>
-                <w:rFonts w:ascii="Times New Roman (PCL6)" w:hAnsi="Times New Roman (PCL6)"/>
-              </w:rPr>
-              <w:t>’s new Job code WPSM13</w:t>
+              <w:t>TFS 6145- Breaks feeds</w:t>
             </w:r>
           </w:p>
         </w:tc>
@@ -528,7 +494,25 @@
           <w:sz w:val="22"/>
           <w:szCs w:val="22"/>
         </w:rPr>
-        <w:t>4/11/2017</w:t>
+        <w:t>4/1</w:t>
+      </w:r>
+      <w:r>
+        <w:rPr>
+          <w:rFonts w:ascii="Times New Roman (PCL6)" w:hAnsi="Times New Roman (PCL6)"/>
+          <w:b w:val="0"/>
+          <w:sz w:val="22"/>
+          <w:szCs w:val="22"/>
+        </w:rPr>
+        <w:t>7</w:t>
+      </w:r>
+      <w:r>
+        <w:rPr>
+          <w:rFonts w:ascii="Times New Roman (PCL6)" w:hAnsi="Times New Roman (PCL6)"/>
+          <w:b w:val="0"/>
+          <w:sz w:val="22"/>
+          <w:szCs w:val="22"/>
+        </w:rPr>
+        <w:t>/2017</w:t>
       </w:r>
     </w:p>
     <w:p>
@@ -1092,7 +1076,7 @@
               <w:ind w:left="0"/>
               <w:jc w:val="left"/>
             </w:pPr>
-            <w:bookmarkStart w:id="1" w:name="_Toc434743870"/>
+            <w:bookmarkStart w:id="2" w:name="_Toc434743870"/>
             <w:r>
               <w:rPr>
                 <w:rFonts w:ascii="Times New Roman (PCL6)" w:hAnsi="Times New Roman (PCL6)"/>
@@ -1788,7 +1772,7 @@
       <w:r>
         <w:br w:type="page"/>
       </w:r>
-      <w:bookmarkEnd w:id="1"/>
+      <w:bookmarkEnd w:id="2"/>
       <w:r>
         <w:rPr>
           <w:rFonts w:ascii="Times New Roman" w:hAnsi="Times New Roman"/>
@@ -7127,8 +7111,6 @@
         </w:rPr>
         <w:t>sp_SelectCoaching4Reminder</w:t>
       </w:r>
-      <w:bookmarkStart w:id="2" w:name="_GoBack"/>
-      <w:bookmarkEnd w:id="2"/>
     </w:p>
     <w:p>
       <w:pPr>
@@ -10916,7 +10898,7 @@
       <w:rPr>
         <w:noProof/>
       </w:rPr>
-      <w:t>4/14/2017</w:t>
+      <w:t>4/17/2017</w:t>
     </w:r>
     <w:r>
       <w:fldChar w:fldCharType="end"/>
@@ -10949,14 +10931,27 @@
     <w:r>
       <w:t xml:space="preserve"> of </w:t>
     </w:r>
-    <w:fldSimple w:instr=" NUMPAGES ">
-      <w:r>
-        <w:rPr>
-          <w:noProof/>
-        </w:rPr>
-        <w:t>11</w:t>
-      </w:r>
-    </w:fldSimple>
+    <w:r>
+      <w:fldChar w:fldCharType="begin"/>
+    </w:r>
+    <w:r>
+      <w:instrText xml:space="preserve"> NUMPAGES </w:instrText>
+    </w:r>
+    <w:r>
+      <w:fldChar w:fldCharType="separate"/>
+    </w:r>
+    <w:r>
+      <w:rPr>
+        <w:noProof/>
+      </w:rPr>
+      <w:t>11</w:t>
+    </w:r>
+    <w:r>
+      <w:rPr>
+        <w:noProof/>
+      </w:rPr>
+      <w:fldChar w:fldCharType="end"/>
+    </w:r>
   </w:p>
 </w:ftr>
 </file>
@@ -12693,7 +12688,7 @@
 </file>
 
 <file path=customXml/itemProps1.xml><?xml version="1.0" encoding="utf-8"?>
-<ds:datastoreItem xmlns:ds="http://schemas.openxmlformats.org/officeDocument/2006/customXml" ds:itemID="{10A0BF4F-B0AC-4AC4-A6E5-8265B43C4997}">
+<ds:datastoreItem xmlns:ds="http://schemas.openxmlformats.org/officeDocument/2006/customXml" ds:itemID="{B2F6900D-D89B-4A1E-82BA-C68B73A7EFCA}">
   <ds:schemaRefs>
     <ds:schemaRef ds:uri="http://schemas.openxmlformats.org/officeDocument/2006/bibliography"/>
   </ds:schemaRefs>

</xml_diff>

<commit_message>
Added instructions for TFS 6623 - Check for data in files.
git-tfs-id: [https://tfs.omnicloud.local/tfs/cco%20program/]$/eCoaching_V2;C37496
</commit_message>
<xml_diff>
--- a/Runbook/DB/CCO_eCoaching_DB_Runbook.docx
+++ b/Runbook/DB/CCO_eCoaching_DB_Runbook.docx
@@ -117,7 +117,7 @@
       <w:tblGrid>
         <w:gridCol w:w="1350"/>
         <w:gridCol w:w="1530"/>
-        <w:gridCol w:w="4863"/>
+        <w:gridCol w:w="5043"/>
       </w:tblGrid>
       <w:tr>
         <w:trPr>
@@ -176,7 +176,7 @@
         </w:tc>
         <w:tc>
           <w:tcPr>
-            <w:tcW w:w="4863" w:type="dxa"/>
+            <w:tcW w:w="5043" w:type="dxa"/>
             <w:tcBorders>
               <w:top w:val="single" w:sz="6" w:space="0" w:color="auto"/>
               <w:right w:val="single" w:sz="6" w:space="0" w:color="auto"/>
@@ -225,7 +225,19 @@
               <w:rPr>
                 <w:rFonts w:ascii="Times New Roman (PCL6)" w:hAnsi="Times New Roman (PCL6)"/>
               </w:rPr>
-              <w:t>5/8</w:t>
+              <w:t>5/</w:t>
+            </w:r>
+            <w:r>
+              <w:rPr>
+                <w:rFonts w:ascii="Times New Roman (PCL6)" w:hAnsi="Times New Roman (PCL6)"/>
+              </w:rPr>
+              <w:t>1</w:t>
+            </w:r>
+            <w:r>
+              <w:rPr>
+                <w:rFonts w:ascii="Times New Roman (PCL6)" w:hAnsi="Times New Roman (PCL6)"/>
+              </w:rPr>
+              <w:t>8</w:t>
             </w:r>
             <w:r>
               <w:rPr>
@@ -256,7 +268,7 @@
         </w:tc>
         <w:tc>
           <w:tcPr>
-            <w:tcW w:w="4863" w:type="dxa"/>
+            <w:tcW w:w="5043" w:type="dxa"/>
             <w:tcBorders>
               <w:top w:val="single" w:sz="12" w:space="0" w:color="auto"/>
               <w:bottom w:val="single" w:sz="12" w:space="0" w:color="auto"/>
@@ -274,25 +286,13 @@
               <w:rPr>
                 <w:rFonts w:ascii="Times New Roman (PCL6)" w:hAnsi="Times New Roman (PCL6)"/>
               </w:rPr>
-              <w:t xml:space="preserve">TFS </w:t>
+              <w:t>TFS 6623 - Update Hierarchy Load process to check for data in file</w:t>
             </w:r>
             <w:r>
               <w:rPr>
                 <w:rFonts w:ascii="Times New Roman (PCL6)" w:hAnsi="Times New Roman (PCL6)"/>
               </w:rPr>
-              <w:t>6582</w:t>
-            </w:r>
-            <w:r>
-              <w:rPr>
-                <w:rFonts w:ascii="Times New Roman (PCL6)" w:hAnsi="Times New Roman (PCL6)"/>
-              </w:rPr>
-              <w:t xml:space="preserve"> – </w:t>
-            </w:r>
-            <w:r>
-              <w:rPr>
-                <w:rFonts w:ascii="Times New Roman (PCL6)" w:hAnsi="Times New Roman (PCL6)"/>
-              </w:rPr>
-              <w:t>Change log workflow when it is direct and source is Quality Specialist Coaching</w:t>
+              <w:t>s</w:t>
             </w:r>
           </w:p>
         </w:tc>
@@ -510,7 +510,25 @@
           <w:sz w:val="22"/>
           <w:szCs w:val="22"/>
         </w:rPr>
-        <w:t>5/8</w:t>
+        <w:t>5/</w:t>
+      </w:r>
+      <w:r>
+        <w:rPr>
+          <w:rFonts w:ascii="Times New Roman (PCL6)" w:hAnsi="Times New Roman (PCL6)"/>
+          <w:b w:val="0"/>
+          <w:sz w:val="22"/>
+          <w:szCs w:val="22"/>
+        </w:rPr>
+        <w:t>1</w:t>
+      </w:r>
+      <w:r>
+        <w:rPr>
+          <w:rFonts w:ascii="Times New Roman (PCL6)" w:hAnsi="Times New Roman (PCL6)"/>
+          <w:b w:val="0"/>
+          <w:sz w:val="22"/>
+          <w:szCs w:val="22"/>
+        </w:rPr>
+        <w:t>8</w:t>
       </w:r>
       <w:r>
         <w:rPr>
@@ -2053,6 +2071,87 @@
           </w:p>
         </w:tc>
       </w:tr>
+      <w:tr>
+        <w:tc>
+          <w:tcPr>
+            <w:tcW w:w="1440" w:type="dxa"/>
+            <w:tcBorders>
+              <w:top w:val="single" w:sz="4" w:space="0" w:color="auto"/>
+              <w:left w:val="single" w:sz="4" w:space="0" w:color="auto"/>
+              <w:bottom w:val="single" w:sz="4" w:space="0" w:color="auto"/>
+              <w:right w:val="single" w:sz="4" w:space="0" w:color="auto"/>
+            </w:tcBorders>
+          </w:tcPr>
+          <w:p>
+            <w:pPr>
+              <w:pStyle w:val="hdr1"/>
+              <w:ind w:left="0"/>
+              <w:jc w:val="left"/>
+            </w:pPr>
+            <w:r>
+              <w:t>5/</w:t>
+            </w:r>
+            <w:r>
+              <w:t>1</w:t>
+            </w:r>
+            <w:r>
+              <w:t>8/2017</w:t>
+            </w:r>
+          </w:p>
+        </w:tc>
+        <w:tc>
+          <w:tcPr>
+            <w:tcW w:w="5238" w:type="dxa"/>
+            <w:tcBorders>
+              <w:top w:val="single" w:sz="4" w:space="0" w:color="auto"/>
+              <w:left w:val="single" w:sz="4" w:space="0" w:color="auto"/>
+              <w:bottom w:val="single" w:sz="4" w:space="0" w:color="auto"/>
+              <w:right w:val="single" w:sz="4" w:space="0" w:color="auto"/>
+            </w:tcBorders>
+          </w:tcPr>
+          <w:p>
+            <w:pPr>
+              <w:ind w:left="-12" w:right="-270"/>
+              <w:rPr>
+                <w:rFonts w:ascii="Times New Roman (PCL6)" w:hAnsi="Times New Roman (PCL6)"/>
+              </w:rPr>
+            </w:pPr>
+            <w:r>
+              <w:rPr>
+                <w:rFonts w:ascii="Times New Roman (PCL6)" w:hAnsi="Times New Roman (PCL6)"/>
+              </w:rPr>
+              <w:t>TFS 6623 - Update Hierarchy Load process to check for data in file</w:t>
+            </w:r>
+            <w:r>
+              <w:rPr>
+                <w:rFonts w:ascii="Times New Roman (PCL6)" w:hAnsi="Times New Roman (PCL6)"/>
+              </w:rPr>
+              <w:t>s</w:t>
+            </w:r>
+          </w:p>
+        </w:tc>
+        <w:tc>
+          <w:tcPr>
+            <w:tcW w:w="2790" w:type="dxa"/>
+            <w:tcBorders>
+              <w:top w:val="single" w:sz="4" w:space="0" w:color="auto"/>
+              <w:left w:val="single" w:sz="4" w:space="0" w:color="auto"/>
+              <w:bottom w:val="single" w:sz="4" w:space="0" w:color="auto"/>
+              <w:right w:val="single" w:sz="4" w:space="0" w:color="auto"/>
+            </w:tcBorders>
+          </w:tcPr>
+          <w:p>
+            <w:pPr>
+              <w:pStyle w:val="hdr1"/>
+              <w:ind w:left="0"/>
+              <w:jc w:val="left"/>
+            </w:pPr>
+            <w:r>
+              <w:t>Susmitha Palacherla</w:t>
+            </w:r>
+          </w:p>
+        </w:tc>
+      </w:tr>
     </w:tbl>
     <w:p>
       <w:pPr>
@@ -2105,7 +2204,7 @@
           <w:szCs w:val="20"/>
           <w:highlight w:val="green"/>
         </w:rPr>
-        <w:t>Work Item</w:t>
+        <w:t xml:space="preserve">Work </w:t>
       </w:r>
       <w:r>
         <w:rPr>
@@ -2114,41 +2213,23 @@
           <w:szCs w:val="20"/>
           <w:highlight w:val="green"/>
         </w:rPr>
+        <w:t>Item</w:t>
+      </w:r>
+      <w:r>
+        <w:rPr>
+          <w:rFonts w:ascii="Times New Roman" w:hAnsi="Times New Roman"/>
+          <w:sz w:val="20"/>
+          <w:szCs w:val="20"/>
+          <w:highlight w:val="green"/>
+        </w:rPr>
         <w:t xml:space="preserve">: </w:t>
-      </w:r>
-      <w:r>
-        <w:rPr>
-          <w:rFonts w:ascii="Times New Roman" w:hAnsi="Times New Roman"/>
-          <w:sz w:val="20"/>
-          <w:szCs w:val="20"/>
-          <w:highlight w:val="green"/>
-        </w:rPr>
-        <w:t>6582</w:t>
-      </w:r>
-      <w:r>
-        <w:rPr>
-          <w:rFonts w:ascii="Times New Roman" w:hAnsi="Times New Roman"/>
-          <w:sz w:val="20"/>
-          <w:szCs w:val="20"/>
-          <w:highlight w:val="green"/>
-        </w:rPr>
-        <w:t xml:space="preserve"> </w:t>
-      </w:r>
-      <w:r>
-        <w:rPr>
-          <w:rFonts w:ascii="Times New Roman" w:hAnsi="Times New Roman"/>
-          <w:sz w:val="20"/>
-          <w:szCs w:val="20"/>
-          <w:highlight w:val="green"/>
-        </w:rPr>
-        <w:t xml:space="preserve">- </w:t>
       </w:r>
       <w:r>
         <w:rPr>
           <w:rFonts w:ascii="Times New Roman (PCL6)" w:hAnsi="Times New Roman (PCL6)"/>
           <w:highlight w:val="green"/>
         </w:rPr>
-        <w:t>Change log workflow when it is direct and source is Quality Specialist Coaching</w:t>
+        <w:t>6623 - Update Hierarchy Load process to check for data in files</w:t>
       </w:r>
     </w:p>
     <w:p>
@@ -2716,7 +2797,7 @@
           <w:color w:val="FF0000"/>
           <w:sz w:val="20"/>
           <w:szCs w:val="20"/>
-          <w:highlight w:val="lightGray"/>
+          <w:highlight w:val="yellow"/>
         </w:rPr>
       </w:pPr>
       <w:r>
@@ -2726,565 +2807,610 @@
           <w:color w:val="FF0000"/>
           <w:sz w:val="20"/>
           <w:szCs w:val="20"/>
-          <w:highlight w:val="lightGray"/>
-        </w:rPr>
-        <w:t xml:space="preserve">No </w:t>
-      </w:r>
-      <w:r>
+          <w:highlight w:val="yellow"/>
+        </w:rPr>
+        <w:t>SSIS packages for this work item.</w:t>
+      </w:r>
+    </w:p>
+    <w:p>
+      <w:pPr>
+        <w:pStyle w:val="NoSpacing"/>
+        <w:rPr>
+          <w:rFonts w:ascii="Times New Roman" w:hAnsi="Times New Roman"/>
+          <w:sz w:val="20"/>
+          <w:szCs w:val="20"/>
+        </w:rPr>
+      </w:pPr>
+      <w:proofErr w:type="spellStart"/>
+      <w:r>
+        <w:rPr>
+          <w:rFonts w:ascii="Times New Roman" w:hAnsi="Times New Roman"/>
+          <w:sz w:val="20"/>
+          <w:szCs w:val="20"/>
+        </w:rPr>
+        <w:t>eCL_Inactivations.dtsx</w:t>
+      </w:r>
+      <w:proofErr w:type="spellEnd"/>
+    </w:p>
+    <w:p>
+      <w:pPr>
+        <w:pStyle w:val="NoSpacing"/>
+        <w:rPr>
+          <w:rFonts w:ascii="Times New Roman" w:hAnsi="Times New Roman"/>
+          <w:sz w:val="20"/>
+          <w:szCs w:val="20"/>
+        </w:rPr>
+      </w:pPr>
+      <w:proofErr w:type="spellStart"/>
+      <w:r>
+        <w:rPr>
+          <w:rFonts w:ascii="Times New Roman" w:hAnsi="Times New Roman"/>
+          <w:sz w:val="20"/>
+          <w:szCs w:val="20"/>
+        </w:rPr>
+        <w:t>eCL_Surveys.dtsx</w:t>
+      </w:r>
+      <w:proofErr w:type="spellEnd"/>
+    </w:p>
+    <w:p>
+      <w:pPr>
+        <w:pStyle w:val="NoSpacing"/>
+        <w:rPr>
+          <w:rFonts w:ascii="Times New Roman" w:hAnsi="Times New Roman"/>
+          <w:sz w:val="20"/>
+          <w:szCs w:val="20"/>
+        </w:rPr>
+      </w:pPr>
+      <w:proofErr w:type="spellStart"/>
+      <w:r>
+        <w:rPr>
+          <w:rFonts w:ascii="Times New Roman" w:hAnsi="Times New Roman"/>
+          <w:sz w:val="20"/>
+          <w:szCs w:val="20"/>
+          <w:highlight w:val="green"/>
+        </w:rPr>
+        <w:t>Employee_Hierarchy.dtsx</w:t>
+      </w:r>
+      <w:proofErr w:type="spellEnd"/>
+      <w:r>
+        <w:rPr>
+          <w:rFonts w:ascii="Times New Roman" w:hAnsi="Times New Roman"/>
+          <w:sz w:val="20"/>
+          <w:szCs w:val="20"/>
+        </w:rPr>
+        <w:t xml:space="preserve"> (change set 37491)</w:t>
+      </w:r>
+    </w:p>
+    <w:p>
+      <w:pPr>
+        <w:pStyle w:val="NoSpacing"/>
+        <w:rPr>
+          <w:rFonts w:ascii="Times New Roman" w:hAnsi="Times New Roman"/>
+          <w:sz w:val="20"/>
+          <w:szCs w:val="20"/>
+        </w:rPr>
+      </w:pPr>
+      <w:proofErr w:type="spellStart"/>
+      <w:r>
+        <w:rPr>
+          <w:rFonts w:ascii="Times New Roman" w:hAnsi="Times New Roman"/>
+          <w:sz w:val="20"/>
+          <w:szCs w:val="20"/>
+        </w:rPr>
+        <w:t>ETS_Coaching.dtsx</w:t>
+      </w:r>
+      <w:proofErr w:type="spellEnd"/>
+    </w:p>
+    <w:p>
+      <w:pPr>
+        <w:pStyle w:val="NoSpacing"/>
+        <w:rPr>
+          <w:rFonts w:ascii="Times New Roman" w:hAnsi="Times New Roman"/>
+          <w:sz w:val="20"/>
+          <w:szCs w:val="20"/>
+        </w:rPr>
+      </w:pPr>
+      <w:proofErr w:type="spellStart"/>
+      <w:r>
+        <w:rPr>
+          <w:rFonts w:ascii="Times New Roman" w:hAnsi="Times New Roman"/>
+          <w:sz w:val="20"/>
+          <w:szCs w:val="20"/>
+        </w:rPr>
+        <w:t>Generic_Coaching.dtsx</w:t>
+      </w:r>
+      <w:proofErr w:type="spellEnd"/>
+    </w:p>
+    <w:p>
+      <w:pPr>
+        <w:pStyle w:val="NoSpacing"/>
+        <w:rPr>
+          <w:rFonts w:ascii="Times New Roman" w:hAnsi="Times New Roman"/>
+          <w:sz w:val="20"/>
+          <w:szCs w:val="20"/>
+        </w:rPr>
+      </w:pPr>
+      <w:proofErr w:type="spellStart"/>
+      <w:r>
+        <w:rPr>
+          <w:rFonts w:ascii="Times New Roman" w:hAnsi="Times New Roman"/>
+          <w:sz w:val="20"/>
+          <w:szCs w:val="20"/>
+        </w:rPr>
+        <w:t>IQS_Coaching.dtsx</w:t>
+      </w:r>
+      <w:proofErr w:type="spellEnd"/>
+    </w:p>
+    <w:p>
+      <w:pPr>
+        <w:pStyle w:val="NoSpacing"/>
+        <w:rPr>
+          <w:rFonts w:ascii="Times New Roman" w:hAnsi="Times New Roman"/>
+          <w:sz w:val="20"/>
+          <w:szCs w:val="20"/>
+        </w:rPr>
+      </w:pPr>
+      <w:proofErr w:type="spellStart"/>
+      <w:r>
+        <w:rPr>
+          <w:rFonts w:ascii="Times New Roman" w:hAnsi="Times New Roman"/>
+          <w:sz w:val="20"/>
+          <w:szCs w:val="20"/>
+        </w:rPr>
+        <w:t>Outlier_Coaching.dtsx</w:t>
+      </w:r>
+      <w:proofErr w:type="spellEnd"/>
+      <w:r>
+        <w:rPr>
+          <w:rFonts w:ascii="Times New Roman" w:hAnsi="Times New Roman"/>
+          <w:sz w:val="20"/>
+          <w:szCs w:val="20"/>
+        </w:rPr>
+        <w:t xml:space="preserve"> </w:t>
+      </w:r>
+    </w:p>
+    <w:p>
+      <w:pPr>
+        <w:pStyle w:val="NoSpacing"/>
+        <w:rPr>
+          <w:rFonts w:ascii="Times New Roman" w:hAnsi="Times New Roman"/>
+          <w:sz w:val="20"/>
+          <w:szCs w:val="20"/>
+        </w:rPr>
+      </w:pPr>
+      <w:proofErr w:type="spellStart"/>
+      <w:r>
+        <w:rPr>
+          <w:rFonts w:ascii="Times New Roman" w:hAnsi="Times New Roman"/>
+          <w:sz w:val="20"/>
+          <w:szCs w:val="20"/>
+        </w:rPr>
+        <w:t>Quality_Other_Coaching.dtsx</w:t>
+      </w:r>
+      <w:proofErr w:type="spellEnd"/>
+    </w:p>
+    <w:p>
+      <w:pPr>
+        <w:pStyle w:val="NoSpacing"/>
+        <w:rPr>
+          <w:rFonts w:ascii="Times New Roman" w:hAnsi="Times New Roman"/>
+          <w:sz w:val="20"/>
+          <w:szCs w:val="20"/>
+        </w:rPr>
+      </w:pPr>
+      <w:proofErr w:type="spellStart"/>
+      <w:r>
+        <w:rPr>
+          <w:rFonts w:ascii="Times New Roman" w:hAnsi="Times New Roman"/>
+          <w:sz w:val="20"/>
+          <w:szCs w:val="20"/>
+        </w:rPr>
+        <w:t>Training_Coaching.dtsx</w:t>
+      </w:r>
+      <w:proofErr w:type="spellEnd"/>
+    </w:p>
+    <w:p>
+      <w:pPr>
+        <w:pStyle w:val="NoSpacing"/>
+        <w:rPr>
+          <w:rFonts w:ascii="Times New Roman" w:hAnsi="Times New Roman"/>
+          <w:sz w:val="20"/>
+          <w:szCs w:val="20"/>
+        </w:rPr>
+      </w:pPr>
+      <w:proofErr w:type="spellStart"/>
+      <w:r>
+        <w:rPr>
+          <w:rFonts w:ascii="Times New Roman" w:hAnsi="Times New Roman"/>
+          <w:sz w:val="20"/>
+          <w:szCs w:val="20"/>
+        </w:rPr>
+        <w:t>Warnings_History.dtsx</w:t>
+      </w:r>
+      <w:proofErr w:type="spellEnd"/>
+    </w:p>
+    <w:p>
+      <w:pPr>
+        <w:pStyle w:val="NoSpacing"/>
+        <w:rPr>
+          <w:rFonts w:ascii="Times New Roman" w:hAnsi="Times New Roman"/>
+          <w:sz w:val="20"/>
+          <w:szCs w:val="20"/>
+        </w:rPr>
+      </w:pPr>
+    </w:p>
+    <w:p>
+      <w:pPr>
+        <w:pStyle w:val="NoSpacing"/>
+        <w:rPr>
+          <w:rFonts w:ascii="Times New Roman" w:hAnsi="Times New Roman"/>
+          <w:sz w:val="20"/>
+          <w:szCs w:val="20"/>
+        </w:rPr>
+      </w:pPr>
+    </w:p>
+    <w:p>
+      <w:pPr>
+        <w:pStyle w:val="NoSpacing"/>
+        <w:rPr>
+          <w:rFonts w:ascii="Times New Roman" w:hAnsi="Times New Roman"/>
+          <w:b/>
+          <w:sz w:val="20"/>
+          <w:szCs w:val="20"/>
+        </w:rPr>
+      </w:pPr>
+      <w:r>
+        <w:rPr>
+          <w:rFonts w:ascii="Times New Roman" w:hAnsi="Times New Roman"/>
+          <w:b/>
+          <w:sz w:val="20"/>
+          <w:szCs w:val="20"/>
+        </w:rPr>
+        <w:t xml:space="preserve">SSIS </w:t>
+      </w:r>
+      <w:proofErr w:type="spellStart"/>
+      <w:r>
+        <w:rPr>
+          <w:rFonts w:ascii="Times New Roman" w:hAnsi="Times New Roman"/>
+          <w:b/>
+          <w:sz w:val="20"/>
+          <w:szCs w:val="20"/>
+        </w:rPr>
+        <w:t>config</w:t>
+      </w:r>
+      <w:proofErr w:type="spellEnd"/>
+      <w:r>
+        <w:rPr>
+          <w:rFonts w:ascii="Times New Roman" w:hAnsi="Times New Roman"/>
+          <w:b/>
+          <w:sz w:val="20"/>
+          <w:szCs w:val="20"/>
+        </w:rPr>
+        <w:t xml:space="preserve"> </w:t>
+      </w:r>
+      <w:r>
+        <w:rPr>
+          <w:rFonts w:ascii="Times New Roman" w:hAnsi="Times New Roman"/>
+          <w:b/>
+          <w:sz w:val="20"/>
+          <w:szCs w:val="20"/>
+        </w:rPr>
+        <w:t>f</w:t>
+      </w:r>
+      <w:r>
+        <w:rPr>
+          <w:rFonts w:ascii="Times New Roman" w:hAnsi="Times New Roman"/>
+          <w:b/>
+          <w:sz w:val="20"/>
+          <w:szCs w:val="20"/>
+        </w:rPr>
+        <w:t>iles: \eCoaching_V2\Code\ETL\</w:t>
+      </w:r>
+    </w:p>
+    <w:p>
+      <w:pPr>
+        <w:pStyle w:val="NoSpacing"/>
+        <w:rPr>
+          <w:rFonts w:ascii="Times New Roman" w:hAnsi="Times New Roman"/>
+          <w:b/>
+          <w:sz w:val="20"/>
+          <w:szCs w:val="20"/>
+        </w:rPr>
+      </w:pPr>
+      <w:r>
+        <w:rPr>
+          <w:rFonts w:ascii="Times New Roman" w:hAnsi="Times New Roman"/>
+          <w:b/>
+          <w:sz w:val="20"/>
+          <w:szCs w:val="20"/>
+        </w:rPr>
+        <w:t>*[Dev\Test\Prod] prefix determines the file to be used for the respective environment.</w:t>
+      </w:r>
+    </w:p>
+    <w:p>
+      <w:pPr>
+        <w:pStyle w:val="NoSpacing"/>
         <w:rPr>
           <w:rFonts w:ascii="Times New Roman" w:hAnsi="Times New Roman"/>
           <w:b/>
           <w:color w:val="FF0000"/>
           <w:sz w:val="20"/>
           <w:szCs w:val="20"/>
-          <w:highlight w:val="lightGray"/>
-        </w:rPr>
-        <w:t>SSIS packages for this work item.</w:t>
-      </w:r>
-    </w:p>
-    <w:p>
-      <w:pPr>
-        <w:pStyle w:val="NoSpacing"/>
-        <w:rPr>
-          <w:rFonts w:ascii="Times New Roman" w:hAnsi="Times New Roman"/>
-          <w:sz w:val="20"/>
-          <w:szCs w:val="20"/>
-        </w:rPr>
-      </w:pPr>
-      <w:proofErr w:type="spellStart"/>
-      <w:r>
-        <w:rPr>
-          <w:rFonts w:ascii="Times New Roman" w:hAnsi="Times New Roman"/>
-          <w:sz w:val="20"/>
-          <w:szCs w:val="20"/>
-        </w:rPr>
-        <w:t>eCL_Inactivations.dtsx</w:t>
-      </w:r>
-      <w:proofErr w:type="spellEnd"/>
-    </w:p>
-    <w:p>
-      <w:pPr>
-        <w:pStyle w:val="NoSpacing"/>
-        <w:rPr>
-          <w:rFonts w:ascii="Times New Roman" w:hAnsi="Times New Roman"/>
-          <w:sz w:val="20"/>
-          <w:szCs w:val="20"/>
-        </w:rPr>
-      </w:pPr>
-      <w:proofErr w:type="spellStart"/>
-      <w:r>
-        <w:rPr>
-          <w:rFonts w:ascii="Times New Roman" w:hAnsi="Times New Roman"/>
-          <w:sz w:val="20"/>
-          <w:szCs w:val="20"/>
-        </w:rPr>
-        <w:t>eCL_Surveys.dtsx</w:t>
-      </w:r>
-      <w:proofErr w:type="spellEnd"/>
-    </w:p>
-    <w:p>
-      <w:pPr>
-        <w:pStyle w:val="NoSpacing"/>
-        <w:rPr>
-          <w:rFonts w:ascii="Times New Roman" w:hAnsi="Times New Roman"/>
-          <w:sz w:val="20"/>
-          <w:szCs w:val="20"/>
-        </w:rPr>
-      </w:pPr>
-      <w:proofErr w:type="spellStart"/>
-      <w:r>
-        <w:rPr>
-          <w:rFonts w:ascii="Times New Roman" w:hAnsi="Times New Roman"/>
-          <w:sz w:val="20"/>
-          <w:szCs w:val="20"/>
-        </w:rPr>
-        <w:t>Employee_Hierarchy.dtsx</w:t>
-      </w:r>
-      <w:proofErr w:type="spellEnd"/>
-    </w:p>
-    <w:p>
-      <w:pPr>
-        <w:pStyle w:val="NoSpacing"/>
-        <w:rPr>
-          <w:rFonts w:ascii="Times New Roman" w:hAnsi="Times New Roman"/>
-          <w:sz w:val="20"/>
-          <w:szCs w:val="20"/>
-        </w:rPr>
-      </w:pPr>
-      <w:proofErr w:type="spellStart"/>
-      <w:r>
-        <w:rPr>
-          <w:rFonts w:ascii="Times New Roman" w:hAnsi="Times New Roman"/>
-          <w:sz w:val="20"/>
-          <w:szCs w:val="20"/>
-        </w:rPr>
-        <w:t>ETS_Coaching.dtsx</w:t>
-      </w:r>
-      <w:proofErr w:type="spellEnd"/>
-    </w:p>
-    <w:p>
-      <w:pPr>
-        <w:pStyle w:val="NoSpacing"/>
-        <w:rPr>
-          <w:rFonts w:ascii="Times New Roman" w:hAnsi="Times New Roman"/>
-          <w:sz w:val="20"/>
-          <w:szCs w:val="20"/>
-        </w:rPr>
-      </w:pPr>
-      <w:proofErr w:type="spellStart"/>
-      <w:r>
-        <w:rPr>
-          <w:rFonts w:ascii="Times New Roman" w:hAnsi="Times New Roman"/>
-          <w:sz w:val="20"/>
-          <w:szCs w:val="20"/>
-        </w:rPr>
-        <w:t>Generic_Coaching.dtsx</w:t>
-      </w:r>
-      <w:proofErr w:type="spellEnd"/>
-    </w:p>
-    <w:p>
-      <w:pPr>
-        <w:pStyle w:val="NoSpacing"/>
-        <w:rPr>
-          <w:rFonts w:ascii="Times New Roman" w:hAnsi="Times New Roman"/>
-          <w:sz w:val="20"/>
-          <w:szCs w:val="20"/>
-        </w:rPr>
-      </w:pPr>
-      <w:proofErr w:type="spellStart"/>
-      <w:r>
-        <w:rPr>
-          <w:rFonts w:ascii="Times New Roman" w:hAnsi="Times New Roman"/>
-          <w:sz w:val="20"/>
-          <w:szCs w:val="20"/>
-        </w:rPr>
-        <w:t>IQS_Coaching.dtsx</w:t>
-      </w:r>
-      <w:proofErr w:type="spellEnd"/>
-    </w:p>
-    <w:p>
-      <w:pPr>
-        <w:pStyle w:val="NoSpacing"/>
-        <w:rPr>
-          <w:rFonts w:ascii="Times New Roman" w:hAnsi="Times New Roman"/>
-          <w:sz w:val="20"/>
-          <w:szCs w:val="20"/>
-        </w:rPr>
-      </w:pPr>
-      <w:proofErr w:type="spellStart"/>
-      <w:r>
-        <w:rPr>
-          <w:rFonts w:ascii="Times New Roman" w:hAnsi="Times New Roman"/>
-          <w:sz w:val="20"/>
-          <w:szCs w:val="20"/>
-        </w:rPr>
-        <w:t>Outlier_Coaching.dtsx</w:t>
-      </w:r>
-      <w:proofErr w:type="spellEnd"/>
-      <w:r>
-        <w:rPr>
-          <w:rFonts w:ascii="Times New Roman" w:hAnsi="Times New Roman"/>
-          <w:sz w:val="20"/>
-          <w:szCs w:val="20"/>
+          <w:highlight w:val="yellow"/>
+        </w:rPr>
+      </w:pPr>
+      <w:proofErr w:type="spellStart"/>
+      <w:r>
+        <w:rPr>
+          <w:rFonts w:ascii="Times New Roman" w:hAnsi="Times New Roman"/>
+          <w:b/>
+          <w:color w:val="FF0000"/>
+          <w:sz w:val="20"/>
+          <w:szCs w:val="20"/>
+          <w:highlight w:val="yellow"/>
+        </w:rPr>
+        <w:t>Config</w:t>
+      </w:r>
+      <w:proofErr w:type="spellEnd"/>
+      <w:r>
+        <w:rPr>
+          <w:rFonts w:ascii="Times New Roman" w:hAnsi="Times New Roman"/>
+          <w:b/>
+          <w:color w:val="FF0000"/>
+          <w:sz w:val="20"/>
+          <w:szCs w:val="20"/>
+          <w:highlight w:val="yellow"/>
+        </w:rPr>
+        <w:t xml:space="preserve"> files for this work item.</w:t>
+      </w:r>
+    </w:p>
+    <w:p>
+      <w:pPr>
+        <w:pStyle w:val="NoSpacing"/>
+        <w:rPr>
+          <w:rFonts w:ascii="Times New Roman" w:hAnsi="Times New Roman"/>
+          <w:b/>
+          <w:sz w:val="20"/>
+          <w:szCs w:val="20"/>
+        </w:rPr>
+      </w:pPr>
+    </w:p>
+    <w:p>
+      <w:pPr>
+        <w:pStyle w:val="NoSpacing"/>
+        <w:rPr>
+          <w:rFonts w:ascii="Times New Roman" w:hAnsi="Times New Roman"/>
+          <w:sz w:val="20"/>
+          <w:szCs w:val="20"/>
+        </w:rPr>
+      </w:pPr>
+      <w:proofErr w:type="spellStart"/>
+      <w:r>
+        <w:rPr>
+          <w:rFonts w:ascii="Times New Roman" w:hAnsi="Times New Roman"/>
+          <w:sz w:val="20"/>
+          <w:szCs w:val="20"/>
+        </w:rPr>
+        <w:t>Dev_eCL_Inactivations.dtsConfig</w:t>
+      </w:r>
+      <w:proofErr w:type="spellEnd"/>
+    </w:p>
+    <w:p>
+      <w:pPr>
+        <w:pStyle w:val="NoSpacing"/>
+        <w:rPr>
+          <w:rFonts w:ascii="Times New Roman" w:hAnsi="Times New Roman"/>
+          <w:sz w:val="20"/>
+          <w:szCs w:val="20"/>
+        </w:rPr>
+      </w:pPr>
+      <w:proofErr w:type="spellStart"/>
+      <w:r>
+        <w:rPr>
+          <w:rFonts w:ascii="Times New Roman" w:hAnsi="Times New Roman"/>
+          <w:sz w:val="20"/>
+          <w:szCs w:val="20"/>
+        </w:rPr>
+        <w:t>Test_eCL_Inactivations.dtsConfig</w:t>
+      </w:r>
+      <w:proofErr w:type="spellEnd"/>
+    </w:p>
+    <w:p>
+      <w:pPr>
+        <w:pStyle w:val="NoSpacing"/>
+        <w:rPr>
+          <w:rFonts w:ascii="Times New Roman" w:hAnsi="Times New Roman"/>
+          <w:sz w:val="20"/>
+          <w:szCs w:val="20"/>
+        </w:rPr>
+      </w:pPr>
+      <w:proofErr w:type="spellStart"/>
+      <w:r>
+        <w:rPr>
+          <w:rFonts w:ascii="Times New Roman" w:hAnsi="Times New Roman"/>
+          <w:sz w:val="20"/>
+          <w:szCs w:val="20"/>
+        </w:rPr>
+        <w:t>Prod_eCL_Inactivations.dtsConfig</w:t>
+      </w:r>
+      <w:proofErr w:type="spellEnd"/>
+    </w:p>
+    <w:p>
+      <w:pPr>
+        <w:pStyle w:val="NoSpacing"/>
+        <w:rPr>
+          <w:rFonts w:ascii="Times New Roman" w:hAnsi="Times New Roman"/>
+          <w:sz w:val="20"/>
+          <w:szCs w:val="20"/>
+        </w:rPr>
+      </w:pPr>
+      <w:proofErr w:type="spellStart"/>
+      <w:r>
+        <w:rPr>
+          <w:rFonts w:ascii="Times New Roman" w:hAnsi="Times New Roman"/>
+          <w:sz w:val="20"/>
+          <w:szCs w:val="20"/>
+        </w:rPr>
+        <w:t>Dev_eCL_Surveys.dtsConfig</w:t>
+      </w:r>
+      <w:proofErr w:type="spellEnd"/>
+    </w:p>
+    <w:p>
+      <w:pPr>
+        <w:pStyle w:val="NoSpacing"/>
+        <w:rPr>
+          <w:rFonts w:ascii="Times New Roman" w:hAnsi="Times New Roman"/>
+          <w:sz w:val="20"/>
+          <w:szCs w:val="20"/>
+        </w:rPr>
+      </w:pPr>
+      <w:proofErr w:type="spellStart"/>
+      <w:r>
+        <w:rPr>
+          <w:rFonts w:ascii="Times New Roman" w:hAnsi="Times New Roman"/>
+          <w:sz w:val="20"/>
+          <w:szCs w:val="20"/>
+        </w:rPr>
+        <w:t>Test_eCL_Surveys.dtsConfig</w:t>
+      </w:r>
+      <w:proofErr w:type="spellEnd"/>
+    </w:p>
+    <w:p>
+      <w:pPr>
+        <w:pStyle w:val="NoSpacing"/>
+        <w:rPr>
+          <w:rFonts w:ascii="Times New Roman" w:hAnsi="Times New Roman"/>
+          <w:sz w:val="20"/>
+          <w:szCs w:val="20"/>
+        </w:rPr>
+      </w:pPr>
+      <w:proofErr w:type="spellStart"/>
+      <w:r>
+        <w:rPr>
+          <w:rFonts w:ascii="Times New Roman" w:hAnsi="Times New Roman"/>
+          <w:sz w:val="20"/>
+          <w:szCs w:val="20"/>
+        </w:rPr>
+        <w:t>Prod_eCL_Surveys.dtsConfig</w:t>
+      </w:r>
+      <w:proofErr w:type="spellEnd"/>
+    </w:p>
+    <w:p>
+      <w:pPr>
+        <w:pStyle w:val="NoSpacing"/>
+        <w:rPr>
+          <w:rFonts w:ascii="Times New Roman" w:hAnsi="Times New Roman"/>
+          <w:sz w:val="20"/>
+          <w:szCs w:val="20"/>
+          <w:highlight w:val="green"/>
+        </w:rPr>
+      </w:pPr>
+      <w:proofErr w:type="spellStart"/>
+      <w:r>
+        <w:rPr>
+          <w:rFonts w:ascii="Times New Roman" w:hAnsi="Times New Roman"/>
+          <w:sz w:val="20"/>
+          <w:szCs w:val="20"/>
+          <w:highlight w:val="green"/>
+        </w:rPr>
+        <w:t>Dev_Employee_Hierarchy.dtsConfig</w:t>
+      </w:r>
+      <w:proofErr w:type="spellEnd"/>
+      <w:r>
+        <w:rPr>
+          <w:rFonts w:ascii="Times New Roman" w:hAnsi="Times New Roman"/>
+          <w:sz w:val="20"/>
+          <w:szCs w:val="20"/>
+          <w:highlight w:val="green"/>
         </w:rPr>
         <w:t xml:space="preserve"> </w:t>
       </w:r>
-    </w:p>
-    <w:p>
-      <w:pPr>
-        <w:pStyle w:val="NoSpacing"/>
-        <w:rPr>
-          <w:rFonts w:ascii="Times New Roman" w:hAnsi="Times New Roman"/>
-          <w:sz w:val="20"/>
-          <w:szCs w:val="20"/>
-        </w:rPr>
-      </w:pPr>
-      <w:proofErr w:type="spellStart"/>
-      <w:r>
-        <w:rPr>
-          <w:rFonts w:ascii="Times New Roman" w:hAnsi="Times New Roman"/>
-          <w:sz w:val="20"/>
-          <w:szCs w:val="20"/>
-        </w:rPr>
-        <w:t>Quality_Other_Coaching.dtsx</w:t>
-      </w:r>
-      <w:proofErr w:type="spellEnd"/>
-    </w:p>
-    <w:p>
-      <w:pPr>
-        <w:pStyle w:val="NoSpacing"/>
-        <w:rPr>
-          <w:rFonts w:ascii="Times New Roman" w:hAnsi="Times New Roman"/>
-          <w:sz w:val="20"/>
-          <w:szCs w:val="20"/>
-        </w:rPr>
-      </w:pPr>
-      <w:proofErr w:type="spellStart"/>
-      <w:r>
-        <w:rPr>
-          <w:rFonts w:ascii="Times New Roman" w:hAnsi="Times New Roman"/>
-          <w:sz w:val="20"/>
-          <w:szCs w:val="20"/>
-        </w:rPr>
-        <w:t>Training_Coaching.dtsx</w:t>
-      </w:r>
-      <w:proofErr w:type="spellEnd"/>
-    </w:p>
-    <w:p>
-      <w:pPr>
-        <w:pStyle w:val="NoSpacing"/>
-        <w:rPr>
-          <w:rFonts w:ascii="Times New Roman" w:hAnsi="Times New Roman"/>
-          <w:sz w:val="20"/>
-          <w:szCs w:val="20"/>
-        </w:rPr>
-      </w:pPr>
-      <w:proofErr w:type="spellStart"/>
-      <w:r>
-        <w:rPr>
-          <w:rFonts w:ascii="Times New Roman" w:hAnsi="Times New Roman"/>
-          <w:sz w:val="20"/>
-          <w:szCs w:val="20"/>
-        </w:rPr>
-        <w:t>Warnings_History.dtsx</w:t>
-      </w:r>
-      <w:proofErr w:type="spellEnd"/>
-    </w:p>
-    <w:p>
-      <w:pPr>
-        <w:pStyle w:val="NoSpacing"/>
-        <w:rPr>
-          <w:rFonts w:ascii="Times New Roman" w:hAnsi="Times New Roman"/>
-          <w:sz w:val="20"/>
-          <w:szCs w:val="20"/>
-        </w:rPr>
-      </w:pPr>
-    </w:p>
-    <w:p>
-      <w:pPr>
-        <w:pStyle w:val="NoSpacing"/>
-        <w:rPr>
-          <w:rFonts w:ascii="Times New Roman" w:hAnsi="Times New Roman"/>
-          <w:sz w:val="20"/>
-          <w:szCs w:val="20"/>
-        </w:rPr>
-      </w:pPr>
-    </w:p>
-    <w:p>
-      <w:pPr>
-        <w:pStyle w:val="NoSpacing"/>
-        <w:rPr>
-          <w:rFonts w:ascii="Times New Roman" w:hAnsi="Times New Roman"/>
-          <w:b/>
-          <w:sz w:val="20"/>
-          <w:szCs w:val="20"/>
-        </w:rPr>
-      </w:pPr>
-      <w:r>
-        <w:rPr>
-          <w:rFonts w:ascii="Times New Roman" w:hAnsi="Times New Roman"/>
-          <w:b/>
-          <w:sz w:val="20"/>
-          <w:szCs w:val="20"/>
-        </w:rPr>
-        <w:t xml:space="preserve">SSIS </w:t>
-      </w:r>
-      <w:proofErr w:type="spellStart"/>
-      <w:r>
-        <w:rPr>
-          <w:rFonts w:ascii="Times New Roman" w:hAnsi="Times New Roman"/>
-          <w:b/>
-          <w:sz w:val="20"/>
-          <w:szCs w:val="20"/>
-        </w:rPr>
-        <w:t>config</w:t>
-      </w:r>
-      <w:proofErr w:type="spellEnd"/>
-      <w:r>
-        <w:rPr>
-          <w:rFonts w:ascii="Times New Roman" w:hAnsi="Times New Roman"/>
-          <w:b/>
-          <w:sz w:val="20"/>
-          <w:szCs w:val="20"/>
+      <w:r>
+        <w:rPr>
+          <w:rFonts w:ascii="Times New Roman" w:hAnsi="Times New Roman"/>
+          <w:sz w:val="20"/>
+          <w:szCs w:val="20"/>
+        </w:rPr>
+        <w:t>(change set 37491)</w:t>
+      </w:r>
+    </w:p>
+    <w:p>
+      <w:pPr>
+        <w:pStyle w:val="NoSpacing"/>
+        <w:rPr>
+          <w:rFonts w:ascii="Times New Roman" w:hAnsi="Times New Roman"/>
+          <w:sz w:val="20"/>
+          <w:szCs w:val="20"/>
+          <w:highlight w:val="green"/>
+        </w:rPr>
+      </w:pPr>
+      <w:proofErr w:type="spellStart"/>
+      <w:r>
+        <w:rPr>
+          <w:rFonts w:ascii="Times New Roman" w:hAnsi="Times New Roman"/>
+          <w:sz w:val="20"/>
+          <w:szCs w:val="20"/>
+          <w:highlight w:val="green"/>
+        </w:rPr>
+        <w:t>Test_Employee_Hierarchy.dtsConfig</w:t>
+      </w:r>
+      <w:proofErr w:type="spellEnd"/>
+      <w:r>
+        <w:rPr>
+          <w:rFonts w:ascii="Times New Roman" w:hAnsi="Times New Roman"/>
+          <w:sz w:val="20"/>
+          <w:szCs w:val="20"/>
+          <w:highlight w:val="green"/>
         </w:rPr>
         <w:t xml:space="preserve"> </w:t>
       </w:r>
       <w:r>
         <w:rPr>
           <w:rFonts w:ascii="Times New Roman" w:hAnsi="Times New Roman"/>
-          <w:b/>
-          <w:sz w:val="20"/>
-          <w:szCs w:val="20"/>
-        </w:rPr>
-        <w:t>f</w:t>
-      </w:r>
-      <w:r>
-        <w:rPr>
-          <w:rFonts w:ascii="Times New Roman" w:hAnsi="Times New Roman"/>
-          <w:b/>
-          <w:sz w:val="20"/>
-          <w:szCs w:val="20"/>
-        </w:rPr>
-        <w:t>iles: \eCoaching_V2\Code\ETL\</w:t>
-      </w:r>
-    </w:p>
-    <w:p>
-      <w:pPr>
-        <w:pStyle w:val="NoSpacing"/>
-        <w:rPr>
-          <w:rFonts w:ascii="Times New Roman" w:hAnsi="Times New Roman"/>
-          <w:b/>
-          <w:sz w:val="20"/>
-          <w:szCs w:val="20"/>
-        </w:rPr>
-      </w:pPr>
-      <w:r>
-        <w:rPr>
-          <w:rFonts w:ascii="Times New Roman" w:hAnsi="Times New Roman"/>
-          <w:b/>
-          <w:sz w:val="20"/>
-          <w:szCs w:val="20"/>
-        </w:rPr>
-        <w:t>*[Dev\Test\Prod] prefix determines the file to be used for the respective environment.</w:t>
-      </w:r>
-    </w:p>
-    <w:p>
-      <w:pPr>
-        <w:pStyle w:val="NoSpacing"/>
-        <w:rPr>
-          <w:rFonts w:ascii="Times New Roman" w:hAnsi="Times New Roman"/>
-          <w:b/>
-          <w:color w:val="FF0000"/>
-          <w:sz w:val="20"/>
-          <w:szCs w:val="20"/>
-        </w:rPr>
-      </w:pPr>
-      <w:r>
-        <w:rPr>
-          <w:rFonts w:ascii="Times New Roman" w:hAnsi="Times New Roman"/>
-          <w:b/>
-          <w:color w:val="FF0000"/>
-          <w:sz w:val="20"/>
-          <w:szCs w:val="20"/>
-          <w:highlight w:val="lightGray"/>
-        </w:rPr>
-        <w:t xml:space="preserve">No </w:t>
-      </w:r>
-      <w:proofErr w:type="spellStart"/>
-      <w:r>
-        <w:rPr>
-          <w:rFonts w:ascii="Times New Roman" w:hAnsi="Times New Roman"/>
-          <w:b/>
-          <w:color w:val="FF0000"/>
-          <w:sz w:val="20"/>
-          <w:szCs w:val="20"/>
-          <w:highlight w:val="lightGray"/>
-        </w:rPr>
-        <w:t>Config</w:t>
-      </w:r>
-      <w:proofErr w:type="spellEnd"/>
-      <w:r>
-        <w:rPr>
-          <w:rFonts w:ascii="Times New Roman" w:hAnsi="Times New Roman"/>
-          <w:b/>
-          <w:color w:val="FF0000"/>
-          <w:sz w:val="20"/>
-          <w:szCs w:val="20"/>
-          <w:highlight w:val="lightGray"/>
-        </w:rPr>
-        <w:t xml:space="preserve"> files for this work item.</w:t>
-      </w:r>
-    </w:p>
-    <w:p>
-      <w:pPr>
-        <w:pStyle w:val="NoSpacing"/>
-        <w:rPr>
-          <w:rFonts w:ascii="Times New Roman" w:hAnsi="Times New Roman"/>
-          <w:b/>
-          <w:sz w:val="20"/>
-          <w:szCs w:val="20"/>
-        </w:rPr>
-      </w:pPr>
-    </w:p>
-    <w:p>
-      <w:pPr>
-        <w:pStyle w:val="NoSpacing"/>
-        <w:rPr>
-          <w:rFonts w:ascii="Times New Roman" w:hAnsi="Times New Roman"/>
-          <w:sz w:val="20"/>
-          <w:szCs w:val="20"/>
-        </w:rPr>
-      </w:pPr>
-      <w:proofErr w:type="spellStart"/>
-      <w:r>
-        <w:rPr>
-          <w:rFonts w:ascii="Times New Roman" w:hAnsi="Times New Roman"/>
-          <w:sz w:val="20"/>
-          <w:szCs w:val="20"/>
-        </w:rPr>
-        <w:t>Dev_eCL_Inactivations.dtsConfig</w:t>
-      </w:r>
-      <w:proofErr w:type="spellEnd"/>
-    </w:p>
-    <w:p>
-      <w:pPr>
-        <w:pStyle w:val="NoSpacing"/>
-        <w:rPr>
-          <w:rFonts w:ascii="Times New Roman" w:hAnsi="Times New Roman"/>
-          <w:sz w:val="20"/>
-          <w:szCs w:val="20"/>
-        </w:rPr>
-      </w:pPr>
-      <w:proofErr w:type="spellStart"/>
-      <w:r>
-        <w:rPr>
-          <w:rFonts w:ascii="Times New Roman" w:hAnsi="Times New Roman"/>
-          <w:sz w:val="20"/>
-          <w:szCs w:val="20"/>
-        </w:rPr>
-        <w:t>Test_eCL_Inactivations.dtsConfig</w:t>
-      </w:r>
-      <w:proofErr w:type="spellEnd"/>
-    </w:p>
-    <w:p>
-      <w:pPr>
-        <w:pStyle w:val="NoSpacing"/>
-        <w:rPr>
-          <w:rFonts w:ascii="Times New Roman" w:hAnsi="Times New Roman"/>
-          <w:sz w:val="20"/>
-          <w:szCs w:val="20"/>
-        </w:rPr>
-      </w:pPr>
-      <w:proofErr w:type="spellStart"/>
-      <w:r>
-        <w:rPr>
-          <w:rFonts w:ascii="Times New Roman" w:hAnsi="Times New Roman"/>
-          <w:sz w:val="20"/>
-          <w:szCs w:val="20"/>
-        </w:rPr>
-        <w:t>Prod_eCL_Inactivations.dtsConfig</w:t>
-      </w:r>
-      <w:proofErr w:type="spellEnd"/>
-    </w:p>
-    <w:p>
-      <w:pPr>
-        <w:pStyle w:val="NoSpacing"/>
-        <w:rPr>
-          <w:rFonts w:ascii="Times New Roman" w:hAnsi="Times New Roman"/>
-          <w:sz w:val="20"/>
-          <w:szCs w:val="20"/>
-        </w:rPr>
-      </w:pPr>
-      <w:proofErr w:type="spellStart"/>
-      <w:r>
-        <w:rPr>
-          <w:rFonts w:ascii="Times New Roman" w:hAnsi="Times New Roman"/>
-          <w:sz w:val="20"/>
-          <w:szCs w:val="20"/>
-        </w:rPr>
-        <w:t>Dev_eCL_Surveys.dtsConfig</w:t>
-      </w:r>
-      <w:proofErr w:type="spellEnd"/>
-    </w:p>
-    <w:p>
-      <w:pPr>
-        <w:pStyle w:val="NoSpacing"/>
-        <w:rPr>
-          <w:rFonts w:ascii="Times New Roman" w:hAnsi="Times New Roman"/>
-          <w:sz w:val="20"/>
-          <w:szCs w:val="20"/>
-        </w:rPr>
-      </w:pPr>
-      <w:proofErr w:type="spellStart"/>
-      <w:r>
-        <w:rPr>
-          <w:rFonts w:ascii="Times New Roman" w:hAnsi="Times New Roman"/>
-          <w:sz w:val="20"/>
-          <w:szCs w:val="20"/>
-        </w:rPr>
-        <w:t>Test_eCL_Surveys.dtsConfig</w:t>
-      </w:r>
-      <w:proofErr w:type="spellEnd"/>
-    </w:p>
-    <w:p>
-      <w:pPr>
-        <w:pStyle w:val="NoSpacing"/>
-        <w:rPr>
-          <w:rFonts w:ascii="Times New Roman" w:hAnsi="Times New Roman"/>
-          <w:sz w:val="20"/>
-          <w:szCs w:val="20"/>
-        </w:rPr>
-      </w:pPr>
-      <w:proofErr w:type="spellStart"/>
-      <w:r>
-        <w:rPr>
-          <w:rFonts w:ascii="Times New Roman" w:hAnsi="Times New Roman"/>
-          <w:sz w:val="20"/>
-          <w:szCs w:val="20"/>
-        </w:rPr>
-        <w:t>Prod_eCL_Surveys.dtsConfig</w:t>
-      </w:r>
-      <w:proofErr w:type="spellEnd"/>
-    </w:p>
-    <w:p>
-      <w:pPr>
-        <w:pStyle w:val="NoSpacing"/>
-        <w:rPr>
-          <w:rFonts w:ascii="Times New Roman" w:hAnsi="Times New Roman"/>
-          <w:sz w:val="20"/>
-          <w:szCs w:val="20"/>
-        </w:rPr>
-      </w:pPr>
-      <w:proofErr w:type="spellStart"/>
-      <w:r>
-        <w:rPr>
-          <w:rFonts w:ascii="Times New Roman" w:hAnsi="Times New Roman"/>
-          <w:sz w:val="20"/>
-          <w:szCs w:val="20"/>
-        </w:rPr>
-        <w:t>Dev_Employee_Hierarchy.dtsConfig</w:t>
-      </w:r>
-      <w:proofErr w:type="spellEnd"/>
-    </w:p>
-    <w:p>
-      <w:pPr>
-        <w:pStyle w:val="NoSpacing"/>
-        <w:rPr>
-          <w:rFonts w:ascii="Times New Roman" w:hAnsi="Times New Roman"/>
-          <w:sz w:val="20"/>
-          <w:szCs w:val="20"/>
-        </w:rPr>
-      </w:pPr>
-      <w:proofErr w:type="spellStart"/>
-      <w:r>
-        <w:rPr>
-          <w:rFonts w:ascii="Times New Roman" w:hAnsi="Times New Roman"/>
-          <w:sz w:val="20"/>
-          <w:szCs w:val="20"/>
-        </w:rPr>
-        <w:t>Test_Employee_Hierarchy.dtsConfig</w:t>
-      </w:r>
-      <w:proofErr w:type="spellEnd"/>
-    </w:p>
-    <w:p>
-      <w:pPr>
-        <w:pStyle w:val="NoSpacing"/>
-        <w:rPr>
-          <w:rFonts w:ascii="Times New Roman" w:hAnsi="Times New Roman"/>
-          <w:sz w:val="20"/>
-          <w:szCs w:val="20"/>
-        </w:rPr>
-      </w:pPr>
-      <w:proofErr w:type="spellStart"/>
-      <w:r>
-        <w:rPr>
-          <w:rFonts w:ascii="Times New Roman" w:hAnsi="Times New Roman"/>
-          <w:sz w:val="20"/>
-          <w:szCs w:val="20"/>
+          <w:sz w:val="20"/>
+          <w:szCs w:val="20"/>
+        </w:rPr>
+        <w:t>(change set 37491)</w:t>
+      </w:r>
+    </w:p>
+    <w:p>
+      <w:pPr>
+        <w:pStyle w:val="NoSpacing"/>
+        <w:rPr>
+          <w:rFonts w:ascii="Times New Roman" w:hAnsi="Times New Roman"/>
+          <w:sz w:val="20"/>
+          <w:szCs w:val="20"/>
+        </w:rPr>
+      </w:pPr>
+      <w:proofErr w:type="spellStart"/>
+      <w:r>
+        <w:rPr>
+          <w:rFonts w:ascii="Times New Roman" w:hAnsi="Times New Roman"/>
+          <w:sz w:val="20"/>
+          <w:szCs w:val="20"/>
+          <w:highlight w:val="green"/>
         </w:rPr>
         <w:t>Prod_Employee_Hierarchy.dtsConfig</w:t>
       </w:r>
       <w:proofErr w:type="spellEnd"/>
+      <w:r>
+        <w:rPr>
+          <w:rFonts w:ascii="Times New Roman" w:hAnsi="Times New Roman"/>
+          <w:sz w:val="20"/>
+          <w:szCs w:val="20"/>
+        </w:rPr>
+        <w:t xml:space="preserve"> </w:t>
+      </w:r>
+      <w:r>
+        <w:rPr>
+          <w:rFonts w:ascii="Times New Roman" w:hAnsi="Times New Roman"/>
+          <w:sz w:val="20"/>
+          <w:szCs w:val="20"/>
+        </w:rPr>
+        <w:t>(change set 37491)</w:t>
+      </w:r>
+      <w:bookmarkStart w:id="2" w:name="_GoBack"/>
+      <w:bookmarkEnd w:id="2"/>
     </w:p>
     <w:p>
       <w:pPr>
@@ -4040,7 +4166,7 @@
           <w:color w:val="FF0000"/>
           <w:sz w:val="20"/>
           <w:szCs w:val="20"/>
-          <w:highlight w:val="yellow"/>
+          <w:highlight w:val="lightGray"/>
         </w:rPr>
       </w:pPr>
       <w:r>
@@ -4050,7 +4176,18 @@
           <w:color w:val="FF0000"/>
           <w:sz w:val="20"/>
           <w:szCs w:val="20"/>
-          <w:highlight w:val="yellow"/>
+          <w:highlight w:val="lightGray"/>
+        </w:rPr>
+        <w:t xml:space="preserve">No </w:t>
+      </w:r>
+      <w:r>
+        <w:rPr>
+          <w:rFonts w:ascii="Times New Roman" w:hAnsi="Times New Roman"/>
+          <w:b/>
+          <w:color w:val="FF0000"/>
+          <w:sz w:val="20"/>
+          <w:szCs w:val="20"/>
+          <w:highlight w:val="lightGray"/>
         </w:rPr>
         <w:t>Table</w:t>
       </w:r>
@@ -4061,7 +4198,7 @@
           <w:color w:val="FF0000"/>
           <w:sz w:val="20"/>
           <w:szCs w:val="20"/>
-          <w:highlight w:val="yellow"/>
+          <w:highlight w:val="lightGray"/>
         </w:rPr>
         <w:t>s</w:t>
       </w:r>
@@ -4072,7 +4209,7 @@
           <w:color w:val="FF0000"/>
           <w:sz w:val="20"/>
           <w:szCs w:val="20"/>
-          <w:highlight w:val="yellow"/>
+          <w:highlight w:val="lightGray"/>
         </w:rPr>
         <w:t xml:space="preserve"> for these</w:t>
       </w:r>
@@ -4083,7 +4220,7 @@
           <w:color w:val="FF0000"/>
           <w:sz w:val="20"/>
           <w:szCs w:val="20"/>
-          <w:highlight w:val="yellow"/>
+          <w:highlight w:val="lightGray"/>
         </w:rPr>
         <w:t xml:space="preserve"> work item</w:t>
       </w:r>
@@ -4094,7 +4231,7 @@
           <w:color w:val="FF0000"/>
           <w:sz w:val="20"/>
           <w:szCs w:val="20"/>
-          <w:highlight w:val="yellow"/>
+          <w:highlight w:val="lightGray"/>
         </w:rPr>
         <w:t>s</w:t>
       </w:r>
@@ -4105,7 +4242,7 @@
           <w:color w:val="FF0000"/>
           <w:sz w:val="20"/>
           <w:szCs w:val="20"/>
-          <w:highlight w:val="yellow"/>
+          <w:highlight w:val="lightGray"/>
         </w:rPr>
         <w:t xml:space="preserve"> U</w:t>
       </w:r>
@@ -4116,7 +4253,7 @@
           <w:color w:val="FF0000"/>
           <w:sz w:val="20"/>
           <w:szCs w:val="20"/>
-          <w:highlight w:val="yellow"/>
+          <w:highlight w:val="lightGray"/>
         </w:rPr>
         <w:t>pdated through Run</w:t>
       </w:r>
@@ -4127,7 +4264,7 @@
           <w:color w:val="FF0000"/>
           <w:sz w:val="20"/>
           <w:szCs w:val="20"/>
-          <w:highlight w:val="yellow"/>
+          <w:highlight w:val="lightGray"/>
         </w:rPr>
         <w:t xml:space="preserve"> </w:t>
       </w:r>
@@ -4138,7 +4275,7 @@
           <w:color w:val="FF0000"/>
           <w:sz w:val="20"/>
           <w:szCs w:val="20"/>
-          <w:highlight w:val="yellow"/>
+          <w:highlight w:val="lightGray"/>
         </w:rPr>
         <w:t>Once</w:t>
       </w:r>
@@ -4149,7 +4286,7 @@
           <w:color w:val="FF0000"/>
           <w:sz w:val="20"/>
           <w:szCs w:val="20"/>
-          <w:highlight w:val="yellow"/>
+          <w:highlight w:val="lightGray"/>
         </w:rPr>
         <w:t>.</w:t>
       </w:r>
@@ -9877,8 +10014,6 @@
         </w:rPr>
         <w:t>\</w:t>
       </w:r>
-      <w:bookmarkStart w:id="2" w:name="_GoBack"/>
-      <w:bookmarkEnd w:id="2"/>
     </w:p>
     <w:p>
       <w:pPr>
@@ -9952,25 +10087,26 @@
         <w:pStyle w:val="NoSpacing"/>
         <w:rPr>
           <w:rFonts w:ascii="Times New Roman" w:hAnsi="Times New Roman"/>
-          <w:sz w:val="20"/>
-          <w:szCs w:val="20"/>
-        </w:rPr>
-      </w:pPr>
-      <w:r>
-        <w:rPr>
-          <w:rFonts w:ascii="Times New Roman" w:hAnsi="Times New Roman"/>
-          <w:sz w:val="20"/>
-          <w:szCs w:val="20"/>
-          <w:highlight w:val="yellow"/>
+          <w:b/>
+          <w:sz w:val="20"/>
+          <w:szCs w:val="20"/>
+        </w:rPr>
+      </w:pPr>
+      <w:r>
+        <w:rPr>
+          <w:rFonts w:ascii="Times New Roman" w:hAnsi="Times New Roman"/>
+          <w:b/>
+          <w:sz w:val="20"/>
+          <w:szCs w:val="20"/>
         </w:rPr>
         <w:t>Run Once: \eCoaching_V2\Runbook\</w:t>
       </w:r>
       <w:r>
         <w:rPr>
           <w:rFonts w:ascii="Times New Roman" w:hAnsi="Times New Roman"/>
-          <w:sz w:val="20"/>
-          <w:szCs w:val="20"/>
-          <w:highlight w:val="yellow"/>
+          <w:b/>
+          <w:sz w:val="20"/>
+          <w:szCs w:val="20"/>
         </w:rPr>
         <w:t>DB\</w:t>
       </w:r>
@@ -9978,9 +10114,9 @@
       <w:r>
         <w:rPr>
           <w:rFonts w:ascii="Times New Roman" w:hAnsi="Times New Roman"/>
-          <w:sz w:val="20"/>
-          <w:szCs w:val="20"/>
-          <w:highlight w:val="yellow"/>
+          <w:b/>
+          <w:sz w:val="20"/>
+          <w:szCs w:val="20"/>
         </w:rPr>
         <w:t>RunOnce</w:t>
       </w:r>
@@ -9991,18 +10127,56 @@
         <w:pStyle w:val="NoSpacing"/>
         <w:rPr>
           <w:rFonts w:ascii="Times New Roman" w:hAnsi="Times New Roman"/>
-          <w:sz w:val="20"/>
-          <w:szCs w:val="20"/>
-        </w:rPr>
-      </w:pPr>
-      <w:r>
-        <w:rPr>
-          <w:rFonts w:ascii="Times New Roman" w:hAnsi="Times New Roman"/>
-          <w:sz w:val="20"/>
-          <w:szCs w:val="20"/>
-          <w:highlight w:val="yellow"/>
-        </w:rPr>
-        <w:t>CCO_eCoaching_DB_RunOnce_TFS_6582.txt</w:t>
+          <w:b/>
+          <w:color w:val="FF0000"/>
+          <w:sz w:val="20"/>
+          <w:szCs w:val="20"/>
+          <w:highlight w:val="lightGray"/>
+        </w:rPr>
+      </w:pPr>
+      <w:r>
+        <w:rPr>
+          <w:rFonts w:ascii="Times New Roman" w:hAnsi="Times New Roman"/>
+          <w:b/>
+          <w:color w:val="FF0000"/>
+          <w:sz w:val="20"/>
+          <w:szCs w:val="20"/>
+          <w:highlight w:val="lightGray"/>
+        </w:rPr>
+        <w:t xml:space="preserve">No </w:t>
+      </w:r>
+      <w:r>
+        <w:rPr>
+          <w:rFonts w:ascii="Times New Roman" w:hAnsi="Times New Roman"/>
+          <w:b/>
+          <w:color w:val="FF0000"/>
+          <w:sz w:val="20"/>
+          <w:szCs w:val="20"/>
+          <w:highlight w:val="lightGray"/>
+        </w:rPr>
+        <w:t>Run Once</w:t>
+      </w:r>
+      <w:r>
+        <w:rPr>
+          <w:rFonts w:ascii="Times New Roman" w:hAnsi="Times New Roman"/>
+          <w:b/>
+          <w:color w:val="FF0000"/>
+          <w:sz w:val="20"/>
+          <w:szCs w:val="20"/>
+          <w:highlight w:val="lightGray"/>
+        </w:rPr>
+        <w:t xml:space="preserve"> </w:t>
+      </w:r>
+      <w:r>
+        <w:rPr>
+          <w:rFonts w:ascii="Times New Roman" w:hAnsi="Times New Roman"/>
+          <w:b/>
+          <w:color w:val="FF0000"/>
+          <w:sz w:val="20"/>
+          <w:szCs w:val="20"/>
+          <w:highlight w:val="lightGray"/>
+        </w:rPr>
+        <w:t>for this release.</w:t>
       </w:r>
     </w:p>
     <w:p>
@@ -11393,7 +11567,7 @@
       <w:rPr>
         <w:noProof/>
       </w:rPr>
-      <w:t>5/8/2017</w:t>
+      <w:t>5/18/2017</w:t>
     </w:r>
     <w:r>
       <w:fldChar w:fldCharType="end"/>
@@ -11426,14 +11600,27 @@
     <w:r>
       <w:t xml:space="preserve"> of </w:t>
     </w:r>
-    <w:fldSimple w:instr=" NUMPAGES ">
-      <w:r>
-        <w:rPr>
-          <w:noProof/>
-        </w:rPr>
-        <w:t>11</w:t>
-      </w:r>
-    </w:fldSimple>
+    <w:r>
+      <w:fldChar w:fldCharType="begin"/>
+    </w:r>
+    <w:r>
+      <w:instrText xml:space="preserve"> NUMPAGES </w:instrText>
+    </w:r>
+    <w:r>
+      <w:fldChar w:fldCharType="separate"/>
+    </w:r>
+    <w:r>
+      <w:rPr>
+        <w:noProof/>
+      </w:rPr>
+      <w:t>11</w:t>
+    </w:r>
+    <w:r>
+      <w:rPr>
+        <w:noProof/>
+      </w:rPr>
+      <w:fldChar w:fldCharType="end"/>
+    </w:r>
   </w:p>
 </w:ftr>
 </file>
@@ -13170,7 +13357,7 @@
 </file>
 
 <file path=customXml/itemProps1.xml><?xml version="1.0" encoding="utf-8"?>
-<ds:datastoreItem xmlns:ds="http://schemas.openxmlformats.org/officeDocument/2006/customXml" ds:itemID="{A81DBE96-D4E9-4942-96C2-B784BCCAA633}">
+<ds:datastoreItem xmlns:ds="http://schemas.openxmlformats.org/officeDocument/2006/customXml" ds:itemID="{46AC35F1-2369-4C70-A140-B8CCD771CAAE}">
   <ds:schemaRefs>
     <ds:schemaRef ds:uri="http://schemas.openxmlformats.org/officeDocument/2006/bibliography"/>
   </ds:schemaRefs>

</xml_diff>

<commit_message>
TFS 6765 - Email Notifications job hangs when there are no records to send email.
git-tfs-id: [https://tfs.omnicloud.local/tfs/cco%20program/]$/eCoaching_V2;C37519
</commit_message>
<xml_diff>
--- a/Runbook/DB/CCO_eCoaching_DB_Runbook.docx
+++ b/Runbook/DB/CCO_eCoaching_DB_Runbook.docx
@@ -237,7 +237,7 @@
               <w:rPr>
                 <w:rFonts w:ascii="Times New Roman (PCL6)" w:hAnsi="Times New Roman (PCL6)"/>
               </w:rPr>
-              <w:t>8</w:t>
+              <w:t>9</w:t>
             </w:r>
             <w:r>
               <w:rPr>
@@ -286,13 +286,37 @@
               <w:rPr>
                 <w:rFonts w:ascii="Times New Roman (PCL6)" w:hAnsi="Times New Roman (PCL6)"/>
               </w:rPr>
-              <w:t>TFS 6623 - Update Hierarchy Load process to check for data in file</w:t>
+              <w:t xml:space="preserve">TFS </w:t>
             </w:r>
             <w:r>
               <w:rPr>
                 <w:rFonts w:ascii="Times New Roman (PCL6)" w:hAnsi="Times New Roman (PCL6)"/>
               </w:rPr>
-              <w:t>s</w:t>
+              <w:t>6765</w:t>
+            </w:r>
+            <w:r>
+              <w:rPr>
+                <w:rFonts w:ascii="Times New Roman (PCL6)" w:hAnsi="Times New Roman (PCL6)"/>
+              </w:rPr>
+              <w:t xml:space="preserve"> </w:t>
+            </w:r>
+            <w:r>
+              <w:rPr>
+                <w:rFonts w:ascii="Times New Roman (PCL6)" w:hAnsi="Times New Roman (PCL6)"/>
+              </w:rPr>
+              <w:t>–</w:t>
+            </w:r>
+            <w:r>
+              <w:rPr>
+                <w:rFonts w:ascii="Times New Roman (PCL6)" w:hAnsi="Times New Roman (PCL6)"/>
+              </w:rPr>
+              <w:t xml:space="preserve"> </w:t>
+            </w:r>
+            <w:r>
+              <w:rPr>
+                <w:rFonts w:ascii="Times New Roman (PCL6)" w:hAnsi="Times New Roman (PCL6)"/>
+              </w:rPr>
+              <w:t>Email Notification job hangs when there are no records to send email</w:t>
             </w:r>
           </w:p>
         </w:tc>
@@ -528,7 +552,7 @@
           <w:sz w:val="22"/>
           <w:szCs w:val="22"/>
         </w:rPr>
-        <w:t>8</w:t>
+        <w:t>9</w:t>
       </w:r>
       <w:r>
         <w:rPr>
@@ -937,9 +961,9 @@
         <w:tblLook w:val="0000" w:firstRow="0" w:lastRow="0" w:firstColumn="0" w:lastColumn="0" w:noHBand="0" w:noVBand="0"/>
       </w:tblPr>
       <w:tblGrid>
-        <w:gridCol w:w="1440"/>
-        <w:gridCol w:w="5238"/>
-        <w:gridCol w:w="2790"/>
+        <w:gridCol w:w="1345"/>
+        <w:gridCol w:w="5940"/>
+        <w:gridCol w:w="2183"/>
       </w:tblGrid>
       <w:tr>
         <w:trPr>
@@ -947,7 +971,7 @@
         </w:trPr>
         <w:tc>
           <w:tcPr>
-            <w:tcW w:w="1440" w:type="dxa"/>
+            <w:tcW w:w="1345" w:type="dxa"/>
             <w:shd w:val="solid" w:color="auto" w:fill="000000"/>
           </w:tcPr>
           <w:p>
@@ -974,7 +998,7 @@
         </w:tc>
         <w:tc>
           <w:tcPr>
-            <w:tcW w:w="5238" w:type="dxa"/>
+            <w:tcW w:w="5940" w:type="dxa"/>
             <w:shd w:val="solid" w:color="auto" w:fill="000000"/>
           </w:tcPr>
           <w:p>
@@ -1009,7 +1033,7 @@
         </w:tc>
         <w:tc>
           <w:tcPr>
-            <w:tcW w:w="2790" w:type="dxa"/>
+            <w:tcW w:w="2183" w:type="dxa"/>
             <w:shd w:val="solid" w:color="auto" w:fill="000000"/>
           </w:tcPr>
           <w:p>
@@ -1038,7 +1062,7 @@
       <w:tr>
         <w:tc>
           <w:tcPr>
-            <w:tcW w:w="1440" w:type="dxa"/>
+            <w:tcW w:w="1345" w:type="dxa"/>
           </w:tcPr>
           <w:p>
             <w:pPr>
@@ -1058,7 +1082,7 @@
         </w:tc>
         <w:tc>
           <w:tcPr>
-            <w:tcW w:w="5238" w:type="dxa"/>
+            <w:tcW w:w="5940" w:type="dxa"/>
           </w:tcPr>
           <w:p>
             <w:pPr>
@@ -1079,7 +1103,7 @@
         </w:tc>
         <w:tc>
           <w:tcPr>
-            <w:tcW w:w="2790" w:type="dxa"/>
+            <w:tcW w:w="2183" w:type="dxa"/>
           </w:tcPr>
           <w:p>
             <w:pPr>
@@ -1096,7 +1120,7 @@
       <w:tr>
         <w:tc>
           <w:tcPr>
-            <w:tcW w:w="1440" w:type="dxa"/>
+            <w:tcW w:w="1345" w:type="dxa"/>
             <w:tcBorders>
               <w:top w:val="single" w:sz="4" w:space="0" w:color="auto"/>
               <w:left w:val="single" w:sz="4" w:space="0" w:color="auto"/>
@@ -1121,7 +1145,7 @@
         </w:tc>
         <w:tc>
           <w:tcPr>
-            <w:tcW w:w="5238" w:type="dxa"/>
+            <w:tcW w:w="5940" w:type="dxa"/>
             <w:tcBorders>
               <w:top w:val="single" w:sz="4" w:space="0" w:color="auto"/>
               <w:left w:val="single" w:sz="4" w:space="0" w:color="auto"/>
@@ -1148,7 +1172,7 @@
         </w:tc>
         <w:tc>
           <w:tcPr>
-            <w:tcW w:w="2790" w:type="dxa"/>
+            <w:tcW w:w="2183" w:type="dxa"/>
             <w:tcBorders>
               <w:top w:val="single" w:sz="4" w:space="0" w:color="auto"/>
               <w:left w:val="single" w:sz="4" w:space="0" w:color="auto"/>
@@ -1171,7 +1195,7 @@
       <w:tr>
         <w:tc>
           <w:tcPr>
-            <w:tcW w:w="1440" w:type="dxa"/>
+            <w:tcW w:w="1345" w:type="dxa"/>
             <w:tcBorders>
               <w:top w:val="single" w:sz="4" w:space="0" w:color="auto"/>
               <w:left w:val="single" w:sz="4" w:space="0" w:color="auto"/>
@@ -1192,7 +1216,7 @@
         </w:tc>
         <w:tc>
           <w:tcPr>
-            <w:tcW w:w="5238" w:type="dxa"/>
+            <w:tcW w:w="5940" w:type="dxa"/>
             <w:tcBorders>
               <w:top w:val="single" w:sz="4" w:space="0" w:color="auto"/>
               <w:left w:val="single" w:sz="4" w:space="0" w:color="auto"/>
@@ -1231,7 +1255,7 @@
         </w:tc>
         <w:tc>
           <w:tcPr>
-            <w:tcW w:w="2790" w:type="dxa"/>
+            <w:tcW w:w="2183" w:type="dxa"/>
             <w:tcBorders>
               <w:top w:val="single" w:sz="4" w:space="0" w:color="auto"/>
               <w:left w:val="single" w:sz="4" w:space="0" w:color="auto"/>
@@ -1254,7 +1278,7 @@
       <w:tr>
         <w:tc>
           <w:tcPr>
-            <w:tcW w:w="1440" w:type="dxa"/>
+            <w:tcW w:w="1345" w:type="dxa"/>
             <w:tcBorders>
               <w:top w:val="single" w:sz="4" w:space="0" w:color="auto"/>
               <w:left w:val="single" w:sz="4" w:space="0" w:color="auto"/>
@@ -1275,7 +1299,7 @@
         </w:tc>
         <w:tc>
           <w:tcPr>
-            <w:tcW w:w="5238" w:type="dxa"/>
+            <w:tcW w:w="5940" w:type="dxa"/>
             <w:tcBorders>
               <w:top w:val="single" w:sz="4" w:space="0" w:color="auto"/>
               <w:left w:val="single" w:sz="4" w:space="0" w:color="auto"/>
@@ -1310,7 +1334,7 @@
         </w:tc>
         <w:tc>
           <w:tcPr>
-            <w:tcW w:w="2790" w:type="dxa"/>
+            <w:tcW w:w="2183" w:type="dxa"/>
             <w:tcBorders>
               <w:top w:val="single" w:sz="4" w:space="0" w:color="auto"/>
               <w:left w:val="single" w:sz="4" w:space="0" w:color="auto"/>
@@ -1333,7 +1357,7 @@
       <w:tr>
         <w:tc>
           <w:tcPr>
-            <w:tcW w:w="1440" w:type="dxa"/>
+            <w:tcW w:w="1345" w:type="dxa"/>
             <w:tcBorders>
               <w:top w:val="single" w:sz="4" w:space="0" w:color="auto"/>
               <w:left w:val="single" w:sz="4" w:space="0" w:color="auto"/>
@@ -1354,7 +1378,7 @@
         </w:tc>
         <w:tc>
           <w:tcPr>
-            <w:tcW w:w="5238" w:type="dxa"/>
+            <w:tcW w:w="5940" w:type="dxa"/>
             <w:tcBorders>
               <w:top w:val="single" w:sz="4" w:space="0" w:color="auto"/>
               <w:left w:val="single" w:sz="4" w:space="0" w:color="auto"/>
@@ -1393,7 +1417,7 @@
         </w:tc>
         <w:tc>
           <w:tcPr>
-            <w:tcW w:w="2790" w:type="dxa"/>
+            <w:tcW w:w="2183" w:type="dxa"/>
             <w:tcBorders>
               <w:top w:val="single" w:sz="4" w:space="0" w:color="auto"/>
               <w:left w:val="single" w:sz="4" w:space="0" w:color="auto"/>
@@ -1416,7 +1440,7 @@
       <w:tr>
         <w:tc>
           <w:tcPr>
-            <w:tcW w:w="1440" w:type="dxa"/>
+            <w:tcW w:w="1345" w:type="dxa"/>
             <w:tcBorders>
               <w:top w:val="single" w:sz="4" w:space="0" w:color="auto"/>
               <w:left w:val="single" w:sz="4" w:space="0" w:color="auto"/>
@@ -1437,7 +1461,7 @@
         </w:tc>
         <w:tc>
           <w:tcPr>
-            <w:tcW w:w="5238" w:type="dxa"/>
+            <w:tcW w:w="5940" w:type="dxa"/>
             <w:tcBorders>
               <w:top w:val="single" w:sz="4" w:space="0" w:color="auto"/>
               <w:left w:val="single" w:sz="4" w:space="0" w:color="auto"/>
@@ -1488,7 +1512,7 @@
         </w:tc>
         <w:tc>
           <w:tcPr>
-            <w:tcW w:w="2790" w:type="dxa"/>
+            <w:tcW w:w="2183" w:type="dxa"/>
             <w:tcBorders>
               <w:top w:val="single" w:sz="4" w:space="0" w:color="auto"/>
               <w:left w:val="single" w:sz="4" w:space="0" w:color="auto"/>
@@ -1511,7 +1535,7 @@
       <w:tr>
         <w:tc>
           <w:tcPr>
-            <w:tcW w:w="1440" w:type="dxa"/>
+            <w:tcW w:w="1345" w:type="dxa"/>
             <w:tcBorders>
               <w:top w:val="single" w:sz="4" w:space="0" w:color="auto"/>
               <w:left w:val="single" w:sz="4" w:space="0" w:color="auto"/>
@@ -1532,7 +1556,7 @@
         </w:tc>
         <w:tc>
           <w:tcPr>
-            <w:tcW w:w="5238" w:type="dxa"/>
+            <w:tcW w:w="5940" w:type="dxa"/>
             <w:tcBorders>
               <w:top w:val="single" w:sz="4" w:space="0" w:color="auto"/>
               <w:left w:val="single" w:sz="4" w:space="0" w:color="auto"/>
@@ -1559,7 +1583,7 @@
         </w:tc>
         <w:tc>
           <w:tcPr>
-            <w:tcW w:w="2790" w:type="dxa"/>
+            <w:tcW w:w="2183" w:type="dxa"/>
             <w:tcBorders>
               <w:top w:val="single" w:sz="4" w:space="0" w:color="auto"/>
               <w:left w:val="single" w:sz="4" w:space="0" w:color="auto"/>
@@ -1582,7 +1606,7 @@
       <w:tr>
         <w:tc>
           <w:tcPr>
-            <w:tcW w:w="1440" w:type="dxa"/>
+            <w:tcW w:w="1345" w:type="dxa"/>
             <w:tcBorders>
               <w:top w:val="single" w:sz="4" w:space="0" w:color="auto"/>
               <w:left w:val="single" w:sz="4" w:space="0" w:color="auto"/>
@@ -1603,7 +1627,7 @@
         </w:tc>
         <w:tc>
           <w:tcPr>
-            <w:tcW w:w="5238" w:type="dxa"/>
+            <w:tcW w:w="5940" w:type="dxa"/>
             <w:tcBorders>
               <w:top w:val="single" w:sz="4" w:space="0" w:color="auto"/>
               <w:left w:val="single" w:sz="4" w:space="0" w:color="auto"/>
@@ -1642,7 +1666,7 @@
         </w:tc>
         <w:tc>
           <w:tcPr>
-            <w:tcW w:w="2790" w:type="dxa"/>
+            <w:tcW w:w="2183" w:type="dxa"/>
             <w:tcBorders>
               <w:top w:val="single" w:sz="4" w:space="0" w:color="auto"/>
               <w:left w:val="single" w:sz="4" w:space="0" w:color="auto"/>
@@ -1665,7 +1689,7 @@
       <w:tr>
         <w:tc>
           <w:tcPr>
-            <w:tcW w:w="1440" w:type="dxa"/>
+            <w:tcW w:w="1345" w:type="dxa"/>
             <w:tcBorders>
               <w:top w:val="single" w:sz="4" w:space="0" w:color="auto"/>
               <w:left w:val="single" w:sz="4" w:space="0" w:color="auto"/>
@@ -1686,7 +1710,7 @@
         </w:tc>
         <w:tc>
           <w:tcPr>
-            <w:tcW w:w="5238" w:type="dxa"/>
+            <w:tcW w:w="5940" w:type="dxa"/>
             <w:tcBorders>
               <w:top w:val="single" w:sz="4" w:space="0" w:color="auto"/>
               <w:left w:val="single" w:sz="4" w:space="0" w:color="auto"/>
@@ -1713,7 +1737,7 @@
         </w:tc>
         <w:tc>
           <w:tcPr>
-            <w:tcW w:w="2790" w:type="dxa"/>
+            <w:tcW w:w="2183" w:type="dxa"/>
             <w:tcBorders>
               <w:top w:val="single" w:sz="4" w:space="0" w:color="auto"/>
               <w:left w:val="single" w:sz="4" w:space="0" w:color="auto"/>
@@ -1736,7 +1760,7 @@
       <w:tr>
         <w:tc>
           <w:tcPr>
-            <w:tcW w:w="1440" w:type="dxa"/>
+            <w:tcW w:w="1345" w:type="dxa"/>
             <w:tcBorders>
               <w:top w:val="single" w:sz="4" w:space="0" w:color="auto"/>
               <w:left w:val="single" w:sz="4" w:space="0" w:color="auto"/>
@@ -1757,7 +1781,7 @@
         </w:tc>
         <w:tc>
           <w:tcPr>
-            <w:tcW w:w="5238" w:type="dxa"/>
+            <w:tcW w:w="5940" w:type="dxa"/>
             <w:tcBorders>
               <w:top w:val="single" w:sz="4" w:space="0" w:color="auto"/>
               <w:left w:val="single" w:sz="4" w:space="0" w:color="auto"/>
@@ -1804,7 +1828,21 @@
               <w:rPr>
                 <w:rFonts w:ascii="Times New Roman (PCL6)" w:hAnsi="Times New Roman (PCL6)"/>
               </w:rPr>
-              <w:t xml:space="preserve"> admin tool to allow for reporting</w:t>
+              <w:t xml:space="preserve"> admin tool to </w:t>
+            </w:r>
+            <w:proofErr w:type="spellStart"/>
+            <w:r>
+              <w:rPr>
+                <w:rFonts w:ascii="Times New Roman (PCL6)" w:hAnsi="Times New Roman (PCL6)"/>
+              </w:rPr>
+              <w:t>allow</w:t>
+            </w:r>
+            <w:proofErr w:type="spellEnd"/>
+            <w:r>
+              <w:rPr>
+                <w:rFonts w:ascii="Times New Roman (PCL6)" w:hAnsi="Times New Roman (PCL6)"/>
+              </w:rPr>
+              <w:t xml:space="preserve"> for reporting</w:t>
             </w:r>
             <w:r>
               <w:rPr>
@@ -1822,7 +1860,7 @@
         </w:tc>
         <w:tc>
           <w:tcPr>
-            <w:tcW w:w="2790" w:type="dxa"/>
+            <w:tcW w:w="2183" w:type="dxa"/>
             <w:tcBorders>
               <w:top w:val="single" w:sz="4" w:space="0" w:color="auto"/>
               <w:left w:val="single" w:sz="4" w:space="0" w:color="auto"/>
@@ -1845,7 +1883,7 @@
       <w:tr>
         <w:tc>
           <w:tcPr>
-            <w:tcW w:w="1440" w:type="dxa"/>
+            <w:tcW w:w="1345" w:type="dxa"/>
             <w:tcBorders>
               <w:top w:val="single" w:sz="4" w:space="0" w:color="auto"/>
               <w:left w:val="single" w:sz="4" w:space="0" w:color="auto"/>
@@ -1866,7 +1904,7 @@
         </w:tc>
         <w:tc>
           <w:tcPr>
-            <w:tcW w:w="5238" w:type="dxa"/>
+            <w:tcW w:w="5940" w:type="dxa"/>
             <w:tcBorders>
               <w:top w:val="single" w:sz="4" w:space="0" w:color="auto"/>
               <w:left w:val="single" w:sz="4" w:space="0" w:color="auto"/>
@@ -1901,7 +1939,7 @@
         </w:tc>
         <w:tc>
           <w:tcPr>
-            <w:tcW w:w="2790" w:type="dxa"/>
+            <w:tcW w:w="2183" w:type="dxa"/>
             <w:tcBorders>
               <w:top w:val="single" w:sz="4" w:space="0" w:color="auto"/>
               <w:left w:val="single" w:sz="4" w:space="0" w:color="auto"/>
@@ -1924,7 +1962,7 @@
       <w:tr>
         <w:tc>
           <w:tcPr>
-            <w:tcW w:w="1440" w:type="dxa"/>
+            <w:tcW w:w="1345" w:type="dxa"/>
             <w:tcBorders>
               <w:top w:val="single" w:sz="4" w:space="0" w:color="auto"/>
               <w:left w:val="single" w:sz="4" w:space="0" w:color="auto"/>
@@ -1945,7 +1983,7 @@
         </w:tc>
         <w:tc>
           <w:tcPr>
-            <w:tcW w:w="5238" w:type="dxa"/>
+            <w:tcW w:w="5940" w:type="dxa"/>
             <w:tcBorders>
               <w:top w:val="single" w:sz="4" w:space="0" w:color="auto"/>
               <w:left w:val="single" w:sz="4" w:space="0" w:color="auto"/>
@@ -1976,7 +2014,7 @@
         </w:tc>
         <w:tc>
           <w:tcPr>
-            <w:tcW w:w="2790" w:type="dxa"/>
+            <w:tcW w:w="2183" w:type="dxa"/>
             <w:tcBorders>
               <w:top w:val="single" w:sz="4" w:space="0" w:color="auto"/>
               <w:left w:val="single" w:sz="4" w:space="0" w:color="auto"/>
@@ -1999,7 +2037,7 @@
       <w:tr>
         <w:tc>
           <w:tcPr>
-            <w:tcW w:w="1440" w:type="dxa"/>
+            <w:tcW w:w="1345" w:type="dxa"/>
             <w:tcBorders>
               <w:top w:val="single" w:sz="4" w:space="0" w:color="auto"/>
               <w:left w:val="single" w:sz="4" w:space="0" w:color="auto"/>
@@ -2020,7 +2058,7 @@
         </w:tc>
         <w:tc>
           <w:tcPr>
-            <w:tcW w:w="5238" w:type="dxa"/>
+            <w:tcW w:w="5940" w:type="dxa"/>
             <w:tcBorders>
               <w:top w:val="single" w:sz="4" w:space="0" w:color="auto"/>
               <w:left w:val="single" w:sz="4" w:space="0" w:color="auto"/>
@@ -2051,7 +2089,7 @@
         </w:tc>
         <w:tc>
           <w:tcPr>
-            <w:tcW w:w="2790" w:type="dxa"/>
+            <w:tcW w:w="2183" w:type="dxa"/>
             <w:tcBorders>
               <w:top w:val="single" w:sz="4" w:space="0" w:color="auto"/>
               <w:left w:val="single" w:sz="4" w:space="0" w:color="auto"/>
@@ -2074,7 +2112,7 @@
       <w:tr>
         <w:tc>
           <w:tcPr>
-            <w:tcW w:w="1440" w:type="dxa"/>
+            <w:tcW w:w="1345" w:type="dxa"/>
             <w:tcBorders>
               <w:top w:val="single" w:sz="4" w:space="0" w:color="auto"/>
               <w:left w:val="single" w:sz="4" w:space="0" w:color="auto"/>
@@ -2089,19 +2127,13 @@
               <w:jc w:val="left"/>
             </w:pPr>
             <w:r>
-              <w:t>5/</w:t>
-            </w:r>
-            <w:r>
-              <w:t>1</w:t>
-            </w:r>
-            <w:r>
-              <w:t>8/2017</w:t>
+              <w:t>5/18/2017</w:t>
             </w:r>
           </w:p>
         </w:tc>
         <w:tc>
           <w:tcPr>
-            <w:tcW w:w="5238" w:type="dxa"/>
+            <w:tcW w:w="5940" w:type="dxa"/>
             <w:tcBorders>
               <w:top w:val="single" w:sz="4" w:space="0" w:color="auto"/>
               <w:left w:val="single" w:sz="4" w:space="0" w:color="auto"/>
@@ -2132,7 +2164,7 @@
         </w:tc>
         <w:tc>
           <w:tcPr>
-            <w:tcW w:w="2790" w:type="dxa"/>
+            <w:tcW w:w="2183" w:type="dxa"/>
             <w:tcBorders>
               <w:top w:val="single" w:sz="4" w:space="0" w:color="auto"/>
               <w:left w:val="single" w:sz="4" w:space="0" w:color="auto"/>
@@ -2152,6 +2184,104 @@
           </w:p>
         </w:tc>
       </w:tr>
+      <w:tr>
+        <w:tc>
+          <w:tcPr>
+            <w:tcW w:w="1345" w:type="dxa"/>
+            <w:tcBorders>
+              <w:top w:val="single" w:sz="4" w:space="0" w:color="auto"/>
+              <w:left w:val="single" w:sz="4" w:space="0" w:color="auto"/>
+              <w:bottom w:val="single" w:sz="4" w:space="0" w:color="auto"/>
+              <w:right w:val="single" w:sz="4" w:space="0" w:color="auto"/>
+            </w:tcBorders>
+          </w:tcPr>
+          <w:p>
+            <w:pPr>
+              <w:pStyle w:val="hdr1"/>
+              <w:ind w:left="0"/>
+              <w:jc w:val="left"/>
+            </w:pPr>
+            <w:r>
+              <w:t>5</w:t>
+            </w:r>
+            <w:r>
+              <w:t>/1</w:t>
+            </w:r>
+            <w:r>
+              <w:t>9</w:t>
+            </w:r>
+            <w:r>
+              <w:t>/2017</w:t>
+            </w:r>
+          </w:p>
+        </w:tc>
+        <w:tc>
+          <w:tcPr>
+            <w:tcW w:w="5940" w:type="dxa"/>
+            <w:tcBorders>
+              <w:top w:val="single" w:sz="4" w:space="0" w:color="auto"/>
+              <w:left w:val="single" w:sz="4" w:space="0" w:color="auto"/>
+              <w:bottom w:val="single" w:sz="4" w:space="0" w:color="auto"/>
+              <w:right w:val="single" w:sz="4" w:space="0" w:color="auto"/>
+            </w:tcBorders>
+          </w:tcPr>
+          <w:p>
+            <w:pPr>
+              <w:pStyle w:val="hdr1"/>
+              <w:ind w:left="0"/>
+              <w:jc w:val="left"/>
+              <w:rPr>
+                <w:rFonts w:ascii="Times New Roman (PCL6)" w:hAnsi="Times New Roman (PCL6)"/>
+              </w:rPr>
+            </w:pPr>
+            <w:r>
+              <w:rPr>
+                <w:rFonts w:ascii="Times New Roman (PCL6)" w:hAnsi="Times New Roman (PCL6)"/>
+              </w:rPr>
+              <w:t xml:space="preserve">TFS </w:t>
+            </w:r>
+            <w:r>
+              <w:rPr>
+                <w:rFonts w:ascii="Times New Roman (PCL6)" w:hAnsi="Times New Roman (PCL6)"/>
+              </w:rPr>
+              <w:t>6765</w:t>
+            </w:r>
+            <w:r>
+              <w:rPr>
+                <w:rFonts w:ascii="Times New Roman (PCL6)" w:hAnsi="Times New Roman (PCL6)"/>
+              </w:rPr>
+              <w:t xml:space="preserve"> – </w:t>
+            </w:r>
+            <w:r>
+              <w:rPr>
+                <w:rFonts w:ascii="Times New Roman (PCL6)" w:hAnsi="Times New Roman (PCL6)"/>
+              </w:rPr>
+              <w:t>Email Notification job hangs when there are no records to send email.</w:t>
+            </w:r>
+          </w:p>
+        </w:tc>
+        <w:tc>
+          <w:tcPr>
+            <w:tcW w:w="2183" w:type="dxa"/>
+            <w:tcBorders>
+              <w:top w:val="single" w:sz="4" w:space="0" w:color="auto"/>
+              <w:left w:val="single" w:sz="4" w:space="0" w:color="auto"/>
+              <w:bottom w:val="single" w:sz="4" w:space="0" w:color="auto"/>
+              <w:right w:val="single" w:sz="4" w:space="0" w:color="auto"/>
+            </w:tcBorders>
+          </w:tcPr>
+          <w:p>
+            <w:pPr>
+              <w:pStyle w:val="hdr1"/>
+              <w:ind w:left="0"/>
+              <w:jc w:val="left"/>
+            </w:pPr>
+            <w:r>
+              <w:t>Lili Huang</w:t>
+            </w:r>
+          </w:p>
+        </w:tc>
+      </w:tr>
     </w:tbl>
     <w:p>
       <w:pPr>
@@ -2229,7 +2359,28 @@
           <w:rFonts w:ascii="Times New Roman (PCL6)" w:hAnsi="Times New Roman (PCL6)"/>
           <w:highlight w:val="green"/>
         </w:rPr>
-        <w:t>6623 - Update Hierarchy Load process to check for data in files</w:t>
+        <w:t>6</w:t>
+      </w:r>
+      <w:r>
+        <w:rPr>
+          <w:rFonts w:ascii="Times New Roman (PCL6)" w:hAnsi="Times New Roman (PCL6)"/>
+          <w:highlight w:val="green"/>
+        </w:rPr>
+        <w:t>765</w:t>
+      </w:r>
+      <w:r>
+        <w:rPr>
+          <w:rFonts w:ascii="Times New Roman (PCL6)" w:hAnsi="Times New Roman (PCL6)"/>
+          <w:highlight w:val="green"/>
+        </w:rPr>
+        <w:t xml:space="preserve"> - </w:t>
+      </w:r>
+      <w:r>
+        <w:rPr>
+          <w:rFonts w:ascii="Times New Roman (PCL6)" w:hAnsi="Times New Roman (PCL6)"/>
+          <w:highlight w:val="green"/>
+        </w:rPr>
+        <w:t>Email Notification job hangs when there are no records to send email</w:t>
       </w:r>
     </w:p>
     <w:p>
@@ -2697,6 +2848,7 @@
           <w:szCs w:val="20"/>
         </w:rPr>
       </w:pPr>
+      <w:proofErr w:type="spellStart"/>
       <w:r>
         <w:rPr>
           <w:rFonts w:ascii="Times New Roman" w:hAnsi="Times New Roman"/>
@@ -2706,6 +2858,7 @@
         </w:rPr>
         <w:t>HighLighted</w:t>
       </w:r>
+      <w:proofErr w:type="spellEnd"/>
       <w:r>
         <w:rPr>
           <w:rFonts w:ascii="Times New Roman" w:hAnsi="Times New Roman"/>
@@ -2797,7 +2950,6 @@
           <w:color w:val="FF0000"/>
           <w:sz w:val="20"/>
           <w:szCs w:val="20"/>
-          <w:highlight w:val="yellow"/>
         </w:rPr>
       </w:pPr>
       <w:r>
@@ -2807,7 +2959,16 @@
           <w:color w:val="FF0000"/>
           <w:sz w:val="20"/>
           <w:szCs w:val="20"/>
-          <w:highlight w:val="yellow"/>
+        </w:rPr>
+        <w:t xml:space="preserve">No </w:t>
+      </w:r>
+      <w:r>
+        <w:rPr>
+          <w:rFonts w:ascii="Times New Roman" w:hAnsi="Times New Roman"/>
+          <w:b/>
+          <w:color w:val="FF0000"/>
+          <w:sz w:val="20"/>
+          <w:szCs w:val="20"/>
         </w:rPr>
         <w:t>SSIS packages for this work item.</w:t>
       </w:r>
@@ -2867,550 +3028,492 @@
           <w:rFonts w:ascii="Times New Roman" w:hAnsi="Times New Roman"/>
           <w:sz w:val="20"/>
           <w:szCs w:val="20"/>
+        </w:rPr>
+        <w:t>Employee_Hierarchy.dtsx</w:t>
+      </w:r>
+      <w:proofErr w:type="spellEnd"/>
+    </w:p>
+    <w:p>
+      <w:pPr>
+        <w:pStyle w:val="NoSpacing"/>
+        <w:rPr>
+          <w:rFonts w:ascii="Times New Roman" w:hAnsi="Times New Roman"/>
+          <w:sz w:val="20"/>
+          <w:szCs w:val="20"/>
+        </w:rPr>
+      </w:pPr>
+      <w:proofErr w:type="spellStart"/>
+      <w:r>
+        <w:rPr>
+          <w:rFonts w:ascii="Times New Roman" w:hAnsi="Times New Roman"/>
+          <w:sz w:val="20"/>
+          <w:szCs w:val="20"/>
+        </w:rPr>
+        <w:t>ETS_Coaching.dtsx</w:t>
+      </w:r>
+      <w:proofErr w:type="spellEnd"/>
+    </w:p>
+    <w:p>
+      <w:pPr>
+        <w:pStyle w:val="NoSpacing"/>
+        <w:rPr>
+          <w:rFonts w:ascii="Times New Roman" w:hAnsi="Times New Roman"/>
+          <w:sz w:val="20"/>
+          <w:szCs w:val="20"/>
+        </w:rPr>
+      </w:pPr>
+      <w:proofErr w:type="spellStart"/>
+      <w:r>
+        <w:rPr>
+          <w:rFonts w:ascii="Times New Roman" w:hAnsi="Times New Roman"/>
+          <w:sz w:val="20"/>
+          <w:szCs w:val="20"/>
+        </w:rPr>
+        <w:t>Generic_Coaching.dtsx</w:t>
+      </w:r>
+      <w:proofErr w:type="spellEnd"/>
+    </w:p>
+    <w:p>
+      <w:pPr>
+        <w:pStyle w:val="NoSpacing"/>
+        <w:rPr>
+          <w:rFonts w:ascii="Times New Roman" w:hAnsi="Times New Roman"/>
+          <w:sz w:val="20"/>
+          <w:szCs w:val="20"/>
+        </w:rPr>
+      </w:pPr>
+      <w:proofErr w:type="spellStart"/>
+      <w:r>
+        <w:rPr>
+          <w:rFonts w:ascii="Times New Roman" w:hAnsi="Times New Roman"/>
+          <w:sz w:val="20"/>
+          <w:szCs w:val="20"/>
+        </w:rPr>
+        <w:t>IQS_Coaching.dtsx</w:t>
+      </w:r>
+      <w:proofErr w:type="spellEnd"/>
+    </w:p>
+    <w:p>
+      <w:pPr>
+        <w:pStyle w:val="NoSpacing"/>
+        <w:rPr>
+          <w:rFonts w:ascii="Times New Roman" w:hAnsi="Times New Roman"/>
+          <w:sz w:val="20"/>
+          <w:szCs w:val="20"/>
+        </w:rPr>
+      </w:pPr>
+      <w:proofErr w:type="spellStart"/>
+      <w:r>
+        <w:rPr>
+          <w:rFonts w:ascii="Times New Roman" w:hAnsi="Times New Roman"/>
+          <w:sz w:val="20"/>
+          <w:szCs w:val="20"/>
+        </w:rPr>
+        <w:t>Outlier_Coaching.dtsx</w:t>
+      </w:r>
+      <w:proofErr w:type="spellEnd"/>
+      <w:r>
+        <w:rPr>
+          <w:rFonts w:ascii="Times New Roman" w:hAnsi="Times New Roman"/>
+          <w:sz w:val="20"/>
+          <w:szCs w:val="20"/>
+        </w:rPr>
+        <w:t xml:space="preserve"> </w:t>
+      </w:r>
+    </w:p>
+    <w:p>
+      <w:pPr>
+        <w:pStyle w:val="NoSpacing"/>
+        <w:rPr>
+          <w:rFonts w:ascii="Times New Roman" w:hAnsi="Times New Roman"/>
+          <w:sz w:val="20"/>
+          <w:szCs w:val="20"/>
+        </w:rPr>
+      </w:pPr>
+      <w:proofErr w:type="spellStart"/>
+      <w:r>
+        <w:rPr>
+          <w:rFonts w:ascii="Times New Roman" w:hAnsi="Times New Roman"/>
+          <w:sz w:val="20"/>
+          <w:szCs w:val="20"/>
+        </w:rPr>
+        <w:t>Quality_Other_Coaching.dtsx</w:t>
+      </w:r>
+      <w:proofErr w:type="spellEnd"/>
+    </w:p>
+    <w:p>
+      <w:pPr>
+        <w:pStyle w:val="NoSpacing"/>
+        <w:rPr>
+          <w:rFonts w:ascii="Times New Roman" w:hAnsi="Times New Roman"/>
+          <w:sz w:val="20"/>
+          <w:szCs w:val="20"/>
+        </w:rPr>
+      </w:pPr>
+      <w:proofErr w:type="spellStart"/>
+      <w:r>
+        <w:rPr>
+          <w:rFonts w:ascii="Times New Roman" w:hAnsi="Times New Roman"/>
+          <w:sz w:val="20"/>
+          <w:szCs w:val="20"/>
+        </w:rPr>
+        <w:t>Training_Coaching.dtsx</w:t>
+      </w:r>
+      <w:proofErr w:type="spellEnd"/>
+    </w:p>
+    <w:p>
+      <w:pPr>
+        <w:pStyle w:val="NoSpacing"/>
+        <w:rPr>
+          <w:rFonts w:ascii="Times New Roman" w:hAnsi="Times New Roman"/>
+          <w:sz w:val="20"/>
+          <w:szCs w:val="20"/>
+        </w:rPr>
+      </w:pPr>
+      <w:proofErr w:type="spellStart"/>
+      <w:r>
+        <w:rPr>
+          <w:rFonts w:ascii="Times New Roman" w:hAnsi="Times New Roman"/>
+          <w:sz w:val="20"/>
+          <w:szCs w:val="20"/>
+        </w:rPr>
+        <w:t>Warnings_History.dtsx</w:t>
+      </w:r>
+      <w:proofErr w:type="spellEnd"/>
+    </w:p>
+    <w:p>
+      <w:pPr>
+        <w:pStyle w:val="NoSpacing"/>
+        <w:rPr>
+          <w:rFonts w:ascii="Times New Roman" w:hAnsi="Times New Roman"/>
+          <w:sz w:val="20"/>
+          <w:szCs w:val="20"/>
+        </w:rPr>
+      </w:pPr>
+    </w:p>
+    <w:p>
+      <w:pPr>
+        <w:pStyle w:val="NoSpacing"/>
+        <w:rPr>
+          <w:rFonts w:ascii="Times New Roman" w:hAnsi="Times New Roman"/>
+          <w:sz w:val="20"/>
+          <w:szCs w:val="20"/>
+        </w:rPr>
+      </w:pPr>
+    </w:p>
+    <w:p>
+      <w:pPr>
+        <w:pStyle w:val="NoSpacing"/>
+        <w:rPr>
+          <w:rFonts w:ascii="Times New Roman" w:hAnsi="Times New Roman"/>
+          <w:b/>
+          <w:sz w:val="20"/>
+          <w:szCs w:val="20"/>
+        </w:rPr>
+      </w:pPr>
+      <w:r>
+        <w:rPr>
+          <w:rFonts w:ascii="Times New Roman" w:hAnsi="Times New Roman"/>
+          <w:b/>
+          <w:sz w:val="20"/>
+          <w:szCs w:val="20"/>
+        </w:rPr>
+        <w:t xml:space="preserve">SSIS </w:t>
+      </w:r>
+      <w:proofErr w:type="spellStart"/>
+      <w:r>
+        <w:rPr>
+          <w:rFonts w:ascii="Times New Roman" w:hAnsi="Times New Roman"/>
+          <w:b/>
+          <w:sz w:val="20"/>
+          <w:szCs w:val="20"/>
+        </w:rPr>
+        <w:t>config</w:t>
+      </w:r>
+      <w:proofErr w:type="spellEnd"/>
+      <w:r>
+        <w:rPr>
+          <w:rFonts w:ascii="Times New Roman" w:hAnsi="Times New Roman"/>
+          <w:b/>
+          <w:sz w:val="20"/>
+          <w:szCs w:val="20"/>
+        </w:rPr>
+        <w:t xml:space="preserve"> </w:t>
+      </w:r>
+      <w:r>
+        <w:rPr>
+          <w:rFonts w:ascii="Times New Roman" w:hAnsi="Times New Roman"/>
+          <w:b/>
+          <w:sz w:val="20"/>
+          <w:szCs w:val="20"/>
+        </w:rPr>
+        <w:t>f</w:t>
+      </w:r>
+      <w:r>
+        <w:rPr>
+          <w:rFonts w:ascii="Times New Roman" w:hAnsi="Times New Roman"/>
+          <w:b/>
+          <w:sz w:val="20"/>
+          <w:szCs w:val="20"/>
+        </w:rPr>
+        <w:t>iles: \eCoaching_V2\Code\ETL\</w:t>
+      </w:r>
+    </w:p>
+    <w:p>
+      <w:pPr>
+        <w:pStyle w:val="NoSpacing"/>
+        <w:rPr>
+          <w:rFonts w:ascii="Times New Roman" w:hAnsi="Times New Roman"/>
+          <w:b/>
+          <w:sz w:val="20"/>
+          <w:szCs w:val="20"/>
+        </w:rPr>
+      </w:pPr>
+      <w:r>
+        <w:rPr>
+          <w:rFonts w:ascii="Times New Roman" w:hAnsi="Times New Roman"/>
+          <w:b/>
+          <w:sz w:val="20"/>
+          <w:szCs w:val="20"/>
+        </w:rPr>
+        <w:t>*[Dev\Test\Prod] prefix determines the file to be used for the respective environment.</w:t>
+      </w:r>
+    </w:p>
+    <w:p>
+      <w:pPr>
+        <w:pStyle w:val="NoSpacing"/>
+        <w:rPr>
+          <w:rFonts w:ascii="Times New Roman" w:hAnsi="Times New Roman"/>
+          <w:b/>
+          <w:color w:val="FF0000"/>
+          <w:sz w:val="20"/>
+          <w:szCs w:val="20"/>
+        </w:rPr>
+      </w:pPr>
+      <w:r>
+        <w:rPr>
+          <w:rFonts w:ascii="Times New Roman" w:hAnsi="Times New Roman"/>
+          <w:b/>
+          <w:color w:val="FF0000"/>
+          <w:sz w:val="20"/>
+          <w:szCs w:val="20"/>
+        </w:rPr>
+        <w:t xml:space="preserve">No </w:t>
+      </w:r>
+      <w:proofErr w:type="spellStart"/>
+      <w:r>
+        <w:rPr>
+          <w:rFonts w:ascii="Times New Roman" w:hAnsi="Times New Roman"/>
+          <w:b/>
+          <w:color w:val="FF0000"/>
+          <w:sz w:val="20"/>
+          <w:szCs w:val="20"/>
+        </w:rPr>
+        <w:t>Config</w:t>
+      </w:r>
+      <w:proofErr w:type="spellEnd"/>
+      <w:r>
+        <w:rPr>
+          <w:rFonts w:ascii="Times New Roman" w:hAnsi="Times New Roman"/>
+          <w:b/>
+          <w:color w:val="FF0000"/>
+          <w:sz w:val="20"/>
+          <w:szCs w:val="20"/>
+        </w:rPr>
+        <w:t xml:space="preserve"> files for this work item.</w:t>
+      </w:r>
+    </w:p>
+    <w:p>
+      <w:pPr>
+        <w:pStyle w:val="NoSpacing"/>
+        <w:rPr>
+          <w:rFonts w:ascii="Times New Roman" w:hAnsi="Times New Roman"/>
+          <w:b/>
+          <w:sz w:val="20"/>
+          <w:szCs w:val="20"/>
+        </w:rPr>
+      </w:pPr>
+    </w:p>
+    <w:p>
+      <w:pPr>
+        <w:pStyle w:val="NoSpacing"/>
+        <w:rPr>
+          <w:rFonts w:ascii="Times New Roman" w:hAnsi="Times New Roman"/>
+          <w:sz w:val="20"/>
+          <w:szCs w:val="20"/>
+        </w:rPr>
+      </w:pPr>
+      <w:proofErr w:type="spellStart"/>
+      <w:r>
+        <w:rPr>
+          <w:rFonts w:ascii="Times New Roman" w:hAnsi="Times New Roman"/>
+          <w:sz w:val="20"/>
+          <w:szCs w:val="20"/>
+        </w:rPr>
+        <w:t>Dev_eCL_Inactivations.dtsConfig</w:t>
+      </w:r>
+      <w:proofErr w:type="spellEnd"/>
+    </w:p>
+    <w:p>
+      <w:pPr>
+        <w:pStyle w:val="NoSpacing"/>
+        <w:rPr>
+          <w:rFonts w:ascii="Times New Roman" w:hAnsi="Times New Roman"/>
+          <w:sz w:val="20"/>
+          <w:szCs w:val="20"/>
+        </w:rPr>
+      </w:pPr>
+      <w:proofErr w:type="spellStart"/>
+      <w:r>
+        <w:rPr>
+          <w:rFonts w:ascii="Times New Roman" w:hAnsi="Times New Roman"/>
+          <w:sz w:val="20"/>
+          <w:szCs w:val="20"/>
+        </w:rPr>
+        <w:t>Test_eCL_Inactivations.dtsConfig</w:t>
+      </w:r>
+      <w:proofErr w:type="spellEnd"/>
+    </w:p>
+    <w:p>
+      <w:pPr>
+        <w:pStyle w:val="NoSpacing"/>
+        <w:rPr>
+          <w:rFonts w:ascii="Times New Roman" w:hAnsi="Times New Roman"/>
+          <w:sz w:val="20"/>
+          <w:szCs w:val="20"/>
+        </w:rPr>
+      </w:pPr>
+      <w:proofErr w:type="spellStart"/>
+      <w:r>
+        <w:rPr>
+          <w:rFonts w:ascii="Times New Roman" w:hAnsi="Times New Roman"/>
+          <w:sz w:val="20"/>
+          <w:szCs w:val="20"/>
+        </w:rPr>
+        <w:t>Prod_eCL_Inactivations.dtsConfig</w:t>
+      </w:r>
+      <w:proofErr w:type="spellEnd"/>
+    </w:p>
+    <w:p>
+      <w:pPr>
+        <w:pStyle w:val="NoSpacing"/>
+        <w:rPr>
+          <w:rFonts w:ascii="Times New Roman" w:hAnsi="Times New Roman"/>
+          <w:sz w:val="20"/>
+          <w:szCs w:val="20"/>
+        </w:rPr>
+      </w:pPr>
+      <w:proofErr w:type="spellStart"/>
+      <w:r>
+        <w:rPr>
+          <w:rFonts w:ascii="Times New Roman" w:hAnsi="Times New Roman"/>
+          <w:sz w:val="20"/>
+          <w:szCs w:val="20"/>
+        </w:rPr>
+        <w:t>Dev_eCL_Surveys.dtsConfig</w:t>
+      </w:r>
+      <w:proofErr w:type="spellEnd"/>
+    </w:p>
+    <w:p>
+      <w:pPr>
+        <w:pStyle w:val="NoSpacing"/>
+        <w:rPr>
+          <w:rFonts w:ascii="Times New Roman" w:hAnsi="Times New Roman"/>
+          <w:sz w:val="20"/>
+          <w:szCs w:val="20"/>
+        </w:rPr>
+      </w:pPr>
+      <w:proofErr w:type="spellStart"/>
+      <w:r>
+        <w:rPr>
+          <w:rFonts w:ascii="Times New Roman" w:hAnsi="Times New Roman"/>
+          <w:sz w:val="20"/>
+          <w:szCs w:val="20"/>
+        </w:rPr>
+        <w:t>Test_eCL_Surveys.dtsConfig</w:t>
+      </w:r>
+      <w:proofErr w:type="spellEnd"/>
+    </w:p>
+    <w:p>
+      <w:pPr>
+        <w:pStyle w:val="NoSpacing"/>
+        <w:rPr>
+          <w:rFonts w:ascii="Times New Roman" w:hAnsi="Times New Roman"/>
+          <w:sz w:val="20"/>
+          <w:szCs w:val="20"/>
+        </w:rPr>
+      </w:pPr>
+      <w:proofErr w:type="spellStart"/>
+      <w:r>
+        <w:rPr>
+          <w:rFonts w:ascii="Times New Roman" w:hAnsi="Times New Roman"/>
+          <w:sz w:val="20"/>
+          <w:szCs w:val="20"/>
+        </w:rPr>
+        <w:t>Prod_eCL_Surveys.dtsConfig</w:t>
+      </w:r>
+      <w:proofErr w:type="spellEnd"/>
+    </w:p>
+    <w:p>
+      <w:pPr>
+        <w:pStyle w:val="NoSpacing"/>
+        <w:rPr>
+          <w:rFonts w:ascii="Times New Roman" w:hAnsi="Times New Roman"/>
+          <w:sz w:val="20"/>
+          <w:szCs w:val="20"/>
           <w:highlight w:val="green"/>
         </w:rPr>
-        <w:t>Employee_Hierarchy.dtsx</w:t>
-      </w:r>
-      <w:proofErr w:type="spellEnd"/>
-      <w:r>
-        <w:rPr>
-          <w:rFonts w:ascii="Times New Roman" w:hAnsi="Times New Roman"/>
-          <w:sz w:val="20"/>
-          <w:szCs w:val="20"/>
-        </w:rPr>
-        <w:t xml:space="preserve"> (change set 37491)</w:t>
-      </w:r>
-    </w:p>
-    <w:p>
-      <w:pPr>
-        <w:pStyle w:val="NoSpacing"/>
-        <w:rPr>
-          <w:rFonts w:ascii="Times New Roman" w:hAnsi="Times New Roman"/>
-          <w:sz w:val="20"/>
-          <w:szCs w:val="20"/>
-        </w:rPr>
-      </w:pPr>
-      <w:proofErr w:type="spellStart"/>
-      <w:r>
-        <w:rPr>
-          <w:rFonts w:ascii="Times New Roman" w:hAnsi="Times New Roman"/>
-          <w:sz w:val="20"/>
-          <w:szCs w:val="20"/>
-        </w:rPr>
-        <w:t>ETS_Coaching.dtsx</w:t>
-      </w:r>
-      <w:proofErr w:type="spellEnd"/>
-    </w:p>
-    <w:p>
-      <w:pPr>
-        <w:pStyle w:val="NoSpacing"/>
-        <w:rPr>
-          <w:rFonts w:ascii="Times New Roman" w:hAnsi="Times New Roman"/>
-          <w:sz w:val="20"/>
-          <w:szCs w:val="20"/>
-        </w:rPr>
-      </w:pPr>
-      <w:proofErr w:type="spellStart"/>
-      <w:r>
-        <w:rPr>
-          <w:rFonts w:ascii="Times New Roman" w:hAnsi="Times New Roman"/>
-          <w:sz w:val="20"/>
-          <w:szCs w:val="20"/>
-        </w:rPr>
-        <w:t>Generic_Coaching.dtsx</w:t>
-      </w:r>
-      <w:proofErr w:type="spellEnd"/>
-    </w:p>
-    <w:p>
-      <w:pPr>
-        <w:pStyle w:val="NoSpacing"/>
-        <w:rPr>
-          <w:rFonts w:ascii="Times New Roman" w:hAnsi="Times New Roman"/>
-          <w:sz w:val="20"/>
-          <w:szCs w:val="20"/>
-        </w:rPr>
-      </w:pPr>
-      <w:proofErr w:type="spellStart"/>
-      <w:r>
-        <w:rPr>
-          <w:rFonts w:ascii="Times New Roman" w:hAnsi="Times New Roman"/>
-          <w:sz w:val="20"/>
-          <w:szCs w:val="20"/>
-        </w:rPr>
-        <w:t>IQS_Coaching.dtsx</w:t>
-      </w:r>
-      <w:proofErr w:type="spellEnd"/>
-    </w:p>
-    <w:p>
-      <w:pPr>
-        <w:pStyle w:val="NoSpacing"/>
-        <w:rPr>
-          <w:rFonts w:ascii="Times New Roman" w:hAnsi="Times New Roman"/>
-          <w:sz w:val="20"/>
-          <w:szCs w:val="20"/>
-        </w:rPr>
-      </w:pPr>
-      <w:proofErr w:type="spellStart"/>
-      <w:r>
-        <w:rPr>
-          <w:rFonts w:ascii="Times New Roman" w:hAnsi="Times New Roman"/>
-          <w:sz w:val="20"/>
-          <w:szCs w:val="20"/>
-        </w:rPr>
-        <w:t>Outlier_Coaching.dtsx</w:t>
-      </w:r>
-      <w:proofErr w:type="spellEnd"/>
-      <w:r>
-        <w:rPr>
-          <w:rFonts w:ascii="Times New Roman" w:hAnsi="Times New Roman"/>
-          <w:sz w:val="20"/>
-          <w:szCs w:val="20"/>
-        </w:rPr>
-        <w:t xml:space="preserve"> </w:t>
-      </w:r>
-    </w:p>
-    <w:p>
-      <w:pPr>
-        <w:pStyle w:val="NoSpacing"/>
-        <w:rPr>
-          <w:rFonts w:ascii="Times New Roman" w:hAnsi="Times New Roman"/>
-          <w:sz w:val="20"/>
-          <w:szCs w:val="20"/>
-        </w:rPr>
-      </w:pPr>
-      <w:proofErr w:type="spellStart"/>
-      <w:r>
-        <w:rPr>
-          <w:rFonts w:ascii="Times New Roman" w:hAnsi="Times New Roman"/>
-          <w:sz w:val="20"/>
-          <w:szCs w:val="20"/>
-        </w:rPr>
-        <w:t>Quality_Other_Coaching.dtsx</w:t>
-      </w:r>
-      <w:proofErr w:type="spellEnd"/>
-    </w:p>
-    <w:p>
-      <w:pPr>
-        <w:pStyle w:val="NoSpacing"/>
-        <w:rPr>
-          <w:rFonts w:ascii="Times New Roman" w:hAnsi="Times New Roman"/>
-          <w:sz w:val="20"/>
-          <w:szCs w:val="20"/>
-        </w:rPr>
-      </w:pPr>
-      <w:proofErr w:type="spellStart"/>
-      <w:r>
-        <w:rPr>
-          <w:rFonts w:ascii="Times New Roman" w:hAnsi="Times New Roman"/>
-          <w:sz w:val="20"/>
-          <w:szCs w:val="20"/>
-        </w:rPr>
-        <w:t>Training_Coaching.dtsx</w:t>
-      </w:r>
-      <w:proofErr w:type="spellEnd"/>
-    </w:p>
-    <w:p>
-      <w:pPr>
-        <w:pStyle w:val="NoSpacing"/>
-        <w:rPr>
-          <w:rFonts w:ascii="Times New Roman" w:hAnsi="Times New Roman"/>
-          <w:sz w:val="20"/>
-          <w:szCs w:val="20"/>
-        </w:rPr>
-      </w:pPr>
-      <w:proofErr w:type="spellStart"/>
-      <w:r>
-        <w:rPr>
-          <w:rFonts w:ascii="Times New Roman" w:hAnsi="Times New Roman"/>
-          <w:sz w:val="20"/>
-          <w:szCs w:val="20"/>
-        </w:rPr>
-        <w:t>Warnings_History.dtsx</w:t>
-      </w:r>
-      <w:proofErr w:type="spellEnd"/>
-    </w:p>
-    <w:p>
-      <w:pPr>
-        <w:pStyle w:val="NoSpacing"/>
-        <w:rPr>
-          <w:rFonts w:ascii="Times New Roman" w:hAnsi="Times New Roman"/>
-          <w:sz w:val="20"/>
-          <w:szCs w:val="20"/>
-        </w:rPr>
-      </w:pPr>
-    </w:p>
-    <w:p>
-      <w:pPr>
-        <w:pStyle w:val="NoSpacing"/>
-        <w:rPr>
-          <w:rFonts w:ascii="Times New Roman" w:hAnsi="Times New Roman"/>
-          <w:sz w:val="20"/>
-          <w:szCs w:val="20"/>
-        </w:rPr>
-      </w:pPr>
-    </w:p>
-    <w:p>
-      <w:pPr>
-        <w:pStyle w:val="NoSpacing"/>
-        <w:rPr>
-          <w:rFonts w:ascii="Times New Roman" w:hAnsi="Times New Roman"/>
-          <w:b/>
-          <w:sz w:val="20"/>
-          <w:szCs w:val="20"/>
-        </w:rPr>
-      </w:pPr>
-      <w:r>
-        <w:rPr>
-          <w:rFonts w:ascii="Times New Roman" w:hAnsi="Times New Roman"/>
-          <w:b/>
-          <w:sz w:val="20"/>
-          <w:szCs w:val="20"/>
-        </w:rPr>
-        <w:t xml:space="preserve">SSIS </w:t>
-      </w:r>
-      <w:proofErr w:type="spellStart"/>
-      <w:r>
-        <w:rPr>
-          <w:rFonts w:ascii="Times New Roman" w:hAnsi="Times New Roman"/>
-          <w:b/>
-          <w:sz w:val="20"/>
-          <w:szCs w:val="20"/>
-        </w:rPr>
-        <w:t>config</w:t>
-      </w:r>
-      <w:proofErr w:type="spellEnd"/>
-      <w:r>
-        <w:rPr>
-          <w:rFonts w:ascii="Times New Roman" w:hAnsi="Times New Roman"/>
-          <w:b/>
-          <w:sz w:val="20"/>
-          <w:szCs w:val="20"/>
-        </w:rPr>
-        <w:t xml:space="preserve"> </w:t>
-      </w:r>
-      <w:r>
-        <w:rPr>
-          <w:rFonts w:ascii="Times New Roman" w:hAnsi="Times New Roman"/>
-          <w:b/>
-          <w:sz w:val="20"/>
-          <w:szCs w:val="20"/>
-        </w:rPr>
-        <w:t>f</w:t>
-      </w:r>
-      <w:r>
-        <w:rPr>
-          <w:rFonts w:ascii="Times New Roman" w:hAnsi="Times New Roman"/>
-          <w:b/>
-          <w:sz w:val="20"/>
-          <w:szCs w:val="20"/>
-        </w:rPr>
-        <w:t>iles: \eCoaching_V2\Code\ETL\</w:t>
-      </w:r>
-    </w:p>
-    <w:p>
-      <w:pPr>
-        <w:pStyle w:val="NoSpacing"/>
-        <w:rPr>
-          <w:rFonts w:ascii="Times New Roman" w:hAnsi="Times New Roman"/>
-          <w:b/>
-          <w:sz w:val="20"/>
-          <w:szCs w:val="20"/>
-        </w:rPr>
-      </w:pPr>
-      <w:r>
-        <w:rPr>
-          <w:rFonts w:ascii="Times New Roman" w:hAnsi="Times New Roman"/>
-          <w:b/>
-          <w:sz w:val="20"/>
-          <w:szCs w:val="20"/>
-        </w:rPr>
-        <w:t>*[Dev\Test\Prod] prefix determines the file to be used for the respective environment.</w:t>
-      </w:r>
-    </w:p>
-    <w:p>
-      <w:pPr>
-        <w:pStyle w:val="NoSpacing"/>
-        <w:rPr>
-          <w:rFonts w:ascii="Times New Roman" w:hAnsi="Times New Roman"/>
-          <w:b/>
-          <w:color w:val="FF0000"/>
-          <w:sz w:val="20"/>
-          <w:szCs w:val="20"/>
-          <w:highlight w:val="yellow"/>
-        </w:rPr>
-      </w:pPr>
-      <w:proofErr w:type="spellStart"/>
-      <w:r>
-        <w:rPr>
-          <w:rFonts w:ascii="Times New Roman" w:hAnsi="Times New Roman"/>
-          <w:b/>
-          <w:color w:val="FF0000"/>
-          <w:sz w:val="20"/>
-          <w:szCs w:val="20"/>
-          <w:highlight w:val="yellow"/>
-        </w:rPr>
-        <w:t>Config</w:t>
-      </w:r>
-      <w:proofErr w:type="spellEnd"/>
-      <w:r>
-        <w:rPr>
-          <w:rFonts w:ascii="Times New Roman" w:hAnsi="Times New Roman"/>
-          <w:b/>
-          <w:color w:val="FF0000"/>
-          <w:sz w:val="20"/>
-          <w:szCs w:val="20"/>
-          <w:highlight w:val="yellow"/>
-        </w:rPr>
-        <w:t xml:space="preserve"> files for this work item.</w:t>
-      </w:r>
-    </w:p>
-    <w:p>
-      <w:pPr>
-        <w:pStyle w:val="NoSpacing"/>
-        <w:rPr>
-          <w:rFonts w:ascii="Times New Roman" w:hAnsi="Times New Roman"/>
-          <w:b/>
-          <w:sz w:val="20"/>
-          <w:szCs w:val="20"/>
-        </w:rPr>
-      </w:pPr>
-    </w:p>
-    <w:p>
-      <w:pPr>
-        <w:pStyle w:val="NoSpacing"/>
-        <w:rPr>
-          <w:rFonts w:ascii="Times New Roman" w:hAnsi="Times New Roman"/>
-          <w:sz w:val="20"/>
-          <w:szCs w:val="20"/>
-        </w:rPr>
-      </w:pPr>
-      <w:proofErr w:type="spellStart"/>
-      <w:r>
-        <w:rPr>
-          <w:rFonts w:ascii="Times New Roman" w:hAnsi="Times New Roman"/>
-          <w:sz w:val="20"/>
-          <w:szCs w:val="20"/>
-        </w:rPr>
-        <w:t>Dev_eCL_Inactivations.dtsConfig</w:t>
-      </w:r>
-      <w:proofErr w:type="spellEnd"/>
-    </w:p>
-    <w:p>
-      <w:pPr>
-        <w:pStyle w:val="NoSpacing"/>
-        <w:rPr>
-          <w:rFonts w:ascii="Times New Roman" w:hAnsi="Times New Roman"/>
-          <w:sz w:val="20"/>
-          <w:szCs w:val="20"/>
-        </w:rPr>
-      </w:pPr>
-      <w:proofErr w:type="spellStart"/>
-      <w:r>
-        <w:rPr>
-          <w:rFonts w:ascii="Times New Roman" w:hAnsi="Times New Roman"/>
-          <w:sz w:val="20"/>
-          <w:szCs w:val="20"/>
-        </w:rPr>
-        <w:t>Test_eCL_Inactivations.dtsConfig</w:t>
-      </w:r>
-      <w:proofErr w:type="spellEnd"/>
-    </w:p>
-    <w:p>
-      <w:pPr>
-        <w:pStyle w:val="NoSpacing"/>
-        <w:rPr>
-          <w:rFonts w:ascii="Times New Roman" w:hAnsi="Times New Roman"/>
-          <w:sz w:val="20"/>
-          <w:szCs w:val="20"/>
-        </w:rPr>
-      </w:pPr>
-      <w:proofErr w:type="spellStart"/>
-      <w:r>
-        <w:rPr>
-          <w:rFonts w:ascii="Times New Roman" w:hAnsi="Times New Roman"/>
-          <w:sz w:val="20"/>
-          <w:szCs w:val="20"/>
-        </w:rPr>
-        <w:t>Prod_eCL_Inactivations.dtsConfig</w:t>
-      </w:r>
-      <w:proofErr w:type="spellEnd"/>
-    </w:p>
-    <w:p>
-      <w:pPr>
-        <w:pStyle w:val="NoSpacing"/>
-        <w:rPr>
-          <w:rFonts w:ascii="Times New Roman" w:hAnsi="Times New Roman"/>
-          <w:sz w:val="20"/>
-          <w:szCs w:val="20"/>
-        </w:rPr>
-      </w:pPr>
-      <w:proofErr w:type="spellStart"/>
-      <w:r>
-        <w:rPr>
-          <w:rFonts w:ascii="Times New Roman" w:hAnsi="Times New Roman"/>
-          <w:sz w:val="20"/>
-          <w:szCs w:val="20"/>
-        </w:rPr>
-        <w:t>Dev_eCL_Surveys.dtsConfig</w:t>
-      </w:r>
-      <w:proofErr w:type="spellEnd"/>
-    </w:p>
-    <w:p>
-      <w:pPr>
-        <w:pStyle w:val="NoSpacing"/>
-        <w:rPr>
-          <w:rFonts w:ascii="Times New Roman" w:hAnsi="Times New Roman"/>
-          <w:sz w:val="20"/>
-          <w:szCs w:val="20"/>
-        </w:rPr>
-      </w:pPr>
-      <w:proofErr w:type="spellStart"/>
-      <w:r>
-        <w:rPr>
-          <w:rFonts w:ascii="Times New Roman" w:hAnsi="Times New Roman"/>
-          <w:sz w:val="20"/>
-          <w:szCs w:val="20"/>
-        </w:rPr>
-        <w:t>Test_eCL_Surveys.dtsConfig</w:t>
-      </w:r>
-      <w:proofErr w:type="spellEnd"/>
-    </w:p>
-    <w:p>
-      <w:pPr>
-        <w:pStyle w:val="NoSpacing"/>
-        <w:rPr>
-          <w:rFonts w:ascii="Times New Roman" w:hAnsi="Times New Roman"/>
-          <w:sz w:val="20"/>
-          <w:szCs w:val="20"/>
-        </w:rPr>
-      </w:pPr>
-      <w:proofErr w:type="spellStart"/>
-      <w:r>
-        <w:rPr>
-          <w:rFonts w:ascii="Times New Roman" w:hAnsi="Times New Roman"/>
-          <w:sz w:val="20"/>
-          <w:szCs w:val="20"/>
-        </w:rPr>
-        <w:t>Prod_eCL_Surveys.dtsConfig</w:t>
-      </w:r>
-      <w:proofErr w:type="spellEnd"/>
-    </w:p>
-    <w:p>
-      <w:pPr>
-        <w:pStyle w:val="NoSpacing"/>
-        <w:rPr>
-          <w:rFonts w:ascii="Times New Roman" w:hAnsi="Times New Roman"/>
-          <w:sz w:val="20"/>
-          <w:szCs w:val="20"/>
-          <w:highlight w:val="green"/>
-        </w:rPr>
-      </w:pPr>
-      <w:proofErr w:type="spellStart"/>
-      <w:r>
-        <w:rPr>
-          <w:rFonts w:ascii="Times New Roman" w:hAnsi="Times New Roman"/>
-          <w:sz w:val="20"/>
-          <w:szCs w:val="20"/>
-          <w:highlight w:val="green"/>
+      </w:pPr>
+      <w:proofErr w:type="spellStart"/>
+      <w:r>
+        <w:rPr>
+          <w:rFonts w:ascii="Times New Roman" w:hAnsi="Times New Roman"/>
+          <w:sz w:val="20"/>
+          <w:szCs w:val="20"/>
         </w:rPr>
         <w:t>Dev_Employee_Hierarchy.dtsConfig</w:t>
       </w:r>
       <w:proofErr w:type="spellEnd"/>
-      <w:r>
-        <w:rPr>
-          <w:rFonts w:ascii="Times New Roman" w:hAnsi="Times New Roman"/>
-          <w:sz w:val="20"/>
-          <w:szCs w:val="20"/>
-          <w:highlight w:val="green"/>
-        </w:rPr>
-        <w:t xml:space="preserve"> </w:t>
-      </w:r>
-      <w:r>
-        <w:rPr>
-          <w:rFonts w:ascii="Times New Roman" w:hAnsi="Times New Roman"/>
-          <w:sz w:val="20"/>
-          <w:szCs w:val="20"/>
-        </w:rPr>
-        <w:t>(change set 37491)</w:t>
-      </w:r>
-    </w:p>
-    <w:p>
-      <w:pPr>
-        <w:pStyle w:val="NoSpacing"/>
-        <w:rPr>
-          <w:rFonts w:ascii="Times New Roman" w:hAnsi="Times New Roman"/>
-          <w:sz w:val="20"/>
-          <w:szCs w:val="20"/>
-          <w:highlight w:val="green"/>
-        </w:rPr>
-      </w:pPr>
-      <w:proofErr w:type="spellStart"/>
-      <w:r>
-        <w:rPr>
-          <w:rFonts w:ascii="Times New Roman" w:hAnsi="Times New Roman"/>
-          <w:sz w:val="20"/>
-          <w:szCs w:val="20"/>
-          <w:highlight w:val="green"/>
+    </w:p>
+    <w:p>
+      <w:pPr>
+        <w:pStyle w:val="NoSpacing"/>
+        <w:rPr>
+          <w:rFonts w:ascii="Times New Roman" w:hAnsi="Times New Roman"/>
+          <w:sz w:val="20"/>
+          <w:szCs w:val="20"/>
+        </w:rPr>
+      </w:pPr>
+      <w:proofErr w:type="spellStart"/>
+      <w:r>
+        <w:rPr>
+          <w:rFonts w:ascii="Times New Roman" w:hAnsi="Times New Roman"/>
+          <w:sz w:val="20"/>
+          <w:szCs w:val="20"/>
         </w:rPr>
         <w:t>Test_Employee_Hierarchy.dtsConfig</w:t>
       </w:r>
       <w:proofErr w:type="spellEnd"/>
-      <w:r>
-        <w:rPr>
-          <w:rFonts w:ascii="Times New Roman" w:hAnsi="Times New Roman"/>
-          <w:sz w:val="20"/>
-          <w:szCs w:val="20"/>
-          <w:highlight w:val="green"/>
-        </w:rPr>
-        <w:t xml:space="preserve"> </w:t>
-      </w:r>
-      <w:r>
-        <w:rPr>
-          <w:rFonts w:ascii="Times New Roman" w:hAnsi="Times New Roman"/>
-          <w:sz w:val="20"/>
-          <w:szCs w:val="20"/>
-        </w:rPr>
-        <w:t>(change set 37491)</w:t>
-      </w:r>
-    </w:p>
-    <w:p>
-      <w:pPr>
-        <w:pStyle w:val="NoSpacing"/>
-        <w:rPr>
-          <w:rFonts w:ascii="Times New Roman" w:hAnsi="Times New Roman"/>
-          <w:sz w:val="20"/>
-          <w:szCs w:val="20"/>
-        </w:rPr>
-      </w:pPr>
-      <w:proofErr w:type="spellStart"/>
-      <w:r>
-        <w:rPr>
-          <w:rFonts w:ascii="Times New Roman" w:hAnsi="Times New Roman"/>
-          <w:sz w:val="20"/>
-          <w:szCs w:val="20"/>
-          <w:highlight w:val="green"/>
+    </w:p>
+    <w:p>
+      <w:pPr>
+        <w:pStyle w:val="NoSpacing"/>
+        <w:rPr>
+          <w:rFonts w:ascii="Times New Roman" w:hAnsi="Times New Roman"/>
+          <w:sz w:val="20"/>
+          <w:szCs w:val="20"/>
+        </w:rPr>
+      </w:pPr>
+      <w:proofErr w:type="spellStart"/>
+      <w:r>
+        <w:rPr>
+          <w:rFonts w:ascii="Times New Roman" w:hAnsi="Times New Roman"/>
+          <w:sz w:val="20"/>
+          <w:szCs w:val="20"/>
         </w:rPr>
         <w:t>Prod_Employee_Hierarchy.dtsConfig</w:t>
       </w:r>
       <w:proofErr w:type="spellEnd"/>
-      <w:r>
-        <w:rPr>
-          <w:rFonts w:ascii="Times New Roman" w:hAnsi="Times New Roman"/>
-          <w:sz w:val="20"/>
-          <w:szCs w:val="20"/>
-        </w:rPr>
-        <w:t xml:space="preserve"> </w:t>
-      </w:r>
-      <w:r>
-        <w:rPr>
-          <w:rFonts w:ascii="Times New Roman" w:hAnsi="Times New Roman"/>
-          <w:sz w:val="20"/>
-          <w:szCs w:val="20"/>
-        </w:rPr>
-        <w:t>(change set 37491)</w:t>
-      </w:r>
-      <w:bookmarkStart w:id="2" w:name="_GoBack"/>
-      <w:bookmarkEnd w:id="2"/>
     </w:p>
     <w:p>
       <w:pPr>
@@ -3850,46 +3953,145 @@
           <w:color w:val="FF0000"/>
           <w:sz w:val="20"/>
           <w:szCs w:val="20"/>
-          <w:highlight w:val="lightGray"/>
-        </w:rPr>
-        <w:t>No scripts for this work item.</w:t>
-      </w:r>
-    </w:p>
-    <w:p>
-      <w:pPr>
-        <w:pStyle w:val="NoSpacing"/>
-        <w:rPr>
-          <w:rFonts w:ascii="Times New Roman" w:hAnsi="Times New Roman"/>
-          <w:sz w:val="20"/>
-          <w:szCs w:val="20"/>
-        </w:rPr>
-      </w:pPr>
-      <w:r>
-        <w:rPr>
-          <w:rFonts w:ascii="Times New Roman" w:hAnsi="Times New Roman"/>
-          <w:sz w:val="20"/>
-          <w:szCs w:val="20"/>
-        </w:rPr>
-        <w:t>Notifications_Dev.vbs</w:t>
-      </w:r>
-    </w:p>
-    <w:p>
-      <w:pPr>
-        <w:pStyle w:val="NoSpacing"/>
-        <w:rPr>
-          <w:rFonts w:ascii="Times New Roman" w:hAnsi="Times New Roman"/>
-          <w:sz w:val="20"/>
-          <w:szCs w:val="20"/>
-        </w:rPr>
-      </w:pPr>
-      <w:r>
-        <w:rPr>
-          <w:rFonts w:ascii="Times New Roman" w:hAnsi="Times New Roman"/>
-          <w:sz w:val="20"/>
-          <w:szCs w:val="20"/>
+          <w:highlight w:val="yellow"/>
+        </w:rPr>
+        <w:t xml:space="preserve">Updated </w:t>
+      </w:r>
+      <w:r>
+        <w:rPr>
+          <w:rFonts w:ascii="Times New Roman" w:hAnsi="Times New Roman"/>
+          <w:b/>
+          <w:color w:val="FF0000"/>
+          <w:sz w:val="20"/>
+          <w:szCs w:val="20"/>
+          <w:highlight w:val="yellow"/>
+        </w:rPr>
+        <w:t>scripts for this work item.</w:t>
+      </w:r>
+    </w:p>
+    <w:p>
+      <w:pPr>
+        <w:pStyle w:val="NoSpacing"/>
+        <w:rPr>
+          <w:rFonts w:ascii="Times New Roman" w:hAnsi="Times New Roman"/>
+          <w:sz w:val="20"/>
+          <w:szCs w:val="20"/>
+          <w:highlight w:val="green"/>
+        </w:rPr>
+      </w:pPr>
+      <w:r>
+        <w:rPr>
+          <w:rFonts w:ascii="Times New Roman" w:hAnsi="Times New Roman"/>
+          <w:sz w:val="20"/>
+          <w:szCs w:val="20"/>
+          <w:highlight w:val="yellow"/>
+        </w:rPr>
+        <w:t>Notifications_Dev.</w:t>
+      </w:r>
+      <w:r>
+        <w:rPr>
+          <w:rFonts w:ascii="Times New Roman" w:hAnsi="Times New Roman"/>
+          <w:sz w:val="20"/>
+          <w:szCs w:val="20"/>
+          <w:highlight w:val="yellow"/>
+        </w:rPr>
+        <w:t>vbs</w:t>
+      </w:r>
+      <w:r>
+        <w:rPr>
+          <w:rFonts w:ascii="Times New Roman" w:hAnsi="Times New Roman"/>
+          <w:sz w:val="20"/>
+          <w:szCs w:val="20"/>
+          <w:highlight w:val="yellow"/>
+        </w:rPr>
+        <w:t xml:space="preserve"> (</w:t>
+      </w:r>
+      <w:proofErr w:type="spellStart"/>
+      <w:r>
+        <w:rPr>
+          <w:rFonts w:ascii="Times New Roman" w:hAnsi="Times New Roman"/>
+          <w:sz w:val="20"/>
+          <w:szCs w:val="20"/>
+          <w:highlight w:val="yellow"/>
+        </w:rPr>
+        <w:t>Changeset</w:t>
+      </w:r>
+      <w:proofErr w:type="spellEnd"/>
+      <w:r>
+        <w:rPr>
+          <w:rFonts w:ascii="Times New Roman" w:hAnsi="Times New Roman"/>
+          <w:sz w:val="20"/>
+          <w:szCs w:val="20"/>
+          <w:highlight w:val="yellow"/>
+        </w:rPr>
+        <w:t xml:space="preserve">: </w:t>
+      </w:r>
+      <w:r>
+        <w:rPr>
+          <w:rFonts w:ascii="Times New Roman" w:hAnsi="Times New Roman"/>
+          <w:sz w:val="20"/>
+          <w:szCs w:val="20"/>
+          <w:highlight w:val="yellow"/>
+        </w:rPr>
+        <w:t>37503)</w:t>
+      </w:r>
+    </w:p>
+    <w:p>
+      <w:pPr>
+        <w:pStyle w:val="NoSpacing"/>
+        <w:rPr>
+          <w:rFonts w:ascii="Times New Roman" w:hAnsi="Times New Roman"/>
+          <w:sz w:val="20"/>
+          <w:szCs w:val="20"/>
+        </w:rPr>
+      </w:pPr>
+      <w:r>
+        <w:rPr>
+          <w:rFonts w:ascii="Times New Roman" w:hAnsi="Times New Roman"/>
+          <w:sz w:val="20"/>
+          <w:szCs w:val="20"/>
+          <w:highlight w:val="green"/>
         </w:rPr>
         <w:t>Notifications_prod.vbs</w:t>
       </w:r>
+      <w:r>
+        <w:rPr>
+          <w:rFonts w:ascii="Times New Roman" w:hAnsi="Times New Roman"/>
+          <w:sz w:val="20"/>
+          <w:szCs w:val="20"/>
+          <w:highlight w:val="green"/>
+        </w:rPr>
+        <w:t xml:space="preserve"> (</w:t>
+      </w:r>
+      <w:proofErr w:type="spellStart"/>
+      <w:r>
+        <w:rPr>
+          <w:rFonts w:ascii="Times New Roman" w:hAnsi="Times New Roman"/>
+          <w:sz w:val="20"/>
+          <w:szCs w:val="20"/>
+          <w:highlight w:val="green"/>
+        </w:rPr>
+        <w:t>Changeset</w:t>
+      </w:r>
+      <w:proofErr w:type="spellEnd"/>
+      <w:r>
+        <w:rPr>
+          <w:rFonts w:ascii="Times New Roman" w:hAnsi="Times New Roman"/>
+          <w:sz w:val="20"/>
+          <w:szCs w:val="20"/>
+          <w:highlight w:val="green"/>
+        </w:rPr>
+        <w:t>:</w:t>
+      </w:r>
+      <w:r>
+        <w:rPr>
+          <w:rFonts w:ascii="Times New Roman" w:hAnsi="Times New Roman"/>
+          <w:sz w:val="20"/>
+          <w:szCs w:val="20"/>
+          <w:highlight w:val="green"/>
+        </w:rPr>
+        <w:t xml:space="preserve"> 37503)</w:t>
+      </w:r>
     </w:p>
     <w:p>
       <w:pPr>
@@ -3959,8 +4161,56 @@
           <w:rFonts w:ascii="Times New Roman" w:hAnsi="Times New Roman"/>
           <w:sz w:val="20"/>
           <w:szCs w:val="20"/>
-        </w:rPr>
-        <w:t>Notifications_Test.vbs</w:t>
+          <w:highlight w:val="yellow"/>
+        </w:rPr>
+        <w:t>Notifications_Test.</w:t>
+      </w:r>
+      <w:r>
+        <w:rPr>
+          <w:rFonts w:ascii="Times New Roman" w:hAnsi="Times New Roman"/>
+          <w:sz w:val="20"/>
+          <w:szCs w:val="20"/>
+          <w:highlight w:val="yellow"/>
+        </w:rPr>
+        <w:t>vbs</w:t>
+      </w:r>
+      <w:r>
+        <w:rPr>
+          <w:rFonts w:ascii="Times New Roman" w:hAnsi="Times New Roman"/>
+          <w:sz w:val="20"/>
+          <w:szCs w:val="20"/>
+          <w:highlight w:val="yellow"/>
+        </w:rPr>
+        <w:t xml:space="preserve"> (</w:t>
+      </w:r>
+      <w:proofErr w:type="spellStart"/>
+      <w:r>
+        <w:rPr>
+          <w:rFonts w:ascii="Times New Roman" w:hAnsi="Times New Roman"/>
+          <w:sz w:val="20"/>
+          <w:szCs w:val="20"/>
+          <w:highlight w:val="yellow"/>
+        </w:rPr>
+        <w:t>Changeset</w:t>
+      </w:r>
+      <w:proofErr w:type="spellEnd"/>
+      <w:r>
+        <w:rPr>
+          <w:rFonts w:ascii="Times New Roman" w:hAnsi="Times New Roman"/>
+          <w:sz w:val="20"/>
+          <w:szCs w:val="20"/>
+          <w:highlight w:val="yellow"/>
+        </w:rPr>
+        <w:t xml:space="preserve">: </w:t>
+      </w:r>
+      <w:r>
+        <w:rPr>
+          <w:rFonts w:ascii="Times New Roman" w:hAnsi="Times New Roman"/>
+          <w:sz w:val="20"/>
+          <w:szCs w:val="20"/>
+          <w:highlight w:val="yellow"/>
+        </w:rPr>
+        <w:t>37503)</w:t>
       </w:r>
     </w:p>
     <w:p>
@@ -10165,134 +10415,269 @@
           <w:szCs w:val="20"/>
           <w:highlight w:val="lightGray"/>
         </w:rPr>
+        <w:t xml:space="preserve"> for this release.</w:t>
+      </w:r>
+    </w:p>
+    <w:p>
+      <w:pPr>
+        <w:pStyle w:val="NoSpacing"/>
+        <w:rPr>
+          <w:rFonts w:ascii="Times New Roman" w:hAnsi="Times New Roman"/>
+          <w:sz w:val="20"/>
+          <w:szCs w:val="20"/>
+        </w:rPr>
+      </w:pPr>
+    </w:p>
+    <w:p>
+      <w:pPr>
+        <w:pStyle w:val="NoSpacing"/>
+        <w:rPr>
+          <w:rFonts w:ascii="Times New Roman" w:hAnsi="Times New Roman"/>
+          <w:b/>
+          <w:sz w:val="20"/>
+          <w:szCs w:val="20"/>
+        </w:rPr>
+      </w:pPr>
+      <w:r>
+        <w:rPr>
+          <w:rFonts w:ascii="Times New Roman" w:hAnsi="Times New Roman"/>
+          <w:b/>
+          <w:sz w:val="20"/>
+          <w:szCs w:val="20"/>
+        </w:rPr>
+        <w:t>Environments and Destinations</w:t>
+      </w:r>
+    </w:p>
+    <w:p>
+      <w:pPr>
+        <w:pStyle w:val="NoSpacing"/>
+        <w:rPr>
+          <w:rFonts w:ascii="Times New Roman" w:hAnsi="Times New Roman"/>
+          <w:b/>
+          <w:sz w:val="20"/>
+          <w:szCs w:val="20"/>
+        </w:rPr>
+      </w:pPr>
+    </w:p>
+    <w:p>
+      <w:pPr>
+        <w:pStyle w:val="NoSpacing"/>
+        <w:rPr>
+          <w:rFonts w:ascii="Times New Roman" w:hAnsi="Times New Roman"/>
+          <w:sz w:val="20"/>
+          <w:szCs w:val="20"/>
+        </w:rPr>
+      </w:pPr>
+      <w:r>
+        <w:rPr>
+          <w:rFonts w:ascii="Times New Roman" w:hAnsi="Times New Roman"/>
+          <w:b/>
+          <w:sz w:val="20"/>
+          <w:szCs w:val="20"/>
+        </w:rPr>
+        <w:t>Database instances and databases</w:t>
+      </w:r>
+    </w:p>
+    <w:p>
+      <w:pPr>
+        <w:pStyle w:val="NoSpacing"/>
+        <w:rPr>
+          <w:rFonts w:ascii="Times New Roman" w:hAnsi="Times New Roman"/>
+          <w:sz w:val="20"/>
+          <w:szCs w:val="20"/>
+        </w:rPr>
+      </w:pPr>
+      <w:r>
+        <w:rPr>
+          <w:rFonts w:ascii="Times New Roman" w:hAnsi="Times New Roman"/>
+          <w:sz w:val="20"/>
+          <w:szCs w:val="20"/>
+        </w:rPr>
+        <w:t xml:space="preserve">Development </w:t>
+      </w:r>
+      <w:r>
+        <w:rPr>
+          <w:rFonts w:ascii="Times New Roman" w:hAnsi="Times New Roman"/>
+        </w:rPr>
+        <w:t>-</w:t>
+      </w:r>
+      <w:r>
+        <w:rPr>
+          <w:rFonts w:ascii="Times New Roman" w:hAnsi="Times New Roman"/>
+          <w:sz w:val="20"/>
+          <w:szCs w:val="20"/>
+        </w:rPr>
+        <w:t xml:space="preserve"> VRIVFSSDBT0</w:t>
+      </w:r>
+      <w:r>
+        <w:rPr>
+          <w:rFonts w:ascii="Times New Roman" w:hAnsi="Times New Roman"/>
+          <w:sz w:val="20"/>
+          <w:szCs w:val="20"/>
+        </w:rPr>
+        <w:t>2</w:t>
+      </w:r>
+      <w:r>
+        <w:rPr>
+          <w:rFonts w:ascii="Times New Roman" w:hAnsi="Times New Roman"/>
+          <w:sz w:val="20"/>
+          <w:szCs w:val="20"/>
+        </w:rPr>
+        <w:t>/</w:t>
+      </w:r>
+      <w:r>
+        <w:rPr>
+          <w:rFonts w:ascii="Times New Roman" w:hAnsi="Times New Roman"/>
+          <w:sz w:val="20"/>
+          <w:szCs w:val="20"/>
+        </w:rPr>
+        <w:t>SCORD01</w:t>
+      </w:r>
+      <w:proofErr w:type="gramStart"/>
+      <w:r>
+        <w:rPr>
+          <w:rFonts w:ascii="Times New Roman" w:hAnsi="Times New Roman"/>
+          <w:sz w:val="20"/>
+          <w:szCs w:val="20"/>
+        </w:rPr>
+        <w:t>,1437</w:t>
+      </w:r>
+      <w:proofErr w:type="gramEnd"/>
+      <w:r>
+        <w:rPr>
+          <w:rFonts w:ascii="Times New Roman" w:hAnsi="Times New Roman"/>
+          <w:sz w:val="20"/>
+          <w:szCs w:val="20"/>
+        </w:rPr>
+        <w:t xml:space="preserve"> - </w:t>
+      </w:r>
+      <w:proofErr w:type="spellStart"/>
+      <w:r>
+        <w:rPr>
+          <w:rFonts w:ascii="Times New Roman" w:hAnsi="Times New Roman"/>
+          <w:sz w:val="20"/>
+          <w:szCs w:val="20"/>
+        </w:rPr>
+        <w:t>eCoachingDev</w:t>
+      </w:r>
+      <w:proofErr w:type="spellEnd"/>
+    </w:p>
+    <w:p>
+      <w:pPr>
+        <w:pStyle w:val="NoSpacing"/>
+        <w:rPr>
+          <w:rFonts w:ascii="Times New Roman" w:hAnsi="Times New Roman"/>
+          <w:sz w:val="20"/>
+          <w:szCs w:val="20"/>
+        </w:rPr>
+      </w:pPr>
+      <w:r>
+        <w:rPr>
+          <w:rFonts w:ascii="Times New Roman" w:hAnsi="Times New Roman"/>
+          <w:sz w:val="20"/>
+          <w:szCs w:val="20"/>
+        </w:rPr>
+        <w:t xml:space="preserve">Test - </w:t>
+      </w:r>
+      <w:r>
+        <w:rPr>
+          <w:rFonts w:ascii="Times New Roman" w:hAnsi="Times New Roman"/>
+          <w:sz w:val="20"/>
+          <w:szCs w:val="20"/>
+        </w:rPr>
+        <w:t>VRIVFSSDBT02/SCORT01</w:t>
+      </w:r>
+      <w:proofErr w:type="gramStart"/>
+      <w:r>
+        <w:rPr>
+          <w:rFonts w:ascii="Times New Roman" w:hAnsi="Times New Roman"/>
+          <w:sz w:val="20"/>
+          <w:szCs w:val="20"/>
+        </w:rPr>
+        <w:t>,1438</w:t>
+      </w:r>
+      <w:proofErr w:type="gramEnd"/>
+      <w:r>
+        <w:rPr>
+          <w:rFonts w:ascii="Times New Roman" w:hAnsi="Times New Roman"/>
+          <w:sz w:val="20"/>
+          <w:szCs w:val="20"/>
+        </w:rPr>
+        <w:t xml:space="preserve"> - </w:t>
+      </w:r>
+      <w:proofErr w:type="spellStart"/>
+      <w:r>
+        <w:rPr>
+          <w:rFonts w:ascii="Times New Roman" w:hAnsi="Times New Roman"/>
+          <w:sz w:val="20"/>
+          <w:szCs w:val="20"/>
+        </w:rPr>
+        <w:t>eCoachingTest</w:t>
+      </w:r>
+      <w:proofErr w:type="spellEnd"/>
+    </w:p>
+    <w:p>
+      <w:pPr>
+        <w:pStyle w:val="NoSpacing"/>
+        <w:rPr>
+          <w:rFonts w:ascii="Times New Roman" w:hAnsi="Times New Roman"/>
+          <w:sz w:val="20"/>
+          <w:szCs w:val="20"/>
+        </w:rPr>
+      </w:pPr>
+      <w:r>
+        <w:rPr>
+          <w:rFonts w:ascii="Times New Roman" w:hAnsi="Times New Roman"/>
+          <w:sz w:val="20"/>
+          <w:szCs w:val="20"/>
+        </w:rPr>
+        <w:t>Production</w:t>
+      </w:r>
+      <w:r>
+        <w:rPr>
+          <w:rFonts w:ascii="Times New Roman" w:hAnsi="Times New Roman"/>
+        </w:rPr>
         <w:t xml:space="preserve"> </w:t>
       </w:r>
       <w:r>
         <w:rPr>
           <w:rFonts w:ascii="Times New Roman" w:hAnsi="Times New Roman"/>
-          <w:b/>
-          <w:color w:val="FF0000"/>
-          <w:sz w:val="20"/>
-          <w:szCs w:val="20"/>
-          <w:highlight w:val="lightGray"/>
-        </w:rPr>
-        <w:t>for this release.</w:t>
-      </w:r>
-    </w:p>
-    <w:p>
-      <w:pPr>
-        <w:pStyle w:val="NoSpacing"/>
-        <w:rPr>
-          <w:rFonts w:ascii="Times New Roman" w:hAnsi="Times New Roman"/>
-          <w:sz w:val="20"/>
-          <w:szCs w:val="20"/>
-        </w:rPr>
-      </w:pPr>
-    </w:p>
-    <w:p>
-      <w:pPr>
-        <w:pStyle w:val="NoSpacing"/>
-        <w:rPr>
-          <w:rFonts w:ascii="Times New Roman" w:hAnsi="Times New Roman"/>
-          <w:b/>
-          <w:sz w:val="20"/>
-          <w:szCs w:val="20"/>
-        </w:rPr>
-      </w:pPr>
-      <w:r>
-        <w:rPr>
-          <w:rFonts w:ascii="Times New Roman" w:hAnsi="Times New Roman"/>
-          <w:b/>
-          <w:sz w:val="20"/>
-          <w:szCs w:val="20"/>
-        </w:rPr>
-        <w:t>Environments and Destinations</w:t>
-      </w:r>
-    </w:p>
-    <w:p>
-      <w:pPr>
-        <w:pStyle w:val="NoSpacing"/>
-        <w:rPr>
-          <w:rFonts w:ascii="Times New Roman" w:hAnsi="Times New Roman"/>
-          <w:b/>
-          <w:sz w:val="20"/>
-          <w:szCs w:val="20"/>
-        </w:rPr>
-      </w:pPr>
-    </w:p>
-    <w:p>
-      <w:pPr>
-        <w:pStyle w:val="NoSpacing"/>
-        <w:rPr>
-          <w:rFonts w:ascii="Times New Roman" w:hAnsi="Times New Roman"/>
-          <w:sz w:val="20"/>
-          <w:szCs w:val="20"/>
-        </w:rPr>
-      </w:pPr>
-      <w:r>
-        <w:rPr>
-          <w:rFonts w:ascii="Times New Roman" w:hAnsi="Times New Roman"/>
-          <w:b/>
-          <w:sz w:val="20"/>
-          <w:szCs w:val="20"/>
-        </w:rPr>
-        <w:t>Database instances and databases</w:t>
-      </w:r>
-    </w:p>
-    <w:p>
-      <w:pPr>
-        <w:pStyle w:val="NoSpacing"/>
-        <w:rPr>
-          <w:rFonts w:ascii="Times New Roman" w:hAnsi="Times New Roman"/>
-          <w:sz w:val="20"/>
-          <w:szCs w:val="20"/>
-        </w:rPr>
-      </w:pPr>
-      <w:r>
-        <w:rPr>
-          <w:rFonts w:ascii="Times New Roman" w:hAnsi="Times New Roman"/>
-          <w:sz w:val="20"/>
-          <w:szCs w:val="20"/>
-        </w:rPr>
-        <w:t xml:space="preserve">Development </w:t>
-      </w:r>
-      <w:r>
-        <w:rPr>
-          <w:rFonts w:ascii="Times New Roman" w:hAnsi="Times New Roman"/>
-        </w:rPr>
-        <w:t>-</w:t>
-      </w:r>
-      <w:r>
-        <w:rPr>
-          <w:rFonts w:ascii="Times New Roman" w:hAnsi="Times New Roman"/>
-          <w:sz w:val="20"/>
-          <w:szCs w:val="20"/>
-        </w:rPr>
-        <w:t xml:space="preserve"> VRIVFSSDBT0</w:t>
-      </w:r>
-      <w:r>
-        <w:rPr>
-          <w:rFonts w:ascii="Times New Roman" w:hAnsi="Times New Roman"/>
-          <w:sz w:val="20"/>
-          <w:szCs w:val="20"/>
-        </w:rPr>
-        <w:t>2</w:t>
-      </w:r>
-      <w:r>
-        <w:rPr>
-          <w:rFonts w:ascii="Times New Roman" w:hAnsi="Times New Roman"/>
-          <w:sz w:val="20"/>
-          <w:szCs w:val="20"/>
-        </w:rPr>
-        <w:t>/</w:t>
-      </w:r>
-      <w:r>
-        <w:rPr>
-          <w:rFonts w:ascii="Times New Roman" w:hAnsi="Times New Roman"/>
-          <w:sz w:val="20"/>
-          <w:szCs w:val="20"/>
-        </w:rPr>
-        <w:t>SCORD01</w:t>
+          <w:sz w:val="20"/>
+          <w:szCs w:val="20"/>
+        </w:rPr>
+        <w:t>–</w:t>
+      </w:r>
+      <w:r>
+        <w:rPr>
+          <w:rFonts w:ascii="Times New Roman" w:hAnsi="Times New Roman"/>
+          <w:sz w:val="20"/>
+          <w:szCs w:val="20"/>
+        </w:rPr>
+        <w:t xml:space="preserve"> VDENSSDBP</w:t>
+      </w:r>
+      <w:r>
+        <w:rPr>
+          <w:rFonts w:ascii="Times New Roman" w:hAnsi="Times New Roman"/>
+          <w:sz w:val="20"/>
+          <w:szCs w:val="20"/>
+        </w:rPr>
+        <w:t>07</w:t>
+      </w:r>
+      <w:r>
+        <w:rPr>
+          <w:rFonts w:ascii="Times New Roman" w:hAnsi="Times New Roman"/>
+          <w:sz w:val="20"/>
+          <w:szCs w:val="20"/>
+        </w:rPr>
+        <w:t>\</w:t>
+      </w:r>
+      <w:r>
+        <w:rPr>
+          <w:rFonts w:ascii="Times New Roman" w:hAnsi="Times New Roman"/>
+          <w:sz w:val="20"/>
+          <w:szCs w:val="20"/>
+        </w:rPr>
+        <w:t>SCORP01</w:t>
       </w:r>
       <w:proofErr w:type="gramStart"/>
       <w:r>
@@ -10301,7 +10686,7 @@
           <w:sz w:val="20"/>
           <w:szCs w:val="20"/>
         </w:rPr>
-        <w:t>,1437</w:t>
+        <w:t>,1436</w:t>
       </w:r>
       <w:proofErr w:type="gramEnd"/>
       <w:r>
@@ -10310,94 +10695,6 @@
           <w:sz w:val="20"/>
           <w:szCs w:val="20"/>
         </w:rPr>
-        <w:t xml:space="preserve"> - </w:t>
-      </w:r>
-      <w:proofErr w:type="spellStart"/>
-      <w:r>
-        <w:rPr>
-          <w:rFonts w:ascii="Times New Roman" w:hAnsi="Times New Roman"/>
-          <w:sz w:val="20"/>
-          <w:szCs w:val="20"/>
-        </w:rPr>
-        <w:t>eCoachingDev</w:t>
-      </w:r>
-      <w:proofErr w:type="spellEnd"/>
-    </w:p>
-    <w:p>
-      <w:pPr>
-        <w:pStyle w:val="NoSpacing"/>
-        <w:rPr>
-          <w:rFonts w:ascii="Times New Roman" w:hAnsi="Times New Roman"/>
-          <w:sz w:val="20"/>
-          <w:szCs w:val="20"/>
-        </w:rPr>
-      </w:pPr>
-      <w:r>
-        <w:rPr>
-          <w:rFonts w:ascii="Times New Roman" w:hAnsi="Times New Roman"/>
-          <w:sz w:val="20"/>
-          <w:szCs w:val="20"/>
-        </w:rPr>
-        <w:t xml:space="preserve">Test - </w:t>
-      </w:r>
-      <w:r>
-        <w:rPr>
-          <w:rFonts w:ascii="Times New Roman" w:hAnsi="Times New Roman"/>
-          <w:sz w:val="20"/>
-          <w:szCs w:val="20"/>
-        </w:rPr>
-        <w:t>VRIVFSSDBT02/SCORT01</w:t>
-      </w:r>
-      <w:proofErr w:type="gramStart"/>
-      <w:r>
-        <w:rPr>
-          <w:rFonts w:ascii="Times New Roman" w:hAnsi="Times New Roman"/>
-          <w:sz w:val="20"/>
-          <w:szCs w:val="20"/>
-        </w:rPr>
-        <w:t>,1438</w:t>
-      </w:r>
-      <w:proofErr w:type="gramEnd"/>
-      <w:r>
-        <w:rPr>
-          <w:rFonts w:ascii="Times New Roman" w:hAnsi="Times New Roman"/>
-          <w:sz w:val="20"/>
-          <w:szCs w:val="20"/>
-        </w:rPr>
-        <w:t xml:space="preserve"> - </w:t>
-      </w:r>
-      <w:proofErr w:type="spellStart"/>
-      <w:r>
-        <w:rPr>
-          <w:rFonts w:ascii="Times New Roman" w:hAnsi="Times New Roman"/>
-          <w:sz w:val="20"/>
-          <w:szCs w:val="20"/>
-        </w:rPr>
-        <w:t>eCoachingTest</w:t>
-      </w:r>
-      <w:proofErr w:type="spellEnd"/>
-    </w:p>
-    <w:p>
-      <w:pPr>
-        <w:pStyle w:val="NoSpacing"/>
-        <w:rPr>
-          <w:rFonts w:ascii="Times New Roman" w:hAnsi="Times New Roman"/>
-          <w:sz w:val="20"/>
-          <w:szCs w:val="20"/>
-        </w:rPr>
-      </w:pPr>
-      <w:r>
-        <w:rPr>
-          <w:rFonts w:ascii="Times New Roman" w:hAnsi="Times New Roman"/>
-          <w:sz w:val="20"/>
-          <w:szCs w:val="20"/>
-        </w:rPr>
-        <w:t>Production</w:t>
-      </w:r>
-      <w:r>
-        <w:rPr>
-          <w:rFonts w:ascii="Times New Roman" w:hAnsi="Times New Roman"/>
-        </w:rPr>
         <w:t xml:space="preserve"> </w:t>
       </w:r>
       <w:r>
@@ -10414,64 +10711,6 @@
           <w:sz w:val="20"/>
           <w:szCs w:val="20"/>
         </w:rPr>
-        <w:t xml:space="preserve"> VDENSSDBP</w:t>
-      </w:r>
-      <w:r>
-        <w:rPr>
-          <w:rFonts w:ascii="Times New Roman" w:hAnsi="Times New Roman"/>
-          <w:sz w:val="20"/>
-          <w:szCs w:val="20"/>
-        </w:rPr>
-        <w:t>07</w:t>
-      </w:r>
-      <w:r>
-        <w:rPr>
-          <w:rFonts w:ascii="Times New Roman" w:hAnsi="Times New Roman"/>
-          <w:sz w:val="20"/>
-          <w:szCs w:val="20"/>
-        </w:rPr>
-        <w:t>\</w:t>
-      </w:r>
-      <w:r>
-        <w:rPr>
-          <w:rFonts w:ascii="Times New Roman" w:hAnsi="Times New Roman"/>
-          <w:sz w:val="20"/>
-          <w:szCs w:val="20"/>
-        </w:rPr>
-        <w:t>SCORP01</w:t>
-      </w:r>
-      <w:proofErr w:type="gramStart"/>
-      <w:r>
-        <w:rPr>
-          <w:rFonts w:ascii="Times New Roman" w:hAnsi="Times New Roman"/>
-          <w:sz w:val="20"/>
-          <w:szCs w:val="20"/>
-        </w:rPr>
-        <w:t>,1436</w:t>
-      </w:r>
-      <w:proofErr w:type="gramEnd"/>
-      <w:r>
-        <w:rPr>
-          <w:rFonts w:ascii="Times New Roman" w:hAnsi="Times New Roman"/>
-          <w:sz w:val="20"/>
-          <w:szCs w:val="20"/>
-        </w:rPr>
-        <w:t xml:space="preserve"> </w:t>
-      </w:r>
-      <w:r>
-        <w:rPr>
-          <w:rFonts w:ascii="Times New Roman" w:hAnsi="Times New Roman"/>
-          <w:sz w:val="20"/>
-          <w:szCs w:val="20"/>
-        </w:rPr>
-        <w:t>–</w:t>
-      </w:r>
-      <w:r>
-        <w:rPr>
-          <w:rFonts w:ascii="Times New Roman" w:hAnsi="Times New Roman"/>
-          <w:sz w:val="20"/>
-          <w:szCs w:val="20"/>
-        </w:rPr>
         <w:t xml:space="preserve"> eCoaching</w:t>
       </w:r>
     </w:p>
@@ -10501,6 +10740,7 @@
           <w:b/>
           <w:sz w:val="20"/>
           <w:szCs w:val="20"/>
+          <w:highlight w:val="green"/>
         </w:rPr>
         <w:t>Scripts</w:t>
       </w:r>
@@ -10520,6 +10760,7 @@
           <w:rFonts w:ascii="Times New Roman" w:hAnsi="Times New Roman"/>
           <w:sz w:val="20"/>
           <w:szCs w:val="20"/>
+          <w:highlight w:val="yellow"/>
         </w:rPr>
         <w:t>DEV</w:t>
       </w:r>
@@ -10528,6 +10769,7 @@
           <w:rFonts w:ascii="Times New Roman" w:hAnsi="Times New Roman"/>
           <w:sz w:val="20"/>
           <w:szCs w:val="20"/>
+          <w:highlight w:val="yellow"/>
         </w:rPr>
         <w:t xml:space="preserve"> - \\vrivfssdbt02\integrationservices\Coaching\Notifications\</w:t>
       </w:r>
@@ -10548,6 +10790,14 @@
           <w:szCs w:val="20"/>
         </w:rPr>
         <w:tab/>
+      </w:r>
+      <w:r>
+        <w:rPr>
+          <w:rFonts w:ascii="Times New Roman" w:hAnsi="Times New Roman"/>
+          <w:sz w:val="20"/>
+          <w:szCs w:val="20"/>
+          <w:highlight w:val="yellow"/>
+        </w:rPr>
         <w:t>TEST</w:t>
       </w:r>
       <w:r>
@@ -10555,6 +10805,7 @@
           <w:rFonts w:ascii="Times New Roman" w:hAnsi="Times New Roman"/>
           <w:sz w:val="20"/>
           <w:szCs w:val="20"/>
+          <w:highlight w:val="yellow"/>
         </w:rPr>
         <w:t xml:space="preserve"> - \\vrivfssdbt02\integrationservices\TestCoaching\Notifications\</w:t>
       </w:r>
@@ -10575,6 +10826,14 @@
           <w:szCs w:val="20"/>
         </w:rPr>
         <w:tab/>
+      </w:r>
+      <w:r>
+        <w:rPr>
+          <w:rFonts w:ascii="Times New Roman" w:hAnsi="Times New Roman"/>
+          <w:sz w:val="20"/>
+          <w:szCs w:val="20"/>
+          <w:highlight w:val="green"/>
+        </w:rPr>
         <w:t>PROD - \\vdenssdbp07\scorecard-ssis\Coaching\Notifications\</w:t>
       </w:r>
     </w:p>
@@ -11288,14 +11547,16 @@
           <w:b/>
           <w:sz w:val="20"/>
           <w:szCs w:val="20"/>
-        </w:rPr>
-      </w:pPr>
-      <w:r>
-        <w:rPr>
-          <w:rFonts w:ascii="Times New Roman" w:hAnsi="Times New Roman"/>
-          <w:b/>
-          <w:sz w:val="20"/>
-          <w:szCs w:val="20"/>
+          <w:highlight w:val="green"/>
+        </w:rPr>
+      </w:pPr>
+      <w:r>
+        <w:rPr>
+          <w:rFonts w:ascii="Times New Roman" w:hAnsi="Times New Roman"/>
+          <w:b/>
+          <w:sz w:val="20"/>
+          <w:szCs w:val="20"/>
+          <w:highlight w:val="green"/>
         </w:rPr>
         <w:t>Fetch</w:t>
       </w:r>
@@ -11305,6 +11566,7 @@
           <w:b/>
           <w:sz w:val="20"/>
           <w:szCs w:val="20"/>
+          <w:highlight w:val="green"/>
         </w:rPr>
         <w:t xml:space="preserve"> any </w:t>
       </w:r>
@@ -11314,6 +11576,7 @@
           <w:b/>
           <w:sz w:val="20"/>
           <w:szCs w:val="20"/>
+          <w:highlight w:val="green"/>
         </w:rPr>
         <w:t>Scripts</w:t>
       </w:r>
@@ -11323,6 +11586,7 @@
           <w:b/>
           <w:sz w:val="20"/>
           <w:szCs w:val="20"/>
+          <w:highlight w:val="green"/>
         </w:rPr>
         <w:t xml:space="preserve"> files</w:t>
       </w:r>
@@ -11332,6 +11596,7 @@
           <w:b/>
           <w:sz w:val="20"/>
           <w:szCs w:val="20"/>
+          <w:highlight w:val="green"/>
         </w:rPr>
         <w:t xml:space="preserve"> highlighted in Green and stage to location identified above for respective environment.</w:t>
       </w:r>
@@ -11350,6 +11615,8 @@
           <w:szCs w:val="20"/>
         </w:rPr>
       </w:pPr>
+      <w:bookmarkStart w:id="2" w:name="_GoBack"/>
+      <w:bookmarkEnd w:id="2"/>
       <w:r>
         <w:rPr>
           <w:rFonts w:ascii="Times New Roman" w:hAnsi="Times New Roman"/>
@@ -11567,7 +11834,7 @@
       <w:rPr>
         <w:noProof/>
       </w:rPr>
-      <w:t>5/18/2017</w:t>
+      <w:t>5/19/2017</w:t>
     </w:r>
     <w:r>
       <w:fldChar w:fldCharType="end"/>
@@ -11600,27 +11867,14 @@
     <w:r>
       <w:t xml:space="preserve"> of </w:t>
     </w:r>
-    <w:r>
-      <w:fldChar w:fldCharType="begin"/>
-    </w:r>
-    <w:r>
-      <w:instrText xml:space="preserve"> NUMPAGES </w:instrText>
-    </w:r>
-    <w:r>
-      <w:fldChar w:fldCharType="separate"/>
-    </w:r>
-    <w:r>
-      <w:rPr>
-        <w:noProof/>
-      </w:rPr>
-      <w:t>11</w:t>
-    </w:r>
-    <w:r>
-      <w:rPr>
-        <w:noProof/>
-      </w:rPr>
-      <w:fldChar w:fldCharType="end"/>
-    </w:r>
+    <w:fldSimple w:instr=" NUMPAGES ">
+      <w:r>
+        <w:rPr>
+          <w:noProof/>
+        </w:rPr>
+        <w:t>11</w:t>
+      </w:r>
+    </w:fldSimple>
   </w:p>
 </w:ftr>
 </file>
@@ -13357,7 +13611,7 @@
 </file>
 
 <file path=customXml/itemProps1.xml><?xml version="1.0" encoding="utf-8"?>
-<ds:datastoreItem xmlns:ds="http://schemas.openxmlformats.org/officeDocument/2006/customXml" ds:itemID="{46AC35F1-2369-4C70-A140-B8CCD771CAAE}">
+<ds:datastoreItem xmlns:ds="http://schemas.openxmlformats.org/officeDocument/2006/customXml" ds:itemID="{3ECDCB0D-3433-4A0E-B896-8549468A332A}">
   <ds:schemaRefs>
     <ds:schemaRef ds:uri="http://schemas.openxmlformats.org/officeDocument/2006/bibliography"/>
   </ds:schemaRefs>

</xml_diff>

<commit_message>
TFS 6614 - Update to how email addresses are stored.
git-tfs-id: [https://tfs.omnicloud.local/tfs/cco%20program/]$/eCoaching_V2;C37532
</commit_message>
<xml_diff>
--- a/Runbook/DB/CCO_eCoaching_DB_Runbook.docx
+++ b/Runbook/DB/CCO_eCoaching_DB_Runbook.docx
@@ -292,7 +292,13 @@
               <w:rPr>
                 <w:rFonts w:ascii="Times New Roman (PCL6)" w:hAnsi="Times New Roman (PCL6)"/>
               </w:rPr>
-              <w:t>6765</w:t>
+              <w:t>6</w:t>
+            </w:r>
+            <w:r>
+              <w:rPr>
+                <w:rFonts w:ascii="Times New Roman (PCL6)" w:hAnsi="Times New Roman (PCL6)"/>
+              </w:rPr>
+              <w:t>614</w:t>
             </w:r>
             <w:r>
               <w:rPr>
@@ -316,7 +322,7 @@
               <w:rPr>
                 <w:rFonts w:ascii="Times New Roman (PCL6)" w:hAnsi="Times New Roman (PCL6)"/>
               </w:rPr>
-              <w:t>Email Notification job hangs when there are no records to send email</w:t>
+              <w:t>Change how email addresses with apostrophes are stored</w:t>
             </w:r>
           </w:p>
         </w:tc>
@@ -1828,21 +1834,7 @@
               <w:rPr>
                 <w:rFonts w:ascii="Times New Roman (PCL6)" w:hAnsi="Times New Roman (PCL6)"/>
               </w:rPr>
-              <w:t xml:space="preserve"> admin tool to </w:t>
-            </w:r>
-            <w:proofErr w:type="spellStart"/>
-            <w:r>
-              <w:rPr>
-                <w:rFonts w:ascii="Times New Roman (PCL6)" w:hAnsi="Times New Roman (PCL6)"/>
-              </w:rPr>
-              <w:t>allow</w:t>
-            </w:r>
-            <w:proofErr w:type="spellEnd"/>
-            <w:r>
-              <w:rPr>
-                <w:rFonts w:ascii="Times New Roman (PCL6)" w:hAnsi="Times New Roman (PCL6)"/>
-              </w:rPr>
-              <w:t xml:space="preserve"> for reporting</w:t>
+              <w:t xml:space="preserve"> admin tool to allow for reporting</w:t>
             </w:r>
             <w:r>
               <w:rPr>
@@ -2202,16 +2194,7 @@
               <w:jc w:val="left"/>
             </w:pPr>
             <w:r>
-              <w:t>5</w:t>
-            </w:r>
-            <w:r>
-              <w:t>/1</w:t>
-            </w:r>
-            <w:r>
-              <w:t>9</w:t>
-            </w:r>
-            <w:r>
-              <w:t>/2017</w:t>
+              <w:t>5/19/2017</w:t>
             </w:r>
           </w:p>
         </w:tc>
@@ -2244,19 +2227,7 @@
               <w:rPr>
                 <w:rFonts w:ascii="Times New Roman (PCL6)" w:hAnsi="Times New Roman (PCL6)"/>
               </w:rPr>
-              <w:t>6765</w:t>
-            </w:r>
-            <w:r>
-              <w:rPr>
-                <w:rFonts w:ascii="Times New Roman (PCL6)" w:hAnsi="Times New Roman (PCL6)"/>
-              </w:rPr>
-              <w:t xml:space="preserve"> – </w:t>
-            </w:r>
-            <w:r>
-              <w:rPr>
-                <w:rFonts w:ascii="Times New Roman (PCL6)" w:hAnsi="Times New Roman (PCL6)"/>
-              </w:rPr>
-              <w:t>Email Notification job hangs when there are no records to send email.</w:t>
+              <w:t>6765 – Email Notification job hangs when there are no records to send email.</w:t>
             </w:r>
           </w:p>
         </w:tc>
@@ -2282,6 +2253,83 @@
           </w:p>
         </w:tc>
       </w:tr>
+      <w:tr>
+        <w:tc>
+          <w:tcPr>
+            <w:tcW w:w="1345" w:type="dxa"/>
+            <w:tcBorders>
+              <w:top w:val="single" w:sz="4" w:space="0" w:color="auto"/>
+              <w:left w:val="single" w:sz="4" w:space="0" w:color="auto"/>
+              <w:bottom w:val="single" w:sz="4" w:space="0" w:color="auto"/>
+              <w:right w:val="single" w:sz="4" w:space="0" w:color="auto"/>
+            </w:tcBorders>
+          </w:tcPr>
+          <w:p>
+            <w:pPr>
+              <w:pStyle w:val="hdr1"/>
+              <w:ind w:left="0"/>
+              <w:jc w:val="left"/>
+            </w:pPr>
+            <w:r>
+              <w:t>5/19/2017</w:t>
+            </w:r>
+          </w:p>
+        </w:tc>
+        <w:tc>
+          <w:tcPr>
+            <w:tcW w:w="5940" w:type="dxa"/>
+            <w:tcBorders>
+              <w:top w:val="single" w:sz="4" w:space="0" w:color="auto"/>
+              <w:left w:val="single" w:sz="4" w:space="0" w:color="auto"/>
+              <w:bottom w:val="single" w:sz="4" w:space="0" w:color="auto"/>
+              <w:right w:val="single" w:sz="4" w:space="0" w:color="auto"/>
+            </w:tcBorders>
+          </w:tcPr>
+          <w:p>
+            <w:pPr>
+              <w:pStyle w:val="hdr1"/>
+              <w:ind w:left="0"/>
+              <w:jc w:val="left"/>
+              <w:rPr>
+                <w:rFonts w:ascii="Times New Roman (PCL6)" w:hAnsi="Times New Roman (PCL6)"/>
+              </w:rPr>
+            </w:pPr>
+            <w:r>
+              <w:rPr>
+                <w:rFonts w:ascii="Times New Roman (PCL6)" w:hAnsi="Times New Roman (PCL6)"/>
+              </w:rPr>
+              <w:t xml:space="preserve">TFS 6614 - </w:t>
+            </w:r>
+            <w:r>
+              <w:rPr>
+                <w:rFonts w:ascii="Times New Roman (PCL6)" w:hAnsi="Times New Roman (PCL6)"/>
+              </w:rPr>
+              <w:t>Change how email addresses with apostrophes are stored</w:t>
+            </w:r>
+          </w:p>
+        </w:tc>
+        <w:tc>
+          <w:tcPr>
+            <w:tcW w:w="2183" w:type="dxa"/>
+            <w:tcBorders>
+              <w:top w:val="single" w:sz="4" w:space="0" w:color="auto"/>
+              <w:left w:val="single" w:sz="4" w:space="0" w:color="auto"/>
+              <w:bottom w:val="single" w:sz="4" w:space="0" w:color="auto"/>
+              <w:right w:val="single" w:sz="4" w:space="0" w:color="auto"/>
+            </w:tcBorders>
+          </w:tcPr>
+          <w:p>
+            <w:pPr>
+              <w:pStyle w:val="hdr1"/>
+              <w:ind w:left="0"/>
+              <w:jc w:val="left"/>
+            </w:pPr>
+            <w:r>
+              <w:t>Susmitha Palacherla</w:t>
+            </w:r>
+          </w:p>
+        </w:tc>
+      </w:tr>
     </w:tbl>
     <w:p>
       <w:pPr>
@@ -2314,73 +2362,35 @@
           <w:sz w:val="24"/>
           <w:szCs w:val="24"/>
         </w:rPr>
-        <w:t xml:space="preserve">Summary: </w:t>
-      </w:r>
-    </w:p>
-    <w:p>
-      <w:pPr>
-        <w:pStyle w:val="NoSpacing"/>
+        <w:t>Summary</w:t>
+      </w:r>
+      <w:r>
         <w:rPr>
           <w:rFonts w:ascii="Times New Roman" w:hAnsi="Times New Roman"/>
           <w:b/>
           <w:sz w:val="24"/>
           <w:szCs w:val="24"/>
         </w:rPr>
-      </w:pPr>
-      <w:r>
-        <w:rPr>
-          <w:rFonts w:ascii="Times New Roman" w:hAnsi="Times New Roman"/>
-          <w:sz w:val="20"/>
-          <w:szCs w:val="20"/>
-          <w:highlight w:val="green"/>
-        </w:rPr>
-        <w:t xml:space="preserve">Work </w:t>
-      </w:r>
-      <w:r>
-        <w:rPr>
-          <w:rFonts w:ascii="Times New Roman" w:hAnsi="Times New Roman"/>
-          <w:sz w:val="20"/>
-          <w:szCs w:val="20"/>
-          <w:highlight w:val="green"/>
-        </w:rPr>
-        <w:t>Item</w:t>
-      </w:r>
-      <w:r>
-        <w:rPr>
-          <w:rFonts w:ascii="Times New Roman" w:hAnsi="Times New Roman"/>
-          <w:sz w:val="20"/>
-          <w:szCs w:val="20"/>
-          <w:highlight w:val="green"/>
-        </w:rPr>
         <w:t xml:space="preserve">: </w:t>
       </w:r>
+    </w:p>
+    <w:p>
+      <w:pPr>
+        <w:widowControl w:val="0"/>
+        <w:autoSpaceDE w:val="0"/>
+        <w:autoSpaceDN w:val="0"/>
+        <w:adjustRightInd w:val="0"/>
+        <w:spacing w:after="0" w:line="240" w:lineRule="auto"/>
+        <w:rPr>
+          <w:rFonts w:ascii="Times New Roman (PCL6)" w:hAnsi="Times New Roman (PCL6)"/>
+        </w:rPr>
+      </w:pPr>
       <w:r>
         <w:rPr>
           <w:rFonts w:ascii="Times New Roman (PCL6)" w:hAnsi="Times New Roman (PCL6)"/>
           <w:highlight w:val="green"/>
         </w:rPr>
-        <w:t>6</w:t>
-      </w:r>
-      <w:r>
-        <w:rPr>
-          <w:rFonts w:ascii="Times New Roman (PCL6)" w:hAnsi="Times New Roman (PCL6)"/>
-          <w:highlight w:val="green"/>
-        </w:rPr>
-        <w:t>765</w:t>
-      </w:r>
-      <w:r>
-        <w:rPr>
-          <w:rFonts w:ascii="Times New Roman (PCL6)" w:hAnsi="Times New Roman (PCL6)"/>
-          <w:highlight w:val="green"/>
-        </w:rPr>
-        <w:t xml:space="preserve"> - </w:t>
-      </w:r>
-      <w:r>
-        <w:rPr>
-          <w:rFonts w:ascii="Times New Roman (PCL6)" w:hAnsi="Times New Roman (PCL6)"/>
-          <w:highlight w:val="green"/>
-        </w:rPr>
-        <w:t>Email Notification job hangs when there are no records to send email</w:t>
+        <w:t>TFS 6614 - Change how email addresses with apostrophes are stored</w:t>
       </w:r>
     </w:p>
     <w:p>
@@ -2848,7 +2858,6 @@
           <w:szCs w:val="20"/>
         </w:rPr>
       </w:pPr>
-      <w:proofErr w:type="spellStart"/>
       <w:r>
         <w:rPr>
           <w:rFonts w:ascii="Times New Roman" w:hAnsi="Times New Roman"/>
@@ -2858,7 +2867,6 @@
         </w:rPr>
         <w:t>HighLighted</w:t>
       </w:r>
-      <w:proofErr w:type="spellEnd"/>
       <w:r>
         <w:rPr>
           <w:rFonts w:ascii="Times New Roman" w:hAnsi="Times New Roman"/>
@@ -2959,6 +2967,7 @@
           <w:color w:val="FF0000"/>
           <w:sz w:val="20"/>
           <w:szCs w:val="20"/>
+          <w:highlight w:val="lightGray"/>
         </w:rPr>
         <w:t xml:space="preserve">No </w:t>
       </w:r>
@@ -2969,6 +2978,7 @@
           <w:color w:val="FF0000"/>
           <w:sz w:val="20"/>
           <w:szCs w:val="20"/>
+          <w:highlight w:val="lightGray"/>
         </w:rPr>
         <w:t>SSIS packages for this work item.</w:t>
       </w:r>
@@ -3297,6 +3307,7 @@
           <w:color w:val="FF0000"/>
           <w:sz w:val="20"/>
           <w:szCs w:val="20"/>
+          <w:highlight w:val="lightGray"/>
         </w:rPr>
         <w:t xml:space="preserve">No </w:t>
       </w:r>
@@ -3308,6 +3319,7 @@
           <w:color w:val="FF0000"/>
           <w:sz w:val="20"/>
           <w:szCs w:val="20"/>
+          <w:highlight w:val="lightGray"/>
         </w:rPr>
         <w:t>Config</w:t>
       </w:r>
@@ -3319,6 +3331,7 @@
           <w:color w:val="FF0000"/>
           <w:sz w:val="20"/>
           <w:szCs w:val="20"/>
+          <w:highlight w:val="lightGray"/>
         </w:rPr>
         <w:t xml:space="preserve"> files for this work item.</w:t>
       </w:r>
@@ -3953,9 +3966,9 @@
           <w:color w:val="FF0000"/>
           <w:sz w:val="20"/>
           <w:szCs w:val="20"/>
-          <w:highlight w:val="yellow"/>
-        </w:rPr>
-        <w:t xml:space="preserve">Updated </w:t>
+          <w:highlight w:val="lightGray"/>
+        </w:rPr>
+        <w:t xml:space="preserve">No </w:t>
       </w:r>
       <w:r>
         <w:rPr>
@@ -3964,7 +3977,7 @@
           <w:color w:val="FF0000"/>
           <w:sz w:val="20"/>
           <w:szCs w:val="20"/>
-          <w:highlight w:val="yellow"/>
+          <w:highlight w:val="lightGray"/>
         </w:rPr>
         <w:t>scripts for this work item.</w:t>
       </w:r>
@@ -3976,81 +3989,39 @@
           <w:rFonts w:ascii="Times New Roman" w:hAnsi="Times New Roman"/>
           <w:sz w:val="20"/>
           <w:szCs w:val="20"/>
-          <w:highlight w:val="green"/>
-        </w:rPr>
-      </w:pPr>
-      <w:r>
-        <w:rPr>
-          <w:rFonts w:ascii="Times New Roman" w:hAnsi="Times New Roman"/>
-          <w:sz w:val="20"/>
-          <w:szCs w:val="20"/>
-          <w:highlight w:val="yellow"/>
-        </w:rPr>
-        <w:t>Notifications_Dev.</w:t>
-      </w:r>
-      <w:r>
-        <w:rPr>
-          <w:rFonts w:ascii="Times New Roman" w:hAnsi="Times New Roman"/>
-          <w:sz w:val="20"/>
-          <w:szCs w:val="20"/>
-          <w:highlight w:val="yellow"/>
-        </w:rPr>
-        <w:t>vbs</w:t>
-      </w:r>
-      <w:r>
-        <w:rPr>
-          <w:rFonts w:ascii="Times New Roman" w:hAnsi="Times New Roman"/>
-          <w:sz w:val="20"/>
-          <w:szCs w:val="20"/>
-          <w:highlight w:val="yellow"/>
-        </w:rPr>
-        <w:t xml:space="preserve"> (</w:t>
-      </w:r>
-      <w:proofErr w:type="spellStart"/>
-      <w:r>
-        <w:rPr>
-          <w:rFonts w:ascii="Times New Roman" w:hAnsi="Times New Roman"/>
-          <w:sz w:val="20"/>
-          <w:szCs w:val="20"/>
-          <w:highlight w:val="yellow"/>
-        </w:rPr>
-        <w:t>Changeset</w:t>
-      </w:r>
-      <w:proofErr w:type="spellEnd"/>
-      <w:r>
-        <w:rPr>
-          <w:rFonts w:ascii="Times New Roman" w:hAnsi="Times New Roman"/>
-          <w:sz w:val="20"/>
-          <w:szCs w:val="20"/>
-          <w:highlight w:val="yellow"/>
-        </w:rPr>
-        <w:t xml:space="preserve">: </w:t>
-      </w:r>
-      <w:r>
-        <w:rPr>
-          <w:rFonts w:ascii="Times New Roman" w:hAnsi="Times New Roman"/>
-          <w:sz w:val="20"/>
-          <w:szCs w:val="20"/>
-          <w:highlight w:val="yellow"/>
-        </w:rPr>
-        <w:t>37503)</w:t>
-      </w:r>
-    </w:p>
-    <w:p>
-      <w:pPr>
-        <w:pStyle w:val="NoSpacing"/>
-        <w:rPr>
-          <w:rFonts w:ascii="Times New Roman" w:hAnsi="Times New Roman"/>
-          <w:sz w:val="20"/>
-          <w:szCs w:val="20"/>
-        </w:rPr>
-      </w:pPr>
-      <w:r>
-        <w:rPr>
-          <w:rFonts w:ascii="Times New Roman" w:hAnsi="Times New Roman"/>
-          <w:sz w:val="20"/>
-          <w:szCs w:val="20"/>
-          <w:highlight w:val="green"/>
+        </w:rPr>
+      </w:pPr>
+      <w:r>
+        <w:rPr>
+          <w:rFonts w:ascii="Times New Roman" w:hAnsi="Times New Roman"/>
+          <w:sz w:val="20"/>
+          <w:szCs w:val="20"/>
+        </w:rPr>
+        <w:t>Notifications_Dev.vbs</w:t>
+      </w:r>
+      <w:r>
+        <w:rPr>
+          <w:rFonts w:ascii="Times New Roman" w:hAnsi="Times New Roman"/>
+          <w:sz w:val="20"/>
+          <w:szCs w:val="20"/>
+        </w:rPr>
+        <w:t xml:space="preserve"> </w:t>
+      </w:r>
+    </w:p>
+    <w:p>
+      <w:pPr>
+        <w:pStyle w:val="NoSpacing"/>
+        <w:rPr>
+          <w:rFonts w:ascii="Times New Roman" w:hAnsi="Times New Roman"/>
+          <w:sz w:val="20"/>
+          <w:szCs w:val="20"/>
+        </w:rPr>
+      </w:pPr>
+      <w:r>
+        <w:rPr>
+          <w:rFonts w:ascii="Times New Roman" w:hAnsi="Times New Roman"/>
+          <w:sz w:val="20"/>
+          <w:szCs w:val="20"/>
         </w:rPr>
         <w:t>Notifications_prod.vbs</w:t>
       </w:r>
@@ -4059,38 +4030,8 @@
           <w:rFonts w:ascii="Times New Roman" w:hAnsi="Times New Roman"/>
           <w:sz w:val="20"/>
           <w:szCs w:val="20"/>
-          <w:highlight w:val="green"/>
-        </w:rPr>
-        <w:t xml:space="preserve"> (</w:t>
-      </w:r>
-      <w:proofErr w:type="spellStart"/>
-      <w:r>
-        <w:rPr>
-          <w:rFonts w:ascii="Times New Roman" w:hAnsi="Times New Roman"/>
-          <w:sz w:val="20"/>
-          <w:szCs w:val="20"/>
-          <w:highlight w:val="green"/>
-        </w:rPr>
-        <w:t>Changeset</w:t>
-      </w:r>
-      <w:proofErr w:type="spellEnd"/>
-      <w:r>
-        <w:rPr>
-          <w:rFonts w:ascii="Times New Roman" w:hAnsi="Times New Roman"/>
-          <w:sz w:val="20"/>
-          <w:szCs w:val="20"/>
-          <w:highlight w:val="green"/>
-        </w:rPr>
-        <w:t>:</w:t>
-      </w:r>
-      <w:r>
-        <w:rPr>
-          <w:rFonts w:ascii="Times New Roman" w:hAnsi="Times New Roman"/>
-          <w:sz w:val="20"/>
-          <w:szCs w:val="20"/>
-          <w:highlight w:val="green"/>
-        </w:rPr>
-        <w:t xml:space="preserve"> 37503)</w:t>
+        </w:rPr>
+        <w:t xml:space="preserve"> </w:t>
       </w:r>
     </w:p>
     <w:p>
@@ -4161,56 +4102,16 @@
           <w:rFonts w:ascii="Times New Roman" w:hAnsi="Times New Roman"/>
           <w:sz w:val="20"/>
           <w:szCs w:val="20"/>
-          <w:highlight w:val="yellow"/>
-        </w:rPr>
-        <w:t>Notifications_Test.</w:t>
-      </w:r>
-      <w:r>
-        <w:rPr>
-          <w:rFonts w:ascii="Times New Roman" w:hAnsi="Times New Roman"/>
-          <w:sz w:val="20"/>
-          <w:szCs w:val="20"/>
-          <w:highlight w:val="yellow"/>
-        </w:rPr>
-        <w:t>vbs</w:t>
-      </w:r>
-      <w:r>
-        <w:rPr>
-          <w:rFonts w:ascii="Times New Roman" w:hAnsi="Times New Roman"/>
-          <w:sz w:val="20"/>
-          <w:szCs w:val="20"/>
-          <w:highlight w:val="yellow"/>
-        </w:rPr>
-        <w:t xml:space="preserve"> (</w:t>
-      </w:r>
-      <w:proofErr w:type="spellStart"/>
-      <w:r>
-        <w:rPr>
-          <w:rFonts w:ascii="Times New Roman" w:hAnsi="Times New Roman"/>
-          <w:sz w:val="20"/>
-          <w:szCs w:val="20"/>
-          <w:highlight w:val="yellow"/>
-        </w:rPr>
-        <w:t>Changeset</w:t>
-      </w:r>
-      <w:proofErr w:type="spellEnd"/>
-      <w:r>
-        <w:rPr>
-          <w:rFonts w:ascii="Times New Roman" w:hAnsi="Times New Roman"/>
-          <w:sz w:val="20"/>
-          <w:szCs w:val="20"/>
-          <w:highlight w:val="yellow"/>
-        </w:rPr>
-        <w:t xml:space="preserve">: </w:t>
-      </w:r>
-      <w:r>
-        <w:rPr>
-          <w:rFonts w:ascii="Times New Roman" w:hAnsi="Times New Roman"/>
-          <w:sz w:val="20"/>
-          <w:szCs w:val="20"/>
-          <w:highlight w:val="yellow"/>
-        </w:rPr>
-        <w:t>37503)</w:t>
+        </w:rPr>
+        <w:t>Notifications_Test.vbs</w:t>
+      </w:r>
+      <w:r>
+        <w:rPr>
+          <w:rFonts w:ascii="Times New Roman" w:hAnsi="Times New Roman"/>
+          <w:sz w:val="20"/>
+          <w:szCs w:val="20"/>
+        </w:rPr>
+        <w:t xml:space="preserve"> </w:t>
       </w:r>
     </w:p>
     <w:p>
@@ -4918,9 +4819,9 @@
           <w:color w:val="FF0000"/>
           <w:sz w:val="20"/>
           <w:szCs w:val="20"/>
-          <w:highlight w:val="lightGray"/>
-        </w:rPr>
-        <w:t xml:space="preserve">No </w:t>
+          <w:highlight w:val="green"/>
+        </w:rPr>
+        <w:t xml:space="preserve"> </w:t>
       </w:r>
       <w:r>
         <w:rPr>
@@ -4929,7 +4830,7 @@
           <w:color w:val="FF0000"/>
           <w:sz w:val="20"/>
           <w:szCs w:val="20"/>
-          <w:highlight w:val="lightGray"/>
+          <w:highlight w:val="green"/>
         </w:rPr>
         <w:t xml:space="preserve">Stored </w:t>
       </w:r>
@@ -4940,7 +4841,7 @@
           <w:color w:val="FF0000"/>
           <w:sz w:val="20"/>
           <w:szCs w:val="20"/>
-          <w:highlight w:val="lightGray"/>
+          <w:highlight w:val="green"/>
         </w:rPr>
         <w:t>procedures</w:t>
       </w:r>
@@ -4951,7 +4852,7 @@
           <w:color w:val="FF0000"/>
           <w:sz w:val="20"/>
           <w:szCs w:val="20"/>
-          <w:highlight w:val="lightGray"/>
+          <w:highlight w:val="green"/>
         </w:rPr>
         <w:t xml:space="preserve"> affected</w:t>
       </w:r>
@@ -4962,7 +4863,7 @@
           <w:color w:val="FF0000"/>
           <w:sz w:val="20"/>
           <w:szCs w:val="20"/>
-          <w:highlight w:val="lightGray"/>
+          <w:highlight w:val="green"/>
         </w:rPr>
         <w:t xml:space="preserve"> </w:t>
       </w:r>
@@ -4973,7 +4874,7 @@
           <w:color w:val="FF0000"/>
           <w:sz w:val="20"/>
           <w:szCs w:val="20"/>
-          <w:highlight w:val="lightGray"/>
+          <w:highlight w:val="green"/>
         </w:rPr>
         <w:t>for this work item.</w:t>
       </w:r>
@@ -5532,6 +5433,7 @@
           <w:rFonts w:ascii="Times New Roman" w:hAnsi="Times New Roman"/>
           <w:sz w:val="20"/>
           <w:szCs w:val="20"/>
+          <w:highlight w:val="green"/>
         </w:rPr>
         <w:t>sp_Populate_Employee_Hierarchy</w:t>
       </w:r>
@@ -5543,6 +5445,32 @@
           <w:szCs w:val="20"/>
         </w:rPr>
         <w:t xml:space="preserve"> </w:t>
+      </w:r>
+      <w:r>
+        <w:rPr>
+          <w:rFonts w:ascii="Times New Roman" w:hAnsi="Times New Roman"/>
+          <w:sz w:val="20"/>
+          <w:szCs w:val="20"/>
+        </w:rPr>
+        <w:t>(</w:t>
+      </w:r>
+      <w:proofErr w:type="spellStart"/>
+      <w:r>
+        <w:rPr>
+          <w:rFonts w:ascii="Times New Roman" w:hAnsi="Times New Roman"/>
+          <w:sz w:val="20"/>
+          <w:szCs w:val="20"/>
+        </w:rPr>
+        <w:t>sp_Populate_Employee_Hierarchy.sql</w:t>
+      </w:r>
+      <w:proofErr w:type="spellEnd"/>
+      <w:r>
+        <w:rPr>
+          <w:rFonts w:ascii="Times New Roman" w:hAnsi="Times New Roman"/>
+          <w:sz w:val="20"/>
+          <w:szCs w:val="20"/>
+        </w:rPr>
+        <w:t xml:space="preserve"> – change set 37492)</w:t>
       </w:r>
     </w:p>
     <w:p>
@@ -10740,7 +10668,6 @@
           <w:b/>
           <w:sz w:val="20"/>
           <w:szCs w:val="20"/>
-          <w:highlight w:val="green"/>
         </w:rPr>
         <w:t>Scripts</w:t>
       </w:r>
@@ -10748,19 +10675,17 @@
     <w:p>
       <w:pPr>
         <w:pStyle w:val="NoSpacing"/>
-        <w:ind w:firstLine="720"/>
-        <w:rPr>
-          <w:rFonts w:ascii="Times New Roman" w:hAnsi="Times New Roman"/>
-          <w:sz w:val="20"/>
-          <w:szCs w:val="20"/>
-        </w:rPr>
-      </w:pPr>
-      <w:r>
-        <w:rPr>
-          <w:rFonts w:ascii="Times New Roman" w:hAnsi="Times New Roman"/>
-          <w:sz w:val="20"/>
-          <w:szCs w:val="20"/>
-          <w:highlight w:val="yellow"/>
+        <w:rPr>
+          <w:rFonts w:ascii="Times New Roman" w:hAnsi="Times New Roman"/>
+          <w:sz w:val="20"/>
+          <w:szCs w:val="20"/>
+        </w:rPr>
+      </w:pPr>
+      <w:r>
+        <w:rPr>
+          <w:rFonts w:ascii="Times New Roman" w:hAnsi="Times New Roman"/>
+          <w:sz w:val="20"/>
+          <w:szCs w:val="20"/>
         </w:rPr>
         <w:t>DEV</w:t>
       </w:r>
@@ -10769,7 +10694,6 @@
           <w:rFonts w:ascii="Times New Roman" w:hAnsi="Times New Roman"/>
           <w:sz w:val="20"/>
           <w:szCs w:val="20"/>
-          <w:highlight w:val="yellow"/>
         </w:rPr>
         <w:t xml:space="preserve"> - \\vrivfssdbt02\integrationservices\Coaching\Notifications\</w:t>
       </w:r>
@@ -10796,7 +10720,6 @@
           <w:rFonts w:ascii="Times New Roman" w:hAnsi="Times New Roman"/>
           <w:sz w:val="20"/>
           <w:szCs w:val="20"/>
-          <w:highlight w:val="yellow"/>
         </w:rPr>
         <w:t>TEST</w:t>
       </w:r>
@@ -10805,7 +10728,6 @@
           <w:rFonts w:ascii="Times New Roman" w:hAnsi="Times New Roman"/>
           <w:sz w:val="20"/>
           <w:szCs w:val="20"/>
-          <w:highlight w:val="yellow"/>
         </w:rPr>
         <w:t xml:space="preserve"> - \\vrivfssdbt02\integrationservices\TestCoaching\Notifications\</w:t>
       </w:r>
@@ -10832,7 +10754,6 @@
           <w:rFonts w:ascii="Times New Roman" w:hAnsi="Times New Roman"/>
           <w:sz w:val="20"/>
           <w:szCs w:val="20"/>
-          <w:highlight w:val="green"/>
         </w:rPr>
         <w:t>PROD - \\vdenssdbp07\scorecard-ssis\Coaching\Notifications\</w:t>
       </w:r>
@@ -11203,14 +11124,16 @@
           <w:b/>
           <w:sz w:val="20"/>
           <w:szCs w:val="20"/>
-        </w:rPr>
-      </w:pPr>
-      <w:r>
-        <w:rPr>
-          <w:rFonts w:ascii="Times New Roman" w:hAnsi="Times New Roman"/>
-          <w:b/>
-          <w:sz w:val="20"/>
-          <w:szCs w:val="20"/>
+          <w:highlight w:val="green"/>
+        </w:rPr>
+      </w:pPr>
+      <w:r>
+        <w:rPr>
+          <w:rFonts w:ascii="Times New Roman" w:hAnsi="Times New Roman"/>
+          <w:b/>
+          <w:sz w:val="20"/>
+          <w:szCs w:val="20"/>
+          <w:highlight w:val="green"/>
         </w:rPr>
         <w:t xml:space="preserve">Open SQL Server Management Studio and </w:t>
       </w:r>
@@ -11220,6 +11143,7 @@
           <w:b/>
           <w:sz w:val="20"/>
           <w:szCs w:val="20"/>
+          <w:highlight w:val="green"/>
         </w:rPr>
         <w:t>log in with account with rights</w:t>
       </w:r>
@@ -11229,6 +11153,7 @@
           <w:b/>
           <w:sz w:val="20"/>
           <w:szCs w:val="20"/>
+          <w:highlight w:val="green"/>
         </w:rPr>
         <w:t xml:space="preserve"> to environment migrating to.</w:t>
       </w:r>
@@ -11439,14 +11364,16 @@
           <w:b/>
           <w:sz w:val="20"/>
           <w:szCs w:val="20"/>
-        </w:rPr>
-      </w:pPr>
-      <w:r>
-        <w:rPr>
-          <w:rFonts w:ascii="Times New Roman" w:hAnsi="Times New Roman"/>
-          <w:b/>
-          <w:sz w:val="20"/>
-          <w:szCs w:val="20"/>
+          <w:highlight w:val="green"/>
+        </w:rPr>
+      </w:pPr>
+      <w:r>
+        <w:rPr>
+          <w:rFonts w:ascii="Times New Roman" w:hAnsi="Times New Roman"/>
+          <w:b/>
+          <w:sz w:val="20"/>
+          <w:szCs w:val="20"/>
+          <w:highlight w:val="green"/>
         </w:rPr>
         <w:t>Get Stored Procedures</w:t>
       </w:r>
@@ -11456,6 +11383,7 @@
           <w:b/>
           <w:sz w:val="20"/>
           <w:szCs w:val="20"/>
+          <w:highlight w:val="green"/>
         </w:rPr>
         <w:t xml:space="preserve"> and Functions</w:t>
       </w:r>
@@ -11465,6 +11393,7 @@
           <w:b/>
           <w:sz w:val="20"/>
           <w:szCs w:val="20"/>
+          <w:highlight w:val="green"/>
         </w:rPr>
         <w:t xml:space="preserve"> in Green from </w:t>
       </w:r>
@@ -11474,6 +11403,7 @@
           <w:b/>
           <w:sz w:val="20"/>
           <w:szCs w:val="20"/>
+          <w:highlight w:val="green"/>
         </w:rPr>
         <w:t>Version Manager</w:t>
       </w:r>
@@ -11490,14 +11420,16 @@
           <w:b/>
           <w:sz w:val="20"/>
           <w:szCs w:val="20"/>
-        </w:rPr>
-      </w:pPr>
-      <w:r>
-        <w:rPr>
-          <w:rFonts w:ascii="Times New Roman" w:hAnsi="Times New Roman"/>
-          <w:b/>
-          <w:sz w:val="20"/>
-          <w:szCs w:val="20"/>
+          <w:highlight w:val="green"/>
+        </w:rPr>
+      </w:pPr>
+      <w:r>
+        <w:rPr>
+          <w:rFonts w:ascii="Times New Roman" w:hAnsi="Times New Roman"/>
+          <w:b/>
+          <w:sz w:val="20"/>
+          <w:szCs w:val="20"/>
+          <w:highlight w:val="green"/>
         </w:rPr>
         <w:t>Open management studio to environment migrating to and execute stored procs</w:t>
       </w:r>
@@ -11507,6 +11439,7 @@
           <w:b/>
           <w:sz w:val="20"/>
           <w:szCs w:val="20"/>
+          <w:highlight w:val="green"/>
         </w:rPr>
         <w:t xml:space="preserve"> / functions</w:t>
       </w:r>
@@ -11523,14 +11456,16 @@
           <w:b/>
           <w:sz w:val="20"/>
           <w:szCs w:val="20"/>
-        </w:rPr>
-      </w:pPr>
-      <w:r>
-        <w:rPr>
-          <w:rFonts w:ascii="Times New Roman" w:hAnsi="Times New Roman"/>
-          <w:b/>
-          <w:sz w:val="20"/>
-          <w:szCs w:val="20"/>
+          <w:highlight w:val="green"/>
+        </w:rPr>
+      </w:pPr>
+      <w:r>
+        <w:rPr>
+          <w:rFonts w:ascii="Times New Roman" w:hAnsi="Times New Roman"/>
+          <w:b/>
+          <w:sz w:val="20"/>
+          <w:szCs w:val="20"/>
+          <w:highlight w:val="green"/>
         </w:rPr>
         <w:t>if any don’t exist change from modify to create and re-run</w:t>
       </w:r>
@@ -11547,16 +11482,14 @@
           <w:b/>
           <w:sz w:val="20"/>
           <w:szCs w:val="20"/>
-          <w:highlight w:val="green"/>
-        </w:rPr>
-      </w:pPr>
-      <w:r>
-        <w:rPr>
-          <w:rFonts w:ascii="Times New Roman" w:hAnsi="Times New Roman"/>
-          <w:b/>
-          <w:sz w:val="20"/>
-          <w:szCs w:val="20"/>
-          <w:highlight w:val="green"/>
+        </w:rPr>
+      </w:pPr>
+      <w:r>
+        <w:rPr>
+          <w:rFonts w:ascii="Times New Roman" w:hAnsi="Times New Roman"/>
+          <w:b/>
+          <w:sz w:val="20"/>
+          <w:szCs w:val="20"/>
         </w:rPr>
         <w:t>Fetch</w:t>
       </w:r>
@@ -11566,7 +11499,6 @@
           <w:b/>
           <w:sz w:val="20"/>
           <w:szCs w:val="20"/>
-          <w:highlight w:val="green"/>
         </w:rPr>
         <w:t xml:space="preserve"> any </w:t>
       </w:r>
@@ -11576,7 +11508,6 @@
           <w:b/>
           <w:sz w:val="20"/>
           <w:szCs w:val="20"/>
-          <w:highlight w:val="green"/>
         </w:rPr>
         <w:t>Scripts</w:t>
       </w:r>
@@ -11586,7 +11517,6 @@
           <w:b/>
           <w:sz w:val="20"/>
           <w:szCs w:val="20"/>
-          <w:highlight w:val="green"/>
         </w:rPr>
         <w:t xml:space="preserve"> files</w:t>
       </w:r>
@@ -11596,7 +11526,6 @@
           <w:b/>
           <w:sz w:val="20"/>
           <w:szCs w:val="20"/>
-          <w:highlight w:val="green"/>
         </w:rPr>
         <w:t xml:space="preserve"> highlighted in Green and stage to location identified above for respective environment.</w:t>
       </w:r>
@@ -11615,8 +11544,6 @@
           <w:szCs w:val="20"/>
         </w:rPr>
       </w:pPr>
-      <w:bookmarkStart w:id="2" w:name="_GoBack"/>
-      <w:bookmarkEnd w:id="2"/>
       <w:r>
         <w:rPr>
           <w:rFonts w:ascii="Times New Roman" w:hAnsi="Times New Roman"/>
@@ -11710,6 +11637,8 @@
           <w:szCs w:val="20"/>
         </w:rPr>
       </w:pPr>
+      <w:bookmarkStart w:id="2" w:name="_GoBack"/>
+      <w:bookmarkEnd w:id="2"/>
     </w:p>
     <w:sectPr>
       <w:headerReference w:type="default" r:id="rId8"/>
@@ -11859,7 +11788,7 @@
       <w:rPr>
         <w:noProof/>
       </w:rPr>
-      <w:t>11</w:t>
+      <w:t>10</w:t>
     </w:r>
     <w:r>
       <w:fldChar w:fldCharType="end"/>
@@ -11867,14 +11796,27 @@
     <w:r>
       <w:t xml:space="preserve"> of </w:t>
     </w:r>
-    <w:fldSimple w:instr=" NUMPAGES ">
-      <w:r>
-        <w:rPr>
-          <w:noProof/>
-        </w:rPr>
-        <w:t>11</w:t>
-      </w:r>
-    </w:fldSimple>
+    <w:r>
+      <w:fldChar w:fldCharType="begin"/>
+    </w:r>
+    <w:r>
+      <w:instrText xml:space="preserve"> NUMPAGES </w:instrText>
+    </w:r>
+    <w:r>
+      <w:fldChar w:fldCharType="separate"/>
+    </w:r>
+    <w:r>
+      <w:rPr>
+        <w:noProof/>
+      </w:rPr>
+      <w:t>11</w:t>
+    </w:r>
+    <w:r>
+      <w:rPr>
+        <w:noProof/>
+      </w:rPr>
+      <w:fldChar w:fldCharType="end"/>
+    </w:r>
   </w:p>
 </w:ftr>
 </file>
@@ -13611,7 +13553,7 @@
 </file>
 
 <file path=customXml/itemProps1.xml><?xml version="1.0" encoding="utf-8"?>
-<ds:datastoreItem xmlns:ds="http://schemas.openxmlformats.org/officeDocument/2006/customXml" ds:itemID="{3ECDCB0D-3433-4A0E-B896-8549468A332A}">
+<ds:datastoreItem xmlns:ds="http://schemas.openxmlformats.org/officeDocument/2006/customXml" ds:itemID="{79D51E12-99E4-4BD9-811E-54D97F999B81}">
   <ds:schemaRefs>
     <ds:schemaRef ds:uri="http://schemas.openxmlformats.org/officeDocument/2006/bibliography"/>
   </ds:schemaRefs>

</xml_diff>

<commit_message>
Added runonce for tfs 6614.
git-tfs-id: [https://tfs.omnicloud.local/tfs/cco%20program/]$/eCoaching_V2;C37540
</commit_message>
<xml_diff>
--- a/Runbook/DB/CCO_eCoaching_DB_Runbook.docx
+++ b/Runbook/DB/CCO_eCoaching_DB_Runbook.docx
@@ -231,13 +231,7 @@
               <w:rPr>
                 <w:rFonts w:ascii="Times New Roman (PCL6)" w:hAnsi="Times New Roman (PCL6)"/>
               </w:rPr>
-              <w:t>1</w:t>
-            </w:r>
-            <w:r>
-              <w:rPr>
-                <w:rFonts w:ascii="Times New Roman (PCL6)" w:hAnsi="Times New Roman (PCL6)"/>
-              </w:rPr>
-              <w:t>9</w:t>
+              <w:t>22</w:t>
             </w:r>
             <w:r>
               <w:rPr>
@@ -549,16 +543,7 @@
           <w:sz w:val="22"/>
           <w:szCs w:val="22"/>
         </w:rPr>
-        <w:t>1</w:t>
-      </w:r>
-      <w:r>
-        <w:rPr>
-          <w:rFonts w:ascii="Times New Roman (PCL6)" w:hAnsi="Times New Roman (PCL6)"/>
-          <w:b w:val="0"/>
-          <w:sz w:val="22"/>
-          <w:szCs w:val="22"/>
-        </w:rPr>
-        <w:t>9</w:t>
+        <w:t>22</w:t>
       </w:r>
       <w:r>
         <w:rPr>
@@ -2330,6 +2315,97 @@
           </w:p>
         </w:tc>
       </w:tr>
+      <w:tr>
+        <w:tc>
+          <w:tcPr>
+            <w:tcW w:w="1345" w:type="dxa"/>
+            <w:tcBorders>
+              <w:top w:val="single" w:sz="4" w:space="0" w:color="auto"/>
+              <w:left w:val="single" w:sz="4" w:space="0" w:color="auto"/>
+              <w:bottom w:val="single" w:sz="4" w:space="0" w:color="auto"/>
+              <w:right w:val="single" w:sz="4" w:space="0" w:color="auto"/>
+            </w:tcBorders>
+          </w:tcPr>
+          <w:p>
+            <w:pPr>
+              <w:pStyle w:val="hdr1"/>
+              <w:ind w:left="0"/>
+              <w:jc w:val="left"/>
+            </w:pPr>
+            <w:r>
+              <w:t>5/22/2017</w:t>
+            </w:r>
+          </w:p>
+        </w:tc>
+        <w:tc>
+          <w:tcPr>
+            <w:tcW w:w="5940" w:type="dxa"/>
+            <w:tcBorders>
+              <w:top w:val="single" w:sz="4" w:space="0" w:color="auto"/>
+              <w:left w:val="single" w:sz="4" w:space="0" w:color="auto"/>
+              <w:bottom w:val="single" w:sz="4" w:space="0" w:color="auto"/>
+              <w:right w:val="single" w:sz="4" w:space="0" w:color="auto"/>
+            </w:tcBorders>
+          </w:tcPr>
+          <w:p>
+            <w:pPr>
+              <w:pStyle w:val="hdr1"/>
+              <w:ind w:left="0"/>
+              <w:jc w:val="left"/>
+              <w:rPr>
+                <w:rFonts w:ascii="Times New Roman (PCL6)" w:hAnsi="Times New Roman (PCL6)"/>
+              </w:rPr>
+            </w:pPr>
+            <w:r>
+              <w:rPr>
+                <w:rFonts w:ascii="Times New Roman (PCL6)" w:hAnsi="Times New Roman (PCL6)"/>
+              </w:rPr>
+              <w:t xml:space="preserve">TFS 6614 - </w:t>
+            </w:r>
+            <w:r>
+              <w:rPr>
+                <w:rFonts w:ascii="Times New Roman (PCL6)" w:hAnsi="Times New Roman (PCL6)"/>
+              </w:rPr>
+              <w:t>Change how email addresses with apostrophes are stored</w:t>
+            </w:r>
+            <w:r>
+              <w:rPr>
+                <w:rFonts w:ascii="Times New Roman (PCL6)" w:hAnsi="Times New Roman (PCL6)"/>
+              </w:rPr>
+              <w:t xml:space="preserve"> – added reference to </w:t>
+            </w:r>
+            <w:proofErr w:type="spellStart"/>
+            <w:r>
+              <w:rPr>
+                <w:rFonts w:ascii="Times New Roman (PCL6)" w:hAnsi="Times New Roman (PCL6)"/>
+              </w:rPr>
+              <w:t>RunOnce</w:t>
+            </w:r>
+            <w:proofErr w:type="spellEnd"/>
+          </w:p>
+        </w:tc>
+        <w:tc>
+          <w:tcPr>
+            <w:tcW w:w="2183" w:type="dxa"/>
+            <w:tcBorders>
+              <w:top w:val="single" w:sz="4" w:space="0" w:color="auto"/>
+              <w:left w:val="single" w:sz="4" w:space="0" w:color="auto"/>
+              <w:bottom w:val="single" w:sz="4" w:space="0" w:color="auto"/>
+              <w:right w:val="single" w:sz="4" w:space="0" w:color="auto"/>
+            </w:tcBorders>
+          </w:tcPr>
+          <w:p>
+            <w:pPr>
+              <w:pStyle w:val="hdr1"/>
+              <w:ind w:left="0"/>
+              <w:jc w:val="left"/>
+            </w:pPr>
+            <w:r>
+              <w:t>Susmitha Palacherla</w:t>
+            </w:r>
+          </w:p>
+        </w:tc>
+      </w:tr>
     </w:tbl>
     <w:p>
       <w:pPr>
@@ -10306,45 +10382,32 @@
         <w:rPr>
           <w:rFonts w:ascii="Times New Roman" w:hAnsi="Times New Roman"/>
           <w:b/>
+          <w:sz w:val="20"/>
+          <w:szCs w:val="20"/>
+        </w:rPr>
+      </w:pPr>
+      <w:r>
+        <w:rPr>
+          <w:rFonts w:ascii="Times New Roman" w:hAnsi="Times New Roman"/>
+          <w:b/>
+          <w:sz w:val="20"/>
+          <w:szCs w:val="20"/>
+          <w:highlight w:val="green"/>
+        </w:rPr>
+        <w:t>CCO_eCoaching_DB_RunOnce_TFS_6614.txt</w:t>
+      </w:r>
+    </w:p>
+    <w:p>
+      <w:pPr>
+        <w:pStyle w:val="NoSpacing"/>
+        <w:rPr>
+          <w:rFonts w:ascii="Times New Roman" w:hAnsi="Times New Roman"/>
+          <w:b/>
           <w:color w:val="FF0000"/>
           <w:sz w:val="20"/>
           <w:szCs w:val="20"/>
-          <w:highlight w:val="lightGray"/>
-        </w:rPr>
-      </w:pPr>
-      <w:r>
-        <w:rPr>
-          <w:rFonts w:ascii="Times New Roman" w:hAnsi="Times New Roman"/>
-          <w:b/>
-          <w:color w:val="FF0000"/>
-          <w:sz w:val="20"/>
-          <w:szCs w:val="20"/>
-          <w:highlight w:val="lightGray"/>
-        </w:rPr>
-        <w:t xml:space="preserve">No </w:t>
-      </w:r>
-      <w:r>
-        <w:rPr>
-          <w:rFonts w:ascii="Times New Roman" w:hAnsi="Times New Roman"/>
-          <w:b/>
-          <w:color w:val="FF0000"/>
-          <w:sz w:val="20"/>
-          <w:szCs w:val="20"/>
-          <w:highlight w:val="lightGray"/>
-        </w:rPr>
-        <w:t>Run Once</w:t>
-      </w:r>
-      <w:r>
-        <w:rPr>
-          <w:rFonts w:ascii="Times New Roman" w:hAnsi="Times New Roman"/>
-          <w:b/>
-          <w:color w:val="FF0000"/>
-          <w:sz w:val="20"/>
-          <w:szCs w:val="20"/>
-          <w:highlight w:val="lightGray"/>
-        </w:rPr>
-        <w:t xml:space="preserve"> for this release.</w:t>
-      </w:r>
+        </w:rPr>
+      </w:pPr>
     </w:p>
     <w:p>
       <w:pPr>
@@ -11170,14 +11233,18 @@
           <w:b/>
           <w:sz w:val="20"/>
           <w:szCs w:val="20"/>
-        </w:rPr>
-      </w:pPr>
-      <w:r>
-        <w:rPr>
-          <w:rFonts w:ascii="Times New Roman" w:hAnsi="Times New Roman"/>
-          <w:b/>
-          <w:sz w:val="20"/>
-          <w:szCs w:val="20"/>
+          <w:highlight w:val="green"/>
+        </w:rPr>
+      </w:pPr>
+      <w:bookmarkStart w:id="2" w:name="_GoBack"/>
+      <w:bookmarkEnd w:id="2"/>
+      <w:r>
+        <w:rPr>
+          <w:rFonts w:ascii="Times New Roman" w:hAnsi="Times New Roman"/>
+          <w:b/>
+          <w:sz w:val="20"/>
+          <w:szCs w:val="20"/>
+          <w:highlight w:val="green"/>
         </w:rPr>
         <w:t xml:space="preserve">Open </w:t>
       </w:r>
@@ -11188,6 +11255,7 @@
           <w:b/>
           <w:sz w:val="20"/>
           <w:szCs w:val="20"/>
+          <w:highlight w:val="green"/>
         </w:rPr>
         <w:t>RunOnce.sql</w:t>
       </w:r>
@@ -11198,6 +11266,7 @@
           <w:b/>
           <w:sz w:val="20"/>
           <w:szCs w:val="20"/>
+          <w:highlight w:val="green"/>
         </w:rPr>
         <w:t xml:space="preserve"> from </w:t>
       </w:r>
@@ -11207,6 +11276,7 @@
           <w:b/>
           <w:sz w:val="20"/>
           <w:szCs w:val="20"/>
+          <w:highlight w:val="green"/>
         </w:rPr>
         <w:t xml:space="preserve">Version Manager </w:t>
       </w:r>
@@ -11223,14 +11293,16 @@
           <w:b/>
           <w:sz w:val="20"/>
           <w:szCs w:val="20"/>
-        </w:rPr>
-      </w:pPr>
-      <w:r>
-        <w:rPr>
-          <w:rFonts w:ascii="Times New Roman" w:hAnsi="Times New Roman"/>
-          <w:b/>
-          <w:sz w:val="20"/>
-          <w:szCs w:val="20"/>
+          <w:highlight w:val="green"/>
+        </w:rPr>
+      </w:pPr>
+      <w:r>
+        <w:rPr>
+          <w:rFonts w:ascii="Times New Roman" w:hAnsi="Times New Roman"/>
+          <w:b/>
+          <w:sz w:val="20"/>
+          <w:szCs w:val="20"/>
+          <w:highlight w:val="green"/>
         </w:rPr>
         <w:t>Walk through and run steps</w:t>
       </w:r>
@@ -11637,8 +11709,6 @@
           <w:szCs w:val="20"/>
         </w:rPr>
       </w:pPr>
-      <w:bookmarkStart w:id="2" w:name="_GoBack"/>
-      <w:bookmarkEnd w:id="2"/>
     </w:p>
     <w:sectPr>
       <w:headerReference w:type="default" r:id="rId8"/>
@@ -11763,7 +11833,7 @@
       <w:rPr>
         <w:noProof/>
       </w:rPr>
-      <w:t>5/19/2017</w:t>
+      <w:t>5/22/2017</w:t>
     </w:r>
     <w:r>
       <w:fldChar w:fldCharType="end"/>
@@ -11796,27 +11866,14 @@
     <w:r>
       <w:t xml:space="preserve"> of </w:t>
     </w:r>
-    <w:r>
-      <w:fldChar w:fldCharType="begin"/>
-    </w:r>
-    <w:r>
-      <w:instrText xml:space="preserve"> NUMPAGES </w:instrText>
-    </w:r>
-    <w:r>
-      <w:fldChar w:fldCharType="separate"/>
-    </w:r>
-    <w:r>
-      <w:rPr>
-        <w:noProof/>
-      </w:rPr>
-      <w:t>11</w:t>
-    </w:r>
-    <w:r>
-      <w:rPr>
-        <w:noProof/>
-      </w:rPr>
-      <w:fldChar w:fldCharType="end"/>
-    </w:r>
+    <w:fldSimple w:instr=" NUMPAGES ">
+      <w:r>
+        <w:rPr>
+          <w:noProof/>
+        </w:rPr>
+        <w:t>11</w:t>
+      </w:r>
+    </w:fldSimple>
   </w:p>
 </w:ftr>
 </file>
@@ -13553,7 +13610,7 @@
 </file>
 
 <file path=customXml/itemProps1.xml><?xml version="1.0" encoding="utf-8"?>
-<ds:datastoreItem xmlns:ds="http://schemas.openxmlformats.org/officeDocument/2006/customXml" ds:itemID="{79D51E12-99E4-4BD9-811E-54D97F999B81}">
+<ds:datastoreItem xmlns:ds="http://schemas.openxmlformats.org/officeDocument/2006/customXml" ds:itemID="{BE5666E7-5789-4984-A569-D61AB8BA5BE5}">
   <ds:schemaRefs>
     <ds:schemaRef ds:uri="http://schemas.openxmlformats.org/officeDocument/2006/bibliography"/>
   </ds:schemaRefs>

</xml_diff>

<commit_message>
TFS 7152 - Allow for inactivation of completed logs
git-tfs-id: [https://tfs.omnicloud.local/tfs/cco%20program/]$/eCoaching_V2;C38130
</commit_message>
<xml_diff>
--- a/Runbook/DB/CCO_eCoaching_DB_Runbook.docx
+++ b/Runbook/DB/CCO_eCoaching_DB_Runbook.docx
@@ -225,13 +225,7 @@
               <w:rPr>
                 <w:rFonts w:ascii="Times New Roman (PCL6)" w:hAnsi="Times New Roman (PCL6)"/>
               </w:rPr>
-              <w:t>06/0</w:t>
-            </w:r>
-            <w:r>
-              <w:rPr>
-                <w:rFonts w:ascii="Times New Roman (PCL6)" w:hAnsi="Times New Roman (PCL6)"/>
-              </w:rPr>
-              <w:t>5</w:t>
+              <w:t>7/7</w:t>
             </w:r>
             <w:r>
               <w:rPr>
@@ -286,13 +280,7 @@
               <w:rPr>
                 <w:rFonts w:ascii="Times New Roman (PCL6)" w:hAnsi="Times New Roman (PCL6)"/>
               </w:rPr>
-              <w:t>6</w:t>
-            </w:r>
-            <w:r>
-              <w:rPr>
-                <w:rFonts w:ascii="Times New Roman (PCL6)" w:hAnsi="Times New Roman (PCL6)"/>
-              </w:rPr>
-              <w:t>147</w:t>
+              <w:t>7152</w:t>
             </w:r>
             <w:r>
               <w:rPr>
@@ -316,19 +304,7 @@
               <w:rPr>
                 <w:rFonts w:ascii="Times New Roman (PCL6)" w:hAnsi="Times New Roman (PCL6)"/>
               </w:rPr>
-              <w:t>T</w:t>
-            </w:r>
-            <w:r>
-              <w:rPr>
-                <w:rFonts w:ascii="Times New Roman (PCL6)" w:hAnsi="Times New Roman (PCL6)"/>
-              </w:rPr>
-              <w:t>wo new feeds files from Performance Scorecards</w:t>
-            </w:r>
-            <w:r>
-              <w:rPr>
-                <w:rFonts w:ascii="Times New Roman (PCL6)" w:hAnsi="Times New Roman (PCL6)"/>
-              </w:rPr>
-              <w:t xml:space="preserve"> (MSR and MSRS)</w:t>
+              <w:t>Allow for Inactivation of completed logs from admin tool</w:t>
             </w:r>
           </w:p>
         </w:tc>
@@ -2899,6 +2875,107 @@
           </w:p>
         </w:tc>
       </w:tr>
+      <w:tr>
+        <w:tc>
+          <w:tcPr>
+            <w:tcW w:w="1345" w:type="dxa"/>
+            <w:tcBorders>
+              <w:top w:val="single" w:sz="4" w:space="0" w:color="auto"/>
+              <w:left w:val="single" w:sz="4" w:space="0" w:color="auto"/>
+              <w:bottom w:val="single" w:sz="4" w:space="0" w:color="auto"/>
+              <w:right w:val="single" w:sz="4" w:space="0" w:color="auto"/>
+            </w:tcBorders>
+          </w:tcPr>
+          <w:p>
+            <w:pPr>
+              <w:pStyle w:val="hdr1"/>
+              <w:ind w:left="0"/>
+              <w:jc w:val="left"/>
+            </w:pPr>
+            <w:r>
+              <w:t>7/7/2017</w:t>
+            </w:r>
+          </w:p>
+        </w:tc>
+        <w:tc>
+          <w:tcPr>
+            <w:tcW w:w="5940" w:type="dxa"/>
+            <w:tcBorders>
+              <w:top w:val="single" w:sz="4" w:space="0" w:color="auto"/>
+              <w:left w:val="single" w:sz="4" w:space="0" w:color="auto"/>
+              <w:bottom w:val="single" w:sz="4" w:space="0" w:color="auto"/>
+              <w:right w:val="single" w:sz="4" w:space="0" w:color="auto"/>
+            </w:tcBorders>
+          </w:tcPr>
+          <w:p>
+            <w:pPr>
+              <w:ind w:left="-12" w:right="-270"/>
+              <w:rPr>
+                <w:rFonts w:ascii="Times New Roman (PCL6)" w:hAnsi="Times New Roman (PCL6)"/>
+              </w:rPr>
+            </w:pPr>
+            <w:bookmarkStart w:id="2" w:name="_GoBack"/>
+            <w:bookmarkEnd w:id="2"/>
+            <w:r>
+              <w:rPr>
+                <w:rFonts w:ascii="Times New Roman (PCL6)" w:hAnsi="Times New Roman (PCL6)"/>
+              </w:rPr>
+              <w:t xml:space="preserve">TFS </w:t>
+            </w:r>
+            <w:r>
+              <w:rPr>
+                <w:rFonts w:ascii="Times New Roman (PCL6)" w:hAnsi="Times New Roman (PCL6)"/>
+              </w:rPr>
+              <w:t>7152</w:t>
+            </w:r>
+            <w:r>
+              <w:rPr>
+                <w:rFonts w:ascii="Times New Roman (PCL6)" w:hAnsi="Times New Roman (PCL6)"/>
+              </w:rPr>
+              <w:t xml:space="preserve"> </w:t>
+            </w:r>
+            <w:r>
+              <w:rPr>
+                <w:rFonts w:ascii="Times New Roman (PCL6)" w:hAnsi="Times New Roman (PCL6)"/>
+              </w:rPr>
+              <w:t>–</w:t>
+            </w:r>
+            <w:r>
+              <w:rPr>
+                <w:rFonts w:ascii="Times New Roman (PCL6)" w:hAnsi="Times New Roman (PCL6)"/>
+              </w:rPr>
+              <w:t xml:space="preserve"> </w:t>
+            </w:r>
+            <w:r>
+              <w:rPr>
+                <w:rFonts w:ascii="Times New Roman (PCL6)" w:hAnsi="Times New Roman (PCL6)"/>
+              </w:rPr>
+              <w:t>Allow for Inactivation of completed logs from admin tool</w:t>
+            </w:r>
+          </w:p>
+        </w:tc>
+        <w:tc>
+          <w:tcPr>
+            <w:tcW w:w="2183" w:type="dxa"/>
+            <w:tcBorders>
+              <w:top w:val="single" w:sz="4" w:space="0" w:color="auto"/>
+              <w:left w:val="single" w:sz="4" w:space="0" w:color="auto"/>
+              <w:bottom w:val="single" w:sz="4" w:space="0" w:color="auto"/>
+              <w:right w:val="single" w:sz="4" w:space="0" w:color="auto"/>
+            </w:tcBorders>
+          </w:tcPr>
+          <w:p>
+            <w:pPr>
+              <w:pStyle w:val="hdr1"/>
+              <w:ind w:left="0"/>
+              <w:jc w:val="left"/>
+            </w:pPr>
+            <w:r>
+              <w:t>Susmitha Palacherla</w:t>
+            </w:r>
+          </w:p>
+        </w:tc>
+      </w:tr>
     </w:tbl>
     <w:p>
       <w:pPr>
@@ -2950,7 +3027,10 @@
         <w:adjustRightInd w:val="0"/>
         <w:spacing w:after="0" w:line="240" w:lineRule="auto"/>
         <w:rPr>
-          <w:rFonts w:ascii="Times New Roman (PCL6)" w:hAnsi="Times New Roman (PCL6)"/>
+          <w:rFonts w:ascii="Times New Roman" w:hAnsi="Times New Roman"/>
+          <w:b/>
+          <w:sz w:val="24"/>
+          <w:szCs w:val="24"/>
         </w:rPr>
       </w:pPr>
       <w:r>
@@ -2958,21 +3038,16 @@
           <w:rFonts w:ascii="Times New Roman (PCL6)" w:hAnsi="Times New Roman (PCL6)"/>
           <w:highlight w:val="green"/>
         </w:rPr>
-        <w:t>TFS 6</w:t>
-      </w:r>
-      <w:r>
-        <w:rPr>
-          <w:rFonts w:ascii="Times New Roman (PCL6)" w:hAnsi="Times New Roman (PCL6)"/>
-          <w:highlight w:val="green"/>
-        </w:rPr>
-        <w:t>147</w:t>
-      </w:r>
-      <w:r>
-        <w:rPr>
-          <w:rFonts w:ascii="Times New Roman (PCL6)" w:hAnsi="Times New Roman (PCL6)"/>
-          <w:highlight w:val="green"/>
-        </w:rPr>
-        <w:t xml:space="preserve"> – Two new feeds files from Performance Scorecards (MSR and MSRS)</w:t>
+        <w:t>TFS 7152 – Allow for Inactivation of completed logs from admin tool</w:t>
+      </w:r>
+      <w:r>
+        <w:rPr>
+          <w:rFonts w:ascii="Times New Roman" w:hAnsi="Times New Roman"/>
+          <w:b/>
+          <w:sz w:val="24"/>
+          <w:szCs w:val="24"/>
+        </w:rPr>
+        <w:t xml:space="preserve"> </w:t>
       </w:r>
     </w:p>
     <w:p>
@@ -2983,7 +3058,10 @@
         <w:adjustRightInd w:val="0"/>
         <w:spacing w:after="0" w:line="240" w:lineRule="auto"/>
         <w:rPr>
-          <w:rFonts w:ascii="Times New Roman (PCL6)" w:hAnsi="Times New Roman (PCL6)"/>
+          <w:rFonts w:ascii="Times New Roman" w:hAnsi="Times New Roman"/>
+          <w:b/>
+          <w:sz w:val="24"/>
+          <w:szCs w:val="24"/>
         </w:rPr>
       </w:pPr>
     </w:p>
@@ -5618,10 +5696,19 @@
           <w:rFonts w:ascii="Times New Roman" w:hAnsi="Times New Roman"/>
           <w:sz w:val="20"/>
           <w:szCs w:val="20"/>
+          <w:highlight w:val="green"/>
         </w:rPr>
         <w:t>sp_AT_Select_Employees_Coaching_Inactivation_Reactivation.sql</w:t>
       </w:r>
       <w:proofErr w:type="spellEnd"/>
+      <w:r>
+        <w:rPr>
+          <w:rFonts w:ascii="Times New Roman" w:hAnsi="Times New Roman"/>
+          <w:sz w:val="20"/>
+          <w:szCs w:val="20"/>
+        </w:rPr>
+        <w:t xml:space="preserve"> (change set 38127)</w:t>
+      </w:r>
     </w:p>
     <w:p>
       <w:pPr>
@@ -5662,22 +5749,39 @@
         <w:t>sp_AT_Select_Employees_Warning_Inactivation_Reactivation.sql</w:t>
       </w:r>
       <w:proofErr w:type="spellEnd"/>
-    </w:p>
-    <w:p>
-      <w:pPr>
-        <w:pStyle w:val="NoSpacing"/>
-        <w:rPr>
-          <w:rFonts w:ascii="Times New Roman" w:hAnsi="Times New Roman"/>
-          <w:sz w:val="20"/>
-          <w:szCs w:val="20"/>
-        </w:rPr>
-      </w:pPr>
-      <w:proofErr w:type="spellStart"/>
-      <w:r>
-        <w:rPr>
-          <w:rFonts w:ascii="Times New Roman" w:hAnsi="Times New Roman"/>
-          <w:sz w:val="20"/>
-          <w:szCs w:val="20"/>
+      <w:r>
+        <w:rPr>
+          <w:rFonts w:ascii="Times New Roman" w:hAnsi="Times New Roman"/>
+          <w:sz w:val="20"/>
+          <w:szCs w:val="20"/>
+        </w:rPr>
+        <w:t xml:space="preserve"> (</w:t>
+      </w:r>
+      <w:r>
+        <w:rPr>
+          <w:rFonts w:ascii="Times New Roman" w:hAnsi="Times New Roman"/>
+          <w:sz w:val="20"/>
+          <w:szCs w:val="20"/>
+        </w:rPr>
+        <w:t>change set 38127)</w:t>
+      </w:r>
+    </w:p>
+    <w:p>
+      <w:pPr>
+        <w:pStyle w:val="NoSpacing"/>
+        <w:rPr>
+          <w:rFonts w:ascii="Times New Roman" w:hAnsi="Times New Roman"/>
+          <w:sz w:val="20"/>
+          <w:szCs w:val="20"/>
+        </w:rPr>
+      </w:pPr>
+      <w:proofErr w:type="spellStart"/>
+      <w:r>
+        <w:rPr>
+          <w:rFonts w:ascii="Times New Roman" w:hAnsi="Times New Roman"/>
+          <w:sz w:val="20"/>
+          <w:szCs w:val="20"/>
+          <w:highlight w:val="green"/>
         </w:rPr>
         <w:t>sp_AT_Select_Logs_Inactivation_Reactivation.sql</w:t>
       </w:r>
@@ -7353,7 +7457,6 @@
           <w:rFonts w:ascii="Times New Roman" w:hAnsi="Times New Roman"/>
           <w:sz w:val="20"/>
           <w:szCs w:val="20"/>
-          <w:highlight w:val="green"/>
         </w:rPr>
         <w:t>sp_SelectReviewFrom_Coaching_Log</w:t>
       </w:r>
@@ -7365,33 +7468,6 @@
           <w:szCs w:val="20"/>
         </w:rPr>
         <w:t xml:space="preserve">  </w:t>
-      </w:r>
-      <w:r>
-        <w:rPr>
-          <w:rFonts w:ascii="Times New Roman" w:hAnsi="Times New Roman"/>
-          <w:sz w:val="20"/>
-          <w:szCs w:val="20"/>
-          <w:highlight w:val="green"/>
-        </w:rPr>
-        <w:t xml:space="preserve"> (change set 377</w:t>
-      </w:r>
-      <w:r>
-        <w:rPr>
-          <w:rFonts w:ascii="Times New Roman" w:hAnsi="Times New Roman"/>
-          <w:sz w:val="20"/>
-          <w:szCs w:val="20"/>
-          <w:highlight w:val="green"/>
-        </w:rPr>
-        <w:t>17</w:t>
-      </w:r>
-      <w:r>
-        <w:rPr>
-          <w:rFonts w:ascii="Times New Roman" w:hAnsi="Times New Roman"/>
-          <w:sz w:val="20"/>
-          <w:szCs w:val="20"/>
-          <w:highlight w:val="green"/>
-        </w:rPr>
-        <w:t>)</w:t>
       </w:r>
     </w:p>
     <w:p>
@@ -8551,36 +8627,23 @@
           <w:rFonts w:ascii="Times New Roman" w:hAnsi="Times New Roman"/>
           <w:sz w:val="20"/>
           <w:szCs w:val="20"/>
-          <w:highlight w:val="green"/>
-        </w:rPr>
-      </w:pPr>
-      <w:proofErr w:type="spellStart"/>
-      <w:r>
-        <w:rPr>
-          <w:rFonts w:ascii="Times New Roman" w:hAnsi="Times New Roman"/>
-          <w:sz w:val="20"/>
-          <w:szCs w:val="20"/>
-          <w:highlight w:val="green"/>
-        </w:rPr>
-        <w:t>sp_InsertInto_Coaching_Log_</w:t>
-      </w:r>
-      <w:proofErr w:type="gramStart"/>
-      <w:r>
-        <w:rPr>
-          <w:rFonts w:ascii="Times New Roman" w:hAnsi="Times New Roman"/>
-          <w:sz w:val="20"/>
-          <w:szCs w:val="20"/>
-          <w:highlight w:val="green"/>
-        </w:rPr>
-        <w:t>Outlier</w:t>
-      </w:r>
-      <w:proofErr w:type="spellEnd"/>
-      <w:r>
-        <w:rPr>
-          <w:rFonts w:ascii="Times New Roman" w:hAnsi="Times New Roman"/>
-          <w:sz w:val="20"/>
-          <w:szCs w:val="20"/>
-          <w:highlight w:val="green"/>
+        </w:rPr>
+      </w:pPr>
+      <w:proofErr w:type="spellStart"/>
+      <w:r>
+        <w:rPr>
+          <w:rFonts w:ascii="Times New Roman" w:hAnsi="Times New Roman"/>
+          <w:sz w:val="20"/>
+          <w:szCs w:val="20"/>
+        </w:rPr>
+        <w:t>sp_InsertInto_Coaching_Log_Outlier</w:t>
+      </w:r>
+      <w:proofErr w:type="spellEnd"/>
+      <w:r>
+        <w:rPr>
+          <w:rFonts w:ascii="Times New Roman" w:hAnsi="Times New Roman"/>
+          <w:sz w:val="20"/>
+          <w:szCs w:val="20"/>
         </w:rPr>
         <w:t xml:space="preserve"> </w:t>
       </w:r>
@@ -8592,60 +8655,22 @@
         </w:rPr>
         <w:t xml:space="preserve"> </w:t>
       </w:r>
-      <w:r>
-        <w:rPr>
-          <w:rFonts w:ascii="Times New Roman" w:hAnsi="Times New Roman"/>
-          <w:sz w:val="20"/>
-          <w:szCs w:val="20"/>
-          <w:highlight w:val="green"/>
-        </w:rPr>
-        <w:t>(</w:t>
-      </w:r>
-      <w:proofErr w:type="gramEnd"/>
-      <w:r>
-        <w:rPr>
-          <w:rFonts w:ascii="Times New Roman" w:hAnsi="Times New Roman"/>
-          <w:sz w:val="20"/>
-          <w:szCs w:val="20"/>
-          <w:highlight w:val="green"/>
-        </w:rPr>
-        <w:t>change set 377</w:t>
-      </w:r>
-      <w:r>
-        <w:rPr>
-          <w:rFonts w:ascii="Times New Roman" w:hAnsi="Times New Roman"/>
-          <w:sz w:val="20"/>
-          <w:szCs w:val="20"/>
-          <w:highlight w:val="green"/>
-        </w:rPr>
-        <w:t>17</w:t>
-      </w:r>
-      <w:r>
-        <w:rPr>
-          <w:rFonts w:ascii="Times New Roman" w:hAnsi="Times New Roman"/>
-          <w:sz w:val="20"/>
-          <w:szCs w:val="20"/>
-          <w:highlight w:val="green"/>
-        </w:rPr>
-        <w:t>)</w:t>
-      </w:r>
-    </w:p>
-    <w:p>
-      <w:pPr>
-        <w:pStyle w:val="NoSpacing"/>
-        <w:rPr>
-          <w:rFonts w:ascii="Times New Roman" w:hAnsi="Times New Roman"/>
-          <w:sz w:val="20"/>
-          <w:szCs w:val="20"/>
-        </w:rPr>
-      </w:pPr>
-      <w:proofErr w:type="spellStart"/>
-      <w:r>
-        <w:rPr>
-          <w:rFonts w:ascii="Times New Roman" w:hAnsi="Times New Roman"/>
-          <w:sz w:val="20"/>
-          <w:szCs w:val="20"/>
-          <w:highlight w:val="green"/>
+    </w:p>
+    <w:p>
+      <w:pPr>
+        <w:pStyle w:val="NoSpacing"/>
+        <w:rPr>
+          <w:rFonts w:ascii="Times New Roman" w:hAnsi="Times New Roman"/>
+          <w:sz w:val="20"/>
+          <w:szCs w:val="20"/>
+        </w:rPr>
+      </w:pPr>
+      <w:proofErr w:type="spellStart"/>
+      <w:r>
+        <w:rPr>
+          <w:rFonts w:ascii="Times New Roman" w:hAnsi="Times New Roman"/>
+          <w:sz w:val="20"/>
+          <w:szCs w:val="20"/>
         </w:rPr>
         <w:t>sp_Update_Outlier_Coaching_Stage.sql</w:t>
       </w:r>
@@ -8657,33 +8682,6 @@
           <w:szCs w:val="20"/>
         </w:rPr>
         <w:t xml:space="preserve"> </w:t>
-      </w:r>
-      <w:r>
-        <w:rPr>
-          <w:rFonts w:ascii="Times New Roman" w:hAnsi="Times New Roman"/>
-          <w:sz w:val="20"/>
-          <w:szCs w:val="20"/>
-          <w:highlight w:val="green"/>
-        </w:rPr>
-        <w:t>(change set 377</w:t>
-      </w:r>
-      <w:r>
-        <w:rPr>
-          <w:rFonts w:ascii="Times New Roman" w:hAnsi="Times New Roman"/>
-          <w:sz w:val="20"/>
-          <w:szCs w:val="20"/>
-          <w:highlight w:val="green"/>
-        </w:rPr>
-        <w:t>17</w:t>
-      </w:r>
-      <w:r>
-        <w:rPr>
-          <w:rFonts w:ascii="Times New Roman" w:hAnsi="Times New Roman"/>
-          <w:sz w:val="20"/>
-          <w:szCs w:val="20"/>
-          <w:highlight w:val="green"/>
-        </w:rPr>
-        <w:t>)</w:t>
       </w:r>
     </w:p>
     <w:p>
@@ -10926,28 +10924,28 @@
         <w:pStyle w:val="NoSpacing"/>
         <w:rPr>
           <w:rFonts w:ascii="Times New Roman" w:hAnsi="Times New Roman"/>
-          <w:sz w:val="20"/>
-          <w:szCs w:val="20"/>
-        </w:rPr>
-      </w:pPr>
-    </w:p>
-    <w:p>
-      <w:pPr>
-        <w:pStyle w:val="NoSpacing"/>
-        <w:rPr>
-          <w:rFonts w:ascii="Times New Roman" w:hAnsi="Times New Roman"/>
-          <w:b/>
-          <w:sz w:val="20"/>
-          <w:szCs w:val="20"/>
-        </w:rPr>
-      </w:pPr>
-      <w:r>
-        <w:rPr>
-          <w:rFonts w:ascii="Times New Roman" w:hAnsi="Times New Roman"/>
-          <w:b/>
-          <w:sz w:val="20"/>
-          <w:szCs w:val="20"/>
-          <w:highlight w:val="yellow"/>
+          <w:b/>
+          <w:sz w:val="20"/>
+          <w:szCs w:val="20"/>
+        </w:rPr>
+      </w:pPr>
+    </w:p>
+    <w:p>
+      <w:pPr>
+        <w:pStyle w:val="NoSpacing"/>
+        <w:rPr>
+          <w:rFonts w:ascii="Times New Roman" w:hAnsi="Times New Roman"/>
+          <w:b/>
+          <w:sz w:val="20"/>
+          <w:szCs w:val="20"/>
+        </w:rPr>
+      </w:pPr>
+      <w:r>
+        <w:rPr>
+          <w:rFonts w:ascii="Times New Roman" w:hAnsi="Times New Roman"/>
+          <w:b/>
+          <w:sz w:val="20"/>
+          <w:szCs w:val="20"/>
         </w:rPr>
         <w:t>Run Once: \eCoaching_V2\Runbook\</w:t>
       </w:r>
@@ -10957,7 +10955,6 @@
           <w:b/>
           <w:sz w:val="20"/>
           <w:szCs w:val="20"/>
-          <w:highlight w:val="yellow"/>
         </w:rPr>
         <w:t>DB\</w:t>
       </w:r>
@@ -10968,7 +10965,6 @@
           <w:b/>
           <w:sz w:val="20"/>
           <w:szCs w:val="20"/>
-          <w:highlight w:val="yellow"/>
         </w:rPr>
         <w:t>RunOnce</w:t>
       </w:r>
@@ -10980,104 +10976,23 @@
         <w:rPr>
           <w:rFonts w:ascii="Times New Roman" w:hAnsi="Times New Roman"/>
           <w:b/>
-          <w:sz w:val="20"/>
-          <w:szCs w:val="20"/>
-        </w:rPr>
-      </w:pPr>
-      <w:r>
-        <w:rPr>
-          <w:rFonts w:ascii="Times New Roman" w:hAnsi="Times New Roman"/>
-          <w:b/>
-          <w:sz w:val="20"/>
-          <w:szCs w:val="20"/>
-          <w:highlight w:val="green"/>
-        </w:rPr>
-        <w:t>CCO_eCoaching_DB_RunOnce_TFS_6</w:t>
-      </w:r>
-      <w:r>
-        <w:rPr>
-          <w:rFonts w:ascii="Times New Roman" w:hAnsi="Times New Roman"/>
-          <w:b/>
-          <w:sz w:val="20"/>
-          <w:szCs w:val="20"/>
-          <w:highlight w:val="green"/>
-        </w:rPr>
-        <w:t>147</w:t>
-      </w:r>
-      <w:r>
-        <w:rPr>
-          <w:rFonts w:ascii="Times New Roman" w:hAnsi="Times New Roman"/>
-          <w:b/>
-          <w:sz w:val="20"/>
-          <w:szCs w:val="20"/>
-          <w:highlight w:val="green"/>
-        </w:rPr>
-        <w:t>.</w:t>
-      </w:r>
-      <w:r>
-        <w:rPr>
-          <w:rFonts w:ascii="Times New Roman" w:hAnsi="Times New Roman"/>
-          <w:b/>
-          <w:sz w:val="20"/>
-          <w:szCs w:val="20"/>
-          <w:highlight w:val="green"/>
-        </w:rPr>
-        <w:t>txt</w:t>
-      </w:r>
-      <w:r>
-        <w:rPr>
-          <w:rFonts w:ascii="Times New Roman" w:hAnsi="Times New Roman"/>
-          <w:b/>
-          <w:sz w:val="20"/>
-          <w:szCs w:val="20"/>
-          <w:highlight w:val="green"/>
-        </w:rPr>
-        <w:t xml:space="preserve"> </w:t>
-      </w:r>
-      <w:r>
-        <w:rPr>
-          <w:rFonts w:ascii="Times New Roman" w:hAnsi="Times New Roman"/>
-          <w:b/>
-          <w:sz w:val="20"/>
-          <w:szCs w:val="20"/>
-          <w:highlight w:val="green"/>
-        </w:rPr>
-        <w:t>(change set 377</w:t>
-      </w:r>
-      <w:r>
-        <w:rPr>
-          <w:rFonts w:ascii="Times New Roman" w:hAnsi="Times New Roman"/>
-          <w:b/>
-          <w:sz w:val="20"/>
-          <w:szCs w:val="20"/>
-          <w:highlight w:val="green"/>
-        </w:rPr>
-        <w:t>36</w:t>
-      </w:r>
-      <w:r>
-        <w:rPr>
-          <w:rFonts w:ascii="Times New Roman" w:hAnsi="Times New Roman"/>
-          <w:b/>
-          <w:sz w:val="20"/>
-          <w:szCs w:val="20"/>
-          <w:highlight w:val="green"/>
-        </w:rPr>
-        <w:t>)</w:t>
-      </w:r>
-    </w:p>
-    <w:p>
-      <w:pPr>
-        <w:pStyle w:val="NoSpacing"/>
-        <w:rPr>
-          <w:rFonts w:ascii="Times New Roman" w:hAnsi="Times New Roman"/>
-          <w:b/>
           <w:color w:val="FF0000"/>
           <w:sz w:val="20"/>
           <w:szCs w:val="20"/>
-        </w:rPr>
-      </w:pPr>
-      <w:bookmarkStart w:id="2" w:name="_GoBack"/>
-      <w:bookmarkEnd w:id="2"/>
+          <w:highlight w:val="lightGray"/>
+        </w:rPr>
+      </w:pPr>
+      <w:r>
+        <w:rPr>
+          <w:rFonts w:ascii="Times New Roman" w:hAnsi="Times New Roman"/>
+          <w:b/>
+          <w:color w:val="FF0000"/>
+          <w:sz w:val="20"/>
+          <w:szCs w:val="20"/>
+          <w:highlight w:val="lightGray"/>
+        </w:rPr>
+        <w:t>No Run once for this release.</w:t>
+      </w:r>
     </w:p>
     <w:p>
       <w:pPr>
@@ -11903,16 +11818,14 @@
           <w:b/>
           <w:sz w:val="20"/>
           <w:szCs w:val="20"/>
-          <w:highlight w:val="green"/>
-        </w:rPr>
-      </w:pPr>
-      <w:r>
-        <w:rPr>
-          <w:rFonts w:ascii="Times New Roman" w:hAnsi="Times New Roman"/>
-          <w:b/>
-          <w:sz w:val="20"/>
-          <w:szCs w:val="20"/>
-          <w:highlight w:val="green"/>
+        </w:rPr>
+      </w:pPr>
+      <w:r>
+        <w:rPr>
+          <w:rFonts w:ascii="Times New Roman" w:hAnsi="Times New Roman"/>
+          <w:b/>
+          <w:sz w:val="20"/>
+          <w:szCs w:val="20"/>
         </w:rPr>
         <w:t xml:space="preserve">Open </w:t>
       </w:r>
@@ -11923,7 +11836,6 @@
           <w:b/>
           <w:sz w:val="20"/>
           <w:szCs w:val="20"/>
-          <w:highlight w:val="green"/>
         </w:rPr>
         <w:t>RunOnce.sql</w:t>
       </w:r>
@@ -11934,7 +11846,6 @@
           <w:b/>
           <w:sz w:val="20"/>
           <w:szCs w:val="20"/>
-          <w:highlight w:val="green"/>
         </w:rPr>
         <w:t xml:space="preserve"> from </w:t>
       </w:r>
@@ -11944,7 +11855,6 @@
           <w:b/>
           <w:sz w:val="20"/>
           <w:szCs w:val="20"/>
-          <w:highlight w:val="green"/>
         </w:rPr>
         <w:t xml:space="preserve">Version Manager </w:t>
       </w:r>
@@ -11961,16 +11871,14 @@
           <w:b/>
           <w:sz w:val="20"/>
           <w:szCs w:val="20"/>
-          <w:highlight w:val="green"/>
-        </w:rPr>
-      </w:pPr>
-      <w:r>
-        <w:rPr>
-          <w:rFonts w:ascii="Times New Roman" w:hAnsi="Times New Roman"/>
-          <w:b/>
-          <w:sz w:val="20"/>
-          <w:szCs w:val="20"/>
-          <w:highlight w:val="green"/>
+        </w:rPr>
+      </w:pPr>
+      <w:r>
+        <w:rPr>
+          <w:rFonts w:ascii="Times New Roman" w:hAnsi="Times New Roman"/>
+          <w:b/>
+          <w:sz w:val="20"/>
+          <w:szCs w:val="20"/>
         </w:rPr>
         <w:t>Walk through and run steps</w:t>
       </w:r>
@@ -12501,7 +12409,7 @@
       <w:rPr>
         <w:noProof/>
       </w:rPr>
-      <w:t>6/5/2017</w:t>
+      <w:t>7/7/2017</w:t>
     </w:r>
     <w:r>
       <w:fldChar w:fldCharType="end"/>
@@ -14278,7 +14186,7 @@
 </file>
 
 <file path=customXml/itemProps1.xml><?xml version="1.0" encoding="utf-8"?>
-<ds:datastoreItem xmlns:ds="http://schemas.openxmlformats.org/officeDocument/2006/customXml" ds:itemID="{15002007-1B63-4340-BC55-7443A65660EC}">
+<ds:datastoreItem xmlns:ds="http://schemas.openxmlformats.org/officeDocument/2006/customXml" ds:itemID="{84AB7953-EE4A-4A88-9903-31D3487E6945}">
   <ds:schemaRefs>
     <ds:schemaRef ds:uri="http://schemas.openxmlformats.org/officeDocument/2006/bibliography"/>
   </ds:schemaRefs>

</xml_diff>

<commit_message>
Revised sp change set to refelct latest version. TFS 7152.
git-tfs-id: [https://tfs.omnicloud.local/tfs/cco%20program/]$/eCoaching_V2;C38164
</commit_message>
<xml_diff>
--- a/Runbook/DB/CCO_eCoaching_DB_Runbook.docx
+++ b/Runbook/DB/CCO_eCoaching_DB_Runbook.docx
@@ -225,7 +225,13 @@
               <w:rPr>
                 <w:rFonts w:ascii="Times New Roman (PCL6)" w:hAnsi="Times New Roman (PCL6)"/>
               </w:rPr>
-              <w:t>7/7</w:t>
+              <w:t>7/</w:t>
+            </w:r>
+            <w:r>
+              <w:rPr>
+                <w:rFonts w:ascii="Times New Roman (PCL6)" w:hAnsi="Times New Roman (PCL6)"/>
+              </w:rPr>
+              <w:t>12</w:t>
             </w:r>
             <w:r>
               <w:rPr>
@@ -2893,7 +2899,13 @@
               <w:jc w:val="left"/>
             </w:pPr>
             <w:r>
-              <w:t>7/7/2017</w:t>
+              <w:t>7/</w:t>
+            </w:r>
+            <w:r>
+              <w:t>12</w:t>
+            </w:r>
+            <w:r>
+              <w:t>/2017</w:t>
             </w:r>
           </w:p>
         </w:tc>
@@ -2914,8 +2926,6 @@
                 <w:rFonts w:ascii="Times New Roman (PCL6)" w:hAnsi="Times New Roman (PCL6)"/>
               </w:rPr>
             </w:pPr>
-            <w:bookmarkStart w:id="2" w:name="_GoBack"/>
-            <w:bookmarkEnd w:id="2"/>
             <w:r>
               <w:rPr>
                 <w:rFonts w:ascii="Times New Roman (PCL6)" w:hAnsi="Times New Roman (PCL6)"/>
@@ -5755,15 +5765,25 @@
           <w:sz w:val="20"/>
           <w:szCs w:val="20"/>
         </w:rPr>
-        <w:t xml:space="preserve"> (</w:t>
-      </w:r>
-      <w:r>
-        <w:rPr>
-          <w:rFonts w:ascii="Times New Roman" w:hAnsi="Times New Roman"/>
-          <w:sz w:val="20"/>
-          <w:szCs w:val="20"/>
-        </w:rPr>
-        <w:t>change set 38127)</w:t>
+        <w:t xml:space="preserve"> (change set 381</w:t>
+      </w:r>
+      <w:r>
+        <w:rPr>
+          <w:rFonts w:ascii="Times New Roman" w:hAnsi="Times New Roman"/>
+          <w:sz w:val="20"/>
+          <w:szCs w:val="20"/>
+        </w:rPr>
+        <w:t>61</w:t>
+      </w:r>
+      <w:bookmarkStart w:id="2" w:name="_GoBack"/>
+      <w:bookmarkEnd w:id="2"/>
+      <w:r>
+        <w:rPr>
+          <w:rFonts w:ascii="Times New Roman" w:hAnsi="Times New Roman"/>
+          <w:sz w:val="20"/>
+          <w:szCs w:val="20"/>
+        </w:rPr>
+        <w:t>)</w:t>
       </w:r>
     </w:p>
     <w:p>
@@ -12409,7 +12429,7 @@
       <w:rPr>
         <w:noProof/>
       </w:rPr>
-      <w:t>7/7/2017</w:t>
+      <w:t>7/12/2017</w:t>
     </w:r>
     <w:r>
       <w:fldChar w:fldCharType="end"/>
@@ -12442,14 +12462,27 @@
     <w:r>
       <w:t xml:space="preserve"> of </w:t>
     </w:r>
-    <w:fldSimple w:instr=" NUMPAGES ">
-      <w:r>
-        <w:rPr>
-          <w:noProof/>
-        </w:rPr>
-        <w:t>12</w:t>
-      </w:r>
-    </w:fldSimple>
+    <w:r>
+      <w:fldChar w:fldCharType="begin"/>
+    </w:r>
+    <w:r>
+      <w:instrText xml:space="preserve"> NUMPAGES </w:instrText>
+    </w:r>
+    <w:r>
+      <w:fldChar w:fldCharType="separate"/>
+    </w:r>
+    <w:r>
+      <w:rPr>
+        <w:noProof/>
+      </w:rPr>
+      <w:t>12</w:t>
+    </w:r>
+    <w:r>
+      <w:rPr>
+        <w:noProof/>
+      </w:rPr>
+      <w:fldChar w:fldCharType="end"/>
+    </w:r>
   </w:p>
 </w:ftr>
 </file>
@@ -14186,7 +14219,7 @@
 </file>
 
 <file path=customXml/itemProps1.xml><?xml version="1.0" encoding="utf-8"?>
-<ds:datastoreItem xmlns:ds="http://schemas.openxmlformats.org/officeDocument/2006/customXml" ds:itemID="{84AB7953-EE4A-4A88-9903-31D3487E6945}">
+<ds:datastoreItem xmlns:ds="http://schemas.openxmlformats.org/officeDocument/2006/customXml" ds:itemID="{B3909D3E-1511-496F-9ACD-BF927F64E395}">
   <ds:schemaRefs>
     <ds:schemaRef ds:uri="http://schemas.openxmlformats.org/officeDocument/2006/bibliography"/>
   </ds:schemaRefs>

</xml_diff>

<commit_message>
Additional updates for tfs 7174.
git-tfs-id: [https://tfs.omnicloud.local/tfs/cco%20program/]$/eCoaching_V2;C38287
</commit_message>
<xml_diff>
--- a/Runbook/DB/CCO_eCoaching_DB_Runbook.docx
+++ b/Runbook/DB/CCO_eCoaching_DB_Runbook.docx
@@ -231,7 +231,13 @@
               <w:rPr>
                 <w:rFonts w:ascii="Times New Roman (PCL6)" w:hAnsi="Times New Roman (PCL6)"/>
               </w:rPr>
-              <w:t>24</w:t>
+              <w:t>2</w:t>
+            </w:r>
+            <w:r>
+              <w:rPr>
+                <w:rFonts w:ascii="Times New Roman (PCL6)" w:hAnsi="Times New Roman (PCL6)"/>
+              </w:rPr>
+              <w:t>6</w:t>
             </w:r>
             <w:r>
               <w:rPr>
@@ -534,7 +540,16 @@
           <w:sz w:val="22"/>
           <w:szCs w:val="22"/>
         </w:rPr>
-        <w:t>7/24</w:t>
+        <w:t>7/2</w:t>
+      </w:r>
+      <w:r>
+        <w:rPr>
+          <w:rFonts w:ascii="Times New Roman (PCL6)" w:hAnsi="Times New Roman (PCL6)"/>
+          <w:b w:val="0"/>
+          <w:sz w:val="22"/>
+          <w:szCs w:val="22"/>
+        </w:rPr>
+        <w:t>6</w:t>
       </w:r>
       <w:r>
         <w:rPr>
@@ -3082,6 +3097,105 @@
           </w:p>
         </w:tc>
       </w:tr>
+      <w:tr>
+        <w:tc>
+          <w:tcPr>
+            <w:tcW w:w="1345" w:type="dxa"/>
+            <w:tcBorders>
+              <w:top w:val="single" w:sz="4" w:space="0" w:color="auto"/>
+              <w:left w:val="single" w:sz="4" w:space="0" w:color="auto"/>
+              <w:bottom w:val="single" w:sz="4" w:space="0" w:color="auto"/>
+              <w:right w:val="single" w:sz="4" w:space="0" w:color="auto"/>
+            </w:tcBorders>
+          </w:tcPr>
+          <w:p>
+            <w:pPr>
+              <w:pStyle w:val="hdr1"/>
+              <w:ind w:left="0"/>
+              <w:jc w:val="left"/>
+            </w:pPr>
+            <w:r>
+              <w:t>7/26/2017</w:t>
+            </w:r>
+          </w:p>
+        </w:tc>
+        <w:tc>
+          <w:tcPr>
+            <w:tcW w:w="5940" w:type="dxa"/>
+            <w:tcBorders>
+              <w:top w:val="single" w:sz="4" w:space="0" w:color="auto"/>
+              <w:left w:val="single" w:sz="4" w:space="0" w:color="auto"/>
+              <w:bottom w:val="single" w:sz="4" w:space="0" w:color="auto"/>
+              <w:right w:val="single" w:sz="4" w:space="0" w:color="auto"/>
+            </w:tcBorders>
+          </w:tcPr>
+          <w:p>
+            <w:pPr>
+              <w:ind w:left="-12" w:right="-270"/>
+              <w:rPr>
+                <w:rFonts w:ascii="Times New Roman (PCL6)" w:hAnsi="Times New Roman (PCL6)"/>
+              </w:rPr>
+            </w:pPr>
+            <w:r>
+              <w:rPr>
+                <w:rFonts w:ascii="Times New Roman (PCL6)" w:hAnsi="Times New Roman (PCL6)"/>
+              </w:rPr>
+              <w:t xml:space="preserve">TFS </w:t>
+            </w:r>
+            <w:r>
+              <w:rPr>
+                <w:rFonts w:ascii="Times New Roman (PCL6)" w:hAnsi="Times New Roman (PCL6)"/>
+              </w:rPr>
+              <w:t>7174</w:t>
+            </w:r>
+            <w:r>
+              <w:rPr>
+                <w:rFonts w:ascii="Times New Roman (PCL6)" w:hAnsi="Times New Roman (PCL6)"/>
+              </w:rPr>
+              <w:t xml:space="preserve"> </w:t>
+            </w:r>
+            <w:r>
+              <w:rPr>
+                <w:rFonts w:ascii="Times New Roman (PCL6)" w:hAnsi="Times New Roman (PCL6)"/>
+              </w:rPr>
+              <w:t>–</w:t>
+            </w:r>
+            <w:r>
+              <w:rPr>
+                <w:rFonts w:ascii="Times New Roman (PCL6)" w:hAnsi="Times New Roman (PCL6)"/>
+              </w:rPr>
+              <w:t xml:space="preserve"> </w:t>
+            </w:r>
+            <w:r>
+              <w:rPr>
+                <w:rFonts w:ascii="Times New Roman (PCL6)" w:hAnsi="Times New Roman (PCL6)"/>
+              </w:rPr>
+              <w:t>Incorporate 2 new ETS Feeds – added 1 more stored procedure</w:t>
+            </w:r>
+          </w:p>
+        </w:tc>
+        <w:tc>
+          <w:tcPr>
+            <w:tcW w:w="2183" w:type="dxa"/>
+            <w:tcBorders>
+              <w:top w:val="single" w:sz="4" w:space="0" w:color="auto"/>
+              <w:left w:val="single" w:sz="4" w:space="0" w:color="auto"/>
+              <w:bottom w:val="single" w:sz="4" w:space="0" w:color="auto"/>
+              <w:right w:val="single" w:sz="4" w:space="0" w:color="auto"/>
+            </w:tcBorders>
+          </w:tcPr>
+          <w:p>
+            <w:pPr>
+              <w:pStyle w:val="hdr1"/>
+              <w:ind w:left="0"/>
+              <w:jc w:val="left"/>
+            </w:pPr>
+            <w:r>
+              <w:t>Susmitha Palacherla</w:t>
+            </w:r>
+          </w:p>
+        </w:tc>
+      </w:tr>
     </w:tbl>
     <w:p>
       <w:pPr>
@@ -3799,25 +3913,7 @@
           <w:szCs w:val="20"/>
           <w:highlight w:val="green"/>
         </w:rPr>
-        <w:t>(change set 3823</w:t>
-      </w:r>
-      <w:r>
-        <w:rPr>
-          <w:rFonts w:ascii="Times New Roman" w:hAnsi="Times New Roman"/>
-          <w:sz w:val="20"/>
-          <w:szCs w:val="20"/>
-          <w:highlight w:val="green"/>
-        </w:rPr>
-        <w:t>3</w:t>
-      </w:r>
-      <w:r>
-        <w:rPr>
-          <w:rFonts w:ascii="Times New Roman" w:hAnsi="Times New Roman"/>
-          <w:sz w:val="20"/>
-          <w:szCs w:val="20"/>
-          <w:highlight w:val="green"/>
-        </w:rPr>
-        <w:t>)</w:t>
+        <w:t>(change set 38233)</w:t>
       </w:r>
     </w:p>
     <w:p>
@@ -6117,6 +6213,8 @@
         </w:rPr>
         <w:t>sp_Dim_Date_Add_Unknown_Row</w:t>
       </w:r>
+      <w:bookmarkStart w:id="2" w:name="_GoBack"/>
+      <w:bookmarkEnd w:id="2"/>
       <w:proofErr w:type="spellEnd"/>
     </w:p>
     <w:p>
@@ -6375,8 +6473,39 @@
           <w:szCs w:val="20"/>
           <w:highlight w:val="green"/>
         </w:rPr>
-        <w:t>(change set 38</w:t>
-      </w:r>
+        <w:t>(change set 38234)</w:t>
+      </w:r>
+    </w:p>
+    <w:p>
+      <w:pPr>
+        <w:pStyle w:val="NoSpacing"/>
+        <w:rPr>
+          <w:rFonts w:ascii="Times New Roman" w:hAnsi="Times New Roman"/>
+          <w:sz w:val="20"/>
+          <w:szCs w:val="20"/>
+        </w:rPr>
+      </w:pPr>
+      <w:proofErr w:type="spellStart"/>
+      <w:r>
+        <w:rPr>
+          <w:rFonts w:ascii="Times New Roman" w:hAnsi="Times New Roman"/>
+          <w:sz w:val="20"/>
+          <w:szCs w:val="20"/>
+        </w:rPr>
+        <w:t>sp_InsertInto_Coaching_Log_ETS</w:t>
+      </w:r>
+      <w:proofErr w:type="spellEnd"/>
+    </w:p>
+    <w:p>
+      <w:pPr>
+        <w:pStyle w:val="NoSpacing"/>
+        <w:rPr>
+          <w:rFonts w:ascii="Times New Roman" w:hAnsi="Times New Roman"/>
+          <w:sz w:val="20"/>
+          <w:szCs w:val="20"/>
+        </w:rPr>
+      </w:pPr>
+      <w:proofErr w:type="spellStart"/>
       <w:r>
         <w:rPr>
           <w:rFonts w:ascii="Times New Roman" w:hAnsi="Times New Roman"/>
@@ -6384,8 +6513,9 @@
           <w:szCs w:val="20"/>
           <w:highlight w:val="green"/>
         </w:rPr>
-        <w:t>234</w:t>
-      </w:r>
+        <w:t>sp_InsertInto_ETS_</w:t>
+      </w:r>
+      <w:proofErr w:type="gramStart"/>
       <w:r>
         <w:rPr>
           <w:rFonts w:ascii="Times New Roman" w:hAnsi="Times New Roman"/>
@@ -6393,48 +6523,46 @@
           <w:szCs w:val="20"/>
           <w:highlight w:val="green"/>
         </w:rPr>
+        <w:t>Rejected</w:t>
+      </w:r>
+      <w:proofErr w:type="spellEnd"/>
+      <w:r>
+        <w:rPr>
+          <w:rFonts w:ascii="Times New Roman" w:hAnsi="Times New Roman"/>
+          <w:sz w:val="20"/>
+          <w:szCs w:val="20"/>
+          <w:highlight w:val="green"/>
+        </w:rPr>
+        <w:t>(</w:t>
+      </w:r>
+      <w:proofErr w:type="gramEnd"/>
+      <w:r>
+        <w:rPr>
+          <w:rFonts w:ascii="Times New Roman" w:hAnsi="Times New Roman"/>
+          <w:sz w:val="20"/>
+          <w:szCs w:val="20"/>
+          <w:highlight w:val="green"/>
+        </w:rPr>
+        <w:t>change set 382</w:t>
+      </w:r>
+      <w:r>
+        <w:rPr>
+          <w:rFonts w:ascii="Times New Roman" w:hAnsi="Times New Roman"/>
+          <w:sz w:val="20"/>
+          <w:szCs w:val="20"/>
+          <w:highlight w:val="green"/>
+        </w:rPr>
+        <w:t>86</w:t>
+      </w:r>
+      <w:r>
+        <w:rPr>
+          <w:rFonts w:ascii="Times New Roman" w:hAnsi="Times New Roman"/>
+          <w:sz w:val="20"/>
+          <w:szCs w:val="20"/>
+          <w:highlight w:val="green"/>
+        </w:rPr>
         <w:t>)</w:t>
       </w:r>
-    </w:p>
-    <w:p>
-      <w:pPr>
-        <w:pStyle w:val="NoSpacing"/>
-        <w:rPr>
-          <w:rFonts w:ascii="Times New Roman" w:hAnsi="Times New Roman"/>
-          <w:sz w:val="20"/>
-          <w:szCs w:val="20"/>
-        </w:rPr>
-      </w:pPr>
-      <w:proofErr w:type="spellStart"/>
-      <w:r>
-        <w:rPr>
-          <w:rFonts w:ascii="Times New Roman" w:hAnsi="Times New Roman"/>
-          <w:sz w:val="20"/>
-          <w:szCs w:val="20"/>
-        </w:rPr>
-        <w:t>sp_InsertInto_Coaching_Log_ETS</w:t>
-      </w:r>
-      <w:proofErr w:type="spellEnd"/>
-    </w:p>
-    <w:p>
-      <w:pPr>
-        <w:pStyle w:val="NoSpacing"/>
-        <w:rPr>
-          <w:rFonts w:ascii="Times New Roman" w:hAnsi="Times New Roman"/>
-          <w:sz w:val="20"/>
-          <w:szCs w:val="20"/>
-        </w:rPr>
-      </w:pPr>
-      <w:proofErr w:type="spellStart"/>
-      <w:r>
-        <w:rPr>
-          <w:rFonts w:ascii="Times New Roman" w:hAnsi="Times New Roman"/>
-          <w:sz w:val="20"/>
-          <w:szCs w:val="20"/>
-        </w:rPr>
-        <w:t>sp_InsertInto_ETS_Rejected</w:t>
-      </w:r>
-      <w:proofErr w:type="spellEnd"/>
     </w:p>
     <w:p>
       <w:pPr>
@@ -10144,25 +10272,7 @@
           <w:szCs w:val="20"/>
           <w:highlight w:val="green"/>
         </w:rPr>
-        <w:t>change set 3823</w:t>
-      </w:r>
-      <w:r>
-        <w:rPr>
-          <w:rFonts w:ascii="Times New Roman" w:hAnsi="Times New Roman"/>
-          <w:sz w:val="20"/>
-          <w:szCs w:val="20"/>
-          <w:highlight w:val="green"/>
-        </w:rPr>
-        <w:t>6</w:t>
-      </w:r>
-      <w:r>
-        <w:rPr>
-          <w:rFonts w:ascii="Times New Roman" w:hAnsi="Times New Roman"/>
-          <w:sz w:val="20"/>
-          <w:szCs w:val="20"/>
-          <w:highlight w:val="green"/>
-        </w:rPr>
-        <w:t>)</w:t>
+        <w:t>change set 38236)</w:t>
       </w:r>
     </w:p>
     <w:p>
@@ -11944,8 +12054,6 @@
           <w:highlight w:val="green"/>
         </w:rPr>
       </w:pPr>
-      <w:bookmarkStart w:id="2" w:name="_GoBack"/>
-      <w:bookmarkEnd w:id="2"/>
       <w:r>
         <w:rPr>
           <w:rFonts w:ascii="Times New Roman" w:hAnsi="Times New Roman"/>
@@ -12545,7 +12653,7 @@
       <w:rPr>
         <w:noProof/>
       </w:rPr>
-      <w:t>7/24/2017</w:t>
+      <w:t>7/26/2017</w:t>
     </w:r>
     <w:r>
       <w:fldChar w:fldCharType="end"/>
@@ -12570,7 +12678,7 @@
       <w:rPr>
         <w:noProof/>
       </w:rPr>
-      <w:t>11</w:t>
+      <w:t>12</w:t>
     </w:r>
     <w:r>
       <w:fldChar w:fldCharType="end"/>
@@ -12578,14 +12686,27 @@
     <w:r>
       <w:t xml:space="preserve"> of </w:t>
     </w:r>
-    <w:fldSimple w:instr=" NUMPAGES ">
-      <w:r>
-        <w:rPr>
-          <w:noProof/>
-        </w:rPr>
-        <w:t>12</w:t>
-      </w:r>
-    </w:fldSimple>
+    <w:r>
+      <w:fldChar w:fldCharType="begin"/>
+    </w:r>
+    <w:r>
+      <w:instrText xml:space="preserve"> NUMPAGES </w:instrText>
+    </w:r>
+    <w:r>
+      <w:fldChar w:fldCharType="separate"/>
+    </w:r>
+    <w:r>
+      <w:rPr>
+        <w:noProof/>
+      </w:rPr>
+      <w:t>12</w:t>
+    </w:r>
+    <w:r>
+      <w:rPr>
+        <w:noProof/>
+      </w:rPr>
+      <w:fldChar w:fldCharType="end"/>
+    </w:r>
   </w:p>
 </w:ftr>
 </file>
@@ -14322,7 +14443,7 @@
 </file>
 
 <file path=customXml/itemProps1.xml><?xml version="1.0" encoding="utf-8"?>
-<ds:datastoreItem xmlns:ds="http://schemas.openxmlformats.org/officeDocument/2006/customXml" ds:itemID="{A2312DC7-78B2-46AD-B87F-D45B96A4DEA8}">
+<ds:datastoreItem xmlns:ds="http://schemas.openxmlformats.org/officeDocument/2006/customXml" ds:itemID="{91058562-CE4E-46EF-A8AB-529D61C4C8D7}">
   <ds:schemaRefs>
     <ds:schemaRef ds:uri="http://schemas.openxmlformats.org/officeDocument/2006/bibliography"/>
   </ds:schemaRefs>

</xml_diff>

<commit_message>
TFS 6066- Schedule Coaching Summary Reports
git-tfs-id: [https://tfs.omnicloud.local/tfs/cco%20program/]$/eCoaching_V2;C38806
</commit_message>
<xml_diff>
--- a/Runbook/DB/CCO_eCoaching_DB_Runbook.docx
+++ b/Runbook/DB/CCO_eCoaching_DB_Runbook.docx
@@ -213,13 +213,13 @@
               <w:rPr>
                 <w:rFonts w:ascii="Times New Roman (PCL6)" w:hAnsi="Times New Roman (PCL6)"/>
               </w:rPr>
-              <w:t>9/</w:t>
+              <w:t>10/10</w:t>
             </w:r>
             <w:r>
               <w:rPr>
                 <w:rFonts w:ascii="Times New Roman (PCL6)" w:hAnsi="Times New Roman (PCL6)"/>
               </w:rPr>
-              <w:t>29/2017</w:t>
+              <w:t>/2017</w:t>
             </w:r>
           </w:p>
         </w:tc>
@@ -268,7 +268,7 @@
               <w:rPr>
                 <w:rFonts w:ascii="Times New Roman (PCL6)" w:hAnsi="Times New Roman (PCL6)"/>
               </w:rPr>
-              <w:t>7855</w:t>
+              <w:t>6066</w:t>
             </w:r>
             <w:r>
               <w:rPr>
@@ -286,7 +286,7 @@
               <w:rPr>
                 <w:rFonts w:ascii="Times New Roman (PCL6)" w:hAnsi="Times New Roman (PCL6)"/>
               </w:rPr>
-              <w:t>Data Encryption - phase 2 remove unused objects</w:t>
+              <w:t>Schedule Coaching Summary Reports</w:t>
             </w:r>
           </w:p>
         </w:tc>
@@ -3542,6 +3542,90 @@
           </w:p>
         </w:tc>
       </w:tr>
+      <w:tr>
+        <w:tc>
+          <w:tcPr>
+            <w:tcW w:w="1345" w:type="dxa"/>
+            <w:tcBorders>
+              <w:top w:val="single" w:sz="4" w:space="0" w:color="auto"/>
+              <w:left w:val="single" w:sz="4" w:space="0" w:color="auto"/>
+              <w:bottom w:val="single" w:sz="4" w:space="0" w:color="auto"/>
+              <w:right w:val="single" w:sz="4" w:space="0" w:color="auto"/>
+            </w:tcBorders>
+          </w:tcPr>
+          <w:p>
+            <w:pPr>
+              <w:pStyle w:val="hdr1"/>
+              <w:ind w:left="0"/>
+              <w:jc w:val="left"/>
+            </w:pPr>
+            <w:r>
+              <w:t>10/10</w:t>
+            </w:r>
+            <w:r>
+              <w:t>/2017</w:t>
+            </w:r>
+          </w:p>
+        </w:tc>
+        <w:tc>
+          <w:tcPr>
+            <w:tcW w:w="6300" w:type="dxa"/>
+            <w:tcBorders>
+              <w:top w:val="single" w:sz="4" w:space="0" w:color="auto"/>
+              <w:left w:val="single" w:sz="4" w:space="0" w:color="auto"/>
+              <w:bottom w:val="single" w:sz="4" w:space="0" w:color="auto"/>
+              <w:right w:val="single" w:sz="4" w:space="0" w:color="auto"/>
+            </w:tcBorders>
+          </w:tcPr>
+          <w:p>
+            <w:pPr>
+              <w:ind w:left="-12" w:right="-270"/>
+              <w:rPr>
+                <w:rFonts w:ascii="Times New Roman (PCL6)" w:hAnsi="Times New Roman (PCL6)"/>
+              </w:rPr>
+            </w:pPr>
+            <w:r>
+              <w:rPr>
+                <w:rFonts w:ascii="Times New Roman (PCL6)" w:hAnsi="Times New Roman (PCL6)"/>
+              </w:rPr>
+              <w:t xml:space="preserve">TFS 6066 - </w:t>
+            </w:r>
+            <w:r>
+              <w:rPr>
+                <w:rFonts w:ascii="Times New Roman (PCL6)" w:hAnsi="Times New Roman (PCL6)"/>
+              </w:rPr>
+              <w:t xml:space="preserve"> </w:t>
+            </w:r>
+            <w:r>
+              <w:rPr>
+                <w:rFonts w:ascii="Times New Roman (PCL6)" w:hAnsi="Times New Roman (PCL6)"/>
+              </w:rPr>
+              <w:t>Schedule Coaching Summary Reports</w:t>
+            </w:r>
+          </w:p>
+        </w:tc>
+        <w:tc>
+          <w:tcPr>
+            <w:tcW w:w="1823" w:type="dxa"/>
+            <w:tcBorders>
+              <w:top w:val="single" w:sz="4" w:space="0" w:color="auto"/>
+              <w:left w:val="single" w:sz="4" w:space="0" w:color="auto"/>
+              <w:bottom w:val="single" w:sz="4" w:space="0" w:color="auto"/>
+              <w:right w:val="single" w:sz="4" w:space="0" w:color="auto"/>
+            </w:tcBorders>
+          </w:tcPr>
+          <w:p>
+            <w:pPr>
+              <w:pStyle w:val="hdr1"/>
+              <w:ind w:left="0"/>
+              <w:jc w:val="left"/>
+            </w:pPr>
+            <w:r>
+              <w:t>Susmitha Palacherla</w:t>
+            </w:r>
+          </w:p>
+        </w:tc>
+      </w:tr>
     </w:tbl>
     <w:p>
       <w:pPr>
@@ -3591,7 +3675,6 @@
         <w:pStyle w:val="NoSpacing"/>
         <w:rPr>
           <w:rFonts w:ascii="Times New Roman (PCL6)" w:hAnsi="Times New Roman (PCL6)"/>
-          <w:highlight w:val="green"/>
         </w:rPr>
       </w:pPr>
       <w:r>
@@ -3599,37 +3682,8 @@
           <w:rFonts w:ascii="Times New Roman (PCL6)" w:hAnsi="Times New Roman (PCL6)"/>
           <w:highlight w:val="green"/>
         </w:rPr>
-        <w:t xml:space="preserve">TFS </w:t>
-      </w:r>
-      <w:r>
-        <w:rPr>
-          <w:rFonts w:ascii="Times New Roman (PCL6)" w:hAnsi="Times New Roman (PCL6)"/>
-          <w:highlight w:val="green"/>
-        </w:rPr>
-        <w:t>7855</w:t>
-      </w:r>
-      <w:r>
-        <w:rPr>
-          <w:rFonts w:ascii="Times New Roman (PCL6)" w:hAnsi="Times New Roman (PCL6)"/>
-          <w:highlight w:val="green"/>
-        </w:rPr>
-        <w:t xml:space="preserve"> – </w:t>
-      </w:r>
-      <w:r>
-        <w:rPr>
-          <w:rFonts w:ascii="Times New Roman (PCL6)" w:hAnsi="Times New Roman (PCL6)"/>
-          <w:highlight w:val="green"/>
-        </w:rPr>
-        <w:t>Data Encryption - phase 2 remove unused objects</w:t>
-      </w:r>
-    </w:p>
-    <w:p>
-      <w:pPr>
-        <w:pStyle w:val="NoSpacing"/>
-        <w:rPr>
-          <w:rFonts w:ascii="Times New Roman (PCL6)" w:hAnsi="Times New Roman (PCL6)"/>
-        </w:rPr>
-      </w:pPr>
+        <w:t>TFS 6066 - Schedule Coaching Summary Reports</w:t>
+      </w:r>
     </w:p>
     <w:p>
       <w:pPr>
@@ -4189,7 +4243,7 @@
           <w:color w:val="FF0000"/>
           <w:sz w:val="20"/>
           <w:szCs w:val="20"/>
-          <w:highlight w:val="lightGray"/>
+          <w:highlight w:val="green"/>
         </w:rPr>
       </w:pPr>
       <w:r>
@@ -4199,10 +4253,338 @@
           <w:color w:val="FF0000"/>
           <w:sz w:val="20"/>
           <w:szCs w:val="20"/>
-          <w:highlight w:val="lightGray"/>
-        </w:rPr>
-        <w:t xml:space="preserve">No </w:t>
-      </w:r>
+          <w:highlight w:val="green"/>
+        </w:rPr>
+        <w:t>SSIS Packages updated in this release</w:t>
+      </w:r>
+    </w:p>
+    <w:p>
+      <w:pPr>
+        <w:pStyle w:val="NoSpacing"/>
+        <w:rPr>
+          <w:rFonts w:ascii="Times New Roman" w:hAnsi="Times New Roman"/>
+          <w:b/>
+          <w:sz w:val="20"/>
+          <w:szCs w:val="20"/>
+        </w:rPr>
+      </w:pPr>
+    </w:p>
+    <w:p>
+      <w:pPr>
+        <w:pStyle w:val="NoSpacing"/>
+        <w:rPr>
+          <w:rFonts w:ascii="Times New Roman" w:hAnsi="Times New Roman"/>
+          <w:sz w:val="20"/>
+          <w:szCs w:val="20"/>
+        </w:rPr>
+      </w:pPr>
+      <w:r>
+        <w:rPr>
+          <w:rFonts w:ascii="Times New Roman" w:hAnsi="Times New Roman"/>
+          <w:sz w:val="20"/>
+          <w:szCs w:val="20"/>
+        </w:rPr>
+        <w:t>eCL_Inactivations.dtsx</w:t>
+      </w:r>
+    </w:p>
+    <w:p>
+      <w:pPr>
+        <w:pStyle w:val="NoSpacing"/>
+        <w:rPr>
+          <w:rFonts w:ascii="Times New Roman" w:hAnsi="Times New Roman"/>
+          <w:sz w:val="20"/>
+          <w:szCs w:val="20"/>
+        </w:rPr>
+      </w:pPr>
+      <w:r>
+        <w:rPr>
+          <w:rFonts w:ascii="Times New Roman" w:hAnsi="Times New Roman"/>
+          <w:sz w:val="20"/>
+          <w:szCs w:val="20"/>
+        </w:rPr>
+        <w:t xml:space="preserve">eCL_Surveys.dtsx </w:t>
+      </w:r>
+    </w:p>
+    <w:p>
+      <w:pPr>
+        <w:pStyle w:val="NoSpacing"/>
+        <w:rPr>
+          <w:rFonts w:ascii="Times New Roman" w:hAnsi="Times New Roman"/>
+          <w:sz w:val="20"/>
+          <w:szCs w:val="20"/>
+        </w:rPr>
+      </w:pPr>
+      <w:r>
+        <w:rPr>
+          <w:rFonts w:ascii="Times New Roman" w:hAnsi="Times New Roman"/>
+          <w:sz w:val="20"/>
+          <w:szCs w:val="20"/>
+        </w:rPr>
+        <w:t xml:space="preserve">Employee_Hierarchy.dtsx </w:t>
+      </w:r>
+    </w:p>
+    <w:p>
+      <w:pPr>
+        <w:pStyle w:val="NoSpacing"/>
+        <w:rPr>
+          <w:rFonts w:ascii="Times New Roman" w:hAnsi="Times New Roman"/>
+          <w:sz w:val="20"/>
+          <w:szCs w:val="20"/>
+        </w:rPr>
+      </w:pPr>
+      <w:r>
+        <w:rPr>
+          <w:rFonts w:ascii="Times New Roman" w:hAnsi="Times New Roman"/>
+          <w:sz w:val="20"/>
+          <w:szCs w:val="20"/>
+        </w:rPr>
+        <w:t>ETS_Coaching.dtsx</w:t>
+      </w:r>
+      <w:r>
+        <w:rPr>
+          <w:rFonts w:ascii="Times New Roman" w:hAnsi="Times New Roman"/>
+          <w:sz w:val="20"/>
+          <w:szCs w:val="20"/>
+        </w:rPr>
+        <w:t xml:space="preserve"> </w:t>
+      </w:r>
+    </w:p>
+    <w:p>
+      <w:pPr>
+        <w:pStyle w:val="NoSpacing"/>
+        <w:rPr>
+          <w:rFonts w:ascii="Times New Roman" w:hAnsi="Times New Roman"/>
+          <w:sz w:val="20"/>
+          <w:szCs w:val="20"/>
+        </w:rPr>
+      </w:pPr>
+      <w:r>
+        <w:rPr>
+          <w:rFonts w:ascii="Times New Roman" w:hAnsi="Times New Roman"/>
+          <w:sz w:val="20"/>
+          <w:szCs w:val="20"/>
+        </w:rPr>
+        <w:t xml:space="preserve">Generic_Coaching.dtsx </w:t>
+      </w:r>
+    </w:p>
+    <w:p>
+      <w:pPr>
+        <w:pStyle w:val="NoSpacing"/>
+        <w:rPr>
+          <w:rFonts w:ascii="Times New Roman" w:hAnsi="Times New Roman"/>
+          <w:sz w:val="20"/>
+          <w:szCs w:val="20"/>
+        </w:rPr>
+      </w:pPr>
+      <w:r>
+        <w:rPr>
+          <w:rFonts w:ascii="Times New Roman" w:hAnsi="Times New Roman"/>
+          <w:sz w:val="20"/>
+          <w:szCs w:val="20"/>
+        </w:rPr>
+        <w:t xml:space="preserve">IQS_Coaching.dtsx </w:t>
+      </w:r>
+    </w:p>
+    <w:p>
+      <w:pPr>
+        <w:pStyle w:val="NoSpacing"/>
+        <w:rPr>
+          <w:rFonts w:ascii="Times New Roman" w:hAnsi="Times New Roman"/>
+          <w:sz w:val="20"/>
+          <w:szCs w:val="20"/>
+        </w:rPr>
+      </w:pPr>
+      <w:r>
+        <w:rPr>
+          <w:rFonts w:ascii="Times New Roman" w:hAnsi="Times New Roman"/>
+          <w:sz w:val="20"/>
+          <w:szCs w:val="20"/>
+        </w:rPr>
+        <w:t xml:space="preserve">Outlier_Coaching.dtsx  </w:t>
+      </w:r>
+    </w:p>
+    <w:p>
+      <w:pPr>
+        <w:pStyle w:val="NoSpacing"/>
+        <w:rPr>
+          <w:rFonts w:ascii="Times New Roman" w:hAnsi="Times New Roman"/>
+          <w:sz w:val="20"/>
+          <w:szCs w:val="20"/>
+        </w:rPr>
+      </w:pPr>
+      <w:r>
+        <w:rPr>
+          <w:rFonts w:ascii="Times New Roman" w:hAnsi="Times New Roman"/>
+          <w:sz w:val="20"/>
+          <w:szCs w:val="20"/>
+        </w:rPr>
+        <w:t xml:space="preserve">Quality_Other_Coaching.dtsx </w:t>
+      </w:r>
+    </w:p>
+    <w:p>
+      <w:pPr>
+        <w:pStyle w:val="NoSpacing"/>
+        <w:rPr>
+          <w:rFonts w:ascii="Times New Roman" w:hAnsi="Times New Roman"/>
+          <w:sz w:val="20"/>
+          <w:szCs w:val="20"/>
+        </w:rPr>
+      </w:pPr>
+      <w:r>
+        <w:rPr>
+          <w:rFonts w:ascii="Times New Roman" w:hAnsi="Times New Roman"/>
+          <w:sz w:val="20"/>
+          <w:szCs w:val="20"/>
+        </w:rPr>
+        <w:t xml:space="preserve">Training_Coaching.dtsx </w:t>
+      </w:r>
+    </w:p>
+    <w:p>
+      <w:pPr>
+        <w:pStyle w:val="NoSpacing"/>
+        <w:rPr>
+          <w:rFonts w:ascii="Times New Roman" w:hAnsi="Times New Roman"/>
+          <w:sz w:val="20"/>
+          <w:szCs w:val="20"/>
+        </w:rPr>
+      </w:pPr>
+      <w:proofErr w:type="spellStart"/>
+      <w:r>
+        <w:rPr>
+          <w:rFonts w:ascii="Times New Roman" w:hAnsi="Times New Roman"/>
+          <w:sz w:val="20"/>
+          <w:szCs w:val="20"/>
+        </w:rPr>
+        <w:t>Warnings_History.dtsx</w:t>
+      </w:r>
+      <w:proofErr w:type="spellEnd"/>
+    </w:p>
+    <w:p>
+      <w:pPr>
+        <w:pStyle w:val="NoSpacing"/>
+        <w:rPr>
+          <w:rFonts w:ascii="Times New Roman" w:hAnsi="Times New Roman"/>
+          <w:sz w:val="20"/>
+          <w:szCs w:val="20"/>
+        </w:rPr>
+      </w:pPr>
+      <w:r>
+        <w:rPr>
+          <w:rFonts w:ascii="Times New Roman" w:hAnsi="Times New Roman"/>
+          <w:sz w:val="20"/>
+          <w:szCs w:val="20"/>
+          <w:highlight w:val="green"/>
+        </w:rPr>
+        <w:t>CoachingSummaryReport.dtsx</w:t>
+      </w:r>
+    </w:p>
+    <w:p>
+      <w:pPr>
+        <w:pStyle w:val="NoSpacing"/>
+        <w:rPr>
+          <w:rFonts w:ascii="Times New Roman" w:hAnsi="Times New Roman"/>
+          <w:sz w:val="20"/>
+          <w:szCs w:val="20"/>
+        </w:rPr>
+      </w:pPr>
+    </w:p>
+    <w:p>
+      <w:pPr>
+        <w:pStyle w:val="NoSpacing"/>
+        <w:rPr>
+          <w:rFonts w:ascii="Times New Roman" w:hAnsi="Times New Roman"/>
+          <w:sz w:val="20"/>
+          <w:szCs w:val="20"/>
+        </w:rPr>
+      </w:pPr>
+    </w:p>
+    <w:p>
+      <w:pPr>
+        <w:pStyle w:val="NoSpacing"/>
+        <w:rPr>
+          <w:rFonts w:ascii="Times New Roman" w:hAnsi="Times New Roman"/>
+          <w:b/>
+          <w:sz w:val="20"/>
+          <w:szCs w:val="20"/>
+        </w:rPr>
+      </w:pPr>
+      <w:r>
+        <w:rPr>
+          <w:rFonts w:ascii="Times New Roman" w:hAnsi="Times New Roman"/>
+          <w:b/>
+          <w:sz w:val="20"/>
+          <w:szCs w:val="20"/>
+        </w:rPr>
+        <w:t xml:space="preserve">SSIS </w:t>
+      </w:r>
+      <w:r>
+        <w:rPr>
+          <w:rFonts w:ascii="Times New Roman" w:hAnsi="Times New Roman"/>
+          <w:b/>
+          <w:sz w:val="20"/>
+          <w:szCs w:val="20"/>
+        </w:rPr>
+        <w:t>config</w:t>
+      </w:r>
+      <w:r>
+        <w:rPr>
+          <w:rFonts w:ascii="Times New Roman" w:hAnsi="Times New Roman"/>
+          <w:b/>
+          <w:sz w:val="20"/>
+          <w:szCs w:val="20"/>
+        </w:rPr>
+        <w:t xml:space="preserve"> </w:t>
+      </w:r>
+      <w:r>
+        <w:rPr>
+          <w:rFonts w:ascii="Times New Roman" w:hAnsi="Times New Roman"/>
+          <w:b/>
+          <w:sz w:val="20"/>
+          <w:szCs w:val="20"/>
+        </w:rPr>
+        <w:t>f</w:t>
+      </w:r>
+      <w:r>
+        <w:rPr>
+          <w:rFonts w:ascii="Times New Roman" w:hAnsi="Times New Roman"/>
+          <w:b/>
+          <w:sz w:val="20"/>
+          <w:szCs w:val="20"/>
+        </w:rPr>
+        <w:t>iles: \eCoaching_V2\Code\ETL\</w:t>
+      </w:r>
+    </w:p>
+    <w:p>
+      <w:pPr>
+        <w:pStyle w:val="NoSpacing"/>
+        <w:rPr>
+          <w:rFonts w:ascii="Times New Roman" w:hAnsi="Times New Roman"/>
+          <w:b/>
+          <w:sz w:val="20"/>
+          <w:szCs w:val="20"/>
+        </w:rPr>
+      </w:pPr>
+      <w:r>
+        <w:rPr>
+          <w:rFonts w:ascii="Times New Roman" w:hAnsi="Times New Roman"/>
+          <w:b/>
+          <w:sz w:val="20"/>
+          <w:szCs w:val="20"/>
+          <w:highlight w:val="yellow"/>
+        </w:rPr>
+        <w:t>*[Dev\Test\Prod] prefix determines the file to be used for the respective environment.</w:t>
+      </w:r>
+    </w:p>
+    <w:p>
+      <w:pPr>
+        <w:pStyle w:val="NoSpacing"/>
+        <w:rPr>
+          <w:rFonts w:ascii="Times New Roman" w:hAnsi="Times New Roman"/>
+          <w:b/>
+          <w:sz w:val="20"/>
+          <w:szCs w:val="20"/>
+        </w:rPr>
+      </w:pPr>
       <w:r>
         <w:rPr>
           <w:rFonts w:ascii="Times New Roman" w:hAnsi="Times New Roman"/>
@@ -4210,582 +4592,310 @@
           <w:color w:val="FF0000"/>
           <w:sz w:val="20"/>
           <w:szCs w:val="20"/>
-          <w:highlight w:val="lightGray"/>
-        </w:rPr>
-        <w:t>SSIS Packages updated in this release</w:t>
-      </w:r>
-    </w:p>
-    <w:p>
-      <w:pPr>
-        <w:pStyle w:val="NoSpacing"/>
-        <w:rPr>
-          <w:rFonts w:ascii="Times New Roman" w:hAnsi="Times New Roman"/>
-          <w:b/>
-          <w:sz w:val="20"/>
-          <w:szCs w:val="20"/>
-        </w:rPr>
-      </w:pPr>
-    </w:p>
-    <w:p>
-      <w:pPr>
-        <w:pStyle w:val="NoSpacing"/>
-        <w:rPr>
-          <w:rFonts w:ascii="Times New Roman" w:hAnsi="Times New Roman"/>
-          <w:sz w:val="20"/>
-          <w:szCs w:val="20"/>
-        </w:rPr>
-      </w:pPr>
-      <w:r>
-        <w:rPr>
-          <w:rFonts w:ascii="Times New Roman" w:hAnsi="Times New Roman"/>
-          <w:sz w:val="20"/>
-          <w:szCs w:val="20"/>
-        </w:rPr>
-        <w:t>eCL_Inactivations.dtsx</w:t>
-      </w:r>
-    </w:p>
-    <w:p>
-      <w:pPr>
-        <w:pStyle w:val="NoSpacing"/>
-        <w:rPr>
-          <w:rFonts w:ascii="Times New Roman" w:hAnsi="Times New Roman"/>
-          <w:sz w:val="20"/>
-          <w:szCs w:val="20"/>
-        </w:rPr>
-      </w:pPr>
-      <w:r>
-        <w:rPr>
-          <w:rFonts w:ascii="Times New Roman" w:hAnsi="Times New Roman"/>
-          <w:sz w:val="20"/>
-          <w:szCs w:val="20"/>
-        </w:rPr>
-        <w:t xml:space="preserve">eCL_Surveys.dtsx </w:t>
-      </w:r>
-    </w:p>
-    <w:p>
-      <w:pPr>
-        <w:pStyle w:val="NoSpacing"/>
-        <w:rPr>
-          <w:rFonts w:ascii="Times New Roman" w:hAnsi="Times New Roman"/>
-          <w:sz w:val="20"/>
-          <w:szCs w:val="20"/>
-        </w:rPr>
-      </w:pPr>
-      <w:r>
-        <w:rPr>
-          <w:rFonts w:ascii="Times New Roman" w:hAnsi="Times New Roman"/>
-          <w:sz w:val="20"/>
-          <w:szCs w:val="20"/>
-        </w:rPr>
-        <w:t xml:space="preserve">Employee_Hierarchy.dtsx </w:t>
-      </w:r>
-    </w:p>
-    <w:p>
-      <w:pPr>
-        <w:pStyle w:val="NoSpacing"/>
-        <w:rPr>
-          <w:rFonts w:ascii="Times New Roman" w:hAnsi="Times New Roman"/>
-          <w:sz w:val="20"/>
-          <w:szCs w:val="20"/>
-        </w:rPr>
-      </w:pPr>
-      <w:r>
-        <w:rPr>
-          <w:rFonts w:ascii="Times New Roman" w:hAnsi="Times New Roman"/>
-          <w:sz w:val="20"/>
-          <w:szCs w:val="20"/>
-        </w:rPr>
-        <w:t>ETS_Coaching.dtsx</w:t>
-      </w:r>
-      <w:r>
-        <w:rPr>
-          <w:rFonts w:ascii="Times New Roman" w:hAnsi="Times New Roman"/>
-          <w:sz w:val="20"/>
-          <w:szCs w:val="20"/>
+          <w:highlight w:val="green"/>
         </w:rPr>
         <w:t xml:space="preserve"> </w:t>
       </w:r>
-    </w:p>
-    <w:p>
-      <w:pPr>
-        <w:pStyle w:val="NoSpacing"/>
-        <w:rPr>
-          <w:rFonts w:ascii="Times New Roman" w:hAnsi="Times New Roman"/>
-          <w:sz w:val="20"/>
-          <w:szCs w:val="20"/>
-        </w:rPr>
-      </w:pPr>
-      <w:r>
-        <w:rPr>
-          <w:rFonts w:ascii="Times New Roman" w:hAnsi="Times New Roman"/>
-          <w:sz w:val="20"/>
-          <w:szCs w:val="20"/>
-        </w:rPr>
-        <w:t xml:space="preserve">Generic_Coaching.dtsx </w:t>
-      </w:r>
-    </w:p>
-    <w:p>
-      <w:pPr>
-        <w:pStyle w:val="NoSpacing"/>
-        <w:rPr>
-          <w:rFonts w:ascii="Times New Roman" w:hAnsi="Times New Roman"/>
-          <w:sz w:val="20"/>
-          <w:szCs w:val="20"/>
-        </w:rPr>
-      </w:pPr>
-      <w:r>
-        <w:rPr>
-          <w:rFonts w:ascii="Times New Roman" w:hAnsi="Times New Roman"/>
-          <w:sz w:val="20"/>
-          <w:szCs w:val="20"/>
-        </w:rPr>
-        <w:t xml:space="preserve">IQS_Coaching.dtsx </w:t>
-      </w:r>
-    </w:p>
-    <w:p>
-      <w:pPr>
-        <w:pStyle w:val="NoSpacing"/>
-        <w:rPr>
-          <w:rFonts w:ascii="Times New Roman" w:hAnsi="Times New Roman"/>
-          <w:sz w:val="20"/>
-          <w:szCs w:val="20"/>
-        </w:rPr>
-      </w:pPr>
-      <w:r>
-        <w:rPr>
-          <w:rFonts w:ascii="Times New Roman" w:hAnsi="Times New Roman"/>
-          <w:sz w:val="20"/>
-          <w:szCs w:val="20"/>
-        </w:rPr>
-        <w:t xml:space="preserve">Outlier_Coaching.dtsx  </w:t>
-      </w:r>
-    </w:p>
-    <w:p>
-      <w:pPr>
-        <w:pStyle w:val="NoSpacing"/>
-        <w:rPr>
-          <w:rFonts w:ascii="Times New Roman" w:hAnsi="Times New Roman"/>
-          <w:sz w:val="20"/>
-          <w:szCs w:val="20"/>
-        </w:rPr>
-      </w:pPr>
-      <w:r>
-        <w:rPr>
-          <w:rFonts w:ascii="Times New Roman" w:hAnsi="Times New Roman"/>
-          <w:sz w:val="20"/>
-          <w:szCs w:val="20"/>
-        </w:rPr>
-        <w:t xml:space="preserve">Quality_Other_Coaching.dtsx </w:t>
-      </w:r>
-    </w:p>
-    <w:p>
-      <w:pPr>
-        <w:pStyle w:val="NoSpacing"/>
-        <w:rPr>
-          <w:rFonts w:ascii="Times New Roman" w:hAnsi="Times New Roman"/>
-          <w:sz w:val="20"/>
-          <w:szCs w:val="20"/>
-        </w:rPr>
-      </w:pPr>
-      <w:r>
-        <w:rPr>
-          <w:rFonts w:ascii="Times New Roman" w:hAnsi="Times New Roman"/>
-          <w:sz w:val="20"/>
-          <w:szCs w:val="20"/>
-        </w:rPr>
-        <w:t xml:space="preserve">Training_Coaching.dtsx </w:t>
-      </w:r>
-    </w:p>
-    <w:p>
-      <w:pPr>
-        <w:pStyle w:val="NoSpacing"/>
-        <w:rPr>
-          <w:rFonts w:ascii="Times New Roman" w:hAnsi="Times New Roman"/>
-          <w:sz w:val="20"/>
-          <w:szCs w:val="20"/>
-        </w:rPr>
-      </w:pPr>
-      <w:r>
-        <w:rPr>
-          <w:rFonts w:ascii="Times New Roman" w:hAnsi="Times New Roman"/>
-          <w:sz w:val="20"/>
-          <w:szCs w:val="20"/>
-        </w:rPr>
-        <w:t>Warnings_History.dtsx</w:t>
-      </w:r>
-    </w:p>
-    <w:p>
-      <w:pPr>
-        <w:pStyle w:val="NoSpacing"/>
-        <w:rPr>
-          <w:rFonts w:ascii="Times New Roman" w:hAnsi="Times New Roman"/>
-          <w:sz w:val="20"/>
-          <w:szCs w:val="20"/>
-        </w:rPr>
-      </w:pPr>
-    </w:p>
-    <w:p>
-      <w:pPr>
-        <w:pStyle w:val="NoSpacing"/>
-        <w:rPr>
-          <w:rFonts w:ascii="Times New Roman" w:hAnsi="Times New Roman"/>
-          <w:sz w:val="20"/>
-          <w:szCs w:val="20"/>
-        </w:rPr>
-      </w:pPr>
-    </w:p>
-    <w:p>
-      <w:pPr>
-        <w:pStyle w:val="NoSpacing"/>
-        <w:rPr>
-          <w:rFonts w:ascii="Times New Roman" w:hAnsi="Times New Roman"/>
-          <w:b/>
-          <w:sz w:val="20"/>
-          <w:szCs w:val="20"/>
-        </w:rPr>
-      </w:pPr>
-      <w:r>
-        <w:rPr>
-          <w:rFonts w:ascii="Times New Roman" w:hAnsi="Times New Roman"/>
-          <w:b/>
-          <w:sz w:val="20"/>
-          <w:szCs w:val="20"/>
-        </w:rPr>
-        <w:t xml:space="preserve">SSIS </w:t>
-      </w:r>
-      <w:r>
-        <w:rPr>
-          <w:rFonts w:ascii="Times New Roman" w:hAnsi="Times New Roman"/>
-          <w:b/>
-          <w:sz w:val="20"/>
-          <w:szCs w:val="20"/>
-        </w:rPr>
-        <w:t>config</w:t>
-      </w:r>
-      <w:r>
-        <w:rPr>
-          <w:rFonts w:ascii="Times New Roman" w:hAnsi="Times New Roman"/>
-          <w:b/>
+      <w:r>
+        <w:rPr>
+          <w:rFonts w:ascii="Times New Roman" w:hAnsi="Times New Roman"/>
+          <w:b/>
+          <w:color w:val="FF0000"/>
+          <w:sz w:val="20"/>
+          <w:szCs w:val="20"/>
+          <w:highlight w:val="green"/>
+        </w:rPr>
+        <w:t>Config Files updated in this release</w:t>
+      </w:r>
+    </w:p>
+    <w:p>
+      <w:pPr>
+        <w:pStyle w:val="NoSpacing"/>
+        <w:rPr>
+          <w:rFonts w:ascii="Times New Roman" w:hAnsi="Times New Roman"/>
+          <w:b/>
+          <w:color w:val="FF0000"/>
+          <w:sz w:val="20"/>
+          <w:szCs w:val="20"/>
+        </w:rPr>
+      </w:pPr>
+    </w:p>
+    <w:p>
+      <w:pPr>
+        <w:pStyle w:val="NoSpacing"/>
+        <w:rPr>
+          <w:rFonts w:ascii="Times New Roman" w:hAnsi="Times New Roman"/>
+          <w:b/>
+          <w:sz w:val="20"/>
+          <w:szCs w:val="20"/>
+        </w:rPr>
+      </w:pPr>
+    </w:p>
+    <w:p>
+      <w:pPr>
+        <w:pStyle w:val="NoSpacing"/>
+        <w:rPr>
+          <w:rFonts w:ascii="Times New Roman" w:hAnsi="Times New Roman"/>
+          <w:sz w:val="20"/>
+          <w:szCs w:val="20"/>
+        </w:rPr>
+      </w:pPr>
+      <w:r>
+        <w:rPr>
+          <w:rFonts w:ascii="Times New Roman" w:hAnsi="Times New Roman"/>
+          <w:sz w:val="20"/>
+          <w:szCs w:val="20"/>
+        </w:rPr>
+        <w:t>Dev_eCL_Inactivations.dtsConfig</w:t>
+      </w:r>
+    </w:p>
+    <w:p>
+      <w:pPr>
+        <w:pStyle w:val="NoSpacing"/>
+        <w:rPr>
+          <w:rFonts w:ascii="Times New Roman" w:hAnsi="Times New Roman"/>
+          <w:sz w:val="20"/>
+          <w:szCs w:val="20"/>
+        </w:rPr>
+      </w:pPr>
+      <w:r>
+        <w:rPr>
+          <w:rFonts w:ascii="Times New Roman" w:hAnsi="Times New Roman"/>
+          <w:sz w:val="20"/>
+          <w:szCs w:val="20"/>
+        </w:rPr>
+        <w:t>Dev_eCL_Surveys.dtsConfig</w:t>
+      </w:r>
+    </w:p>
+    <w:p>
+      <w:pPr>
+        <w:pStyle w:val="NoSpacing"/>
+        <w:rPr>
+          <w:rFonts w:ascii="Times New Roman" w:hAnsi="Times New Roman"/>
+          <w:sz w:val="20"/>
+          <w:szCs w:val="20"/>
+        </w:rPr>
+      </w:pPr>
+      <w:r>
+        <w:rPr>
+          <w:rFonts w:ascii="Times New Roman" w:hAnsi="Times New Roman"/>
+          <w:sz w:val="20"/>
+          <w:szCs w:val="20"/>
+        </w:rPr>
+        <w:t>Dev_Employee_Hierarchy.dtsConfig</w:t>
+      </w:r>
+    </w:p>
+    <w:p>
+      <w:pPr>
+        <w:pStyle w:val="NoSpacing"/>
+        <w:rPr>
+          <w:rFonts w:ascii="Times New Roman" w:hAnsi="Times New Roman"/>
+          <w:sz w:val="20"/>
+          <w:szCs w:val="20"/>
+        </w:rPr>
+      </w:pPr>
+      <w:r>
+        <w:rPr>
+          <w:rFonts w:ascii="Times New Roman" w:hAnsi="Times New Roman"/>
+          <w:sz w:val="20"/>
+          <w:szCs w:val="20"/>
+        </w:rPr>
+        <w:t>Dev_ETS_Coaching.dtsConfig</w:t>
+      </w:r>
+    </w:p>
+    <w:p>
+      <w:pPr>
+        <w:pStyle w:val="NoSpacing"/>
+        <w:rPr>
+          <w:rFonts w:ascii="Times New Roman" w:hAnsi="Times New Roman"/>
+          <w:sz w:val="20"/>
+          <w:szCs w:val="20"/>
+        </w:rPr>
+      </w:pPr>
+      <w:r>
+        <w:rPr>
+          <w:rFonts w:ascii="Times New Roman" w:hAnsi="Times New Roman"/>
+          <w:sz w:val="20"/>
+          <w:szCs w:val="20"/>
+        </w:rPr>
+        <w:t>Dev_Generic_Coaching.dtsConfig</w:t>
+      </w:r>
+    </w:p>
+    <w:p>
+      <w:pPr>
+        <w:pStyle w:val="NoSpacing"/>
+        <w:rPr>
+          <w:rFonts w:ascii="Times New Roman" w:hAnsi="Times New Roman"/>
+          <w:sz w:val="20"/>
+          <w:szCs w:val="20"/>
+        </w:rPr>
+      </w:pPr>
+      <w:r>
+        <w:rPr>
+          <w:rFonts w:ascii="Times New Roman" w:hAnsi="Times New Roman"/>
+          <w:sz w:val="20"/>
+          <w:szCs w:val="20"/>
+        </w:rPr>
+        <w:t>Dev_IQS_Coaching.dtsConfig</w:t>
+      </w:r>
+    </w:p>
+    <w:p>
+      <w:pPr>
+        <w:pStyle w:val="NoSpacing"/>
+        <w:rPr>
+          <w:rFonts w:ascii="Times New Roman" w:hAnsi="Times New Roman"/>
+          <w:sz w:val="20"/>
+          <w:szCs w:val="20"/>
+        </w:rPr>
+      </w:pPr>
+      <w:r>
+        <w:rPr>
+          <w:rFonts w:ascii="Times New Roman" w:hAnsi="Times New Roman"/>
+          <w:sz w:val="20"/>
+          <w:szCs w:val="20"/>
+        </w:rPr>
+        <w:t>Dev_Outlier_Coaching.dtsConfig</w:t>
+      </w:r>
+    </w:p>
+    <w:p>
+      <w:pPr>
+        <w:pStyle w:val="NoSpacing"/>
+        <w:rPr>
+          <w:rFonts w:ascii="Times New Roman" w:hAnsi="Times New Roman"/>
+          <w:sz w:val="20"/>
+          <w:szCs w:val="20"/>
+        </w:rPr>
+      </w:pPr>
+      <w:r>
+        <w:rPr>
+          <w:rFonts w:ascii="Times New Roman" w:hAnsi="Times New Roman"/>
+          <w:sz w:val="20"/>
+          <w:szCs w:val="20"/>
+        </w:rPr>
+        <w:t>Dev_Quality_Other_Coaching.dtsConfig</w:t>
+      </w:r>
+    </w:p>
+    <w:p>
+      <w:pPr>
+        <w:pStyle w:val="NoSpacing"/>
+        <w:rPr>
+          <w:rFonts w:ascii="Times New Roman" w:hAnsi="Times New Roman"/>
+          <w:sz w:val="20"/>
+          <w:szCs w:val="20"/>
+        </w:rPr>
+      </w:pPr>
+      <w:proofErr w:type="spellStart"/>
+      <w:r>
+        <w:rPr>
+          <w:rFonts w:ascii="Times New Roman" w:hAnsi="Times New Roman"/>
+          <w:sz w:val="20"/>
+          <w:szCs w:val="20"/>
+        </w:rPr>
+        <w:t>Dev_Training_Coaching.dtsConfig</w:t>
+      </w:r>
+      <w:proofErr w:type="spellEnd"/>
+    </w:p>
+    <w:p>
+      <w:pPr>
+        <w:pStyle w:val="NoSpacing"/>
+        <w:rPr>
+          <w:rFonts w:ascii="Times New Roman" w:hAnsi="Times New Roman"/>
+          <w:sz w:val="20"/>
+          <w:szCs w:val="20"/>
+        </w:rPr>
+      </w:pPr>
+      <w:r>
+        <w:rPr>
+          <w:rFonts w:ascii="Times New Roman" w:hAnsi="Times New Roman"/>
+          <w:sz w:val="20"/>
+          <w:szCs w:val="20"/>
+        </w:rPr>
+        <w:t>Dev_CoachingSummaryReport.dtsConfig</w:t>
+      </w:r>
+    </w:p>
+    <w:p>
+      <w:pPr>
+        <w:pStyle w:val="NoSpacing"/>
+        <w:rPr>
+          <w:rFonts w:ascii="Times New Roman" w:hAnsi="Times New Roman"/>
+          <w:sz w:val="20"/>
+          <w:szCs w:val="20"/>
+        </w:rPr>
+      </w:pPr>
+    </w:p>
+    <w:p>
+      <w:pPr>
+        <w:pStyle w:val="NoSpacing"/>
+        <w:rPr>
+          <w:rFonts w:ascii="Times New Roman" w:hAnsi="Times New Roman"/>
+          <w:sz w:val="20"/>
+          <w:szCs w:val="20"/>
+        </w:rPr>
+      </w:pPr>
+    </w:p>
+    <w:p>
+      <w:pPr>
+        <w:pStyle w:val="NoSpacing"/>
+        <w:rPr>
+          <w:rFonts w:ascii="Times New Roman" w:hAnsi="Times New Roman"/>
+          <w:sz w:val="20"/>
+          <w:szCs w:val="20"/>
+        </w:rPr>
+      </w:pPr>
+      <w:r>
+        <w:rPr>
+          <w:rFonts w:ascii="Times New Roman" w:hAnsi="Times New Roman"/>
+          <w:sz w:val="20"/>
+          <w:szCs w:val="20"/>
+        </w:rPr>
+        <w:t>Test_eCL_Inactivations.dtsConfig</w:t>
+      </w:r>
+    </w:p>
+    <w:p>
+      <w:pPr>
+        <w:pStyle w:val="NoSpacing"/>
+        <w:rPr>
+          <w:rFonts w:ascii="Times New Roman" w:hAnsi="Times New Roman"/>
+          <w:sz w:val="20"/>
+          <w:szCs w:val="20"/>
+        </w:rPr>
+      </w:pPr>
+      <w:r>
+        <w:rPr>
+          <w:rFonts w:ascii="Times New Roman" w:hAnsi="Times New Roman"/>
+          <w:sz w:val="20"/>
+          <w:szCs w:val="20"/>
+        </w:rPr>
+        <w:t>Test_eCL_Surveys.dtsConfig</w:t>
+      </w:r>
+      <w:r>
+        <w:rPr>
+          <w:rFonts w:ascii="Times New Roman" w:hAnsi="Times New Roman"/>
           <w:sz w:val="20"/>
           <w:szCs w:val="20"/>
         </w:rPr>
         <w:t xml:space="preserve"> </w:t>
       </w:r>
-      <w:r>
-        <w:rPr>
-          <w:rFonts w:ascii="Times New Roman" w:hAnsi="Times New Roman"/>
-          <w:b/>
-          <w:sz w:val="20"/>
-          <w:szCs w:val="20"/>
-        </w:rPr>
-        <w:t>f</w:t>
-      </w:r>
-      <w:r>
-        <w:rPr>
-          <w:rFonts w:ascii="Times New Roman" w:hAnsi="Times New Roman"/>
-          <w:b/>
-          <w:sz w:val="20"/>
-          <w:szCs w:val="20"/>
-        </w:rPr>
-        <w:t>iles: \eCoaching_V2\Code\ETL\</w:t>
-      </w:r>
-    </w:p>
-    <w:p>
-      <w:pPr>
-        <w:pStyle w:val="NoSpacing"/>
-        <w:rPr>
-          <w:rFonts w:ascii="Times New Roman" w:hAnsi="Times New Roman"/>
-          <w:b/>
-          <w:sz w:val="20"/>
-          <w:szCs w:val="20"/>
-        </w:rPr>
-      </w:pPr>
-      <w:r>
-        <w:rPr>
-          <w:rFonts w:ascii="Times New Roman" w:hAnsi="Times New Roman"/>
-          <w:b/>
-          <w:sz w:val="20"/>
-          <w:szCs w:val="20"/>
-          <w:highlight w:val="yellow"/>
-        </w:rPr>
-        <w:t>*[Dev\Test\Prod] prefix determines the file to be used for the respective environment.</w:t>
-      </w:r>
-    </w:p>
-    <w:p>
-      <w:pPr>
-        <w:pStyle w:val="NoSpacing"/>
-        <w:rPr>
-          <w:rFonts w:ascii="Times New Roman" w:hAnsi="Times New Roman"/>
-          <w:b/>
-          <w:color w:val="FF0000"/>
-          <w:sz w:val="20"/>
-          <w:szCs w:val="20"/>
-          <w:highlight w:val="lightGray"/>
-        </w:rPr>
-      </w:pPr>
-      <w:r>
-        <w:rPr>
-          <w:rFonts w:ascii="Times New Roman" w:hAnsi="Times New Roman"/>
-          <w:b/>
-          <w:color w:val="FF0000"/>
-          <w:sz w:val="20"/>
-          <w:szCs w:val="20"/>
-          <w:highlight w:val="lightGray"/>
-        </w:rPr>
-        <w:t xml:space="preserve">No </w:t>
-      </w:r>
-      <w:r>
-        <w:rPr>
-          <w:rFonts w:ascii="Times New Roman" w:hAnsi="Times New Roman"/>
-          <w:b/>
-          <w:color w:val="FF0000"/>
-          <w:sz w:val="20"/>
-          <w:szCs w:val="20"/>
-          <w:highlight w:val="lightGray"/>
-        </w:rPr>
-        <w:t>Config Files updated in this release</w:t>
-      </w:r>
-    </w:p>
-    <w:p>
-      <w:pPr>
-        <w:pStyle w:val="NoSpacing"/>
-        <w:rPr>
-          <w:rFonts w:ascii="Times New Roman" w:hAnsi="Times New Roman"/>
-          <w:b/>
-          <w:color w:val="FF0000"/>
-          <w:sz w:val="20"/>
-          <w:szCs w:val="20"/>
-        </w:rPr>
-      </w:pPr>
-    </w:p>
-    <w:p>
-      <w:pPr>
-        <w:pStyle w:val="NoSpacing"/>
-        <w:rPr>
-          <w:rFonts w:ascii="Times New Roman" w:hAnsi="Times New Roman"/>
-          <w:b/>
-          <w:sz w:val="20"/>
-          <w:szCs w:val="20"/>
-        </w:rPr>
-      </w:pPr>
-    </w:p>
-    <w:p>
-      <w:pPr>
-        <w:pStyle w:val="NoSpacing"/>
-        <w:rPr>
-          <w:rFonts w:ascii="Times New Roman" w:hAnsi="Times New Roman"/>
-          <w:sz w:val="20"/>
-          <w:szCs w:val="20"/>
-        </w:rPr>
-      </w:pPr>
-      <w:r>
-        <w:rPr>
-          <w:rFonts w:ascii="Times New Roman" w:hAnsi="Times New Roman"/>
-          <w:sz w:val="20"/>
-          <w:szCs w:val="20"/>
-        </w:rPr>
-        <w:t>Dev_eCL_Inactivations.dtsConfig</w:t>
-      </w:r>
-    </w:p>
-    <w:p>
-      <w:pPr>
-        <w:pStyle w:val="NoSpacing"/>
-        <w:rPr>
-          <w:rFonts w:ascii="Times New Roman" w:hAnsi="Times New Roman"/>
-          <w:sz w:val="20"/>
-          <w:szCs w:val="20"/>
-        </w:rPr>
-      </w:pPr>
-      <w:r>
-        <w:rPr>
-          <w:rFonts w:ascii="Times New Roman" w:hAnsi="Times New Roman"/>
-          <w:sz w:val="20"/>
-          <w:szCs w:val="20"/>
-        </w:rPr>
-        <w:t>Dev_eCL_Surveys.dtsConfig</w:t>
-      </w:r>
-    </w:p>
-    <w:p>
-      <w:pPr>
-        <w:pStyle w:val="NoSpacing"/>
-        <w:rPr>
-          <w:rFonts w:ascii="Times New Roman" w:hAnsi="Times New Roman"/>
-          <w:sz w:val="20"/>
-          <w:szCs w:val="20"/>
-        </w:rPr>
-      </w:pPr>
-      <w:r>
-        <w:rPr>
-          <w:rFonts w:ascii="Times New Roman" w:hAnsi="Times New Roman"/>
-          <w:sz w:val="20"/>
-          <w:szCs w:val="20"/>
-        </w:rPr>
-        <w:t>Dev_Employee_Hierarchy.dtsConfig</w:t>
-      </w:r>
-    </w:p>
-    <w:p>
-      <w:pPr>
-        <w:pStyle w:val="NoSpacing"/>
-        <w:rPr>
-          <w:rFonts w:ascii="Times New Roman" w:hAnsi="Times New Roman"/>
-          <w:sz w:val="20"/>
-          <w:szCs w:val="20"/>
-        </w:rPr>
-      </w:pPr>
-      <w:r>
-        <w:rPr>
-          <w:rFonts w:ascii="Times New Roman" w:hAnsi="Times New Roman"/>
-          <w:sz w:val="20"/>
-          <w:szCs w:val="20"/>
-        </w:rPr>
-        <w:t>Dev_ETS_Coaching.dtsConfig</w:t>
-      </w:r>
-    </w:p>
-    <w:p>
-      <w:pPr>
-        <w:pStyle w:val="NoSpacing"/>
-        <w:rPr>
-          <w:rFonts w:ascii="Times New Roman" w:hAnsi="Times New Roman"/>
-          <w:sz w:val="20"/>
-          <w:szCs w:val="20"/>
-        </w:rPr>
-      </w:pPr>
-      <w:r>
-        <w:rPr>
-          <w:rFonts w:ascii="Times New Roman" w:hAnsi="Times New Roman"/>
-          <w:sz w:val="20"/>
-          <w:szCs w:val="20"/>
-        </w:rPr>
-        <w:t>Dev_Generic_Coaching.dtsConfig</w:t>
-      </w:r>
-    </w:p>
-    <w:p>
-      <w:pPr>
-        <w:pStyle w:val="NoSpacing"/>
-        <w:rPr>
-          <w:rFonts w:ascii="Times New Roman" w:hAnsi="Times New Roman"/>
-          <w:sz w:val="20"/>
-          <w:szCs w:val="20"/>
-        </w:rPr>
-      </w:pPr>
-      <w:r>
-        <w:rPr>
-          <w:rFonts w:ascii="Times New Roman" w:hAnsi="Times New Roman"/>
-          <w:sz w:val="20"/>
-          <w:szCs w:val="20"/>
-        </w:rPr>
-        <w:t>Dev_IQS_Coaching.dtsConfig</w:t>
-      </w:r>
-    </w:p>
-    <w:p>
-      <w:pPr>
-        <w:pStyle w:val="NoSpacing"/>
-        <w:rPr>
-          <w:rFonts w:ascii="Times New Roman" w:hAnsi="Times New Roman"/>
-          <w:sz w:val="20"/>
-          <w:szCs w:val="20"/>
-        </w:rPr>
-      </w:pPr>
-      <w:r>
-        <w:rPr>
-          <w:rFonts w:ascii="Times New Roman" w:hAnsi="Times New Roman"/>
-          <w:sz w:val="20"/>
-          <w:szCs w:val="20"/>
-        </w:rPr>
-        <w:t>Dev_Outlier_Coaching.dtsConfig</w:t>
-      </w:r>
-    </w:p>
-    <w:p>
-      <w:pPr>
-        <w:pStyle w:val="NoSpacing"/>
-        <w:rPr>
-          <w:rFonts w:ascii="Times New Roman" w:hAnsi="Times New Roman"/>
-          <w:sz w:val="20"/>
-          <w:szCs w:val="20"/>
-        </w:rPr>
-      </w:pPr>
-      <w:r>
-        <w:rPr>
-          <w:rFonts w:ascii="Times New Roman" w:hAnsi="Times New Roman"/>
-          <w:sz w:val="20"/>
-          <w:szCs w:val="20"/>
-        </w:rPr>
-        <w:t>Dev_Quality_Other_Coaching.dtsConfig</w:t>
-      </w:r>
-    </w:p>
-    <w:p>
-      <w:pPr>
-        <w:pStyle w:val="NoSpacing"/>
-        <w:rPr>
-          <w:rFonts w:ascii="Times New Roman" w:hAnsi="Times New Roman"/>
-          <w:sz w:val="20"/>
-          <w:szCs w:val="20"/>
-        </w:rPr>
-      </w:pPr>
-      <w:r>
-        <w:rPr>
-          <w:rFonts w:ascii="Times New Roman" w:hAnsi="Times New Roman"/>
-          <w:sz w:val="20"/>
-          <w:szCs w:val="20"/>
-        </w:rPr>
-        <w:t>Dev_Training_Coaching.dtsConfig</w:t>
-      </w:r>
-    </w:p>
-    <w:p>
-      <w:pPr>
-        <w:pStyle w:val="NoSpacing"/>
-        <w:rPr>
-          <w:rFonts w:ascii="Times New Roman" w:hAnsi="Times New Roman"/>
-          <w:sz w:val="20"/>
-          <w:szCs w:val="20"/>
-        </w:rPr>
-      </w:pPr>
-    </w:p>
-    <w:p>
-      <w:pPr>
-        <w:pStyle w:val="NoSpacing"/>
-        <w:rPr>
-          <w:rFonts w:ascii="Times New Roman" w:hAnsi="Times New Roman"/>
-          <w:sz w:val="20"/>
-          <w:szCs w:val="20"/>
-        </w:rPr>
-      </w:pPr>
-    </w:p>
-    <w:p>
-      <w:pPr>
-        <w:pStyle w:val="NoSpacing"/>
-        <w:rPr>
-          <w:rFonts w:ascii="Times New Roman" w:hAnsi="Times New Roman"/>
-          <w:sz w:val="20"/>
-          <w:szCs w:val="20"/>
-        </w:rPr>
-      </w:pPr>
-      <w:r>
-        <w:rPr>
-          <w:rFonts w:ascii="Times New Roman" w:hAnsi="Times New Roman"/>
-          <w:sz w:val="20"/>
-          <w:szCs w:val="20"/>
-        </w:rPr>
-        <w:t>Test_eCL_Inactivations.dtsConfig</w:t>
-      </w:r>
-    </w:p>
-    <w:p>
-      <w:pPr>
-        <w:pStyle w:val="NoSpacing"/>
-        <w:rPr>
-          <w:rFonts w:ascii="Times New Roman" w:hAnsi="Times New Roman"/>
-          <w:sz w:val="20"/>
-          <w:szCs w:val="20"/>
-        </w:rPr>
-      </w:pPr>
-      <w:r>
-        <w:rPr>
-          <w:rFonts w:ascii="Times New Roman" w:hAnsi="Times New Roman"/>
-          <w:sz w:val="20"/>
-          <w:szCs w:val="20"/>
-        </w:rPr>
-        <w:t>Test_eCL_Surveys.dtsConfig</w:t>
-      </w:r>
+    </w:p>
+    <w:p>
+      <w:pPr>
+        <w:pStyle w:val="NoSpacing"/>
+        <w:rPr>
+          <w:rFonts w:ascii="Times New Roman" w:hAnsi="Times New Roman"/>
+          <w:sz w:val="20"/>
+          <w:szCs w:val="20"/>
+        </w:rPr>
+      </w:pPr>
+      <w:proofErr w:type="spellStart"/>
+      <w:r>
+        <w:rPr>
+          <w:rFonts w:ascii="Times New Roman" w:hAnsi="Times New Roman"/>
+          <w:sz w:val="20"/>
+          <w:szCs w:val="20"/>
+        </w:rPr>
+        <w:t>Test_Employee_Hierarchy.dtsConfig</w:t>
+      </w:r>
+      <w:proofErr w:type="spellEnd"/>
       <w:r>
         <w:rPr>
           <w:rFonts w:ascii="Times New Roman" w:hAnsi="Times New Roman"/>
@@ -4804,23 +4914,13 @@
           <w:szCs w:val="20"/>
         </w:rPr>
       </w:pPr>
-    </w:p>
-    <w:p>
-      <w:pPr>
-        <w:pStyle w:val="NoSpacing"/>
-        <w:rPr>
-          <w:rFonts w:ascii="Times New Roman" w:hAnsi="Times New Roman"/>
-          <w:sz w:val="20"/>
-          <w:szCs w:val="20"/>
-        </w:rPr>
-      </w:pPr>
-      <w:r>
-        <w:rPr>
-          <w:rFonts w:ascii="Times New Roman" w:hAnsi="Times New Roman"/>
-          <w:sz w:val="20"/>
-          <w:szCs w:val="20"/>
-        </w:rPr>
-        <w:t>Test_Employee_Hierarchy.dtsConfig</w:t>
+      <w:r>
+        <w:rPr>
+          <w:rFonts w:ascii="Times New Roman" w:hAnsi="Times New Roman"/>
+          <w:sz w:val="20"/>
+          <w:szCs w:val="20"/>
+        </w:rPr>
+        <w:t>Test_ETS_Coaching.dtsConfig</w:t>
       </w:r>
       <w:r>
         <w:rPr>
@@ -4846,7 +4946,7 @@
           <w:sz w:val="20"/>
           <w:szCs w:val="20"/>
         </w:rPr>
-        <w:t>Test_ETS_Coaching.dtsConfig</w:t>
+        <w:t>Test_Generic_Coaching.dtsConfig</w:t>
       </w:r>
       <w:r>
         <w:rPr>
@@ -4872,7 +4972,7 @@
           <w:sz w:val="20"/>
           <w:szCs w:val="20"/>
         </w:rPr>
-        <w:t>Test_Generic_Coaching.dtsConfig</w:t>
+        <w:t>Test_IQS_Coaching.dtsConfig</w:t>
       </w:r>
       <w:r>
         <w:rPr>
@@ -4898,7 +4998,7 @@
           <w:sz w:val="20"/>
           <w:szCs w:val="20"/>
         </w:rPr>
-        <w:t>Test_IQS_Coaching.dtsConfig</w:t>
+        <w:t>Test_Outlier_Coaching.dtsConfig</w:t>
       </w:r>
       <w:r>
         <w:rPr>
@@ -4924,7 +5024,7 @@
           <w:sz w:val="20"/>
           <w:szCs w:val="20"/>
         </w:rPr>
-        <w:t>Test_Outlier_Coaching.dtsConfig</w:t>
+        <w:t>Test_Quality_Other_Coaching.dtsConfig</w:t>
       </w:r>
       <w:r>
         <w:rPr>
@@ -4950,7 +5050,7 @@
           <w:sz w:val="20"/>
           <w:szCs w:val="20"/>
         </w:rPr>
-        <w:t>Test_Quality_Other_Coaching.dtsConfig</w:t>
+        <w:t>Test_Training_Coaching.dtsConfig</w:t>
       </w:r>
       <w:r>
         <w:rPr>
@@ -4976,7 +5076,71 @@
           <w:sz w:val="20"/>
           <w:szCs w:val="20"/>
         </w:rPr>
-        <w:t>Test_Training_Coaching.dtsConfig</w:t>
+        <w:t>Test</w:t>
+      </w:r>
+      <w:r>
+        <w:rPr>
+          <w:rFonts w:ascii="Times New Roman" w:hAnsi="Times New Roman"/>
+          <w:sz w:val="20"/>
+          <w:szCs w:val="20"/>
+        </w:rPr>
+        <w:t>_CoachingSummaryReport.dtsConfig</w:t>
+      </w:r>
+    </w:p>
+    <w:p>
+      <w:pPr>
+        <w:pStyle w:val="NoSpacing"/>
+        <w:rPr>
+          <w:rFonts w:ascii="Times New Roman" w:hAnsi="Times New Roman"/>
+          <w:sz w:val="20"/>
+          <w:szCs w:val="20"/>
+        </w:rPr>
+      </w:pPr>
+    </w:p>
+    <w:p>
+      <w:pPr>
+        <w:pStyle w:val="NoSpacing"/>
+        <w:rPr>
+          <w:rFonts w:ascii="Times New Roman" w:hAnsi="Times New Roman"/>
+          <w:sz w:val="20"/>
+          <w:szCs w:val="20"/>
+        </w:rPr>
+      </w:pPr>
+    </w:p>
+    <w:p>
+      <w:pPr>
+        <w:pStyle w:val="NoSpacing"/>
+        <w:rPr>
+          <w:rFonts w:ascii="Times New Roman" w:hAnsi="Times New Roman"/>
+          <w:sz w:val="20"/>
+          <w:szCs w:val="20"/>
+        </w:rPr>
+      </w:pPr>
+      <w:r>
+        <w:rPr>
+          <w:rFonts w:ascii="Times New Roman" w:hAnsi="Times New Roman"/>
+          <w:sz w:val="20"/>
+          <w:szCs w:val="20"/>
+        </w:rPr>
+        <w:t>Prod_eCL_Inactivations.dtsConfig</w:t>
+      </w:r>
+    </w:p>
+    <w:p>
+      <w:pPr>
+        <w:pStyle w:val="NoSpacing"/>
+        <w:rPr>
+          <w:rFonts w:ascii="Times New Roman" w:hAnsi="Times New Roman"/>
+          <w:sz w:val="20"/>
+          <w:szCs w:val="20"/>
+        </w:rPr>
+      </w:pPr>
+      <w:r>
+        <w:rPr>
+          <w:rFonts w:ascii="Times New Roman" w:hAnsi="Times New Roman"/>
+          <w:sz w:val="20"/>
+          <w:szCs w:val="20"/>
+        </w:rPr>
+        <w:t xml:space="preserve">Prod_eCL_Surveys.dtsConfig </w:t>
       </w:r>
       <w:r>
         <w:rPr>
@@ -4996,61 +5160,13 @@
           <w:szCs w:val="20"/>
         </w:rPr>
       </w:pPr>
-    </w:p>
-    <w:p>
-      <w:pPr>
-        <w:pStyle w:val="NoSpacing"/>
-        <w:rPr>
-          <w:rFonts w:ascii="Times New Roman" w:hAnsi="Times New Roman"/>
-          <w:sz w:val="20"/>
-          <w:szCs w:val="20"/>
-        </w:rPr>
-      </w:pPr>
-    </w:p>
-    <w:p>
-      <w:pPr>
-        <w:pStyle w:val="NoSpacing"/>
-        <w:rPr>
-          <w:rFonts w:ascii="Times New Roman" w:hAnsi="Times New Roman"/>
-          <w:sz w:val="20"/>
-          <w:szCs w:val="20"/>
-        </w:rPr>
-      </w:pPr>
-    </w:p>
-    <w:p>
-      <w:pPr>
-        <w:pStyle w:val="NoSpacing"/>
-        <w:rPr>
-          <w:rFonts w:ascii="Times New Roman" w:hAnsi="Times New Roman"/>
-          <w:sz w:val="20"/>
-          <w:szCs w:val="20"/>
-        </w:rPr>
-      </w:pPr>
-      <w:r>
-        <w:rPr>
-          <w:rFonts w:ascii="Times New Roman" w:hAnsi="Times New Roman"/>
-          <w:sz w:val="20"/>
-          <w:szCs w:val="20"/>
-        </w:rPr>
-        <w:t>Prod_eCL_Inactivations.dtsConfig</w:t>
-      </w:r>
-    </w:p>
-    <w:p>
-      <w:pPr>
-        <w:pStyle w:val="NoSpacing"/>
-        <w:rPr>
-          <w:rFonts w:ascii="Times New Roman" w:hAnsi="Times New Roman"/>
-          <w:sz w:val="20"/>
-          <w:szCs w:val="20"/>
-        </w:rPr>
-      </w:pPr>
-      <w:r>
-        <w:rPr>
-          <w:rFonts w:ascii="Times New Roman" w:hAnsi="Times New Roman"/>
-          <w:sz w:val="20"/>
-          <w:szCs w:val="20"/>
-        </w:rPr>
-        <w:t xml:space="preserve">Prod_eCL_Surveys.dtsConfig </w:t>
+      <w:r>
+        <w:rPr>
+          <w:rFonts w:ascii="Times New Roman" w:hAnsi="Times New Roman"/>
+          <w:sz w:val="20"/>
+          <w:szCs w:val="20"/>
+        </w:rPr>
+        <w:t xml:space="preserve">Prod_Employee_Hierarchy.dtsConfig </w:t>
       </w:r>
       <w:r>
         <w:rPr>
@@ -5076,7 +5192,7 @@
           <w:sz w:val="20"/>
           <w:szCs w:val="20"/>
         </w:rPr>
-        <w:t xml:space="preserve">Prod_Employee_Hierarchy.dtsConfig </w:t>
+        <w:t xml:space="preserve">Prod_ETS_Coaching.dtsConfig </w:t>
       </w:r>
       <w:r>
         <w:rPr>
@@ -5102,7 +5218,7 @@
           <w:sz w:val="20"/>
           <w:szCs w:val="20"/>
         </w:rPr>
-        <w:t xml:space="preserve">Prod_ETS_Coaching.dtsConfig </w:t>
+        <w:t xml:space="preserve">Prod_Generic_Coaching.dtsConfig </w:t>
       </w:r>
       <w:r>
         <w:rPr>
@@ -5128,7 +5244,7 @@
           <w:sz w:val="20"/>
           <w:szCs w:val="20"/>
         </w:rPr>
-        <w:t xml:space="preserve">Prod_Generic_Coaching.dtsConfig </w:t>
+        <w:t xml:space="preserve">Prod_IQS_Coaching.dtsConfig </w:t>
       </w:r>
       <w:r>
         <w:rPr>
@@ -5154,7 +5270,7 @@
           <w:sz w:val="20"/>
           <w:szCs w:val="20"/>
         </w:rPr>
-        <w:t xml:space="preserve">Prod_IQS_Coaching.dtsConfig </w:t>
+        <w:t xml:space="preserve">Prod_Outlier_Coaching.dtsConfig </w:t>
       </w:r>
       <w:r>
         <w:rPr>
@@ -5180,7 +5296,7 @@
           <w:sz w:val="20"/>
           <w:szCs w:val="20"/>
         </w:rPr>
-        <w:t xml:space="preserve">Prod_Outlier_Coaching.dtsConfig </w:t>
+        <w:t xml:space="preserve">Prod_Quality_Other_Coaching.dtsConfig </w:t>
       </w:r>
       <w:r>
         <w:rPr>
@@ -5206,7 +5322,7 @@
           <w:sz w:val="20"/>
           <w:szCs w:val="20"/>
         </w:rPr>
-        <w:t xml:space="preserve">Prod_Quality_Other_Coaching.dtsConfig </w:t>
+        <w:t xml:space="preserve">Prod_Training_Coaching.dtsConfig </w:t>
       </w:r>
       <w:r>
         <w:rPr>
@@ -5232,7 +5348,7 @@
           <w:sz w:val="20"/>
           <w:szCs w:val="20"/>
         </w:rPr>
-        <w:t xml:space="preserve">Prod_Training_Coaching.dtsConfig </w:t>
+        <w:t>Prod_Warning_History.dtsConfig</w:t>
       </w:r>
       <w:r>
         <w:rPr>
@@ -5257,27 +5373,10 @@
           <w:rFonts w:ascii="Times New Roman" w:hAnsi="Times New Roman"/>
           <w:sz w:val="20"/>
           <w:szCs w:val="20"/>
-        </w:rPr>
-        <w:t>Prod_Warning_History.dtsConfig</w:t>
-      </w:r>
-      <w:r>
-        <w:rPr>
-          <w:rFonts w:ascii="Times New Roman" w:hAnsi="Times New Roman"/>
-          <w:sz w:val="20"/>
-          <w:szCs w:val="20"/>
-        </w:rPr>
-        <w:t xml:space="preserve"> </w:t>
-      </w:r>
-    </w:p>
-    <w:p>
-      <w:pPr>
-        <w:pStyle w:val="NoSpacing"/>
-        <w:rPr>
-          <w:rFonts w:ascii="Times New Roman" w:hAnsi="Times New Roman"/>
-          <w:sz w:val="20"/>
-          <w:szCs w:val="20"/>
-        </w:rPr>
-      </w:pPr>
+          <w:highlight w:val="green"/>
+        </w:rPr>
+        <w:t>Prod_CoachingSummaryReport.dtsConfig</w:t>
+      </w:r>
     </w:p>
     <w:p>
       <w:pPr>
@@ -6157,7 +6256,7 @@
           <w:color w:val="FF0000"/>
           <w:sz w:val="20"/>
           <w:szCs w:val="20"/>
-          <w:highlight w:val="lightGray"/>
+          <w:highlight w:val="green"/>
         </w:rPr>
       </w:pPr>
       <w:r>
@@ -6167,9 +6266,9 @@
           <w:color w:val="FF0000"/>
           <w:sz w:val="20"/>
           <w:szCs w:val="20"/>
-          <w:highlight w:val="lightGray"/>
-        </w:rPr>
-        <w:t xml:space="preserve">No </w:t>
+          <w:highlight w:val="green"/>
+        </w:rPr>
+        <w:t xml:space="preserve">Stored </w:t>
       </w:r>
       <w:r>
         <w:rPr>
@@ -6178,9 +6277,9 @@
           <w:color w:val="FF0000"/>
           <w:sz w:val="20"/>
           <w:szCs w:val="20"/>
-          <w:highlight w:val="lightGray"/>
-        </w:rPr>
-        <w:t xml:space="preserve">Stored </w:t>
+          <w:highlight w:val="green"/>
+        </w:rPr>
+        <w:t>procedures</w:t>
       </w:r>
       <w:r>
         <w:rPr>
@@ -6189,9 +6288,9 @@
           <w:color w:val="FF0000"/>
           <w:sz w:val="20"/>
           <w:szCs w:val="20"/>
-          <w:highlight w:val="lightGray"/>
-        </w:rPr>
-        <w:t>procedures</w:t>
+          <w:highlight w:val="green"/>
+        </w:rPr>
+        <w:t xml:space="preserve"> affected</w:t>
       </w:r>
       <w:r>
         <w:rPr>
@@ -6200,9 +6299,9 @@
           <w:color w:val="FF0000"/>
           <w:sz w:val="20"/>
           <w:szCs w:val="20"/>
-          <w:highlight w:val="lightGray"/>
-        </w:rPr>
-        <w:t xml:space="preserve"> affected</w:t>
+          <w:highlight w:val="green"/>
+        </w:rPr>
+        <w:t xml:space="preserve"> </w:t>
       </w:r>
       <w:r>
         <w:rPr>
@@ -6211,18 +6310,7 @@
           <w:color w:val="FF0000"/>
           <w:sz w:val="20"/>
           <w:szCs w:val="20"/>
-          <w:highlight w:val="lightGray"/>
-        </w:rPr>
-        <w:t xml:space="preserve"> </w:t>
-      </w:r>
-      <w:r>
-        <w:rPr>
-          <w:rFonts w:ascii="Times New Roman" w:hAnsi="Times New Roman"/>
-          <w:b/>
-          <w:color w:val="FF0000"/>
-          <w:sz w:val="20"/>
-          <w:szCs w:val="20"/>
-          <w:highlight w:val="lightGray"/>
+          <w:highlight w:val="green"/>
         </w:rPr>
         <w:t>for this work item.</w:t>
       </w:r>
@@ -9918,6 +10006,7 @@
           <w:szCs w:val="20"/>
         </w:rPr>
       </w:pPr>
+      <w:proofErr w:type="spellStart"/>
       <w:r>
         <w:rPr>
           <w:rFonts w:ascii="Times New Roman" w:hAnsi="Times New Roman"/>
@@ -9926,6 +10015,108 @@
         </w:rPr>
         <w:t>sp_InactivateExpiredWarningLogs</w:t>
       </w:r>
+      <w:proofErr w:type="spellEnd"/>
+    </w:p>
+    <w:p>
+      <w:pPr>
+        <w:pStyle w:val="NoSpacing"/>
+        <w:rPr>
+          <w:rFonts w:ascii="Times New Roman" w:hAnsi="Times New Roman"/>
+          <w:sz w:val="20"/>
+          <w:szCs w:val="20"/>
+        </w:rPr>
+      </w:pPr>
+    </w:p>
+    <w:p>
+      <w:pPr>
+        <w:pStyle w:val="NoSpacing"/>
+        <w:rPr>
+          <w:rFonts w:ascii="Times New Roman" w:hAnsi="Times New Roman"/>
+          <w:sz w:val="20"/>
+          <w:szCs w:val="20"/>
+          <w:highlight w:val="green"/>
+        </w:rPr>
+      </w:pPr>
+      <w:r>
+        <w:rPr>
+          <w:rFonts w:ascii="Times New Roman" w:hAnsi="Times New Roman"/>
+          <w:sz w:val="20"/>
+          <w:szCs w:val="20"/>
+          <w:highlight w:val="green"/>
+        </w:rPr>
+        <w:t>--</w:t>
+      </w:r>
+      <w:r>
+        <w:rPr>
+          <w:rFonts w:ascii="Times New Roman" w:hAnsi="Times New Roman"/>
+          <w:b/>
+          <w:sz w:val="20"/>
+          <w:szCs w:val="20"/>
+          <w:highlight w:val="green"/>
+        </w:rPr>
+        <w:t>Misc</w:t>
+      </w:r>
+      <w:r>
+        <w:rPr>
+          <w:rFonts w:ascii="Times New Roman" w:hAnsi="Times New Roman"/>
+          <w:b/>
+          <w:sz w:val="20"/>
+          <w:szCs w:val="20"/>
+          <w:highlight w:val="green"/>
+        </w:rPr>
+        <w:t>ellaneous Procedures</w:t>
+      </w:r>
+    </w:p>
+    <w:p>
+      <w:pPr>
+        <w:pStyle w:val="NoSpacing"/>
+        <w:rPr>
+          <w:rFonts w:ascii="Times New Roman" w:hAnsi="Times New Roman"/>
+          <w:sz w:val="20"/>
+          <w:szCs w:val="20"/>
+          <w:highlight w:val="green"/>
+        </w:rPr>
+      </w:pPr>
+      <w:proofErr w:type="spellStart"/>
+      <w:r>
+        <w:rPr>
+          <w:rFonts w:ascii="Times New Roman" w:hAnsi="Times New Roman"/>
+          <w:sz w:val="20"/>
+          <w:szCs w:val="20"/>
+          <w:highlight w:val="green"/>
+        </w:rPr>
+        <w:t>sp_Get_Dates_For_Previous_Month</w:t>
+      </w:r>
+      <w:proofErr w:type="spellEnd"/>
+    </w:p>
+    <w:p>
+      <w:pPr>
+        <w:pStyle w:val="NoSpacing"/>
+        <w:rPr>
+          <w:rFonts w:ascii="Times New Roman" w:hAnsi="Times New Roman"/>
+          <w:sz w:val="20"/>
+          <w:szCs w:val="20"/>
+        </w:rPr>
+      </w:pPr>
+      <w:r>
+        <w:rPr>
+          <w:rFonts w:ascii="Times New Roman" w:hAnsi="Times New Roman"/>
+          <w:sz w:val="20"/>
+          <w:szCs w:val="20"/>
+          <w:highlight w:val="green"/>
+        </w:rPr>
+        <w:t>sp_rptCoachingSummaryForModule</w:t>
+      </w:r>
+    </w:p>
+    <w:p>
+      <w:pPr>
+        <w:pStyle w:val="NoSpacing"/>
+        <w:rPr>
+          <w:rFonts w:ascii="Times New Roman" w:hAnsi="Times New Roman"/>
+          <w:sz w:val="20"/>
+          <w:szCs w:val="20"/>
+        </w:rPr>
+      </w:pPr>
     </w:p>
     <w:p>
       <w:pPr>
@@ -10369,6 +10560,7 @@
           <w:sz w:val="20"/>
           <w:szCs w:val="20"/>
         </w:rPr>
+        <w:lastRenderedPageBreak/>
         <w:t>fn_strBookListFromLanID.sql</w:t>
       </w:r>
     </w:p>
@@ -10459,7 +10651,6 @@
           <w:sz w:val="20"/>
           <w:szCs w:val="20"/>
         </w:rPr>
-        <w:lastRenderedPageBreak/>
         <w:t>fn_strCoachingReasonFromCoachingID.sql</w:t>
       </w:r>
     </w:p>
@@ -11067,137 +11258,89 @@
         <w:rPr>
           <w:rFonts w:ascii="Times New Roman" w:hAnsi="Times New Roman"/>
           <w:b/>
-          <w:sz w:val="20"/>
-          <w:szCs w:val="20"/>
-        </w:rPr>
-      </w:pPr>
-      <w:r>
-        <w:rPr>
-          <w:rFonts w:ascii="Times New Roman" w:hAnsi="Times New Roman"/>
-          <w:b/>
+          <w:color w:val="FF0000"/>
+          <w:sz w:val="20"/>
+          <w:szCs w:val="20"/>
+          <w:highlight w:val="lightGray"/>
+        </w:rPr>
+      </w:pPr>
+      <w:r>
+        <w:rPr>
+          <w:rFonts w:ascii="Times New Roman" w:hAnsi="Times New Roman"/>
+          <w:b/>
+          <w:color w:val="FF0000"/>
+          <w:sz w:val="20"/>
+          <w:szCs w:val="20"/>
+          <w:highlight w:val="lightGray"/>
+        </w:rPr>
+        <w:t>None</w:t>
+      </w:r>
+    </w:p>
+    <w:p>
+      <w:pPr>
+        <w:pStyle w:val="NoSpacing"/>
+        <w:rPr>
+          <w:rFonts w:ascii="Times New Roman" w:hAnsi="Times New Roman"/>
+          <w:b/>
+          <w:color w:val="FF0000"/>
+          <w:sz w:val="20"/>
+          <w:szCs w:val="20"/>
+        </w:rPr>
+      </w:pPr>
+      <w:bookmarkStart w:id="2" w:name="_GoBack"/>
+      <w:bookmarkEnd w:id="2"/>
+    </w:p>
+    <w:p>
+      <w:pPr>
+        <w:pStyle w:val="NoSpacing"/>
+        <w:rPr>
+          <w:rFonts w:ascii="Times New Roman" w:hAnsi="Times New Roman"/>
+          <w:b/>
+          <w:sz w:val="20"/>
+          <w:szCs w:val="20"/>
+        </w:rPr>
+      </w:pPr>
+      <w:r>
+        <w:rPr>
+          <w:rFonts w:ascii="Times New Roman" w:hAnsi="Times New Roman"/>
+          <w:b/>
+          <w:sz w:val="20"/>
+          <w:szCs w:val="20"/>
+        </w:rPr>
+        <w:t>PROD SQL Agent Jobs</w:t>
+      </w:r>
+    </w:p>
+    <w:p>
+      <w:pPr>
+        <w:pStyle w:val="NoSpacing"/>
+        <w:rPr>
+          <w:rFonts w:ascii="Times New Roman" w:hAnsi="Times New Roman"/>
+          <w:b/>
+          <w:sz w:val="20"/>
+          <w:szCs w:val="20"/>
+        </w:rPr>
+      </w:pPr>
+      <w:r>
+        <w:rPr>
+          <w:rFonts w:ascii="Times New Roman" w:hAnsi="Times New Roman"/>
+          <w:b/>
+          <w:color w:val="FF0000"/>
           <w:sz w:val="20"/>
           <w:szCs w:val="20"/>
           <w:highlight w:val="green"/>
         </w:rPr>
-        <w:t>CCO_eCoaching_DB_RunOnce_TFS_7855.txt</w:t>
-      </w:r>
-      <w:r>
-        <w:rPr>
-          <w:rFonts w:ascii="Times New Roman" w:hAnsi="Times New Roman"/>
-          <w:b/>
+        <w:t>1 NEW JOBS</w:t>
+      </w:r>
+      <w:r>
+        <w:rPr>
+          <w:rFonts w:ascii="Times New Roman" w:hAnsi="Times New Roman"/>
+          <w:b/>
+          <w:color w:val="FF0000"/>
           <w:sz w:val="20"/>
           <w:szCs w:val="20"/>
           <w:highlight w:val="green"/>
         </w:rPr>
-        <w:t xml:space="preserve"> (</w:t>
-      </w:r>
-      <w:r>
-        <w:rPr>
-          <w:rFonts w:ascii="Times New Roman" w:hAnsi="Times New Roman"/>
-          <w:b/>
-          <w:sz w:val="20"/>
-          <w:szCs w:val="20"/>
-          <w:highlight w:val="green"/>
-        </w:rPr>
-        <w:t xml:space="preserve">Change </w:t>
-      </w:r>
-      <w:proofErr w:type="gramStart"/>
-      <w:r>
-        <w:rPr>
-          <w:rFonts w:ascii="Times New Roman" w:hAnsi="Times New Roman"/>
-          <w:b/>
-          <w:sz w:val="20"/>
-          <w:szCs w:val="20"/>
-          <w:highlight w:val="green"/>
-        </w:rPr>
-        <w:t xml:space="preserve">set </w:t>
-      </w:r>
-      <w:r>
-        <w:rPr>
-          <w:rFonts w:ascii="Times New Roman" w:hAnsi="Times New Roman"/>
-          <w:b/>
-          <w:sz w:val="20"/>
-          <w:szCs w:val="20"/>
-          <w:highlight w:val="green"/>
-        </w:rPr>
-        <w:t>)</w:t>
-      </w:r>
-      <w:proofErr w:type="gramEnd"/>
-    </w:p>
-    <w:p>
-      <w:pPr>
-        <w:pStyle w:val="NoSpacing"/>
-        <w:rPr>
-          <w:rFonts w:ascii="Times New Roman" w:hAnsi="Times New Roman"/>
-          <w:b/>
-          <w:color w:val="FF0000"/>
-          <w:sz w:val="20"/>
-          <w:szCs w:val="20"/>
-        </w:rPr>
-      </w:pPr>
-    </w:p>
-    <w:p>
-      <w:pPr>
-        <w:pStyle w:val="NoSpacing"/>
-        <w:rPr>
-          <w:rFonts w:ascii="Times New Roman" w:hAnsi="Times New Roman"/>
-          <w:b/>
-          <w:sz w:val="20"/>
-          <w:szCs w:val="20"/>
-        </w:rPr>
-      </w:pPr>
-      <w:r>
-        <w:rPr>
-          <w:rFonts w:ascii="Times New Roman" w:hAnsi="Times New Roman"/>
-          <w:b/>
-          <w:sz w:val="20"/>
-          <w:szCs w:val="20"/>
-        </w:rPr>
-        <w:t>PROD SQL Agent Jobs</w:t>
-      </w:r>
-    </w:p>
-    <w:p>
-      <w:pPr>
-        <w:pStyle w:val="NoSpacing"/>
-        <w:rPr>
-          <w:rFonts w:ascii="Times New Roman" w:hAnsi="Times New Roman"/>
-          <w:b/>
-          <w:sz w:val="20"/>
-          <w:szCs w:val="20"/>
-        </w:rPr>
-      </w:pPr>
-      <w:r>
-        <w:rPr>
-          <w:rFonts w:ascii="Times New Roman" w:hAnsi="Times New Roman"/>
-          <w:b/>
-          <w:color w:val="FF0000"/>
-          <w:sz w:val="20"/>
-          <w:szCs w:val="20"/>
-          <w:highlight w:val="lightGray"/>
-        </w:rPr>
-        <w:t xml:space="preserve">NO </w:t>
-      </w:r>
-      <w:r>
-        <w:rPr>
-          <w:rFonts w:ascii="Times New Roman" w:hAnsi="Times New Roman"/>
-          <w:b/>
-          <w:color w:val="FF0000"/>
-          <w:sz w:val="20"/>
-          <w:szCs w:val="20"/>
-          <w:highlight w:val="lightGray"/>
-        </w:rPr>
-        <w:t xml:space="preserve">JOBS </w:t>
-      </w:r>
-      <w:r>
-        <w:rPr>
-          <w:rFonts w:ascii="Times New Roman" w:hAnsi="Times New Roman"/>
-          <w:b/>
-          <w:color w:val="FF0000"/>
-          <w:sz w:val="20"/>
-          <w:szCs w:val="20"/>
-          <w:highlight w:val="lightGray"/>
-        </w:rPr>
-        <w:t>AFFECTED IN THIS RELEASE</w:t>
+        <w:t xml:space="preserve"> IN THIS RELEASE</w:t>
       </w:r>
     </w:p>
     <w:p>
@@ -11283,17 +11426,17 @@
     <w:tbl>
       <w:tblPr>
         <w:tblStyle w:val="TableGrid"/>
-        <w:tblW w:w="0" w:type="auto"/>
+        <w:tblW w:w="9715" w:type="dxa"/>
         <w:tblLook w:val="04A0" w:firstRow="1" w:lastRow="0" w:firstColumn="1" w:lastColumn="0" w:noHBand="0" w:noVBand="1"/>
       </w:tblPr>
       <w:tblGrid>
         <w:gridCol w:w="2449"/>
-        <w:gridCol w:w="6901"/>
+        <w:gridCol w:w="7266"/>
       </w:tblGrid>
       <w:tr>
         <w:tc>
           <w:tcPr>
-            <w:tcW w:w="2335" w:type="dxa"/>
+            <w:tcW w:w="2449" w:type="dxa"/>
           </w:tcPr>
           <w:p>
             <w:pPr>
@@ -11304,7 +11447,8 @@
                 <w:szCs w:val="20"/>
               </w:rPr>
             </w:pPr>
-            <w:bookmarkStart w:id="2" w:name="_Toc464114598"/>
+            <w:bookmarkStart w:id="3" w:name="_Toc464114598"/>
+            <w:proofErr w:type="spellStart"/>
             <w:r>
               <w:rPr>
                 <w:rFonts w:ascii="Times New Roman" w:hAnsi="Times New Roman"/>
@@ -11313,12 +11457,13 @@
               </w:rPr>
               <w:t>CoachingETSLoad</w:t>
             </w:r>
-            <w:bookmarkEnd w:id="2"/>
+            <w:bookmarkEnd w:id="3"/>
+            <w:proofErr w:type="spellEnd"/>
           </w:p>
         </w:tc>
         <w:tc>
           <w:tcPr>
-            <w:tcW w:w="7015" w:type="dxa"/>
+            <w:tcW w:w="7266" w:type="dxa"/>
           </w:tcPr>
           <w:p>
             <w:pPr>
@@ -11470,6 +11615,7 @@
                 <w:sz w:val="20"/>
                 <w:szCs w:val="20"/>
               </w:rPr>
+              <w:lastRenderedPageBreak/>
               <w:t>Schedule – Mondays, Wednesdays 4:00 PM</w:t>
             </w:r>
           </w:p>
@@ -11478,7 +11624,7 @@
       <w:tr>
         <w:tc>
           <w:tcPr>
-            <w:tcW w:w="2335" w:type="dxa"/>
+            <w:tcW w:w="2449" w:type="dxa"/>
           </w:tcPr>
           <w:p>
             <w:pPr>
@@ -11493,7 +11639,7 @@
         </w:tc>
         <w:tc>
           <w:tcPr>
-            <w:tcW w:w="7015" w:type="dxa"/>
+            <w:tcW w:w="7266" w:type="dxa"/>
           </w:tcPr>
           <w:p>
             <w:pPr>
@@ -11510,7 +11656,7 @@
       <w:tr>
         <w:tc>
           <w:tcPr>
-            <w:tcW w:w="2335" w:type="dxa"/>
+            <w:tcW w:w="2449" w:type="dxa"/>
           </w:tcPr>
           <w:p>
             <w:pPr>
@@ -11521,7 +11667,7 @@
                 <w:szCs w:val="20"/>
               </w:rPr>
             </w:pPr>
-            <w:bookmarkStart w:id="3" w:name="_Toc464114599"/>
+            <w:bookmarkStart w:id="4" w:name="_Toc464114599"/>
             <w:r>
               <w:rPr>
                 <w:rFonts w:ascii="Times New Roman" w:hAnsi="Times New Roman"/>
@@ -11530,7 +11676,7 @@
               </w:rPr>
               <w:t>CoachingGenericLoad</w:t>
             </w:r>
-            <w:bookmarkEnd w:id="3"/>
+            <w:bookmarkEnd w:id="4"/>
           </w:p>
           <w:p>
             <w:pPr>
@@ -11545,7 +11691,7 @@
         </w:tc>
         <w:tc>
           <w:tcPr>
-            <w:tcW w:w="7015" w:type="dxa"/>
+            <w:tcW w:w="7266" w:type="dxa"/>
           </w:tcPr>
           <w:p>
             <w:pPr>
@@ -11624,7 +11770,6 @@
                 <w:sz w:val="20"/>
                 <w:szCs w:val="20"/>
               </w:rPr>
-              <w:lastRenderedPageBreak/>
               <w:t xml:space="preserve">Package: </w:t>
             </w:r>
             <w:hyperlink r:id="rId9" w:history="1">
@@ -11706,7 +11851,7 @@
       <w:tr>
         <w:tc>
           <w:tcPr>
-            <w:tcW w:w="2335" w:type="dxa"/>
+            <w:tcW w:w="2449" w:type="dxa"/>
           </w:tcPr>
           <w:p>
             <w:pPr>
@@ -11721,7 +11866,7 @@
         </w:tc>
         <w:tc>
           <w:tcPr>
-            <w:tcW w:w="7015" w:type="dxa"/>
+            <w:tcW w:w="7266" w:type="dxa"/>
           </w:tcPr>
           <w:p>
             <w:pPr>
@@ -11738,7 +11883,7 @@
       <w:tr>
         <w:tc>
           <w:tcPr>
-            <w:tcW w:w="2335" w:type="dxa"/>
+            <w:tcW w:w="2449" w:type="dxa"/>
           </w:tcPr>
           <w:p>
             <w:pPr>
@@ -11749,7 +11894,7 @@
                 <w:szCs w:val="20"/>
               </w:rPr>
             </w:pPr>
-            <w:bookmarkStart w:id="4" w:name="_Toc464114600"/>
+            <w:bookmarkStart w:id="5" w:name="_Toc464114600"/>
             <w:r>
               <w:rPr>
                 <w:rFonts w:ascii="Times New Roman" w:hAnsi="Times New Roman"/>
@@ -11758,7 +11903,7 @@
               </w:rPr>
               <w:t>CoachingHierarchyLoad</w:t>
             </w:r>
-            <w:bookmarkEnd w:id="4"/>
+            <w:bookmarkEnd w:id="5"/>
           </w:p>
           <w:p>
             <w:pPr>
@@ -11773,7 +11918,7 @@
         </w:tc>
         <w:tc>
           <w:tcPr>
-            <w:tcW w:w="7015" w:type="dxa"/>
+            <w:tcW w:w="7266" w:type="dxa"/>
           </w:tcPr>
           <w:p>
             <w:pPr>
@@ -11905,7 +12050,7 @@
       <w:tr>
         <w:tc>
           <w:tcPr>
-            <w:tcW w:w="2335" w:type="dxa"/>
+            <w:tcW w:w="2449" w:type="dxa"/>
           </w:tcPr>
           <w:p>
             <w:pPr>
@@ -11920,7 +12065,7 @@
         </w:tc>
         <w:tc>
           <w:tcPr>
-            <w:tcW w:w="7015" w:type="dxa"/>
+            <w:tcW w:w="7266" w:type="dxa"/>
           </w:tcPr>
           <w:p>
             <w:pPr>
@@ -11937,7 +12082,7 @@
       <w:tr>
         <w:tc>
           <w:tcPr>
-            <w:tcW w:w="2335" w:type="dxa"/>
+            <w:tcW w:w="2449" w:type="dxa"/>
           </w:tcPr>
           <w:p>
             <w:pPr>
@@ -11948,7 +12093,7 @@
                 <w:szCs w:val="20"/>
               </w:rPr>
             </w:pPr>
-            <w:bookmarkStart w:id="5" w:name="_Toc464114601"/>
+            <w:bookmarkStart w:id="6" w:name="_Toc464114601"/>
             <w:r>
               <w:rPr>
                 <w:rFonts w:ascii="Times New Roman" w:hAnsi="Times New Roman"/>
@@ -11957,7 +12102,7 @@
               </w:rPr>
               <w:t>CoachingKillNotifications</w:t>
             </w:r>
-            <w:bookmarkEnd w:id="5"/>
+            <w:bookmarkEnd w:id="6"/>
           </w:p>
           <w:p>
             <w:pPr>
@@ -11972,7 +12117,7 @@
         </w:tc>
         <w:tc>
           <w:tcPr>
-            <w:tcW w:w="7015" w:type="dxa"/>
+            <w:tcW w:w="7266" w:type="dxa"/>
           </w:tcPr>
           <w:p>
             <w:pPr>
@@ -12151,7 +12296,7 @@
       <w:tr>
         <w:tc>
           <w:tcPr>
-            <w:tcW w:w="2335" w:type="dxa"/>
+            <w:tcW w:w="2449" w:type="dxa"/>
           </w:tcPr>
           <w:p>
             <w:pPr>
@@ -12166,7 +12311,7 @@
         </w:tc>
         <w:tc>
           <w:tcPr>
-            <w:tcW w:w="7015" w:type="dxa"/>
+            <w:tcW w:w="7266" w:type="dxa"/>
           </w:tcPr>
           <w:p>
             <w:pPr>
@@ -12183,7 +12328,7 @@
       <w:tr>
         <w:tc>
           <w:tcPr>
-            <w:tcW w:w="2335" w:type="dxa"/>
+            <w:tcW w:w="2449" w:type="dxa"/>
           </w:tcPr>
           <w:p>
             <w:pPr>
@@ -12194,7 +12339,7 @@
                 <w:szCs w:val="20"/>
               </w:rPr>
             </w:pPr>
-            <w:bookmarkStart w:id="6" w:name="_Toc464114602"/>
+            <w:bookmarkStart w:id="7" w:name="_Toc464114602"/>
             <w:r>
               <w:rPr>
                 <w:rFonts w:ascii="Times New Roman" w:hAnsi="Times New Roman"/>
@@ -12203,7 +12348,7 @@
               </w:rPr>
               <w:t>CoachingNotifications</w:t>
             </w:r>
-            <w:bookmarkEnd w:id="6"/>
+            <w:bookmarkEnd w:id="7"/>
           </w:p>
           <w:p>
             <w:pPr>
@@ -12218,7 +12363,7 @@
         </w:tc>
         <w:tc>
           <w:tcPr>
-            <w:tcW w:w="7015" w:type="dxa"/>
+            <w:tcW w:w="7266" w:type="dxa"/>
           </w:tcPr>
           <w:p>
             <w:pPr>
@@ -12341,7 +12486,7 @@
       <w:tr>
         <w:tc>
           <w:tcPr>
-            <w:tcW w:w="2335" w:type="dxa"/>
+            <w:tcW w:w="2449" w:type="dxa"/>
           </w:tcPr>
           <w:p>
             <w:pPr>
@@ -12356,7 +12501,7 @@
         </w:tc>
         <w:tc>
           <w:tcPr>
-            <w:tcW w:w="7015" w:type="dxa"/>
+            <w:tcW w:w="7266" w:type="dxa"/>
           </w:tcPr>
           <w:p>
             <w:pPr>
@@ -12373,7 +12518,7 @@
       <w:tr>
         <w:tc>
           <w:tcPr>
-            <w:tcW w:w="2335" w:type="dxa"/>
+            <w:tcW w:w="2449" w:type="dxa"/>
           </w:tcPr>
           <w:p>
             <w:pPr>
@@ -12384,7 +12529,7 @@
                 <w:szCs w:val="20"/>
               </w:rPr>
             </w:pPr>
-            <w:bookmarkStart w:id="7" w:name="_Toc464114603"/>
+            <w:bookmarkStart w:id="8" w:name="_Toc464114603"/>
             <w:r>
               <w:rPr>
                 <w:rFonts w:ascii="Times New Roman" w:hAnsi="Times New Roman"/>
@@ -12393,7 +12538,7 @@
               </w:rPr>
               <w:t>CoachingOutlierLoad</w:t>
             </w:r>
-            <w:bookmarkEnd w:id="7"/>
+            <w:bookmarkEnd w:id="8"/>
           </w:p>
           <w:p>
             <w:pPr>
@@ -12408,7 +12553,7 @@
         </w:tc>
         <w:tc>
           <w:tcPr>
-            <w:tcW w:w="7015" w:type="dxa"/>
+            <w:tcW w:w="7266" w:type="dxa"/>
           </w:tcPr>
           <w:p>
             <w:pPr>
@@ -12558,7 +12703,7 @@
       <w:tr>
         <w:tc>
           <w:tcPr>
-            <w:tcW w:w="2335" w:type="dxa"/>
+            <w:tcW w:w="2449" w:type="dxa"/>
           </w:tcPr>
           <w:p>
             <w:pPr>
@@ -12573,7 +12718,7 @@
         </w:tc>
         <w:tc>
           <w:tcPr>
-            <w:tcW w:w="7015" w:type="dxa"/>
+            <w:tcW w:w="7266" w:type="dxa"/>
           </w:tcPr>
           <w:p>
             <w:pPr>
@@ -12590,7 +12735,7 @@
       <w:tr>
         <w:tc>
           <w:tcPr>
-            <w:tcW w:w="2335" w:type="dxa"/>
+            <w:tcW w:w="2449" w:type="dxa"/>
           </w:tcPr>
           <w:p>
             <w:pPr>
@@ -12601,7 +12746,7 @@
                 <w:szCs w:val="20"/>
               </w:rPr>
             </w:pPr>
-            <w:bookmarkStart w:id="8" w:name="_Toc464114604"/>
+            <w:bookmarkStart w:id="9" w:name="_Toc464114604"/>
             <w:r>
               <w:rPr>
                 <w:rFonts w:ascii="Times New Roman" w:hAnsi="Times New Roman"/>
@@ -12610,7 +12755,7 @@
               </w:rPr>
               <w:t>CoachingQualityLoad</w:t>
             </w:r>
-            <w:bookmarkEnd w:id="8"/>
+            <w:bookmarkEnd w:id="9"/>
           </w:p>
           <w:p>
             <w:pPr>
@@ -12625,7 +12770,7 @@
         </w:tc>
         <w:tc>
           <w:tcPr>
-            <w:tcW w:w="7015" w:type="dxa"/>
+            <w:tcW w:w="7266" w:type="dxa"/>
           </w:tcPr>
           <w:p>
             <w:pPr>
@@ -12775,7 +12920,7 @@
       <w:tr>
         <w:tc>
           <w:tcPr>
-            <w:tcW w:w="2335" w:type="dxa"/>
+            <w:tcW w:w="2449" w:type="dxa"/>
           </w:tcPr>
           <w:p>
             <w:pPr>
@@ -12790,7 +12935,7 @@
         </w:tc>
         <w:tc>
           <w:tcPr>
-            <w:tcW w:w="7015" w:type="dxa"/>
+            <w:tcW w:w="7266" w:type="dxa"/>
           </w:tcPr>
           <w:p>
             <w:pPr>
@@ -12807,7 +12952,7 @@
       <w:tr>
         <w:tc>
           <w:tcPr>
-            <w:tcW w:w="2335" w:type="dxa"/>
+            <w:tcW w:w="2449" w:type="dxa"/>
           </w:tcPr>
           <w:p>
             <w:pPr>
@@ -12818,7 +12963,7 @@
                 <w:szCs w:val="20"/>
               </w:rPr>
             </w:pPr>
-            <w:bookmarkStart w:id="9" w:name="_Toc464114605"/>
+            <w:bookmarkStart w:id="10" w:name="_Toc464114605"/>
             <w:r>
               <w:rPr>
                 <w:rFonts w:ascii="Times New Roman" w:hAnsi="Times New Roman"/>
@@ -12827,7 +12972,7 @@
               </w:rPr>
               <w:t>CoachingQualityOtherLoad</w:t>
             </w:r>
-            <w:bookmarkEnd w:id="9"/>
+            <w:bookmarkEnd w:id="10"/>
           </w:p>
           <w:p>
             <w:pPr>
@@ -12842,7 +12987,7 @@
         </w:tc>
         <w:tc>
           <w:tcPr>
-            <w:tcW w:w="7015" w:type="dxa"/>
+            <w:tcW w:w="7266" w:type="dxa"/>
           </w:tcPr>
           <w:p>
             <w:pPr>
@@ -12950,6 +13095,7 @@
                 <w:sz w:val="20"/>
                 <w:szCs w:val="20"/>
               </w:rPr>
+              <w:lastRenderedPageBreak/>
               <w:t xml:space="preserve">ConfigFile: </w:t>
             </w:r>
             <w:r>
@@ -12992,7 +13138,7 @@
       <w:tr>
         <w:tc>
           <w:tcPr>
-            <w:tcW w:w="2335" w:type="dxa"/>
+            <w:tcW w:w="2449" w:type="dxa"/>
           </w:tcPr>
           <w:p>
             <w:pPr>
@@ -13007,7 +13153,7 @@
         </w:tc>
         <w:tc>
           <w:tcPr>
-            <w:tcW w:w="7015" w:type="dxa"/>
+            <w:tcW w:w="7266" w:type="dxa"/>
           </w:tcPr>
           <w:p>
             <w:pPr>
@@ -13024,7 +13170,7 @@
       <w:tr>
         <w:tc>
           <w:tcPr>
-            <w:tcW w:w="2335" w:type="dxa"/>
+            <w:tcW w:w="2449" w:type="dxa"/>
           </w:tcPr>
           <w:p>
             <w:pPr>
@@ -13035,17 +13181,16 @@
                 <w:szCs w:val="20"/>
               </w:rPr>
             </w:pPr>
-            <w:bookmarkStart w:id="10" w:name="_Toc464114606"/>
-            <w:r>
-              <w:rPr>
-                <w:rFonts w:ascii="Times New Roman" w:hAnsi="Times New Roman"/>
-                <w:sz w:val="20"/>
-                <w:szCs w:val="20"/>
-              </w:rPr>
-              <w:lastRenderedPageBreak/>
+            <w:bookmarkStart w:id="11" w:name="_Toc464114606"/>
+            <w:r>
+              <w:rPr>
+                <w:rFonts w:ascii="Times New Roman" w:hAnsi="Times New Roman"/>
+                <w:sz w:val="20"/>
+                <w:szCs w:val="20"/>
+              </w:rPr>
               <w:t>CoachingReminders</w:t>
             </w:r>
-            <w:bookmarkEnd w:id="10"/>
+            <w:bookmarkEnd w:id="11"/>
           </w:p>
           <w:p>
             <w:pPr>
@@ -13060,7 +13205,7 @@
         </w:tc>
         <w:tc>
           <w:tcPr>
-            <w:tcW w:w="7015" w:type="dxa"/>
+            <w:tcW w:w="7266" w:type="dxa"/>
           </w:tcPr>
           <w:p>
             <w:pPr>
@@ -13183,7 +13328,7 @@
       <w:tr>
         <w:tc>
           <w:tcPr>
-            <w:tcW w:w="2335" w:type="dxa"/>
+            <w:tcW w:w="2449" w:type="dxa"/>
           </w:tcPr>
           <w:p>
             <w:pPr>
@@ -13198,7 +13343,7 @@
         </w:tc>
         <w:tc>
           <w:tcPr>
-            <w:tcW w:w="7015" w:type="dxa"/>
+            <w:tcW w:w="7266" w:type="dxa"/>
           </w:tcPr>
           <w:p>
             <w:pPr>
@@ -13215,7 +13360,7 @@
       <w:tr>
         <w:tc>
           <w:tcPr>
-            <w:tcW w:w="2335" w:type="dxa"/>
+            <w:tcW w:w="2449" w:type="dxa"/>
           </w:tcPr>
           <w:p>
             <w:pPr>
@@ -13226,7 +13371,7 @@
                 <w:szCs w:val="20"/>
               </w:rPr>
             </w:pPr>
-            <w:bookmarkStart w:id="11" w:name="_Toc464114607"/>
+            <w:bookmarkStart w:id="12" w:name="_Toc464114607"/>
             <w:r>
               <w:rPr>
                 <w:rFonts w:ascii="Times New Roman" w:hAnsi="Times New Roman"/>
@@ -13235,7 +13380,7 @@
               </w:rPr>
               <w:t>CoachingSurveyLoad</w:t>
             </w:r>
-            <w:bookmarkEnd w:id="11"/>
+            <w:bookmarkEnd w:id="12"/>
           </w:p>
           <w:p>
             <w:pPr>
@@ -13250,7 +13395,7 @@
         </w:tc>
         <w:tc>
           <w:tcPr>
-            <w:tcW w:w="7015" w:type="dxa"/>
+            <w:tcW w:w="7266" w:type="dxa"/>
           </w:tcPr>
           <w:p>
             <w:pPr>
@@ -13451,7 +13596,7 @@
       <w:tr>
         <w:tc>
           <w:tcPr>
-            <w:tcW w:w="2335" w:type="dxa"/>
+            <w:tcW w:w="2449" w:type="dxa"/>
           </w:tcPr>
           <w:p>
             <w:pPr>
@@ -13466,7 +13611,7 @@
         </w:tc>
         <w:tc>
           <w:tcPr>
-            <w:tcW w:w="7015" w:type="dxa"/>
+            <w:tcW w:w="7266" w:type="dxa"/>
           </w:tcPr>
           <w:p>
             <w:pPr>
@@ -13483,7 +13628,7 @@
       <w:tr>
         <w:tc>
           <w:tcPr>
-            <w:tcW w:w="2335" w:type="dxa"/>
+            <w:tcW w:w="2449" w:type="dxa"/>
           </w:tcPr>
           <w:p>
             <w:pPr>
@@ -13494,7 +13639,7 @@
                 <w:szCs w:val="20"/>
               </w:rPr>
             </w:pPr>
-            <w:bookmarkStart w:id="12" w:name="_Toc464114608"/>
+            <w:bookmarkStart w:id="13" w:name="_Toc464114608"/>
             <w:r>
               <w:rPr>
                 <w:rFonts w:ascii="Times New Roman" w:hAnsi="Times New Roman"/>
@@ -13503,7 +13648,7 @@
               </w:rPr>
               <w:t>CoachingSurveyReminders</w:t>
             </w:r>
-            <w:bookmarkEnd w:id="12"/>
+            <w:bookmarkEnd w:id="13"/>
           </w:p>
           <w:p>
             <w:pPr>
@@ -13518,7 +13663,7 @@
         </w:tc>
         <w:tc>
           <w:tcPr>
-            <w:tcW w:w="7015" w:type="dxa"/>
+            <w:tcW w:w="7266" w:type="dxa"/>
           </w:tcPr>
           <w:p>
             <w:pPr>
@@ -13692,7 +13837,7 @@
       <w:tr>
         <w:tc>
           <w:tcPr>
-            <w:tcW w:w="2335" w:type="dxa"/>
+            <w:tcW w:w="2449" w:type="dxa"/>
           </w:tcPr>
           <w:p>
             <w:pPr>
@@ -13707,7 +13852,7 @@
         </w:tc>
         <w:tc>
           <w:tcPr>
-            <w:tcW w:w="7015" w:type="dxa"/>
+            <w:tcW w:w="7266" w:type="dxa"/>
           </w:tcPr>
           <w:p>
             <w:pPr>
@@ -13724,7 +13869,7 @@
       <w:tr>
         <w:tc>
           <w:tcPr>
-            <w:tcW w:w="2335" w:type="dxa"/>
+            <w:tcW w:w="2449" w:type="dxa"/>
           </w:tcPr>
           <w:p>
             <w:pPr>
@@ -13735,7 +13880,7 @@
                 <w:szCs w:val="20"/>
               </w:rPr>
             </w:pPr>
-            <w:bookmarkStart w:id="13" w:name="_Toc464114609"/>
+            <w:bookmarkStart w:id="14" w:name="_Toc464114609"/>
             <w:r>
               <w:rPr>
                 <w:rFonts w:ascii="Times New Roman" w:hAnsi="Times New Roman"/>
@@ -13744,12 +13889,12 @@
               </w:rPr>
               <w:t>CoachingTrainingLoad</w:t>
             </w:r>
-            <w:bookmarkEnd w:id="13"/>
+            <w:bookmarkEnd w:id="14"/>
           </w:p>
         </w:tc>
         <w:tc>
           <w:tcPr>
-            <w:tcW w:w="7015" w:type="dxa"/>
+            <w:tcW w:w="7266" w:type="dxa"/>
           </w:tcPr>
           <w:p>
             <w:pPr>
@@ -13899,7 +14044,7 @@
       <w:tr>
         <w:tc>
           <w:tcPr>
-            <w:tcW w:w="2335" w:type="dxa"/>
+            <w:tcW w:w="2449" w:type="dxa"/>
           </w:tcPr>
           <w:p>
             <w:pPr>
@@ -13914,7 +14059,7 @@
         </w:tc>
         <w:tc>
           <w:tcPr>
-            <w:tcW w:w="7015" w:type="dxa"/>
+            <w:tcW w:w="7266" w:type="dxa"/>
           </w:tcPr>
           <w:p>
             <w:pPr>
@@ -13931,7 +14076,7 @@
       <w:tr>
         <w:tc>
           <w:tcPr>
-            <w:tcW w:w="2335" w:type="dxa"/>
+            <w:tcW w:w="2449" w:type="dxa"/>
           </w:tcPr>
           <w:p>
             <w:pPr>
@@ -13942,11 +14087,20 @@
                 <w:szCs w:val="20"/>
               </w:rPr>
             </w:pPr>
+            <w:r>
+              <w:rPr>
+                <w:rFonts w:ascii="Times New Roman" w:hAnsi="Times New Roman"/>
+                <w:sz w:val="20"/>
+                <w:szCs w:val="20"/>
+                <w:highlight w:val="green"/>
+              </w:rPr>
+              <w:t>CoachingSummaryReport</w:t>
+            </w:r>
           </w:p>
         </w:tc>
         <w:tc>
           <w:tcPr>
-            <w:tcW w:w="7015" w:type="dxa"/>
+            <w:tcW w:w="7266" w:type="dxa"/>
           </w:tcPr>
           <w:p>
             <w:pPr>
@@ -13957,13 +14111,256 @@
                 <w:szCs w:val="20"/>
               </w:rPr>
             </w:pPr>
+            <w:r>
+              <w:rPr>
+                <w:rFonts w:ascii="Times New Roman" w:hAnsi="Times New Roman"/>
+                <w:sz w:val="20"/>
+                <w:szCs w:val="20"/>
+              </w:rPr>
+              <w:t>Type: SQL Server Integration Services Package</w:t>
+            </w:r>
+          </w:p>
+          <w:p>
+            <w:pPr>
+              <w:pStyle w:val="NoSpacing"/>
+              <w:rPr>
+                <w:rFonts w:ascii="Times New Roman" w:hAnsi="Times New Roman"/>
+                <w:sz w:val="20"/>
+                <w:szCs w:val="20"/>
+              </w:rPr>
+            </w:pPr>
+            <w:r>
+              <w:rPr>
+                <w:rFonts w:ascii="Times New Roman" w:hAnsi="Times New Roman"/>
+                <w:sz w:val="20"/>
+                <w:szCs w:val="20"/>
+              </w:rPr>
+              <w:t xml:space="preserve">Run As: </w:t>
+            </w:r>
+            <w:r>
+              <w:rPr>
+                <w:rFonts w:ascii="Times New Roman" w:hAnsi="Times New Roman"/>
+                <w:sz w:val="20"/>
+                <w:szCs w:val="20"/>
+              </w:rPr>
+              <w:t>ECLProxy</w:t>
+            </w:r>
+          </w:p>
+          <w:p>
+            <w:pPr>
+              <w:pStyle w:val="NoSpacing"/>
+              <w:rPr>
+                <w:rFonts w:ascii="Times New Roman" w:hAnsi="Times New Roman"/>
+                <w:sz w:val="20"/>
+                <w:szCs w:val="20"/>
+              </w:rPr>
+            </w:pPr>
+            <w:r>
+              <w:rPr>
+                <w:rFonts w:ascii="Times New Roman" w:hAnsi="Times New Roman"/>
+                <w:sz w:val="20"/>
+                <w:szCs w:val="20"/>
+              </w:rPr>
+              <w:t>Source: File System</w:t>
+            </w:r>
+          </w:p>
+          <w:p>
+            <w:pPr>
+              <w:pStyle w:val="NoSpacing"/>
+              <w:rPr>
+                <w:rStyle w:val="Hyperlink"/>
+                <w:rFonts w:ascii="Times New Roman" w:hAnsi="Times New Roman"/>
+                <w:sz w:val="20"/>
+                <w:szCs w:val="20"/>
+              </w:rPr>
+            </w:pPr>
+            <w:r>
+              <w:rPr>
+                <w:rFonts w:ascii="Times New Roman" w:hAnsi="Times New Roman"/>
+                <w:sz w:val="20"/>
+                <w:szCs w:val="20"/>
+              </w:rPr>
+              <w:t xml:space="preserve">Package: </w:t>
+            </w:r>
+            <w:r>
+              <w:rPr>
+                <w:rStyle w:val="Hyperlink"/>
+                <w:rFonts w:ascii="Times New Roman" w:hAnsi="Times New Roman"/>
+                <w:sz w:val="20"/>
+                <w:szCs w:val="20"/>
+              </w:rPr>
+              <w:fldChar w:fldCharType="begin"/>
+            </w:r>
+            <w:r>
+              <w:rPr>
+                <w:rStyle w:val="Hyperlink"/>
+                <w:rFonts w:ascii="Times New Roman" w:hAnsi="Times New Roman"/>
+                <w:sz w:val="20"/>
+                <w:szCs w:val="20"/>
+              </w:rPr>
+              <w:instrText xml:space="preserve"> HYPERLINK "file:///\\\\F3420-ECLDBP01\\ssis\\Coaching\\Packages\\Training_Coaching.dtsx" </w:instrText>
+            </w:r>
+            <w:r>
+              <w:rPr>
+                <w:rStyle w:val="Hyperlink"/>
+                <w:rFonts w:ascii="Times New Roman" w:hAnsi="Times New Roman"/>
+                <w:sz w:val="20"/>
+                <w:szCs w:val="20"/>
+              </w:rPr>
+              <w:fldChar w:fldCharType="separate"/>
+            </w:r>
+            <w:r>
+              <w:rPr>
+                <w:rStyle w:val="Hyperlink"/>
+                <w:rFonts w:ascii="Times New Roman" w:hAnsi="Times New Roman"/>
+                <w:sz w:val="20"/>
+                <w:szCs w:val="20"/>
+              </w:rPr>
+              <w:t>\\F3420-ECLDBP01\ssis\Coaching\Packages\ CoachingSummaryReport.dtsx</w:t>
+            </w:r>
+          </w:p>
+          <w:p>
+            <w:pPr>
+              <w:pStyle w:val="NoSpacing"/>
+              <w:rPr>
+                <w:rFonts w:ascii="Times New Roman" w:hAnsi="Times New Roman"/>
+                <w:sz w:val="20"/>
+                <w:szCs w:val="20"/>
+              </w:rPr>
+            </w:pPr>
+            <w:r>
+              <w:rPr>
+                <w:rStyle w:val="Hyperlink"/>
+                <w:rFonts w:ascii="Times New Roman" w:hAnsi="Times New Roman"/>
+                <w:sz w:val="20"/>
+                <w:szCs w:val="20"/>
+              </w:rPr>
+              <w:fldChar w:fldCharType="end"/>
+            </w:r>
+            <w:proofErr w:type="spellStart"/>
+            <w:r>
+              <w:rPr>
+                <w:rFonts w:ascii="Times New Roman" w:hAnsi="Times New Roman"/>
+                <w:sz w:val="20"/>
+                <w:szCs w:val="20"/>
+              </w:rPr>
+              <w:t>ConfigFile</w:t>
+            </w:r>
+            <w:proofErr w:type="spellEnd"/>
+            <w:r>
+              <w:rPr>
+                <w:rFonts w:ascii="Times New Roman" w:hAnsi="Times New Roman"/>
+                <w:sz w:val="20"/>
+                <w:szCs w:val="20"/>
+              </w:rPr>
+              <w:t xml:space="preserve">: </w:t>
+            </w:r>
+            <w:r>
+              <w:rPr>
+                <w:rFonts w:ascii="Times New Roman" w:hAnsi="Times New Roman"/>
+                <w:sz w:val="20"/>
+                <w:szCs w:val="20"/>
+              </w:rPr>
+              <w:t>E:\ssis\Coaching\ConfigFiles\</w:t>
+            </w:r>
+            <w:r>
+              <w:rPr>
+                <w:rFonts w:ascii="Times New Roman" w:hAnsi="Times New Roman"/>
+                <w:sz w:val="20"/>
+                <w:szCs w:val="20"/>
+              </w:rPr>
+              <w:t>Prod_Coaching</w:t>
+            </w:r>
+            <w:r>
+              <w:rPr>
+                <w:rFonts w:ascii="Times New Roman" w:hAnsi="Times New Roman"/>
+                <w:sz w:val="20"/>
+                <w:szCs w:val="20"/>
+              </w:rPr>
+              <w:t>SummaryReport</w:t>
+            </w:r>
+            <w:r>
+              <w:rPr>
+                <w:rFonts w:ascii="Times New Roman" w:hAnsi="Times New Roman"/>
+                <w:sz w:val="20"/>
+                <w:szCs w:val="20"/>
+              </w:rPr>
+              <w:t>.dtsConfig</w:t>
+            </w:r>
+          </w:p>
+          <w:p>
+            <w:pPr>
+              <w:pStyle w:val="NoSpacing"/>
+              <w:rPr>
+                <w:rFonts w:ascii="Times New Roman" w:hAnsi="Times New Roman"/>
+                <w:sz w:val="20"/>
+                <w:szCs w:val="20"/>
+              </w:rPr>
+            </w:pPr>
+            <w:r>
+              <w:rPr>
+                <w:rFonts w:ascii="Times New Roman" w:hAnsi="Times New Roman"/>
+                <w:sz w:val="20"/>
+                <w:szCs w:val="20"/>
+              </w:rPr>
+              <w:t>Schedule: TBD</w:t>
+            </w:r>
+          </w:p>
+          <w:p>
+            <w:pPr>
+              <w:pStyle w:val="NoSpacing"/>
+              <w:rPr>
+                <w:rFonts w:ascii="Times New Roman" w:hAnsi="Times New Roman"/>
+                <w:sz w:val="20"/>
+                <w:szCs w:val="20"/>
+              </w:rPr>
+            </w:pPr>
+          </w:p>
+          <w:p>
+            <w:pPr>
+              <w:pStyle w:val="NoSpacing"/>
+              <w:rPr>
+                <w:rFonts w:ascii="Times New Roman" w:hAnsi="Times New Roman"/>
+                <w:sz w:val="20"/>
+                <w:szCs w:val="20"/>
+                <w:highlight w:val="green"/>
+              </w:rPr>
+            </w:pPr>
+            <w:r>
+              <w:rPr>
+                <w:rFonts w:ascii="Times New Roman" w:hAnsi="Times New Roman"/>
+                <w:sz w:val="20"/>
+                <w:szCs w:val="20"/>
+                <w:highlight w:val="green"/>
+              </w:rPr>
+              <w:t>*Create job logged in as ecljobowner</w:t>
+            </w:r>
+          </w:p>
+          <w:p>
+            <w:pPr>
+              <w:pStyle w:val="NoSpacing"/>
+              <w:rPr>
+                <w:rFonts w:ascii="Times New Roman" w:hAnsi="Times New Roman"/>
+                <w:sz w:val="20"/>
+                <w:szCs w:val="20"/>
+              </w:rPr>
+            </w:pPr>
+            <w:r>
+              <w:rPr>
+                <w:rFonts w:ascii="Times New Roman" w:hAnsi="Times New Roman"/>
+                <w:sz w:val="20"/>
+                <w:szCs w:val="20"/>
+                <w:highlight w:val="green"/>
+              </w:rPr>
+              <w:t>*Add config file logged in as SA account</w:t>
+            </w:r>
           </w:p>
         </w:tc>
       </w:tr>
       <w:tr>
         <w:tc>
           <w:tcPr>
-            <w:tcW w:w="2335" w:type="dxa"/>
+            <w:tcW w:w="2449" w:type="dxa"/>
           </w:tcPr>
           <w:p>
             <w:pPr>
@@ -13978,7 +14375,7 @@
         </w:tc>
         <w:tc>
           <w:tcPr>
-            <w:tcW w:w="7015" w:type="dxa"/>
+            <w:tcW w:w="7266" w:type="dxa"/>
           </w:tcPr>
           <w:p>
             <w:pPr>
@@ -13995,7 +14392,7 @@
       <w:tr>
         <w:tc>
           <w:tcPr>
-            <w:tcW w:w="2335" w:type="dxa"/>
+            <w:tcW w:w="2449" w:type="dxa"/>
           </w:tcPr>
           <w:p>
             <w:pPr>
@@ -14010,7 +14407,295 @@
         </w:tc>
         <w:tc>
           <w:tcPr>
-            <w:tcW w:w="7015" w:type="dxa"/>
+            <w:tcW w:w="7266" w:type="dxa"/>
+          </w:tcPr>
+          <w:p>
+            <w:pPr>
+              <w:pStyle w:val="NoSpacing"/>
+              <w:rPr>
+                <w:rFonts w:ascii="Times New Roman" w:hAnsi="Times New Roman"/>
+                <w:sz w:val="20"/>
+                <w:szCs w:val="20"/>
+              </w:rPr>
+            </w:pPr>
+          </w:p>
+        </w:tc>
+      </w:tr>
+      <w:tr>
+        <w:tc>
+          <w:tcPr>
+            <w:tcW w:w="2449" w:type="dxa"/>
+          </w:tcPr>
+          <w:p>
+            <w:pPr>
+              <w:pStyle w:val="NoSpacing"/>
+              <w:rPr>
+                <w:rFonts w:ascii="Times New Roman" w:hAnsi="Times New Roman"/>
+                <w:sz w:val="20"/>
+                <w:szCs w:val="20"/>
+              </w:rPr>
+            </w:pPr>
+          </w:p>
+        </w:tc>
+        <w:tc>
+          <w:tcPr>
+            <w:tcW w:w="7266" w:type="dxa"/>
+          </w:tcPr>
+          <w:p>
+            <w:pPr>
+              <w:pStyle w:val="NoSpacing"/>
+              <w:rPr>
+                <w:rFonts w:ascii="Times New Roman" w:hAnsi="Times New Roman"/>
+                <w:sz w:val="20"/>
+                <w:szCs w:val="20"/>
+              </w:rPr>
+            </w:pPr>
+          </w:p>
+        </w:tc>
+      </w:tr>
+      <w:tr>
+        <w:tc>
+          <w:tcPr>
+            <w:tcW w:w="2449" w:type="dxa"/>
+          </w:tcPr>
+          <w:p>
+            <w:pPr>
+              <w:pStyle w:val="NoSpacing"/>
+              <w:rPr>
+                <w:rFonts w:ascii="Times New Roman" w:hAnsi="Times New Roman"/>
+                <w:sz w:val="20"/>
+                <w:szCs w:val="20"/>
+              </w:rPr>
+            </w:pPr>
+          </w:p>
+        </w:tc>
+        <w:tc>
+          <w:tcPr>
+            <w:tcW w:w="7266" w:type="dxa"/>
+          </w:tcPr>
+          <w:p>
+            <w:pPr>
+              <w:pStyle w:val="NoSpacing"/>
+              <w:rPr>
+                <w:rFonts w:ascii="Times New Roman" w:hAnsi="Times New Roman"/>
+                <w:sz w:val="20"/>
+                <w:szCs w:val="20"/>
+              </w:rPr>
+            </w:pPr>
+          </w:p>
+        </w:tc>
+      </w:tr>
+      <w:tr>
+        <w:tc>
+          <w:tcPr>
+            <w:tcW w:w="2449" w:type="dxa"/>
+          </w:tcPr>
+          <w:p>
+            <w:pPr>
+              <w:pStyle w:val="NoSpacing"/>
+              <w:rPr>
+                <w:rFonts w:ascii="Times New Roman" w:hAnsi="Times New Roman"/>
+                <w:sz w:val="20"/>
+                <w:szCs w:val="20"/>
+              </w:rPr>
+            </w:pPr>
+          </w:p>
+        </w:tc>
+        <w:tc>
+          <w:tcPr>
+            <w:tcW w:w="7266" w:type="dxa"/>
+          </w:tcPr>
+          <w:p>
+            <w:pPr>
+              <w:pStyle w:val="NoSpacing"/>
+              <w:rPr>
+                <w:rFonts w:ascii="Times New Roman" w:hAnsi="Times New Roman"/>
+                <w:sz w:val="20"/>
+                <w:szCs w:val="20"/>
+              </w:rPr>
+            </w:pPr>
+          </w:p>
+        </w:tc>
+      </w:tr>
+      <w:tr>
+        <w:tc>
+          <w:tcPr>
+            <w:tcW w:w="2449" w:type="dxa"/>
+          </w:tcPr>
+          <w:p>
+            <w:pPr>
+              <w:pStyle w:val="NoSpacing"/>
+              <w:rPr>
+                <w:rFonts w:ascii="Times New Roman" w:hAnsi="Times New Roman"/>
+                <w:sz w:val="20"/>
+                <w:szCs w:val="20"/>
+              </w:rPr>
+            </w:pPr>
+          </w:p>
+        </w:tc>
+        <w:tc>
+          <w:tcPr>
+            <w:tcW w:w="7266" w:type="dxa"/>
+          </w:tcPr>
+          <w:p>
+            <w:pPr>
+              <w:pStyle w:val="NoSpacing"/>
+              <w:rPr>
+                <w:rFonts w:ascii="Times New Roman" w:hAnsi="Times New Roman"/>
+                <w:sz w:val="20"/>
+                <w:szCs w:val="20"/>
+              </w:rPr>
+            </w:pPr>
+          </w:p>
+        </w:tc>
+      </w:tr>
+      <w:tr>
+        <w:tc>
+          <w:tcPr>
+            <w:tcW w:w="2449" w:type="dxa"/>
+          </w:tcPr>
+          <w:p>
+            <w:pPr>
+              <w:pStyle w:val="NoSpacing"/>
+              <w:rPr>
+                <w:rFonts w:ascii="Times New Roman" w:hAnsi="Times New Roman"/>
+                <w:sz w:val="20"/>
+                <w:szCs w:val="20"/>
+              </w:rPr>
+            </w:pPr>
+          </w:p>
+        </w:tc>
+        <w:tc>
+          <w:tcPr>
+            <w:tcW w:w="7266" w:type="dxa"/>
+          </w:tcPr>
+          <w:p>
+            <w:pPr>
+              <w:pStyle w:val="NoSpacing"/>
+              <w:rPr>
+                <w:rFonts w:ascii="Times New Roman" w:hAnsi="Times New Roman"/>
+                <w:sz w:val="20"/>
+                <w:szCs w:val="20"/>
+              </w:rPr>
+            </w:pPr>
+          </w:p>
+        </w:tc>
+      </w:tr>
+      <w:tr>
+        <w:tc>
+          <w:tcPr>
+            <w:tcW w:w="2449" w:type="dxa"/>
+          </w:tcPr>
+          <w:p>
+            <w:pPr>
+              <w:pStyle w:val="NoSpacing"/>
+              <w:rPr>
+                <w:rFonts w:ascii="Times New Roman" w:hAnsi="Times New Roman"/>
+                <w:sz w:val="20"/>
+                <w:szCs w:val="20"/>
+              </w:rPr>
+            </w:pPr>
+          </w:p>
+        </w:tc>
+        <w:tc>
+          <w:tcPr>
+            <w:tcW w:w="7266" w:type="dxa"/>
+          </w:tcPr>
+          <w:p>
+            <w:pPr>
+              <w:pStyle w:val="NoSpacing"/>
+              <w:rPr>
+                <w:rFonts w:ascii="Times New Roman" w:hAnsi="Times New Roman"/>
+                <w:sz w:val="20"/>
+                <w:szCs w:val="20"/>
+              </w:rPr>
+            </w:pPr>
+          </w:p>
+        </w:tc>
+      </w:tr>
+      <w:tr>
+        <w:tc>
+          <w:tcPr>
+            <w:tcW w:w="2449" w:type="dxa"/>
+          </w:tcPr>
+          <w:p>
+            <w:pPr>
+              <w:pStyle w:val="NoSpacing"/>
+              <w:rPr>
+                <w:rFonts w:ascii="Times New Roman" w:hAnsi="Times New Roman"/>
+                <w:sz w:val="20"/>
+                <w:szCs w:val="20"/>
+              </w:rPr>
+            </w:pPr>
+          </w:p>
+        </w:tc>
+        <w:tc>
+          <w:tcPr>
+            <w:tcW w:w="7266" w:type="dxa"/>
+          </w:tcPr>
+          <w:p>
+            <w:pPr>
+              <w:pStyle w:val="NoSpacing"/>
+              <w:rPr>
+                <w:rFonts w:ascii="Times New Roman" w:hAnsi="Times New Roman"/>
+                <w:sz w:val="20"/>
+                <w:szCs w:val="20"/>
+              </w:rPr>
+            </w:pPr>
+          </w:p>
+        </w:tc>
+      </w:tr>
+      <w:tr>
+        <w:tc>
+          <w:tcPr>
+            <w:tcW w:w="2449" w:type="dxa"/>
+          </w:tcPr>
+          <w:p>
+            <w:pPr>
+              <w:pStyle w:val="NoSpacing"/>
+              <w:rPr>
+                <w:rFonts w:ascii="Times New Roman" w:hAnsi="Times New Roman"/>
+                <w:sz w:val="20"/>
+                <w:szCs w:val="20"/>
+              </w:rPr>
+            </w:pPr>
+          </w:p>
+        </w:tc>
+        <w:tc>
+          <w:tcPr>
+            <w:tcW w:w="7266" w:type="dxa"/>
+          </w:tcPr>
+          <w:p>
+            <w:pPr>
+              <w:pStyle w:val="NoSpacing"/>
+              <w:rPr>
+                <w:rFonts w:ascii="Times New Roman" w:hAnsi="Times New Roman"/>
+                <w:sz w:val="20"/>
+                <w:szCs w:val="20"/>
+              </w:rPr>
+            </w:pPr>
+          </w:p>
+        </w:tc>
+      </w:tr>
+      <w:tr>
+        <w:tc>
+          <w:tcPr>
+            <w:tcW w:w="2449" w:type="dxa"/>
+          </w:tcPr>
+          <w:p>
+            <w:pPr>
+              <w:pStyle w:val="NoSpacing"/>
+              <w:rPr>
+                <w:rFonts w:ascii="Times New Roman" w:hAnsi="Times New Roman"/>
+                <w:sz w:val="20"/>
+                <w:szCs w:val="20"/>
+              </w:rPr>
+            </w:pPr>
+          </w:p>
+        </w:tc>
+        <w:tc>
+          <w:tcPr>
+            <w:tcW w:w="7266" w:type="dxa"/>
           </w:tcPr>
           <w:p>
             <w:pPr>
@@ -14715,7 +15400,6 @@
           <w:sz w:val="20"/>
           <w:szCs w:val="20"/>
         </w:rPr>
-        <w:lastRenderedPageBreak/>
         <w:t xml:space="preserve">SSIS config file </w:t>
       </w:r>
       <w:r>
@@ -14969,16 +15653,14 @@
           <w:b/>
           <w:sz w:val="20"/>
           <w:szCs w:val="20"/>
-          <w:highlight w:val="green"/>
-        </w:rPr>
-      </w:pPr>
-      <w:r>
-        <w:rPr>
-          <w:rFonts w:ascii="Times New Roman" w:hAnsi="Times New Roman"/>
-          <w:b/>
-          <w:sz w:val="20"/>
-          <w:szCs w:val="20"/>
-          <w:highlight w:val="green"/>
+        </w:rPr>
+      </w:pPr>
+      <w:r>
+        <w:rPr>
+          <w:rFonts w:ascii="Times New Roman" w:hAnsi="Times New Roman"/>
+          <w:b/>
+          <w:sz w:val="20"/>
+          <w:szCs w:val="20"/>
         </w:rPr>
         <w:t xml:space="preserve">Open RunOnce.sql from </w:t>
       </w:r>
@@ -14988,7 +15670,6 @@
           <w:b/>
           <w:sz w:val="20"/>
           <w:szCs w:val="20"/>
-          <w:highlight w:val="green"/>
         </w:rPr>
         <w:t xml:space="preserve">Version Manager </w:t>
       </w:r>
@@ -15005,21 +15686,17 @@
           <w:b/>
           <w:sz w:val="20"/>
           <w:szCs w:val="20"/>
-          <w:highlight w:val="green"/>
-        </w:rPr>
-      </w:pPr>
-      <w:r>
-        <w:rPr>
-          <w:rFonts w:ascii="Times New Roman" w:hAnsi="Times New Roman"/>
-          <w:b/>
-          <w:sz w:val="20"/>
-          <w:szCs w:val="20"/>
-          <w:highlight w:val="green"/>
+        </w:rPr>
+      </w:pPr>
+      <w:r>
+        <w:rPr>
+          <w:rFonts w:ascii="Times New Roman" w:hAnsi="Times New Roman"/>
+          <w:b/>
+          <w:sz w:val="20"/>
+          <w:szCs w:val="20"/>
         </w:rPr>
         <w:t>Run with nothing selected.</w:t>
       </w:r>
-      <w:bookmarkStart w:id="14" w:name="_GoBack"/>
-      <w:bookmarkEnd w:id="14"/>
     </w:p>
     <w:p>
       <w:pPr>
@@ -15150,14 +15827,16 @@
           <w:b/>
           <w:sz w:val="20"/>
           <w:szCs w:val="20"/>
-        </w:rPr>
-      </w:pPr>
-      <w:r>
-        <w:rPr>
-          <w:rFonts w:ascii="Times New Roman" w:hAnsi="Times New Roman"/>
-          <w:b/>
-          <w:sz w:val="20"/>
-          <w:szCs w:val="20"/>
+          <w:highlight w:val="green"/>
+        </w:rPr>
+      </w:pPr>
+      <w:r>
+        <w:rPr>
+          <w:rFonts w:ascii="Times New Roman" w:hAnsi="Times New Roman"/>
+          <w:b/>
+          <w:sz w:val="20"/>
+          <w:szCs w:val="20"/>
+          <w:highlight w:val="green"/>
         </w:rPr>
         <w:t>Get Stored Procedures</w:t>
       </w:r>
@@ -15167,6 +15846,7 @@
           <w:b/>
           <w:sz w:val="20"/>
           <w:szCs w:val="20"/>
+          <w:highlight w:val="green"/>
         </w:rPr>
         <w:t xml:space="preserve"> and Functions</w:t>
       </w:r>
@@ -15176,6 +15856,7 @@
           <w:b/>
           <w:sz w:val="20"/>
           <w:szCs w:val="20"/>
+          <w:highlight w:val="green"/>
         </w:rPr>
         <w:t xml:space="preserve"> in Green from </w:t>
       </w:r>
@@ -15185,6 +15866,7 @@
           <w:b/>
           <w:sz w:val="20"/>
           <w:szCs w:val="20"/>
+          <w:highlight w:val="green"/>
         </w:rPr>
         <w:t>Version Manager</w:t>
       </w:r>
@@ -15201,14 +15883,16 @@
           <w:b/>
           <w:sz w:val="20"/>
           <w:szCs w:val="20"/>
-        </w:rPr>
-      </w:pPr>
-      <w:r>
-        <w:rPr>
-          <w:rFonts w:ascii="Times New Roman" w:hAnsi="Times New Roman"/>
-          <w:b/>
-          <w:sz w:val="20"/>
-          <w:szCs w:val="20"/>
+          <w:highlight w:val="green"/>
+        </w:rPr>
+      </w:pPr>
+      <w:r>
+        <w:rPr>
+          <w:rFonts w:ascii="Times New Roman" w:hAnsi="Times New Roman"/>
+          <w:b/>
+          <w:sz w:val="20"/>
+          <w:szCs w:val="20"/>
+          <w:highlight w:val="green"/>
         </w:rPr>
         <w:t>Open management studio to environment migrating to and execute stored procs</w:t>
       </w:r>
@@ -15218,6 +15902,7 @@
           <w:b/>
           <w:sz w:val="20"/>
           <w:szCs w:val="20"/>
+          <w:highlight w:val="green"/>
         </w:rPr>
         <w:t xml:space="preserve"> / functions</w:t>
       </w:r>
@@ -15234,14 +15919,16 @@
           <w:b/>
           <w:sz w:val="20"/>
           <w:szCs w:val="20"/>
-        </w:rPr>
-      </w:pPr>
-      <w:r>
-        <w:rPr>
-          <w:rFonts w:ascii="Times New Roman" w:hAnsi="Times New Roman"/>
-          <w:b/>
-          <w:sz w:val="20"/>
-          <w:szCs w:val="20"/>
+          <w:highlight w:val="green"/>
+        </w:rPr>
+      </w:pPr>
+      <w:r>
+        <w:rPr>
+          <w:rFonts w:ascii="Times New Roman" w:hAnsi="Times New Roman"/>
+          <w:b/>
+          <w:sz w:val="20"/>
+          <w:szCs w:val="20"/>
+          <w:highlight w:val="green"/>
         </w:rPr>
         <w:t>if any don’t exist change from modify to create and re-run</w:t>
       </w:r>
@@ -15318,14 +16005,16 @@
           <w:b/>
           <w:sz w:val="20"/>
           <w:szCs w:val="20"/>
-        </w:rPr>
-      </w:pPr>
-      <w:r>
-        <w:rPr>
-          <w:rFonts w:ascii="Times New Roman" w:hAnsi="Times New Roman"/>
-          <w:b/>
-          <w:sz w:val="20"/>
-          <w:szCs w:val="20"/>
+          <w:highlight w:val="green"/>
+        </w:rPr>
+      </w:pPr>
+      <w:r>
+        <w:rPr>
+          <w:rFonts w:ascii="Times New Roman" w:hAnsi="Times New Roman"/>
+          <w:b/>
+          <w:sz w:val="20"/>
+          <w:szCs w:val="20"/>
+          <w:highlight w:val="green"/>
         </w:rPr>
         <w:t xml:space="preserve">Fetch any SSIS Packages highlighted in green and </w:t>
       </w:r>
@@ -15335,6 +16024,7 @@
           <w:b/>
           <w:sz w:val="20"/>
           <w:szCs w:val="20"/>
+          <w:highlight w:val="green"/>
         </w:rPr>
         <w:t xml:space="preserve">Migrate </w:t>
       </w:r>
@@ -15344,6 +16034,7 @@
           <w:b/>
           <w:sz w:val="20"/>
           <w:szCs w:val="20"/>
+          <w:highlight w:val="green"/>
         </w:rPr>
         <w:t>to location identified above for respective environment.</w:t>
       </w:r>
@@ -15360,14 +16051,16 @@
           <w:b/>
           <w:sz w:val="20"/>
           <w:szCs w:val="20"/>
-        </w:rPr>
-      </w:pPr>
-      <w:r>
-        <w:rPr>
-          <w:rFonts w:ascii="Times New Roman" w:hAnsi="Times New Roman"/>
-          <w:b/>
-          <w:sz w:val="20"/>
-          <w:szCs w:val="20"/>
+          <w:highlight w:val="green"/>
+        </w:rPr>
+      </w:pPr>
+      <w:r>
+        <w:rPr>
+          <w:rFonts w:ascii="Times New Roman" w:hAnsi="Times New Roman"/>
+          <w:b/>
+          <w:sz w:val="20"/>
+          <w:szCs w:val="20"/>
+          <w:highlight w:val="green"/>
         </w:rPr>
         <w:t>Fetch any SSIS Config File highlighted in green and Migrate to location identified above for respective environment.</w:t>
       </w:r>
@@ -15384,14 +16077,16 @@
           <w:b/>
           <w:sz w:val="20"/>
           <w:szCs w:val="20"/>
-        </w:rPr>
-      </w:pPr>
-      <w:r>
-        <w:rPr>
-          <w:rFonts w:ascii="Times New Roman" w:hAnsi="Times New Roman"/>
-          <w:b/>
-          <w:sz w:val="20"/>
-          <w:szCs w:val="20"/>
+          <w:highlight w:val="green"/>
+        </w:rPr>
+      </w:pPr>
+      <w:r>
+        <w:rPr>
+          <w:rFonts w:ascii="Times New Roman" w:hAnsi="Times New Roman"/>
+          <w:b/>
+          <w:sz w:val="20"/>
+          <w:szCs w:val="20"/>
+          <w:highlight w:val="green"/>
         </w:rPr>
         <w:t xml:space="preserve">Create the SQL agent jobs as described </w:t>
       </w:r>
@@ -15531,7 +16226,7 @@
       <w:rPr>
         <w:noProof/>
       </w:rPr>
-      <w:t>9/29/2017</w:t>
+      <w:t>10/11/2017</w:t>
     </w:r>
     <w:r>
       <w:fldChar w:fldCharType="end"/>
@@ -15556,7 +16251,7 @@
       <w:rPr>
         <w:noProof/>
       </w:rPr>
-      <w:t>14</w:t>
+      <w:t>15</w:t>
     </w:r>
     <w:r>
       <w:fldChar w:fldCharType="end"/>
@@ -15564,14 +16259,27 @@
     <w:r>
       <w:t xml:space="preserve"> of </w:t>
     </w:r>
-    <w:fldSimple w:instr=" NUMPAGES ">
-      <w:r>
-        <w:rPr>
-          <w:noProof/>
-        </w:rPr>
-        <w:t>15</w:t>
-      </w:r>
-    </w:fldSimple>
+    <w:r>
+      <w:fldChar w:fldCharType="begin"/>
+    </w:r>
+    <w:r>
+      <w:instrText xml:space="preserve"> NUMPAGES </w:instrText>
+    </w:r>
+    <w:r>
+      <w:fldChar w:fldCharType="separate"/>
+    </w:r>
+    <w:r>
+      <w:rPr>
+        <w:noProof/>
+      </w:rPr>
+      <w:t>15</w:t>
+    </w:r>
+    <w:r>
+      <w:rPr>
+        <w:noProof/>
+      </w:rPr>
+      <w:fldChar w:fldCharType="end"/>
+    </w:r>
   </w:p>
 </w:ftr>
 </file>
@@ -16045,6 +16753,119 @@
     </w:lvl>
   </w:abstractNum>
   <w:abstractNum w:abstractNumId="3" w15:restartNumberingAfterBreak="0">
+    <w:nsid w:val="25C542FE"/>
+    <w:multiLevelType w:val="hybridMultilevel"/>
+    <w:tmpl w:val="91525F2E"/>
+    <w:lvl w:ilvl="0" w:tplc="04090001">
+      <w:start w:val="1"/>
+      <w:numFmt w:val="bullet"/>
+      <w:lvlText w:val=""/>
+      <w:lvlJc w:val="left"/>
+      <w:pPr>
+        <w:ind w:left="720" w:hanging="360"/>
+      </w:pPr>
+      <w:rPr>
+        <w:rFonts w:ascii="Symbol" w:eastAsia="Times New Roman" w:hAnsi="Symbol" w:cs="Times New Roman" w:hint="default"/>
+      </w:rPr>
+    </w:lvl>
+    <w:lvl w:ilvl="1" w:tplc="04090003" w:tentative="1">
+      <w:start w:val="1"/>
+      <w:numFmt w:val="bullet"/>
+      <w:lvlText w:val="o"/>
+      <w:lvlJc w:val="left"/>
+      <w:pPr>
+        <w:ind w:left="1440" w:hanging="360"/>
+      </w:pPr>
+      <w:rPr>
+        <w:rFonts w:ascii="Courier New" w:hAnsi="Courier New" w:cs="Courier New" w:hint="default"/>
+      </w:rPr>
+    </w:lvl>
+    <w:lvl w:ilvl="2" w:tplc="04090005" w:tentative="1">
+      <w:start w:val="1"/>
+      <w:numFmt w:val="bullet"/>
+      <w:lvlText w:val=""/>
+      <w:lvlJc w:val="left"/>
+      <w:pPr>
+        <w:ind w:left="2160" w:hanging="360"/>
+      </w:pPr>
+      <w:rPr>
+        <w:rFonts w:ascii="Wingdings" w:hAnsi="Wingdings" w:hint="default"/>
+      </w:rPr>
+    </w:lvl>
+    <w:lvl w:ilvl="3" w:tplc="04090001" w:tentative="1">
+      <w:start w:val="1"/>
+      <w:numFmt w:val="bullet"/>
+      <w:lvlText w:val=""/>
+      <w:lvlJc w:val="left"/>
+      <w:pPr>
+        <w:ind w:left="2880" w:hanging="360"/>
+      </w:pPr>
+      <w:rPr>
+        <w:rFonts w:ascii="Symbol" w:hAnsi="Symbol" w:hint="default"/>
+      </w:rPr>
+    </w:lvl>
+    <w:lvl w:ilvl="4" w:tplc="04090003" w:tentative="1">
+      <w:start w:val="1"/>
+      <w:numFmt w:val="bullet"/>
+      <w:lvlText w:val="o"/>
+      <w:lvlJc w:val="left"/>
+      <w:pPr>
+        <w:ind w:left="3600" w:hanging="360"/>
+      </w:pPr>
+      <w:rPr>
+        <w:rFonts w:ascii="Courier New" w:hAnsi="Courier New" w:cs="Courier New" w:hint="default"/>
+      </w:rPr>
+    </w:lvl>
+    <w:lvl w:ilvl="5" w:tplc="04090005" w:tentative="1">
+      <w:start w:val="1"/>
+      <w:numFmt w:val="bullet"/>
+      <w:lvlText w:val=""/>
+      <w:lvlJc w:val="left"/>
+      <w:pPr>
+        <w:ind w:left="4320" w:hanging="360"/>
+      </w:pPr>
+      <w:rPr>
+        <w:rFonts w:ascii="Wingdings" w:hAnsi="Wingdings" w:hint="default"/>
+      </w:rPr>
+    </w:lvl>
+    <w:lvl w:ilvl="6" w:tplc="04090001" w:tentative="1">
+      <w:start w:val="1"/>
+      <w:numFmt w:val="bullet"/>
+      <w:lvlText w:val=""/>
+      <w:lvlJc w:val="left"/>
+      <w:pPr>
+        <w:ind w:left="5040" w:hanging="360"/>
+      </w:pPr>
+      <w:rPr>
+        <w:rFonts w:ascii="Symbol" w:hAnsi="Symbol" w:hint="default"/>
+      </w:rPr>
+    </w:lvl>
+    <w:lvl w:ilvl="7" w:tplc="04090003" w:tentative="1">
+      <w:start w:val="1"/>
+      <w:numFmt w:val="bullet"/>
+      <w:lvlText w:val="o"/>
+      <w:lvlJc w:val="left"/>
+      <w:pPr>
+        <w:ind w:left="5760" w:hanging="360"/>
+      </w:pPr>
+      <w:rPr>
+        <w:rFonts w:ascii="Courier New" w:hAnsi="Courier New" w:cs="Courier New" w:hint="default"/>
+      </w:rPr>
+    </w:lvl>
+    <w:lvl w:ilvl="8" w:tplc="04090005" w:tentative="1">
+      <w:start w:val="1"/>
+      <w:numFmt w:val="bullet"/>
+      <w:lvlText w:val=""/>
+      <w:lvlJc w:val="left"/>
+      <w:pPr>
+        <w:ind w:left="6480" w:hanging="360"/>
+      </w:pPr>
+      <w:rPr>
+        <w:rFonts w:ascii="Wingdings" w:hAnsi="Wingdings" w:hint="default"/>
+      </w:rPr>
+    </w:lvl>
+  </w:abstractNum>
+  <w:abstractNum w:abstractNumId="4" w15:restartNumberingAfterBreak="0">
     <w:nsid w:val="382A73CF"/>
     <w:multiLevelType w:val="hybridMultilevel"/>
     <w:tmpl w:val="5EF42802"/>
@@ -16156,7 +16977,7 @@
       </w:rPr>
     </w:lvl>
   </w:abstractNum>
-  <w:abstractNum w:abstractNumId="4" w15:restartNumberingAfterBreak="0">
+  <w:abstractNum w:abstractNumId="5" w15:restartNumberingAfterBreak="0">
     <w:nsid w:val="40663D0F"/>
     <w:multiLevelType w:val="hybridMultilevel"/>
     <w:tmpl w:val="1F8CB2EA"/>
@@ -16245,7 +17066,7 @@
       </w:pPr>
     </w:lvl>
   </w:abstractNum>
-  <w:abstractNum w:abstractNumId="5" w15:restartNumberingAfterBreak="0">
+  <w:abstractNum w:abstractNumId="6" w15:restartNumberingAfterBreak="0">
     <w:nsid w:val="411C1286"/>
     <w:multiLevelType w:val="hybridMultilevel"/>
     <w:tmpl w:val="3216FBBC"/>
@@ -16334,7 +17155,7 @@
       </w:pPr>
     </w:lvl>
   </w:abstractNum>
-  <w:abstractNum w:abstractNumId="6" w15:restartNumberingAfterBreak="0">
+  <w:abstractNum w:abstractNumId="7" w15:restartNumberingAfterBreak="0">
     <w:nsid w:val="7B571B1C"/>
     <w:multiLevelType w:val="hybridMultilevel"/>
     <w:tmpl w:val="D5C43CF6"/>
@@ -16424,22 +17245,22 @@
     </w:lvl>
   </w:abstractNum>
   <w:num w:numId="1">
-    <w:abstractNumId w:val="3"/>
+    <w:abstractNumId w:val="4"/>
   </w:num>
   <w:num w:numId="2">
     <w:abstractNumId w:val="2"/>
   </w:num>
   <w:num w:numId="3">
-    <w:abstractNumId w:val="5"/>
+    <w:abstractNumId w:val="6"/>
   </w:num>
   <w:num w:numId="4">
-    <w:abstractNumId w:val="4"/>
+    <w:abstractNumId w:val="5"/>
   </w:num>
   <w:num w:numId="5">
     <w:abstractNumId w:val="1"/>
   </w:num>
   <w:num w:numId="6">
-    <w:abstractNumId w:val="6"/>
+    <w:abstractNumId w:val="7"/>
   </w:num>
   <w:num w:numId="7">
     <w:abstractNumId w:val="0"/>
@@ -16449,6 +17270,9 @@
   </w:num>
   <w:num w:numId="9">
     <w:abstractNumId w:val="0"/>
+  </w:num>
+  <w:num w:numId="10">
+    <w:abstractNumId w:val="3"/>
   </w:num>
 </w:numbering>
 </file>
@@ -17759,7 +18583,7 @@
 </file>
 
 <file path=customXml/itemProps1.xml><?xml version="1.0" encoding="utf-8"?>
-<ds:datastoreItem xmlns:ds="http://schemas.openxmlformats.org/officeDocument/2006/customXml" ds:itemID="{9F3BDC34-2671-4BD4-9E91-5AEB085A47E1}">
+<ds:datastoreItem xmlns:ds="http://schemas.openxmlformats.org/officeDocument/2006/customXml" ds:itemID="{B124E0E4-6013-490C-B65D-8EF2028E6D5A}">
   <ds:schemaRefs>
     <ds:schemaRef ds:uri="http://schemas.openxmlformats.org/officeDocument/2006/bibliography"/>
   </ds:schemaRefs>

</xml_diff>

<commit_message>
Updated for parent TFS 8597- Changes to DTT feed load.
git-tfs-id: [https://tfs.omnicloud.local/tfs/cco%20program/]$/eCoaching_V2;C38823
</commit_message>
<xml_diff>
--- a/Runbook/DB/CCO_eCoaching_DB_Runbook.docx
+++ b/Runbook/DB/CCO_eCoaching_DB_Runbook.docx
@@ -213,13 +213,19 @@
               <w:rPr>
                 <w:rFonts w:ascii="Times New Roman (PCL6)" w:hAnsi="Times New Roman (PCL6)"/>
               </w:rPr>
-              <w:t>10/10</w:t>
+              <w:t>10/</w:t>
             </w:r>
             <w:r>
               <w:rPr>
                 <w:rFonts w:ascii="Times New Roman (PCL6)" w:hAnsi="Times New Roman (PCL6)"/>
               </w:rPr>
-              <w:t>/2017</w:t>
+              <w:t>12/</w:t>
+            </w:r>
+            <w:r>
+              <w:rPr>
+                <w:rFonts w:ascii="Times New Roman (PCL6)" w:hAnsi="Times New Roman (PCL6)"/>
+              </w:rPr>
+              <w:t>2017</w:t>
             </w:r>
           </w:p>
         </w:tc>
@@ -268,7 +274,7 @@
               <w:rPr>
                 <w:rFonts w:ascii="Times New Roman (PCL6)" w:hAnsi="Times New Roman (PCL6)"/>
               </w:rPr>
-              <w:t>6066</w:t>
+              <w:t>8597</w:t>
             </w:r>
             <w:r>
               <w:rPr>
@@ -286,7 +292,13 @@
               <w:rPr>
                 <w:rFonts w:ascii="Times New Roman (PCL6)" w:hAnsi="Times New Roman (PCL6)"/>
               </w:rPr>
-              <w:t>Schedule Coaching Summary Reports</w:t>
+              <w:t>C</w:t>
+            </w:r>
+            <w:r>
+              <w:rPr>
+                <w:rFonts w:ascii="Times New Roman (PCL6)" w:hAnsi="Times New Roman (PCL6)"/>
+              </w:rPr>
+              <w:t>hanges to the discrepancy DTT feed</w:t>
             </w:r>
           </w:p>
         </w:tc>
@@ -503,7 +515,15 @@
           <w:b w:val="0"/>
           <w:sz w:val="20"/>
         </w:rPr>
-        <w:t>01/18/2017</w:t>
+        <w:t>10/12/</w:t>
+      </w:r>
+      <w:r>
+        <w:rPr>
+          <w:rFonts w:ascii="Times New Roman (PCL6)" w:hAnsi="Times New Roman (PCL6)"/>
+          <w:b w:val="0"/>
+          <w:sz w:val="20"/>
+        </w:rPr>
+        <w:t>2017</w:t>
       </w:r>
     </w:p>
     <w:p>
@@ -3626,6 +3646,87 @@
           </w:p>
         </w:tc>
       </w:tr>
+      <w:tr>
+        <w:tc>
+          <w:tcPr>
+            <w:tcW w:w="1345" w:type="dxa"/>
+            <w:tcBorders>
+              <w:top w:val="single" w:sz="4" w:space="0" w:color="auto"/>
+              <w:left w:val="single" w:sz="4" w:space="0" w:color="auto"/>
+              <w:bottom w:val="single" w:sz="4" w:space="0" w:color="auto"/>
+              <w:right w:val="single" w:sz="4" w:space="0" w:color="auto"/>
+            </w:tcBorders>
+          </w:tcPr>
+          <w:p>
+            <w:pPr>
+              <w:pStyle w:val="hdr1"/>
+              <w:ind w:left="0"/>
+              <w:jc w:val="left"/>
+            </w:pPr>
+            <w:r>
+              <w:t>10/12/2017</w:t>
+            </w:r>
+          </w:p>
+        </w:tc>
+        <w:tc>
+          <w:tcPr>
+            <w:tcW w:w="6300" w:type="dxa"/>
+            <w:tcBorders>
+              <w:top w:val="single" w:sz="4" w:space="0" w:color="auto"/>
+              <w:left w:val="single" w:sz="4" w:space="0" w:color="auto"/>
+              <w:bottom w:val="single" w:sz="4" w:space="0" w:color="auto"/>
+              <w:right w:val="single" w:sz="4" w:space="0" w:color="auto"/>
+            </w:tcBorders>
+          </w:tcPr>
+          <w:p>
+            <w:pPr>
+              <w:ind w:left="-12" w:right="-270"/>
+              <w:rPr>
+                <w:rFonts w:ascii="Times New Roman (PCL6)" w:hAnsi="Times New Roman (PCL6)"/>
+              </w:rPr>
+            </w:pPr>
+            <w:r>
+              <w:rPr>
+                <w:rFonts w:ascii="Times New Roman (PCL6)" w:hAnsi="Times New Roman (PCL6)"/>
+              </w:rPr>
+              <w:t xml:space="preserve">TFS 8597 - </w:t>
+            </w:r>
+            <w:r>
+              <w:rPr>
+                <w:rFonts w:ascii="Times New Roman (PCL6)" w:hAnsi="Times New Roman (PCL6)"/>
+              </w:rPr>
+              <w:t>C</w:t>
+            </w:r>
+            <w:r>
+              <w:rPr>
+                <w:rFonts w:ascii="Times New Roman (PCL6)" w:hAnsi="Times New Roman (PCL6)"/>
+              </w:rPr>
+              <w:t>hanges to the discrepancy DTT feed</w:t>
+            </w:r>
+          </w:p>
+        </w:tc>
+        <w:tc>
+          <w:tcPr>
+            <w:tcW w:w="1823" w:type="dxa"/>
+            <w:tcBorders>
+              <w:top w:val="single" w:sz="4" w:space="0" w:color="auto"/>
+              <w:left w:val="single" w:sz="4" w:space="0" w:color="auto"/>
+              <w:bottom w:val="single" w:sz="4" w:space="0" w:color="auto"/>
+              <w:right w:val="single" w:sz="4" w:space="0" w:color="auto"/>
+            </w:tcBorders>
+          </w:tcPr>
+          <w:p>
+            <w:pPr>
+              <w:pStyle w:val="hdr1"/>
+              <w:ind w:left="0"/>
+              <w:jc w:val="left"/>
+            </w:pPr>
+            <w:r>
+              <w:t>Susmitha Palacherla</w:t>
+            </w:r>
+          </w:p>
+        </w:tc>
+      </w:tr>
     </w:tbl>
     <w:p>
       <w:pPr>
@@ -3682,7 +3783,28 @@
           <w:rFonts w:ascii="Times New Roman (PCL6)" w:hAnsi="Times New Roman (PCL6)"/>
           <w:highlight w:val="green"/>
         </w:rPr>
-        <w:t>TFS 6066 - Schedule Coaching Summary Reports</w:t>
+        <w:t xml:space="preserve">TFS </w:t>
+      </w:r>
+      <w:r>
+        <w:rPr>
+          <w:rFonts w:ascii="Times New Roman (PCL6)" w:hAnsi="Times New Roman (PCL6)"/>
+          <w:highlight w:val="green"/>
+        </w:rPr>
+        <w:t>8597</w:t>
+      </w:r>
+      <w:r>
+        <w:rPr>
+          <w:rFonts w:ascii="Times New Roman (PCL6)" w:hAnsi="Times New Roman (PCL6)"/>
+          <w:highlight w:val="green"/>
+        </w:rPr>
+        <w:t xml:space="preserve"> - </w:t>
+      </w:r>
+      <w:r>
+        <w:rPr>
+          <w:rFonts w:ascii="Times New Roman (PCL6)" w:hAnsi="Times New Roman (PCL6)"/>
+          <w:highlight w:val="green"/>
+        </w:rPr>
+        <w:t>Changes to the discrepancy DTT feed</w:t>
       </w:r>
     </w:p>
     <w:p>
@@ -4243,7 +4365,7 @@
           <w:color w:val="FF0000"/>
           <w:sz w:val="20"/>
           <w:szCs w:val="20"/>
-          <w:highlight w:val="green"/>
+          <w:highlight w:val="lightGray"/>
         </w:rPr>
       </w:pPr>
       <w:r>
@@ -4253,7 +4375,18 @@
           <w:color w:val="FF0000"/>
           <w:sz w:val="20"/>
           <w:szCs w:val="20"/>
-          <w:highlight w:val="green"/>
+          <w:highlight w:val="lightGray"/>
+        </w:rPr>
+        <w:t xml:space="preserve">No </w:t>
+      </w:r>
+      <w:r>
+        <w:rPr>
+          <w:rFonts w:ascii="Times New Roman" w:hAnsi="Times New Roman"/>
+          <w:b/>
+          <w:color w:val="FF0000"/>
+          <w:sz w:val="20"/>
+          <w:szCs w:val="20"/>
+          <w:highlight w:val="lightGray"/>
         </w:rPr>
         <w:t>SSIS Packages updated in this release</w:t>
       </w:r>
@@ -4473,7 +4606,6 @@
           <w:rFonts w:ascii="Times New Roman" w:hAnsi="Times New Roman"/>
           <w:sz w:val="20"/>
           <w:szCs w:val="20"/>
-          <w:highlight w:val="green"/>
         </w:rPr>
         <w:t>CoachingSummaryReport.dtsx</w:t>
       </w:r>
@@ -4562,15 +4694,16 @@
           <w:b/>
           <w:sz w:val="20"/>
           <w:szCs w:val="20"/>
-        </w:rPr>
-      </w:pPr>
-      <w:r>
-        <w:rPr>
-          <w:rFonts w:ascii="Times New Roman" w:hAnsi="Times New Roman"/>
-          <w:b/>
-          <w:sz w:val="20"/>
-          <w:szCs w:val="20"/>
-          <w:highlight w:val="yellow"/>
+          <w:highlight w:val="lightGray"/>
+        </w:rPr>
+      </w:pPr>
+      <w:r>
+        <w:rPr>
+          <w:rFonts w:ascii="Times New Roman" w:hAnsi="Times New Roman"/>
+          <w:b/>
+          <w:sz w:val="20"/>
+          <w:szCs w:val="20"/>
+          <w:highlight w:val="lightGray"/>
         </w:rPr>
         <w:t>*[Dev\Test\Prod] prefix determines the file to be used for the respective environment.</w:t>
       </w:r>
@@ -4592,7 +4725,7 @@
           <w:color w:val="FF0000"/>
           <w:sz w:val="20"/>
           <w:szCs w:val="20"/>
-          <w:highlight w:val="green"/>
+          <w:highlight w:val="lightGray"/>
         </w:rPr>
         <w:t xml:space="preserve"> </w:t>
       </w:r>
@@ -4603,20 +4736,44 @@
           <w:color w:val="FF0000"/>
           <w:sz w:val="20"/>
           <w:szCs w:val="20"/>
-          <w:highlight w:val="green"/>
-        </w:rPr>
-        <w:t>Config Files updated in this release</w:t>
-      </w:r>
-    </w:p>
-    <w:p>
-      <w:pPr>
-        <w:pStyle w:val="NoSpacing"/>
+          <w:highlight w:val="lightGray"/>
+        </w:rPr>
+        <w:t xml:space="preserve">No </w:t>
+      </w:r>
+      <w:proofErr w:type="spellStart"/>
+      <w:r>
         <w:rPr>
           <w:rFonts w:ascii="Times New Roman" w:hAnsi="Times New Roman"/>
           <w:b/>
           <w:color w:val="FF0000"/>
           <w:sz w:val="20"/>
           <w:szCs w:val="20"/>
+          <w:highlight w:val="lightGray"/>
+        </w:rPr>
+        <w:t>Config</w:t>
+      </w:r>
+      <w:proofErr w:type="spellEnd"/>
+      <w:r>
+        <w:rPr>
+          <w:rFonts w:ascii="Times New Roman" w:hAnsi="Times New Roman"/>
+          <w:b/>
+          <w:color w:val="FF0000"/>
+          <w:sz w:val="20"/>
+          <w:szCs w:val="20"/>
+          <w:highlight w:val="lightGray"/>
+        </w:rPr>
+        <w:t xml:space="preserve"> Files updated in this release</w:t>
+      </w:r>
+    </w:p>
+    <w:p>
+      <w:pPr>
+        <w:pStyle w:val="NoSpacing"/>
+        <w:rPr>
+          <w:rFonts w:ascii="Times New Roman" w:hAnsi="Times New Roman"/>
+          <w:b/>
+          <w:color w:val="FF0000"/>
+          <w:sz w:val="20"/>
+          <w:szCs w:val="20"/>
         </w:rPr>
       </w:pPr>
     </w:p>
@@ -5373,7 +5530,6 @@
           <w:rFonts w:ascii="Times New Roman" w:hAnsi="Times New Roman"/>
           <w:sz w:val="20"/>
           <w:szCs w:val="20"/>
-          <w:highlight w:val="green"/>
         </w:rPr>
         <w:t>Prod_CoachingSummaryReport.dtsConfig</w:t>
       </w:r>
@@ -8965,6 +9121,7 @@
           <w:rFonts w:ascii="Times New Roman" w:hAnsi="Times New Roman"/>
           <w:sz w:val="20"/>
           <w:szCs w:val="20"/>
+          <w:highlight w:val="green"/>
         </w:rPr>
         <w:t>sp_SelectCoaching4Reminder</w:t>
       </w:r>
@@ -10032,49 +10189,28 @@
         <w:pStyle w:val="NoSpacing"/>
         <w:rPr>
           <w:rFonts w:ascii="Times New Roman" w:hAnsi="Times New Roman"/>
-          <w:sz w:val="20"/>
-          <w:szCs w:val="20"/>
-          <w:highlight w:val="green"/>
-        </w:rPr>
-      </w:pPr>
-      <w:r>
-        <w:rPr>
-          <w:rFonts w:ascii="Times New Roman" w:hAnsi="Times New Roman"/>
-          <w:sz w:val="20"/>
-          <w:szCs w:val="20"/>
-          <w:highlight w:val="green"/>
-        </w:rPr>
-        <w:t>--</w:t>
-      </w:r>
-      <w:r>
-        <w:rPr>
-          <w:rFonts w:ascii="Times New Roman" w:hAnsi="Times New Roman"/>
-          <w:b/>
-          <w:sz w:val="20"/>
-          <w:szCs w:val="20"/>
-          <w:highlight w:val="green"/>
-        </w:rPr>
-        <w:t>Misc</w:t>
-      </w:r>
-      <w:r>
-        <w:rPr>
-          <w:rFonts w:ascii="Times New Roman" w:hAnsi="Times New Roman"/>
-          <w:b/>
-          <w:sz w:val="20"/>
-          <w:szCs w:val="20"/>
-          <w:highlight w:val="green"/>
-        </w:rPr>
-        <w:t>ellaneous Procedures</w:t>
-      </w:r>
-    </w:p>
-    <w:p>
-      <w:pPr>
-        <w:pStyle w:val="NoSpacing"/>
-        <w:rPr>
-          <w:rFonts w:ascii="Times New Roman" w:hAnsi="Times New Roman"/>
-          <w:sz w:val="20"/>
-          <w:szCs w:val="20"/>
-          <w:highlight w:val="green"/>
+          <w:b/>
+          <w:sz w:val="20"/>
+          <w:szCs w:val="20"/>
+        </w:rPr>
+      </w:pPr>
+      <w:r>
+        <w:rPr>
+          <w:rFonts w:ascii="Times New Roman" w:hAnsi="Times New Roman"/>
+          <w:b/>
+          <w:sz w:val="20"/>
+          <w:szCs w:val="20"/>
+        </w:rPr>
+        <w:t>--Miscellaneous Procedures</w:t>
+      </w:r>
+    </w:p>
+    <w:p>
+      <w:pPr>
+        <w:pStyle w:val="NoSpacing"/>
+        <w:rPr>
+          <w:rFonts w:ascii="Times New Roman" w:hAnsi="Times New Roman"/>
+          <w:sz w:val="20"/>
+          <w:szCs w:val="20"/>
         </w:rPr>
       </w:pPr>
       <w:proofErr w:type="spellStart"/>
@@ -10083,7 +10219,6 @@
           <w:rFonts w:ascii="Times New Roman" w:hAnsi="Times New Roman"/>
           <w:sz w:val="20"/>
           <w:szCs w:val="20"/>
-          <w:highlight w:val="green"/>
         </w:rPr>
         <w:t>sp_Get_Dates_For_Previous_Month</w:t>
       </w:r>
@@ -10103,7 +10238,6 @@
           <w:rFonts w:ascii="Times New Roman" w:hAnsi="Times New Roman"/>
           <w:sz w:val="20"/>
           <w:szCs w:val="20"/>
-          <w:highlight w:val="green"/>
         </w:rPr>
         <w:t>sp_rptCoachingSummaryForModule</w:t>
       </w:r>
@@ -11228,6 +11362,7 @@
           <w:b/>
           <w:sz w:val="20"/>
           <w:szCs w:val="20"/>
+          <w:highlight w:val="yellow"/>
         </w:rPr>
         <w:t>Run Once: \eCoaching_V2\Runbook\</w:t>
       </w:r>
@@ -11237,6 +11372,7 @@
           <w:b/>
           <w:sz w:val="20"/>
           <w:szCs w:val="20"/>
+          <w:highlight w:val="yellow"/>
         </w:rPr>
         <w:t>DB\</w:t>
       </w:r>
@@ -11247,6 +11383,7 @@
           <w:b/>
           <w:sz w:val="20"/>
           <w:szCs w:val="20"/>
+          <w:highlight w:val="yellow"/>
         </w:rPr>
         <w:t>RunOnce</w:t>
       </w:r>
@@ -11258,12 +11395,85 @@
         <w:rPr>
           <w:rFonts w:ascii="Times New Roman" w:hAnsi="Times New Roman"/>
           <w:b/>
+          <w:sz w:val="20"/>
+          <w:szCs w:val="20"/>
+        </w:rPr>
+      </w:pPr>
+      <w:r>
+        <w:rPr>
+          <w:rFonts w:ascii="Times New Roman" w:hAnsi="Times New Roman"/>
+          <w:b/>
+          <w:sz w:val="20"/>
+          <w:szCs w:val="20"/>
+          <w:highlight w:val="green"/>
+        </w:rPr>
+        <w:t>CCO_eCoaching_DB_RunOnce_TFS_8597.txt</w:t>
+      </w:r>
+    </w:p>
+    <w:p>
+      <w:pPr>
+        <w:pStyle w:val="NoSpacing"/>
+        <w:rPr>
+          <w:rFonts w:ascii="Times New Roman" w:hAnsi="Times New Roman"/>
+          <w:b/>
+          <w:sz w:val="20"/>
+          <w:szCs w:val="20"/>
+        </w:rPr>
+      </w:pPr>
+    </w:p>
+    <w:p>
+      <w:pPr>
+        <w:pStyle w:val="NoSpacing"/>
+        <w:rPr>
+          <w:rFonts w:ascii="Times New Roman" w:hAnsi="Times New Roman"/>
+          <w:b/>
           <w:color w:val="FF0000"/>
           <w:sz w:val="20"/>
           <w:szCs w:val="20"/>
+        </w:rPr>
+      </w:pPr>
+    </w:p>
+    <w:p>
+      <w:pPr>
+        <w:pStyle w:val="NoSpacing"/>
+        <w:rPr>
+          <w:rFonts w:ascii="Times New Roman" w:hAnsi="Times New Roman"/>
+          <w:b/>
+          <w:sz w:val="20"/>
+          <w:szCs w:val="20"/>
+        </w:rPr>
+      </w:pPr>
+      <w:r>
+        <w:rPr>
+          <w:rFonts w:ascii="Times New Roman" w:hAnsi="Times New Roman"/>
+          <w:b/>
+          <w:sz w:val="20"/>
+          <w:szCs w:val="20"/>
+        </w:rPr>
+        <w:t>PROD SQL Agent Jobs</w:t>
+      </w:r>
+    </w:p>
+    <w:p>
+      <w:pPr>
+        <w:pStyle w:val="NoSpacing"/>
+        <w:rPr>
+          <w:rFonts w:ascii="Times New Roman" w:hAnsi="Times New Roman"/>
+          <w:b/>
+          <w:sz w:val="20"/>
+          <w:szCs w:val="20"/>
+        </w:rPr>
+      </w:pPr>
+      <w:r>
+        <w:rPr>
+          <w:rFonts w:ascii="Times New Roman" w:hAnsi="Times New Roman"/>
+          <w:b/>
+          <w:color w:val="FF0000"/>
+          <w:sz w:val="20"/>
+          <w:szCs w:val="20"/>
           <w:highlight w:val="lightGray"/>
         </w:rPr>
-      </w:pPr>
+        <w:t>NO</w:t>
+      </w:r>
       <w:r>
         <w:rPr>
           <w:rFonts w:ascii="Times New Roman" w:hAnsi="Times New Roman"/>
@@ -11273,72 +11483,16 @@
           <w:szCs w:val="20"/>
           <w:highlight w:val="lightGray"/>
         </w:rPr>
-        <w:t>None</w:t>
-      </w:r>
-    </w:p>
-    <w:p>
-      <w:pPr>
-        <w:pStyle w:val="NoSpacing"/>
+        <w:t xml:space="preserve"> NEW JOBS</w:t>
+      </w:r>
+      <w:r>
         <w:rPr>
           <w:rFonts w:ascii="Times New Roman" w:hAnsi="Times New Roman"/>
           <w:b/>
           <w:color w:val="FF0000"/>
           <w:sz w:val="20"/>
           <w:szCs w:val="20"/>
-        </w:rPr>
-      </w:pPr>
-      <w:bookmarkStart w:id="2" w:name="_GoBack"/>
-      <w:bookmarkEnd w:id="2"/>
-    </w:p>
-    <w:p>
-      <w:pPr>
-        <w:pStyle w:val="NoSpacing"/>
-        <w:rPr>
-          <w:rFonts w:ascii="Times New Roman" w:hAnsi="Times New Roman"/>
-          <w:b/>
-          <w:sz w:val="20"/>
-          <w:szCs w:val="20"/>
-        </w:rPr>
-      </w:pPr>
-      <w:r>
-        <w:rPr>
-          <w:rFonts w:ascii="Times New Roman" w:hAnsi="Times New Roman"/>
-          <w:b/>
-          <w:sz w:val="20"/>
-          <w:szCs w:val="20"/>
-        </w:rPr>
-        <w:t>PROD SQL Agent Jobs</w:t>
-      </w:r>
-    </w:p>
-    <w:p>
-      <w:pPr>
-        <w:pStyle w:val="NoSpacing"/>
-        <w:rPr>
-          <w:rFonts w:ascii="Times New Roman" w:hAnsi="Times New Roman"/>
-          <w:b/>
-          <w:sz w:val="20"/>
-          <w:szCs w:val="20"/>
-        </w:rPr>
-      </w:pPr>
-      <w:r>
-        <w:rPr>
-          <w:rFonts w:ascii="Times New Roman" w:hAnsi="Times New Roman"/>
-          <w:b/>
-          <w:color w:val="FF0000"/>
-          <w:sz w:val="20"/>
-          <w:szCs w:val="20"/>
-          <w:highlight w:val="green"/>
-        </w:rPr>
-        <w:t>1 NEW JOBS</w:t>
-      </w:r>
-      <w:r>
-        <w:rPr>
-          <w:rFonts w:ascii="Times New Roman" w:hAnsi="Times New Roman"/>
-          <w:b/>
-          <w:color w:val="FF0000"/>
-          <w:sz w:val="20"/>
-          <w:szCs w:val="20"/>
-          <w:highlight w:val="green"/>
+          <w:highlight w:val="lightGray"/>
         </w:rPr>
         <w:t xml:space="preserve"> IN THIS RELEASE</w:t>
       </w:r>
@@ -11447,7 +11601,7 @@
                 <w:szCs w:val="20"/>
               </w:rPr>
             </w:pPr>
-            <w:bookmarkStart w:id="3" w:name="_Toc464114598"/>
+            <w:bookmarkStart w:id="2" w:name="_Toc464114598"/>
             <w:proofErr w:type="spellStart"/>
             <w:r>
               <w:rPr>
@@ -11457,7 +11611,7 @@
               </w:rPr>
               <w:t>CoachingETSLoad</w:t>
             </w:r>
-            <w:bookmarkEnd w:id="3"/>
+            <w:bookmarkEnd w:id="2"/>
             <w:proofErr w:type="spellEnd"/>
           </w:p>
         </w:tc>
@@ -11615,7 +11769,6 @@
                 <w:sz w:val="20"/>
                 <w:szCs w:val="20"/>
               </w:rPr>
-              <w:lastRenderedPageBreak/>
               <w:t>Schedule – Mondays, Wednesdays 4:00 PM</w:t>
             </w:r>
           </w:p>
@@ -11667,7 +11820,7 @@
                 <w:szCs w:val="20"/>
               </w:rPr>
             </w:pPr>
-            <w:bookmarkStart w:id="4" w:name="_Toc464114599"/>
+            <w:bookmarkStart w:id="3" w:name="_Toc464114599"/>
             <w:r>
               <w:rPr>
                 <w:rFonts w:ascii="Times New Roman" w:hAnsi="Times New Roman"/>
@@ -11676,7 +11829,7 @@
               </w:rPr>
               <w:t>CoachingGenericLoad</w:t>
             </w:r>
-            <w:bookmarkEnd w:id="4"/>
+            <w:bookmarkEnd w:id="3"/>
           </w:p>
           <w:p>
             <w:pPr>
@@ -11894,7 +12047,7 @@
                 <w:szCs w:val="20"/>
               </w:rPr>
             </w:pPr>
-            <w:bookmarkStart w:id="5" w:name="_Toc464114600"/>
+            <w:bookmarkStart w:id="4" w:name="_Toc464114600"/>
             <w:r>
               <w:rPr>
                 <w:rFonts w:ascii="Times New Roman" w:hAnsi="Times New Roman"/>
@@ -11903,7 +12056,7 @@
               </w:rPr>
               <w:t>CoachingHierarchyLoad</w:t>
             </w:r>
-            <w:bookmarkEnd w:id="5"/>
+            <w:bookmarkEnd w:id="4"/>
           </w:p>
           <w:p>
             <w:pPr>
@@ -12093,7 +12246,7 @@
                 <w:szCs w:val="20"/>
               </w:rPr>
             </w:pPr>
-            <w:bookmarkStart w:id="6" w:name="_Toc464114601"/>
+            <w:bookmarkStart w:id="5" w:name="_Toc464114601"/>
             <w:r>
               <w:rPr>
                 <w:rFonts w:ascii="Times New Roman" w:hAnsi="Times New Roman"/>
@@ -12102,7 +12255,7 @@
               </w:rPr>
               <w:t>CoachingKillNotifications</w:t>
             </w:r>
-            <w:bookmarkEnd w:id="6"/>
+            <w:bookmarkEnd w:id="5"/>
           </w:p>
           <w:p>
             <w:pPr>
@@ -12339,7 +12492,7 @@
                 <w:szCs w:val="20"/>
               </w:rPr>
             </w:pPr>
-            <w:bookmarkStart w:id="7" w:name="_Toc464114602"/>
+            <w:bookmarkStart w:id="6" w:name="_Toc464114602"/>
             <w:r>
               <w:rPr>
                 <w:rFonts w:ascii="Times New Roman" w:hAnsi="Times New Roman"/>
@@ -12348,7 +12501,7 @@
               </w:rPr>
               <w:t>CoachingNotifications</w:t>
             </w:r>
-            <w:bookmarkEnd w:id="7"/>
+            <w:bookmarkEnd w:id="6"/>
           </w:p>
           <w:p>
             <w:pPr>
@@ -12529,7 +12682,7 @@
                 <w:szCs w:val="20"/>
               </w:rPr>
             </w:pPr>
-            <w:bookmarkStart w:id="8" w:name="_Toc464114603"/>
+            <w:bookmarkStart w:id="7" w:name="_Toc464114603"/>
             <w:r>
               <w:rPr>
                 <w:rFonts w:ascii="Times New Roman" w:hAnsi="Times New Roman"/>
@@ -12538,7 +12691,7 @@
               </w:rPr>
               <w:t>CoachingOutlierLoad</w:t>
             </w:r>
-            <w:bookmarkEnd w:id="8"/>
+            <w:bookmarkEnd w:id="7"/>
           </w:p>
           <w:p>
             <w:pPr>
@@ -12746,7 +12899,7 @@
                 <w:szCs w:val="20"/>
               </w:rPr>
             </w:pPr>
-            <w:bookmarkStart w:id="9" w:name="_Toc464114604"/>
+            <w:bookmarkStart w:id="8" w:name="_Toc464114604"/>
             <w:r>
               <w:rPr>
                 <w:rFonts w:ascii="Times New Roman" w:hAnsi="Times New Roman"/>
@@ -12755,7 +12908,7 @@
               </w:rPr>
               <w:t>CoachingQualityLoad</w:t>
             </w:r>
-            <w:bookmarkEnd w:id="9"/>
+            <w:bookmarkEnd w:id="8"/>
           </w:p>
           <w:p>
             <w:pPr>
@@ -12963,7 +13116,7 @@
                 <w:szCs w:val="20"/>
               </w:rPr>
             </w:pPr>
-            <w:bookmarkStart w:id="10" w:name="_Toc464114605"/>
+            <w:bookmarkStart w:id="9" w:name="_Toc464114605"/>
             <w:r>
               <w:rPr>
                 <w:rFonts w:ascii="Times New Roman" w:hAnsi="Times New Roman"/>
@@ -12972,7 +13125,7 @@
               </w:rPr>
               <w:t>CoachingQualityOtherLoad</w:t>
             </w:r>
-            <w:bookmarkEnd w:id="10"/>
+            <w:bookmarkEnd w:id="9"/>
           </w:p>
           <w:p>
             <w:pPr>
@@ -13066,6 +13219,7 @@
                 <w:sz w:val="20"/>
                 <w:szCs w:val="20"/>
               </w:rPr>
+              <w:lastRenderedPageBreak/>
               <w:t xml:space="preserve">Package: </w:t>
             </w:r>
             <w:hyperlink r:id="rId14" w:history="1">
@@ -13095,7 +13249,6 @@
                 <w:sz w:val="20"/>
                 <w:szCs w:val="20"/>
               </w:rPr>
-              <w:lastRenderedPageBreak/>
               <w:t xml:space="preserve">ConfigFile: </w:t>
             </w:r>
             <w:r>
@@ -13181,7 +13334,7 @@
                 <w:szCs w:val="20"/>
               </w:rPr>
             </w:pPr>
-            <w:bookmarkStart w:id="11" w:name="_Toc464114606"/>
+            <w:bookmarkStart w:id="10" w:name="_Toc464114606"/>
             <w:r>
               <w:rPr>
                 <w:rFonts w:ascii="Times New Roman" w:hAnsi="Times New Roman"/>
@@ -13190,7 +13343,7 @@
               </w:rPr>
               <w:t>CoachingReminders</w:t>
             </w:r>
-            <w:bookmarkEnd w:id="11"/>
+            <w:bookmarkEnd w:id="10"/>
           </w:p>
           <w:p>
             <w:pPr>
@@ -13371,7 +13524,7 @@
                 <w:szCs w:val="20"/>
               </w:rPr>
             </w:pPr>
-            <w:bookmarkStart w:id="12" w:name="_Toc464114607"/>
+            <w:bookmarkStart w:id="11" w:name="_Toc464114607"/>
             <w:r>
               <w:rPr>
                 <w:rFonts w:ascii="Times New Roman" w:hAnsi="Times New Roman"/>
@@ -13380,7 +13533,7 @@
               </w:rPr>
               <w:t>CoachingSurveyLoad</w:t>
             </w:r>
-            <w:bookmarkEnd w:id="12"/>
+            <w:bookmarkEnd w:id="11"/>
           </w:p>
           <w:p>
             <w:pPr>
@@ -13639,7 +13792,7 @@
                 <w:szCs w:val="20"/>
               </w:rPr>
             </w:pPr>
-            <w:bookmarkStart w:id="13" w:name="_Toc464114608"/>
+            <w:bookmarkStart w:id="12" w:name="_Toc464114608"/>
             <w:r>
               <w:rPr>
                 <w:rFonts w:ascii="Times New Roman" w:hAnsi="Times New Roman"/>
@@ -13648,7 +13801,7 @@
               </w:rPr>
               <w:t>CoachingSurveyReminders</w:t>
             </w:r>
-            <w:bookmarkEnd w:id="13"/>
+            <w:bookmarkEnd w:id="12"/>
           </w:p>
           <w:p>
             <w:pPr>
@@ -13880,7 +14033,7 @@
                 <w:szCs w:val="20"/>
               </w:rPr>
             </w:pPr>
-            <w:bookmarkStart w:id="14" w:name="_Toc464114609"/>
+            <w:bookmarkStart w:id="13" w:name="_Toc464114609"/>
             <w:r>
               <w:rPr>
                 <w:rFonts w:ascii="Times New Roman" w:hAnsi="Times New Roman"/>
@@ -13889,7 +14042,7 @@
               </w:rPr>
               <w:t>CoachingTrainingLoad</w:t>
             </w:r>
-            <w:bookmarkEnd w:id="14"/>
+            <w:bookmarkEnd w:id="13"/>
           </w:p>
         </w:tc>
         <w:tc>
@@ -14092,7 +14245,6 @@
                 <w:rFonts w:ascii="Times New Roman" w:hAnsi="Times New Roman"/>
                 <w:sz w:val="20"/>
                 <w:szCs w:val="20"/>
-                <w:highlight w:val="green"/>
               </w:rPr>
               <w:t>CoachingSummaryReport</w:t>
             </w:r>
@@ -14135,15 +14287,7 @@
                 <w:sz w:val="20"/>
                 <w:szCs w:val="20"/>
               </w:rPr>
-              <w:t xml:space="preserve">Run As: </w:t>
-            </w:r>
-            <w:r>
-              <w:rPr>
-                <w:rFonts w:ascii="Times New Roman" w:hAnsi="Times New Roman"/>
-                <w:sz w:val="20"/>
-                <w:szCs w:val="20"/>
-              </w:rPr>
-              <w:t>ECLProxy</w:t>
+              <w:t>Run As: ECLProxy</w:t>
             </w:r>
           </w:p>
           <w:p>
@@ -14216,8 +14360,19 @@
                 <w:sz w:val="20"/>
                 <w:szCs w:val="20"/>
               </w:rPr>
-              <w:t>\\F3420-ECLDBP01\ssis\Coaching\Packages\ CoachingSummaryReport.dtsx</w:t>
-            </w:r>
+              <w:t xml:space="preserve">\\F3420-ECLDBP01\ssis\Coaching\Packages\ </w:t>
+            </w:r>
+            <w:proofErr w:type="spellStart"/>
+            <w:r>
+              <w:rPr>
+                <w:rStyle w:val="Hyperlink"/>
+                <w:rFonts w:ascii="Times New Roman" w:hAnsi="Times New Roman"/>
+                <w:sz w:val="20"/>
+                <w:szCs w:val="20"/>
+              </w:rPr>
+              <w:t>CoachingSummaryReport.dtsx</w:t>
+            </w:r>
+            <w:proofErr w:type="spellEnd"/>
           </w:p>
           <w:p>
             <w:pPr>
@@ -14253,39 +14408,7 @@
                 <w:sz w:val="20"/>
                 <w:szCs w:val="20"/>
               </w:rPr>
-              <w:t xml:space="preserve">: </w:t>
-            </w:r>
-            <w:r>
-              <w:rPr>
-                <w:rFonts w:ascii="Times New Roman" w:hAnsi="Times New Roman"/>
-                <w:sz w:val="20"/>
-                <w:szCs w:val="20"/>
-              </w:rPr>
-              <w:t>E:\ssis\Coaching\ConfigFiles\</w:t>
-            </w:r>
-            <w:r>
-              <w:rPr>
-                <w:rFonts w:ascii="Times New Roman" w:hAnsi="Times New Roman"/>
-                <w:sz w:val="20"/>
-                <w:szCs w:val="20"/>
-              </w:rPr>
-              <w:t>Prod_Coaching</w:t>
-            </w:r>
-            <w:r>
-              <w:rPr>
-                <w:rFonts w:ascii="Times New Roman" w:hAnsi="Times New Roman"/>
-                <w:sz w:val="20"/>
-                <w:szCs w:val="20"/>
-              </w:rPr>
-              <w:t>SummaryReport</w:t>
-            </w:r>
-            <w:r>
-              <w:rPr>
-                <w:rFonts w:ascii="Times New Roman" w:hAnsi="Times New Roman"/>
-                <w:sz w:val="20"/>
-                <w:szCs w:val="20"/>
-              </w:rPr>
-              <w:t>.dtsConfig</w:t>
+              <w:t>: E:\ssis\Coaching\ConfigFiles\Prod_CoachingSummaryReport.dtsConfig</w:t>
             </w:r>
           </w:p>
           <w:p>
@@ -14323,15 +14446,13 @@
                 <w:rFonts w:ascii="Times New Roman" w:hAnsi="Times New Roman"/>
                 <w:sz w:val="20"/>
                 <w:szCs w:val="20"/>
-                <w:highlight w:val="green"/>
-              </w:rPr>
-            </w:pPr>
-            <w:r>
-              <w:rPr>
-                <w:rFonts w:ascii="Times New Roman" w:hAnsi="Times New Roman"/>
-                <w:sz w:val="20"/>
-                <w:szCs w:val="20"/>
-                <w:highlight w:val="green"/>
+              </w:rPr>
+            </w:pPr>
+            <w:r>
+              <w:rPr>
+                <w:rFonts w:ascii="Times New Roman" w:hAnsi="Times New Roman"/>
+                <w:sz w:val="20"/>
+                <w:szCs w:val="20"/>
               </w:rPr>
               <w:t>*Create job logged in as ecljobowner</w:t>
             </w:r>
@@ -14350,7 +14471,6 @@
                 <w:rFonts w:ascii="Times New Roman" w:hAnsi="Times New Roman"/>
                 <w:sz w:val="20"/>
                 <w:szCs w:val="20"/>
-                <w:highlight w:val="green"/>
               </w:rPr>
               <w:t>*Add config file logged in as SA account</w:t>
             </w:r>
@@ -15653,14 +15773,16 @@
           <w:b/>
           <w:sz w:val="20"/>
           <w:szCs w:val="20"/>
-        </w:rPr>
-      </w:pPr>
-      <w:r>
-        <w:rPr>
-          <w:rFonts w:ascii="Times New Roman" w:hAnsi="Times New Roman"/>
-          <w:b/>
-          <w:sz w:val="20"/>
-          <w:szCs w:val="20"/>
+          <w:highlight w:val="green"/>
+        </w:rPr>
+      </w:pPr>
+      <w:r>
+        <w:rPr>
+          <w:rFonts w:ascii="Times New Roman" w:hAnsi="Times New Roman"/>
+          <w:b/>
+          <w:sz w:val="20"/>
+          <w:szCs w:val="20"/>
+          <w:highlight w:val="green"/>
         </w:rPr>
         <w:t xml:space="preserve">Open RunOnce.sql from </w:t>
       </w:r>
@@ -15670,6 +15792,7 @@
           <w:b/>
           <w:sz w:val="20"/>
           <w:szCs w:val="20"/>
+          <w:highlight w:val="green"/>
         </w:rPr>
         <w:t xml:space="preserve">Version Manager </w:t>
       </w:r>
@@ -15686,14 +15809,16 @@
           <w:b/>
           <w:sz w:val="20"/>
           <w:szCs w:val="20"/>
-        </w:rPr>
-      </w:pPr>
-      <w:r>
-        <w:rPr>
-          <w:rFonts w:ascii="Times New Roman" w:hAnsi="Times New Roman"/>
-          <w:b/>
-          <w:sz w:val="20"/>
-          <w:szCs w:val="20"/>
+          <w:highlight w:val="green"/>
+        </w:rPr>
+      </w:pPr>
+      <w:r>
+        <w:rPr>
+          <w:rFonts w:ascii="Times New Roman" w:hAnsi="Times New Roman"/>
+          <w:b/>
+          <w:sz w:val="20"/>
+          <w:szCs w:val="20"/>
+          <w:highlight w:val="green"/>
         </w:rPr>
         <w:t>Run with nothing selected.</w:t>
       </w:r>
@@ -15886,6 +16011,8 @@
           <w:highlight w:val="green"/>
         </w:rPr>
       </w:pPr>
+      <w:bookmarkStart w:id="14" w:name="_GoBack"/>
+      <w:bookmarkEnd w:id="14"/>
       <w:r>
         <w:rPr>
           <w:rFonts w:ascii="Times New Roman" w:hAnsi="Times New Roman"/>
@@ -15919,16 +16046,14 @@
           <w:b/>
           <w:sz w:val="20"/>
           <w:szCs w:val="20"/>
-          <w:highlight w:val="green"/>
-        </w:rPr>
-      </w:pPr>
-      <w:r>
-        <w:rPr>
-          <w:rFonts w:ascii="Times New Roman" w:hAnsi="Times New Roman"/>
-          <w:b/>
-          <w:sz w:val="20"/>
-          <w:szCs w:val="20"/>
-          <w:highlight w:val="green"/>
+        </w:rPr>
+      </w:pPr>
+      <w:r>
+        <w:rPr>
+          <w:rFonts w:ascii="Times New Roman" w:hAnsi="Times New Roman"/>
+          <w:b/>
+          <w:sz w:val="20"/>
+          <w:szCs w:val="20"/>
         </w:rPr>
         <w:t>if any don’t exist change from modify to create and re-run</w:t>
       </w:r>
@@ -16005,16 +16130,14 @@
           <w:b/>
           <w:sz w:val="20"/>
           <w:szCs w:val="20"/>
-          <w:highlight w:val="green"/>
-        </w:rPr>
-      </w:pPr>
-      <w:r>
-        <w:rPr>
-          <w:rFonts w:ascii="Times New Roman" w:hAnsi="Times New Roman"/>
-          <w:b/>
-          <w:sz w:val="20"/>
-          <w:szCs w:val="20"/>
-          <w:highlight w:val="green"/>
+        </w:rPr>
+      </w:pPr>
+      <w:r>
+        <w:rPr>
+          <w:rFonts w:ascii="Times New Roman" w:hAnsi="Times New Roman"/>
+          <w:b/>
+          <w:sz w:val="20"/>
+          <w:szCs w:val="20"/>
         </w:rPr>
         <w:t xml:space="preserve">Fetch any SSIS Packages highlighted in green and </w:t>
       </w:r>
@@ -16024,7 +16147,6 @@
           <w:b/>
           <w:sz w:val="20"/>
           <w:szCs w:val="20"/>
-          <w:highlight w:val="green"/>
         </w:rPr>
         <w:t xml:space="preserve">Migrate </w:t>
       </w:r>
@@ -16034,7 +16156,6 @@
           <w:b/>
           <w:sz w:val="20"/>
           <w:szCs w:val="20"/>
-          <w:highlight w:val="green"/>
         </w:rPr>
         <w:t>to location identified above for respective environment.</w:t>
       </w:r>
@@ -16051,16 +16172,14 @@
           <w:b/>
           <w:sz w:val="20"/>
           <w:szCs w:val="20"/>
-          <w:highlight w:val="green"/>
-        </w:rPr>
-      </w:pPr>
-      <w:r>
-        <w:rPr>
-          <w:rFonts w:ascii="Times New Roman" w:hAnsi="Times New Roman"/>
-          <w:b/>
-          <w:sz w:val="20"/>
-          <w:szCs w:val="20"/>
-          <w:highlight w:val="green"/>
+        </w:rPr>
+      </w:pPr>
+      <w:r>
+        <w:rPr>
+          <w:rFonts w:ascii="Times New Roman" w:hAnsi="Times New Roman"/>
+          <w:b/>
+          <w:sz w:val="20"/>
+          <w:szCs w:val="20"/>
         </w:rPr>
         <w:t>Fetch any SSIS Config File highlighted in green and Migrate to location identified above for respective environment.</w:t>
       </w:r>
@@ -16077,16 +16196,14 @@
           <w:b/>
           <w:sz w:val="20"/>
           <w:szCs w:val="20"/>
-          <w:highlight w:val="green"/>
-        </w:rPr>
-      </w:pPr>
-      <w:r>
-        <w:rPr>
-          <w:rFonts w:ascii="Times New Roman" w:hAnsi="Times New Roman"/>
-          <w:b/>
-          <w:sz w:val="20"/>
-          <w:szCs w:val="20"/>
-          <w:highlight w:val="green"/>
+        </w:rPr>
+      </w:pPr>
+      <w:r>
+        <w:rPr>
+          <w:rFonts w:ascii="Times New Roman" w:hAnsi="Times New Roman"/>
+          <w:b/>
+          <w:sz w:val="20"/>
+          <w:szCs w:val="20"/>
         </w:rPr>
         <w:t xml:space="preserve">Create the SQL agent jobs as described </w:t>
       </w:r>
@@ -16226,7 +16343,7 @@
       <w:rPr>
         <w:noProof/>
       </w:rPr>
-      <w:t>10/11/2017</w:t>
+      <w:t>10/12/2017</w:t>
     </w:r>
     <w:r>
       <w:fldChar w:fldCharType="end"/>
@@ -16251,7 +16368,7 @@
       <w:rPr>
         <w:noProof/>
       </w:rPr>
-      <w:t>15</w:t>
+      <w:t>1</w:t>
     </w:r>
     <w:r>
       <w:fldChar w:fldCharType="end"/>
@@ -16259,27 +16376,14 @@
     <w:r>
       <w:t xml:space="preserve"> of </w:t>
     </w:r>
-    <w:r>
-      <w:fldChar w:fldCharType="begin"/>
-    </w:r>
-    <w:r>
-      <w:instrText xml:space="preserve"> NUMPAGES </w:instrText>
-    </w:r>
-    <w:r>
-      <w:fldChar w:fldCharType="separate"/>
-    </w:r>
-    <w:r>
-      <w:rPr>
-        <w:noProof/>
-      </w:rPr>
-      <w:t>15</w:t>
-    </w:r>
-    <w:r>
-      <w:rPr>
-        <w:noProof/>
-      </w:rPr>
-      <w:fldChar w:fldCharType="end"/>
-    </w:r>
+    <w:fldSimple w:instr=" NUMPAGES ">
+      <w:r>
+        <w:rPr>
+          <w:noProof/>
+        </w:rPr>
+        <w:t>15</w:t>
+      </w:r>
+    </w:fldSimple>
   </w:p>
 </w:ftr>
 </file>
@@ -18583,7 +18687,7 @@
 </file>
 
 <file path=customXml/itemProps1.xml><?xml version="1.0" encoding="utf-8"?>
-<ds:datastoreItem xmlns:ds="http://schemas.openxmlformats.org/officeDocument/2006/customXml" ds:itemID="{B124E0E4-6013-490C-B65D-8EF2028E6D5A}">
+<ds:datastoreItem xmlns:ds="http://schemas.openxmlformats.org/officeDocument/2006/customXml" ds:itemID="{7882BFE1-4CAB-418B-930E-7C54EC05DC23}">
   <ds:schemaRefs>
     <ds:schemaRef ds:uri="http://schemas.openxmlformats.org/officeDocument/2006/bibliography"/>
   </ds:schemaRefs>

</xml_diff>

<commit_message>
TFS 8974 - Include two new columns to HR People Soft feed
git-tfs-id: [https://tfs.omnicloud.local/tfs/cco%20program/]$/eCoaching_V2;C39017
</commit_message>
<xml_diff>
--- a/Runbook/DB/CCO_eCoaching_DB_Runbook.docx
+++ b/Runbook/DB/CCO_eCoaching_DB_Runbook.docx
@@ -213,13 +213,7 @@
               <w:rPr>
                 <w:rFonts w:ascii="Times New Roman (PCL6)" w:hAnsi="Times New Roman (PCL6)"/>
               </w:rPr>
-              <w:t>10/</w:t>
-            </w:r>
-            <w:r>
-              <w:rPr>
-                <w:rFonts w:ascii="Times New Roman (PCL6)" w:hAnsi="Times New Roman (PCL6)"/>
-              </w:rPr>
-              <w:t>30/2017</w:t>
+              <w:t>11/15/2017</w:t>
             </w:r>
           </w:p>
         </w:tc>
@@ -253,41 +247,61 @@
           </w:tcPr>
           <w:p>
             <w:pPr>
+              <w:autoSpaceDE w:val="0"/>
+              <w:autoSpaceDN w:val="0"/>
+              <w:adjustRightInd w:val="0"/>
+              <w:spacing w:after="0" w:line="240" w:lineRule="auto"/>
+              <w:rPr>
+                <w:rFonts w:ascii="Consolas" w:hAnsi="Consolas" w:cs="Consolas"/>
+                <w:color w:val="008000"/>
+                <w:sz w:val="19"/>
+                <w:szCs w:val="19"/>
+              </w:rPr>
+            </w:pPr>
+            <w:r>
+              <w:rPr>
+                <w:rFonts w:ascii="Times New Roman (PCL6)" w:hAnsi="Times New Roman (PCL6)"/>
+              </w:rPr>
+              <w:t xml:space="preserve">TFS </w:t>
+            </w:r>
+            <w:r>
+              <w:rPr>
+                <w:rFonts w:ascii="Times New Roman (PCL6)" w:hAnsi="Times New Roman (PCL6)"/>
+              </w:rPr>
+              <w:t>8974</w:t>
+            </w:r>
+            <w:r>
+              <w:rPr>
+                <w:rFonts w:ascii="Times New Roman (PCL6)" w:hAnsi="Times New Roman (PCL6)"/>
+              </w:rPr>
+              <w:t xml:space="preserve">- </w:t>
+            </w:r>
+            <w:r>
+              <w:rPr>
+                <w:rFonts w:ascii="Times New Roman (PCL6)" w:hAnsi="Times New Roman (PCL6)"/>
+              </w:rPr>
+              <w:t xml:space="preserve"> </w:t>
+            </w:r>
+            <w:r>
+              <w:rPr>
+                <w:rFonts w:ascii="Times New Roman (PCL6)" w:hAnsi="Times New Roman (PCL6)"/>
+              </w:rPr>
+              <w:t>T</w:t>
+            </w:r>
+            <w:r>
+              <w:rPr>
+                <w:rFonts w:ascii="Times New Roman (PCL6)" w:hAnsi="Times New Roman (PCL6)"/>
+              </w:rPr>
+              <w:t>wo new columns from People Soft feed</w:t>
+            </w:r>
+          </w:p>
+          <w:p>
+            <w:pPr>
               <w:ind w:left="-12" w:right="-270"/>
               <w:rPr>
                 <w:rFonts w:ascii="Times New Roman (PCL6)" w:hAnsi="Times New Roman (PCL6)"/>
               </w:rPr>
             </w:pPr>
-            <w:r>
-              <w:rPr>
-                <w:rFonts w:ascii="Times New Roman (PCL6)" w:hAnsi="Times New Roman (PCL6)"/>
-              </w:rPr>
-              <w:t xml:space="preserve">TFS </w:t>
-            </w:r>
-            <w:r>
-              <w:rPr>
-                <w:rFonts w:ascii="Times New Roman (PCL6)" w:hAnsi="Times New Roman (PCL6)"/>
-              </w:rPr>
-              <w:t>7541</w:t>
-            </w:r>
-            <w:r>
-              <w:rPr>
-                <w:rFonts w:ascii="Times New Roman (PCL6)" w:hAnsi="Times New Roman (PCL6)"/>
-              </w:rPr>
-              <w:t xml:space="preserve">- </w:t>
-            </w:r>
-            <w:r>
-              <w:rPr>
-                <w:rFonts w:ascii="Times New Roman (PCL6)" w:hAnsi="Times New Roman (PCL6)"/>
-              </w:rPr>
-              <w:t xml:space="preserve"> </w:t>
-            </w:r>
-            <w:r>
-              <w:rPr>
-                <w:rFonts w:ascii="Times New Roman (PCL6)" w:hAnsi="Times New Roman (PCL6)"/>
-              </w:rPr>
-              <w:t>ATA forms to eCoaching</w:t>
-            </w:r>
           </w:p>
         </w:tc>
       </w:tr>
@@ -3798,6 +3812,108 @@
           </w:p>
         </w:tc>
       </w:tr>
+      <w:tr>
+        <w:tc>
+          <w:tcPr>
+            <w:tcW w:w="1345" w:type="dxa"/>
+            <w:tcBorders>
+              <w:top w:val="single" w:sz="4" w:space="0" w:color="auto"/>
+              <w:left w:val="single" w:sz="4" w:space="0" w:color="auto"/>
+              <w:bottom w:val="single" w:sz="4" w:space="0" w:color="auto"/>
+              <w:right w:val="single" w:sz="4" w:space="0" w:color="auto"/>
+            </w:tcBorders>
+          </w:tcPr>
+          <w:p>
+            <w:pPr>
+              <w:pStyle w:val="hdr1"/>
+              <w:ind w:left="0"/>
+              <w:jc w:val="left"/>
+            </w:pPr>
+            <w:r>
+              <w:t>11/15/2017</w:t>
+            </w:r>
+          </w:p>
+        </w:tc>
+        <w:tc>
+          <w:tcPr>
+            <w:tcW w:w="6300" w:type="dxa"/>
+            <w:tcBorders>
+              <w:top w:val="single" w:sz="4" w:space="0" w:color="auto"/>
+              <w:left w:val="single" w:sz="4" w:space="0" w:color="auto"/>
+              <w:bottom w:val="single" w:sz="4" w:space="0" w:color="auto"/>
+              <w:right w:val="single" w:sz="4" w:space="0" w:color="auto"/>
+            </w:tcBorders>
+          </w:tcPr>
+          <w:p>
+            <w:pPr>
+              <w:autoSpaceDE w:val="0"/>
+              <w:autoSpaceDN w:val="0"/>
+              <w:adjustRightInd w:val="0"/>
+              <w:spacing w:after="0" w:line="240" w:lineRule="auto"/>
+              <w:rPr>
+                <w:rFonts w:ascii="Consolas" w:hAnsi="Consolas" w:cs="Consolas"/>
+                <w:color w:val="008000"/>
+                <w:sz w:val="19"/>
+                <w:szCs w:val="19"/>
+              </w:rPr>
+            </w:pPr>
+            <w:r>
+              <w:rPr>
+                <w:rFonts w:ascii="Times New Roman (PCL6)" w:hAnsi="Times New Roman (PCL6)"/>
+              </w:rPr>
+              <w:t xml:space="preserve">TFS 8974- </w:t>
+            </w:r>
+            <w:r>
+              <w:rPr>
+                <w:rFonts w:ascii="Times New Roman (PCL6)" w:hAnsi="Times New Roman (PCL6)"/>
+              </w:rPr>
+              <w:t xml:space="preserve"> </w:t>
+            </w:r>
+            <w:r>
+              <w:rPr>
+                <w:rFonts w:ascii="Times New Roman (PCL6)" w:hAnsi="Times New Roman (PCL6)"/>
+              </w:rPr>
+              <w:t>T</w:t>
+            </w:r>
+            <w:r>
+              <w:rPr>
+                <w:rFonts w:ascii="Times New Roman (PCL6)" w:hAnsi="Times New Roman (PCL6)"/>
+              </w:rPr>
+              <w:t>wo new columns from People Soft feed</w:t>
+            </w:r>
+          </w:p>
+          <w:p>
+            <w:pPr>
+              <w:ind w:left="-12" w:right="-270"/>
+              <w:rPr>
+                <w:rFonts w:ascii="Times New Roman (PCL6)" w:hAnsi="Times New Roman (PCL6)"/>
+              </w:rPr>
+            </w:pPr>
+          </w:p>
+        </w:tc>
+        <w:tc>
+          <w:tcPr>
+            <w:tcW w:w="1823" w:type="dxa"/>
+            <w:tcBorders>
+              <w:top w:val="single" w:sz="4" w:space="0" w:color="auto"/>
+              <w:left w:val="single" w:sz="4" w:space="0" w:color="auto"/>
+              <w:bottom w:val="single" w:sz="4" w:space="0" w:color="auto"/>
+              <w:right w:val="single" w:sz="4" w:space="0" w:color="auto"/>
+            </w:tcBorders>
+          </w:tcPr>
+          <w:p>
+            <w:pPr>
+              <w:pStyle w:val="hdr1"/>
+              <w:ind w:left="0"/>
+              <w:jc w:val="left"/>
+            </w:pPr>
+            <w:r>
+              <w:lastRenderedPageBreak/>
+              <w:t>Susmitha Palacherla</w:t>
+            </w:r>
+          </w:p>
+        </w:tc>
+      </w:tr>
     </w:tbl>
     <w:p>
       <w:pPr>
@@ -3844,9 +3960,15 @@
     </w:p>
     <w:p>
       <w:pPr>
-        <w:pStyle w:val="NoSpacing"/>
-        <w:rPr>
-          <w:rFonts w:ascii="Times New Roman (PCL6)" w:hAnsi="Times New Roman (PCL6)"/>
+        <w:autoSpaceDE w:val="0"/>
+        <w:autoSpaceDN w:val="0"/>
+        <w:adjustRightInd w:val="0"/>
+        <w:spacing w:after="0" w:line="240" w:lineRule="auto"/>
+        <w:rPr>
+          <w:rFonts w:ascii="Consolas" w:hAnsi="Consolas" w:cs="Consolas"/>
+          <w:color w:val="008000"/>
+          <w:sz w:val="19"/>
+          <w:szCs w:val="19"/>
         </w:rPr>
       </w:pPr>
       <w:r>
@@ -3854,23 +3976,30 @@
           <w:rFonts w:ascii="Times New Roman (PCL6)" w:hAnsi="Times New Roman (PCL6)"/>
           <w:highlight w:val="green"/>
         </w:rPr>
-        <w:t>TFS 7541</w:t>
-      </w:r>
-      <w:proofErr w:type="gramStart"/>
+        <w:t>TFS 8974</w:t>
+      </w:r>
       <w:r>
         <w:rPr>
           <w:rFonts w:ascii="Times New Roman (PCL6)" w:hAnsi="Times New Roman (PCL6)"/>
           <w:highlight w:val="green"/>
         </w:rPr>
-        <w:t>-  ATA</w:t>
-      </w:r>
-      <w:proofErr w:type="gramEnd"/>
+        <w:t xml:space="preserve"> </w:t>
+      </w:r>
+      <w:proofErr w:type="gramStart"/>
       <w:r>
         <w:rPr>
           <w:rFonts w:ascii="Times New Roman (PCL6)" w:hAnsi="Times New Roman (PCL6)"/>
           <w:highlight w:val="green"/>
         </w:rPr>
-        <w:t xml:space="preserve"> forms to eCoaching</w:t>
+        <w:t>-  Two</w:t>
+      </w:r>
+      <w:proofErr w:type="gramEnd"/>
+      <w:r>
+        <w:rPr>
+          <w:rFonts w:ascii="Times New Roman (PCL6)" w:hAnsi="Times New Roman (PCL6)"/>
+          <w:highlight w:val="green"/>
+        </w:rPr>
+        <w:t xml:space="preserve"> new columns from People Soft feed</w:t>
       </w:r>
     </w:p>
     <w:p>
@@ -4505,8 +4634,17 @@
           <w:rFonts w:ascii="Times New Roman" w:hAnsi="Times New Roman"/>
           <w:sz w:val="20"/>
           <w:szCs w:val="20"/>
-        </w:rPr>
-        <w:t xml:space="preserve">Employee_Hierarchy.dtsx </w:t>
+          <w:highlight w:val="green"/>
+        </w:rPr>
+        <w:t>Employee_Hierarchy.dtsx</w:t>
+      </w:r>
+      <w:r>
+        <w:rPr>
+          <w:rFonts w:ascii="Times New Roman" w:hAnsi="Times New Roman"/>
+          <w:sz w:val="20"/>
+          <w:szCs w:val="20"/>
+        </w:rPr>
+        <w:t xml:space="preserve"> </w:t>
       </w:r>
     </w:p>
     <w:p>
@@ -4568,29 +4706,823 @@
           <w:rFonts w:ascii="Times New Roman" w:hAnsi="Times New Roman"/>
           <w:sz w:val="20"/>
           <w:szCs w:val="20"/>
+        </w:rPr>
+        <w:t>IQS_Coaching.dtsx</w:t>
+      </w:r>
+      <w:proofErr w:type="spellEnd"/>
+      <w:r>
+        <w:rPr>
+          <w:rFonts w:ascii="Times New Roman" w:hAnsi="Times New Roman"/>
+          <w:sz w:val="20"/>
+          <w:szCs w:val="20"/>
+        </w:rPr>
+        <w:t xml:space="preserve"> </w:t>
+      </w:r>
+      <w:r>
+        <w:rPr>
+          <w:rFonts w:ascii="Times New Roman" w:hAnsi="Times New Roman"/>
+          <w:sz w:val="20"/>
+          <w:szCs w:val="20"/>
+        </w:rPr>
+        <w:t xml:space="preserve"> </w:t>
+      </w:r>
+    </w:p>
+    <w:p>
+      <w:pPr>
+        <w:pStyle w:val="NoSpacing"/>
+        <w:rPr>
+          <w:rFonts w:ascii="Times New Roman" w:hAnsi="Times New Roman"/>
+          <w:sz w:val="20"/>
+          <w:szCs w:val="20"/>
+        </w:rPr>
+      </w:pPr>
+      <w:r>
+        <w:rPr>
+          <w:rFonts w:ascii="Times New Roman" w:hAnsi="Times New Roman"/>
+          <w:sz w:val="20"/>
+          <w:szCs w:val="20"/>
+        </w:rPr>
+        <w:t xml:space="preserve">Outlier_Coaching.dtsx  </w:t>
+      </w:r>
+    </w:p>
+    <w:p>
+      <w:pPr>
+        <w:pStyle w:val="NoSpacing"/>
+        <w:rPr>
+          <w:rFonts w:ascii="Times New Roman" w:hAnsi="Times New Roman"/>
+          <w:sz w:val="20"/>
+          <w:szCs w:val="20"/>
+        </w:rPr>
+      </w:pPr>
+      <w:r>
+        <w:rPr>
+          <w:rFonts w:ascii="Times New Roman" w:hAnsi="Times New Roman"/>
+          <w:sz w:val="20"/>
+          <w:szCs w:val="20"/>
+        </w:rPr>
+        <w:t xml:space="preserve">Quality_Other_Coaching.dtsx </w:t>
+      </w:r>
+    </w:p>
+    <w:p>
+      <w:pPr>
+        <w:pStyle w:val="NoSpacing"/>
+        <w:rPr>
+          <w:rFonts w:ascii="Times New Roman" w:hAnsi="Times New Roman"/>
+          <w:sz w:val="20"/>
+          <w:szCs w:val="20"/>
+        </w:rPr>
+      </w:pPr>
+      <w:r>
+        <w:rPr>
+          <w:rFonts w:ascii="Times New Roman" w:hAnsi="Times New Roman"/>
+          <w:sz w:val="20"/>
+          <w:szCs w:val="20"/>
+        </w:rPr>
+        <w:t xml:space="preserve">Training_Coaching.dtsx </w:t>
+      </w:r>
+    </w:p>
+    <w:p>
+      <w:pPr>
+        <w:pStyle w:val="NoSpacing"/>
+        <w:rPr>
+          <w:rFonts w:ascii="Times New Roman" w:hAnsi="Times New Roman"/>
+          <w:sz w:val="20"/>
+          <w:szCs w:val="20"/>
+        </w:rPr>
+      </w:pPr>
+      <w:proofErr w:type="spellStart"/>
+      <w:r>
+        <w:rPr>
+          <w:rFonts w:ascii="Times New Roman" w:hAnsi="Times New Roman"/>
+          <w:sz w:val="20"/>
+          <w:szCs w:val="20"/>
+        </w:rPr>
+        <w:t>Warnings_History.dtsx</w:t>
+      </w:r>
+      <w:proofErr w:type="spellEnd"/>
+    </w:p>
+    <w:p>
+      <w:pPr>
+        <w:pStyle w:val="NoSpacing"/>
+        <w:rPr>
+          <w:rFonts w:ascii="Times New Roman" w:hAnsi="Times New Roman"/>
+          <w:sz w:val="20"/>
+          <w:szCs w:val="20"/>
+        </w:rPr>
+      </w:pPr>
+      <w:r>
+        <w:rPr>
+          <w:rFonts w:ascii="Times New Roman" w:hAnsi="Times New Roman"/>
+          <w:sz w:val="20"/>
+          <w:szCs w:val="20"/>
+        </w:rPr>
+        <w:t>CoachingSummaryReport.dtsx</w:t>
+      </w:r>
+    </w:p>
+    <w:p>
+      <w:pPr>
+        <w:pStyle w:val="NoSpacing"/>
+        <w:rPr>
+          <w:rFonts w:ascii="Times New Roman" w:hAnsi="Times New Roman"/>
+          <w:sz w:val="20"/>
+          <w:szCs w:val="20"/>
+        </w:rPr>
+      </w:pPr>
+    </w:p>
+    <w:p>
+      <w:pPr>
+        <w:pStyle w:val="NoSpacing"/>
+        <w:rPr>
+          <w:rFonts w:ascii="Times New Roman" w:hAnsi="Times New Roman"/>
+          <w:sz w:val="20"/>
+          <w:szCs w:val="20"/>
+        </w:rPr>
+      </w:pPr>
+    </w:p>
+    <w:p>
+      <w:pPr>
+        <w:pStyle w:val="NoSpacing"/>
+        <w:rPr>
+          <w:rFonts w:ascii="Times New Roman" w:hAnsi="Times New Roman"/>
+          <w:b/>
+          <w:sz w:val="20"/>
+          <w:szCs w:val="20"/>
+        </w:rPr>
+      </w:pPr>
+      <w:r>
+        <w:rPr>
+          <w:rFonts w:ascii="Times New Roman" w:hAnsi="Times New Roman"/>
+          <w:b/>
+          <w:sz w:val="20"/>
+          <w:szCs w:val="20"/>
+        </w:rPr>
+        <w:t xml:space="preserve">SSIS </w:t>
+      </w:r>
+      <w:r>
+        <w:rPr>
+          <w:rFonts w:ascii="Times New Roman" w:hAnsi="Times New Roman"/>
+          <w:b/>
+          <w:sz w:val="20"/>
+          <w:szCs w:val="20"/>
+        </w:rPr>
+        <w:t>config</w:t>
+      </w:r>
+      <w:r>
+        <w:rPr>
+          <w:rFonts w:ascii="Times New Roman" w:hAnsi="Times New Roman"/>
+          <w:b/>
+          <w:sz w:val="20"/>
+          <w:szCs w:val="20"/>
+        </w:rPr>
+        <w:t xml:space="preserve"> </w:t>
+      </w:r>
+      <w:r>
+        <w:rPr>
+          <w:rFonts w:ascii="Times New Roman" w:hAnsi="Times New Roman"/>
+          <w:b/>
+          <w:sz w:val="20"/>
+          <w:szCs w:val="20"/>
+        </w:rPr>
+        <w:t>f</w:t>
+      </w:r>
+      <w:r>
+        <w:rPr>
+          <w:rFonts w:ascii="Times New Roman" w:hAnsi="Times New Roman"/>
+          <w:b/>
+          <w:sz w:val="20"/>
+          <w:szCs w:val="20"/>
+        </w:rPr>
+        <w:t>iles: \eCoaching_V2\Code\ETL\</w:t>
+      </w:r>
+    </w:p>
+    <w:p>
+      <w:pPr>
+        <w:pStyle w:val="NoSpacing"/>
+        <w:rPr>
+          <w:rFonts w:ascii="Times New Roman" w:hAnsi="Times New Roman"/>
+          <w:b/>
+          <w:sz w:val="20"/>
+          <w:szCs w:val="20"/>
+          <w:highlight w:val="lightGray"/>
+        </w:rPr>
+      </w:pPr>
+      <w:r>
+        <w:rPr>
+          <w:rFonts w:ascii="Times New Roman" w:hAnsi="Times New Roman"/>
+          <w:b/>
+          <w:sz w:val="20"/>
+          <w:szCs w:val="20"/>
+          <w:highlight w:val="lightGray"/>
+        </w:rPr>
+        <w:t>*[Dev\Test\Prod] prefix determines the file to be used for the respective environment.</w:t>
+      </w:r>
+    </w:p>
+    <w:p>
+      <w:pPr>
+        <w:pStyle w:val="NoSpacing"/>
+        <w:rPr>
+          <w:rFonts w:ascii="Times New Roman" w:hAnsi="Times New Roman"/>
+          <w:b/>
+          <w:sz w:val="20"/>
+          <w:szCs w:val="20"/>
           <w:highlight w:val="green"/>
         </w:rPr>
-        <w:t>IQS_</w:t>
-      </w:r>
-      <w:proofErr w:type="gramStart"/>
-      <w:r>
-        <w:rPr>
-          <w:rFonts w:ascii="Times New Roman" w:hAnsi="Times New Roman"/>
+      </w:pPr>
+      <w:r>
+        <w:rPr>
+          <w:rFonts w:ascii="Times New Roman" w:hAnsi="Times New Roman"/>
+          <w:b/>
           <w:sz w:val="20"/>
           <w:szCs w:val="20"/>
           <w:highlight w:val="green"/>
         </w:rPr>
-        <w:t>Coaching.dtsx</w:t>
+        <w:t xml:space="preserve"> </w:t>
+      </w:r>
+      <w:r>
+        <w:rPr>
+          <w:rFonts w:ascii="Times New Roman" w:hAnsi="Times New Roman"/>
+          <w:b/>
+          <w:sz w:val="20"/>
+          <w:szCs w:val="20"/>
+          <w:highlight w:val="green"/>
+        </w:rPr>
+        <w:t xml:space="preserve"> </w:t>
+      </w:r>
+      <w:proofErr w:type="spellStart"/>
+      <w:r>
+        <w:rPr>
+          <w:rFonts w:ascii="Times New Roman" w:hAnsi="Times New Roman"/>
+          <w:b/>
+          <w:sz w:val="20"/>
+          <w:szCs w:val="20"/>
+          <w:highlight w:val="green"/>
+        </w:rPr>
+        <w:t>Config</w:t>
       </w:r>
       <w:proofErr w:type="spellEnd"/>
       <w:r>
         <w:rPr>
           <w:rFonts w:ascii="Times New Roman" w:hAnsi="Times New Roman"/>
+          <w:b/>
+          <w:sz w:val="20"/>
+          <w:szCs w:val="20"/>
+          <w:highlight w:val="green"/>
+        </w:rPr>
+        <w:t xml:space="preserve"> Files updated in this release</w:t>
+      </w:r>
+    </w:p>
+    <w:p>
+      <w:pPr>
+        <w:pStyle w:val="NoSpacing"/>
+        <w:rPr>
+          <w:rFonts w:ascii="Times New Roman" w:hAnsi="Times New Roman"/>
+          <w:b/>
+          <w:color w:val="FF0000"/>
+          <w:sz w:val="20"/>
+          <w:szCs w:val="20"/>
+        </w:rPr>
+      </w:pPr>
+    </w:p>
+    <w:p>
+      <w:pPr>
+        <w:pStyle w:val="NoSpacing"/>
+        <w:rPr>
+          <w:rFonts w:ascii="Times New Roman" w:hAnsi="Times New Roman"/>
+          <w:b/>
+          <w:sz w:val="20"/>
+          <w:szCs w:val="20"/>
+        </w:rPr>
+      </w:pPr>
+    </w:p>
+    <w:p>
+      <w:pPr>
+        <w:pStyle w:val="NoSpacing"/>
+        <w:rPr>
+          <w:rFonts w:ascii="Times New Roman" w:hAnsi="Times New Roman"/>
+          <w:sz w:val="20"/>
+          <w:szCs w:val="20"/>
+        </w:rPr>
+      </w:pPr>
+      <w:r>
+        <w:rPr>
+          <w:rFonts w:ascii="Times New Roman" w:hAnsi="Times New Roman"/>
+          <w:sz w:val="20"/>
+          <w:szCs w:val="20"/>
+        </w:rPr>
+        <w:t>Dev_eCL_Inactivations.dtsConfig</w:t>
+      </w:r>
+    </w:p>
+    <w:p>
+      <w:pPr>
+        <w:pStyle w:val="NoSpacing"/>
+        <w:rPr>
+          <w:rFonts w:ascii="Times New Roman" w:hAnsi="Times New Roman"/>
+          <w:sz w:val="20"/>
+          <w:szCs w:val="20"/>
+        </w:rPr>
+      </w:pPr>
+      <w:r>
+        <w:rPr>
+          <w:rFonts w:ascii="Times New Roman" w:hAnsi="Times New Roman"/>
+          <w:sz w:val="20"/>
+          <w:szCs w:val="20"/>
+        </w:rPr>
+        <w:t>Dev_eCL_Surveys.dtsConfig</w:t>
+      </w:r>
+    </w:p>
+    <w:p>
+      <w:pPr>
+        <w:pStyle w:val="NoSpacing"/>
+        <w:rPr>
+          <w:rFonts w:ascii="Times New Roman" w:hAnsi="Times New Roman"/>
+          <w:sz w:val="20"/>
+          <w:szCs w:val="20"/>
+        </w:rPr>
+      </w:pPr>
+      <w:r>
+        <w:rPr>
+          <w:rFonts w:ascii="Times New Roman" w:hAnsi="Times New Roman"/>
+          <w:sz w:val="20"/>
+          <w:szCs w:val="20"/>
+        </w:rPr>
+        <w:t>Dev_Employee_Hierarchy.dtsConfig</w:t>
+      </w:r>
+    </w:p>
+    <w:p>
+      <w:pPr>
+        <w:pStyle w:val="NoSpacing"/>
+        <w:rPr>
+          <w:rFonts w:ascii="Times New Roman" w:hAnsi="Times New Roman"/>
+          <w:sz w:val="20"/>
+          <w:szCs w:val="20"/>
+        </w:rPr>
+      </w:pPr>
+      <w:r>
+        <w:rPr>
+          <w:rFonts w:ascii="Times New Roman" w:hAnsi="Times New Roman"/>
+          <w:sz w:val="20"/>
+          <w:szCs w:val="20"/>
+        </w:rPr>
+        <w:t>Dev_ETS_Coaching.dtsConfig</w:t>
+      </w:r>
+    </w:p>
+    <w:p>
+      <w:pPr>
+        <w:pStyle w:val="NoSpacing"/>
+        <w:rPr>
+          <w:rFonts w:ascii="Times New Roman" w:hAnsi="Times New Roman"/>
+          <w:sz w:val="20"/>
+          <w:szCs w:val="20"/>
+        </w:rPr>
+      </w:pPr>
+      <w:r>
+        <w:rPr>
+          <w:rFonts w:ascii="Times New Roman" w:hAnsi="Times New Roman"/>
+          <w:sz w:val="20"/>
+          <w:szCs w:val="20"/>
+        </w:rPr>
+        <w:t>Dev_Generic_Coaching.dtsConfig</w:t>
+      </w:r>
+    </w:p>
+    <w:p>
+      <w:pPr>
+        <w:pStyle w:val="NoSpacing"/>
+        <w:rPr>
+          <w:rFonts w:ascii="Times New Roman" w:hAnsi="Times New Roman"/>
+          <w:sz w:val="20"/>
+          <w:szCs w:val="20"/>
+        </w:rPr>
+      </w:pPr>
+      <w:r>
+        <w:rPr>
+          <w:rFonts w:ascii="Times New Roman" w:hAnsi="Times New Roman"/>
+          <w:sz w:val="20"/>
+          <w:szCs w:val="20"/>
+        </w:rPr>
+        <w:t>Dev_IQS_Coaching.dtsConfig</w:t>
+      </w:r>
+    </w:p>
+    <w:p>
+      <w:pPr>
+        <w:pStyle w:val="NoSpacing"/>
+        <w:rPr>
+          <w:rFonts w:ascii="Times New Roman" w:hAnsi="Times New Roman"/>
+          <w:sz w:val="20"/>
+          <w:szCs w:val="20"/>
+        </w:rPr>
+      </w:pPr>
+      <w:r>
+        <w:rPr>
+          <w:rFonts w:ascii="Times New Roman" w:hAnsi="Times New Roman"/>
+          <w:sz w:val="20"/>
+          <w:szCs w:val="20"/>
+        </w:rPr>
+        <w:t>Dev_Outlier_Coaching.dtsConfig</w:t>
+      </w:r>
+    </w:p>
+    <w:p>
+      <w:pPr>
+        <w:pStyle w:val="NoSpacing"/>
+        <w:rPr>
+          <w:rFonts w:ascii="Times New Roman" w:hAnsi="Times New Roman"/>
+          <w:sz w:val="20"/>
+          <w:szCs w:val="20"/>
+        </w:rPr>
+      </w:pPr>
+      <w:r>
+        <w:rPr>
+          <w:rFonts w:ascii="Times New Roman" w:hAnsi="Times New Roman"/>
+          <w:sz w:val="20"/>
+          <w:szCs w:val="20"/>
+        </w:rPr>
+        <w:t>Dev_Quality_Other_Coaching.dtsConfig</w:t>
+      </w:r>
+    </w:p>
+    <w:p>
+      <w:pPr>
+        <w:pStyle w:val="NoSpacing"/>
+        <w:rPr>
+          <w:rFonts w:ascii="Times New Roman" w:hAnsi="Times New Roman"/>
+          <w:sz w:val="20"/>
+          <w:szCs w:val="20"/>
+        </w:rPr>
+      </w:pPr>
+      <w:proofErr w:type="spellStart"/>
+      <w:r>
+        <w:rPr>
+          <w:rFonts w:ascii="Times New Roman" w:hAnsi="Times New Roman"/>
+          <w:sz w:val="20"/>
+          <w:szCs w:val="20"/>
+        </w:rPr>
+        <w:t>Dev_Training_Coaching.dtsConfig</w:t>
+      </w:r>
+      <w:proofErr w:type="spellEnd"/>
+    </w:p>
+    <w:p>
+      <w:pPr>
+        <w:pStyle w:val="NoSpacing"/>
+        <w:rPr>
+          <w:rFonts w:ascii="Times New Roman" w:hAnsi="Times New Roman"/>
+          <w:sz w:val="20"/>
+          <w:szCs w:val="20"/>
+        </w:rPr>
+      </w:pPr>
+      <w:r>
+        <w:rPr>
+          <w:rFonts w:ascii="Times New Roman" w:hAnsi="Times New Roman"/>
+          <w:sz w:val="20"/>
+          <w:szCs w:val="20"/>
+        </w:rPr>
+        <w:t>Dev_CoachingSummaryReport.dtsConfig</w:t>
+      </w:r>
+    </w:p>
+    <w:p>
+      <w:pPr>
+        <w:pStyle w:val="NoSpacing"/>
+        <w:rPr>
+          <w:rFonts w:ascii="Times New Roman" w:hAnsi="Times New Roman"/>
+          <w:sz w:val="20"/>
+          <w:szCs w:val="20"/>
+        </w:rPr>
+      </w:pPr>
+    </w:p>
+    <w:p>
+      <w:pPr>
+        <w:pStyle w:val="NoSpacing"/>
+        <w:rPr>
+          <w:rFonts w:ascii="Times New Roman" w:hAnsi="Times New Roman"/>
+          <w:sz w:val="20"/>
+          <w:szCs w:val="20"/>
+        </w:rPr>
+      </w:pPr>
+    </w:p>
+    <w:p>
+      <w:pPr>
+        <w:pStyle w:val="NoSpacing"/>
+        <w:rPr>
+          <w:rFonts w:ascii="Times New Roman" w:hAnsi="Times New Roman"/>
+          <w:sz w:val="20"/>
+          <w:szCs w:val="20"/>
+        </w:rPr>
+      </w:pPr>
+      <w:r>
+        <w:rPr>
+          <w:rFonts w:ascii="Times New Roman" w:hAnsi="Times New Roman"/>
+          <w:sz w:val="20"/>
+          <w:szCs w:val="20"/>
+        </w:rPr>
+        <w:t>Test_eCL_Inactivations.dtsConfig</w:t>
+      </w:r>
+    </w:p>
+    <w:p>
+      <w:pPr>
+        <w:pStyle w:val="NoSpacing"/>
+        <w:rPr>
+          <w:rFonts w:ascii="Times New Roman" w:hAnsi="Times New Roman"/>
+          <w:sz w:val="20"/>
+          <w:szCs w:val="20"/>
+        </w:rPr>
+      </w:pPr>
+      <w:r>
+        <w:rPr>
+          <w:rFonts w:ascii="Times New Roman" w:hAnsi="Times New Roman"/>
+          <w:sz w:val="20"/>
+          <w:szCs w:val="20"/>
+        </w:rPr>
+        <w:t>Test_eCL_Surveys.dtsConfig</w:t>
+      </w:r>
+      <w:r>
+        <w:rPr>
+          <w:rFonts w:ascii="Times New Roman" w:hAnsi="Times New Roman"/>
           <w:sz w:val="20"/>
           <w:szCs w:val="20"/>
         </w:rPr>
         <w:t xml:space="preserve"> </w:t>
       </w:r>
+    </w:p>
+    <w:p>
+      <w:pPr>
+        <w:pStyle w:val="NoSpacing"/>
+        <w:rPr>
+          <w:rFonts w:ascii="Times New Roman" w:hAnsi="Times New Roman"/>
+          <w:sz w:val="20"/>
+          <w:szCs w:val="20"/>
+        </w:rPr>
+      </w:pPr>
+      <w:proofErr w:type="spellStart"/>
+      <w:r>
+        <w:rPr>
+          <w:rFonts w:ascii="Times New Roman" w:hAnsi="Times New Roman"/>
+          <w:sz w:val="20"/>
+          <w:szCs w:val="20"/>
+        </w:rPr>
+        <w:t>Test_Employee_Hierarchy.dtsConfig</w:t>
+      </w:r>
+      <w:proofErr w:type="spellEnd"/>
+      <w:r>
+        <w:rPr>
+          <w:rFonts w:ascii="Times New Roman" w:hAnsi="Times New Roman"/>
+          <w:sz w:val="20"/>
+          <w:szCs w:val="20"/>
+        </w:rPr>
+        <w:t xml:space="preserve"> </w:t>
+      </w:r>
+    </w:p>
+    <w:p>
+      <w:pPr>
+        <w:pStyle w:val="NoSpacing"/>
+        <w:rPr>
+          <w:rFonts w:ascii="Times New Roman" w:hAnsi="Times New Roman"/>
+          <w:sz w:val="20"/>
+          <w:szCs w:val="20"/>
+        </w:rPr>
+      </w:pPr>
+      <w:r>
+        <w:rPr>
+          <w:rFonts w:ascii="Times New Roman" w:hAnsi="Times New Roman"/>
+          <w:sz w:val="20"/>
+          <w:szCs w:val="20"/>
+        </w:rPr>
+        <w:t>Test_ETS_Coaching.dtsConfig</w:t>
+      </w:r>
+      <w:r>
+        <w:rPr>
+          <w:rFonts w:ascii="Times New Roman" w:hAnsi="Times New Roman"/>
+          <w:sz w:val="20"/>
+          <w:szCs w:val="20"/>
+        </w:rPr>
+        <w:t xml:space="preserve"> </w:t>
+      </w:r>
+    </w:p>
+    <w:p>
+      <w:pPr>
+        <w:pStyle w:val="NoSpacing"/>
+        <w:rPr>
+          <w:rFonts w:ascii="Times New Roman" w:hAnsi="Times New Roman"/>
+          <w:sz w:val="20"/>
+          <w:szCs w:val="20"/>
+        </w:rPr>
+      </w:pPr>
+      <w:r>
+        <w:rPr>
+          <w:rFonts w:ascii="Times New Roman" w:hAnsi="Times New Roman"/>
+          <w:sz w:val="20"/>
+          <w:szCs w:val="20"/>
+        </w:rPr>
+        <w:t>Test_Generic_Coaching.dtsConfig</w:t>
+      </w:r>
+      <w:r>
+        <w:rPr>
+          <w:rFonts w:ascii="Times New Roman" w:hAnsi="Times New Roman"/>
+          <w:sz w:val="20"/>
+          <w:szCs w:val="20"/>
+        </w:rPr>
+        <w:t xml:space="preserve"> </w:t>
+      </w:r>
+    </w:p>
+    <w:p>
+      <w:pPr>
+        <w:pStyle w:val="NoSpacing"/>
+        <w:rPr>
+          <w:rFonts w:ascii="Times New Roman" w:hAnsi="Times New Roman"/>
+          <w:sz w:val="20"/>
+          <w:szCs w:val="20"/>
+        </w:rPr>
+      </w:pPr>
+      <w:r>
+        <w:rPr>
+          <w:rFonts w:ascii="Times New Roman" w:hAnsi="Times New Roman"/>
+          <w:sz w:val="20"/>
+          <w:szCs w:val="20"/>
+        </w:rPr>
+        <w:t>Test_IQS_Coaching.dtsConfig</w:t>
+      </w:r>
+      <w:r>
+        <w:rPr>
+          <w:rFonts w:ascii="Times New Roman" w:hAnsi="Times New Roman"/>
+          <w:sz w:val="20"/>
+          <w:szCs w:val="20"/>
+        </w:rPr>
+        <w:t xml:space="preserve"> </w:t>
+      </w:r>
+    </w:p>
+    <w:p>
+      <w:pPr>
+        <w:pStyle w:val="NoSpacing"/>
+        <w:rPr>
+          <w:rFonts w:ascii="Times New Roman" w:hAnsi="Times New Roman"/>
+          <w:sz w:val="20"/>
+          <w:szCs w:val="20"/>
+        </w:rPr>
+      </w:pPr>
+      <w:r>
+        <w:rPr>
+          <w:rFonts w:ascii="Times New Roman" w:hAnsi="Times New Roman"/>
+          <w:sz w:val="20"/>
+          <w:szCs w:val="20"/>
+        </w:rPr>
+        <w:t>Test_Outlier_Coaching.dtsConfig</w:t>
+      </w:r>
+      <w:r>
+        <w:rPr>
+          <w:rFonts w:ascii="Times New Roman" w:hAnsi="Times New Roman"/>
+          <w:sz w:val="20"/>
+          <w:szCs w:val="20"/>
+        </w:rPr>
+        <w:t xml:space="preserve"> </w:t>
+      </w:r>
+    </w:p>
+    <w:p>
+      <w:pPr>
+        <w:pStyle w:val="NoSpacing"/>
+        <w:rPr>
+          <w:rFonts w:ascii="Times New Roman" w:hAnsi="Times New Roman"/>
+          <w:sz w:val="20"/>
+          <w:szCs w:val="20"/>
+        </w:rPr>
+      </w:pPr>
+      <w:r>
+        <w:rPr>
+          <w:rFonts w:ascii="Times New Roman" w:hAnsi="Times New Roman"/>
+          <w:sz w:val="20"/>
+          <w:szCs w:val="20"/>
+        </w:rPr>
+        <w:t>Test_Quality_Other_Coaching.dtsConfig</w:t>
+      </w:r>
+      <w:r>
+        <w:rPr>
+          <w:rFonts w:ascii="Times New Roman" w:hAnsi="Times New Roman"/>
+          <w:sz w:val="20"/>
+          <w:szCs w:val="20"/>
+        </w:rPr>
+        <w:t xml:space="preserve"> </w:t>
+      </w:r>
+    </w:p>
+    <w:p>
+      <w:pPr>
+        <w:pStyle w:val="NoSpacing"/>
+        <w:rPr>
+          <w:rFonts w:ascii="Times New Roman" w:hAnsi="Times New Roman"/>
+          <w:sz w:val="20"/>
+          <w:szCs w:val="20"/>
+        </w:rPr>
+      </w:pPr>
+      <w:r>
+        <w:rPr>
+          <w:rFonts w:ascii="Times New Roman" w:hAnsi="Times New Roman"/>
+          <w:sz w:val="20"/>
+          <w:szCs w:val="20"/>
+        </w:rPr>
+        <w:t>Test_Training_Coaching.dtsConfig</w:t>
+      </w:r>
+      <w:r>
+        <w:rPr>
+          <w:rFonts w:ascii="Times New Roman" w:hAnsi="Times New Roman"/>
+          <w:sz w:val="20"/>
+          <w:szCs w:val="20"/>
+        </w:rPr>
+        <w:t xml:space="preserve"> </w:t>
+      </w:r>
+    </w:p>
+    <w:p>
+      <w:pPr>
+        <w:pStyle w:val="NoSpacing"/>
+        <w:rPr>
+          <w:rFonts w:ascii="Times New Roman" w:hAnsi="Times New Roman"/>
+          <w:sz w:val="20"/>
+          <w:szCs w:val="20"/>
+        </w:rPr>
+      </w:pPr>
+      <w:r>
+        <w:rPr>
+          <w:rFonts w:ascii="Times New Roman" w:hAnsi="Times New Roman"/>
+          <w:sz w:val="20"/>
+          <w:szCs w:val="20"/>
+        </w:rPr>
+        <w:t>Test</w:t>
+      </w:r>
+      <w:r>
+        <w:rPr>
+          <w:rFonts w:ascii="Times New Roman" w:hAnsi="Times New Roman"/>
+          <w:sz w:val="20"/>
+          <w:szCs w:val="20"/>
+        </w:rPr>
+        <w:t>_CoachingSummaryReport.dtsConfig</w:t>
+      </w:r>
+    </w:p>
+    <w:p>
+      <w:pPr>
+        <w:pStyle w:val="NoSpacing"/>
+        <w:rPr>
+          <w:rFonts w:ascii="Times New Roman" w:hAnsi="Times New Roman"/>
+          <w:sz w:val="20"/>
+          <w:szCs w:val="20"/>
+        </w:rPr>
+      </w:pPr>
+    </w:p>
+    <w:p>
+      <w:pPr>
+        <w:pStyle w:val="NoSpacing"/>
+        <w:rPr>
+          <w:rFonts w:ascii="Times New Roman" w:hAnsi="Times New Roman"/>
+          <w:sz w:val="20"/>
+          <w:szCs w:val="20"/>
+        </w:rPr>
+      </w:pPr>
+    </w:p>
+    <w:p>
+      <w:pPr>
+        <w:pStyle w:val="NoSpacing"/>
+        <w:rPr>
+          <w:rFonts w:ascii="Times New Roman" w:hAnsi="Times New Roman"/>
+          <w:sz w:val="20"/>
+          <w:szCs w:val="20"/>
+        </w:rPr>
+      </w:pPr>
+      <w:r>
+        <w:rPr>
+          <w:rFonts w:ascii="Times New Roman" w:hAnsi="Times New Roman"/>
+          <w:sz w:val="20"/>
+          <w:szCs w:val="20"/>
+        </w:rPr>
+        <w:t>Prod_eCL_Inactivations.dtsConfig</w:t>
+      </w:r>
+    </w:p>
+    <w:p>
+      <w:pPr>
+        <w:pStyle w:val="NoSpacing"/>
+        <w:rPr>
+          <w:rFonts w:ascii="Times New Roman" w:hAnsi="Times New Roman"/>
+          <w:sz w:val="20"/>
+          <w:szCs w:val="20"/>
+        </w:rPr>
+      </w:pPr>
+      <w:r>
+        <w:rPr>
+          <w:rFonts w:ascii="Times New Roman" w:hAnsi="Times New Roman"/>
+          <w:sz w:val="20"/>
+          <w:szCs w:val="20"/>
+        </w:rPr>
+        <w:t xml:space="preserve">Prod_eCL_Surveys.dtsConfig </w:t>
+      </w:r>
+      <w:r>
+        <w:rPr>
+          <w:rFonts w:ascii="Times New Roman" w:hAnsi="Times New Roman"/>
+          <w:sz w:val="20"/>
+          <w:szCs w:val="20"/>
+        </w:rPr>
+        <w:t xml:space="preserve"> </w:t>
+      </w:r>
+    </w:p>
+    <w:p>
+      <w:pPr>
+        <w:pStyle w:val="NoSpacing"/>
+        <w:rPr>
+          <w:rFonts w:ascii="Times New Roman" w:hAnsi="Times New Roman"/>
+          <w:sz w:val="20"/>
+          <w:szCs w:val="20"/>
+        </w:rPr>
+      </w:pPr>
       <w:r>
         <w:rPr>
           <w:rFonts w:ascii="Times New Roman" w:hAnsi="Times New Roman"/>
@@ -4598,71 +5530,806 @@
           <w:szCs w:val="20"/>
           <w:highlight w:val="green"/>
         </w:rPr>
-        <w:t xml:space="preserve"> (</w:t>
-      </w:r>
-      <w:proofErr w:type="gramEnd"/>
-      <w:r>
-        <w:rPr>
-          <w:rFonts w:ascii="Times New Roman" w:hAnsi="Times New Roman"/>
-          <w:sz w:val="20"/>
-          <w:szCs w:val="20"/>
-          <w:highlight w:val="green"/>
-        </w:rPr>
-        <w:t>change set 38664)</w:t>
-      </w:r>
-    </w:p>
-    <w:p>
-      <w:pPr>
-        <w:pStyle w:val="NoSpacing"/>
-        <w:rPr>
-          <w:rFonts w:ascii="Times New Roman" w:hAnsi="Times New Roman"/>
-          <w:sz w:val="20"/>
-          <w:szCs w:val="20"/>
-        </w:rPr>
-      </w:pPr>
-      <w:r>
-        <w:rPr>
-          <w:rFonts w:ascii="Times New Roman" w:hAnsi="Times New Roman"/>
-          <w:sz w:val="20"/>
-          <w:szCs w:val="20"/>
-        </w:rPr>
-        <w:t xml:space="preserve">Outlier_Coaching.dtsx  </w:t>
-      </w:r>
-    </w:p>
-    <w:p>
-      <w:pPr>
-        <w:pStyle w:val="NoSpacing"/>
-        <w:rPr>
-          <w:rFonts w:ascii="Times New Roman" w:hAnsi="Times New Roman"/>
-          <w:sz w:val="20"/>
-          <w:szCs w:val="20"/>
-        </w:rPr>
-      </w:pPr>
-      <w:r>
-        <w:rPr>
-          <w:rFonts w:ascii="Times New Roman" w:hAnsi="Times New Roman"/>
-          <w:sz w:val="20"/>
-          <w:szCs w:val="20"/>
-        </w:rPr>
-        <w:t xml:space="preserve">Quality_Other_Coaching.dtsx </w:t>
-      </w:r>
-    </w:p>
-    <w:p>
-      <w:pPr>
-        <w:pStyle w:val="NoSpacing"/>
-        <w:rPr>
-          <w:rFonts w:ascii="Times New Roman" w:hAnsi="Times New Roman"/>
-          <w:sz w:val="20"/>
-          <w:szCs w:val="20"/>
-        </w:rPr>
-      </w:pPr>
-      <w:r>
-        <w:rPr>
-          <w:rFonts w:ascii="Times New Roman" w:hAnsi="Times New Roman"/>
-          <w:sz w:val="20"/>
-          <w:szCs w:val="20"/>
-        </w:rPr>
-        <w:t xml:space="preserve">Training_Coaching.dtsx </w:t>
+        <w:t>Prod_Employee_Hierarchy.dtsConfig</w:t>
+      </w:r>
+      <w:r>
+        <w:rPr>
+          <w:rFonts w:ascii="Times New Roman" w:hAnsi="Times New Roman"/>
+          <w:sz w:val="20"/>
+          <w:szCs w:val="20"/>
+        </w:rPr>
+        <w:t xml:space="preserve"> </w:t>
+      </w:r>
+      <w:r>
+        <w:rPr>
+          <w:rFonts w:ascii="Times New Roman" w:hAnsi="Times New Roman"/>
+          <w:sz w:val="20"/>
+          <w:szCs w:val="20"/>
+        </w:rPr>
+        <w:t xml:space="preserve"> </w:t>
+      </w:r>
+    </w:p>
+    <w:p>
+      <w:pPr>
+        <w:pStyle w:val="NoSpacing"/>
+        <w:rPr>
+          <w:rFonts w:ascii="Times New Roman" w:hAnsi="Times New Roman"/>
+          <w:sz w:val="20"/>
+          <w:szCs w:val="20"/>
+        </w:rPr>
+      </w:pPr>
+      <w:r>
+        <w:rPr>
+          <w:rFonts w:ascii="Times New Roman" w:hAnsi="Times New Roman"/>
+          <w:sz w:val="20"/>
+          <w:szCs w:val="20"/>
+        </w:rPr>
+        <w:t xml:space="preserve">Prod_ETS_Coaching.dtsConfig </w:t>
+      </w:r>
+      <w:r>
+        <w:rPr>
+          <w:rFonts w:ascii="Times New Roman" w:hAnsi="Times New Roman"/>
+          <w:sz w:val="20"/>
+          <w:szCs w:val="20"/>
+        </w:rPr>
+        <w:t xml:space="preserve"> </w:t>
+      </w:r>
+    </w:p>
+    <w:p>
+      <w:pPr>
+        <w:pStyle w:val="NoSpacing"/>
+        <w:rPr>
+          <w:rFonts w:ascii="Times New Roman" w:hAnsi="Times New Roman"/>
+          <w:sz w:val="20"/>
+          <w:szCs w:val="20"/>
+        </w:rPr>
+      </w:pPr>
+      <w:r>
+        <w:rPr>
+          <w:rFonts w:ascii="Times New Roman" w:hAnsi="Times New Roman"/>
+          <w:sz w:val="20"/>
+          <w:szCs w:val="20"/>
+        </w:rPr>
+        <w:t xml:space="preserve">Prod_Generic_Coaching.dtsConfig </w:t>
+      </w:r>
+      <w:r>
+        <w:rPr>
+          <w:rFonts w:ascii="Times New Roman" w:hAnsi="Times New Roman"/>
+          <w:sz w:val="20"/>
+          <w:szCs w:val="20"/>
+        </w:rPr>
+        <w:t xml:space="preserve"> </w:t>
+      </w:r>
+    </w:p>
+    <w:p>
+      <w:pPr>
+        <w:pStyle w:val="NoSpacing"/>
+        <w:rPr>
+          <w:rFonts w:ascii="Times New Roman" w:hAnsi="Times New Roman"/>
+          <w:sz w:val="20"/>
+          <w:szCs w:val="20"/>
+        </w:rPr>
+      </w:pPr>
+      <w:r>
+        <w:rPr>
+          <w:rFonts w:ascii="Times New Roman" w:hAnsi="Times New Roman"/>
+          <w:sz w:val="20"/>
+          <w:szCs w:val="20"/>
+        </w:rPr>
+        <w:t xml:space="preserve">Prod_IQS_Coaching.dtsConfig </w:t>
+      </w:r>
+      <w:r>
+        <w:rPr>
+          <w:rFonts w:ascii="Times New Roman" w:hAnsi="Times New Roman"/>
+          <w:sz w:val="20"/>
+          <w:szCs w:val="20"/>
+        </w:rPr>
+        <w:t xml:space="preserve"> </w:t>
+      </w:r>
+    </w:p>
+    <w:p>
+      <w:pPr>
+        <w:pStyle w:val="NoSpacing"/>
+        <w:rPr>
+          <w:rFonts w:ascii="Times New Roman" w:hAnsi="Times New Roman"/>
+          <w:sz w:val="20"/>
+          <w:szCs w:val="20"/>
+        </w:rPr>
+      </w:pPr>
+      <w:r>
+        <w:rPr>
+          <w:rFonts w:ascii="Times New Roman" w:hAnsi="Times New Roman"/>
+          <w:sz w:val="20"/>
+          <w:szCs w:val="20"/>
+        </w:rPr>
+        <w:t xml:space="preserve">Prod_Outlier_Coaching.dtsConfig </w:t>
+      </w:r>
+      <w:r>
+        <w:rPr>
+          <w:rFonts w:ascii="Times New Roman" w:hAnsi="Times New Roman"/>
+          <w:sz w:val="20"/>
+          <w:szCs w:val="20"/>
+        </w:rPr>
+        <w:t xml:space="preserve"> </w:t>
+      </w:r>
+    </w:p>
+    <w:p>
+      <w:pPr>
+        <w:pStyle w:val="NoSpacing"/>
+        <w:rPr>
+          <w:rFonts w:ascii="Times New Roman" w:hAnsi="Times New Roman"/>
+          <w:sz w:val="20"/>
+          <w:szCs w:val="20"/>
+        </w:rPr>
+      </w:pPr>
+      <w:r>
+        <w:rPr>
+          <w:rFonts w:ascii="Times New Roman" w:hAnsi="Times New Roman"/>
+          <w:sz w:val="20"/>
+          <w:szCs w:val="20"/>
+        </w:rPr>
+        <w:t xml:space="preserve">Prod_Quality_Other_Coaching.dtsConfig </w:t>
+      </w:r>
+      <w:r>
+        <w:rPr>
+          <w:rFonts w:ascii="Times New Roman" w:hAnsi="Times New Roman"/>
+          <w:sz w:val="20"/>
+          <w:szCs w:val="20"/>
+        </w:rPr>
+        <w:t xml:space="preserve"> </w:t>
+      </w:r>
+    </w:p>
+    <w:p>
+      <w:pPr>
+        <w:pStyle w:val="NoSpacing"/>
+        <w:rPr>
+          <w:rFonts w:ascii="Times New Roman" w:hAnsi="Times New Roman"/>
+          <w:sz w:val="20"/>
+          <w:szCs w:val="20"/>
+        </w:rPr>
+      </w:pPr>
+      <w:r>
+        <w:rPr>
+          <w:rFonts w:ascii="Times New Roman" w:hAnsi="Times New Roman"/>
+          <w:sz w:val="20"/>
+          <w:szCs w:val="20"/>
+        </w:rPr>
+        <w:t xml:space="preserve">Prod_Training_Coaching.dtsConfig </w:t>
+      </w:r>
+      <w:r>
+        <w:rPr>
+          <w:rFonts w:ascii="Times New Roman" w:hAnsi="Times New Roman"/>
+          <w:sz w:val="20"/>
+          <w:szCs w:val="20"/>
+        </w:rPr>
+        <w:t xml:space="preserve"> </w:t>
+      </w:r>
+    </w:p>
+    <w:p>
+      <w:pPr>
+        <w:pStyle w:val="NoSpacing"/>
+        <w:rPr>
+          <w:rFonts w:ascii="Times New Roman" w:hAnsi="Times New Roman"/>
+          <w:sz w:val="20"/>
+          <w:szCs w:val="20"/>
+        </w:rPr>
+      </w:pPr>
+      <w:r>
+        <w:rPr>
+          <w:rFonts w:ascii="Times New Roman" w:hAnsi="Times New Roman"/>
+          <w:sz w:val="20"/>
+          <w:szCs w:val="20"/>
+        </w:rPr>
+        <w:t>Prod_Warning_History.dtsConfig</w:t>
+      </w:r>
+      <w:r>
+        <w:rPr>
+          <w:rFonts w:ascii="Times New Roman" w:hAnsi="Times New Roman"/>
+          <w:sz w:val="20"/>
+          <w:szCs w:val="20"/>
+        </w:rPr>
+        <w:t xml:space="preserve"> </w:t>
+      </w:r>
+    </w:p>
+    <w:p>
+      <w:pPr>
+        <w:pStyle w:val="NoSpacing"/>
+        <w:rPr>
+          <w:rFonts w:ascii="Times New Roman" w:hAnsi="Times New Roman"/>
+          <w:sz w:val="20"/>
+          <w:szCs w:val="20"/>
+        </w:rPr>
+      </w:pPr>
+      <w:r>
+        <w:rPr>
+          <w:rFonts w:ascii="Times New Roman" w:hAnsi="Times New Roman"/>
+          <w:sz w:val="20"/>
+          <w:szCs w:val="20"/>
+        </w:rPr>
+        <w:t>Prod_CoachingSummaryReport.dtsConfig</w:t>
+      </w:r>
+    </w:p>
+    <w:p>
+      <w:pPr>
+        <w:pStyle w:val="NoSpacing"/>
+        <w:rPr>
+          <w:rFonts w:ascii="Times New Roman" w:hAnsi="Times New Roman"/>
+          <w:sz w:val="20"/>
+          <w:szCs w:val="20"/>
+        </w:rPr>
+      </w:pPr>
+    </w:p>
+    <w:p>
+      <w:pPr>
+        <w:pStyle w:val="NoSpacing"/>
+        <w:rPr>
+          <w:rFonts w:ascii="Times New Roman" w:hAnsi="Times New Roman"/>
+          <w:sz w:val="20"/>
+          <w:szCs w:val="20"/>
+        </w:rPr>
+      </w:pPr>
+    </w:p>
+    <w:p>
+      <w:pPr>
+        <w:pStyle w:val="NoSpacing"/>
+        <w:rPr>
+          <w:rFonts w:ascii="Times New Roman" w:hAnsi="Times New Roman"/>
+          <w:sz w:val="20"/>
+          <w:szCs w:val="20"/>
+        </w:rPr>
+      </w:pPr>
+    </w:p>
+    <w:p>
+      <w:pPr>
+        <w:pStyle w:val="NoSpacing"/>
+        <w:rPr>
+          <w:rFonts w:ascii="Times New Roman" w:hAnsi="Times New Roman"/>
+          <w:b/>
+          <w:sz w:val="20"/>
+          <w:szCs w:val="20"/>
+        </w:rPr>
+      </w:pPr>
+      <w:r>
+        <w:rPr>
+          <w:rFonts w:ascii="Times New Roman" w:hAnsi="Times New Roman"/>
+          <w:b/>
+          <w:sz w:val="20"/>
+          <w:szCs w:val="20"/>
+        </w:rPr>
+        <w:t>Scripts:</w:t>
+      </w:r>
+      <w:r>
+        <w:rPr>
+          <w:rFonts w:ascii="Times New Roman" w:hAnsi="Times New Roman"/>
+          <w:b/>
+          <w:sz w:val="20"/>
+          <w:szCs w:val="20"/>
+        </w:rPr>
+        <w:t xml:space="preserve"> \eCoaching_V2\Code\Scripts\</w:t>
+      </w:r>
+    </w:p>
+    <w:p>
+      <w:pPr>
+        <w:pStyle w:val="NoSpacing"/>
+        <w:rPr>
+          <w:rFonts w:ascii="Times New Roman" w:hAnsi="Times New Roman"/>
+          <w:b/>
+          <w:color w:val="FF0000"/>
+          <w:sz w:val="20"/>
+          <w:szCs w:val="20"/>
+          <w:highlight w:val="lightGray"/>
+        </w:rPr>
+      </w:pPr>
+      <w:r>
+        <w:rPr>
+          <w:rFonts w:ascii="Times New Roman" w:hAnsi="Times New Roman"/>
+          <w:b/>
+          <w:color w:val="FF0000"/>
+          <w:sz w:val="20"/>
+          <w:szCs w:val="20"/>
+          <w:highlight w:val="lightGray"/>
+        </w:rPr>
+        <w:t xml:space="preserve">No </w:t>
+      </w:r>
+      <w:r>
+        <w:rPr>
+          <w:rFonts w:ascii="Times New Roman" w:hAnsi="Times New Roman"/>
+          <w:b/>
+          <w:color w:val="FF0000"/>
+          <w:sz w:val="20"/>
+          <w:szCs w:val="20"/>
+          <w:highlight w:val="lightGray"/>
+        </w:rPr>
+        <w:t>S</w:t>
+      </w:r>
+      <w:r>
+        <w:rPr>
+          <w:rFonts w:ascii="Times New Roman" w:hAnsi="Times New Roman"/>
+          <w:b/>
+          <w:color w:val="FF0000"/>
+          <w:sz w:val="20"/>
+          <w:szCs w:val="20"/>
+          <w:highlight w:val="lightGray"/>
+        </w:rPr>
+        <w:t>cript</w:t>
+      </w:r>
+      <w:r>
+        <w:rPr>
+          <w:rFonts w:ascii="Times New Roman" w:hAnsi="Times New Roman"/>
+          <w:b/>
+          <w:color w:val="FF0000"/>
+          <w:sz w:val="20"/>
+          <w:szCs w:val="20"/>
+          <w:highlight w:val="lightGray"/>
+        </w:rPr>
+        <w:t>s</w:t>
+      </w:r>
+      <w:r>
+        <w:rPr>
+          <w:rFonts w:ascii="Times New Roman" w:hAnsi="Times New Roman"/>
+          <w:b/>
+          <w:color w:val="FF0000"/>
+          <w:sz w:val="20"/>
+          <w:szCs w:val="20"/>
+          <w:highlight w:val="lightGray"/>
+        </w:rPr>
+        <w:t xml:space="preserve"> updates in this release.</w:t>
+      </w:r>
+    </w:p>
+    <w:p>
+      <w:pPr>
+        <w:pStyle w:val="NoSpacing"/>
+        <w:rPr>
+          <w:rFonts w:ascii="Times New Roman" w:hAnsi="Times New Roman"/>
+          <w:b/>
+          <w:sz w:val="20"/>
+          <w:szCs w:val="20"/>
+        </w:rPr>
+      </w:pPr>
+    </w:p>
+    <w:p>
+      <w:pPr>
+        <w:pStyle w:val="NoSpacing"/>
+        <w:rPr>
+          <w:rFonts w:ascii="Times New Roman" w:hAnsi="Times New Roman"/>
+          <w:sz w:val="20"/>
+          <w:szCs w:val="20"/>
+        </w:rPr>
+      </w:pPr>
+      <w:r>
+        <w:rPr>
+          <w:rFonts w:ascii="Times New Roman" w:hAnsi="Times New Roman"/>
+          <w:sz w:val="20"/>
+          <w:szCs w:val="20"/>
+        </w:rPr>
+        <w:t>Notifications_Dev.vbs</w:t>
+      </w:r>
+      <w:r>
+        <w:rPr>
+          <w:rFonts w:ascii="Times New Roman" w:hAnsi="Times New Roman"/>
+          <w:sz w:val="20"/>
+          <w:szCs w:val="20"/>
+        </w:rPr>
+        <w:t xml:space="preserve"> </w:t>
+      </w:r>
+    </w:p>
+    <w:p>
+      <w:pPr>
+        <w:pStyle w:val="NoSpacing"/>
+        <w:rPr>
+          <w:rFonts w:ascii="Times New Roman" w:hAnsi="Times New Roman"/>
+          <w:sz w:val="20"/>
+          <w:szCs w:val="20"/>
+        </w:rPr>
+      </w:pPr>
+      <w:r>
+        <w:rPr>
+          <w:rFonts w:ascii="Times New Roman" w:hAnsi="Times New Roman"/>
+          <w:sz w:val="20"/>
+          <w:szCs w:val="20"/>
+        </w:rPr>
+        <w:t>Notifications_Survey_Dev.vbs</w:t>
+      </w:r>
+    </w:p>
+    <w:p>
+      <w:pPr>
+        <w:pStyle w:val="NoSpacing"/>
+        <w:rPr>
+          <w:rFonts w:ascii="Times New Roman" w:hAnsi="Times New Roman"/>
+          <w:sz w:val="20"/>
+          <w:szCs w:val="20"/>
+        </w:rPr>
+      </w:pPr>
+      <w:r>
+        <w:rPr>
+          <w:rFonts w:ascii="Times New Roman" w:hAnsi="Times New Roman"/>
+          <w:sz w:val="20"/>
+          <w:szCs w:val="20"/>
+        </w:rPr>
+        <w:t>Reminders_Dev.vbs</w:t>
+      </w:r>
+    </w:p>
+    <w:p>
+      <w:pPr>
+        <w:pStyle w:val="NoSpacing"/>
+        <w:rPr>
+          <w:rFonts w:ascii="Times New Roman" w:hAnsi="Times New Roman"/>
+          <w:sz w:val="20"/>
+          <w:szCs w:val="20"/>
+        </w:rPr>
+      </w:pPr>
+      <w:r>
+        <w:rPr>
+          <w:rFonts w:ascii="Times New Roman" w:hAnsi="Times New Roman"/>
+          <w:sz w:val="20"/>
+          <w:szCs w:val="20"/>
+        </w:rPr>
+        <w:t>Reminders_Survey_Dev.vbs</w:t>
+      </w:r>
+    </w:p>
+    <w:p>
+      <w:pPr>
+        <w:pStyle w:val="NoSpacing"/>
+        <w:rPr>
+          <w:rFonts w:ascii="Times New Roman" w:hAnsi="Times New Roman"/>
+          <w:sz w:val="20"/>
+          <w:szCs w:val="20"/>
+        </w:rPr>
+      </w:pPr>
+    </w:p>
+    <w:p>
+      <w:pPr>
+        <w:pStyle w:val="NoSpacing"/>
+        <w:rPr>
+          <w:rFonts w:ascii="Times New Roman" w:hAnsi="Times New Roman"/>
+          <w:sz w:val="20"/>
+          <w:szCs w:val="20"/>
+        </w:rPr>
+      </w:pPr>
+      <w:r>
+        <w:rPr>
+          <w:rFonts w:ascii="Times New Roman" w:hAnsi="Times New Roman"/>
+          <w:sz w:val="20"/>
+          <w:szCs w:val="20"/>
+        </w:rPr>
+        <w:t>Notifications_Survey_Test.vbs</w:t>
+      </w:r>
+      <w:r>
+        <w:rPr>
+          <w:rFonts w:ascii="Times New Roman" w:hAnsi="Times New Roman"/>
+          <w:sz w:val="20"/>
+          <w:szCs w:val="20"/>
+        </w:rPr>
+        <w:t xml:space="preserve"> </w:t>
+      </w:r>
+    </w:p>
+    <w:p>
+      <w:pPr>
+        <w:pStyle w:val="NoSpacing"/>
+        <w:rPr>
+          <w:rFonts w:ascii="Times New Roman" w:hAnsi="Times New Roman"/>
+          <w:sz w:val="20"/>
+          <w:szCs w:val="20"/>
+        </w:rPr>
+      </w:pPr>
+      <w:r>
+        <w:rPr>
+          <w:rFonts w:ascii="Times New Roman" w:hAnsi="Times New Roman"/>
+          <w:sz w:val="20"/>
+          <w:szCs w:val="20"/>
+        </w:rPr>
+        <w:t xml:space="preserve">Notifications_Test.vbs </w:t>
+      </w:r>
+    </w:p>
+    <w:p>
+      <w:pPr>
+        <w:pStyle w:val="NoSpacing"/>
+        <w:rPr>
+          <w:rFonts w:ascii="Times New Roman" w:hAnsi="Times New Roman"/>
+          <w:sz w:val="20"/>
+          <w:szCs w:val="20"/>
+        </w:rPr>
+      </w:pPr>
+      <w:r>
+        <w:rPr>
+          <w:rFonts w:ascii="Times New Roman" w:hAnsi="Times New Roman"/>
+          <w:sz w:val="20"/>
+          <w:szCs w:val="20"/>
+        </w:rPr>
+        <w:t>Reminders_Survey_Test.vbs</w:t>
+      </w:r>
+      <w:r>
+        <w:rPr>
+          <w:rFonts w:ascii="Times New Roman" w:hAnsi="Times New Roman"/>
+          <w:sz w:val="20"/>
+          <w:szCs w:val="20"/>
+        </w:rPr>
+        <w:t xml:space="preserve"> </w:t>
+      </w:r>
+    </w:p>
+    <w:p>
+      <w:pPr>
+        <w:pStyle w:val="NoSpacing"/>
+        <w:rPr>
+          <w:rFonts w:ascii="Times New Roman" w:hAnsi="Times New Roman"/>
+          <w:sz w:val="20"/>
+          <w:szCs w:val="20"/>
+        </w:rPr>
+      </w:pPr>
+      <w:r>
+        <w:rPr>
+          <w:rFonts w:ascii="Times New Roman" w:hAnsi="Times New Roman"/>
+          <w:sz w:val="20"/>
+          <w:szCs w:val="20"/>
+        </w:rPr>
+        <w:t>Reminders_Test.vbs</w:t>
+      </w:r>
+      <w:r>
+        <w:rPr>
+          <w:rFonts w:ascii="Times New Roman" w:hAnsi="Times New Roman"/>
+          <w:sz w:val="20"/>
+          <w:szCs w:val="20"/>
+        </w:rPr>
+        <w:t xml:space="preserve"> </w:t>
+      </w:r>
+    </w:p>
+    <w:p>
+      <w:pPr>
+        <w:pStyle w:val="NoSpacing"/>
+        <w:rPr>
+          <w:rFonts w:ascii="Times New Roman" w:hAnsi="Times New Roman"/>
+          <w:sz w:val="20"/>
+          <w:szCs w:val="20"/>
+        </w:rPr>
+      </w:pPr>
+    </w:p>
+    <w:p>
+      <w:pPr>
+        <w:pStyle w:val="NoSpacing"/>
+        <w:rPr>
+          <w:rFonts w:ascii="Times New Roman" w:hAnsi="Times New Roman"/>
+          <w:sz w:val="20"/>
+          <w:szCs w:val="20"/>
+        </w:rPr>
+      </w:pPr>
+      <w:r>
+        <w:rPr>
+          <w:rFonts w:ascii="Times New Roman" w:hAnsi="Times New Roman"/>
+          <w:sz w:val="20"/>
+          <w:szCs w:val="20"/>
+        </w:rPr>
+        <w:t xml:space="preserve">Notifications_prod.vbs </w:t>
+      </w:r>
+      <w:r>
+        <w:rPr>
+          <w:rFonts w:ascii="Times New Roman" w:hAnsi="Times New Roman"/>
+          <w:sz w:val="20"/>
+          <w:szCs w:val="20"/>
+        </w:rPr>
+        <w:t xml:space="preserve">  </w:t>
+      </w:r>
+    </w:p>
+    <w:p>
+      <w:pPr>
+        <w:pStyle w:val="NoSpacing"/>
+        <w:rPr>
+          <w:rFonts w:ascii="Times New Roman" w:hAnsi="Times New Roman"/>
+          <w:sz w:val="20"/>
+          <w:szCs w:val="20"/>
+        </w:rPr>
+      </w:pPr>
+      <w:r>
+        <w:rPr>
+          <w:rFonts w:ascii="Times New Roman" w:hAnsi="Times New Roman"/>
+          <w:sz w:val="20"/>
+          <w:szCs w:val="20"/>
+        </w:rPr>
+        <w:t xml:space="preserve">Notifications_Survey_Prod.vbs </w:t>
+      </w:r>
+      <w:r>
+        <w:rPr>
+          <w:rFonts w:ascii="Times New Roman" w:hAnsi="Times New Roman"/>
+          <w:sz w:val="20"/>
+          <w:szCs w:val="20"/>
+        </w:rPr>
+        <w:t xml:space="preserve">  </w:t>
+      </w:r>
+    </w:p>
+    <w:p>
+      <w:pPr>
+        <w:pStyle w:val="NoSpacing"/>
+        <w:rPr>
+          <w:rFonts w:ascii="Times New Roman" w:hAnsi="Times New Roman"/>
+          <w:sz w:val="20"/>
+          <w:szCs w:val="20"/>
+        </w:rPr>
+      </w:pPr>
+      <w:r>
+        <w:rPr>
+          <w:rFonts w:ascii="Times New Roman" w:hAnsi="Times New Roman"/>
+          <w:sz w:val="20"/>
+          <w:szCs w:val="20"/>
+        </w:rPr>
+        <w:t>Remin</w:t>
+      </w:r>
+      <w:r>
+        <w:rPr>
+          <w:rFonts w:ascii="Times New Roman" w:hAnsi="Times New Roman"/>
+          <w:sz w:val="20"/>
+          <w:szCs w:val="20"/>
+        </w:rPr>
+        <w:t xml:space="preserve">ders_Prod.vbs </w:t>
+      </w:r>
+    </w:p>
+    <w:p>
+      <w:pPr>
+        <w:pStyle w:val="NoSpacing"/>
+        <w:rPr>
+          <w:rFonts w:ascii="Times New Roman" w:hAnsi="Times New Roman"/>
+          <w:sz w:val="20"/>
+          <w:szCs w:val="20"/>
+        </w:rPr>
+      </w:pPr>
+      <w:r>
+        <w:rPr>
+          <w:rFonts w:ascii="Times New Roman" w:hAnsi="Times New Roman"/>
+          <w:sz w:val="20"/>
+          <w:szCs w:val="20"/>
+        </w:rPr>
+        <w:t xml:space="preserve">Reminders_Survey_Prod.vbs </w:t>
+      </w:r>
+      <w:r>
+        <w:rPr>
+          <w:rFonts w:ascii="Times New Roman" w:hAnsi="Times New Roman"/>
+          <w:sz w:val="20"/>
+          <w:szCs w:val="20"/>
+        </w:rPr>
+        <w:t xml:space="preserve">  </w:t>
+      </w:r>
+    </w:p>
+    <w:p>
+      <w:pPr>
+        <w:pStyle w:val="NoSpacing"/>
+        <w:rPr>
+          <w:rFonts w:ascii="Times New Roman" w:hAnsi="Times New Roman"/>
+          <w:sz w:val="20"/>
+          <w:szCs w:val="20"/>
+        </w:rPr>
+      </w:pPr>
+    </w:p>
+    <w:p>
+      <w:pPr>
+        <w:pStyle w:val="NoSpacing"/>
+        <w:rPr>
+          <w:rFonts w:ascii="Times New Roman" w:hAnsi="Times New Roman"/>
+          <w:sz w:val="20"/>
+          <w:szCs w:val="20"/>
+        </w:rPr>
+      </w:pPr>
+    </w:p>
+    <w:p>
+      <w:pPr>
+        <w:pStyle w:val="NoSpacing"/>
+        <w:rPr>
+          <w:rFonts w:ascii="Times New Roman" w:hAnsi="Times New Roman"/>
+          <w:sz w:val="20"/>
+          <w:szCs w:val="20"/>
+        </w:rPr>
+      </w:pPr>
+    </w:p>
+    <w:p>
+      <w:pPr>
+        <w:pStyle w:val="NoSpacing"/>
+        <w:rPr>
+          <w:rFonts w:ascii="Times New Roman" w:hAnsi="Times New Roman"/>
+          <w:b/>
+          <w:sz w:val="20"/>
+          <w:szCs w:val="20"/>
+        </w:rPr>
+      </w:pPr>
+      <w:r>
+        <w:rPr>
+          <w:rFonts w:ascii="Times New Roman" w:hAnsi="Times New Roman"/>
+          <w:b/>
+          <w:sz w:val="20"/>
+          <w:szCs w:val="20"/>
+        </w:rPr>
+        <w:t>Tables:</w:t>
+      </w:r>
+      <w:r>
+        <w:rPr>
+          <w:rFonts w:ascii="Times New Roman" w:hAnsi="Times New Roman"/>
+          <w:b/>
+          <w:sz w:val="20"/>
+          <w:szCs w:val="20"/>
+        </w:rPr>
+        <w:t xml:space="preserve"> </w:t>
+      </w:r>
+      <w:r>
+        <w:rPr>
+          <w:rFonts w:ascii="Times New Roman" w:hAnsi="Times New Roman"/>
+          <w:b/>
+          <w:sz w:val="20"/>
+          <w:szCs w:val="20"/>
+        </w:rPr>
+        <w:t>\eCoaching_V2\Code\DB</w:t>
+      </w:r>
+      <w:r>
+        <w:rPr>
+          <w:rFonts w:ascii="Times New Roman" w:hAnsi="Times New Roman"/>
+          <w:b/>
+          <w:sz w:val="20"/>
+          <w:szCs w:val="20"/>
+        </w:rPr>
+        <w:t>\</w:t>
+      </w:r>
+      <w:r>
+        <w:rPr>
+          <w:rFonts w:ascii="Times New Roman" w:hAnsi="Times New Roman"/>
+          <w:b/>
+          <w:sz w:val="20"/>
+          <w:szCs w:val="20"/>
+        </w:rPr>
+        <w:t>Tables</w:t>
+      </w:r>
+    </w:p>
+    <w:p>
+      <w:pPr>
+        <w:pStyle w:val="NoSpacing"/>
+        <w:rPr>
+          <w:rFonts w:ascii="Times New Roman" w:hAnsi="Times New Roman"/>
+          <w:b/>
+          <w:color w:val="FF0000"/>
+          <w:sz w:val="20"/>
+          <w:szCs w:val="20"/>
+        </w:rPr>
+      </w:pPr>
+      <w:r>
+        <w:rPr>
+          <w:rFonts w:ascii="Times New Roman" w:hAnsi="Times New Roman"/>
+          <w:b/>
+          <w:color w:val="FF0000"/>
+          <w:sz w:val="20"/>
+          <w:szCs w:val="20"/>
+          <w:highlight w:val="lightGray"/>
+        </w:rPr>
+        <w:t>No table updates in this release.</w:t>
+      </w:r>
+    </w:p>
+    <w:p>
+      <w:pPr>
+        <w:pStyle w:val="NoSpacing"/>
+        <w:rPr>
+          <w:rFonts w:ascii="Times New Roman" w:hAnsi="Times New Roman"/>
+          <w:sz w:val="20"/>
+          <w:szCs w:val="20"/>
+        </w:rPr>
+      </w:pPr>
+      <w:r>
+        <w:rPr>
+          <w:rFonts w:ascii="Times New Roman" w:hAnsi="Times New Roman"/>
+          <w:sz w:val="20"/>
+          <w:szCs w:val="20"/>
+        </w:rPr>
+        <w:t>CCO_eCoaching_Admin_Tool_Tables_Create.sql</w:t>
+      </w:r>
+    </w:p>
+    <w:p>
+      <w:pPr>
+        <w:pStyle w:val="NoSpacing"/>
+        <w:rPr>
+          <w:rFonts w:ascii="Times New Roman" w:hAnsi="Times New Roman"/>
+          <w:sz w:val="20"/>
+          <w:szCs w:val="20"/>
+        </w:rPr>
+      </w:pPr>
+      <w:r>
+        <w:rPr>
+          <w:rFonts w:ascii="Times New Roman" w:hAnsi="Times New Roman"/>
+          <w:sz w:val="20"/>
+          <w:szCs w:val="20"/>
+        </w:rPr>
+        <w:t>CCO_eCoaching_Dimension_Tables_Create.sql</w:t>
       </w:r>
     </w:p>
     <w:p>
@@ -4680,1546 +6347,20 @@
           <w:rFonts w:ascii="Times New Roman" w:hAnsi="Times New Roman"/>
           <w:sz w:val="20"/>
           <w:szCs w:val="20"/>
-        </w:rPr>
-        <w:t>Warnings_History.dtsx</w:t>
-      </w:r>
-      <w:proofErr w:type="spellEnd"/>
-    </w:p>
-    <w:p>
-      <w:pPr>
-        <w:pStyle w:val="NoSpacing"/>
-        <w:rPr>
-          <w:rFonts w:ascii="Times New Roman" w:hAnsi="Times New Roman"/>
-          <w:sz w:val="20"/>
-          <w:szCs w:val="20"/>
-        </w:rPr>
-      </w:pPr>
-      <w:r>
-        <w:rPr>
-          <w:rFonts w:ascii="Times New Roman" w:hAnsi="Times New Roman"/>
-          <w:sz w:val="20"/>
-          <w:szCs w:val="20"/>
-        </w:rPr>
-        <w:t>CoachingSummaryReport.dtsx</w:t>
-      </w:r>
-    </w:p>
-    <w:p>
-      <w:pPr>
-        <w:pStyle w:val="NoSpacing"/>
-        <w:rPr>
-          <w:rFonts w:ascii="Times New Roman" w:hAnsi="Times New Roman"/>
-          <w:sz w:val="20"/>
-          <w:szCs w:val="20"/>
-        </w:rPr>
-      </w:pPr>
-    </w:p>
-    <w:p>
-      <w:pPr>
-        <w:pStyle w:val="NoSpacing"/>
-        <w:rPr>
-          <w:rFonts w:ascii="Times New Roman" w:hAnsi="Times New Roman"/>
-          <w:sz w:val="20"/>
-          <w:szCs w:val="20"/>
-        </w:rPr>
-      </w:pPr>
-    </w:p>
-    <w:p>
-      <w:pPr>
-        <w:pStyle w:val="NoSpacing"/>
-        <w:rPr>
-          <w:rFonts w:ascii="Times New Roman" w:hAnsi="Times New Roman"/>
-          <w:b/>
-          <w:sz w:val="20"/>
-          <w:szCs w:val="20"/>
-        </w:rPr>
-      </w:pPr>
-      <w:r>
-        <w:rPr>
-          <w:rFonts w:ascii="Times New Roman" w:hAnsi="Times New Roman"/>
-          <w:b/>
-          <w:sz w:val="20"/>
-          <w:szCs w:val="20"/>
-        </w:rPr>
-        <w:t xml:space="preserve">SSIS </w:t>
-      </w:r>
-      <w:r>
-        <w:rPr>
-          <w:rFonts w:ascii="Times New Roman" w:hAnsi="Times New Roman"/>
-          <w:b/>
-          <w:sz w:val="20"/>
-          <w:szCs w:val="20"/>
-        </w:rPr>
-        <w:t>config</w:t>
-      </w:r>
-      <w:r>
-        <w:rPr>
-          <w:rFonts w:ascii="Times New Roman" w:hAnsi="Times New Roman"/>
-          <w:b/>
-          <w:sz w:val="20"/>
-          <w:szCs w:val="20"/>
-        </w:rPr>
-        <w:t xml:space="preserve"> </w:t>
-      </w:r>
-      <w:r>
-        <w:rPr>
-          <w:rFonts w:ascii="Times New Roman" w:hAnsi="Times New Roman"/>
-          <w:b/>
-          <w:sz w:val="20"/>
-          <w:szCs w:val="20"/>
-        </w:rPr>
-        <w:t>f</w:t>
-      </w:r>
-      <w:r>
-        <w:rPr>
-          <w:rFonts w:ascii="Times New Roman" w:hAnsi="Times New Roman"/>
-          <w:b/>
-          <w:sz w:val="20"/>
-          <w:szCs w:val="20"/>
-        </w:rPr>
-        <w:t>iles: \eCoaching_V2\Code\ETL\</w:t>
-      </w:r>
-    </w:p>
-    <w:p>
-      <w:pPr>
-        <w:pStyle w:val="NoSpacing"/>
-        <w:rPr>
-          <w:rFonts w:ascii="Times New Roman" w:hAnsi="Times New Roman"/>
-          <w:b/>
-          <w:sz w:val="20"/>
-          <w:szCs w:val="20"/>
-          <w:highlight w:val="lightGray"/>
-        </w:rPr>
-      </w:pPr>
-      <w:r>
-        <w:rPr>
-          <w:rFonts w:ascii="Times New Roman" w:hAnsi="Times New Roman"/>
-          <w:b/>
-          <w:sz w:val="20"/>
-          <w:szCs w:val="20"/>
-          <w:highlight w:val="lightGray"/>
-        </w:rPr>
-        <w:t>*[Dev\Test\Prod] prefix determines the file to be used for the respective environment.</w:t>
-      </w:r>
-    </w:p>
-    <w:p>
-      <w:pPr>
-        <w:pStyle w:val="NoSpacing"/>
-        <w:rPr>
-          <w:rFonts w:ascii="Times New Roman" w:hAnsi="Times New Roman"/>
-          <w:b/>
-          <w:sz w:val="20"/>
-          <w:szCs w:val="20"/>
-        </w:rPr>
-      </w:pPr>
-      <w:r>
-        <w:rPr>
-          <w:rFonts w:ascii="Times New Roman" w:hAnsi="Times New Roman"/>
-          <w:b/>
-          <w:color w:val="FF0000"/>
-          <w:sz w:val="20"/>
-          <w:szCs w:val="20"/>
-          <w:highlight w:val="lightGray"/>
-        </w:rPr>
-        <w:t xml:space="preserve"> </w:t>
-      </w:r>
-      <w:r>
-        <w:rPr>
-          <w:rFonts w:ascii="Times New Roman" w:hAnsi="Times New Roman"/>
-          <w:b/>
-          <w:color w:val="FF0000"/>
-          <w:sz w:val="20"/>
-          <w:szCs w:val="20"/>
-          <w:highlight w:val="lightGray"/>
-        </w:rPr>
-        <w:t xml:space="preserve">No </w:t>
-      </w:r>
-      <w:proofErr w:type="spellStart"/>
-      <w:r>
-        <w:rPr>
-          <w:rFonts w:ascii="Times New Roman" w:hAnsi="Times New Roman"/>
-          <w:b/>
-          <w:color w:val="FF0000"/>
-          <w:sz w:val="20"/>
-          <w:szCs w:val="20"/>
-          <w:highlight w:val="lightGray"/>
-        </w:rPr>
-        <w:t>Config</w:t>
-      </w:r>
-      <w:proofErr w:type="spellEnd"/>
-      <w:r>
-        <w:rPr>
-          <w:rFonts w:ascii="Times New Roman" w:hAnsi="Times New Roman"/>
-          <w:b/>
-          <w:color w:val="FF0000"/>
-          <w:sz w:val="20"/>
-          <w:szCs w:val="20"/>
-          <w:highlight w:val="lightGray"/>
-        </w:rPr>
-        <w:t xml:space="preserve"> Files updated in this release</w:t>
-      </w:r>
-    </w:p>
-    <w:p>
-      <w:pPr>
-        <w:pStyle w:val="NoSpacing"/>
-        <w:rPr>
-          <w:rFonts w:ascii="Times New Roman" w:hAnsi="Times New Roman"/>
-          <w:b/>
-          <w:color w:val="FF0000"/>
-          <w:sz w:val="20"/>
-          <w:szCs w:val="20"/>
-        </w:rPr>
-      </w:pPr>
-    </w:p>
-    <w:p>
-      <w:pPr>
-        <w:pStyle w:val="NoSpacing"/>
-        <w:rPr>
-          <w:rFonts w:ascii="Times New Roman" w:hAnsi="Times New Roman"/>
-          <w:b/>
-          <w:sz w:val="20"/>
-          <w:szCs w:val="20"/>
-        </w:rPr>
-      </w:pPr>
-    </w:p>
-    <w:p>
-      <w:pPr>
-        <w:pStyle w:val="NoSpacing"/>
-        <w:rPr>
-          <w:rFonts w:ascii="Times New Roman" w:hAnsi="Times New Roman"/>
-          <w:sz w:val="20"/>
-          <w:szCs w:val="20"/>
-        </w:rPr>
-      </w:pPr>
-      <w:r>
-        <w:rPr>
-          <w:rFonts w:ascii="Times New Roman" w:hAnsi="Times New Roman"/>
-          <w:sz w:val="20"/>
-          <w:szCs w:val="20"/>
-        </w:rPr>
-        <w:t>Dev_eCL_Inactivations.dtsConfig</w:t>
-      </w:r>
-    </w:p>
-    <w:p>
-      <w:pPr>
-        <w:pStyle w:val="NoSpacing"/>
-        <w:rPr>
-          <w:rFonts w:ascii="Times New Roman" w:hAnsi="Times New Roman"/>
-          <w:sz w:val="20"/>
-          <w:szCs w:val="20"/>
-        </w:rPr>
-      </w:pPr>
-      <w:r>
-        <w:rPr>
-          <w:rFonts w:ascii="Times New Roman" w:hAnsi="Times New Roman"/>
-          <w:sz w:val="20"/>
-          <w:szCs w:val="20"/>
-        </w:rPr>
-        <w:t>Dev_eCL_Surveys.dtsConfig</w:t>
-      </w:r>
-    </w:p>
-    <w:p>
-      <w:pPr>
-        <w:pStyle w:val="NoSpacing"/>
-        <w:rPr>
-          <w:rFonts w:ascii="Times New Roman" w:hAnsi="Times New Roman"/>
-          <w:sz w:val="20"/>
-          <w:szCs w:val="20"/>
-        </w:rPr>
-      </w:pPr>
-      <w:r>
-        <w:rPr>
-          <w:rFonts w:ascii="Times New Roman" w:hAnsi="Times New Roman"/>
-          <w:sz w:val="20"/>
-          <w:szCs w:val="20"/>
-        </w:rPr>
-        <w:t>Dev_Employee_Hierarchy.dtsConfig</w:t>
-      </w:r>
-    </w:p>
-    <w:p>
-      <w:pPr>
-        <w:pStyle w:val="NoSpacing"/>
-        <w:rPr>
-          <w:rFonts w:ascii="Times New Roman" w:hAnsi="Times New Roman"/>
-          <w:sz w:val="20"/>
-          <w:szCs w:val="20"/>
-        </w:rPr>
-      </w:pPr>
-      <w:r>
-        <w:rPr>
-          <w:rFonts w:ascii="Times New Roman" w:hAnsi="Times New Roman"/>
-          <w:sz w:val="20"/>
-          <w:szCs w:val="20"/>
-        </w:rPr>
-        <w:t>Dev_ETS_Coaching.dtsConfig</w:t>
-      </w:r>
-    </w:p>
-    <w:p>
-      <w:pPr>
-        <w:pStyle w:val="NoSpacing"/>
-        <w:rPr>
-          <w:rFonts w:ascii="Times New Roman" w:hAnsi="Times New Roman"/>
-          <w:sz w:val="20"/>
-          <w:szCs w:val="20"/>
-        </w:rPr>
-      </w:pPr>
-      <w:r>
-        <w:rPr>
-          <w:rFonts w:ascii="Times New Roman" w:hAnsi="Times New Roman"/>
-          <w:sz w:val="20"/>
-          <w:szCs w:val="20"/>
-        </w:rPr>
-        <w:t>Dev_Generic_Coaching.dtsConfig</w:t>
-      </w:r>
-    </w:p>
-    <w:p>
-      <w:pPr>
-        <w:pStyle w:val="NoSpacing"/>
-        <w:rPr>
-          <w:rFonts w:ascii="Times New Roman" w:hAnsi="Times New Roman"/>
-          <w:sz w:val="20"/>
-          <w:szCs w:val="20"/>
-        </w:rPr>
-      </w:pPr>
-      <w:r>
-        <w:rPr>
-          <w:rFonts w:ascii="Times New Roman" w:hAnsi="Times New Roman"/>
-          <w:sz w:val="20"/>
-          <w:szCs w:val="20"/>
-        </w:rPr>
-        <w:t>Dev_IQS_Coaching.dtsConfig</w:t>
-      </w:r>
-    </w:p>
-    <w:p>
-      <w:pPr>
-        <w:pStyle w:val="NoSpacing"/>
-        <w:rPr>
-          <w:rFonts w:ascii="Times New Roman" w:hAnsi="Times New Roman"/>
-          <w:sz w:val="20"/>
-          <w:szCs w:val="20"/>
-        </w:rPr>
-      </w:pPr>
-      <w:r>
-        <w:rPr>
-          <w:rFonts w:ascii="Times New Roman" w:hAnsi="Times New Roman"/>
-          <w:sz w:val="20"/>
-          <w:szCs w:val="20"/>
-        </w:rPr>
-        <w:t>Dev_Outlier_Coaching.dtsConfig</w:t>
-      </w:r>
-    </w:p>
-    <w:p>
-      <w:pPr>
-        <w:pStyle w:val="NoSpacing"/>
-        <w:rPr>
-          <w:rFonts w:ascii="Times New Roman" w:hAnsi="Times New Roman"/>
-          <w:sz w:val="20"/>
-          <w:szCs w:val="20"/>
-        </w:rPr>
-      </w:pPr>
-      <w:r>
-        <w:rPr>
-          <w:rFonts w:ascii="Times New Roman" w:hAnsi="Times New Roman"/>
-          <w:sz w:val="20"/>
-          <w:szCs w:val="20"/>
-        </w:rPr>
-        <w:t>Dev_Quality_Other_Coaching.dtsConfig</w:t>
-      </w:r>
-    </w:p>
-    <w:p>
-      <w:pPr>
-        <w:pStyle w:val="NoSpacing"/>
-        <w:rPr>
-          <w:rFonts w:ascii="Times New Roman" w:hAnsi="Times New Roman"/>
-          <w:sz w:val="20"/>
-          <w:szCs w:val="20"/>
-        </w:rPr>
-      </w:pPr>
-      <w:proofErr w:type="spellStart"/>
-      <w:r>
-        <w:rPr>
-          <w:rFonts w:ascii="Times New Roman" w:hAnsi="Times New Roman"/>
-          <w:sz w:val="20"/>
-          <w:szCs w:val="20"/>
-        </w:rPr>
-        <w:t>Dev_Training_Coaching.dtsConfig</w:t>
-      </w:r>
-      <w:proofErr w:type="spellEnd"/>
-    </w:p>
-    <w:p>
-      <w:pPr>
-        <w:pStyle w:val="NoSpacing"/>
-        <w:rPr>
-          <w:rFonts w:ascii="Times New Roman" w:hAnsi="Times New Roman"/>
-          <w:sz w:val="20"/>
-          <w:szCs w:val="20"/>
-        </w:rPr>
-      </w:pPr>
-      <w:r>
-        <w:rPr>
-          <w:rFonts w:ascii="Times New Roman" w:hAnsi="Times New Roman"/>
-          <w:sz w:val="20"/>
-          <w:szCs w:val="20"/>
-        </w:rPr>
-        <w:t>Dev_CoachingSummaryReport.dtsConfig</w:t>
-      </w:r>
-    </w:p>
-    <w:p>
-      <w:pPr>
-        <w:pStyle w:val="NoSpacing"/>
-        <w:rPr>
-          <w:rFonts w:ascii="Times New Roman" w:hAnsi="Times New Roman"/>
-          <w:sz w:val="20"/>
-          <w:szCs w:val="20"/>
-        </w:rPr>
-      </w:pPr>
-    </w:p>
-    <w:p>
-      <w:pPr>
-        <w:pStyle w:val="NoSpacing"/>
-        <w:rPr>
-          <w:rFonts w:ascii="Times New Roman" w:hAnsi="Times New Roman"/>
-          <w:sz w:val="20"/>
-          <w:szCs w:val="20"/>
-        </w:rPr>
-      </w:pPr>
-    </w:p>
-    <w:p>
-      <w:pPr>
-        <w:pStyle w:val="NoSpacing"/>
-        <w:rPr>
-          <w:rFonts w:ascii="Times New Roman" w:hAnsi="Times New Roman"/>
-          <w:sz w:val="20"/>
-          <w:szCs w:val="20"/>
-        </w:rPr>
-      </w:pPr>
-      <w:r>
-        <w:rPr>
-          <w:rFonts w:ascii="Times New Roman" w:hAnsi="Times New Roman"/>
-          <w:sz w:val="20"/>
-          <w:szCs w:val="20"/>
-        </w:rPr>
-        <w:t>Test_eCL_Inactivations.dtsConfig</w:t>
-      </w:r>
-    </w:p>
-    <w:p>
-      <w:pPr>
-        <w:pStyle w:val="NoSpacing"/>
-        <w:rPr>
-          <w:rFonts w:ascii="Times New Roman" w:hAnsi="Times New Roman"/>
-          <w:sz w:val="20"/>
-          <w:szCs w:val="20"/>
-        </w:rPr>
-      </w:pPr>
-      <w:r>
-        <w:rPr>
-          <w:rFonts w:ascii="Times New Roman" w:hAnsi="Times New Roman"/>
-          <w:sz w:val="20"/>
-          <w:szCs w:val="20"/>
-        </w:rPr>
-        <w:t>Test_eCL_Surveys.dtsConfig</w:t>
-      </w:r>
-      <w:r>
-        <w:rPr>
-          <w:rFonts w:ascii="Times New Roman" w:hAnsi="Times New Roman"/>
-          <w:sz w:val="20"/>
-          <w:szCs w:val="20"/>
-        </w:rPr>
-        <w:t xml:space="preserve"> </w:t>
-      </w:r>
-    </w:p>
-    <w:p>
-      <w:pPr>
-        <w:pStyle w:val="NoSpacing"/>
-        <w:rPr>
-          <w:rFonts w:ascii="Times New Roman" w:hAnsi="Times New Roman"/>
-          <w:sz w:val="20"/>
-          <w:szCs w:val="20"/>
-        </w:rPr>
-      </w:pPr>
-      <w:proofErr w:type="spellStart"/>
-      <w:r>
-        <w:rPr>
-          <w:rFonts w:ascii="Times New Roman" w:hAnsi="Times New Roman"/>
-          <w:sz w:val="20"/>
-          <w:szCs w:val="20"/>
-        </w:rPr>
-        <w:t>Test_Employee_Hierarchy.dtsConfig</w:t>
-      </w:r>
-      <w:proofErr w:type="spellEnd"/>
-      <w:r>
-        <w:rPr>
-          <w:rFonts w:ascii="Times New Roman" w:hAnsi="Times New Roman"/>
-          <w:sz w:val="20"/>
-          <w:szCs w:val="20"/>
-        </w:rPr>
-        <w:t xml:space="preserve"> </w:t>
-      </w:r>
-    </w:p>
-    <w:p>
-      <w:pPr>
-        <w:pStyle w:val="NoSpacing"/>
-        <w:rPr>
-          <w:rFonts w:ascii="Times New Roman" w:hAnsi="Times New Roman"/>
-          <w:sz w:val="20"/>
-          <w:szCs w:val="20"/>
-        </w:rPr>
-      </w:pPr>
-      <w:r>
-        <w:rPr>
-          <w:rFonts w:ascii="Times New Roman" w:hAnsi="Times New Roman"/>
-          <w:sz w:val="20"/>
-          <w:szCs w:val="20"/>
-        </w:rPr>
-        <w:t>Test_ETS_Coaching.dtsConfig</w:t>
-      </w:r>
-      <w:r>
-        <w:rPr>
-          <w:rFonts w:ascii="Times New Roman" w:hAnsi="Times New Roman"/>
-          <w:sz w:val="20"/>
-          <w:szCs w:val="20"/>
-        </w:rPr>
-        <w:t xml:space="preserve"> </w:t>
-      </w:r>
-    </w:p>
-    <w:p>
-      <w:pPr>
-        <w:pStyle w:val="NoSpacing"/>
-        <w:rPr>
-          <w:rFonts w:ascii="Times New Roman" w:hAnsi="Times New Roman"/>
-          <w:sz w:val="20"/>
-          <w:szCs w:val="20"/>
-        </w:rPr>
-      </w:pPr>
-      <w:r>
-        <w:rPr>
-          <w:rFonts w:ascii="Times New Roman" w:hAnsi="Times New Roman"/>
-          <w:sz w:val="20"/>
-          <w:szCs w:val="20"/>
-        </w:rPr>
-        <w:t>Test_Generic_Coaching.dtsConfig</w:t>
-      </w:r>
-      <w:r>
-        <w:rPr>
-          <w:rFonts w:ascii="Times New Roman" w:hAnsi="Times New Roman"/>
-          <w:sz w:val="20"/>
-          <w:szCs w:val="20"/>
-        </w:rPr>
-        <w:t xml:space="preserve"> </w:t>
-      </w:r>
-    </w:p>
-    <w:p>
-      <w:pPr>
-        <w:pStyle w:val="NoSpacing"/>
-        <w:rPr>
-          <w:rFonts w:ascii="Times New Roman" w:hAnsi="Times New Roman"/>
-          <w:sz w:val="20"/>
-          <w:szCs w:val="20"/>
-        </w:rPr>
-      </w:pPr>
-      <w:r>
-        <w:rPr>
-          <w:rFonts w:ascii="Times New Roman" w:hAnsi="Times New Roman"/>
-          <w:sz w:val="20"/>
-          <w:szCs w:val="20"/>
-        </w:rPr>
-        <w:t>Test_IQS_Coaching.dtsConfig</w:t>
-      </w:r>
-      <w:r>
-        <w:rPr>
-          <w:rFonts w:ascii="Times New Roman" w:hAnsi="Times New Roman"/>
-          <w:sz w:val="20"/>
-          <w:szCs w:val="20"/>
-        </w:rPr>
-        <w:t xml:space="preserve"> </w:t>
-      </w:r>
-    </w:p>
-    <w:p>
-      <w:pPr>
-        <w:pStyle w:val="NoSpacing"/>
-        <w:rPr>
-          <w:rFonts w:ascii="Times New Roman" w:hAnsi="Times New Roman"/>
-          <w:sz w:val="20"/>
-          <w:szCs w:val="20"/>
-        </w:rPr>
-      </w:pPr>
-      <w:r>
-        <w:rPr>
-          <w:rFonts w:ascii="Times New Roman" w:hAnsi="Times New Roman"/>
-          <w:sz w:val="20"/>
-          <w:szCs w:val="20"/>
-        </w:rPr>
-        <w:t>Test_Outlier_Coaching.dtsConfig</w:t>
-      </w:r>
-      <w:r>
-        <w:rPr>
-          <w:rFonts w:ascii="Times New Roman" w:hAnsi="Times New Roman"/>
-          <w:sz w:val="20"/>
-          <w:szCs w:val="20"/>
-        </w:rPr>
-        <w:t xml:space="preserve"> </w:t>
-      </w:r>
-    </w:p>
-    <w:p>
-      <w:pPr>
-        <w:pStyle w:val="NoSpacing"/>
-        <w:rPr>
-          <w:rFonts w:ascii="Times New Roman" w:hAnsi="Times New Roman"/>
-          <w:sz w:val="20"/>
-          <w:szCs w:val="20"/>
-        </w:rPr>
-      </w:pPr>
-      <w:r>
-        <w:rPr>
-          <w:rFonts w:ascii="Times New Roman" w:hAnsi="Times New Roman"/>
-          <w:sz w:val="20"/>
-          <w:szCs w:val="20"/>
-        </w:rPr>
-        <w:t>Test_Quality_Other_Coaching.dtsConfig</w:t>
-      </w:r>
-      <w:r>
-        <w:rPr>
-          <w:rFonts w:ascii="Times New Roman" w:hAnsi="Times New Roman"/>
-          <w:sz w:val="20"/>
-          <w:szCs w:val="20"/>
-        </w:rPr>
-        <w:t xml:space="preserve"> </w:t>
-      </w:r>
-    </w:p>
-    <w:p>
-      <w:pPr>
-        <w:pStyle w:val="NoSpacing"/>
-        <w:rPr>
-          <w:rFonts w:ascii="Times New Roman" w:hAnsi="Times New Roman"/>
-          <w:sz w:val="20"/>
-          <w:szCs w:val="20"/>
-        </w:rPr>
-      </w:pPr>
-      <w:r>
-        <w:rPr>
-          <w:rFonts w:ascii="Times New Roman" w:hAnsi="Times New Roman"/>
-          <w:sz w:val="20"/>
-          <w:szCs w:val="20"/>
-        </w:rPr>
-        <w:t>Test_Training_Coaching.dtsConfig</w:t>
-      </w:r>
-      <w:r>
-        <w:rPr>
-          <w:rFonts w:ascii="Times New Roman" w:hAnsi="Times New Roman"/>
-          <w:sz w:val="20"/>
-          <w:szCs w:val="20"/>
-        </w:rPr>
-        <w:t xml:space="preserve"> </w:t>
-      </w:r>
-    </w:p>
-    <w:p>
-      <w:pPr>
-        <w:pStyle w:val="NoSpacing"/>
-        <w:rPr>
-          <w:rFonts w:ascii="Times New Roman" w:hAnsi="Times New Roman"/>
-          <w:sz w:val="20"/>
-          <w:szCs w:val="20"/>
-        </w:rPr>
-      </w:pPr>
-      <w:r>
-        <w:rPr>
-          <w:rFonts w:ascii="Times New Roman" w:hAnsi="Times New Roman"/>
-          <w:sz w:val="20"/>
-          <w:szCs w:val="20"/>
-        </w:rPr>
-        <w:t>Test</w:t>
-      </w:r>
-      <w:r>
-        <w:rPr>
-          <w:rFonts w:ascii="Times New Roman" w:hAnsi="Times New Roman"/>
-          <w:sz w:val="20"/>
-          <w:szCs w:val="20"/>
-        </w:rPr>
-        <w:t>_CoachingSummaryReport.dtsConfig</w:t>
-      </w:r>
-    </w:p>
-    <w:p>
-      <w:pPr>
-        <w:pStyle w:val="NoSpacing"/>
-        <w:rPr>
-          <w:rFonts w:ascii="Times New Roman" w:hAnsi="Times New Roman"/>
-          <w:sz w:val="20"/>
-          <w:szCs w:val="20"/>
-        </w:rPr>
-      </w:pPr>
-    </w:p>
-    <w:p>
-      <w:pPr>
-        <w:pStyle w:val="NoSpacing"/>
-        <w:rPr>
-          <w:rFonts w:ascii="Times New Roman" w:hAnsi="Times New Roman"/>
-          <w:sz w:val="20"/>
-          <w:szCs w:val="20"/>
-        </w:rPr>
-      </w:pPr>
-    </w:p>
-    <w:p>
-      <w:pPr>
-        <w:pStyle w:val="NoSpacing"/>
-        <w:rPr>
-          <w:rFonts w:ascii="Times New Roman" w:hAnsi="Times New Roman"/>
-          <w:sz w:val="20"/>
-          <w:szCs w:val="20"/>
-        </w:rPr>
-      </w:pPr>
-      <w:r>
-        <w:rPr>
-          <w:rFonts w:ascii="Times New Roman" w:hAnsi="Times New Roman"/>
-          <w:sz w:val="20"/>
-          <w:szCs w:val="20"/>
-        </w:rPr>
-        <w:t>Prod_eCL_Inactivations.dtsConfig</w:t>
-      </w:r>
-    </w:p>
-    <w:p>
-      <w:pPr>
-        <w:pStyle w:val="NoSpacing"/>
-        <w:rPr>
-          <w:rFonts w:ascii="Times New Roman" w:hAnsi="Times New Roman"/>
-          <w:sz w:val="20"/>
-          <w:szCs w:val="20"/>
-        </w:rPr>
-      </w:pPr>
-      <w:r>
-        <w:rPr>
-          <w:rFonts w:ascii="Times New Roman" w:hAnsi="Times New Roman"/>
-          <w:sz w:val="20"/>
-          <w:szCs w:val="20"/>
-        </w:rPr>
-        <w:t xml:space="preserve">Prod_eCL_Surveys.dtsConfig </w:t>
-      </w:r>
-      <w:r>
-        <w:rPr>
-          <w:rFonts w:ascii="Times New Roman" w:hAnsi="Times New Roman"/>
-          <w:sz w:val="20"/>
-          <w:szCs w:val="20"/>
-        </w:rPr>
-        <w:t xml:space="preserve"> </w:t>
-      </w:r>
-    </w:p>
-    <w:p>
-      <w:pPr>
-        <w:pStyle w:val="NoSpacing"/>
-        <w:rPr>
-          <w:rFonts w:ascii="Times New Roman" w:hAnsi="Times New Roman"/>
-          <w:sz w:val="20"/>
-          <w:szCs w:val="20"/>
-        </w:rPr>
-      </w:pPr>
-      <w:r>
-        <w:rPr>
-          <w:rFonts w:ascii="Times New Roman" w:hAnsi="Times New Roman"/>
-          <w:sz w:val="20"/>
-          <w:szCs w:val="20"/>
-        </w:rPr>
-        <w:t xml:space="preserve">Prod_Employee_Hierarchy.dtsConfig </w:t>
-      </w:r>
-      <w:r>
-        <w:rPr>
-          <w:rFonts w:ascii="Times New Roman" w:hAnsi="Times New Roman"/>
-          <w:sz w:val="20"/>
-          <w:szCs w:val="20"/>
-        </w:rPr>
-        <w:t xml:space="preserve"> </w:t>
-      </w:r>
-    </w:p>
-    <w:p>
-      <w:pPr>
-        <w:pStyle w:val="NoSpacing"/>
-        <w:rPr>
-          <w:rFonts w:ascii="Times New Roman" w:hAnsi="Times New Roman"/>
-          <w:sz w:val="20"/>
-          <w:szCs w:val="20"/>
-        </w:rPr>
-      </w:pPr>
-      <w:r>
-        <w:rPr>
-          <w:rFonts w:ascii="Times New Roman" w:hAnsi="Times New Roman"/>
-          <w:sz w:val="20"/>
-          <w:szCs w:val="20"/>
-        </w:rPr>
-        <w:t xml:space="preserve">Prod_ETS_Coaching.dtsConfig </w:t>
-      </w:r>
-      <w:r>
-        <w:rPr>
-          <w:rFonts w:ascii="Times New Roman" w:hAnsi="Times New Roman"/>
-          <w:sz w:val="20"/>
-          <w:szCs w:val="20"/>
-        </w:rPr>
-        <w:t xml:space="preserve"> </w:t>
-      </w:r>
-    </w:p>
-    <w:p>
-      <w:pPr>
-        <w:pStyle w:val="NoSpacing"/>
-        <w:rPr>
-          <w:rFonts w:ascii="Times New Roman" w:hAnsi="Times New Roman"/>
-          <w:sz w:val="20"/>
-          <w:szCs w:val="20"/>
-        </w:rPr>
-      </w:pPr>
-      <w:r>
-        <w:rPr>
-          <w:rFonts w:ascii="Times New Roman" w:hAnsi="Times New Roman"/>
-          <w:sz w:val="20"/>
-          <w:szCs w:val="20"/>
-        </w:rPr>
-        <w:t xml:space="preserve">Prod_Generic_Coaching.dtsConfig </w:t>
-      </w:r>
-      <w:r>
-        <w:rPr>
-          <w:rFonts w:ascii="Times New Roman" w:hAnsi="Times New Roman"/>
-          <w:sz w:val="20"/>
-          <w:szCs w:val="20"/>
-        </w:rPr>
-        <w:t xml:space="preserve"> </w:t>
-      </w:r>
-    </w:p>
-    <w:p>
-      <w:pPr>
-        <w:pStyle w:val="NoSpacing"/>
-        <w:rPr>
-          <w:rFonts w:ascii="Times New Roman" w:hAnsi="Times New Roman"/>
-          <w:sz w:val="20"/>
-          <w:szCs w:val="20"/>
-        </w:rPr>
-      </w:pPr>
-      <w:r>
-        <w:rPr>
-          <w:rFonts w:ascii="Times New Roman" w:hAnsi="Times New Roman"/>
-          <w:sz w:val="20"/>
-          <w:szCs w:val="20"/>
-        </w:rPr>
-        <w:t xml:space="preserve">Prod_IQS_Coaching.dtsConfig </w:t>
-      </w:r>
-      <w:r>
-        <w:rPr>
-          <w:rFonts w:ascii="Times New Roman" w:hAnsi="Times New Roman"/>
-          <w:sz w:val="20"/>
-          <w:szCs w:val="20"/>
-        </w:rPr>
-        <w:t xml:space="preserve"> </w:t>
-      </w:r>
-    </w:p>
-    <w:p>
-      <w:pPr>
-        <w:pStyle w:val="NoSpacing"/>
-        <w:rPr>
-          <w:rFonts w:ascii="Times New Roman" w:hAnsi="Times New Roman"/>
-          <w:sz w:val="20"/>
-          <w:szCs w:val="20"/>
-        </w:rPr>
-      </w:pPr>
-      <w:r>
-        <w:rPr>
-          <w:rFonts w:ascii="Times New Roman" w:hAnsi="Times New Roman"/>
-          <w:sz w:val="20"/>
-          <w:szCs w:val="20"/>
-        </w:rPr>
-        <w:t xml:space="preserve">Prod_Outlier_Coaching.dtsConfig </w:t>
-      </w:r>
-      <w:r>
-        <w:rPr>
-          <w:rFonts w:ascii="Times New Roman" w:hAnsi="Times New Roman"/>
-          <w:sz w:val="20"/>
-          <w:szCs w:val="20"/>
-        </w:rPr>
-        <w:t xml:space="preserve"> </w:t>
-      </w:r>
-    </w:p>
-    <w:p>
-      <w:pPr>
-        <w:pStyle w:val="NoSpacing"/>
-        <w:rPr>
-          <w:rFonts w:ascii="Times New Roman" w:hAnsi="Times New Roman"/>
-          <w:sz w:val="20"/>
-          <w:szCs w:val="20"/>
-        </w:rPr>
-      </w:pPr>
-      <w:r>
-        <w:rPr>
-          <w:rFonts w:ascii="Times New Roman" w:hAnsi="Times New Roman"/>
-          <w:sz w:val="20"/>
-          <w:szCs w:val="20"/>
-        </w:rPr>
-        <w:t xml:space="preserve">Prod_Quality_Other_Coaching.dtsConfig </w:t>
-      </w:r>
-      <w:r>
-        <w:rPr>
-          <w:rFonts w:ascii="Times New Roman" w:hAnsi="Times New Roman"/>
-          <w:sz w:val="20"/>
-          <w:szCs w:val="20"/>
-        </w:rPr>
-        <w:t xml:space="preserve"> </w:t>
-      </w:r>
-    </w:p>
-    <w:p>
-      <w:pPr>
-        <w:pStyle w:val="NoSpacing"/>
-        <w:rPr>
-          <w:rFonts w:ascii="Times New Roman" w:hAnsi="Times New Roman"/>
-          <w:sz w:val="20"/>
-          <w:szCs w:val="20"/>
-        </w:rPr>
-      </w:pPr>
-      <w:r>
-        <w:rPr>
-          <w:rFonts w:ascii="Times New Roman" w:hAnsi="Times New Roman"/>
-          <w:sz w:val="20"/>
-          <w:szCs w:val="20"/>
-        </w:rPr>
-        <w:t xml:space="preserve">Prod_Training_Coaching.dtsConfig </w:t>
-      </w:r>
-      <w:r>
-        <w:rPr>
-          <w:rFonts w:ascii="Times New Roman" w:hAnsi="Times New Roman"/>
-          <w:sz w:val="20"/>
-          <w:szCs w:val="20"/>
-        </w:rPr>
-        <w:t xml:space="preserve"> </w:t>
-      </w:r>
-    </w:p>
-    <w:p>
-      <w:pPr>
-        <w:pStyle w:val="NoSpacing"/>
-        <w:rPr>
-          <w:rFonts w:ascii="Times New Roman" w:hAnsi="Times New Roman"/>
-          <w:sz w:val="20"/>
-          <w:szCs w:val="20"/>
-        </w:rPr>
-      </w:pPr>
-      <w:r>
-        <w:rPr>
-          <w:rFonts w:ascii="Times New Roman" w:hAnsi="Times New Roman"/>
-          <w:sz w:val="20"/>
-          <w:szCs w:val="20"/>
-        </w:rPr>
-        <w:t>Prod_Warning_History.dtsConfig</w:t>
-      </w:r>
-      <w:r>
-        <w:rPr>
-          <w:rFonts w:ascii="Times New Roman" w:hAnsi="Times New Roman"/>
-          <w:sz w:val="20"/>
-          <w:szCs w:val="20"/>
-        </w:rPr>
-        <w:t xml:space="preserve"> </w:t>
-      </w:r>
-    </w:p>
-    <w:p>
-      <w:pPr>
-        <w:pStyle w:val="NoSpacing"/>
-        <w:rPr>
-          <w:rFonts w:ascii="Times New Roman" w:hAnsi="Times New Roman"/>
-          <w:sz w:val="20"/>
-          <w:szCs w:val="20"/>
-        </w:rPr>
-      </w:pPr>
-      <w:r>
-        <w:rPr>
-          <w:rFonts w:ascii="Times New Roman" w:hAnsi="Times New Roman"/>
-          <w:sz w:val="20"/>
-          <w:szCs w:val="20"/>
-        </w:rPr>
-        <w:t>Prod_CoachingSummaryReport.dtsConfig</w:t>
-      </w:r>
-    </w:p>
-    <w:p>
-      <w:pPr>
-        <w:pStyle w:val="NoSpacing"/>
-        <w:rPr>
-          <w:rFonts w:ascii="Times New Roman" w:hAnsi="Times New Roman"/>
-          <w:sz w:val="20"/>
-          <w:szCs w:val="20"/>
-        </w:rPr>
-      </w:pPr>
-    </w:p>
-    <w:p>
-      <w:pPr>
-        <w:pStyle w:val="NoSpacing"/>
-        <w:rPr>
-          <w:rFonts w:ascii="Times New Roman" w:hAnsi="Times New Roman"/>
-          <w:sz w:val="20"/>
-          <w:szCs w:val="20"/>
-        </w:rPr>
-      </w:pPr>
-    </w:p>
-    <w:p>
-      <w:pPr>
-        <w:pStyle w:val="NoSpacing"/>
-        <w:rPr>
-          <w:rFonts w:ascii="Times New Roman" w:hAnsi="Times New Roman"/>
-          <w:sz w:val="20"/>
-          <w:szCs w:val="20"/>
-        </w:rPr>
-      </w:pPr>
-    </w:p>
-    <w:p>
-      <w:pPr>
-        <w:pStyle w:val="NoSpacing"/>
-        <w:rPr>
-          <w:rFonts w:ascii="Times New Roman" w:hAnsi="Times New Roman"/>
-          <w:b/>
-          <w:sz w:val="20"/>
-          <w:szCs w:val="20"/>
-        </w:rPr>
-      </w:pPr>
-      <w:r>
-        <w:rPr>
-          <w:rFonts w:ascii="Times New Roman" w:hAnsi="Times New Roman"/>
-          <w:b/>
-          <w:sz w:val="20"/>
-          <w:szCs w:val="20"/>
-        </w:rPr>
-        <w:t>Scripts:</w:t>
-      </w:r>
-      <w:r>
-        <w:rPr>
-          <w:rFonts w:ascii="Times New Roman" w:hAnsi="Times New Roman"/>
-          <w:b/>
-          <w:sz w:val="20"/>
-          <w:szCs w:val="20"/>
-        </w:rPr>
-        <w:t xml:space="preserve"> \eCoaching_V2\Code\Scripts\</w:t>
-      </w:r>
-    </w:p>
-    <w:p>
-      <w:pPr>
-        <w:pStyle w:val="NoSpacing"/>
-        <w:rPr>
-          <w:rFonts w:ascii="Times New Roman" w:hAnsi="Times New Roman"/>
-          <w:b/>
-          <w:color w:val="FF0000"/>
-          <w:sz w:val="20"/>
-          <w:szCs w:val="20"/>
-          <w:highlight w:val="lightGray"/>
-        </w:rPr>
-      </w:pPr>
-      <w:r>
-        <w:rPr>
-          <w:rFonts w:ascii="Times New Roman" w:hAnsi="Times New Roman"/>
-          <w:b/>
-          <w:color w:val="FF0000"/>
-          <w:sz w:val="20"/>
-          <w:szCs w:val="20"/>
-          <w:highlight w:val="lightGray"/>
-        </w:rPr>
-        <w:t xml:space="preserve">No </w:t>
-      </w:r>
-      <w:r>
-        <w:rPr>
-          <w:rFonts w:ascii="Times New Roman" w:hAnsi="Times New Roman"/>
-          <w:b/>
-          <w:color w:val="FF0000"/>
-          <w:sz w:val="20"/>
-          <w:szCs w:val="20"/>
-          <w:highlight w:val="lightGray"/>
-        </w:rPr>
-        <w:t>S</w:t>
-      </w:r>
-      <w:r>
-        <w:rPr>
-          <w:rFonts w:ascii="Times New Roman" w:hAnsi="Times New Roman"/>
-          <w:b/>
-          <w:color w:val="FF0000"/>
-          <w:sz w:val="20"/>
-          <w:szCs w:val="20"/>
-          <w:highlight w:val="lightGray"/>
-        </w:rPr>
-        <w:t>cript</w:t>
-      </w:r>
-      <w:r>
-        <w:rPr>
-          <w:rFonts w:ascii="Times New Roman" w:hAnsi="Times New Roman"/>
-          <w:b/>
-          <w:color w:val="FF0000"/>
-          <w:sz w:val="20"/>
-          <w:szCs w:val="20"/>
-          <w:highlight w:val="lightGray"/>
-        </w:rPr>
-        <w:t>s</w:t>
-      </w:r>
-      <w:r>
-        <w:rPr>
-          <w:rFonts w:ascii="Times New Roman" w:hAnsi="Times New Roman"/>
-          <w:b/>
-          <w:color w:val="FF0000"/>
-          <w:sz w:val="20"/>
-          <w:szCs w:val="20"/>
-          <w:highlight w:val="lightGray"/>
-        </w:rPr>
-        <w:t xml:space="preserve"> updates in this release.</w:t>
-      </w:r>
-    </w:p>
-    <w:p>
-      <w:pPr>
-        <w:pStyle w:val="NoSpacing"/>
-        <w:rPr>
-          <w:rFonts w:ascii="Times New Roman" w:hAnsi="Times New Roman"/>
-          <w:b/>
-          <w:sz w:val="20"/>
-          <w:szCs w:val="20"/>
-        </w:rPr>
-      </w:pPr>
-    </w:p>
-    <w:p>
-      <w:pPr>
-        <w:pStyle w:val="NoSpacing"/>
-        <w:rPr>
-          <w:rFonts w:ascii="Times New Roman" w:hAnsi="Times New Roman"/>
-          <w:sz w:val="20"/>
-          <w:szCs w:val="20"/>
-        </w:rPr>
-      </w:pPr>
-      <w:r>
-        <w:rPr>
-          <w:rFonts w:ascii="Times New Roman" w:hAnsi="Times New Roman"/>
-          <w:sz w:val="20"/>
-          <w:szCs w:val="20"/>
-        </w:rPr>
-        <w:t>Notifications_Dev.vbs</w:t>
-      </w:r>
-      <w:r>
-        <w:rPr>
-          <w:rFonts w:ascii="Times New Roman" w:hAnsi="Times New Roman"/>
-          <w:sz w:val="20"/>
-          <w:szCs w:val="20"/>
-        </w:rPr>
-        <w:t xml:space="preserve"> </w:t>
-      </w:r>
-    </w:p>
-    <w:p>
-      <w:pPr>
-        <w:pStyle w:val="NoSpacing"/>
-        <w:rPr>
-          <w:rFonts w:ascii="Times New Roman" w:hAnsi="Times New Roman"/>
-          <w:sz w:val="20"/>
-          <w:szCs w:val="20"/>
-        </w:rPr>
-      </w:pPr>
-      <w:r>
-        <w:rPr>
-          <w:rFonts w:ascii="Times New Roman" w:hAnsi="Times New Roman"/>
-          <w:sz w:val="20"/>
-          <w:szCs w:val="20"/>
-        </w:rPr>
-        <w:t>Notifications_Survey_Dev.vbs</w:t>
-      </w:r>
-    </w:p>
-    <w:p>
-      <w:pPr>
-        <w:pStyle w:val="NoSpacing"/>
-        <w:rPr>
-          <w:rFonts w:ascii="Times New Roman" w:hAnsi="Times New Roman"/>
-          <w:sz w:val="20"/>
-          <w:szCs w:val="20"/>
-        </w:rPr>
-      </w:pPr>
-      <w:r>
-        <w:rPr>
-          <w:rFonts w:ascii="Times New Roman" w:hAnsi="Times New Roman"/>
-          <w:sz w:val="20"/>
-          <w:szCs w:val="20"/>
-        </w:rPr>
-        <w:t>Reminders_Dev.vbs</w:t>
-      </w:r>
-    </w:p>
-    <w:p>
-      <w:pPr>
-        <w:pStyle w:val="NoSpacing"/>
-        <w:rPr>
-          <w:rFonts w:ascii="Times New Roman" w:hAnsi="Times New Roman"/>
-          <w:sz w:val="20"/>
-          <w:szCs w:val="20"/>
-        </w:rPr>
-      </w:pPr>
-      <w:r>
-        <w:rPr>
-          <w:rFonts w:ascii="Times New Roman" w:hAnsi="Times New Roman"/>
-          <w:sz w:val="20"/>
-          <w:szCs w:val="20"/>
-        </w:rPr>
-        <w:t>Reminders_Survey_Dev.vbs</w:t>
-      </w:r>
-    </w:p>
-    <w:p>
-      <w:pPr>
-        <w:pStyle w:val="NoSpacing"/>
-        <w:rPr>
-          <w:rFonts w:ascii="Times New Roman" w:hAnsi="Times New Roman"/>
-          <w:sz w:val="20"/>
-          <w:szCs w:val="20"/>
-        </w:rPr>
-      </w:pPr>
-    </w:p>
-    <w:p>
-      <w:pPr>
-        <w:pStyle w:val="NoSpacing"/>
-        <w:rPr>
-          <w:rFonts w:ascii="Times New Roman" w:hAnsi="Times New Roman"/>
-          <w:sz w:val="20"/>
-          <w:szCs w:val="20"/>
-        </w:rPr>
-      </w:pPr>
-      <w:r>
-        <w:rPr>
-          <w:rFonts w:ascii="Times New Roman" w:hAnsi="Times New Roman"/>
-          <w:sz w:val="20"/>
-          <w:szCs w:val="20"/>
-        </w:rPr>
-        <w:t>Notifications_Survey_Test.vbs</w:t>
-      </w:r>
-      <w:r>
-        <w:rPr>
-          <w:rFonts w:ascii="Times New Roman" w:hAnsi="Times New Roman"/>
-          <w:sz w:val="20"/>
-          <w:szCs w:val="20"/>
-        </w:rPr>
-        <w:t xml:space="preserve"> </w:t>
-      </w:r>
-    </w:p>
-    <w:p>
-      <w:pPr>
-        <w:pStyle w:val="NoSpacing"/>
-        <w:rPr>
-          <w:rFonts w:ascii="Times New Roman" w:hAnsi="Times New Roman"/>
-          <w:sz w:val="20"/>
-          <w:szCs w:val="20"/>
-        </w:rPr>
-      </w:pPr>
-      <w:r>
-        <w:rPr>
-          <w:rFonts w:ascii="Times New Roman" w:hAnsi="Times New Roman"/>
-          <w:sz w:val="20"/>
-          <w:szCs w:val="20"/>
-        </w:rPr>
-        <w:t xml:space="preserve">Notifications_Test.vbs </w:t>
-      </w:r>
-    </w:p>
-    <w:p>
-      <w:pPr>
-        <w:pStyle w:val="NoSpacing"/>
-        <w:rPr>
-          <w:rFonts w:ascii="Times New Roman" w:hAnsi="Times New Roman"/>
-          <w:sz w:val="20"/>
-          <w:szCs w:val="20"/>
-        </w:rPr>
-      </w:pPr>
-      <w:r>
-        <w:rPr>
-          <w:rFonts w:ascii="Times New Roman" w:hAnsi="Times New Roman"/>
-          <w:sz w:val="20"/>
-          <w:szCs w:val="20"/>
-        </w:rPr>
-        <w:t>Reminders_Survey_Test.vbs</w:t>
-      </w:r>
-      <w:r>
-        <w:rPr>
-          <w:rFonts w:ascii="Times New Roman" w:hAnsi="Times New Roman"/>
-          <w:sz w:val="20"/>
-          <w:szCs w:val="20"/>
-        </w:rPr>
-        <w:t xml:space="preserve"> </w:t>
-      </w:r>
-    </w:p>
-    <w:p>
-      <w:pPr>
-        <w:pStyle w:val="NoSpacing"/>
-        <w:rPr>
-          <w:rFonts w:ascii="Times New Roman" w:hAnsi="Times New Roman"/>
-          <w:sz w:val="20"/>
-          <w:szCs w:val="20"/>
-        </w:rPr>
-      </w:pPr>
-      <w:r>
-        <w:rPr>
-          <w:rFonts w:ascii="Times New Roman" w:hAnsi="Times New Roman"/>
-          <w:sz w:val="20"/>
-          <w:szCs w:val="20"/>
-        </w:rPr>
-        <w:t>Reminders_Test.vbs</w:t>
-      </w:r>
-      <w:r>
-        <w:rPr>
-          <w:rFonts w:ascii="Times New Roman" w:hAnsi="Times New Roman"/>
-          <w:sz w:val="20"/>
-          <w:szCs w:val="20"/>
-        </w:rPr>
-        <w:t xml:space="preserve"> </w:t>
-      </w:r>
-    </w:p>
-    <w:p>
-      <w:pPr>
-        <w:pStyle w:val="NoSpacing"/>
-        <w:rPr>
-          <w:rFonts w:ascii="Times New Roman" w:hAnsi="Times New Roman"/>
-          <w:sz w:val="20"/>
-          <w:szCs w:val="20"/>
-        </w:rPr>
-      </w:pPr>
-    </w:p>
-    <w:p>
-      <w:pPr>
-        <w:pStyle w:val="NoSpacing"/>
-        <w:rPr>
-          <w:rFonts w:ascii="Times New Roman" w:hAnsi="Times New Roman"/>
-          <w:sz w:val="20"/>
-          <w:szCs w:val="20"/>
-        </w:rPr>
-      </w:pPr>
-      <w:r>
-        <w:rPr>
-          <w:rFonts w:ascii="Times New Roman" w:hAnsi="Times New Roman"/>
-          <w:sz w:val="20"/>
-          <w:szCs w:val="20"/>
-        </w:rPr>
-        <w:t xml:space="preserve">Notifications_prod.vbs </w:t>
-      </w:r>
-      <w:r>
-        <w:rPr>
-          <w:rFonts w:ascii="Times New Roman" w:hAnsi="Times New Roman"/>
-          <w:sz w:val="20"/>
-          <w:szCs w:val="20"/>
-        </w:rPr>
-        <w:t xml:space="preserve">  </w:t>
-      </w:r>
-    </w:p>
-    <w:p>
-      <w:pPr>
-        <w:pStyle w:val="NoSpacing"/>
-        <w:rPr>
-          <w:rFonts w:ascii="Times New Roman" w:hAnsi="Times New Roman"/>
-          <w:sz w:val="20"/>
-          <w:szCs w:val="20"/>
-        </w:rPr>
-      </w:pPr>
-      <w:r>
-        <w:rPr>
-          <w:rFonts w:ascii="Times New Roman" w:hAnsi="Times New Roman"/>
-          <w:sz w:val="20"/>
-          <w:szCs w:val="20"/>
-        </w:rPr>
-        <w:t xml:space="preserve">Notifications_Survey_Prod.vbs </w:t>
-      </w:r>
-      <w:r>
-        <w:rPr>
-          <w:rFonts w:ascii="Times New Roman" w:hAnsi="Times New Roman"/>
-          <w:sz w:val="20"/>
-          <w:szCs w:val="20"/>
-        </w:rPr>
-        <w:t xml:space="preserve">  </w:t>
-      </w:r>
-    </w:p>
-    <w:p>
-      <w:pPr>
-        <w:pStyle w:val="NoSpacing"/>
-        <w:rPr>
-          <w:rFonts w:ascii="Times New Roman" w:hAnsi="Times New Roman"/>
-          <w:sz w:val="20"/>
-          <w:szCs w:val="20"/>
-        </w:rPr>
-      </w:pPr>
-      <w:r>
-        <w:rPr>
-          <w:rFonts w:ascii="Times New Roman" w:hAnsi="Times New Roman"/>
-          <w:sz w:val="20"/>
-          <w:szCs w:val="20"/>
-        </w:rPr>
-        <w:t>Reminders_Prod.vbs (Change set 38632)</w:t>
-      </w:r>
-    </w:p>
-    <w:p>
-      <w:pPr>
-        <w:pStyle w:val="NoSpacing"/>
-        <w:rPr>
-          <w:rFonts w:ascii="Times New Roman" w:hAnsi="Times New Roman"/>
-          <w:sz w:val="20"/>
-          <w:szCs w:val="20"/>
-        </w:rPr>
-      </w:pPr>
-      <w:r>
-        <w:rPr>
-          <w:rFonts w:ascii="Times New Roman" w:hAnsi="Times New Roman"/>
-          <w:sz w:val="20"/>
-          <w:szCs w:val="20"/>
-        </w:rPr>
-        <w:t xml:space="preserve">Reminders_Survey_Prod.vbs </w:t>
-      </w:r>
-      <w:r>
-        <w:rPr>
-          <w:rFonts w:ascii="Times New Roman" w:hAnsi="Times New Roman"/>
-          <w:sz w:val="20"/>
-          <w:szCs w:val="20"/>
-        </w:rPr>
-        <w:t xml:space="preserve">  </w:t>
-      </w:r>
-    </w:p>
-    <w:p>
-      <w:pPr>
-        <w:pStyle w:val="NoSpacing"/>
-        <w:rPr>
-          <w:rFonts w:ascii="Times New Roman" w:hAnsi="Times New Roman"/>
-          <w:sz w:val="20"/>
-          <w:szCs w:val="20"/>
-        </w:rPr>
-      </w:pPr>
-    </w:p>
-    <w:p>
-      <w:pPr>
-        <w:pStyle w:val="NoSpacing"/>
-        <w:rPr>
-          <w:rFonts w:ascii="Times New Roman" w:hAnsi="Times New Roman"/>
-          <w:sz w:val="20"/>
-          <w:szCs w:val="20"/>
-        </w:rPr>
-      </w:pPr>
-    </w:p>
-    <w:p>
-      <w:pPr>
-        <w:pStyle w:val="NoSpacing"/>
-        <w:rPr>
-          <w:rFonts w:ascii="Times New Roman" w:hAnsi="Times New Roman"/>
-          <w:sz w:val="20"/>
-          <w:szCs w:val="20"/>
-        </w:rPr>
-      </w:pPr>
-    </w:p>
-    <w:p>
-      <w:pPr>
-        <w:pStyle w:val="NoSpacing"/>
-        <w:rPr>
-          <w:rFonts w:ascii="Times New Roman" w:hAnsi="Times New Roman"/>
-          <w:b/>
-          <w:sz w:val="20"/>
-          <w:szCs w:val="20"/>
-        </w:rPr>
-      </w:pPr>
-      <w:r>
-        <w:rPr>
-          <w:rFonts w:ascii="Times New Roman" w:hAnsi="Times New Roman"/>
-          <w:b/>
-          <w:sz w:val="20"/>
-          <w:szCs w:val="20"/>
-        </w:rPr>
-        <w:t>Tables:</w:t>
-      </w:r>
-      <w:r>
-        <w:rPr>
-          <w:rFonts w:ascii="Times New Roman" w:hAnsi="Times New Roman"/>
-          <w:b/>
-          <w:sz w:val="20"/>
-          <w:szCs w:val="20"/>
-        </w:rPr>
-        <w:t xml:space="preserve"> </w:t>
-      </w:r>
-      <w:r>
-        <w:rPr>
-          <w:rFonts w:ascii="Times New Roman" w:hAnsi="Times New Roman"/>
-          <w:b/>
-          <w:sz w:val="20"/>
-          <w:szCs w:val="20"/>
-        </w:rPr>
-        <w:t>\eCoaching_V2\Code\DB</w:t>
-      </w:r>
-      <w:r>
-        <w:rPr>
-          <w:rFonts w:ascii="Times New Roman" w:hAnsi="Times New Roman"/>
-          <w:b/>
-          <w:sz w:val="20"/>
-          <w:szCs w:val="20"/>
-        </w:rPr>
-        <w:t>\</w:t>
-      </w:r>
-      <w:r>
-        <w:rPr>
-          <w:rFonts w:ascii="Times New Roman" w:hAnsi="Times New Roman"/>
-          <w:b/>
-          <w:sz w:val="20"/>
-          <w:szCs w:val="20"/>
-        </w:rPr>
-        <w:t>Tables</w:t>
-      </w:r>
-    </w:p>
-    <w:p>
-      <w:pPr>
-        <w:pStyle w:val="NoSpacing"/>
-        <w:rPr>
-          <w:rFonts w:ascii="Times New Roman" w:hAnsi="Times New Roman"/>
-          <w:b/>
-          <w:color w:val="FF0000"/>
-          <w:sz w:val="20"/>
-          <w:szCs w:val="20"/>
-        </w:rPr>
-      </w:pPr>
-      <w:r>
-        <w:rPr>
-          <w:rFonts w:ascii="Times New Roman" w:hAnsi="Times New Roman"/>
-          <w:b/>
-          <w:color w:val="FF0000"/>
-          <w:sz w:val="20"/>
-          <w:szCs w:val="20"/>
-          <w:highlight w:val="lightGray"/>
-        </w:rPr>
-        <w:t>No table updates in this release.</w:t>
-      </w:r>
-    </w:p>
-    <w:p>
-      <w:pPr>
-        <w:pStyle w:val="NoSpacing"/>
-        <w:rPr>
-          <w:rFonts w:ascii="Times New Roman" w:hAnsi="Times New Roman"/>
-          <w:sz w:val="20"/>
-          <w:szCs w:val="20"/>
-        </w:rPr>
-      </w:pPr>
-      <w:r>
-        <w:rPr>
-          <w:rFonts w:ascii="Times New Roman" w:hAnsi="Times New Roman"/>
-          <w:sz w:val="20"/>
-          <w:szCs w:val="20"/>
-        </w:rPr>
-        <w:t>CCO_eCoaching_Admin_Tool_Tables_Create.sql</w:t>
-      </w:r>
-    </w:p>
-    <w:p>
-      <w:pPr>
-        <w:pStyle w:val="NoSpacing"/>
-        <w:rPr>
-          <w:rFonts w:ascii="Times New Roman" w:hAnsi="Times New Roman"/>
-          <w:sz w:val="20"/>
-          <w:szCs w:val="20"/>
-        </w:rPr>
-      </w:pPr>
-      <w:r>
-        <w:rPr>
-          <w:rFonts w:ascii="Times New Roman" w:hAnsi="Times New Roman"/>
-          <w:sz w:val="20"/>
-          <w:szCs w:val="20"/>
-        </w:rPr>
-        <w:t>CCO_eCoaching_Dimension_Tables_Create.sql</w:t>
-      </w:r>
-    </w:p>
-    <w:p>
-      <w:pPr>
-        <w:pStyle w:val="NoSpacing"/>
-        <w:rPr>
-          <w:rFonts w:ascii="Times New Roman" w:hAnsi="Times New Roman"/>
-          <w:sz w:val="20"/>
-          <w:szCs w:val="20"/>
-        </w:rPr>
-      </w:pPr>
-      <w:r>
-        <w:rPr>
-          <w:rFonts w:ascii="Times New Roman" w:hAnsi="Times New Roman"/>
-          <w:sz w:val="20"/>
-          <w:szCs w:val="20"/>
+          <w:highlight w:val="yellow"/>
         </w:rPr>
         <w:lastRenderedPageBreak/>
         <w:t>CCO_eCoaching_EmployeeHierarchy_Load_Tables_Create.sql</w:t>
       </w:r>
+      <w:proofErr w:type="spellEnd"/>
+      <w:r>
+        <w:rPr>
+          <w:rFonts w:ascii="Times New Roman" w:hAnsi="Times New Roman"/>
+          <w:sz w:val="20"/>
+          <w:szCs w:val="20"/>
+        </w:rPr>
+        <w:t xml:space="preserve"> (updated via run once)</w:t>
+      </w:r>
     </w:p>
     <w:p>
       <w:pPr>
@@ -7075,8 +7216,17 @@
           <w:rFonts w:ascii="Times New Roman" w:hAnsi="Times New Roman"/>
           <w:sz w:val="20"/>
           <w:szCs w:val="20"/>
-        </w:rPr>
-        <w:t xml:space="preserve">sp_Populate_Employee_Hierarchy </w:t>
+          <w:highlight w:val="green"/>
+        </w:rPr>
+        <w:t>sp_Populate_Employee_Hierarchy</w:t>
+      </w:r>
+      <w:r>
+        <w:rPr>
+          <w:rFonts w:ascii="Times New Roman" w:hAnsi="Times New Roman"/>
+          <w:sz w:val="20"/>
+          <w:szCs w:val="20"/>
+        </w:rPr>
+        <w:t xml:space="preserve"> </w:t>
       </w:r>
     </w:p>
     <w:p>
@@ -7147,6 +7297,7 @@
           <w:rFonts w:ascii="Times New Roman" w:hAnsi="Times New Roman"/>
           <w:sz w:val="20"/>
           <w:szCs w:val="20"/>
+          <w:highlight w:val="green"/>
         </w:rPr>
         <w:t>sp_Merge_HR_Employee_Hierarchy_Stage</w:t>
       </w:r>
@@ -8328,18 +8479,8 @@
           <w:rFonts w:ascii="Times New Roman" w:hAnsi="Times New Roman"/>
           <w:sz w:val="20"/>
           <w:szCs w:val="20"/>
-          <w:highlight w:val="green"/>
-        </w:rPr>
-        <w:t>sp_SelectReviewFrom_Coaching_</w:t>
-      </w:r>
-      <w:r>
-        <w:rPr>
-          <w:rFonts w:ascii="Times New Roman" w:hAnsi="Times New Roman"/>
-          <w:sz w:val="20"/>
-          <w:szCs w:val="20"/>
-          <w:highlight w:val="green"/>
-        </w:rPr>
-        <w:t>Log</w:t>
+        </w:rPr>
+        <w:t>sp_SelectReviewFrom_Coaching_Log</w:t>
       </w:r>
       <w:proofErr w:type="spellEnd"/>
       <w:r>
@@ -8347,9 +8488,8 @@
           <w:rFonts w:ascii="Times New Roman" w:hAnsi="Times New Roman"/>
           <w:sz w:val="20"/>
           <w:szCs w:val="20"/>
-          <w:highlight w:val="green"/>
-        </w:rPr>
-        <w:t xml:space="preserve"> (change set 38664)</w:t>
+        </w:rPr>
+        <w:t xml:space="preserve"> </w:t>
       </w:r>
     </w:p>
     <w:p>
@@ -9456,19 +9596,8 @@
           <w:rFonts w:ascii="Times New Roman" w:hAnsi="Times New Roman"/>
           <w:sz w:val="20"/>
           <w:szCs w:val="20"/>
-          <w:highlight w:val="green"/>
-        </w:rPr>
-        <w:t>sp_InsertInto_Coaching_Log_</w:t>
-      </w:r>
-      <w:proofErr w:type="gramStart"/>
-      <w:r>
-        <w:rPr>
-          <w:rFonts w:ascii="Times New Roman" w:hAnsi="Times New Roman"/>
-          <w:sz w:val="20"/>
-          <w:szCs w:val="20"/>
-          <w:highlight w:val="green"/>
-        </w:rPr>
-        <w:t>Quality</w:t>
+        </w:rPr>
+        <w:t>sp_InsertInto_Coaching_Log_Quality</w:t>
       </w:r>
       <w:proofErr w:type="spellEnd"/>
       <w:r>
@@ -9484,19 +9613,8 @@
           <w:rFonts w:ascii="Times New Roman" w:hAnsi="Times New Roman"/>
           <w:sz w:val="20"/>
           <w:szCs w:val="20"/>
-          <w:highlight w:val="green"/>
-        </w:rPr>
-        <w:t xml:space="preserve"> (</w:t>
-      </w:r>
-      <w:proofErr w:type="gramEnd"/>
-      <w:r>
-        <w:rPr>
-          <w:rFonts w:ascii="Times New Roman" w:hAnsi="Times New Roman"/>
-          <w:sz w:val="20"/>
-          <w:szCs w:val="20"/>
-          <w:highlight w:val="green"/>
-        </w:rPr>
-        <w:t>change set 38664)</w:t>
+        </w:rPr>
+        <w:t xml:space="preserve"> </w:t>
       </w:r>
     </w:p>
     <w:p>
@@ -9514,7 +9632,6 @@
           <w:rFonts w:ascii="Times New Roman" w:hAnsi="Times New Roman"/>
           <w:sz w:val="20"/>
           <w:szCs w:val="20"/>
-          <w:highlight w:val="green"/>
         </w:rPr>
         <w:t>sp_InsertInto_IQS_Rejected</w:t>
       </w:r>
@@ -9524,9 +9641,8 @@
           <w:rFonts w:ascii="Times New Roman" w:hAnsi="Times New Roman"/>
           <w:sz w:val="20"/>
           <w:szCs w:val="20"/>
-          <w:highlight w:val="green"/>
-        </w:rPr>
-        <w:t xml:space="preserve"> (change set 38664)</w:t>
+        </w:rPr>
+        <w:t xml:space="preserve"> </w:t>
       </w:r>
     </w:p>
     <w:p>
@@ -11590,7 +11706,27 @@
           <w:szCs w:val="20"/>
           <w:highlight w:val="green"/>
         </w:rPr>
-        <w:t>CCO_eCoaching_DB_RunOnce_TFS_7541.txt</w:t>
+        <w:t>CCO_eCoaching_DB_RunOnce_TFS_</w:t>
+      </w:r>
+      <w:r>
+        <w:rPr>
+          <w:rFonts w:ascii="Times New Roman" w:hAnsi="Times New Roman"/>
+          <w:b/>
+          <w:sz w:val="20"/>
+          <w:szCs w:val="20"/>
+          <w:highlight w:val="green"/>
+        </w:rPr>
+        <w:t>8974</w:t>
+      </w:r>
+      <w:r>
+        <w:rPr>
+          <w:rFonts w:ascii="Times New Roman" w:hAnsi="Times New Roman"/>
+          <w:b/>
+          <w:sz w:val="20"/>
+          <w:szCs w:val="20"/>
+          <w:highlight w:val="green"/>
+        </w:rPr>
+        <w:t>.txt</w:t>
       </w:r>
     </w:p>
     <w:p>
@@ -16346,14 +16482,16 @@
           <w:b/>
           <w:sz w:val="20"/>
           <w:szCs w:val="20"/>
-        </w:rPr>
-      </w:pPr>
-      <w:r>
-        <w:rPr>
-          <w:rFonts w:ascii="Times New Roman" w:hAnsi="Times New Roman"/>
-          <w:b/>
-          <w:sz w:val="20"/>
-          <w:szCs w:val="20"/>
+          <w:highlight w:val="green"/>
+        </w:rPr>
+      </w:pPr>
+      <w:r>
+        <w:rPr>
+          <w:rFonts w:ascii="Times New Roman" w:hAnsi="Times New Roman"/>
+          <w:b/>
+          <w:sz w:val="20"/>
+          <w:szCs w:val="20"/>
+          <w:highlight w:val="green"/>
         </w:rPr>
         <w:t>Fetch any SSIS Config File highlighted in green and Migrate to location identified above for respective environment.</w:t>
       </w:r>
@@ -16519,7 +16657,7 @@
       <w:rPr>
         <w:noProof/>
       </w:rPr>
-      <w:t>10/30/2017</w:t>
+      <w:t>11/15/2017</w:t>
     </w:r>
     <w:r>
       <w:fldChar w:fldCharType="end"/>
@@ -16552,14 +16690,27 @@
     <w:r>
       <w:t xml:space="preserve"> of </w:t>
     </w:r>
-    <w:fldSimple w:instr=" NUMPAGES ">
-      <w:r>
-        <w:rPr>
-          <w:noProof/>
-        </w:rPr>
-        <w:t>15</w:t>
-      </w:r>
-    </w:fldSimple>
+    <w:r>
+      <w:fldChar w:fldCharType="begin"/>
+    </w:r>
+    <w:r>
+      <w:instrText xml:space="preserve"> NUMPAGES </w:instrText>
+    </w:r>
+    <w:r>
+      <w:fldChar w:fldCharType="separate"/>
+    </w:r>
+    <w:r>
+      <w:rPr>
+        <w:noProof/>
+      </w:rPr>
+      <w:t>16</w:t>
+    </w:r>
+    <w:r>
+      <w:rPr>
+        <w:noProof/>
+      </w:rPr>
+      <w:fldChar w:fldCharType="end"/>
+    </w:r>
   </w:p>
 </w:ftr>
 </file>
@@ -18863,7 +19014,7 @@
 </file>
 
 <file path=customXml/itemProps1.xml><?xml version="1.0" encoding="utf-8"?>
-<ds:datastoreItem xmlns:ds="http://schemas.openxmlformats.org/officeDocument/2006/customXml" ds:itemID="{DB502A97-0F74-48A0-BC2B-DBEBAD4AA186}">
+<ds:datastoreItem xmlns:ds="http://schemas.openxmlformats.org/officeDocument/2006/customXml" ds:itemID="{94C3B4E6-5711-4AA0-89F9-9FB3033F2B96}">
   <ds:schemaRefs>
     <ds:schemaRef ds:uri="http://schemas.openxmlformats.org/officeDocument/2006/bibliography"/>
   </ds:schemaRefs>

</xml_diff>

<commit_message>
TFS 8793 - Additional modules to support Breaks feeds for non-exempt staff
git-tfs-id: [https://tfs.omnicloud.local/tfs/cco%20program/]$/eCoaching_V2;C39025
</commit_message>
<xml_diff>
--- a/Runbook/DB/CCO_eCoaching_DB_Runbook.docx
+++ b/Runbook/DB/CCO_eCoaching_DB_Runbook.docx
@@ -213,7 +213,19 @@
               <w:rPr>
                 <w:rFonts w:ascii="Times New Roman (PCL6)" w:hAnsi="Times New Roman (PCL6)"/>
               </w:rPr>
-              <w:t>11/15/2017</w:t>
+              <w:t>11/1</w:t>
+            </w:r>
+            <w:r>
+              <w:rPr>
+                <w:rFonts w:ascii="Times New Roman (PCL6)" w:hAnsi="Times New Roman (PCL6)"/>
+              </w:rPr>
+              <w:t>7</w:t>
+            </w:r>
+            <w:r>
+              <w:rPr>
+                <w:rFonts w:ascii="Times New Roman (PCL6)" w:hAnsi="Times New Roman (PCL6)"/>
+              </w:rPr>
+              <w:t>/2017</w:t>
             </w:r>
           </w:p>
         </w:tc>
@@ -247,61 +259,17 @@
           </w:tcPr>
           <w:p>
             <w:pPr>
-              <w:autoSpaceDE w:val="0"/>
-              <w:autoSpaceDN w:val="0"/>
-              <w:adjustRightInd w:val="0"/>
-              <w:spacing w:after="0" w:line="240" w:lineRule="auto"/>
-              <w:rPr>
-                <w:rFonts w:ascii="Consolas" w:hAnsi="Consolas" w:cs="Consolas"/>
-                <w:color w:val="008000"/>
-                <w:sz w:val="19"/>
-                <w:szCs w:val="19"/>
-              </w:rPr>
-            </w:pPr>
-            <w:r>
+              <w:ind w:left="-12" w:right="-270"/>
               <w:rPr>
                 <w:rFonts w:ascii="Times New Roman (PCL6)" w:hAnsi="Times New Roman (PCL6)"/>
               </w:rPr>
-              <w:t xml:space="preserve">TFS </w:t>
-            </w:r>
+            </w:pPr>
             <w:r>
               <w:rPr>
                 <w:rFonts w:ascii="Times New Roman (PCL6)" w:hAnsi="Times New Roman (PCL6)"/>
               </w:rPr>
-              <w:t>8974</w:t>
-            </w:r>
-            <w:r>
-              <w:rPr>
-                <w:rFonts w:ascii="Times New Roman (PCL6)" w:hAnsi="Times New Roman (PCL6)"/>
-              </w:rPr>
-              <w:t xml:space="preserve">- </w:t>
-            </w:r>
-            <w:r>
-              <w:rPr>
-                <w:rFonts w:ascii="Times New Roman (PCL6)" w:hAnsi="Times New Roman (PCL6)"/>
-              </w:rPr>
-              <w:t xml:space="preserve"> </w:t>
-            </w:r>
-            <w:r>
-              <w:rPr>
-                <w:rFonts w:ascii="Times New Roman (PCL6)" w:hAnsi="Times New Roman (PCL6)"/>
-              </w:rPr>
-              <w:t>T</w:t>
-            </w:r>
-            <w:r>
-              <w:rPr>
-                <w:rFonts w:ascii="Times New Roman (PCL6)" w:hAnsi="Times New Roman (PCL6)"/>
-              </w:rPr>
-              <w:t>wo new columns from People Soft feed</w:t>
-            </w:r>
-          </w:p>
-          <w:p>
-            <w:pPr>
-              <w:ind w:left="-12" w:right="-270"/>
-              <w:rPr>
-                <w:rFonts w:ascii="Times New Roman (PCL6)" w:hAnsi="Times New Roman (PCL6)"/>
-              </w:rPr>
-            </w:pPr>
+              <w:t xml:space="preserve">TFS 8793 - Additional Modules and Job codes </w:t>
+            </w:r>
           </w:p>
         </w:tc>
       </w:tr>
@@ -3914,6 +3882,78 @@
           </w:p>
         </w:tc>
       </w:tr>
+      <w:tr>
+        <w:tc>
+          <w:tcPr>
+            <w:tcW w:w="1345" w:type="dxa"/>
+            <w:tcBorders>
+              <w:top w:val="single" w:sz="4" w:space="0" w:color="auto"/>
+              <w:left w:val="single" w:sz="4" w:space="0" w:color="auto"/>
+              <w:bottom w:val="single" w:sz="4" w:space="0" w:color="auto"/>
+              <w:right w:val="single" w:sz="4" w:space="0" w:color="auto"/>
+            </w:tcBorders>
+          </w:tcPr>
+          <w:p>
+            <w:pPr>
+              <w:pStyle w:val="hdr1"/>
+              <w:ind w:left="0"/>
+              <w:jc w:val="left"/>
+            </w:pPr>
+            <w:r>
+              <w:t>11/15/2017</w:t>
+            </w:r>
+          </w:p>
+        </w:tc>
+        <w:tc>
+          <w:tcPr>
+            <w:tcW w:w="6300" w:type="dxa"/>
+            <w:tcBorders>
+              <w:top w:val="single" w:sz="4" w:space="0" w:color="auto"/>
+              <w:left w:val="single" w:sz="4" w:space="0" w:color="auto"/>
+              <w:bottom w:val="single" w:sz="4" w:space="0" w:color="auto"/>
+              <w:right w:val="single" w:sz="4" w:space="0" w:color="auto"/>
+            </w:tcBorders>
+          </w:tcPr>
+          <w:p>
+            <w:pPr>
+              <w:autoSpaceDE w:val="0"/>
+              <w:autoSpaceDN w:val="0"/>
+              <w:adjustRightInd w:val="0"/>
+              <w:spacing w:after="0" w:line="240" w:lineRule="auto"/>
+              <w:rPr>
+                <w:rFonts w:ascii="Times New Roman (PCL6)" w:hAnsi="Times New Roman (PCL6)"/>
+              </w:rPr>
+            </w:pPr>
+            <w:r>
+              <w:rPr>
+                <w:rFonts w:ascii="Times New Roman (PCL6)" w:hAnsi="Times New Roman (PCL6)"/>
+              </w:rPr>
+              <w:t>TFS 8793 - Additional Modules and Job codes</w:t>
+            </w:r>
+          </w:p>
+        </w:tc>
+        <w:tc>
+          <w:tcPr>
+            <w:tcW w:w="1823" w:type="dxa"/>
+            <w:tcBorders>
+              <w:top w:val="single" w:sz="4" w:space="0" w:color="auto"/>
+              <w:left w:val="single" w:sz="4" w:space="0" w:color="auto"/>
+              <w:bottom w:val="single" w:sz="4" w:space="0" w:color="auto"/>
+              <w:right w:val="single" w:sz="4" w:space="0" w:color="auto"/>
+            </w:tcBorders>
+          </w:tcPr>
+          <w:p>
+            <w:pPr>
+              <w:pStyle w:val="hdr1"/>
+              <w:ind w:left="0"/>
+              <w:jc w:val="left"/>
+            </w:pPr>
+            <w:r>
+              <w:t>Susmitha Palacherla</w:t>
+            </w:r>
+          </w:p>
+        </w:tc>
+      </w:tr>
     </w:tbl>
     <w:p>
       <w:pPr>
@@ -3960,15 +4000,9 @@
     </w:p>
     <w:p>
       <w:pPr>
-        <w:autoSpaceDE w:val="0"/>
-        <w:autoSpaceDN w:val="0"/>
-        <w:adjustRightInd w:val="0"/>
-        <w:spacing w:after="0" w:line="240" w:lineRule="auto"/>
-        <w:rPr>
-          <w:rFonts w:ascii="Consolas" w:hAnsi="Consolas" w:cs="Consolas"/>
-          <w:color w:val="008000"/>
-          <w:sz w:val="19"/>
-          <w:szCs w:val="19"/>
+        <w:pStyle w:val="NoSpacing"/>
+        <w:rPr>
+          <w:rFonts w:ascii="Times New Roman (PCL6)" w:hAnsi="Times New Roman (PCL6)"/>
         </w:rPr>
       </w:pPr>
       <w:r>
@@ -3976,30 +4010,7 @@
           <w:rFonts w:ascii="Times New Roman (PCL6)" w:hAnsi="Times New Roman (PCL6)"/>
           <w:highlight w:val="green"/>
         </w:rPr>
-        <w:t>TFS 8974</w:t>
-      </w:r>
-      <w:r>
-        <w:rPr>
-          <w:rFonts w:ascii="Times New Roman (PCL6)" w:hAnsi="Times New Roman (PCL6)"/>
-          <w:highlight w:val="green"/>
-        </w:rPr>
-        <w:t xml:space="preserve"> </w:t>
-      </w:r>
-      <w:proofErr w:type="gramStart"/>
-      <w:r>
-        <w:rPr>
-          <w:rFonts w:ascii="Times New Roman (PCL6)" w:hAnsi="Times New Roman (PCL6)"/>
-          <w:highlight w:val="green"/>
-        </w:rPr>
-        <w:t>-  Two</w:t>
-      </w:r>
-      <w:proofErr w:type="gramEnd"/>
-      <w:r>
-        <w:rPr>
-          <w:rFonts w:ascii="Times New Roman (PCL6)" w:hAnsi="Times New Roman (PCL6)"/>
-          <w:highlight w:val="green"/>
-        </w:rPr>
-        <w:t xml:space="preserve"> new columns from People Soft feed</w:t>
+        <w:t>TFS 8793 - Additional Modules and Job codes</w:t>
       </w:r>
     </w:p>
     <w:p>
@@ -4557,18 +4568,31 @@
         <w:rPr>
           <w:rFonts w:ascii="Times New Roman" w:hAnsi="Times New Roman"/>
           <w:b/>
-          <w:sz w:val="20"/>
-          <w:szCs w:val="20"/>
-          <w:highlight w:val="green"/>
-        </w:rPr>
-      </w:pPr>
-      <w:r>
-        <w:rPr>
-          <w:rFonts w:ascii="Times New Roman" w:hAnsi="Times New Roman"/>
-          <w:b/>
-          <w:sz w:val="20"/>
-          <w:szCs w:val="20"/>
-          <w:highlight w:val="green"/>
+          <w:color w:val="FF0000"/>
+          <w:sz w:val="20"/>
+          <w:szCs w:val="20"/>
+          <w:highlight w:val="lightGray"/>
+        </w:rPr>
+      </w:pPr>
+      <w:r>
+        <w:rPr>
+          <w:rFonts w:ascii="Times New Roman" w:hAnsi="Times New Roman"/>
+          <w:b/>
+          <w:color w:val="FF0000"/>
+          <w:sz w:val="20"/>
+          <w:szCs w:val="20"/>
+          <w:highlight w:val="lightGray"/>
+        </w:rPr>
+        <w:t xml:space="preserve">No </w:t>
+      </w:r>
+      <w:r>
+        <w:rPr>
+          <w:rFonts w:ascii="Times New Roman" w:hAnsi="Times New Roman"/>
+          <w:b/>
+          <w:color w:val="FF0000"/>
+          <w:sz w:val="20"/>
+          <w:szCs w:val="20"/>
+          <w:highlight w:val="lightGray"/>
         </w:rPr>
         <w:t>SSIS Packages updated in this release</w:t>
       </w:r>
@@ -4634,7 +4658,6 @@
           <w:rFonts w:ascii="Times New Roman" w:hAnsi="Times New Roman"/>
           <w:sz w:val="20"/>
           <w:szCs w:val="20"/>
-          <w:highlight w:val="green"/>
         </w:rPr>
         <w:t>Employee_Hierarchy.dtsx</w:t>
       </w:r>
@@ -4923,18 +4946,20 @@
         <w:rPr>
           <w:rFonts w:ascii="Times New Roman" w:hAnsi="Times New Roman"/>
           <w:b/>
-          <w:sz w:val="20"/>
-          <w:szCs w:val="20"/>
-          <w:highlight w:val="green"/>
-        </w:rPr>
-      </w:pPr>
-      <w:r>
-        <w:rPr>
-          <w:rFonts w:ascii="Times New Roman" w:hAnsi="Times New Roman"/>
-          <w:b/>
-          <w:sz w:val="20"/>
-          <w:szCs w:val="20"/>
-          <w:highlight w:val="green"/>
+          <w:color w:val="FF0000"/>
+          <w:sz w:val="20"/>
+          <w:szCs w:val="20"/>
+          <w:highlight w:val="lightGray"/>
+        </w:rPr>
+      </w:pPr>
+      <w:r>
+        <w:rPr>
+          <w:rFonts w:ascii="Times New Roman" w:hAnsi="Times New Roman"/>
+          <w:b/>
+          <w:color w:val="FF0000"/>
+          <w:sz w:val="20"/>
+          <w:szCs w:val="20"/>
+          <w:highlight w:val="lightGray"/>
         </w:rPr>
         <w:t xml:space="preserve"> </w:t>
       </w:r>
@@ -4942,20 +4967,33 @@
         <w:rPr>
           <w:rFonts w:ascii="Times New Roman" w:hAnsi="Times New Roman"/>
           <w:b/>
-          <w:sz w:val="20"/>
-          <w:szCs w:val="20"/>
-          <w:highlight w:val="green"/>
+          <w:color w:val="FF0000"/>
+          <w:sz w:val="20"/>
+          <w:szCs w:val="20"/>
+          <w:highlight w:val="lightGray"/>
         </w:rPr>
         <w:t xml:space="preserve"> </w:t>
       </w:r>
+      <w:r>
+        <w:rPr>
+          <w:rFonts w:ascii="Times New Roman" w:hAnsi="Times New Roman"/>
+          <w:b/>
+          <w:color w:val="FF0000"/>
+          <w:sz w:val="20"/>
+          <w:szCs w:val="20"/>
+          <w:highlight w:val="lightGray"/>
+        </w:rPr>
+        <w:t xml:space="preserve">No </w:t>
+      </w:r>
       <w:proofErr w:type="spellStart"/>
       <w:r>
         <w:rPr>
           <w:rFonts w:ascii="Times New Roman" w:hAnsi="Times New Roman"/>
           <w:b/>
-          <w:sz w:val="20"/>
-          <w:szCs w:val="20"/>
-          <w:highlight w:val="green"/>
+          <w:color w:val="FF0000"/>
+          <w:sz w:val="20"/>
+          <w:szCs w:val="20"/>
+          <w:highlight w:val="lightGray"/>
         </w:rPr>
         <w:t>Config</w:t>
       </w:r>
@@ -4964,9 +5002,10 @@
         <w:rPr>
           <w:rFonts w:ascii="Times New Roman" w:hAnsi="Times New Roman"/>
           <w:b/>
-          <w:sz w:val="20"/>
-          <w:szCs w:val="20"/>
-          <w:highlight w:val="green"/>
+          <w:color w:val="FF0000"/>
+          <w:sz w:val="20"/>
+          <w:szCs w:val="20"/>
+          <w:highlight w:val="lightGray"/>
         </w:rPr>
         <w:t xml:space="preserve"> Files updated in this release</w:t>
       </w:r>
@@ -5528,7 +5567,6 @@
           <w:rFonts w:ascii="Times New Roman" w:hAnsi="Times New Roman"/>
           <w:sz w:val="20"/>
           <w:szCs w:val="20"/>
-          <w:highlight w:val="green"/>
         </w:rPr>
         <w:t>Prod_Employee_Hierarchy.dtsConfig</w:t>
       </w:r>
@@ -6347,7 +6385,6 @@
           <w:rFonts w:ascii="Times New Roman" w:hAnsi="Times New Roman"/>
           <w:sz w:val="20"/>
           <w:szCs w:val="20"/>
-          <w:highlight w:val="yellow"/>
         </w:rPr>
         <w:lastRenderedPageBreak/>
         <w:t>CCO_eCoaching_EmployeeHierarchy_Load_Tables_Create.sql</w:t>
@@ -6359,7 +6396,7 @@
           <w:sz w:val="20"/>
           <w:szCs w:val="20"/>
         </w:rPr>
-        <w:t xml:space="preserve"> (updated via run once)</w:t>
+        <w:t xml:space="preserve"> </w:t>
       </w:r>
     </w:p>
     <w:p>
@@ -7216,7 +7253,6 @@
           <w:rFonts w:ascii="Times New Roman" w:hAnsi="Times New Roman"/>
           <w:sz w:val="20"/>
           <w:szCs w:val="20"/>
-          <w:highlight w:val="green"/>
         </w:rPr>
         <w:t>sp_Populate_Employee_Hierarchy</w:t>
       </w:r>
@@ -7297,7 +7333,6 @@
           <w:rFonts w:ascii="Times New Roman" w:hAnsi="Times New Roman"/>
           <w:sz w:val="20"/>
           <w:szCs w:val="20"/>
-          <w:highlight w:val="green"/>
         </w:rPr>
         <w:t>sp_Merge_HR_Employee_Hierarchy_Stage</w:t>
       </w:r>
@@ -9452,13 +9487,15 @@
           <w:rFonts w:ascii="Times New Roman" w:hAnsi="Times New Roman"/>
           <w:sz w:val="20"/>
           <w:szCs w:val="20"/>
-        </w:rPr>
-      </w:pPr>
-      <w:r>
-        <w:rPr>
-          <w:rFonts w:ascii="Times New Roman" w:hAnsi="Times New Roman"/>
-          <w:sz w:val="20"/>
-          <w:szCs w:val="20"/>
+          <w:highlight w:val="green"/>
+        </w:rPr>
+      </w:pPr>
+      <w:r>
+        <w:rPr>
+          <w:rFonts w:ascii="Times New Roman" w:hAnsi="Times New Roman"/>
+          <w:sz w:val="20"/>
+          <w:szCs w:val="20"/>
+          <w:highlight w:val="green"/>
         </w:rPr>
         <w:t>sp_InsertInto_Coaching_Log_Outlier</w:t>
       </w:r>
@@ -9467,6 +9504,7 @@
           <w:rFonts w:ascii="Times New Roman" w:hAnsi="Times New Roman"/>
           <w:sz w:val="20"/>
           <w:szCs w:val="20"/>
+          <w:highlight w:val="green"/>
         </w:rPr>
         <w:t xml:space="preserve"> </w:t>
       </w:r>
@@ -9475,6 +9513,7 @@
           <w:rFonts w:ascii="Times New Roman" w:hAnsi="Times New Roman"/>
           <w:sz w:val="20"/>
           <w:szCs w:val="20"/>
+          <w:highlight w:val="green"/>
         </w:rPr>
         <w:t xml:space="preserve"> </w:t>
       </w:r>
@@ -9486,13 +9525,15 @@
           <w:rFonts w:ascii="Times New Roman" w:hAnsi="Times New Roman"/>
           <w:sz w:val="20"/>
           <w:szCs w:val="20"/>
-        </w:rPr>
-      </w:pPr>
-      <w:r>
-        <w:rPr>
-          <w:rFonts w:ascii="Times New Roman" w:hAnsi="Times New Roman"/>
-          <w:sz w:val="20"/>
-          <w:szCs w:val="20"/>
+          <w:highlight w:val="green"/>
+        </w:rPr>
+      </w:pPr>
+      <w:r>
+        <w:rPr>
+          <w:rFonts w:ascii="Times New Roman" w:hAnsi="Times New Roman"/>
+          <w:sz w:val="20"/>
+          <w:szCs w:val="20"/>
+          <w:highlight w:val="green"/>
         </w:rPr>
         <w:t>sp_Update_Outlier_Coaching_Stage.sql</w:t>
       </w:r>
@@ -9501,6 +9542,7 @@
           <w:rFonts w:ascii="Times New Roman" w:hAnsi="Times New Roman"/>
           <w:sz w:val="20"/>
           <w:szCs w:val="20"/>
+          <w:highlight w:val="green"/>
         </w:rPr>
         <w:t xml:space="preserve"> </w:t>
       </w:r>
@@ -9519,6 +9561,7 @@
           <w:rFonts w:ascii="Times New Roman" w:hAnsi="Times New Roman"/>
           <w:sz w:val="20"/>
           <w:szCs w:val="20"/>
+          <w:highlight w:val="green"/>
         </w:rPr>
         <w:t>sp_InsertInto_Outlier_Rejected.sql</w:t>
       </w:r>
@@ -10606,31 +10649,28 @@
         <w:rPr>
           <w:rFonts w:ascii="Times New Roman" w:hAnsi="Times New Roman"/>
           <w:b/>
-          <w:color w:val="FF0000"/>
-          <w:sz w:val="20"/>
-          <w:szCs w:val="20"/>
-          <w:highlight w:val="lightGray"/>
-        </w:rPr>
-      </w:pPr>
-      <w:r>
-        <w:rPr>
-          <w:rFonts w:ascii="Times New Roman" w:hAnsi="Times New Roman"/>
-          <w:b/>
-          <w:color w:val="FF0000"/>
-          <w:sz w:val="20"/>
-          <w:szCs w:val="20"/>
-          <w:highlight w:val="lightGray"/>
-        </w:rPr>
-        <w:t xml:space="preserve">No </w:t>
-      </w:r>
-      <w:r>
-        <w:rPr>
-          <w:rFonts w:ascii="Times New Roman" w:hAnsi="Times New Roman"/>
-          <w:b/>
-          <w:color w:val="FF0000"/>
-          <w:sz w:val="20"/>
-          <w:szCs w:val="20"/>
-          <w:highlight w:val="lightGray"/>
+          <w:sz w:val="20"/>
+          <w:szCs w:val="20"/>
+          <w:highlight w:val="green"/>
+        </w:rPr>
+      </w:pPr>
+      <w:r>
+        <w:rPr>
+          <w:rFonts w:ascii="Times New Roman" w:hAnsi="Times New Roman"/>
+          <w:b/>
+          <w:sz w:val="20"/>
+          <w:szCs w:val="20"/>
+          <w:highlight w:val="green"/>
+        </w:rPr>
+        <w:t xml:space="preserve"> </w:t>
+      </w:r>
+      <w:r>
+        <w:rPr>
+          <w:rFonts w:ascii="Times New Roman" w:hAnsi="Times New Roman"/>
+          <w:b/>
+          <w:sz w:val="20"/>
+          <w:szCs w:val="20"/>
+          <w:highlight w:val="green"/>
         </w:rPr>
         <w:t>Functions affected in this release</w:t>
       </w:r>
@@ -10750,6 +10790,7 @@
           <w:rFonts w:ascii="Times New Roman" w:hAnsi="Times New Roman"/>
           <w:sz w:val="20"/>
           <w:szCs w:val="20"/>
+          <w:highlight w:val="green"/>
         </w:rPr>
         <w:t>fn_intModuleIDFromEmpID.sql</w:t>
       </w:r>
@@ -11706,27 +11747,7 @@
           <w:szCs w:val="20"/>
           <w:highlight w:val="green"/>
         </w:rPr>
-        <w:t>CCO_eCoaching_DB_RunOnce_TFS_</w:t>
-      </w:r>
-      <w:r>
-        <w:rPr>
-          <w:rFonts w:ascii="Times New Roman" w:hAnsi="Times New Roman"/>
-          <w:b/>
-          <w:sz w:val="20"/>
-          <w:szCs w:val="20"/>
-          <w:highlight w:val="green"/>
-        </w:rPr>
-        <w:t>8974</w:t>
-      </w:r>
-      <w:r>
-        <w:rPr>
-          <w:rFonts w:ascii="Times New Roman" w:hAnsi="Times New Roman"/>
-          <w:b/>
-          <w:sz w:val="20"/>
-          <w:szCs w:val="20"/>
-          <w:highlight w:val="green"/>
-        </w:rPr>
-        <w:t>.txt</w:t>
+        <w:t>CCO_eCoaching_DB_RunOnce_TFS_8793.txt</w:t>
       </w:r>
     </w:p>
     <w:p>
@@ -11747,6 +11768,18 @@
         <w:rPr>
           <w:rFonts w:ascii="Times New Roman" w:hAnsi="Times New Roman"/>
           <w:b/>
+          <w:color w:val="FF0000"/>
+          <w:sz w:val="20"/>
+          <w:szCs w:val="20"/>
+        </w:rPr>
+      </w:pPr>
+    </w:p>
+    <w:p>
+      <w:pPr>
+        <w:pStyle w:val="NoSpacing"/>
+        <w:rPr>
+          <w:rFonts w:ascii="Times New Roman" w:hAnsi="Times New Roman"/>
+          <w:b/>
           <w:sz w:val="20"/>
           <w:szCs w:val="20"/>
         </w:rPr>
@@ -11760,6 +11793,8 @@
         </w:rPr>
         <w:t>PROD SQL Agent Jobs</w:t>
       </w:r>
+      <w:bookmarkStart w:id="2" w:name="_GoBack"/>
+      <w:bookmarkEnd w:id="2"/>
     </w:p>
     <w:p>
       <w:pPr>
@@ -11909,7 +11944,7 @@
                 <w:szCs w:val="20"/>
               </w:rPr>
             </w:pPr>
-            <w:bookmarkStart w:id="2" w:name="_Toc464114598"/>
+            <w:bookmarkStart w:id="3" w:name="_Toc464114598"/>
             <w:proofErr w:type="spellStart"/>
             <w:r>
               <w:rPr>
@@ -11919,7 +11954,7 @@
               </w:rPr>
               <w:t>CoachingETSLoad</w:t>
             </w:r>
-            <w:bookmarkEnd w:id="2"/>
+            <w:bookmarkEnd w:id="3"/>
             <w:proofErr w:type="spellEnd"/>
           </w:p>
         </w:tc>
@@ -12033,6 +12068,7 @@
                 <w:sz w:val="20"/>
                 <w:szCs w:val="20"/>
               </w:rPr>
+              <w:lastRenderedPageBreak/>
               <w:t xml:space="preserve">ConfigFile: </w:t>
             </w:r>
             <w:r>
@@ -12128,7 +12164,7 @@
                 <w:szCs w:val="20"/>
               </w:rPr>
             </w:pPr>
-            <w:bookmarkStart w:id="3" w:name="_Toc464114599"/>
+            <w:bookmarkStart w:id="4" w:name="_Toc464114599"/>
             <w:r>
               <w:rPr>
                 <w:rFonts w:ascii="Times New Roman" w:hAnsi="Times New Roman"/>
@@ -12137,7 +12173,7 @@
               </w:rPr>
               <w:t>CoachingGenericLoad</w:t>
             </w:r>
-            <w:bookmarkEnd w:id="3"/>
+            <w:bookmarkEnd w:id="4"/>
           </w:p>
           <w:p>
             <w:pPr>
@@ -12355,7 +12391,7 @@
                 <w:szCs w:val="20"/>
               </w:rPr>
             </w:pPr>
-            <w:bookmarkStart w:id="4" w:name="_Toc464114600"/>
+            <w:bookmarkStart w:id="5" w:name="_Toc464114600"/>
             <w:r>
               <w:rPr>
                 <w:rFonts w:ascii="Times New Roman" w:hAnsi="Times New Roman"/>
@@ -12364,7 +12400,7 @@
               </w:rPr>
               <w:t>CoachingHierarchyLoad</w:t>
             </w:r>
-            <w:bookmarkEnd w:id="4"/>
+            <w:bookmarkEnd w:id="5"/>
           </w:p>
           <w:p>
             <w:pPr>
@@ -12554,7 +12590,7 @@
                 <w:szCs w:val="20"/>
               </w:rPr>
             </w:pPr>
-            <w:bookmarkStart w:id="5" w:name="_Toc464114601"/>
+            <w:bookmarkStart w:id="6" w:name="_Toc464114601"/>
             <w:r>
               <w:rPr>
                 <w:rFonts w:ascii="Times New Roman" w:hAnsi="Times New Roman"/>
@@ -12563,7 +12599,7 @@
               </w:rPr>
               <w:t>CoachingKillNotifications</w:t>
             </w:r>
-            <w:bookmarkEnd w:id="5"/>
+            <w:bookmarkEnd w:id="6"/>
           </w:p>
           <w:p>
             <w:pPr>
@@ -12800,7 +12836,7 @@
                 <w:szCs w:val="20"/>
               </w:rPr>
             </w:pPr>
-            <w:bookmarkStart w:id="6" w:name="_Toc464114602"/>
+            <w:bookmarkStart w:id="7" w:name="_Toc464114602"/>
             <w:r>
               <w:rPr>
                 <w:rFonts w:ascii="Times New Roman" w:hAnsi="Times New Roman"/>
@@ -12809,7 +12845,7 @@
               </w:rPr>
               <w:t>CoachingNotifications</w:t>
             </w:r>
-            <w:bookmarkEnd w:id="6"/>
+            <w:bookmarkEnd w:id="7"/>
           </w:p>
           <w:p>
             <w:pPr>
@@ -12990,7 +13026,7 @@
                 <w:szCs w:val="20"/>
               </w:rPr>
             </w:pPr>
-            <w:bookmarkStart w:id="7" w:name="_Toc464114603"/>
+            <w:bookmarkStart w:id="8" w:name="_Toc464114603"/>
             <w:r>
               <w:rPr>
                 <w:rFonts w:ascii="Times New Roman" w:hAnsi="Times New Roman"/>
@@ -12999,7 +13035,7 @@
               </w:rPr>
               <w:t>CoachingOutlierLoad</w:t>
             </w:r>
-            <w:bookmarkEnd w:id="7"/>
+            <w:bookmarkEnd w:id="8"/>
           </w:p>
           <w:p>
             <w:pPr>
@@ -13207,7 +13243,7 @@
                 <w:szCs w:val="20"/>
               </w:rPr>
             </w:pPr>
-            <w:bookmarkStart w:id="8" w:name="_Toc464114604"/>
+            <w:bookmarkStart w:id="9" w:name="_Toc464114604"/>
             <w:r>
               <w:rPr>
                 <w:rFonts w:ascii="Times New Roman" w:hAnsi="Times New Roman"/>
@@ -13216,7 +13252,7 @@
               </w:rPr>
               <w:t>CoachingQualityLoad</w:t>
             </w:r>
-            <w:bookmarkEnd w:id="8"/>
+            <w:bookmarkEnd w:id="9"/>
           </w:p>
           <w:p>
             <w:pPr>
@@ -13424,7 +13460,7 @@
                 <w:szCs w:val="20"/>
               </w:rPr>
             </w:pPr>
-            <w:bookmarkStart w:id="9" w:name="_Toc464114605"/>
+            <w:bookmarkStart w:id="10" w:name="_Toc464114605"/>
             <w:r>
               <w:rPr>
                 <w:rFonts w:ascii="Times New Roman" w:hAnsi="Times New Roman"/>
@@ -13433,7 +13469,7 @@
               </w:rPr>
               <w:t>CoachingQualityOtherLoad</w:t>
             </w:r>
-            <w:bookmarkEnd w:id="9"/>
+            <w:bookmarkEnd w:id="10"/>
           </w:p>
           <w:p>
             <w:pPr>
@@ -13509,6 +13545,7 @@
                 <w:sz w:val="20"/>
                 <w:szCs w:val="20"/>
               </w:rPr>
+              <w:lastRenderedPageBreak/>
               <w:t>Source: File System</w:t>
             </w:r>
           </w:p>
@@ -13527,7 +13564,6 @@
                 <w:sz w:val="20"/>
                 <w:szCs w:val="20"/>
               </w:rPr>
-              <w:lastRenderedPageBreak/>
               <w:t xml:space="preserve">Package: </w:t>
             </w:r>
             <w:hyperlink r:id="rId14" w:history="1">
@@ -13642,7 +13678,7 @@
                 <w:szCs w:val="20"/>
               </w:rPr>
             </w:pPr>
-            <w:bookmarkStart w:id="10" w:name="_Toc464114606"/>
+            <w:bookmarkStart w:id="11" w:name="_Toc464114606"/>
             <w:r>
               <w:rPr>
                 <w:rFonts w:ascii="Times New Roman" w:hAnsi="Times New Roman"/>
@@ -13651,7 +13687,7 @@
               </w:rPr>
               <w:t>CoachingReminders</w:t>
             </w:r>
-            <w:bookmarkEnd w:id="10"/>
+            <w:bookmarkEnd w:id="11"/>
           </w:p>
           <w:p>
             <w:pPr>
@@ -13832,7 +13868,7 @@
                 <w:szCs w:val="20"/>
               </w:rPr>
             </w:pPr>
-            <w:bookmarkStart w:id="11" w:name="_Toc464114607"/>
+            <w:bookmarkStart w:id="12" w:name="_Toc464114607"/>
             <w:r>
               <w:rPr>
                 <w:rFonts w:ascii="Times New Roman" w:hAnsi="Times New Roman"/>
@@ -13841,7 +13877,7 @@
               </w:rPr>
               <w:t>CoachingSurveyLoad</w:t>
             </w:r>
-            <w:bookmarkEnd w:id="11"/>
+            <w:bookmarkEnd w:id="12"/>
           </w:p>
           <w:p>
             <w:pPr>
@@ -14100,7 +14136,7 @@
                 <w:szCs w:val="20"/>
               </w:rPr>
             </w:pPr>
-            <w:bookmarkStart w:id="12" w:name="_Toc464114608"/>
+            <w:bookmarkStart w:id="13" w:name="_Toc464114608"/>
             <w:r>
               <w:rPr>
                 <w:rFonts w:ascii="Times New Roman" w:hAnsi="Times New Roman"/>
@@ -14109,7 +14145,7 @@
               </w:rPr>
               <w:t>CoachingSurveyReminders</w:t>
             </w:r>
-            <w:bookmarkEnd w:id="12"/>
+            <w:bookmarkEnd w:id="13"/>
           </w:p>
           <w:p>
             <w:pPr>
@@ -14341,7 +14377,7 @@
                 <w:szCs w:val="20"/>
               </w:rPr>
             </w:pPr>
-            <w:bookmarkStart w:id="13" w:name="_Toc464114609"/>
+            <w:bookmarkStart w:id="14" w:name="_Toc464114609"/>
             <w:r>
               <w:rPr>
                 <w:rFonts w:ascii="Times New Roman" w:hAnsi="Times New Roman"/>
@@ -14350,7 +14386,7 @@
               </w:rPr>
               <w:t>CoachingTrainingLoad</w:t>
             </w:r>
-            <w:bookmarkEnd w:id="13"/>
+            <w:bookmarkEnd w:id="14"/>
           </w:p>
         </w:tc>
         <w:tc>
@@ -16436,16 +16472,14 @@
           <w:b/>
           <w:sz w:val="20"/>
           <w:szCs w:val="20"/>
-          <w:highlight w:val="green"/>
-        </w:rPr>
-      </w:pPr>
-      <w:r>
-        <w:rPr>
-          <w:rFonts w:ascii="Times New Roman" w:hAnsi="Times New Roman"/>
-          <w:b/>
-          <w:sz w:val="20"/>
-          <w:szCs w:val="20"/>
-          <w:highlight w:val="green"/>
+        </w:rPr>
+      </w:pPr>
+      <w:r>
+        <w:rPr>
+          <w:rFonts w:ascii="Times New Roman" w:hAnsi="Times New Roman"/>
+          <w:b/>
+          <w:sz w:val="20"/>
+          <w:szCs w:val="20"/>
         </w:rPr>
         <w:t xml:space="preserve">Fetch any SSIS Packages highlighted in green and </w:t>
       </w:r>
@@ -16455,7 +16489,6 @@
           <w:b/>
           <w:sz w:val="20"/>
           <w:szCs w:val="20"/>
-          <w:highlight w:val="green"/>
         </w:rPr>
         <w:t xml:space="preserve">Migrate </w:t>
       </w:r>
@@ -16465,7 +16498,6 @@
           <w:b/>
           <w:sz w:val="20"/>
           <w:szCs w:val="20"/>
-          <w:highlight w:val="green"/>
         </w:rPr>
         <w:t>to location identified above for respective environment.</w:t>
       </w:r>
@@ -16482,16 +16514,14 @@
           <w:b/>
           <w:sz w:val="20"/>
           <w:szCs w:val="20"/>
-          <w:highlight w:val="green"/>
-        </w:rPr>
-      </w:pPr>
-      <w:r>
-        <w:rPr>
-          <w:rFonts w:ascii="Times New Roman" w:hAnsi="Times New Roman"/>
-          <w:b/>
-          <w:sz w:val="20"/>
-          <w:szCs w:val="20"/>
-          <w:highlight w:val="green"/>
+        </w:rPr>
+      </w:pPr>
+      <w:r>
+        <w:rPr>
+          <w:rFonts w:ascii="Times New Roman" w:hAnsi="Times New Roman"/>
+          <w:b/>
+          <w:sz w:val="20"/>
+          <w:szCs w:val="20"/>
         </w:rPr>
         <w:t>Fetch any SSIS Config File highlighted in green and Migrate to location identified above for respective environment.</w:t>
       </w:r>
@@ -16541,8 +16571,6 @@
           <w:szCs w:val="20"/>
         </w:rPr>
       </w:pPr>
-      <w:bookmarkStart w:id="14" w:name="_GoBack"/>
-      <w:bookmarkEnd w:id="14"/>
     </w:p>
     <w:sectPr>
       <w:headerReference w:type="default" r:id="rId19"/>
@@ -16657,7 +16685,7 @@
       <w:rPr>
         <w:noProof/>
       </w:rPr>
-      <w:t>11/15/2017</w:t>
+      <w:t>11/17/2017</w:t>
     </w:r>
     <w:r>
       <w:fldChar w:fldCharType="end"/>
@@ -16682,7 +16710,7 @@
       <w:rPr>
         <w:noProof/>
       </w:rPr>
-      <w:t>15</w:t>
+      <w:t>16</w:t>
     </w:r>
     <w:r>
       <w:fldChar w:fldCharType="end"/>
@@ -16690,27 +16718,14 @@
     <w:r>
       <w:t xml:space="preserve"> of </w:t>
     </w:r>
-    <w:r>
-      <w:fldChar w:fldCharType="begin"/>
-    </w:r>
-    <w:r>
-      <w:instrText xml:space="preserve"> NUMPAGES </w:instrText>
-    </w:r>
-    <w:r>
-      <w:fldChar w:fldCharType="separate"/>
-    </w:r>
-    <w:r>
-      <w:rPr>
-        <w:noProof/>
-      </w:rPr>
-      <w:t>16</w:t>
-    </w:r>
-    <w:r>
-      <w:rPr>
-        <w:noProof/>
-      </w:rPr>
-      <w:fldChar w:fldCharType="end"/>
-    </w:r>
+    <w:fldSimple w:instr=" NUMPAGES ">
+      <w:r>
+        <w:rPr>
+          <w:noProof/>
+        </w:rPr>
+        <w:t>16</w:t>
+      </w:r>
+    </w:fldSimple>
   </w:p>
 </w:ftr>
 </file>
@@ -19014,7 +19029,7 @@
 </file>
 
 <file path=customXml/itemProps1.xml><?xml version="1.0" encoding="utf-8"?>
-<ds:datastoreItem xmlns:ds="http://schemas.openxmlformats.org/officeDocument/2006/customXml" ds:itemID="{94C3B4E6-5711-4AA0-89F9-9FB3033F2B96}">
+<ds:datastoreItem xmlns:ds="http://schemas.openxmlformats.org/officeDocument/2006/customXml" ds:itemID="{D6271F35-F976-41AF-A5C0-2E056137B6E8}">
   <ds:schemaRefs>
     <ds:schemaRef ds:uri="http://schemas.openxmlformats.org/officeDocument/2006/bibliography"/>
   </ds:schemaRefs>

</xml_diff>

<commit_message>
Additional changes. TFS 8793.
git-tfs-id: [https://tfs.omnicloud.local/tfs/cco%20program/]$/eCoaching_V2;C39047
</commit_message>
<xml_diff>
--- a/Runbook/DB/CCO_eCoaching_DB_Runbook.docx
+++ b/Runbook/DB/CCO_eCoaching_DB_Runbook.docx
@@ -3954,6 +3954,154 @@
           </w:p>
         </w:tc>
       </w:tr>
+      <w:tr>
+        <w:tc>
+          <w:tcPr>
+            <w:tcW w:w="1345" w:type="dxa"/>
+            <w:tcBorders>
+              <w:top w:val="single" w:sz="4" w:space="0" w:color="auto"/>
+              <w:left w:val="single" w:sz="4" w:space="0" w:color="auto"/>
+              <w:bottom w:val="single" w:sz="4" w:space="0" w:color="auto"/>
+              <w:right w:val="single" w:sz="4" w:space="0" w:color="auto"/>
+            </w:tcBorders>
+          </w:tcPr>
+          <w:p>
+            <w:pPr>
+              <w:pStyle w:val="hdr1"/>
+              <w:ind w:left="0"/>
+              <w:jc w:val="left"/>
+            </w:pPr>
+            <w:r>
+              <w:t>11/27/2017</w:t>
+            </w:r>
+          </w:p>
+        </w:tc>
+        <w:tc>
+          <w:tcPr>
+            <w:tcW w:w="6300" w:type="dxa"/>
+            <w:tcBorders>
+              <w:top w:val="single" w:sz="4" w:space="0" w:color="auto"/>
+              <w:left w:val="single" w:sz="4" w:space="0" w:color="auto"/>
+              <w:bottom w:val="single" w:sz="4" w:space="0" w:color="auto"/>
+              <w:right w:val="single" w:sz="4" w:space="0" w:color="auto"/>
+            </w:tcBorders>
+          </w:tcPr>
+          <w:p>
+            <w:pPr>
+              <w:autoSpaceDE w:val="0"/>
+              <w:autoSpaceDN w:val="0"/>
+              <w:adjustRightInd w:val="0"/>
+              <w:spacing w:after="0" w:line="240" w:lineRule="auto"/>
+              <w:rPr>
+                <w:rFonts w:ascii="Times New Roman (PCL6)" w:hAnsi="Times New Roman (PCL6)"/>
+              </w:rPr>
+            </w:pPr>
+            <w:r>
+              <w:rPr>
+                <w:rFonts w:ascii="Times New Roman (PCL6)" w:hAnsi="Times New Roman (PCL6)"/>
+              </w:rPr>
+              <w:t>TFS 8793 - Additional Modules and Job codes</w:t>
+            </w:r>
+            <w:r>
+              <w:rPr>
+                <w:rFonts w:ascii="Times New Roman (PCL6)" w:hAnsi="Times New Roman (PCL6)"/>
+              </w:rPr>
+              <w:t xml:space="preserve"> – Additional changes</w:t>
+            </w:r>
+          </w:p>
+          <w:p>
+            <w:pPr>
+              <w:autoSpaceDE w:val="0"/>
+              <w:autoSpaceDN w:val="0"/>
+              <w:adjustRightInd w:val="0"/>
+              <w:spacing w:after="0" w:line="240" w:lineRule="auto"/>
+              <w:rPr>
+                <w:rFonts w:ascii="Times New Roman (PCL6)" w:hAnsi="Times New Roman (PCL6)"/>
+              </w:rPr>
+            </w:pPr>
+            <w:r>
+              <w:rPr>
+                <w:rFonts w:ascii="Times New Roman (PCL6)" w:hAnsi="Times New Roman (PCL6)"/>
+              </w:rPr>
+              <w:t>Summary of changes</w:t>
+            </w:r>
+          </w:p>
+          <w:p>
+            <w:pPr>
+              <w:autoSpaceDE w:val="0"/>
+              <w:autoSpaceDN w:val="0"/>
+              <w:adjustRightInd w:val="0"/>
+              <w:spacing w:after="0" w:line="240" w:lineRule="auto"/>
+              <w:rPr>
+                <w:rFonts w:ascii="Times New Roman (PCL6)" w:hAnsi="Times New Roman (PCL6)"/>
+              </w:rPr>
+            </w:pPr>
+            <w:r>
+              <w:rPr>
+                <w:rFonts w:ascii="Times New Roman (PCL6)" w:hAnsi="Times New Roman (PCL6)"/>
+              </w:rPr>
+              <w:t>10 stored procedures</w:t>
+            </w:r>
+          </w:p>
+          <w:p>
+            <w:pPr>
+              <w:autoSpaceDE w:val="0"/>
+              <w:autoSpaceDN w:val="0"/>
+              <w:adjustRightInd w:val="0"/>
+              <w:spacing w:after="0" w:line="240" w:lineRule="auto"/>
+              <w:rPr>
+                <w:rFonts w:ascii="Times New Roman (PCL6)" w:hAnsi="Times New Roman (PCL6)"/>
+              </w:rPr>
+            </w:pPr>
+            <w:r>
+              <w:rPr>
+                <w:rFonts w:ascii="Times New Roman (PCL6)" w:hAnsi="Times New Roman (PCL6)"/>
+              </w:rPr>
+              <w:t>1 Function</w:t>
+            </w:r>
+          </w:p>
+          <w:p>
+            <w:pPr>
+              <w:autoSpaceDE w:val="0"/>
+              <w:autoSpaceDN w:val="0"/>
+              <w:adjustRightInd w:val="0"/>
+              <w:spacing w:after="0" w:line="240" w:lineRule="auto"/>
+              <w:rPr>
+                <w:rFonts w:ascii="Times New Roman (PCL6)" w:hAnsi="Times New Roman (PCL6)"/>
+              </w:rPr>
+            </w:pPr>
+            <w:r>
+              <w:rPr>
+                <w:rFonts w:ascii="Times New Roman (PCL6)" w:hAnsi="Times New Roman (PCL6)"/>
+              </w:rPr>
+              <w:t>1 Run Once</w:t>
+            </w:r>
+            <w:bookmarkStart w:id="2" w:name="_GoBack"/>
+            <w:bookmarkEnd w:id="2"/>
+          </w:p>
+        </w:tc>
+        <w:tc>
+          <w:tcPr>
+            <w:tcW w:w="1823" w:type="dxa"/>
+            <w:tcBorders>
+              <w:top w:val="single" w:sz="4" w:space="0" w:color="auto"/>
+              <w:left w:val="single" w:sz="4" w:space="0" w:color="auto"/>
+              <w:bottom w:val="single" w:sz="4" w:space="0" w:color="auto"/>
+              <w:right w:val="single" w:sz="4" w:space="0" w:color="auto"/>
+            </w:tcBorders>
+          </w:tcPr>
+          <w:p>
+            <w:pPr>
+              <w:pStyle w:val="hdr1"/>
+              <w:ind w:left="0"/>
+              <w:jc w:val="left"/>
+            </w:pPr>
+            <w:r>
+              <w:t>Susmitha Palacherla</w:t>
+            </w:r>
+          </w:p>
+        </w:tc>
+      </w:tr>
     </w:tbl>
     <w:p>
       <w:pPr>
@@ -6984,13 +7132,15 @@
           <w:rFonts w:ascii="Times New Roman" w:hAnsi="Times New Roman"/>
           <w:sz w:val="20"/>
           <w:szCs w:val="20"/>
-        </w:rPr>
-      </w:pPr>
-      <w:r>
-        <w:rPr>
-          <w:rFonts w:ascii="Times New Roman" w:hAnsi="Times New Roman"/>
-          <w:sz w:val="20"/>
-          <w:szCs w:val="20"/>
+          <w:highlight w:val="green"/>
+        </w:rPr>
+      </w:pPr>
+      <w:r>
+        <w:rPr>
+          <w:rFonts w:ascii="Times New Roman" w:hAnsi="Times New Roman"/>
+          <w:sz w:val="20"/>
+          <w:szCs w:val="20"/>
+          <w:highlight w:val="green"/>
         </w:rPr>
         <w:t>sp_AT_Select_ReassignFrom_Users.sql</w:t>
       </w:r>
@@ -7009,6 +7159,7 @@
           <w:rFonts w:ascii="Times New Roman" w:hAnsi="Times New Roman"/>
           <w:sz w:val="20"/>
           <w:szCs w:val="20"/>
+          <w:highlight w:val="green"/>
         </w:rPr>
         <w:t>sp_AT_Select_ReassignTo_Users.sql</w:t>
       </w:r>
@@ -7879,13 +8030,15 @@
           <w:rFonts w:ascii="Times New Roman" w:hAnsi="Times New Roman"/>
           <w:sz w:val="20"/>
           <w:szCs w:val="20"/>
-        </w:rPr>
-      </w:pPr>
-      <w:r>
-        <w:rPr>
-          <w:rFonts w:ascii="Times New Roman" w:hAnsi="Times New Roman"/>
-          <w:sz w:val="20"/>
-          <w:szCs w:val="20"/>
+          <w:highlight w:val="green"/>
+        </w:rPr>
+      </w:pPr>
+      <w:r>
+        <w:rPr>
+          <w:rFonts w:ascii="Times New Roman" w:hAnsi="Times New Roman"/>
+          <w:sz w:val="20"/>
+          <w:szCs w:val="20"/>
+          <w:highlight w:val="green"/>
         </w:rPr>
         <w:t>sp_SelectFrom_Coaching_Log_MGRCSRCompleted</w:t>
       </w:r>
@@ -7897,13 +8050,15 @@
           <w:rFonts w:ascii="Times New Roman" w:hAnsi="Times New Roman"/>
           <w:sz w:val="20"/>
           <w:szCs w:val="20"/>
-        </w:rPr>
-      </w:pPr>
-      <w:r>
-        <w:rPr>
-          <w:rFonts w:ascii="Times New Roman" w:hAnsi="Times New Roman"/>
-          <w:sz w:val="20"/>
-          <w:szCs w:val="20"/>
+          <w:highlight w:val="green"/>
+        </w:rPr>
+      </w:pPr>
+      <w:r>
+        <w:rPr>
+          <w:rFonts w:ascii="Times New Roman" w:hAnsi="Times New Roman"/>
+          <w:sz w:val="20"/>
+          <w:szCs w:val="20"/>
+          <w:highlight w:val="green"/>
         </w:rPr>
         <w:t>sp_SelectFrom_Coaching_Log_MGRCSRPending</w:t>
       </w:r>
@@ -7922,6 +8077,7 @@
           <w:rFonts w:ascii="Times New Roman" w:hAnsi="Times New Roman"/>
           <w:sz w:val="20"/>
           <w:szCs w:val="20"/>
+          <w:highlight w:val="green"/>
         </w:rPr>
         <w:t>sp_SelectFrom_Coaching_Log_MGRPending</w:t>
       </w:r>
@@ -8514,6 +8670,7 @@
           <w:rFonts w:ascii="Times New Roman" w:hAnsi="Times New Roman"/>
           <w:sz w:val="20"/>
           <w:szCs w:val="20"/>
+          <w:highlight w:val="green"/>
         </w:rPr>
         <w:t>sp_SelectReviewFrom_Coaching_Log</w:t>
       </w:r>
@@ -9998,6 +10155,7 @@
           <w:rFonts w:ascii="Times New Roman" w:hAnsi="Times New Roman"/>
           <w:sz w:val="20"/>
           <w:szCs w:val="20"/>
+          <w:highlight w:val="green"/>
         </w:rPr>
         <w:t>sp_SelectFrom_SRMGR_EmployeeCoaching_Review</w:t>
       </w:r>
@@ -11793,8 +11951,6 @@
         </w:rPr>
         <w:t>PROD SQL Agent Jobs</w:t>
       </w:r>
-      <w:bookmarkStart w:id="2" w:name="_GoBack"/>
-      <w:bookmarkEnd w:id="2"/>
     </w:p>
     <w:p>
       <w:pPr>
@@ -16685,7 +16841,7 @@
       <w:rPr>
         <w:noProof/>
       </w:rPr>
-      <w:t>11/17/2017</w:t>
+      <w:t>11/27/2017</w:t>
     </w:r>
     <w:r>
       <w:fldChar w:fldCharType="end"/>
@@ -16718,14 +16874,27 @@
     <w:r>
       <w:t xml:space="preserve"> of </w:t>
     </w:r>
-    <w:fldSimple w:instr=" NUMPAGES ">
-      <w:r>
-        <w:rPr>
-          <w:noProof/>
-        </w:rPr>
-        <w:t>16</w:t>
-      </w:r>
-    </w:fldSimple>
+    <w:r>
+      <w:fldChar w:fldCharType="begin"/>
+    </w:r>
+    <w:r>
+      <w:instrText xml:space="preserve"> NUMPAGES </w:instrText>
+    </w:r>
+    <w:r>
+      <w:fldChar w:fldCharType="separate"/>
+    </w:r>
+    <w:r>
+      <w:rPr>
+        <w:noProof/>
+      </w:rPr>
+      <w:t>16</w:t>
+    </w:r>
+    <w:r>
+      <w:rPr>
+        <w:noProof/>
+      </w:rPr>
+      <w:fldChar w:fldCharType="end"/>
+    </w:r>
   </w:p>
 </w:ftr>
 </file>
@@ -19029,7 +19198,7 @@
 </file>
 
 <file path=customXml/itemProps1.xml><?xml version="1.0" encoding="utf-8"?>
-<ds:datastoreItem xmlns:ds="http://schemas.openxmlformats.org/officeDocument/2006/customXml" ds:itemID="{D6271F35-F976-41AF-A5C0-2E056137B6E8}">
+<ds:datastoreItem xmlns:ds="http://schemas.openxmlformats.org/officeDocument/2006/customXml" ds:itemID="{FD6ECA97-2A36-456E-A1C8-92495835C2B8}">
   <ds:schemaRefs>
     <ds:schemaRef ds:uri="http://schemas.openxmlformats.org/officeDocument/2006/bibliography"/>
   </ds:schemaRefs>

</xml_diff>